<commit_message>
update 3-tier arch diagram and efforts
</commit_message>
<xml_diff>
--- a/Design document/DD.docx
+++ b/Design document/DD.docx
@@ -3104,7 +3104,7 @@
           <w:szCs w:val="28"/>
           <w:lang w:val="en-US"/>
         </w:rPr>
-        <w:t>t</w:t>
+        <w:t>T</w:t>
       </w:r>
       <w:proofErr w:type="spellStart"/>
       <w:r>
@@ -3126,7 +3126,17 @@
           <w:szCs w:val="28"/>
           <w:lang w:val="en-GB"/>
         </w:rPr>
-        <w:t xml:space="preserve"> one</w:t>
+        <w:t xml:space="preserve"> O</w:t>
+      </w:r>
+      <w:r>
+        <w:rPr>
+          <w:rFonts w:ascii="Calibri" w:hAnsi="Calibri" w:cs="Calibri"/>
+          <w:bCs/>
+          <w:sz w:val="28"/>
+          <w:szCs w:val="28"/>
+          <w:lang w:val="en-GB"/>
+        </w:rPr>
+        <w:t>ne</w:t>
       </w:r>
       <w:r>
         <w:rPr>
@@ -3253,17 +3263,17 @@
           <w:szCs w:val="28"/>
           <w:lang w:val="en-GB"/>
         </w:rPr>
-        <w:t>t</w:t>
-      </w:r>
-      <w:r>
-        <w:rPr>
-          <w:rFonts w:ascii="Calibri" w:hAnsi="Calibri" w:cs="Calibri"/>
-          <w:bCs/>
-          <w:sz w:val="28"/>
-          <w:szCs w:val="28"/>
-          <w:lang w:val="en-GB"/>
-        </w:rPr>
-        <w:t xml:space="preserve">ier two: </w:t>
+        <w:t>Tier T</w:t>
+      </w:r>
+      <w:r>
+        <w:rPr>
+          <w:rFonts w:ascii="Calibri" w:hAnsi="Calibri" w:cs="Calibri"/>
+          <w:bCs/>
+          <w:sz w:val="28"/>
+          <w:szCs w:val="28"/>
+          <w:lang w:val="en-GB"/>
+        </w:rPr>
+        <w:t xml:space="preserve">wo: </w:t>
       </w:r>
       <w:r>
         <w:rPr>
@@ -3320,17 +3330,37 @@
           <w:szCs w:val="28"/>
           <w:lang w:val="en-GB"/>
         </w:rPr>
-        <w:t>t</w:t>
-      </w:r>
-      <w:r>
-        <w:rPr>
-          <w:rFonts w:ascii="Calibri" w:hAnsi="Calibri" w:cs="Calibri"/>
-          <w:bCs/>
-          <w:sz w:val="28"/>
-          <w:szCs w:val="28"/>
-          <w:lang w:val="en-GB"/>
-        </w:rPr>
-        <w:t xml:space="preserve">ier three: </w:t>
+        <w:t>T</w:t>
+      </w:r>
+      <w:r>
+        <w:rPr>
+          <w:rFonts w:ascii="Calibri" w:hAnsi="Calibri" w:cs="Calibri"/>
+          <w:bCs/>
+          <w:sz w:val="28"/>
+          <w:szCs w:val="28"/>
+          <w:lang w:val="en-GB"/>
+        </w:rPr>
+        <w:t>ie</w:t>
+      </w:r>
+      <w:r>
+        <w:rPr>
+          <w:rFonts w:ascii="Calibri" w:hAnsi="Calibri" w:cs="Calibri"/>
+          <w:bCs/>
+          <w:sz w:val="28"/>
+          <w:szCs w:val="28"/>
+          <w:lang w:val="en-GB"/>
+        </w:rPr>
+        <w:t>r T</w:t>
+      </w:r>
+      <w:r>
+        <w:rPr>
+          <w:rFonts w:ascii="Calibri" w:hAnsi="Calibri" w:cs="Calibri"/>
+          <w:bCs/>
+          <w:sz w:val="28"/>
+          <w:szCs w:val="28"/>
+          <w:lang w:val="en-GB"/>
+        </w:rPr>
+        <w:t xml:space="preserve">hree: </w:t>
       </w:r>
       <w:r>
         <w:rPr>
@@ -3420,7 +3450,17 @@
           <w:szCs w:val="28"/>
           <w:lang w:val="en-GB"/>
         </w:rPr>
-        <w:t xml:space="preserve">presentation layer: it </w:t>
+        <w:t>P</w:t>
+      </w:r>
+      <w:r>
+        <w:rPr>
+          <w:rFonts w:ascii="Calibri" w:hAnsi="Calibri" w:cs="Calibri"/>
+          <w:bCs/>
+          <w:sz w:val="28"/>
+          <w:szCs w:val="28"/>
+          <w:lang w:val="en-GB"/>
+        </w:rPr>
+        <w:t xml:space="preserve">resentation layer: it </w:t>
       </w:r>
       <w:r>
         <w:rPr>
@@ -3480,87 +3520,7 @@
           <w:szCs w:val="28"/>
           <w:lang w:val="en-GB"/>
         </w:rPr>
-        <w:t xml:space="preserve"> services available</w:t>
-      </w:r>
-      <w:r>
-        <w:rPr>
-          <w:rFonts w:ascii="Calibri" w:hAnsi="Calibri" w:cs="Calibri"/>
-          <w:bCs/>
-          <w:sz w:val="28"/>
-          <w:szCs w:val="28"/>
-          <w:lang w:val="en-GB"/>
-        </w:rPr>
-        <w:t xml:space="preserve">. This </w:t>
-      </w:r>
-      <w:r>
-        <w:rPr>
-          <w:rFonts w:ascii="Calibri" w:hAnsi="Calibri" w:cs="Calibri"/>
-          <w:bCs/>
-          <w:sz w:val="28"/>
-          <w:szCs w:val="28"/>
-          <w:lang w:val="en-GB"/>
-        </w:rPr>
-        <w:t>level</w:t>
-      </w:r>
-      <w:r>
-        <w:rPr>
-          <w:rFonts w:ascii="Calibri" w:hAnsi="Calibri" w:cs="Calibri"/>
-          <w:bCs/>
-          <w:sz w:val="28"/>
-          <w:szCs w:val="28"/>
-          <w:lang w:val="en-GB"/>
-        </w:rPr>
-        <w:t xml:space="preserve"> communicates with</w:t>
-      </w:r>
-      <w:r>
-        <w:rPr>
-          <w:rFonts w:ascii="Calibri" w:hAnsi="Calibri" w:cs="Calibri"/>
-          <w:bCs/>
-          <w:sz w:val="28"/>
-          <w:szCs w:val="28"/>
-          <w:lang w:val="en-GB"/>
-        </w:rPr>
-        <w:t xml:space="preserve"> the</w:t>
-      </w:r>
-      <w:r>
-        <w:rPr>
-          <w:rFonts w:ascii="Calibri" w:hAnsi="Calibri" w:cs="Calibri"/>
-          <w:bCs/>
-          <w:sz w:val="28"/>
-          <w:szCs w:val="28"/>
-          <w:lang w:val="en-GB"/>
-        </w:rPr>
-        <w:t xml:space="preserve"> other</w:t>
-      </w:r>
-      <w:r>
-        <w:rPr>
-          <w:rFonts w:ascii="Calibri" w:hAnsi="Calibri" w:cs="Calibri"/>
-          <w:bCs/>
-          <w:sz w:val="28"/>
-          <w:szCs w:val="28"/>
-          <w:lang w:val="en-GB"/>
-        </w:rPr>
-        <w:t>s</w:t>
-      </w:r>
-      <w:r>
-        <w:rPr>
-          <w:rFonts w:ascii="Calibri" w:hAnsi="Calibri" w:cs="Calibri"/>
-          <w:bCs/>
-          <w:sz w:val="28"/>
-          <w:szCs w:val="28"/>
-          <w:lang w:val="en-GB"/>
-        </w:rPr>
-        <w:t xml:space="preserve"> by sending results to the browser</w:t>
-      </w:r>
-      <w:r>
-        <w:rPr>
-          <w:rFonts w:ascii="Calibri" w:hAnsi="Calibri" w:cs="Calibri"/>
-          <w:bCs/>
-          <w:sz w:val="28"/>
-          <w:szCs w:val="28"/>
-          <w:lang w:val="en-GB"/>
-        </w:rPr>
-        <w:t xml:space="preserve"> and other tiers in the network;</w:t>
+        <w:t xml:space="preserve"> services available;</w:t>
       </w:r>
       <w:r>
         <w:rPr>
@@ -3597,7 +3557,17 @@
           <w:szCs w:val="28"/>
           <w:lang w:val="en-GB"/>
         </w:rPr>
-        <w:t>application layer: it controls the different</w:t>
+        <w:t>A</w:t>
+      </w:r>
+      <w:r>
+        <w:rPr>
+          <w:rFonts w:ascii="Calibri" w:hAnsi="Calibri" w:cs="Calibri"/>
+          <w:bCs/>
+          <w:sz w:val="28"/>
+          <w:szCs w:val="28"/>
+          <w:lang w:val="en-GB"/>
+        </w:rPr>
+        <w:t>pplication layer: it controls the different</w:t>
       </w:r>
       <w:r>
         <w:rPr>
@@ -3664,7 +3634,17 @@
           <w:szCs w:val="28"/>
           <w:lang w:val="en-GB"/>
         </w:rPr>
-        <w:t>data layer: it stores data, keeping it</w:t>
+        <w:t>D</w:t>
+      </w:r>
+      <w:r>
+        <w:rPr>
+          <w:rFonts w:ascii="Calibri" w:hAnsi="Calibri" w:cs="Calibri"/>
+          <w:bCs/>
+          <w:sz w:val="28"/>
+          <w:szCs w:val="28"/>
+          <w:lang w:val="en-GB"/>
+        </w:rPr>
+        <w:t>ata layer: it stores data, keeping it</w:t>
       </w:r>
       <w:r>
         <w:rPr>
@@ -3689,7 +3669,6 @@
           <w:lang w:val="en-GB"/>
         </w:rPr>
       </w:pPr>
-      <w:bookmarkStart w:id="0" w:name="_GoBack"/>
       <w:r>
         <w:rPr>
           <w:rFonts w:ascii="Calibri" w:hAnsi="Calibri" w:cs="Calibri"/>
@@ -3697,21 +3676,20 @@
           <w:noProof/>
           <w:sz w:val="28"/>
           <w:szCs w:val="28"/>
-          <w:u w:val="single"/>
         </w:rPr>
         <w:drawing>
-          <wp:anchor distT="0" distB="0" distL="114300" distR="114300" simplePos="0" relativeHeight="251662336" behindDoc="0" locked="0" layoutInCell="1" allowOverlap="1" wp14:anchorId="567C87A3" wp14:editId="41FFE9DD">
+          <wp:anchor distT="0" distB="0" distL="114300" distR="114300" simplePos="0" relativeHeight="251662336" behindDoc="0" locked="0" layoutInCell="1" allowOverlap="1" wp14:anchorId="7C222EEE" wp14:editId="48712EC8">
             <wp:simplePos x="0" y="0"/>
             <wp:positionH relativeFrom="column">
-              <wp:posOffset>543560</wp:posOffset>
+              <wp:posOffset>565785</wp:posOffset>
             </wp:positionH>
             <wp:positionV relativeFrom="paragraph">
-              <wp:posOffset>35560</wp:posOffset>
+              <wp:posOffset>96520</wp:posOffset>
             </wp:positionV>
-            <wp:extent cx="5359400" cy="3175635"/>
-            <wp:effectExtent l="0" t="0" r="0" b="5715"/>
+            <wp:extent cx="5054600" cy="2662555"/>
+            <wp:effectExtent l="0" t="0" r="0" b="4445"/>
             <wp:wrapSquare wrapText="bothSides"/>
-            <wp:docPr id="1" name="Immagine 1"/>
+            <wp:docPr id="5" name="Immagine 5"/>
             <wp:cNvGraphicFramePr>
               <a:graphicFrameLocks xmlns:a="http://schemas.openxmlformats.org/drawingml/2006/main" noChangeAspect="1"/>
             </wp:cNvGraphicFramePr>
@@ -3719,7 +3697,7 @@
               <a:graphicData uri="http://schemas.openxmlformats.org/drawingml/2006/picture">
                 <pic:pic xmlns:pic="http://schemas.openxmlformats.org/drawingml/2006/picture">
                   <pic:nvPicPr>
-                    <pic:cNvPr id="0" name="Basic Network Diagram.png"/>
+                    <pic:cNvPr id="0" name="3-tier.png"/>
                     <pic:cNvPicPr/>
                   </pic:nvPicPr>
                   <pic:blipFill>
@@ -3737,7 +3715,7 @@
                   <pic:spPr>
                     <a:xfrm>
                       <a:off x="0" y="0"/>
-                      <a:ext cx="5359400" cy="3175635"/>
+                      <a:ext cx="5054600" cy="2662555"/>
                     </a:xfrm>
                     <a:prstGeom prst="rect">
                       <a:avLst/>
@@ -3755,7 +3733,6 @@
           </wp:anchor>
         </w:drawing>
       </w:r>
-      <w:bookmarkEnd w:id="0"/>
     </w:p>
     <w:p>
       <w:pPr>
@@ -3789,34 +3766,188 @@
           <w:lang w:val="en-US"/>
         </w:rPr>
       </w:pPr>
-    </w:p>
-    <w:p>
-      <w:pPr>
-        <w:rPr>
-          <w:lang w:val="en-US"/>
-        </w:rPr>
-      </w:pPr>
-    </w:p>
-    <w:p>
-      <w:pPr>
-        <w:rPr>
-          <w:lang w:val="en-US"/>
-        </w:rPr>
-      </w:pPr>
-    </w:p>
-    <w:p>
-      <w:pPr>
-        <w:rPr>
-          <w:lang w:val="en-US"/>
-        </w:rPr>
-      </w:pPr>
-    </w:p>
-    <w:p>
-      <w:pPr>
-        <w:rPr>
-          <w:lang w:val="en-US"/>
-        </w:rPr>
-      </w:pPr>
+      <w:bookmarkStart w:id="0" w:name="_GoBack"/>
+      <w:bookmarkEnd w:id="0"/>
+    </w:p>
+    <w:p>
+      <w:pPr>
+        <w:rPr>
+          <w:lang w:val="en-US"/>
+        </w:rPr>
+      </w:pPr>
+    </w:p>
+    <w:p>
+      <w:pPr>
+        <w:rPr>
+          <w:lang w:val="en-US"/>
+        </w:rPr>
+      </w:pPr>
+    </w:p>
+    <w:p>
+      <w:pPr>
+        <w:rPr>
+          <w:lang w:val="en-US"/>
+        </w:rPr>
+      </w:pPr>
+    </w:p>
+    <w:p>
+      <w:pPr>
+        <w:rPr>
+          <w:lang w:val="en-US"/>
+        </w:rPr>
+      </w:pPr>
+      <w:r>
+        <w:rPr>
+          <w:noProof/>
+          <w:lang w:val="en-US"/>
+        </w:rPr>
+        <mc:AlternateContent>
+          <mc:Choice Requires="wps">
+            <w:drawing>
+              <wp:anchor distT="0" distB="0" distL="114300" distR="114300" simplePos="0" relativeHeight="251664384" behindDoc="0" locked="0" layoutInCell="1" allowOverlap="1" wp14:anchorId="75CFCE1E" wp14:editId="57BD74EA">
+                <wp:simplePos x="0" y="0"/>
+                <wp:positionH relativeFrom="column">
+                  <wp:posOffset>1997710</wp:posOffset>
+                </wp:positionH>
+                <wp:positionV relativeFrom="paragraph">
+                  <wp:posOffset>394970</wp:posOffset>
+                </wp:positionV>
+                <wp:extent cx="2374265" cy="292100"/>
+                <wp:effectExtent l="0" t="0" r="9525" b="0"/>
+                <wp:wrapNone/>
+                <wp:docPr id="6" name="Casella di testo 2"/>
+                <wp:cNvGraphicFramePr>
+                  <a:graphicFrameLocks xmlns:a="http://schemas.openxmlformats.org/drawingml/2006/main"/>
+                </wp:cNvGraphicFramePr>
+                <a:graphic xmlns:a="http://schemas.openxmlformats.org/drawingml/2006/main">
+                  <a:graphicData uri="http://schemas.microsoft.com/office/word/2010/wordprocessingShape">
+                    <wps:wsp>
+                      <wps:cNvSpPr txBox="1">
+                        <a:spLocks noChangeArrowheads="1"/>
+                      </wps:cNvSpPr>
+                      <wps:spPr bwMode="auto">
+                        <a:xfrm>
+                          <a:off x="0" y="0"/>
+                          <a:ext cx="2374265" cy="292100"/>
+                        </a:xfrm>
+                        <a:prstGeom prst="rect">
+                          <a:avLst/>
+                        </a:prstGeom>
+                        <a:solidFill>
+                          <a:srgbClr val="FFFFFF"/>
+                        </a:solidFill>
+                        <a:ln w="9525">
+                          <a:noFill/>
+                          <a:miter lim="800000"/>
+                          <a:headEnd/>
+                          <a:tailEnd/>
+                        </a:ln>
+                      </wps:spPr>
+                      <wps:txbx>
+                        <w:txbxContent>
+                          <w:p>
+                            <w:pPr>
+                              <w:rPr>
+                                <w:i/>
+                                <w:sz w:val="24"/>
+                                <w:szCs w:val="24"/>
+                              </w:rPr>
+                            </w:pPr>
+                            <w:r>
+                              <w:rPr>
+                                <w:i/>
+                                <w:sz w:val="24"/>
+                                <w:szCs w:val="24"/>
+                              </w:rPr>
+                              <w:t>Figure 2.1: Three-</w:t>
+                            </w:r>
+                            <w:proofErr w:type="spellStart"/>
+                            <w:r>
+                              <w:rPr>
+                                <w:i/>
+                                <w:sz w:val="24"/>
+                                <w:szCs w:val="24"/>
+                              </w:rPr>
+                              <w:t>Tier</w:t>
+                            </w:r>
+                            <w:proofErr w:type="spellEnd"/>
+                            <w:r>
+                              <w:rPr>
+                                <w:i/>
+                                <w:sz w:val="24"/>
+                                <w:szCs w:val="24"/>
+                              </w:rPr>
+                              <w:t xml:space="preserve"> Architecture.</w:t>
+                            </w:r>
+                          </w:p>
+                        </w:txbxContent>
+                      </wps:txbx>
+                      <wps:bodyPr rot="0" vert="horz" wrap="square" lIns="91440" tIns="45720" rIns="91440" bIns="45720" anchor="t" anchorCtr="0">
+                        <a:noAutofit/>
+                      </wps:bodyPr>
+                    </wps:wsp>
+                  </a:graphicData>
+                </a:graphic>
+                <wp14:sizeRelH relativeFrom="margin">
+                  <wp14:pctWidth>40000</wp14:pctWidth>
+                </wp14:sizeRelH>
+                <wp14:sizeRelV relativeFrom="margin">
+                  <wp14:pctHeight>0</wp14:pctHeight>
+                </wp14:sizeRelV>
+              </wp:anchor>
+            </w:drawing>
+          </mc:Choice>
+          <mc:Fallback>
+            <w:pict>
+              <v:shapetype id="_x0000_t202" coordsize="21600,21600" o:spt="202" path="m,l,21600r21600,l21600,xe">
+                <v:stroke joinstyle="miter"/>
+                <v:path gradientshapeok="t" o:connecttype="rect"/>
+              </v:shapetype>
+              <v:shape id="_x0000_s1028" type="#_x0000_t202" style="position:absolute;margin-left:157.3pt;margin-top:31.1pt;width:186.95pt;height:23pt;z-index:251664384;visibility:visible;mso-wrap-style:square;mso-width-percent:400;mso-height-percent:0;mso-wrap-distance-left:9pt;mso-wrap-distance-top:0;mso-wrap-distance-right:9pt;mso-wrap-distance-bottom:0;mso-position-horizontal:absolute;mso-position-horizontal-relative:text;mso-position-vertical:absolute;mso-position-vertical-relative:text;mso-width-percent:400;mso-height-percent:0;mso-width-relative:margin;mso-height-relative:margin;v-text-anchor:top" o:gfxdata="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" stroked="f">
+                <v:textbox>
+                  <w:txbxContent>
+                    <w:p>
+                      <w:pPr>
+                        <w:rPr>
+                          <w:i/>
+                          <w:sz w:val="24"/>
+                          <w:szCs w:val="24"/>
+                        </w:rPr>
+                      </w:pPr>
+                      <w:r>
+                        <w:rPr>
+                          <w:i/>
+                          <w:sz w:val="24"/>
+                          <w:szCs w:val="24"/>
+                        </w:rPr>
+                        <w:t>Figure 2.1: Three-</w:t>
+                      </w:r>
+                      <w:proofErr w:type="spellStart"/>
+                      <w:r>
+                        <w:rPr>
+                          <w:i/>
+                          <w:sz w:val="24"/>
+                          <w:szCs w:val="24"/>
+                        </w:rPr>
+                        <w:t>Tier</w:t>
+                      </w:r>
+                      <w:proofErr w:type="spellEnd"/>
+                      <w:r>
+                        <w:rPr>
+                          <w:i/>
+                          <w:sz w:val="24"/>
+                          <w:szCs w:val="24"/>
+                        </w:rPr>
+                        <w:t xml:space="preserve"> Architecture.</w:t>
+                      </w:r>
+                    </w:p>
+                  </w:txbxContent>
+                </v:textbox>
+              </v:shape>
+            </w:pict>
+          </mc:Fallback>
+        </mc:AlternateContent>
+      </w:r>
     </w:p>
     <w:sectPr>
       <w:headerReference w:type="even" r:id="rId12"/>
@@ -5566,7 +5697,7 @@
 </file>
 
 <file path=customXml/itemProps1.xml><?xml version="1.0" encoding="utf-8"?>
-<ds:datastoreItem xmlns:ds="http://schemas.openxmlformats.org/officeDocument/2006/customXml" ds:itemID="{E774ED55-CC25-4721-B633-A944F0527359}">
+<ds:datastoreItem xmlns:ds="http://schemas.openxmlformats.org/officeDocument/2006/customXml" ds:itemID="{B08E4957-45E7-4EBC-832E-DAACC41DAA3C}">
   <ds:schemaRefs>
     <ds:schemaRef ds:uri="http://schemas.openxmlformats.org/officeDocument/2006/bibliography"/>
   </ds:schemaRefs>

</xml_diff>

<commit_message>
DD structure and overview
</commit_message>
<xml_diff>
--- a/Design document/DD.docx
+++ b/Design document/DD.docx
@@ -2937,7 +2937,17 @@
           <w:szCs w:val="28"/>
           <w:lang w:val="en-GB"/>
         </w:rPr>
-        <w:t>The system is designed as a three-t</w:t>
+        <w:t xml:space="preserve">Considering the fact that data storage plays a major part in the system to be designed, we opted for </w:t>
+      </w:r>
+      <w:r>
+        <w:rPr>
+          <w:rFonts w:ascii="Calibri" w:hAnsi="Calibri" w:cs="Calibri"/>
+          <w:bCs/>
+          <w:sz w:val="28"/>
+          <w:szCs w:val="28"/>
+          <w:lang w:val="en-GB"/>
+        </w:rPr>
+        <w:t>a three-t</w:t>
       </w:r>
       <w:r>
         <w:rPr>
@@ -2967,7 +2977,47 @@
           <w:szCs w:val="28"/>
           <w:lang w:val="en-GB"/>
         </w:rPr>
-        <w:t>a client-server architecture in which the functional process logic, data access, computer data storage and user interface are developed and maintained as independent modules on separate platforms</w:t>
+        <w:t>a client-</w:t>
+      </w:r>
+      <w:r>
+        <w:rPr>
+          <w:rFonts w:ascii="Calibri" w:hAnsi="Calibri" w:cs="Calibri"/>
+          <w:bCs/>
+          <w:sz w:val="28"/>
+          <w:szCs w:val="28"/>
+          <w:lang w:val="en-GB"/>
+        </w:rPr>
+        <w:t>server architecture in which</w:t>
+      </w:r>
+      <w:r>
+        <w:rPr>
+          <w:rFonts w:ascii="Calibri" w:hAnsi="Calibri" w:cs="Calibri"/>
+          <w:bCs/>
+          <w:sz w:val="28"/>
+          <w:szCs w:val="28"/>
+          <w:lang w:val="en-GB"/>
+        </w:rPr>
+        <w:t xml:space="preserve"> </w:t>
+      </w:r>
+      <w:r>
+        <w:rPr>
+          <w:rFonts w:ascii="Calibri" w:hAnsi="Calibri" w:cs="Calibri"/>
+          <w:bCs/>
+          <w:sz w:val="28"/>
+          <w:szCs w:val="28"/>
+          <w:lang w:val="en-GB"/>
+        </w:rPr>
+        <w:t>functional</w:t>
+      </w:r>
+      <w:r>
+        <w:rPr>
+          <w:rFonts w:ascii="Calibri" w:hAnsi="Calibri" w:cs="Calibri"/>
+          <w:bCs/>
+          <w:sz w:val="28"/>
+          <w:szCs w:val="28"/>
+          <w:lang w:val="en-GB"/>
+        </w:rPr>
+        <w:t xml:space="preserve"> logic, data access, computer data storage and user interface are developed and maintained as independent modules on separate platforms</w:t>
       </w:r>
       <w:r>
         <w:rPr>
@@ -3027,7 +3077,27 @@
           <w:szCs w:val="28"/>
           <w:lang w:val="en-GB"/>
         </w:rPr>
-        <w:t>, in particular by lightening the burden server-side by distributing it on two different nodes</w:t>
+        <w:t xml:space="preserve">, </w:t>
+      </w:r>
+      <w:r>
+        <w:rPr>
+          <w:rFonts w:ascii="Calibri" w:hAnsi="Calibri" w:cs="Calibri"/>
+          <w:bCs/>
+          <w:sz w:val="28"/>
+          <w:szCs w:val="28"/>
+          <w:lang w:val="en-GB"/>
+        </w:rPr>
+        <w:t>and in particular lighten</w:t>
+      </w:r>
+      <w:r>
+        <w:rPr>
+          <w:rFonts w:ascii="Calibri" w:hAnsi="Calibri" w:cs="Calibri"/>
+          <w:bCs/>
+          <w:sz w:val="28"/>
+          <w:szCs w:val="28"/>
+          <w:lang w:val="en-GB"/>
+        </w:rPr>
+        <w:t xml:space="preserve"> the burden server-side by distributing it on two different nodes</w:t>
       </w:r>
       <w:r>
         <w:rPr>
@@ -3226,7 +3296,7 @@
           <w:szCs w:val="28"/>
           <w:lang w:val="en-GB"/>
         </w:rPr>
-        <w:t>r the client-side</w:t>
+        <w:t>r the client</w:t>
       </w:r>
       <w:r>
         <w:rPr>
@@ -3303,7 +3373,7 @@
           <w:szCs w:val="28"/>
           <w:lang w:val="en-GB"/>
         </w:rPr>
-        <w:t>ation layer for the server-side;</w:t>
+        <w:t>ation layer for the server;</w:t>
       </w:r>
     </w:p>
     <w:p>
@@ -3520,7 +3590,17 @@
           <w:szCs w:val="28"/>
           <w:lang w:val="en-GB"/>
         </w:rPr>
-        <w:t xml:space="preserve"> services available;</w:t>
+        <w:t xml:space="preserve"> available services</w:t>
+      </w:r>
+      <w:r>
+        <w:rPr>
+          <w:rFonts w:ascii="Calibri" w:hAnsi="Calibri" w:cs="Calibri"/>
+          <w:bCs/>
+          <w:sz w:val="28"/>
+          <w:szCs w:val="28"/>
+          <w:lang w:val="en-GB"/>
+        </w:rPr>
+        <w:t>;</w:t>
       </w:r>
       <w:r>
         <w:rPr>
@@ -3956,12 +4036,415 @@
     </w:p>
     <w:p>
       <w:pPr>
-        <w:rPr>
-          <w:lang w:val="en-US"/>
+        <w:pStyle w:val="NormaleWeb"/>
+        <w:numPr>
+          <w:ilvl w:val="1"/>
+          <w:numId w:val="1"/>
+        </w:numPr>
+        <w:spacing w:after="0"/>
+        <w:rPr>
+          <w:rFonts w:ascii="Calibri" w:hAnsi="Calibri" w:cs="Calibri"/>
+          <w:b/>
+          <w:sz w:val="44"/>
+          <w:szCs w:val="44"/>
+          <w:lang w:val="en-GB"/>
         </w:rPr>
       </w:pPr>
       <w:bookmarkStart w:id="0" w:name="_GoBack"/>
       <w:bookmarkEnd w:id="0"/>
+      <w:r>
+        <w:rPr>
+          <w:rFonts w:ascii="Calibri" w:hAnsi="Calibri" w:cs="Calibri"/>
+          <w:b/>
+          <w:sz w:val="44"/>
+          <w:szCs w:val="44"/>
+          <w:lang w:val="en-GB"/>
+        </w:rPr>
+        <w:lastRenderedPageBreak/>
+        <w:t>Component view</w:t>
+      </w:r>
+    </w:p>
+    <w:p>
+      <w:pPr>
+        <w:pStyle w:val="NormaleWeb"/>
+        <w:spacing w:after="0"/>
+        <w:ind w:left="927"/>
+        <w:rPr>
+          <w:rFonts w:ascii="Calibri" w:hAnsi="Calibri" w:cs="Calibri"/>
+          <w:b/>
+          <w:sz w:val="44"/>
+          <w:szCs w:val="44"/>
+          <w:lang w:val="en-GB"/>
+        </w:rPr>
+      </w:pPr>
+    </w:p>
+    <w:p>
+      <w:pPr>
+        <w:pStyle w:val="NormaleWeb"/>
+        <w:numPr>
+          <w:ilvl w:val="1"/>
+          <w:numId w:val="1"/>
+        </w:numPr>
+        <w:spacing w:after="0"/>
+        <w:rPr>
+          <w:rFonts w:ascii="Calibri" w:hAnsi="Calibri" w:cs="Calibri"/>
+          <w:b/>
+          <w:sz w:val="44"/>
+          <w:szCs w:val="44"/>
+          <w:lang w:val="en-GB"/>
+        </w:rPr>
+      </w:pPr>
+      <w:r>
+        <w:rPr>
+          <w:rFonts w:ascii="Calibri" w:hAnsi="Calibri" w:cs="Calibri"/>
+          <w:b/>
+          <w:sz w:val="44"/>
+          <w:szCs w:val="44"/>
+          <w:lang w:val="en-GB"/>
+        </w:rPr>
+        <w:t>Deployment view</w:t>
+      </w:r>
+    </w:p>
+    <w:p>
+      <w:pPr>
+        <w:pStyle w:val="NormaleWeb"/>
+        <w:spacing w:after="0"/>
+        <w:rPr>
+          <w:rFonts w:ascii="Calibri" w:hAnsi="Calibri" w:cs="Calibri"/>
+          <w:b/>
+          <w:sz w:val="44"/>
+          <w:szCs w:val="44"/>
+          <w:lang w:val="en-GB"/>
+        </w:rPr>
+      </w:pPr>
+    </w:p>
+    <w:p>
+      <w:pPr>
+        <w:pStyle w:val="NormaleWeb"/>
+        <w:numPr>
+          <w:ilvl w:val="1"/>
+          <w:numId w:val="1"/>
+        </w:numPr>
+        <w:spacing w:after="0"/>
+        <w:rPr>
+          <w:rFonts w:ascii="Calibri" w:hAnsi="Calibri" w:cs="Calibri"/>
+          <w:b/>
+          <w:sz w:val="44"/>
+          <w:szCs w:val="44"/>
+          <w:lang w:val="en-GB"/>
+        </w:rPr>
+      </w:pPr>
+      <w:r>
+        <w:rPr>
+          <w:rFonts w:ascii="Calibri" w:hAnsi="Calibri" w:cs="Calibri"/>
+          <w:b/>
+          <w:sz w:val="44"/>
+          <w:szCs w:val="44"/>
+          <w:lang w:val="en-GB"/>
+        </w:rPr>
+        <w:t>Runtime view</w:t>
+      </w:r>
+    </w:p>
+    <w:p>
+      <w:pPr>
+        <w:pStyle w:val="NormaleWeb"/>
+        <w:spacing w:after="0"/>
+        <w:rPr>
+          <w:rFonts w:ascii="Calibri" w:hAnsi="Calibri" w:cs="Calibri"/>
+          <w:b/>
+          <w:sz w:val="44"/>
+          <w:szCs w:val="44"/>
+          <w:lang w:val="en-GB"/>
+        </w:rPr>
+      </w:pPr>
+    </w:p>
+    <w:p>
+      <w:pPr>
+        <w:pStyle w:val="NormaleWeb"/>
+        <w:numPr>
+          <w:ilvl w:val="1"/>
+          <w:numId w:val="1"/>
+        </w:numPr>
+        <w:spacing w:after="0"/>
+        <w:rPr>
+          <w:rFonts w:ascii="Calibri" w:hAnsi="Calibri" w:cs="Calibri"/>
+          <w:b/>
+          <w:sz w:val="44"/>
+          <w:szCs w:val="44"/>
+          <w:lang w:val="en-GB"/>
+        </w:rPr>
+      </w:pPr>
+      <w:r>
+        <w:rPr>
+          <w:rFonts w:ascii="Calibri" w:hAnsi="Calibri" w:cs="Calibri"/>
+          <w:b/>
+          <w:sz w:val="44"/>
+          <w:szCs w:val="44"/>
+          <w:lang w:val="en-GB"/>
+        </w:rPr>
+        <w:t>Component interfaces</w:t>
+      </w:r>
+    </w:p>
+    <w:p>
+      <w:pPr>
+        <w:pStyle w:val="NormaleWeb"/>
+        <w:spacing w:after="0"/>
+        <w:rPr>
+          <w:rFonts w:ascii="Calibri" w:hAnsi="Calibri" w:cs="Calibri"/>
+          <w:b/>
+          <w:sz w:val="44"/>
+          <w:szCs w:val="44"/>
+          <w:lang w:val="en-GB"/>
+        </w:rPr>
+      </w:pPr>
+    </w:p>
+    <w:p>
+      <w:pPr>
+        <w:pStyle w:val="NormaleWeb"/>
+        <w:numPr>
+          <w:ilvl w:val="1"/>
+          <w:numId w:val="1"/>
+        </w:numPr>
+        <w:spacing w:after="0"/>
+        <w:rPr>
+          <w:rFonts w:ascii="Calibri" w:hAnsi="Calibri" w:cs="Calibri"/>
+          <w:b/>
+          <w:sz w:val="44"/>
+          <w:szCs w:val="44"/>
+          <w:lang w:val="en-GB"/>
+        </w:rPr>
+      </w:pPr>
+      <w:r>
+        <w:rPr>
+          <w:rFonts w:ascii="Calibri" w:hAnsi="Calibri" w:cs="Calibri"/>
+          <w:b/>
+          <w:sz w:val="44"/>
+          <w:szCs w:val="44"/>
+          <w:lang w:val="en-GB"/>
+        </w:rPr>
+        <w:t>Selected architectural styles and patterns</w:t>
+      </w:r>
+    </w:p>
+    <w:p>
+      <w:pPr>
+        <w:pStyle w:val="NormaleWeb"/>
+        <w:spacing w:after="0"/>
+        <w:rPr>
+          <w:rFonts w:ascii="Calibri" w:hAnsi="Calibri" w:cs="Calibri"/>
+          <w:b/>
+          <w:sz w:val="44"/>
+          <w:szCs w:val="44"/>
+          <w:lang w:val="en-GB"/>
+        </w:rPr>
+      </w:pPr>
+    </w:p>
+    <w:p>
+      <w:pPr>
+        <w:pStyle w:val="NormaleWeb"/>
+        <w:numPr>
+          <w:ilvl w:val="1"/>
+          <w:numId w:val="1"/>
+        </w:numPr>
+        <w:spacing w:after="0"/>
+        <w:rPr>
+          <w:rFonts w:ascii="Calibri" w:hAnsi="Calibri" w:cs="Calibri"/>
+          <w:b/>
+          <w:sz w:val="44"/>
+          <w:szCs w:val="44"/>
+          <w:lang w:val="en-GB"/>
+        </w:rPr>
+      </w:pPr>
+      <w:r>
+        <w:rPr>
+          <w:rFonts w:ascii="Calibri" w:hAnsi="Calibri" w:cs="Calibri"/>
+          <w:b/>
+          <w:sz w:val="44"/>
+          <w:szCs w:val="44"/>
+          <w:lang w:val="en-GB"/>
+        </w:rPr>
+        <w:t>Other design decisions</w:t>
+      </w:r>
+    </w:p>
+    <w:p>
+      <w:pPr>
+        <w:pStyle w:val="NormaleWeb"/>
+        <w:spacing w:after="0"/>
+        <w:rPr>
+          <w:rFonts w:ascii="Calibri" w:hAnsi="Calibri" w:cs="Calibri"/>
+          <w:b/>
+          <w:sz w:val="44"/>
+          <w:szCs w:val="44"/>
+          <w:lang w:val="en-GB"/>
+        </w:rPr>
+      </w:pPr>
+    </w:p>
+    <w:p>
+      <w:pPr>
+        <w:pStyle w:val="NormaleWeb"/>
+        <w:numPr>
+          <w:ilvl w:val="0"/>
+          <w:numId w:val="1"/>
+        </w:numPr>
+        <w:spacing w:after="0"/>
+        <w:rPr>
+          <w:rFonts w:ascii="Calibri" w:hAnsi="Calibri" w:cs="Calibri"/>
+          <w:b/>
+          <w:bCs/>
+          <w:sz w:val="56"/>
+          <w:szCs w:val="56"/>
+          <w:lang w:val="en-US"/>
+        </w:rPr>
+      </w:pPr>
+      <w:r>
+        <w:rPr>
+          <w:rFonts w:ascii="Calibri" w:hAnsi="Calibri" w:cs="Calibri"/>
+          <w:b/>
+          <w:bCs/>
+          <w:sz w:val="56"/>
+          <w:szCs w:val="56"/>
+          <w:lang w:val="en-US"/>
+        </w:rPr>
+        <w:t>User interface design</w:t>
+      </w:r>
+    </w:p>
+    <w:p>
+      <w:pPr>
+        <w:pStyle w:val="NormaleWeb"/>
+        <w:spacing w:after="0"/>
+        <w:ind w:left="720"/>
+        <w:rPr>
+          <w:rFonts w:ascii="Calibri" w:hAnsi="Calibri" w:cs="Calibri"/>
+          <w:b/>
+          <w:bCs/>
+          <w:sz w:val="56"/>
+          <w:szCs w:val="56"/>
+          <w:lang w:val="en-US"/>
+        </w:rPr>
+      </w:pPr>
+    </w:p>
+    <w:p>
+      <w:pPr>
+        <w:pStyle w:val="NormaleWeb"/>
+        <w:numPr>
+          <w:ilvl w:val="0"/>
+          <w:numId w:val="1"/>
+        </w:numPr>
+        <w:spacing w:after="0"/>
+        <w:rPr>
+          <w:rFonts w:ascii="Calibri" w:hAnsi="Calibri" w:cs="Calibri"/>
+          <w:b/>
+          <w:bCs/>
+          <w:sz w:val="56"/>
+          <w:szCs w:val="56"/>
+          <w:lang w:val="en-US"/>
+        </w:rPr>
+      </w:pPr>
+      <w:r>
+        <w:rPr>
+          <w:rFonts w:ascii="Calibri" w:hAnsi="Calibri" w:cs="Calibri"/>
+          <w:b/>
+          <w:bCs/>
+          <w:sz w:val="56"/>
+          <w:szCs w:val="56"/>
+          <w:lang w:val="en-US"/>
+        </w:rPr>
+        <w:t>Requirements traceability</w:t>
+      </w:r>
+    </w:p>
+    <w:p>
+      <w:pPr>
+        <w:pStyle w:val="NormaleWeb"/>
+        <w:spacing w:after="0"/>
+        <w:rPr>
+          <w:rFonts w:ascii="Calibri" w:hAnsi="Calibri" w:cs="Calibri"/>
+          <w:b/>
+          <w:bCs/>
+          <w:sz w:val="56"/>
+          <w:szCs w:val="56"/>
+          <w:lang w:val="en-US"/>
+        </w:rPr>
+      </w:pPr>
+    </w:p>
+    <w:p>
+      <w:pPr>
+        <w:pStyle w:val="NormaleWeb"/>
+        <w:numPr>
+          <w:ilvl w:val="0"/>
+          <w:numId w:val="1"/>
+        </w:numPr>
+        <w:spacing w:after="0"/>
+        <w:rPr>
+          <w:rFonts w:ascii="Calibri" w:hAnsi="Calibri" w:cs="Calibri"/>
+          <w:b/>
+          <w:bCs/>
+          <w:sz w:val="56"/>
+          <w:szCs w:val="56"/>
+          <w:lang w:val="en-US"/>
+        </w:rPr>
+      </w:pPr>
+      <w:r>
+        <w:rPr>
+          <w:rFonts w:ascii="Calibri" w:hAnsi="Calibri" w:cs="Calibri"/>
+          <w:b/>
+          <w:bCs/>
+          <w:sz w:val="56"/>
+          <w:szCs w:val="56"/>
+          <w:lang w:val="en-US"/>
+        </w:rPr>
+        <w:lastRenderedPageBreak/>
+        <w:t>Implementation, integration and test plan</w:t>
+      </w:r>
+    </w:p>
+    <w:p>
+      <w:pPr>
+        <w:pStyle w:val="NormaleWeb"/>
+        <w:spacing w:after="0"/>
+        <w:ind w:left="720"/>
+        <w:rPr>
+          <w:rFonts w:ascii="Calibri" w:hAnsi="Calibri" w:cs="Calibri"/>
+          <w:b/>
+          <w:bCs/>
+          <w:sz w:val="56"/>
+          <w:szCs w:val="56"/>
+          <w:lang w:val="en-US"/>
+        </w:rPr>
+      </w:pPr>
+    </w:p>
+    <w:p>
+      <w:pPr>
+        <w:pStyle w:val="NormaleWeb"/>
+        <w:numPr>
+          <w:ilvl w:val="0"/>
+          <w:numId w:val="1"/>
+        </w:numPr>
+        <w:spacing w:after="0"/>
+        <w:rPr>
+          <w:rFonts w:ascii="Calibri" w:hAnsi="Calibri" w:cs="Calibri"/>
+          <w:b/>
+          <w:bCs/>
+          <w:sz w:val="56"/>
+          <w:szCs w:val="56"/>
+          <w:lang w:val="en-US"/>
+        </w:rPr>
+      </w:pPr>
+      <w:r>
+        <w:rPr>
+          <w:rFonts w:ascii="Calibri" w:hAnsi="Calibri" w:cs="Calibri"/>
+          <w:b/>
+          <w:bCs/>
+          <w:sz w:val="56"/>
+          <w:szCs w:val="56"/>
+          <w:lang w:val="en-US"/>
+        </w:rPr>
+        <w:t>Appendix</w:t>
+      </w:r>
+    </w:p>
+    <w:p>
+      <w:pPr>
+        <w:rPr>
+          <w:lang w:val="en-US"/>
+        </w:rPr>
+      </w:pPr>
     </w:p>
     <w:sectPr>
       <w:headerReference w:type="even" r:id="rId12"/>
@@ -4046,7 +4529,7 @@
           <w:rPr>
             <w:noProof/>
           </w:rPr>
-          <w:t>5</w:t>
+          <w:t>6</w:t>
         </w:r>
         <w:r>
           <w:fldChar w:fldCharType="end"/>
@@ -4130,459 +4613,7 @@
 <file path=word/numbering.xml><?xml version="1.0" encoding="utf-8"?>
 <w:numbering xmlns:wpc="http://schemas.microsoft.com/office/word/2010/wordprocessingCanvas" xmlns:mc="http://schemas.openxmlformats.org/markup-compatibility/2006" xmlns:o="urn:schemas-microsoft-com:office:office" xmlns:r="http://schemas.openxmlformats.org/officeDocument/2006/relationships" xmlns:m="http://schemas.openxmlformats.org/officeDocument/2006/math" xmlns:v="urn:schemas-microsoft-com:vml" xmlns:wp14="http://schemas.microsoft.com/office/word/2010/wordprocessingDrawing" xmlns:wp="http://schemas.openxmlformats.org/drawingml/2006/wordprocessingDrawing" xmlns:w10="urn:schemas-microsoft-com:office:word" xmlns:w="http://schemas.openxmlformats.org/wordprocessingml/2006/main" xmlns:w14="http://schemas.microsoft.com/office/word/2010/wordml" xmlns:wpg="http://schemas.microsoft.com/office/word/2010/wordprocessingGroup" xmlns:wpi="http://schemas.microsoft.com/office/word/2010/wordprocessingInk" xmlns:wne="http://schemas.microsoft.com/office/word/2006/wordml" xmlns:wps="http://schemas.microsoft.com/office/word/2010/wordprocessingShape" mc:Ignorable="w14 wp14">
   <w:abstractNum w:abstractNumId="0">
-    <w:nsid w:val="2E983988"/>
-    <w:multiLevelType w:val="hybridMultilevel"/>
-    <w:tmpl w:val="96A49268"/>
-    <w:lvl w:ilvl="0" w:tplc="08090001">
-      <w:start w:val="1"/>
-      <w:numFmt w:val="bullet"/>
-      <w:lvlText w:val=""/>
-      <w:lvlJc w:val="left"/>
-      <w:pPr>
-        <w:ind w:left="786" w:hanging="360"/>
-      </w:pPr>
-      <w:rPr>
-        <w:rFonts w:ascii="Symbol" w:hAnsi="Symbol" w:hint="default"/>
-      </w:rPr>
-    </w:lvl>
-    <w:lvl w:ilvl="1" w:tplc="08090003" w:tentative="1">
-      <w:start w:val="1"/>
-      <w:numFmt w:val="bullet"/>
-      <w:lvlText w:val="o"/>
-      <w:lvlJc w:val="left"/>
-      <w:pPr>
-        <w:ind w:left="1506" w:hanging="360"/>
-      </w:pPr>
-      <w:rPr>
-        <w:rFonts w:ascii="Courier New" w:hAnsi="Courier New" w:cs="Courier New" w:hint="default"/>
-      </w:rPr>
-    </w:lvl>
-    <w:lvl w:ilvl="2" w:tplc="08090005" w:tentative="1">
-      <w:start w:val="1"/>
-      <w:numFmt w:val="bullet"/>
-      <w:lvlText w:val=""/>
-      <w:lvlJc w:val="left"/>
-      <w:pPr>
-        <w:ind w:left="2226" w:hanging="360"/>
-      </w:pPr>
-      <w:rPr>
-        <w:rFonts w:ascii="Wingdings" w:hAnsi="Wingdings" w:hint="default"/>
-      </w:rPr>
-    </w:lvl>
-    <w:lvl w:ilvl="3" w:tplc="08090001" w:tentative="1">
-      <w:start w:val="1"/>
-      <w:numFmt w:val="bullet"/>
-      <w:lvlText w:val=""/>
-      <w:lvlJc w:val="left"/>
-      <w:pPr>
-        <w:ind w:left="2946" w:hanging="360"/>
-      </w:pPr>
-      <w:rPr>
-        <w:rFonts w:ascii="Symbol" w:hAnsi="Symbol" w:hint="default"/>
-      </w:rPr>
-    </w:lvl>
-    <w:lvl w:ilvl="4" w:tplc="08090003" w:tentative="1">
-      <w:start w:val="1"/>
-      <w:numFmt w:val="bullet"/>
-      <w:lvlText w:val="o"/>
-      <w:lvlJc w:val="left"/>
-      <w:pPr>
-        <w:ind w:left="3666" w:hanging="360"/>
-      </w:pPr>
-      <w:rPr>
-        <w:rFonts w:ascii="Courier New" w:hAnsi="Courier New" w:cs="Courier New" w:hint="default"/>
-      </w:rPr>
-    </w:lvl>
-    <w:lvl w:ilvl="5" w:tplc="08090005" w:tentative="1">
-      <w:start w:val="1"/>
-      <w:numFmt w:val="bullet"/>
-      <w:lvlText w:val=""/>
-      <w:lvlJc w:val="left"/>
-      <w:pPr>
-        <w:ind w:left="4386" w:hanging="360"/>
-      </w:pPr>
-      <w:rPr>
-        <w:rFonts w:ascii="Wingdings" w:hAnsi="Wingdings" w:hint="default"/>
-      </w:rPr>
-    </w:lvl>
-    <w:lvl w:ilvl="6" w:tplc="08090001" w:tentative="1">
-      <w:start w:val="1"/>
-      <w:numFmt w:val="bullet"/>
-      <w:lvlText w:val=""/>
-      <w:lvlJc w:val="left"/>
-      <w:pPr>
-        <w:ind w:left="5106" w:hanging="360"/>
-      </w:pPr>
-      <w:rPr>
-        <w:rFonts w:ascii="Symbol" w:hAnsi="Symbol" w:hint="default"/>
-      </w:rPr>
-    </w:lvl>
-    <w:lvl w:ilvl="7" w:tplc="08090003" w:tentative="1">
-      <w:start w:val="1"/>
-      <w:numFmt w:val="bullet"/>
-      <w:lvlText w:val="o"/>
-      <w:lvlJc w:val="left"/>
-      <w:pPr>
-        <w:ind w:left="5826" w:hanging="360"/>
-      </w:pPr>
-      <w:rPr>
-        <w:rFonts w:ascii="Courier New" w:hAnsi="Courier New" w:cs="Courier New" w:hint="default"/>
-      </w:rPr>
-    </w:lvl>
-    <w:lvl w:ilvl="8" w:tplc="08090005" w:tentative="1">
-      <w:start w:val="1"/>
-      <w:numFmt w:val="bullet"/>
-      <w:lvlText w:val=""/>
-      <w:lvlJc w:val="left"/>
-      <w:pPr>
-        <w:ind w:left="6546" w:hanging="360"/>
-      </w:pPr>
-      <w:rPr>
-        <w:rFonts w:ascii="Wingdings" w:hAnsi="Wingdings" w:hint="default"/>
-      </w:rPr>
-    </w:lvl>
-  </w:abstractNum>
-  <w:abstractNum w:abstractNumId="1">
-    <w:nsid w:val="3C4C7A61"/>
-    <w:multiLevelType w:val="hybridMultilevel"/>
-    <w:tmpl w:val="67187148"/>
-    <w:lvl w:ilvl="0" w:tplc="08090001">
-      <w:start w:val="1"/>
-      <w:numFmt w:val="bullet"/>
-      <w:lvlText w:val=""/>
-      <w:lvlJc w:val="left"/>
-      <w:pPr>
-        <w:ind w:left="786" w:hanging="360"/>
-      </w:pPr>
-      <w:rPr>
-        <w:rFonts w:ascii="Symbol" w:hAnsi="Symbol" w:hint="default"/>
-      </w:rPr>
-    </w:lvl>
-    <w:lvl w:ilvl="1" w:tplc="08090003" w:tentative="1">
-      <w:start w:val="1"/>
-      <w:numFmt w:val="bullet"/>
-      <w:lvlText w:val="o"/>
-      <w:lvlJc w:val="left"/>
-      <w:pPr>
-        <w:ind w:left="1506" w:hanging="360"/>
-      </w:pPr>
-      <w:rPr>
-        <w:rFonts w:ascii="Courier New" w:hAnsi="Courier New" w:cs="Courier New" w:hint="default"/>
-      </w:rPr>
-    </w:lvl>
-    <w:lvl w:ilvl="2" w:tplc="08090005" w:tentative="1">
-      <w:start w:val="1"/>
-      <w:numFmt w:val="bullet"/>
-      <w:lvlText w:val=""/>
-      <w:lvlJc w:val="left"/>
-      <w:pPr>
-        <w:ind w:left="2226" w:hanging="360"/>
-      </w:pPr>
-      <w:rPr>
-        <w:rFonts w:ascii="Wingdings" w:hAnsi="Wingdings" w:hint="default"/>
-      </w:rPr>
-    </w:lvl>
-    <w:lvl w:ilvl="3" w:tplc="08090001" w:tentative="1">
-      <w:start w:val="1"/>
-      <w:numFmt w:val="bullet"/>
-      <w:lvlText w:val=""/>
-      <w:lvlJc w:val="left"/>
-      <w:pPr>
-        <w:ind w:left="2946" w:hanging="360"/>
-      </w:pPr>
-      <w:rPr>
-        <w:rFonts w:ascii="Symbol" w:hAnsi="Symbol" w:hint="default"/>
-      </w:rPr>
-    </w:lvl>
-    <w:lvl w:ilvl="4" w:tplc="08090003" w:tentative="1">
-      <w:start w:val="1"/>
-      <w:numFmt w:val="bullet"/>
-      <w:lvlText w:val="o"/>
-      <w:lvlJc w:val="left"/>
-      <w:pPr>
-        <w:ind w:left="3666" w:hanging="360"/>
-      </w:pPr>
-      <w:rPr>
-        <w:rFonts w:ascii="Courier New" w:hAnsi="Courier New" w:cs="Courier New" w:hint="default"/>
-      </w:rPr>
-    </w:lvl>
-    <w:lvl w:ilvl="5" w:tplc="08090005" w:tentative="1">
-      <w:start w:val="1"/>
-      <w:numFmt w:val="bullet"/>
-      <w:lvlText w:val=""/>
-      <w:lvlJc w:val="left"/>
-      <w:pPr>
-        <w:ind w:left="4386" w:hanging="360"/>
-      </w:pPr>
-      <w:rPr>
-        <w:rFonts w:ascii="Wingdings" w:hAnsi="Wingdings" w:hint="default"/>
-      </w:rPr>
-    </w:lvl>
-    <w:lvl w:ilvl="6" w:tplc="08090001" w:tentative="1">
-      <w:start w:val="1"/>
-      <w:numFmt w:val="bullet"/>
-      <w:lvlText w:val=""/>
-      <w:lvlJc w:val="left"/>
-      <w:pPr>
-        <w:ind w:left="5106" w:hanging="360"/>
-      </w:pPr>
-      <w:rPr>
-        <w:rFonts w:ascii="Symbol" w:hAnsi="Symbol" w:hint="default"/>
-      </w:rPr>
-    </w:lvl>
-    <w:lvl w:ilvl="7" w:tplc="08090003" w:tentative="1">
-      <w:start w:val="1"/>
-      <w:numFmt w:val="bullet"/>
-      <w:lvlText w:val="o"/>
-      <w:lvlJc w:val="left"/>
-      <w:pPr>
-        <w:ind w:left="5826" w:hanging="360"/>
-      </w:pPr>
-      <w:rPr>
-        <w:rFonts w:ascii="Courier New" w:hAnsi="Courier New" w:cs="Courier New" w:hint="default"/>
-      </w:rPr>
-    </w:lvl>
-    <w:lvl w:ilvl="8" w:tplc="08090005" w:tentative="1">
-      <w:start w:val="1"/>
-      <w:numFmt w:val="bullet"/>
-      <w:lvlText w:val=""/>
-      <w:lvlJc w:val="left"/>
-      <w:pPr>
-        <w:ind w:left="6546" w:hanging="360"/>
-      </w:pPr>
-      <w:rPr>
-        <w:rFonts w:ascii="Wingdings" w:hAnsi="Wingdings" w:hint="default"/>
-      </w:rPr>
-    </w:lvl>
-  </w:abstractNum>
-  <w:abstractNum w:abstractNumId="2">
-    <w:nsid w:val="43136EA2"/>
-    <w:multiLevelType w:val="hybridMultilevel"/>
-    <w:tmpl w:val="D68EA164"/>
-    <w:lvl w:ilvl="0" w:tplc="0B3A089E">
-      <w:numFmt w:val="bullet"/>
-      <w:lvlText w:val="-"/>
-      <w:lvlJc w:val="left"/>
-      <w:pPr>
-        <w:ind w:left="720" w:hanging="360"/>
-      </w:pPr>
-      <w:rPr>
-        <w:rFonts w:ascii="Calibri" w:eastAsia="Times New Roman" w:hAnsi="Calibri" w:cs="Calibri" w:hint="default"/>
-        <w:b/>
-      </w:rPr>
-    </w:lvl>
-    <w:lvl w:ilvl="1" w:tplc="04100003">
-      <w:start w:val="1"/>
-      <w:numFmt w:val="bullet"/>
-      <w:lvlText w:val="o"/>
-      <w:lvlJc w:val="left"/>
-      <w:pPr>
-        <w:ind w:left="1440" w:hanging="360"/>
-      </w:pPr>
-      <w:rPr>
-        <w:rFonts w:ascii="Courier New" w:hAnsi="Courier New" w:cs="Courier New" w:hint="default"/>
-      </w:rPr>
-    </w:lvl>
-    <w:lvl w:ilvl="2" w:tplc="04100005" w:tentative="1">
-      <w:start w:val="1"/>
-      <w:numFmt w:val="bullet"/>
-      <w:lvlText w:val=""/>
-      <w:lvlJc w:val="left"/>
-      <w:pPr>
-        <w:ind w:left="2160" w:hanging="360"/>
-      </w:pPr>
-      <w:rPr>
-        <w:rFonts w:ascii="Wingdings" w:hAnsi="Wingdings" w:hint="default"/>
-      </w:rPr>
-    </w:lvl>
-    <w:lvl w:ilvl="3" w:tplc="04100001" w:tentative="1">
-      <w:start w:val="1"/>
-      <w:numFmt w:val="bullet"/>
-      <w:lvlText w:val=""/>
-      <w:lvlJc w:val="left"/>
-      <w:pPr>
-        <w:ind w:left="2880" w:hanging="360"/>
-      </w:pPr>
-      <w:rPr>
-        <w:rFonts w:ascii="Symbol" w:hAnsi="Symbol" w:hint="default"/>
-      </w:rPr>
-    </w:lvl>
-    <w:lvl w:ilvl="4" w:tplc="04100003" w:tentative="1">
-      <w:start w:val="1"/>
-      <w:numFmt w:val="bullet"/>
-      <w:lvlText w:val="o"/>
-      <w:lvlJc w:val="left"/>
-      <w:pPr>
-        <w:ind w:left="3600" w:hanging="360"/>
-      </w:pPr>
-      <w:rPr>
-        <w:rFonts w:ascii="Courier New" w:hAnsi="Courier New" w:cs="Courier New" w:hint="default"/>
-      </w:rPr>
-    </w:lvl>
-    <w:lvl w:ilvl="5" w:tplc="04100005" w:tentative="1">
-      <w:start w:val="1"/>
-      <w:numFmt w:val="bullet"/>
-      <w:lvlText w:val=""/>
-      <w:lvlJc w:val="left"/>
-      <w:pPr>
-        <w:ind w:left="4320" w:hanging="360"/>
-      </w:pPr>
-      <w:rPr>
-        <w:rFonts w:ascii="Wingdings" w:hAnsi="Wingdings" w:hint="default"/>
-      </w:rPr>
-    </w:lvl>
-    <w:lvl w:ilvl="6" w:tplc="04100001" w:tentative="1">
-      <w:start w:val="1"/>
-      <w:numFmt w:val="bullet"/>
-      <w:lvlText w:val=""/>
-      <w:lvlJc w:val="left"/>
-      <w:pPr>
-        <w:ind w:left="5040" w:hanging="360"/>
-      </w:pPr>
-      <w:rPr>
-        <w:rFonts w:ascii="Symbol" w:hAnsi="Symbol" w:hint="default"/>
-      </w:rPr>
-    </w:lvl>
-    <w:lvl w:ilvl="7" w:tplc="04100003" w:tentative="1">
-      <w:start w:val="1"/>
-      <w:numFmt w:val="bullet"/>
-      <w:lvlText w:val="o"/>
-      <w:lvlJc w:val="left"/>
-      <w:pPr>
-        <w:ind w:left="5760" w:hanging="360"/>
-      </w:pPr>
-      <w:rPr>
-        <w:rFonts w:ascii="Courier New" w:hAnsi="Courier New" w:cs="Courier New" w:hint="default"/>
-      </w:rPr>
-    </w:lvl>
-    <w:lvl w:ilvl="8" w:tplc="04100005" w:tentative="1">
-      <w:start w:val="1"/>
-      <w:numFmt w:val="bullet"/>
-      <w:lvlText w:val=""/>
-      <w:lvlJc w:val="left"/>
-      <w:pPr>
-        <w:ind w:left="6480" w:hanging="360"/>
-      </w:pPr>
-      <w:rPr>
-        <w:rFonts w:ascii="Wingdings" w:hAnsi="Wingdings" w:hint="default"/>
-      </w:rPr>
-    </w:lvl>
-  </w:abstractNum>
-  <w:abstractNum w:abstractNumId="3">
-    <w:nsid w:val="452B3F13"/>
-    <w:multiLevelType w:val="hybridMultilevel"/>
-    <w:tmpl w:val="DD0EF36A"/>
-    <w:lvl w:ilvl="0" w:tplc="AD482F2E">
-      <w:start w:val="4"/>
-      <w:numFmt w:val="bullet"/>
-      <w:lvlText w:val="-"/>
-      <w:lvlJc w:val="left"/>
-      <w:pPr>
-        <w:ind w:left="720" w:hanging="360"/>
-      </w:pPr>
-      <w:rPr>
-        <w:rFonts w:ascii="Calibri" w:eastAsiaTheme="minorHAnsi" w:hAnsi="Calibri" w:cs="Calibri" w:hint="default"/>
-      </w:rPr>
-    </w:lvl>
-    <w:lvl w:ilvl="1" w:tplc="08090003" w:tentative="1">
-      <w:start w:val="1"/>
-      <w:numFmt w:val="bullet"/>
-      <w:lvlText w:val="o"/>
-      <w:lvlJc w:val="left"/>
-      <w:pPr>
-        <w:ind w:left="1440" w:hanging="360"/>
-      </w:pPr>
-      <w:rPr>
-        <w:rFonts w:ascii="Courier New" w:hAnsi="Courier New" w:cs="Courier New" w:hint="default"/>
-      </w:rPr>
-    </w:lvl>
-    <w:lvl w:ilvl="2" w:tplc="08090005" w:tentative="1">
-      <w:start w:val="1"/>
-      <w:numFmt w:val="bullet"/>
-      <w:lvlText w:val=""/>
-      <w:lvlJc w:val="left"/>
-      <w:pPr>
-        <w:ind w:left="2160" w:hanging="360"/>
-      </w:pPr>
-      <w:rPr>
-        <w:rFonts w:ascii="Wingdings" w:hAnsi="Wingdings" w:hint="default"/>
-      </w:rPr>
-    </w:lvl>
-    <w:lvl w:ilvl="3" w:tplc="08090001" w:tentative="1">
-      <w:start w:val="1"/>
-      <w:numFmt w:val="bullet"/>
-      <w:lvlText w:val=""/>
-      <w:lvlJc w:val="left"/>
-      <w:pPr>
-        <w:ind w:left="2880" w:hanging="360"/>
-      </w:pPr>
-      <w:rPr>
-        <w:rFonts w:ascii="Symbol" w:hAnsi="Symbol" w:hint="default"/>
-      </w:rPr>
-    </w:lvl>
-    <w:lvl w:ilvl="4" w:tplc="08090003" w:tentative="1">
-      <w:start w:val="1"/>
-      <w:numFmt w:val="bullet"/>
-      <w:lvlText w:val="o"/>
-      <w:lvlJc w:val="left"/>
-      <w:pPr>
-        <w:ind w:left="3600" w:hanging="360"/>
-      </w:pPr>
-      <w:rPr>
-        <w:rFonts w:ascii="Courier New" w:hAnsi="Courier New" w:cs="Courier New" w:hint="default"/>
-      </w:rPr>
-    </w:lvl>
-    <w:lvl w:ilvl="5" w:tplc="08090005" w:tentative="1">
-      <w:start w:val="1"/>
-      <w:numFmt w:val="bullet"/>
-      <w:lvlText w:val=""/>
-      <w:lvlJc w:val="left"/>
-      <w:pPr>
-        <w:ind w:left="4320" w:hanging="360"/>
-      </w:pPr>
-      <w:rPr>
-        <w:rFonts w:ascii="Wingdings" w:hAnsi="Wingdings" w:hint="default"/>
-      </w:rPr>
-    </w:lvl>
-    <w:lvl w:ilvl="6" w:tplc="08090001" w:tentative="1">
-      <w:start w:val="1"/>
-      <w:numFmt w:val="bullet"/>
-      <w:lvlText w:val=""/>
-      <w:lvlJc w:val="left"/>
-      <w:pPr>
-        <w:ind w:left="5040" w:hanging="360"/>
-      </w:pPr>
-      <w:rPr>
-        <w:rFonts w:ascii="Symbol" w:hAnsi="Symbol" w:hint="default"/>
-      </w:rPr>
-    </w:lvl>
-    <w:lvl w:ilvl="7" w:tplc="08090003" w:tentative="1">
-      <w:start w:val="1"/>
-      <w:numFmt w:val="bullet"/>
-      <w:lvlText w:val="o"/>
-      <w:lvlJc w:val="left"/>
-      <w:pPr>
-        <w:ind w:left="5760" w:hanging="360"/>
-      </w:pPr>
-      <w:rPr>
-        <w:rFonts w:ascii="Courier New" w:hAnsi="Courier New" w:cs="Courier New" w:hint="default"/>
-      </w:rPr>
-    </w:lvl>
-    <w:lvl w:ilvl="8" w:tplc="08090005" w:tentative="1">
-      <w:start w:val="1"/>
-      <w:numFmt w:val="bullet"/>
-      <w:lvlText w:val=""/>
-      <w:lvlJc w:val="left"/>
-      <w:pPr>
-        <w:ind w:left="6480" w:hanging="360"/>
-      </w:pPr>
-      <w:rPr>
-        <w:rFonts w:ascii="Wingdings" w:hAnsi="Wingdings" w:hint="default"/>
-      </w:rPr>
-    </w:lvl>
-  </w:abstractNum>
-  <w:abstractNum w:abstractNumId="4">
-    <w:nsid w:val="6487643A"/>
+    <w:nsid w:val="1E5275C4"/>
     <w:multiLevelType w:val="multilevel"/>
     <w:tmpl w:val="855A418C"/>
     <w:lvl w:ilvl="0">
@@ -4703,7 +4734,581 @@
       </w:rPr>
     </w:lvl>
   </w:abstractNum>
+  <w:abstractNum w:abstractNumId="1">
+    <w:nsid w:val="2E983988"/>
+    <w:multiLevelType w:val="hybridMultilevel"/>
+    <w:tmpl w:val="96A49268"/>
+    <w:lvl w:ilvl="0" w:tplc="08090001">
+      <w:start w:val="1"/>
+      <w:numFmt w:val="bullet"/>
+      <w:lvlText w:val=""/>
+      <w:lvlJc w:val="left"/>
+      <w:pPr>
+        <w:ind w:left="786" w:hanging="360"/>
+      </w:pPr>
+      <w:rPr>
+        <w:rFonts w:ascii="Symbol" w:hAnsi="Symbol" w:hint="default"/>
+      </w:rPr>
+    </w:lvl>
+    <w:lvl w:ilvl="1" w:tplc="08090003" w:tentative="1">
+      <w:start w:val="1"/>
+      <w:numFmt w:val="bullet"/>
+      <w:lvlText w:val="o"/>
+      <w:lvlJc w:val="left"/>
+      <w:pPr>
+        <w:ind w:left="1506" w:hanging="360"/>
+      </w:pPr>
+      <w:rPr>
+        <w:rFonts w:ascii="Courier New" w:hAnsi="Courier New" w:cs="Courier New" w:hint="default"/>
+      </w:rPr>
+    </w:lvl>
+    <w:lvl w:ilvl="2" w:tplc="08090005" w:tentative="1">
+      <w:start w:val="1"/>
+      <w:numFmt w:val="bullet"/>
+      <w:lvlText w:val=""/>
+      <w:lvlJc w:val="left"/>
+      <w:pPr>
+        <w:ind w:left="2226" w:hanging="360"/>
+      </w:pPr>
+      <w:rPr>
+        <w:rFonts w:ascii="Wingdings" w:hAnsi="Wingdings" w:hint="default"/>
+      </w:rPr>
+    </w:lvl>
+    <w:lvl w:ilvl="3" w:tplc="08090001" w:tentative="1">
+      <w:start w:val="1"/>
+      <w:numFmt w:val="bullet"/>
+      <w:lvlText w:val=""/>
+      <w:lvlJc w:val="left"/>
+      <w:pPr>
+        <w:ind w:left="2946" w:hanging="360"/>
+      </w:pPr>
+      <w:rPr>
+        <w:rFonts w:ascii="Symbol" w:hAnsi="Symbol" w:hint="default"/>
+      </w:rPr>
+    </w:lvl>
+    <w:lvl w:ilvl="4" w:tplc="08090003" w:tentative="1">
+      <w:start w:val="1"/>
+      <w:numFmt w:val="bullet"/>
+      <w:lvlText w:val="o"/>
+      <w:lvlJc w:val="left"/>
+      <w:pPr>
+        <w:ind w:left="3666" w:hanging="360"/>
+      </w:pPr>
+      <w:rPr>
+        <w:rFonts w:ascii="Courier New" w:hAnsi="Courier New" w:cs="Courier New" w:hint="default"/>
+      </w:rPr>
+    </w:lvl>
+    <w:lvl w:ilvl="5" w:tplc="08090005" w:tentative="1">
+      <w:start w:val="1"/>
+      <w:numFmt w:val="bullet"/>
+      <w:lvlText w:val=""/>
+      <w:lvlJc w:val="left"/>
+      <w:pPr>
+        <w:ind w:left="4386" w:hanging="360"/>
+      </w:pPr>
+      <w:rPr>
+        <w:rFonts w:ascii="Wingdings" w:hAnsi="Wingdings" w:hint="default"/>
+      </w:rPr>
+    </w:lvl>
+    <w:lvl w:ilvl="6" w:tplc="08090001" w:tentative="1">
+      <w:start w:val="1"/>
+      <w:numFmt w:val="bullet"/>
+      <w:lvlText w:val=""/>
+      <w:lvlJc w:val="left"/>
+      <w:pPr>
+        <w:ind w:left="5106" w:hanging="360"/>
+      </w:pPr>
+      <w:rPr>
+        <w:rFonts w:ascii="Symbol" w:hAnsi="Symbol" w:hint="default"/>
+      </w:rPr>
+    </w:lvl>
+    <w:lvl w:ilvl="7" w:tplc="08090003" w:tentative="1">
+      <w:start w:val="1"/>
+      <w:numFmt w:val="bullet"/>
+      <w:lvlText w:val="o"/>
+      <w:lvlJc w:val="left"/>
+      <w:pPr>
+        <w:ind w:left="5826" w:hanging="360"/>
+      </w:pPr>
+      <w:rPr>
+        <w:rFonts w:ascii="Courier New" w:hAnsi="Courier New" w:cs="Courier New" w:hint="default"/>
+      </w:rPr>
+    </w:lvl>
+    <w:lvl w:ilvl="8" w:tplc="08090005" w:tentative="1">
+      <w:start w:val="1"/>
+      <w:numFmt w:val="bullet"/>
+      <w:lvlText w:val=""/>
+      <w:lvlJc w:val="left"/>
+      <w:pPr>
+        <w:ind w:left="6546" w:hanging="360"/>
+      </w:pPr>
+      <w:rPr>
+        <w:rFonts w:ascii="Wingdings" w:hAnsi="Wingdings" w:hint="default"/>
+      </w:rPr>
+    </w:lvl>
+  </w:abstractNum>
+  <w:abstractNum w:abstractNumId="2">
+    <w:nsid w:val="3C4C7A61"/>
+    <w:multiLevelType w:val="hybridMultilevel"/>
+    <w:tmpl w:val="67187148"/>
+    <w:lvl w:ilvl="0" w:tplc="08090001">
+      <w:start w:val="1"/>
+      <w:numFmt w:val="bullet"/>
+      <w:lvlText w:val=""/>
+      <w:lvlJc w:val="left"/>
+      <w:pPr>
+        <w:ind w:left="786" w:hanging="360"/>
+      </w:pPr>
+      <w:rPr>
+        <w:rFonts w:ascii="Symbol" w:hAnsi="Symbol" w:hint="default"/>
+      </w:rPr>
+    </w:lvl>
+    <w:lvl w:ilvl="1" w:tplc="08090003" w:tentative="1">
+      <w:start w:val="1"/>
+      <w:numFmt w:val="bullet"/>
+      <w:lvlText w:val="o"/>
+      <w:lvlJc w:val="left"/>
+      <w:pPr>
+        <w:ind w:left="1506" w:hanging="360"/>
+      </w:pPr>
+      <w:rPr>
+        <w:rFonts w:ascii="Courier New" w:hAnsi="Courier New" w:cs="Courier New" w:hint="default"/>
+      </w:rPr>
+    </w:lvl>
+    <w:lvl w:ilvl="2" w:tplc="08090005" w:tentative="1">
+      <w:start w:val="1"/>
+      <w:numFmt w:val="bullet"/>
+      <w:lvlText w:val=""/>
+      <w:lvlJc w:val="left"/>
+      <w:pPr>
+        <w:ind w:left="2226" w:hanging="360"/>
+      </w:pPr>
+      <w:rPr>
+        <w:rFonts w:ascii="Wingdings" w:hAnsi="Wingdings" w:hint="default"/>
+      </w:rPr>
+    </w:lvl>
+    <w:lvl w:ilvl="3" w:tplc="08090001" w:tentative="1">
+      <w:start w:val="1"/>
+      <w:numFmt w:val="bullet"/>
+      <w:lvlText w:val=""/>
+      <w:lvlJc w:val="left"/>
+      <w:pPr>
+        <w:ind w:left="2946" w:hanging="360"/>
+      </w:pPr>
+      <w:rPr>
+        <w:rFonts w:ascii="Symbol" w:hAnsi="Symbol" w:hint="default"/>
+      </w:rPr>
+    </w:lvl>
+    <w:lvl w:ilvl="4" w:tplc="08090003" w:tentative="1">
+      <w:start w:val="1"/>
+      <w:numFmt w:val="bullet"/>
+      <w:lvlText w:val="o"/>
+      <w:lvlJc w:val="left"/>
+      <w:pPr>
+        <w:ind w:left="3666" w:hanging="360"/>
+      </w:pPr>
+      <w:rPr>
+        <w:rFonts w:ascii="Courier New" w:hAnsi="Courier New" w:cs="Courier New" w:hint="default"/>
+      </w:rPr>
+    </w:lvl>
+    <w:lvl w:ilvl="5" w:tplc="08090005" w:tentative="1">
+      <w:start w:val="1"/>
+      <w:numFmt w:val="bullet"/>
+      <w:lvlText w:val=""/>
+      <w:lvlJc w:val="left"/>
+      <w:pPr>
+        <w:ind w:left="4386" w:hanging="360"/>
+      </w:pPr>
+      <w:rPr>
+        <w:rFonts w:ascii="Wingdings" w:hAnsi="Wingdings" w:hint="default"/>
+      </w:rPr>
+    </w:lvl>
+    <w:lvl w:ilvl="6" w:tplc="08090001" w:tentative="1">
+      <w:start w:val="1"/>
+      <w:numFmt w:val="bullet"/>
+      <w:lvlText w:val=""/>
+      <w:lvlJc w:val="left"/>
+      <w:pPr>
+        <w:ind w:left="5106" w:hanging="360"/>
+      </w:pPr>
+      <w:rPr>
+        <w:rFonts w:ascii="Symbol" w:hAnsi="Symbol" w:hint="default"/>
+      </w:rPr>
+    </w:lvl>
+    <w:lvl w:ilvl="7" w:tplc="08090003" w:tentative="1">
+      <w:start w:val="1"/>
+      <w:numFmt w:val="bullet"/>
+      <w:lvlText w:val="o"/>
+      <w:lvlJc w:val="left"/>
+      <w:pPr>
+        <w:ind w:left="5826" w:hanging="360"/>
+      </w:pPr>
+      <w:rPr>
+        <w:rFonts w:ascii="Courier New" w:hAnsi="Courier New" w:cs="Courier New" w:hint="default"/>
+      </w:rPr>
+    </w:lvl>
+    <w:lvl w:ilvl="8" w:tplc="08090005" w:tentative="1">
+      <w:start w:val="1"/>
+      <w:numFmt w:val="bullet"/>
+      <w:lvlText w:val=""/>
+      <w:lvlJc w:val="left"/>
+      <w:pPr>
+        <w:ind w:left="6546" w:hanging="360"/>
+      </w:pPr>
+      <w:rPr>
+        <w:rFonts w:ascii="Wingdings" w:hAnsi="Wingdings" w:hint="default"/>
+      </w:rPr>
+    </w:lvl>
+  </w:abstractNum>
+  <w:abstractNum w:abstractNumId="3">
+    <w:nsid w:val="43136EA2"/>
+    <w:multiLevelType w:val="hybridMultilevel"/>
+    <w:tmpl w:val="D68EA164"/>
+    <w:lvl w:ilvl="0" w:tplc="0B3A089E">
+      <w:numFmt w:val="bullet"/>
+      <w:lvlText w:val="-"/>
+      <w:lvlJc w:val="left"/>
+      <w:pPr>
+        <w:ind w:left="720" w:hanging="360"/>
+      </w:pPr>
+      <w:rPr>
+        <w:rFonts w:ascii="Calibri" w:eastAsia="Times New Roman" w:hAnsi="Calibri" w:cs="Calibri" w:hint="default"/>
+        <w:b/>
+      </w:rPr>
+    </w:lvl>
+    <w:lvl w:ilvl="1" w:tplc="04100003">
+      <w:start w:val="1"/>
+      <w:numFmt w:val="bullet"/>
+      <w:lvlText w:val="o"/>
+      <w:lvlJc w:val="left"/>
+      <w:pPr>
+        <w:ind w:left="1440" w:hanging="360"/>
+      </w:pPr>
+      <w:rPr>
+        <w:rFonts w:ascii="Courier New" w:hAnsi="Courier New" w:cs="Courier New" w:hint="default"/>
+      </w:rPr>
+    </w:lvl>
+    <w:lvl w:ilvl="2" w:tplc="04100005" w:tentative="1">
+      <w:start w:val="1"/>
+      <w:numFmt w:val="bullet"/>
+      <w:lvlText w:val=""/>
+      <w:lvlJc w:val="left"/>
+      <w:pPr>
+        <w:ind w:left="2160" w:hanging="360"/>
+      </w:pPr>
+      <w:rPr>
+        <w:rFonts w:ascii="Wingdings" w:hAnsi="Wingdings" w:hint="default"/>
+      </w:rPr>
+    </w:lvl>
+    <w:lvl w:ilvl="3" w:tplc="04100001" w:tentative="1">
+      <w:start w:val="1"/>
+      <w:numFmt w:val="bullet"/>
+      <w:lvlText w:val=""/>
+      <w:lvlJc w:val="left"/>
+      <w:pPr>
+        <w:ind w:left="2880" w:hanging="360"/>
+      </w:pPr>
+      <w:rPr>
+        <w:rFonts w:ascii="Symbol" w:hAnsi="Symbol" w:hint="default"/>
+      </w:rPr>
+    </w:lvl>
+    <w:lvl w:ilvl="4" w:tplc="04100003" w:tentative="1">
+      <w:start w:val="1"/>
+      <w:numFmt w:val="bullet"/>
+      <w:lvlText w:val="o"/>
+      <w:lvlJc w:val="left"/>
+      <w:pPr>
+        <w:ind w:left="3600" w:hanging="360"/>
+      </w:pPr>
+      <w:rPr>
+        <w:rFonts w:ascii="Courier New" w:hAnsi="Courier New" w:cs="Courier New" w:hint="default"/>
+      </w:rPr>
+    </w:lvl>
+    <w:lvl w:ilvl="5" w:tplc="04100005" w:tentative="1">
+      <w:start w:val="1"/>
+      <w:numFmt w:val="bullet"/>
+      <w:lvlText w:val=""/>
+      <w:lvlJc w:val="left"/>
+      <w:pPr>
+        <w:ind w:left="4320" w:hanging="360"/>
+      </w:pPr>
+      <w:rPr>
+        <w:rFonts w:ascii="Wingdings" w:hAnsi="Wingdings" w:hint="default"/>
+      </w:rPr>
+    </w:lvl>
+    <w:lvl w:ilvl="6" w:tplc="04100001" w:tentative="1">
+      <w:start w:val="1"/>
+      <w:numFmt w:val="bullet"/>
+      <w:lvlText w:val=""/>
+      <w:lvlJc w:val="left"/>
+      <w:pPr>
+        <w:ind w:left="5040" w:hanging="360"/>
+      </w:pPr>
+      <w:rPr>
+        <w:rFonts w:ascii="Symbol" w:hAnsi="Symbol" w:hint="default"/>
+      </w:rPr>
+    </w:lvl>
+    <w:lvl w:ilvl="7" w:tplc="04100003" w:tentative="1">
+      <w:start w:val="1"/>
+      <w:numFmt w:val="bullet"/>
+      <w:lvlText w:val="o"/>
+      <w:lvlJc w:val="left"/>
+      <w:pPr>
+        <w:ind w:left="5760" w:hanging="360"/>
+      </w:pPr>
+      <w:rPr>
+        <w:rFonts w:ascii="Courier New" w:hAnsi="Courier New" w:cs="Courier New" w:hint="default"/>
+      </w:rPr>
+    </w:lvl>
+    <w:lvl w:ilvl="8" w:tplc="04100005" w:tentative="1">
+      <w:start w:val="1"/>
+      <w:numFmt w:val="bullet"/>
+      <w:lvlText w:val=""/>
+      <w:lvlJc w:val="left"/>
+      <w:pPr>
+        <w:ind w:left="6480" w:hanging="360"/>
+      </w:pPr>
+      <w:rPr>
+        <w:rFonts w:ascii="Wingdings" w:hAnsi="Wingdings" w:hint="default"/>
+      </w:rPr>
+    </w:lvl>
+  </w:abstractNum>
+  <w:abstractNum w:abstractNumId="4">
+    <w:nsid w:val="452B3F13"/>
+    <w:multiLevelType w:val="hybridMultilevel"/>
+    <w:tmpl w:val="DD0EF36A"/>
+    <w:lvl w:ilvl="0" w:tplc="AD482F2E">
+      <w:start w:val="4"/>
+      <w:numFmt w:val="bullet"/>
+      <w:lvlText w:val="-"/>
+      <w:lvlJc w:val="left"/>
+      <w:pPr>
+        <w:ind w:left="720" w:hanging="360"/>
+      </w:pPr>
+      <w:rPr>
+        <w:rFonts w:ascii="Calibri" w:eastAsiaTheme="minorHAnsi" w:hAnsi="Calibri" w:cs="Calibri" w:hint="default"/>
+      </w:rPr>
+    </w:lvl>
+    <w:lvl w:ilvl="1" w:tplc="08090003" w:tentative="1">
+      <w:start w:val="1"/>
+      <w:numFmt w:val="bullet"/>
+      <w:lvlText w:val="o"/>
+      <w:lvlJc w:val="left"/>
+      <w:pPr>
+        <w:ind w:left="1440" w:hanging="360"/>
+      </w:pPr>
+      <w:rPr>
+        <w:rFonts w:ascii="Courier New" w:hAnsi="Courier New" w:cs="Courier New" w:hint="default"/>
+      </w:rPr>
+    </w:lvl>
+    <w:lvl w:ilvl="2" w:tplc="08090005" w:tentative="1">
+      <w:start w:val="1"/>
+      <w:numFmt w:val="bullet"/>
+      <w:lvlText w:val=""/>
+      <w:lvlJc w:val="left"/>
+      <w:pPr>
+        <w:ind w:left="2160" w:hanging="360"/>
+      </w:pPr>
+      <w:rPr>
+        <w:rFonts w:ascii="Wingdings" w:hAnsi="Wingdings" w:hint="default"/>
+      </w:rPr>
+    </w:lvl>
+    <w:lvl w:ilvl="3" w:tplc="08090001" w:tentative="1">
+      <w:start w:val="1"/>
+      <w:numFmt w:val="bullet"/>
+      <w:lvlText w:val=""/>
+      <w:lvlJc w:val="left"/>
+      <w:pPr>
+        <w:ind w:left="2880" w:hanging="360"/>
+      </w:pPr>
+      <w:rPr>
+        <w:rFonts w:ascii="Symbol" w:hAnsi="Symbol" w:hint="default"/>
+      </w:rPr>
+    </w:lvl>
+    <w:lvl w:ilvl="4" w:tplc="08090003" w:tentative="1">
+      <w:start w:val="1"/>
+      <w:numFmt w:val="bullet"/>
+      <w:lvlText w:val="o"/>
+      <w:lvlJc w:val="left"/>
+      <w:pPr>
+        <w:ind w:left="3600" w:hanging="360"/>
+      </w:pPr>
+      <w:rPr>
+        <w:rFonts w:ascii="Courier New" w:hAnsi="Courier New" w:cs="Courier New" w:hint="default"/>
+      </w:rPr>
+    </w:lvl>
+    <w:lvl w:ilvl="5" w:tplc="08090005" w:tentative="1">
+      <w:start w:val="1"/>
+      <w:numFmt w:val="bullet"/>
+      <w:lvlText w:val=""/>
+      <w:lvlJc w:val="left"/>
+      <w:pPr>
+        <w:ind w:left="4320" w:hanging="360"/>
+      </w:pPr>
+      <w:rPr>
+        <w:rFonts w:ascii="Wingdings" w:hAnsi="Wingdings" w:hint="default"/>
+      </w:rPr>
+    </w:lvl>
+    <w:lvl w:ilvl="6" w:tplc="08090001" w:tentative="1">
+      <w:start w:val="1"/>
+      <w:numFmt w:val="bullet"/>
+      <w:lvlText w:val=""/>
+      <w:lvlJc w:val="left"/>
+      <w:pPr>
+        <w:ind w:left="5040" w:hanging="360"/>
+      </w:pPr>
+      <w:rPr>
+        <w:rFonts w:ascii="Symbol" w:hAnsi="Symbol" w:hint="default"/>
+      </w:rPr>
+    </w:lvl>
+    <w:lvl w:ilvl="7" w:tplc="08090003" w:tentative="1">
+      <w:start w:val="1"/>
+      <w:numFmt w:val="bullet"/>
+      <w:lvlText w:val="o"/>
+      <w:lvlJc w:val="left"/>
+      <w:pPr>
+        <w:ind w:left="5760" w:hanging="360"/>
+      </w:pPr>
+      <w:rPr>
+        <w:rFonts w:ascii="Courier New" w:hAnsi="Courier New" w:cs="Courier New" w:hint="default"/>
+      </w:rPr>
+    </w:lvl>
+    <w:lvl w:ilvl="8" w:tplc="08090005" w:tentative="1">
+      <w:start w:val="1"/>
+      <w:numFmt w:val="bullet"/>
+      <w:lvlText w:val=""/>
+      <w:lvlJc w:val="left"/>
+      <w:pPr>
+        <w:ind w:left="6480" w:hanging="360"/>
+      </w:pPr>
+      <w:rPr>
+        <w:rFonts w:ascii="Wingdings" w:hAnsi="Wingdings" w:hint="default"/>
+      </w:rPr>
+    </w:lvl>
+  </w:abstractNum>
   <w:abstractNum w:abstractNumId="5">
+    <w:nsid w:val="6487643A"/>
+    <w:multiLevelType w:val="multilevel"/>
+    <w:tmpl w:val="855A418C"/>
+    <w:lvl w:ilvl="0">
+      <w:start w:val="1"/>
+      <w:numFmt w:val="decimal"/>
+      <w:lvlText w:val="%1."/>
+      <w:lvlJc w:val="left"/>
+      <w:pPr>
+        <w:ind w:left="720" w:hanging="720"/>
+      </w:pPr>
+      <w:rPr>
+        <w:rFonts w:hint="default"/>
+      </w:rPr>
+    </w:lvl>
+    <w:lvl w:ilvl="1">
+      <w:start w:val="1"/>
+      <w:numFmt w:val="decimal"/>
+      <w:isLgl/>
+      <w:lvlText w:val="%1.%2"/>
+      <w:lvlJc w:val="left"/>
+      <w:pPr>
+        <w:ind w:left="927" w:hanging="360"/>
+      </w:pPr>
+      <w:rPr>
+        <w:rFonts w:hint="default"/>
+      </w:rPr>
+    </w:lvl>
+    <w:lvl w:ilvl="2">
+      <w:start w:val="1"/>
+      <w:numFmt w:val="decimal"/>
+      <w:isLgl/>
+      <w:lvlText w:val="%1.%2.%3"/>
+      <w:lvlJc w:val="left"/>
+      <w:pPr>
+        <w:ind w:left="1069" w:hanging="720"/>
+      </w:pPr>
+      <w:rPr>
+        <w:rFonts w:hint="default"/>
+        <w:i/>
+      </w:rPr>
+    </w:lvl>
+    <w:lvl w:ilvl="3">
+      <w:start w:val="1"/>
+      <w:numFmt w:val="decimal"/>
+      <w:isLgl/>
+      <w:lvlText w:val="%1.%2.%3.%4"/>
+      <w:lvlJc w:val="left"/>
+      <w:pPr>
+        <w:ind w:left="720" w:hanging="720"/>
+      </w:pPr>
+      <w:rPr>
+        <w:rFonts w:hint="default"/>
+      </w:rPr>
+    </w:lvl>
+    <w:lvl w:ilvl="4">
+      <w:start w:val="1"/>
+      <w:numFmt w:val="decimal"/>
+      <w:isLgl/>
+      <w:lvlText w:val="%1.%2.%3.%4.%5"/>
+      <w:lvlJc w:val="left"/>
+      <w:pPr>
+        <w:ind w:left="1080" w:hanging="1080"/>
+      </w:pPr>
+      <w:rPr>
+        <w:rFonts w:hint="default"/>
+      </w:rPr>
+    </w:lvl>
+    <w:lvl w:ilvl="5">
+      <w:start w:val="1"/>
+      <w:numFmt w:val="decimal"/>
+      <w:isLgl/>
+      <w:lvlText w:val="%1.%2.%3.%4.%5.%6"/>
+      <w:lvlJc w:val="left"/>
+      <w:pPr>
+        <w:ind w:left="1080" w:hanging="1080"/>
+      </w:pPr>
+      <w:rPr>
+        <w:rFonts w:hint="default"/>
+      </w:rPr>
+    </w:lvl>
+    <w:lvl w:ilvl="6">
+      <w:start w:val="1"/>
+      <w:numFmt w:val="decimal"/>
+      <w:isLgl/>
+      <w:lvlText w:val="%1.%2.%3.%4.%5.%6.%7"/>
+      <w:lvlJc w:val="left"/>
+      <w:pPr>
+        <w:ind w:left="1440" w:hanging="1440"/>
+      </w:pPr>
+      <w:rPr>
+        <w:rFonts w:hint="default"/>
+      </w:rPr>
+    </w:lvl>
+    <w:lvl w:ilvl="7">
+      <w:start w:val="1"/>
+      <w:numFmt w:val="decimal"/>
+      <w:isLgl/>
+      <w:lvlText w:val="%1.%2.%3.%4.%5.%6.%7.%8"/>
+      <w:lvlJc w:val="left"/>
+      <w:pPr>
+        <w:ind w:left="1440" w:hanging="1440"/>
+      </w:pPr>
+      <w:rPr>
+        <w:rFonts w:hint="default"/>
+      </w:rPr>
+    </w:lvl>
+    <w:lvl w:ilvl="8">
+      <w:start w:val="1"/>
+      <w:numFmt w:val="decimal"/>
+      <w:isLgl/>
+      <w:lvlText w:val="%1.%2.%3.%4.%5.%6.%7.%8.%9"/>
+      <w:lvlJc w:val="left"/>
+      <w:pPr>
+        <w:ind w:left="1800" w:hanging="1800"/>
+      </w:pPr>
+      <w:rPr>
+        <w:rFonts w:hint="default"/>
+      </w:rPr>
+    </w:lvl>
+  </w:abstractNum>
+  <w:abstractNum w:abstractNumId="6">
     <w:nsid w:val="7EDE6816"/>
     <w:multiLevelType w:val="hybridMultilevel"/>
     <w:tmpl w:val="E8685C8C"/>
@@ -4793,21 +5398,24 @@
     </w:lvl>
   </w:abstractNum>
   <w:num w:numId="1">
+    <w:abstractNumId w:val="5"/>
+  </w:num>
+  <w:num w:numId="2">
+    <w:abstractNumId w:val="6"/>
+  </w:num>
+  <w:num w:numId="3">
     <w:abstractNumId w:val="4"/>
   </w:num>
-  <w:num w:numId="2">
-    <w:abstractNumId w:val="5"/>
-  </w:num>
-  <w:num w:numId="3">
+  <w:num w:numId="4">
     <w:abstractNumId w:val="3"/>
   </w:num>
-  <w:num w:numId="4">
+  <w:num w:numId="5">
     <w:abstractNumId w:val="2"/>
   </w:num>
-  <w:num w:numId="5">
+  <w:num w:numId="6">
     <w:abstractNumId w:val="1"/>
   </w:num>
-  <w:num w:numId="6">
+  <w:num w:numId="7">
     <w:abstractNumId w:val="0"/>
   </w:num>
 </w:numbering>
@@ -5114,6 +5722,17 @@
     <w:uiPriority w:val="99"/>
     <w:rsid w:val="00C00486"/>
   </w:style>
+  <w:style w:type="paragraph" w:styleId="Paragrafoelenco">
+    <w:name w:val="List Paragraph"/>
+    <w:basedOn w:val="Normale"/>
+    <w:uiPriority w:val="34"/>
+    <w:qFormat/>
+    <w:rsid w:val="000902D0"/>
+    <w:pPr>
+      <w:ind w:left="720"/>
+      <w:contextualSpacing/>
+    </w:pPr>
+  </w:style>
 </w:styles>
 </file>
 
@@ -5417,6 +6036,17 @@
     <w:link w:val="Pidipagina"/>
     <w:uiPriority w:val="99"/>
     <w:rsid w:val="00C00486"/>
+  </w:style>
+  <w:style w:type="paragraph" w:styleId="Paragrafoelenco">
+    <w:name w:val="List Paragraph"/>
+    <w:basedOn w:val="Normale"/>
+    <w:uiPriority w:val="34"/>
+    <w:qFormat/>
+    <w:rsid w:val="000902D0"/>
+    <w:pPr>
+      <w:ind w:left="720"/>
+      <w:contextualSpacing/>
+    </w:pPr>
   </w:style>
 </w:styles>
 </file>
@@ -5711,7 +6341,7 @@
 </file>
 
 <file path=customXml/itemProps1.xml><?xml version="1.0" encoding="utf-8"?>
-<ds:datastoreItem xmlns:ds="http://schemas.openxmlformats.org/officeDocument/2006/customXml" ds:itemID="{B5EB5CE1-54A1-4F81-847C-5A36B5984500}">
+<ds:datastoreItem xmlns:ds="http://schemas.openxmlformats.org/officeDocument/2006/customXml" ds:itemID="{46826B32-A45C-40DD-9352-4E40DCD19A18}">
   <ds:schemaRefs>
     <ds:schemaRef ds:uri="http://schemas.openxmlformats.org/officeDocument/2006/bibliography"/>
   </ds:schemaRefs>

</xml_diff>

<commit_message>
fix requirements and rasd
</commit_message>
<xml_diff>
--- a/Design document/DD.docx
+++ b/Design document/DD.docx
@@ -1234,43 +1234,43 @@
           <w:szCs w:val="28"/>
           <w:lang w:val="en-US"/>
         </w:rPr>
-        <w:t xml:space="preserve"> and employs it by running an algorithm on the picture to recognize the license plate number.</w:t>
-      </w:r>
-      <w:r>
-        <w:rPr>
-          <w:rFonts w:ascii="Calibri" w:hAnsi="Calibri" w:cs="Calibri"/>
-          <w:sz w:val="28"/>
-          <w:szCs w:val="28"/>
-          <w:lang w:val="en-US"/>
-        </w:rPr>
-        <w:t xml:space="preserve"> Such process could be made quicker by the input of the user itself, who is given the option of inserting the license plate information as plain text while filling out their submission. If that were the case, the system should use such information as a starting point for the recognition process, though the algorithm should be run nonetheless as a way of double-checking the information.</w:t>
-      </w:r>
-      <w:r>
-        <w:rPr>
-          <w:rFonts w:ascii="Calibri" w:hAnsi="Calibri" w:cs="Calibri"/>
-          <w:sz w:val="28"/>
-          <w:szCs w:val="28"/>
-          <w:lang w:val="en-US"/>
-        </w:rPr>
-        <w:t xml:space="preserve"> The stored data can then be elaborated by </w:t>
-      </w:r>
-      <w:r>
-        <w:rPr>
-          <w:rFonts w:ascii="Calibri" w:hAnsi="Calibri" w:cs="Calibri"/>
-          <w:sz w:val="28"/>
-          <w:szCs w:val="28"/>
-          <w:lang w:val="en-US"/>
-        </w:rPr>
-        <w:t xml:space="preserve">SafeStreets </w:t>
-      </w:r>
-      <w:r>
-        <w:rPr>
-          <w:rFonts w:ascii="Calibri" w:hAnsi="Calibri" w:cs="Calibri"/>
-          <w:sz w:val="28"/>
-          <w:szCs w:val="28"/>
-          <w:lang w:val="en-US"/>
-        </w:rPr>
-        <w:t>to highlight the zones w</w:t>
+        <w:t xml:space="preserve"> and employs it by </w:t>
+      </w:r>
+      <w:r>
+        <w:rPr>
+          <w:rFonts w:ascii="Calibri" w:hAnsi="Calibri" w:cs="Calibri"/>
+          <w:sz w:val="28"/>
+          <w:szCs w:val="28"/>
+          <w:lang w:val="en-US"/>
+        </w:rPr>
+        <w:t>identifying and</w:t>
+      </w:r>
+      <w:r>
+        <w:rPr>
+          <w:rFonts w:ascii="Calibri" w:hAnsi="Calibri" w:cs="Calibri"/>
+          <w:sz w:val="28"/>
+          <w:szCs w:val="28"/>
+          <w:lang w:val="en-US"/>
+        </w:rPr>
+        <w:t xml:space="preserve"> highlight</w:t>
+      </w:r>
+      <w:r>
+        <w:rPr>
+          <w:rFonts w:ascii="Calibri" w:hAnsi="Calibri" w:cs="Calibri"/>
+          <w:sz w:val="28"/>
+          <w:szCs w:val="28"/>
+          <w:lang w:val="en-US"/>
+        </w:rPr>
+        <w:t>ing</w:t>
+      </w:r>
+      <w:r>
+        <w:rPr>
+          <w:rFonts w:ascii="Calibri" w:hAnsi="Calibri" w:cs="Calibri"/>
+          <w:sz w:val="28"/>
+          <w:szCs w:val="28"/>
+          <w:lang w:val="en-US"/>
+        </w:rPr>
+        <w:t xml:space="preserve"> the zones w</w:t>
       </w:r>
       <w:r>
         <w:rPr>
@@ -1297,7 +1297,7 @@
           <w:szCs w:val="28"/>
           <w:lang w:val="en-US"/>
         </w:rPr>
-        <w:t xml:space="preserve"> and make them visible to both authorities and citizens</w:t>
+        <w:t>, making them visible to both authorities and citizens</w:t>
       </w:r>
       <w:r>
         <w:rPr>
@@ -1327,17 +1327,26 @@
           <w:szCs w:val="28"/>
           <w:lang w:val="en-US"/>
         </w:rPr>
+        <w:t xml:space="preserve">Furthermore, SafeStreets wants to exploit its own data by combining it with information about accidents and analyzing it in order to identify zones or streets whose safety could be improved by making interventions, possibly suggesting viable solutions as well. </w:t>
+      </w:r>
+      <w:r>
+        <w:rPr>
+          <w:rFonts w:ascii="Calibri" w:hAnsi="Calibri" w:cs="Calibri"/>
+          <w:sz w:val="28"/>
+          <w:szCs w:val="28"/>
+          <w:lang w:val="en-US"/>
+        </w:rPr>
+        <w:t xml:space="preserve">This functionality is developed in collaboration with a third party, i.e. the municipality, meaning its usefulness will depend on the possibility of the </w:t>
+      </w:r>
+      <w:r>
+        <w:rPr>
+          <w:rFonts w:ascii="Calibri" w:hAnsi="Calibri" w:cs="Calibri"/>
+          <w:sz w:val="28"/>
+          <w:szCs w:val="28"/>
+          <w:lang w:val="en-US"/>
+        </w:rPr>
         <w:lastRenderedPageBreak/>
-        <w:t xml:space="preserve">Furthermore, SafeStreets wants to exploit its own data by combining it with information about accidents and analyzing it in order to identify zones or streets whose safety could be improved by making interventions, possibly suggesting viable solutions as well. </w:t>
-      </w:r>
-      <w:r>
-        <w:rPr>
-          <w:rFonts w:ascii="Calibri" w:hAnsi="Calibri" w:cs="Calibri"/>
-          <w:sz w:val="28"/>
-          <w:szCs w:val="28"/>
-          <w:lang w:val="en-US"/>
-        </w:rPr>
-        <w:t>This functionality is developed in collaboration with a third party, i.e. the municipality, meaning its usefulness will depend on the possibility of the municipality itself to share its data and match it with the interface SafeStreets developed for the functionality.</w:t>
+        <w:t>municipality itself to share its data and match it with the interface SafeStreets developed for the functionality.</w:t>
       </w:r>
     </w:p>
     <w:p>
@@ -1523,6 +1532,44 @@
         </w:rPr>
         <w:t xml:space="preserve"> World and Machine phenomena.</w:t>
       </w:r>
+    </w:p>
+    <w:p>
+      <w:pPr>
+        <w:pStyle w:val="NormaleWeb"/>
+        <w:spacing w:after="0"/>
+        <w:jc w:val="center"/>
+        <w:rPr>
+          <w:rFonts w:ascii="Calibri" w:hAnsi="Calibri" w:cs="Calibri"/>
+          <w:i/>
+          <w:lang w:val="en-US"/>
+        </w:rPr>
+      </w:pPr>
+    </w:p>
+    <w:p>
+      <w:pPr>
+        <w:pStyle w:val="NormaleWeb"/>
+        <w:spacing w:after="0"/>
+        <w:jc w:val="center"/>
+        <w:rPr>
+          <w:rFonts w:ascii="Calibri" w:hAnsi="Calibri" w:cs="Calibri"/>
+          <w:i/>
+          <w:lang w:val="en-US"/>
+        </w:rPr>
+      </w:pPr>
+    </w:p>
+    <w:p>
+      <w:pPr>
+        <w:pStyle w:val="NormaleWeb"/>
+        <w:spacing w:after="0"/>
+        <w:jc w:val="center"/>
+        <w:rPr>
+          <w:rFonts w:ascii="Calibri" w:hAnsi="Calibri" w:cs="Calibri"/>
+          <w:i/>
+          <w:lang w:val="en-US"/>
+        </w:rPr>
+      </w:pPr>
+      <w:bookmarkStart w:id="0" w:name="_GoBack"/>
+      <w:bookmarkEnd w:id="0"/>
     </w:p>
     <w:p>
       <w:pPr>
@@ -4116,8 +4163,6 @@
         </w:rPr>
         <w:t>Figure 2.2: System architecture.</w:t>
       </w:r>
-      <w:bookmarkStart w:id="0" w:name="_GoBack"/>
-      <w:bookmarkEnd w:id="0"/>
     </w:p>
     <w:p>
       <w:pPr>
@@ -4610,7 +4655,7 @@
           <w:rPr>
             <w:noProof/>
           </w:rPr>
-          <w:t>7</w:t>
+          <w:t>4</w:t>
         </w:r>
         <w:r>
           <w:fldChar w:fldCharType="end"/>
@@ -6422,7 +6467,7 @@
 </file>
 
 <file path=customXml/itemProps1.xml><?xml version="1.0" encoding="utf-8"?>
-<ds:datastoreItem xmlns:ds="http://schemas.openxmlformats.org/officeDocument/2006/customXml" ds:itemID="{F998D707-C78F-494B-A1C7-F606C532E6C0}">
+<ds:datastoreItem xmlns:ds="http://schemas.openxmlformats.org/officeDocument/2006/customXml" ds:itemID="{AD83C321-A890-40D0-9F0A-7364C458110F}">
   <ds:schemaRefs>
     <ds:schemaRef ds:uri="http://schemas.openxmlformats.org/officeDocument/2006/bibliography"/>
   </ds:schemaRefs>

</xml_diff>

<commit_message>
Testing and integration plan
</commit_message>
<xml_diff>
--- a/Design document/DD.docx
+++ b/Design document/DD.docx
@@ -1,6 +1,6 @@
 
 <file path=word/document.xml><?xml version="1.0" encoding="utf-8"?>
-<w:document xmlns:wpc="http://schemas.microsoft.com/office/word/2010/wordprocessingCanvas" xmlns:mc="http://schemas.openxmlformats.org/markup-compatibility/2006" xmlns:o="urn:schemas-microsoft-com:office:office" xmlns:r="http://schemas.openxmlformats.org/officeDocument/2006/relationships" xmlns:m="http://schemas.openxmlformats.org/officeDocument/2006/math" xmlns:v="urn:schemas-microsoft-com:vml" xmlns:wp14="http://schemas.microsoft.com/office/word/2010/wordprocessingDrawing" xmlns:wp="http://schemas.openxmlformats.org/drawingml/2006/wordprocessingDrawing" xmlns:w10="urn:schemas-microsoft-com:office:word" xmlns:w="http://schemas.openxmlformats.org/wordprocessingml/2006/main" xmlns:w14="http://schemas.microsoft.com/office/word/2010/wordml" xmlns:wpg="http://schemas.microsoft.com/office/word/2010/wordprocessingGroup" xmlns:wpi="http://schemas.microsoft.com/office/word/2010/wordprocessingInk" xmlns:wne="http://schemas.microsoft.com/office/word/2006/wordml" xmlns:wps="http://schemas.microsoft.com/office/word/2010/wordprocessingShape" mc:Ignorable="w14 wp14">
+<w:document xmlns:wpc="http://schemas.microsoft.com/office/word/2010/wordprocessingCanvas" xmlns:cx="http://schemas.microsoft.com/office/drawing/2014/chartex" xmlns:cx1="http://schemas.microsoft.com/office/drawing/2015/9/8/chartex" xmlns:cx2="http://schemas.microsoft.com/office/drawing/2015/10/21/chartex" xmlns:cx3="http://schemas.microsoft.com/office/drawing/2016/5/9/chartex" xmlns:cx4="http://schemas.microsoft.com/office/drawing/2016/5/10/chartex" xmlns:cx5="http://schemas.microsoft.com/office/drawing/2016/5/11/chartex" xmlns:cx6="http://schemas.microsoft.com/office/drawing/2016/5/12/chartex" xmlns:cx7="http://schemas.microsoft.com/office/drawing/2016/5/13/chartex" xmlns:cx8="http://schemas.microsoft.com/office/drawing/2016/5/14/chartex" xmlns:mc="http://schemas.openxmlformats.org/markup-compatibility/2006" xmlns:aink="http://schemas.microsoft.com/office/drawing/2016/ink" xmlns:am3d="http://schemas.microsoft.com/office/drawing/2017/model3d" xmlns:o="urn:schemas-microsoft-com:office:office" xmlns:r="http://schemas.openxmlformats.org/officeDocument/2006/relationships" xmlns:m="http://schemas.openxmlformats.org/officeDocument/2006/math" xmlns:v="urn:schemas-microsoft-com:vml" xmlns:wp14="http://schemas.microsoft.com/office/word/2010/wordprocessingDrawing" xmlns:wp="http://schemas.openxmlformats.org/drawingml/2006/wordprocessingDrawing" xmlns:w10="urn:schemas-microsoft-com:office:word" xmlns:w="http://schemas.openxmlformats.org/wordprocessingml/2006/main" xmlns:w14="http://schemas.microsoft.com/office/word/2010/wordml" xmlns:w15="http://schemas.microsoft.com/office/word/2012/wordml" xmlns:w16cid="http://schemas.microsoft.com/office/word/2016/wordml/cid" xmlns:w16se="http://schemas.microsoft.com/office/word/2015/wordml/symex" xmlns:wpg="http://schemas.microsoft.com/office/word/2010/wordprocessingGroup" xmlns:wpi="http://schemas.microsoft.com/office/word/2010/wordprocessingInk" xmlns:wne="http://schemas.microsoft.com/office/word/2006/wordml" xmlns:wps="http://schemas.microsoft.com/office/word/2010/wordprocessingShape" mc:Ignorable="w14 w15 w16se w16cid wp14">
   <w:body>
     <w:p>
       <w:pPr>
@@ -55,7 +55,7 @@
                     <pic:cNvPicPr/>
                   </pic:nvPicPr>
                   <pic:blipFill>
-                    <a:blip r:embed="rId9">
+                    <a:blip r:embed="rId8">
                       <a:extLst>
                         <a:ext uri="{28A0092B-C50C-407E-A947-70E740481C1C}">
                           <a14:useLocalDpi xmlns:a14="http://schemas.microsoft.com/office/drawing/2010/main" val="0"/>
@@ -383,7 +383,7 @@
           </mc:Choice>
           <mc:Fallback>
             <w:pict>
-              <v:shapetype id="_x0000_t202" coordsize="21600,21600" o:spt="202" path="m,l,21600r21600,l21600,xe">
+              <v:shapetype w14:anchorId="58A62C83" id="_x0000_t202" coordsize="21600,21600" o:spt="202" path="m,l,21600r21600,l21600,xe">
                 <v:stroke joinstyle="miter"/>
                 <v:path gradientshapeok="t" o:connecttype="rect"/>
               </v:shapetype>
@@ -572,7 +572,7 @@
           </mc:Choice>
           <mc:Fallback>
             <w:pict>
-              <v:shape id="_x0000_s1027" type="#_x0000_t202" style="position:absolute;left:0;text-align:left;margin-left:31.2pt;margin-top:16.3pt;width:186.95pt;height:110.55pt;z-index:251661312;visibility:visible;mso-wrap-style:square;mso-width-percent:400;mso-height-percent:200;mso-wrap-distance-left:9pt;mso-wrap-distance-top:0;mso-wrap-distance-right:9pt;mso-wrap-distance-bottom:0;mso-position-horizontal:absolute;mso-position-horizontal-relative:text;mso-position-vertical:absolute;mso-position-vertical-relative:text;mso-width-percent:400;mso-height-percent:200;mso-width-relative:margin;mso-height-relative:margin;v-text-anchor:top" o:gfxdata="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" stroked="f">
+              <v:shape w14:anchorId="654BA6B1" id="_x0000_s1027" type="#_x0000_t202" style="position:absolute;left:0;text-align:left;margin-left:31.2pt;margin-top:16.3pt;width:186.95pt;height:110.55pt;z-index:251661312;visibility:visible;mso-wrap-style:square;mso-width-percent:400;mso-height-percent:200;mso-wrap-distance-left:9pt;mso-wrap-distance-top:0;mso-wrap-distance-right:9pt;mso-wrap-distance-bottom:0;mso-position-horizontal:absolute;mso-position-horizontal-relative:text;mso-position-vertical:absolute;mso-position-vertical-relative:text;mso-width-percent:400;mso-height-percent:200;mso-width-relative:margin;mso-height-relative:margin;v-text-anchor:top" o:gfxdata="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" stroked="f">
                 <v:textbox style="mso-fit-shape-to-text:t">
                   <w:txbxContent>
                     <w:p>
@@ -1098,6 +1098,7 @@
         </w:rPr>
         <w:t xml:space="preserve"> to the designated authorities. </w:t>
       </w:r>
+      <w:proofErr w:type="gramStart"/>
       <w:r>
         <w:rPr>
           <w:rFonts w:ascii="Calibri" w:hAnsi="Calibri" w:cs="Calibri"/>
@@ -1114,7 +1115,17 @@
           <w:szCs w:val="28"/>
           <w:lang w:val="en-US"/>
         </w:rPr>
-        <w:t xml:space="preserve">citizens should be able to register as </w:t>
+        <w:t>citizens</w:t>
+      </w:r>
+      <w:proofErr w:type="gramEnd"/>
+      <w:r>
+        <w:rPr>
+          <w:rFonts w:ascii="Calibri" w:hAnsi="Calibri" w:cs="Calibri"/>
+          <w:sz w:val="28"/>
+          <w:szCs w:val="28"/>
+          <w:lang w:val="en-US"/>
+        </w:rPr>
+        <w:t xml:space="preserve"> should be able to register as </w:t>
       </w:r>
       <w:r>
         <w:rPr>
@@ -1433,7 +1444,27 @@
           <w:szCs w:val="28"/>
           <w:lang w:val="en-US"/>
         </w:rPr>
-        <w:t>In the following diagram (Figure 1.1), we define the boundaries of SafeStreets by identifying and distinguishing between World and Machine phenomena, with particular attention to the shared ones.</w:t>
+        <w:t xml:space="preserve">In the following diagram (Figure 1.1), we define the boundaries of SafeStreets by identifying and distinguishing between World and Machine phenomena, with </w:t>
+      </w:r>
+      <w:proofErr w:type="gramStart"/>
+      <w:r>
+        <w:rPr>
+          <w:rFonts w:ascii="Calibri" w:hAnsi="Calibri" w:cs="Calibri"/>
+          <w:sz w:val="28"/>
+          <w:szCs w:val="28"/>
+          <w:lang w:val="en-US"/>
+        </w:rPr>
+        <w:t>particular attention</w:t>
+      </w:r>
+      <w:proofErr w:type="gramEnd"/>
+      <w:r>
+        <w:rPr>
+          <w:rFonts w:ascii="Calibri" w:hAnsi="Calibri" w:cs="Calibri"/>
+          <w:sz w:val="28"/>
+          <w:szCs w:val="28"/>
+          <w:lang w:val="en-US"/>
+        </w:rPr>
+        <w:t xml:space="preserve"> to the shared ones.</w:t>
       </w:r>
     </w:p>
     <w:p>
@@ -1470,7 +1501,7 @@
                     <pic:cNvPicPr/>
                   </pic:nvPicPr>
                   <pic:blipFill>
-                    <a:blip r:embed="rId10">
+                    <a:blip r:embed="rId9">
                       <a:extLst>
                         <a:ext uri="{28A0092B-C50C-407E-A947-70E740481C1C}">
                           <a14:useLocalDpi xmlns:a14="http://schemas.microsoft.com/office/drawing/2010/main" val="0"/>
@@ -1568,8 +1599,6 @@
           <w:lang w:val="en-US"/>
         </w:rPr>
       </w:pPr>
-      <w:bookmarkStart w:id="0" w:name="_GoBack"/>
-      <w:bookmarkEnd w:id="0"/>
     </w:p>
     <w:p>
       <w:pPr>
@@ -1733,7 +1762,25 @@
           <w:szCs w:val="28"/>
           <w:lang w:val="en-US"/>
         </w:rPr>
-        <w:t xml:space="preserve"> and is able to identify actual violations among them. It has</w:t>
+        <w:t xml:space="preserve"> and </w:t>
+      </w:r>
+      <w:proofErr w:type="gramStart"/>
+      <w:r>
+        <w:rPr>
+          <w:sz w:val="28"/>
+          <w:szCs w:val="28"/>
+          <w:lang w:val="en-US"/>
+        </w:rPr>
+        <w:t>is able to</w:t>
+      </w:r>
+      <w:proofErr w:type="gramEnd"/>
+      <w:r>
+        <w:rPr>
+          <w:sz w:val="28"/>
+          <w:szCs w:val="28"/>
+          <w:lang w:val="en-US"/>
+        </w:rPr>
+        <w:t xml:space="preserve"> identify actual violations among them. It has</w:t>
       </w:r>
       <w:r>
         <w:rPr>
@@ -1827,7 +1874,25 @@
           <w:szCs w:val="28"/>
           <w:lang w:val="en-US"/>
         </w:rPr>
-        <w:t>: a violation of traffic laws, in particular parking violations;</w:t>
+        <w:t xml:space="preserve">: a violation of traffic laws, </w:t>
+      </w:r>
+      <w:proofErr w:type="gramStart"/>
+      <w:r>
+        <w:rPr>
+          <w:sz w:val="28"/>
+          <w:szCs w:val="28"/>
+          <w:lang w:val="en-US"/>
+        </w:rPr>
+        <w:t>in particular parking</w:t>
+      </w:r>
+      <w:proofErr w:type="gramEnd"/>
+      <w:r>
+        <w:rPr>
+          <w:sz w:val="28"/>
+          <w:szCs w:val="28"/>
+          <w:lang w:val="en-US"/>
+        </w:rPr>
+        <w:t xml:space="preserve"> violations;</w:t>
       </w:r>
     </w:p>
     <w:p>
@@ -2317,17 +2382,39 @@
           <w:szCs w:val="28"/>
           <w:lang w:val="en-GB"/>
         </w:rPr>
-        <w:t xml:space="preserve">Version 1.0 – </w:t>
-      </w:r>
-      <w:r>
-        <w:rPr>
-          <w:rFonts w:ascii="Calibri" w:hAnsi="Calibri" w:cs="Calibri"/>
-          <w:bCs/>
-          <w:sz w:val="28"/>
-          <w:szCs w:val="28"/>
-          <w:lang w:val="en-GB"/>
-        </w:rPr>
-        <w:t xml:space="preserve"> December 9, 2019</w:t>
+        <w:t xml:space="preserve">Version 1.0 </w:t>
+      </w:r>
+      <w:proofErr w:type="gramStart"/>
+      <w:r>
+        <w:rPr>
+          <w:rFonts w:ascii="Calibri" w:hAnsi="Calibri" w:cs="Calibri"/>
+          <w:b/>
+          <w:sz w:val="28"/>
+          <w:szCs w:val="28"/>
+          <w:lang w:val="en-GB"/>
+        </w:rPr>
+        <w:t xml:space="preserve">– </w:t>
+      </w:r>
+      <w:r>
+        <w:rPr>
+          <w:rFonts w:ascii="Calibri" w:hAnsi="Calibri" w:cs="Calibri"/>
+          <w:bCs/>
+          <w:sz w:val="28"/>
+          <w:szCs w:val="28"/>
+          <w:lang w:val="en-GB"/>
+        </w:rPr>
+        <w:t xml:space="preserve"> December</w:t>
+      </w:r>
+      <w:proofErr w:type="gramEnd"/>
+      <w:r>
+        <w:rPr>
+          <w:rFonts w:ascii="Calibri" w:hAnsi="Calibri" w:cs="Calibri"/>
+          <w:bCs/>
+          <w:sz w:val="28"/>
+          <w:szCs w:val="28"/>
+          <w:lang w:val="en-GB"/>
+        </w:rPr>
+        <w:t xml:space="preserve"> 9, 2019</w:t>
       </w:r>
     </w:p>
     <w:p>
@@ -2688,7 +2775,27 @@
           <w:szCs w:val="28"/>
           <w:lang w:val="en-US"/>
         </w:rPr>
-        <w:t xml:space="preserve">the implementation plan, the integration plan and the test plan, specifying the order in which each component has to undergo each of the three steps; </w:t>
+        <w:t xml:space="preserve">the implementation plan, the integration plan and the test plan, specifying the order in which each component </w:t>
+      </w:r>
+      <w:proofErr w:type="gramStart"/>
+      <w:r>
+        <w:rPr>
+          <w:rFonts w:ascii="Calibri" w:hAnsi="Calibri" w:cs="Calibri"/>
+          <w:sz w:val="28"/>
+          <w:szCs w:val="28"/>
+          <w:lang w:val="en-US"/>
+        </w:rPr>
+        <w:t>has to</w:t>
+      </w:r>
+      <w:proofErr w:type="gramEnd"/>
+      <w:r>
+        <w:rPr>
+          <w:rFonts w:ascii="Calibri" w:hAnsi="Calibri" w:cs="Calibri"/>
+          <w:sz w:val="28"/>
+          <w:szCs w:val="28"/>
+          <w:lang w:val="en-US"/>
+        </w:rPr>
+        <w:t xml:space="preserve"> undergo each of the three steps; </w:t>
       </w:r>
     </w:p>
     <w:p>
@@ -3134,8 +3241,20 @@
           <w:szCs w:val="28"/>
           <w:lang w:val="en-GB"/>
         </w:rPr>
-        <w:t>and in particular lighten</w:t>
-      </w:r>
+        <w:t xml:space="preserve">and </w:t>
+      </w:r>
+      <w:proofErr w:type="gramStart"/>
+      <w:r>
+        <w:rPr>
+          <w:rFonts w:ascii="Calibri" w:hAnsi="Calibri" w:cs="Calibri"/>
+          <w:bCs/>
+          <w:sz w:val="28"/>
+          <w:szCs w:val="28"/>
+          <w:lang w:val="en-GB"/>
+        </w:rPr>
+        <w:t>in particular lighten</w:t>
+      </w:r>
+      <w:proofErr w:type="gramEnd"/>
       <w:r>
         <w:rPr>
           <w:rFonts w:ascii="Calibri" w:hAnsi="Calibri" w:cs="Calibri"/>
@@ -3828,7 +3947,7 @@
                     <pic:cNvPicPr/>
                   </pic:nvPicPr>
                   <pic:blipFill>
-                    <a:blip r:embed="rId11">
+                    <a:blip r:embed="rId10">
                       <a:extLst>
                         <a:ext uri="{28A0092B-C50C-407E-A947-70E740481C1C}">
                           <a14:useLocalDpi xmlns:a14="http://schemas.microsoft.com/office/drawing/2010/main" val="0"/>
@@ -4031,11 +4150,7 @@
           </mc:Choice>
           <mc:Fallback>
             <w:pict>
-              <v:shapetype id="_x0000_t202" coordsize="21600,21600" o:spt="202" path="m,l,21600r21600,l21600,xe">
-                <v:stroke joinstyle="miter"/>
-                <v:path gradientshapeok="t" o:connecttype="rect"/>
-              </v:shapetype>
-              <v:shape id="_x0000_s1028" type="#_x0000_t202" style="position:absolute;margin-left:145.8pt;margin-top:1.4pt;width:186.95pt;height:23pt;z-index:251664384;visibility:visible;mso-wrap-style:square;mso-width-percent:400;mso-height-percent:0;mso-wrap-distance-left:9pt;mso-wrap-distance-top:0;mso-wrap-distance-right:9pt;mso-wrap-distance-bottom:0;mso-position-horizontal:absolute;mso-position-horizontal-relative:text;mso-position-vertical:absolute;mso-position-vertical-relative:text;mso-width-percent:400;mso-height-percent:0;mso-width-relative:margin;mso-height-relative:margin;v-text-anchor:top" o:gfxdata="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" stroked="f">
+              <v:shape w14:anchorId="75CFCE1E" id="_x0000_s1028" type="#_x0000_t202" style="position:absolute;margin-left:145.8pt;margin-top:1.4pt;width:186.95pt;height:23pt;z-index:251664384;visibility:visible;mso-wrap-style:square;mso-width-percent:400;mso-height-percent:0;mso-wrap-distance-left:9pt;mso-wrap-distance-top:0;mso-wrap-distance-right:9pt;mso-wrap-distance-bottom:0;mso-position-horizontal:absolute;mso-position-horizontal-relative:text;mso-position-vertical:absolute;mso-position-vertical-relative:text;mso-width-percent:400;mso-height-percent:0;mso-width-relative:margin;mso-height-relative:margin;v-text-anchor:top" o:gfxdata="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" stroked="f">
                 <v:textbox>
                   <w:txbxContent>
                     <w:p>
@@ -4122,7 +4237,7 @@
                     <pic:cNvPicPr/>
                   </pic:nvPicPr>
                   <pic:blipFill>
-                    <a:blip r:embed="rId12" cstate="print">
+                    <a:blip r:embed="rId11" cstate="print">
                       <a:extLst>
                         <a:ext uri="{28A0092B-C50C-407E-A947-70E740481C1C}">
                           <a14:useLocalDpi xmlns:a14="http://schemas.microsoft.com/office/drawing/2010/main" val="0"/>
@@ -4495,6 +4610,90 @@
     <w:p>
       <w:pPr>
         <w:pStyle w:val="NormaleWeb"/>
+        <w:spacing w:after="0"/>
+        <w:rPr>
+          <w:rFonts w:ascii="Calibri" w:hAnsi="Calibri" w:cs="Calibri"/>
+          <w:b/>
+          <w:bCs/>
+          <w:sz w:val="56"/>
+          <w:szCs w:val="56"/>
+          <w:lang w:val="en-US"/>
+        </w:rPr>
+      </w:pPr>
+    </w:p>
+    <w:p>
+      <w:pPr>
+        <w:pStyle w:val="NormaleWeb"/>
+        <w:spacing w:after="0"/>
+        <w:rPr>
+          <w:rFonts w:ascii="Calibri" w:hAnsi="Calibri" w:cs="Calibri"/>
+          <w:b/>
+          <w:bCs/>
+          <w:sz w:val="56"/>
+          <w:szCs w:val="56"/>
+          <w:lang w:val="en-US"/>
+        </w:rPr>
+      </w:pPr>
+    </w:p>
+    <w:p>
+      <w:pPr>
+        <w:pStyle w:val="NormaleWeb"/>
+        <w:spacing w:after="0"/>
+        <w:rPr>
+          <w:rFonts w:ascii="Calibri" w:hAnsi="Calibri" w:cs="Calibri"/>
+          <w:b/>
+          <w:bCs/>
+          <w:sz w:val="56"/>
+          <w:szCs w:val="56"/>
+          <w:lang w:val="en-US"/>
+        </w:rPr>
+      </w:pPr>
+    </w:p>
+    <w:p>
+      <w:pPr>
+        <w:pStyle w:val="NormaleWeb"/>
+        <w:spacing w:after="0"/>
+        <w:rPr>
+          <w:rFonts w:ascii="Calibri" w:hAnsi="Calibri" w:cs="Calibri"/>
+          <w:b/>
+          <w:bCs/>
+          <w:sz w:val="56"/>
+          <w:szCs w:val="56"/>
+          <w:lang w:val="en-US"/>
+        </w:rPr>
+      </w:pPr>
+    </w:p>
+    <w:p>
+      <w:pPr>
+        <w:pStyle w:val="NormaleWeb"/>
+        <w:spacing w:after="0"/>
+        <w:rPr>
+          <w:rFonts w:ascii="Calibri" w:hAnsi="Calibri" w:cs="Calibri"/>
+          <w:b/>
+          <w:bCs/>
+          <w:sz w:val="56"/>
+          <w:szCs w:val="56"/>
+          <w:lang w:val="en-US"/>
+        </w:rPr>
+      </w:pPr>
+    </w:p>
+    <w:p>
+      <w:pPr>
+        <w:pStyle w:val="NormaleWeb"/>
+        <w:spacing w:after="0"/>
+        <w:rPr>
+          <w:rFonts w:ascii="Calibri" w:hAnsi="Calibri" w:cs="Calibri"/>
+          <w:b/>
+          <w:bCs/>
+          <w:sz w:val="56"/>
+          <w:szCs w:val="56"/>
+          <w:lang w:val="en-US"/>
+        </w:rPr>
+      </w:pPr>
+    </w:p>
+    <w:p>
+      <w:pPr>
+        <w:pStyle w:val="NormaleWeb"/>
         <w:numPr>
           <w:ilvl w:val="0"/>
           <w:numId w:val="1"/>
@@ -4518,8 +4717,496 @@
           <w:szCs w:val="56"/>
           <w:lang w:val="en-US"/>
         </w:rPr>
+        <w:lastRenderedPageBreak/>
         <w:t>Implementation, integration and test plan</w:t>
       </w:r>
+    </w:p>
+    <w:p>
+      <w:pPr>
+        <w:pStyle w:val="Paragrafoelenco"/>
+        <w:rPr>
+          <w:rFonts w:ascii="Calibri" w:hAnsi="Calibri" w:cs="Calibri"/>
+          <w:b/>
+          <w:bCs/>
+          <w:sz w:val="28"/>
+          <w:szCs w:val="28"/>
+          <w:lang w:val="en-US"/>
+        </w:rPr>
+      </w:pPr>
+    </w:p>
+    <w:p>
+      <w:pPr>
+        <w:jc w:val="both"/>
+        <w:rPr>
+          <w:rFonts w:ascii="Calibri" w:hAnsi="Calibri" w:cs="Calibri"/>
+          <w:sz w:val="28"/>
+          <w:szCs w:val="28"/>
+          <w:lang w:val="en-US"/>
+        </w:rPr>
+      </w:pPr>
+      <w:r>
+        <w:rPr>
+          <w:rFonts w:ascii="Calibri" w:hAnsi="Calibri" w:cs="Calibri"/>
+          <w:sz w:val="28"/>
+          <w:szCs w:val="28"/>
+          <w:lang w:val="en-US"/>
+        </w:rPr>
+        <w:t>The system is composed of different subsystem:</w:t>
+      </w:r>
+    </w:p>
+    <w:p>
+      <w:pPr>
+        <w:pStyle w:val="Paragrafoelenco"/>
+        <w:numPr>
+          <w:ilvl w:val="0"/>
+          <w:numId w:val="10"/>
+        </w:numPr>
+        <w:jc w:val="both"/>
+        <w:rPr>
+          <w:rFonts w:ascii="Calibri" w:hAnsi="Calibri" w:cs="Calibri"/>
+          <w:sz w:val="28"/>
+          <w:szCs w:val="28"/>
+          <w:lang w:val="en-US"/>
+        </w:rPr>
+      </w:pPr>
+      <w:proofErr w:type="spellStart"/>
+      <w:r>
+        <w:rPr>
+          <w:rFonts w:ascii="Calibri" w:hAnsi="Calibri" w:cs="Calibri"/>
+          <w:sz w:val="28"/>
+          <w:szCs w:val="28"/>
+          <w:lang w:val="en-US"/>
+        </w:rPr>
+        <w:t>CitizenMobileApp</w:t>
+      </w:r>
+      <w:proofErr w:type="spellEnd"/>
+    </w:p>
+    <w:p>
+      <w:pPr>
+        <w:pStyle w:val="Paragrafoelenco"/>
+        <w:numPr>
+          <w:ilvl w:val="0"/>
+          <w:numId w:val="10"/>
+        </w:numPr>
+        <w:jc w:val="both"/>
+        <w:rPr>
+          <w:rFonts w:ascii="Calibri" w:hAnsi="Calibri" w:cs="Calibri"/>
+          <w:sz w:val="28"/>
+          <w:szCs w:val="28"/>
+          <w:lang w:val="en-US"/>
+        </w:rPr>
+      </w:pPr>
+      <w:proofErr w:type="spellStart"/>
+      <w:r>
+        <w:rPr>
+          <w:rFonts w:ascii="Calibri" w:hAnsi="Calibri" w:cs="Calibri"/>
+          <w:sz w:val="28"/>
+          <w:szCs w:val="28"/>
+          <w:lang w:val="en-US"/>
+        </w:rPr>
+        <w:t>CitizenWebApp</w:t>
+      </w:r>
+      <w:proofErr w:type="spellEnd"/>
+    </w:p>
+    <w:p>
+      <w:pPr>
+        <w:pStyle w:val="Paragrafoelenco"/>
+        <w:numPr>
+          <w:ilvl w:val="0"/>
+          <w:numId w:val="10"/>
+        </w:numPr>
+        <w:jc w:val="both"/>
+        <w:rPr>
+          <w:rFonts w:ascii="Calibri" w:hAnsi="Calibri" w:cs="Calibri"/>
+          <w:sz w:val="28"/>
+          <w:szCs w:val="28"/>
+          <w:lang w:val="en-US"/>
+        </w:rPr>
+      </w:pPr>
+      <w:proofErr w:type="spellStart"/>
+      <w:r>
+        <w:rPr>
+          <w:rFonts w:ascii="Calibri" w:hAnsi="Calibri" w:cs="Calibri"/>
+          <w:sz w:val="28"/>
+          <w:szCs w:val="28"/>
+          <w:lang w:val="en-US"/>
+        </w:rPr>
+        <w:t>AuthorityMobileApp</w:t>
+      </w:r>
+      <w:proofErr w:type="spellEnd"/>
+    </w:p>
+    <w:p>
+      <w:pPr>
+        <w:pStyle w:val="Paragrafoelenco"/>
+        <w:numPr>
+          <w:ilvl w:val="0"/>
+          <w:numId w:val="10"/>
+        </w:numPr>
+        <w:jc w:val="both"/>
+        <w:rPr>
+          <w:rFonts w:ascii="Calibri" w:hAnsi="Calibri" w:cs="Calibri"/>
+          <w:sz w:val="28"/>
+          <w:szCs w:val="28"/>
+          <w:lang w:val="en-US"/>
+        </w:rPr>
+      </w:pPr>
+      <w:proofErr w:type="spellStart"/>
+      <w:r>
+        <w:rPr>
+          <w:rFonts w:ascii="Calibri" w:hAnsi="Calibri" w:cs="Calibri"/>
+          <w:sz w:val="28"/>
+          <w:szCs w:val="28"/>
+          <w:lang w:val="en-US"/>
+        </w:rPr>
+        <w:t>AuthorityWebApp</w:t>
+      </w:r>
+      <w:proofErr w:type="spellEnd"/>
+    </w:p>
+    <w:p>
+      <w:pPr>
+        <w:pStyle w:val="Paragrafoelenco"/>
+        <w:numPr>
+          <w:ilvl w:val="0"/>
+          <w:numId w:val="10"/>
+        </w:numPr>
+        <w:jc w:val="both"/>
+        <w:rPr>
+          <w:rFonts w:ascii="Calibri" w:hAnsi="Calibri" w:cs="Calibri"/>
+          <w:sz w:val="28"/>
+          <w:szCs w:val="28"/>
+          <w:lang w:val="en-US"/>
+        </w:rPr>
+      </w:pPr>
+      <w:proofErr w:type="spellStart"/>
+      <w:r>
+        <w:rPr>
+          <w:rFonts w:ascii="Calibri" w:hAnsi="Calibri" w:cs="Calibri"/>
+          <w:sz w:val="28"/>
+          <w:szCs w:val="28"/>
+          <w:lang w:val="en-US"/>
+        </w:rPr>
+        <w:t>PictureAnalyzer</w:t>
+      </w:r>
+      <w:proofErr w:type="spellEnd"/>
+    </w:p>
+    <w:p>
+      <w:pPr>
+        <w:pStyle w:val="Paragrafoelenco"/>
+        <w:numPr>
+          <w:ilvl w:val="0"/>
+          <w:numId w:val="10"/>
+        </w:numPr>
+        <w:jc w:val="both"/>
+        <w:rPr>
+          <w:rFonts w:ascii="Calibri" w:hAnsi="Calibri" w:cs="Calibri"/>
+          <w:sz w:val="28"/>
+          <w:szCs w:val="28"/>
+          <w:lang w:val="en-US"/>
+        </w:rPr>
+      </w:pPr>
+      <w:proofErr w:type="spellStart"/>
+      <w:r>
+        <w:rPr>
+          <w:rFonts w:ascii="Calibri" w:hAnsi="Calibri" w:cs="Calibri"/>
+          <w:sz w:val="28"/>
+          <w:szCs w:val="28"/>
+          <w:lang w:val="en-US"/>
+        </w:rPr>
+        <w:t>SafeStreetsServer</w:t>
+      </w:r>
+      <w:proofErr w:type="spellEnd"/>
+    </w:p>
+    <w:p>
+      <w:pPr>
+        <w:pStyle w:val="Paragrafoelenco"/>
+        <w:numPr>
+          <w:ilvl w:val="0"/>
+          <w:numId w:val="10"/>
+        </w:numPr>
+        <w:jc w:val="both"/>
+        <w:rPr>
+          <w:rFonts w:ascii="Calibri" w:hAnsi="Calibri" w:cs="Calibri"/>
+          <w:sz w:val="28"/>
+          <w:szCs w:val="28"/>
+          <w:lang w:val="en-US"/>
+        </w:rPr>
+      </w:pPr>
+      <w:r>
+        <w:rPr>
+          <w:rFonts w:ascii="Calibri" w:hAnsi="Calibri" w:cs="Calibri"/>
+          <w:sz w:val="28"/>
+          <w:szCs w:val="28"/>
+          <w:lang w:val="en-US"/>
+        </w:rPr>
+        <w:t xml:space="preserve">External systems: DBMS, </w:t>
+      </w:r>
+      <w:proofErr w:type="spellStart"/>
+      <w:r>
+        <w:rPr>
+          <w:rFonts w:ascii="Calibri" w:hAnsi="Calibri" w:cs="Calibri"/>
+          <w:sz w:val="28"/>
+          <w:szCs w:val="28"/>
+          <w:lang w:val="en-US"/>
+        </w:rPr>
+        <w:t>GoogleMaps</w:t>
+      </w:r>
+      <w:proofErr w:type="spellEnd"/>
+      <w:r>
+        <w:rPr>
+          <w:rFonts w:ascii="Calibri" w:hAnsi="Calibri" w:cs="Calibri"/>
+          <w:sz w:val="28"/>
+          <w:szCs w:val="28"/>
+          <w:lang w:val="en-US"/>
+        </w:rPr>
+        <w:t xml:space="preserve">, </w:t>
+      </w:r>
+      <w:proofErr w:type="spellStart"/>
+      <w:r>
+        <w:rPr>
+          <w:rFonts w:ascii="Calibri" w:hAnsi="Calibri" w:cs="Calibri"/>
+          <w:sz w:val="28"/>
+          <w:szCs w:val="28"/>
+          <w:lang w:val="en-US"/>
+        </w:rPr>
+        <w:t>AdministratorDataEditing</w:t>
+      </w:r>
+      <w:proofErr w:type="spellEnd"/>
+    </w:p>
+    <w:p>
+      <w:pPr>
+        <w:jc w:val="both"/>
+        <w:rPr>
+          <w:rFonts w:ascii="Calibri" w:hAnsi="Calibri" w:cs="Calibri"/>
+          <w:sz w:val="28"/>
+          <w:szCs w:val="28"/>
+          <w:lang w:val="en-GB"/>
+        </w:rPr>
+      </w:pPr>
+      <w:r>
+        <w:rPr>
+          <w:rFonts w:ascii="Calibri" w:hAnsi="Calibri" w:cs="Calibri"/>
+          <w:sz w:val="28"/>
+          <w:szCs w:val="28"/>
+          <w:lang w:val="en-US"/>
+        </w:rPr>
+        <w:t xml:space="preserve">Considering the architecture of </w:t>
+      </w:r>
+      <w:proofErr w:type="spellStart"/>
+      <w:r>
+        <w:rPr>
+          <w:rFonts w:ascii="Calibri" w:hAnsi="Calibri" w:cs="Calibri"/>
+          <w:sz w:val="28"/>
+          <w:szCs w:val="28"/>
+          <w:lang w:val="en-US"/>
+        </w:rPr>
+        <w:t>SafeStreets</w:t>
+      </w:r>
+      <w:proofErr w:type="spellEnd"/>
+      <w:r>
+        <w:rPr>
+          <w:rFonts w:ascii="Calibri" w:hAnsi="Calibri" w:cs="Calibri"/>
+          <w:sz w:val="28"/>
+          <w:szCs w:val="28"/>
+          <w:lang w:val="en-US"/>
+        </w:rPr>
+        <w:t xml:space="preserve"> system, for the integration testing it’s has been chosen the bottom-up strategy. In bottom-up approach, individual components are specified in detail and then they are connected to each other, </w:t>
+      </w:r>
+      <w:r>
+        <w:rPr>
+          <w:rFonts w:ascii="Calibri" w:hAnsi="Calibri" w:cs="Calibri"/>
+          <w:sz w:val="28"/>
+          <w:szCs w:val="28"/>
+          <w:lang w:val="en-US"/>
+        </w:rPr>
+        <w:t>until the realization of the complete system.</w:t>
+      </w:r>
+      <w:r>
+        <w:rPr>
+          <w:rFonts w:ascii="Calibri" w:hAnsi="Calibri" w:cs="Calibri"/>
+          <w:sz w:val="28"/>
+          <w:szCs w:val="28"/>
+          <w:lang w:val="en-US"/>
+        </w:rPr>
+        <w:t xml:space="preserve"> This strategy </w:t>
+      </w:r>
+      <w:proofErr w:type="gramStart"/>
+      <w:r>
+        <w:rPr>
+          <w:rFonts w:ascii="Calibri" w:hAnsi="Calibri" w:cs="Calibri"/>
+          <w:sz w:val="28"/>
+          <w:szCs w:val="28"/>
+          <w:lang w:val="en-US"/>
+        </w:rPr>
+        <w:t>allow</w:t>
+      </w:r>
+      <w:proofErr w:type="gramEnd"/>
+      <w:r>
+        <w:rPr>
+          <w:rFonts w:ascii="Calibri" w:hAnsi="Calibri" w:cs="Calibri"/>
+          <w:sz w:val="28"/>
+          <w:szCs w:val="28"/>
+          <w:lang w:val="en-US"/>
+        </w:rPr>
+        <w:t xml:space="preserve"> us to start the integration</w:t>
+      </w:r>
+      <w:r>
+        <w:rPr>
+          <w:rFonts w:ascii="Calibri" w:hAnsi="Calibri" w:cs="Calibri"/>
+          <w:sz w:val="28"/>
+          <w:szCs w:val="28"/>
+          <w:lang w:val="en-US"/>
+        </w:rPr>
+        <w:t xml:space="preserve"> and its testing without waiting for the complete implementation and the unit testing of each component in the system. In fact</w:t>
+      </w:r>
+      <w:r>
+        <w:rPr>
+          <w:rFonts w:ascii="Calibri" w:hAnsi="Calibri" w:cs="Calibri"/>
+          <w:sz w:val="28"/>
+          <w:szCs w:val="28"/>
+          <w:lang w:val="en-GB"/>
+        </w:rPr>
+        <w:t xml:space="preserve">, </w:t>
+      </w:r>
+      <w:r>
+        <w:rPr>
+          <w:rFonts w:ascii="Calibri" w:hAnsi="Calibri" w:cs="Calibri"/>
+          <w:sz w:val="28"/>
+          <w:szCs w:val="28"/>
+          <w:lang w:val="en-GB"/>
+        </w:rPr>
+        <w:t>b</w:t>
+      </w:r>
+      <w:r>
+        <w:rPr>
+          <w:rFonts w:ascii="Calibri" w:hAnsi="Calibri" w:cs="Calibri"/>
+          <w:sz w:val="28"/>
+          <w:szCs w:val="28"/>
+          <w:lang w:val="en-GB"/>
+        </w:rPr>
+        <w:t>ottom-up testing</w:t>
+      </w:r>
+      <w:r>
+        <w:rPr>
+          <w:rFonts w:ascii="Calibri" w:hAnsi="Calibri" w:cs="Calibri"/>
+          <w:sz w:val="28"/>
+          <w:szCs w:val="28"/>
+          <w:lang w:val="en-GB"/>
+        </w:rPr>
+        <w:t xml:space="preserve"> provides </w:t>
+      </w:r>
+      <w:proofErr w:type="gramStart"/>
+      <w:r>
+        <w:rPr>
+          <w:rFonts w:ascii="Calibri" w:hAnsi="Calibri" w:cs="Calibri"/>
+          <w:sz w:val="28"/>
+          <w:szCs w:val="28"/>
+          <w:lang w:val="en-GB"/>
+        </w:rPr>
+        <w:t xml:space="preserve">for </w:t>
+      </w:r>
+      <w:r>
+        <w:rPr>
+          <w:rFonts w:ascii="Calibri" w:hAnsi="Calibri" w:cs="Calibri"/>
+          <w:sz w:val="28"/>
+          <w:szCs w:val="28"/>
+          <w:lang w:val="en-GB"/>
+        </w:rPr>
+        <w:t xml:space="preserve"> components</w:t>
+      </w:r>
+      <w:proofErr w:type="gramEnd"/>
+      <w:r>
+        <w:rPr>
+          <w:rFonts w:ascii="Calibri" w:hAnsi="Calibri" w:cs="Calibri"/>
+          <w:sz w:val="28"/>
+          <w:szCs w:val="28"/>
+          <w:lang w:val="en-GB"/>
+        </w:rPr>
+        <w:t xml:space="preserve"> at lower hierarchy are tested individually and then the components that rely upon these components are </w:t>
+      </w:r>
+      <w:r>
+        <w:rPr>
+          <w:rFonts w:ascii="Calibri" w:hAnsi="Calibri" w:cs="Calibri"/>
+          <w:sz w:val="28"/>
+          <w:szCs w:val="28"/>
+          <w:lang w:val="en-GB"/>
+        </w:rPr>
+        <w:t xml:space="preserve">also </w:t>
+      </w:r>
+      <w:r>
+        <w:rPr>
+          <w:rFonts w:ascii="Calibri" w:hAnsi="Calibri" w:cs="Calibri"/>
+          <w:sz w:val="28"/>
+          <w:szCs w:val="28"/>
+          <w:lang w:val="en-GB"/>
+        </w:rPr>
+        <w:t xml:space="preserve">tested. </w:t>
+      </w:r>
+      <w:r>
+        <w:rPr>
+          <w:rFonts w:ascii="Calibri" w:hAnsi="Calibri" w:cs="Calibri"/>
+          <w:sz w:val="28"/>
+          <w:szCs w:val="28"/>
+          <w:lang w:val="en-GB"/>
+        </w:rPr>
+        <w:t>Alt</w:t>
+      </w:r>
+      <w:r>
+        <w:rPr>
+          <w:rFonts w:ascii="Calibri" w:hAnsi="Calibri" w:cs="Calibri"/>
+          <w:sz w:val="28"/>
+          <w:szCs w:val="28"/>
+          <w:lang w:val="en-GB"/>
+        </w:rPr>
+        <w:t>hough top level components are most important, they are tested last using this strategy of integration testing.</w:t>
+      </w:r>
+      <w:r>
+        <w:rPr>
+          <w:rFonts w:ascii="Calibri" w:hAnsi="Calibri" w:cs="Calibri"/>
+          <w:sz w:val="28"/>
+          <w:szCs w:val="28"/>
+          <w:lang w:val="en-GB"/>
+        </w:rPr>
+        <w:br/>
+      </w:r>
+      <w:bookmarkStart w:id="0" w:name="_GoBack"/>
+      <w:bookmarkEnd w:id="0"/>
+    </w:p>
+    <w:p>
+      <w:pPr>
+        <w:jc w:val="both"/>
+        <w:rPr>
+          <w:rFonts w:ascii="Calibri" w:hAnsi="Calibri" w:cs="Calibri"/>
+          <w:sz w:val="28"/>
+          <w:szCs w:val="28"/>
+          <w:lang w:val="en-GB"/>
+        </w:rPr>
+      </w:pPr>
+    </w:p>
+    <w:p>
+      <w:pPr>
+        <w:jc w:val="both"/>
+        <w:rPr>
+          <w:rFonts w:ascii="Calibri" w:hAnsi="Calibri" w:cs="Calibri"/>
+          <w:sz w:val="28"/>
+          <w:szCs w:val="28"/>
+          <w:lang w:val="en-US"/>
+        </w:rPr>
+      </w:pPr>
+    </w:p>
+    <w:p>
+      <w:pPr>
+        <w:pStyle w:val="NormaleWeb"/>
+        <w:spacing w:after="0"/>
+        <w:ind w:left="720"/>
+        <w:rPr>
+          <w:rFonts w:ascii="Calibri" w:hAnsi="Calibri" w:cs="Calibri"/>
+          <w:b/>
+          <w:bCs/>
+          <w:sz w:val="56"/>
+          <w:szCs w:val="56"/>
+          <w:lang w:val="en-US"/>
+        </w:rPr>
+      </w:pPr>
     </w:p>
     <w:p>
       <w:pPr>
@@ -4573,12 +5260,12 @@
       </w:pPr>
     </w:p>
     <w:sectPr>
-      <w:headerReference w:type="even" r:id="rId13"/>
-      <w:headerReference w:type="default" r:id="rId14"/>
-      <w:footerReference w:type="even" r:id="rId15"/>
-      <w:footerReference w:type="default" r:id="rId16"/>
-      <w:headerReference w:type="first" r:id="rId17"/>
-      <w:footerReference w:type="first" r:id="rId18"/>
+      <w:headerReference w:type="even" r:id="rId12"/>
+      <w:headerReference w:type="default" r:id="rId13"/>
+      <w:footerReference w:type="even" r:id="rId14"/>
+      <w:footerReference w:type="default" r:id="rId15"/>
+      <w:headerReference w:type="first" r:id="rId16"/>
+      <w:footerReference w:type="first" r:id="rId17"/>
       <w:pgSz w:w="11906" w:h="16838"/>
       <w:pgMar w:top="1417" w:right="1134" w:bottom="1134" w:left="1134" w:header="708" w:footer="708" w:gutter="0"/>
       <w:pgNumType w:start="0"/>
@@ -4591,7 +5278,7 @@
 </file>
 
 <file path=word/endnotes.xml><?xml version="1.0" encoding="utf-8"?>
-<w:endnotes xmlns:wpc="http://schemas.microsoft.com/office/word/2010/wordprocessingCanvas" xmlns:mc="http://schemas.openxmlformats.org/markup-compatibility/2006" xmlns:o="urn:schemas-microsoft-com:office:office" xmlns:r="http://schemas.openxmlformats.org/officeDocument/2006/relationships" xmlns:m="http://schemas.openxmlformats.org/officeDocument/2006/math" xmlns:v="urn:schemas-microsoft-com:vml" xmlns:wp14="http://schemas.microsoft.com/office/word/2010/wordprocessingDrawing" xmlns:wp="http://schemas.openxmlformats.org/drawingml/2006/wordprocessingDrawing" xmlns:w10="urn:schemas-microsoft-com:office:word" xmlns:w="http://schemas.openxmlformats.org/wordprocessingml/2006/main" xmlns:w14="http://schemas.microsoft.com/office/word/2010/wordml" xmlns:wpg="http://schemas.microsoft.com/office/word/2010/wordprocessingGroup" xmlns:wpi="http://schemas.microsoft.com/office/word/2010/wordprocessingInk" xmlns:wne="http://schemas.microsoft.com/office/word/2006/wordml" xmlns:wps="http://schemas.microsoft.com/office/word/2010/wordprocessingShape" mc:Ignorable="w14 wp14">
+<w:endnotes xmlns:wpc="http://schemas.microsoft.com/office/word/2010/wordprocessingCanvas" xmlns:cx="http://schemas.microsoft.com/office/drawing/2014/chartex" xmlns:cx1="http://schemas.microsoft.com/office/drawing/2015/9/8/chartex" xmlns:cx2="http://schemas.microsoft.com/office/drawing/2015/10/21/chartex" xmlns:cx3="http://schemas.microsoft.com/office/drawing/2016/5/9/chartex" xmlns:cx4="http://schemas.microsoft.com/office/drawing/2016/5/10/chartex" xmlns:cx5="http://schemas.microsoft.com/office/drawing/2016/5/11/chartex" xmlns:cx6="http://schemas.microsoft.com/office/drawing/2016/5/12/chartex" xmlns:cx7="http://schemas.microsoft.com/office/drawing/2016/5/13/chartex" xmlns:cx8="http://schemas.microsoft.com/office/drawing/2016/5/14/chartex" xmlns:mc="http://schemas.openxmlformats.org/markup-compatibility/2006" xmlns:aink="http://schemas.microsoft.com/office/drawing/2016/ink" xmlns:am3d="http://schemas.microsoft.com/office/drawing/2017/model3d" xmlns:o="urn:schemas-microsoft-com:office:office" xmlns:r="http://schemas.openxmlformats.org/officeDocument/2006/relationships" xmlns:m="http://schemas.openxmlformats.org/officeDocument/2006/math" xmlns:v="urn:schemas-microsoft-com:vml" xmlns:wp14="http://schemas.microsoft.com/office/word/2010/wordprocessingDrawing" xmlns:wp="http://schemas.openxmlformats.org/drawingml/2006/wordprocessingDrawing" xmlns:w10="urn:schemas-microsoft-com:office:word" xmlns:w="http://schemas.openxmlformats.org/wordprocessingml/2006/main" xmlns:w14="http://schemas.microsoft.com/office/word/2010/wordml" xmlns:w15="http://schemas.microsoft.com/office/word/2012/wordml" xmlns:w16cid="http://schemas.microsoft.com/office/word/2016/wordml/cid" xmlns:w16se="http://schemas.microsoft.com/office/word/2015/wordml/symex" xmlns:wpg="http://schemas.microsoft.com/office/word/2010/wordprocessingGroup" xmlns:wpi="http://schemas.microsoft.com/office/word/2010/wordprocessingInk" xmlns:wne="http://schemas.microsoft.com/office/word/2006/wordml" xmlns:wps="http://schemas.microsoft.com/office/word/2010/wordprocessingShape" mc:Ignorable="w14 w15 w16se w16cid wp14">
   <w:endnote w:type="separator" w:id="-1">
     <w:p>
       <w:pPr>
@@ -4616,7 +5303,7 @@
 </file>
 
 <file path=word/footer1.xml><?xml version="1.0" encoding="utf-8"?>
-<w:ftr xmlns:wpc="http://schemas.microsoft.com/office/word/2010/wordprocessingCanvas" xmlns:mc="http://schemas.openxmlformats.org/markup-compatibility/2006" xmlns:o="urn:schemas-microsoft-com:office:office" xmlns:r="http://schemas.openxmlformats.org/officeDocument/2006/relationships" xmlns:m="http://schemas.openxmlformats.org/officeDocument/2006/math" xmlns:v="urn:schemas-microsoft-com:vml" xmlns:wp14="http://schemas.microsoft.com/office/word/2010/wordprocessingDrawing" xmlns:wp="http://schemas.openxmlformats.org/drawingml/2006/wordprocessingDrawing" xmlns:w10="urn:schemas-microsoft-com:office:word" xmlns:w="http://schemas.openxmlformats.org/wordprocessingml/2006/main" xmlns:w14="http://schemas.microsoft.com/office/word/2010/wordml" xmlns:wpg="http://schemas.microsoft.com/office/word/2010/wordprocessingGroup" xmlns:wpi="http://schemas.microsoft.com/office/word/2010/wordprocessingInk" xmlns:wne="http://schemas.microsoft.com/office/word/2006/wordml" xmlns:wps="http://schemas.microsoft.com/office/word/2010/wordprocessingShape" mc:Ignorable="w14 wp14">
+<w:ftr xmlns:wpc="http://schemas.microsoft.com/office/word/2010/wordprocessingCanvas" xmlns:cx="http://schemas.microsoft.com/office/drawing/2014/chartex" xmlns:cx1="http://schemas.microsoft.com/office/drawing/2015/9/8/chartex" xmlns:cx2="http://schemas.microsoft.com/office/drawing/2015/10/21/chartex" xmlns:cx3="http://schemas.microsoft.com/office/drawing/2016/5/9/chartex" xmlns:cx4="http://schemas.microsoft.com/office/drawing/2016/5/10/chartex" xmlns:cx5="http://schemas.microsoft.com/office/drawing/2016/5/11/chartex" xmlns:cx6="http://schemas.microsoft.com/office/drawing/2016/5/12/chartex" xmlns:cx7="http://schemas.microsoft.com/office/drawing/2016/5/13/chartex" xmlns:cx8="http://schemas.microsoft.com/office/drawing/2016/5/14/chartex" xmlns:mc="http://schemas.openxmlformats.org/markup-compatibility/2006" xmlns:aink="http://schemas.microsoft.com/office/drawing/2016/ink" xmlns:am3d="http://schemas.microsoft.com/office/drawing/2017/model3d" xmlns:o="urn:schemas-microsoft-com:office:office" xmlns:r="http://schemas.openxmlformats.org/officeDocument/2006/relationships" xmlns:m="http://schemas.openxmlformats.org/officeDocument/2006/math" xmlns:v="urn:schemas-microsoft-com:vml" xmlns:wp14="http://schemas.microsoft.com/office/word/2010/wordprocessingDrawing" xmlns:wp="http://schemas.openxmlformats.org/drawingml/2006/wordprocessingDrawing" xmlns:w10="urn:schemas-microsoft-com:office:word" xmlns:w="http://schemas.openxmlformats.org/wordprocessingml/2006/main" xmlns:w14="http://schemas.microsoft.com/office/word/2010/wordml" xmlns:w15="http://schemas.microsoft.com/office/word/2012/wordml" xmlns:w16cid="http://schemas.microsoft.com/office/word/2016/wordml/cid" xmlns:w16se="http://schemas.microsoft.com/office/word/2015/wordml/symex" xmlns:wpg="http://schemas.microsoft.com/office/word/2010/wordprocessingGroup" xmlns:wpi="http://schemas.microsoft.com/office/word/2010/wordprocessingInk" xmlns:wne="http://schemas.microsoft.com/office/word/2006/wordml" xmlns:wps="http://schemas.microsoft.com/office/word/2010/wordprocessingShape" mc:Ignorable="w14 w15 w16se w16cid wp14">
   <w:p>
     <w:pPr>
       <w:pStyle w:val="Pidipagina"/>
@@ -4626,7 +5313,7 @@
 </file>
 
 <file path=word/footer2.xml><?xml version="1.0" encoding="utf-8"?>
-<w:ftr xmlns:wpc="http://schemas.microsoft.com/office/word/2010/wordprocessingCanvas" xmlns:mc="http://schemas.openxmlformats.org/markup-compatibility/2006" xmlns:o="urn:schemas-microsoft-com:office:office" xmlns:r="http://schemas.openxmlformats.org/officeDocument/2006/relationships" xmlns:m="http://schemas.openxmlformats.org/officeDocument/2006/math" xmlns:v="urn:schemas-microsoft-com:vml" xmlns:wp14="http://schemas.microsoft.com/office/word/2010/wordprocessingDrawing" xmlns:wp="http://schemas.openxmlformats.org/drawingml/2006/wordprocessingDrawing" xmlns:w10="urn:schemas-microsoft-com:office:word" xmlns:w="http://schemas.openxmlformats.org/wordprocessingml/2006/main" xmlns:w14="http://schemas.microsoft.com/office/word/2010/wordml" xmlns:wpg="http://schemas.microsoft.com/office/word/2010/wordprocessingGroup" xmlns:wpi="http://schemas.microsoft.com/office/word/2010/wordprocessingInk" xmlns:wne="http://schemas.microsoft.com/office/word/2006/wordml" xmlns:wps="http://schemas.microsoft.com/office/word/2010/wordprocessingShape" mc:Ignorable="w14 wp14">
+<w:ftr xmlns:wpc="http://schemas.microsoft.com/office/word/2010/wordprocessingCanvas" xmlns:cx="http://schemas.microsoft.com/office/drawing/2014/chartex" xmlns:cx1="http://schemas.microsoft.com/office/drawing/2015/9/8/chartex" xmlns:cx2="http://schemas.microsoft.com/office/drawing/2015/10/21/chartex" xmlns:cx3="http://schemas.microsoft.com/office/drawing/2016/5/9/chartex" xmlns:cx4="http://schemas.microsoft.com/office/drawing/2016/5/10/chartex" xmlns:cx5="http://schemas.microsoft.com/office/drawing/2016/5/11/chartex" xmlns:cx6="http://schemas.microsoft.com/office/drawing/2016/5/12/chartex" xmlns:cx7="http://schemas.microsoft.com/office/drawing/2016/5/13/chartex" xmlns:cx8="http://schemas.microsoft.com/office/drawing/2016/5/14/chartex" xmlns:mc="http://schemas.openxmlformats.org/markup-compatibility/2006" xmlns:aink="http://schemas.microsoft.com/office/drawing/2016/ink" xmlns:am3d="http://schemas.microsoft.com/office/drawing/2017/model3d" xmlns:o="urn:schemas-microsoft-com:office:office" xmlns:r="http://schemas.openxmlformats.org/officeDocument/2006/relationships" xmlns:m="http://schemas.openxmlformats.org/officeDocument/2006/math" xmlns:v="urn:schemas-microsoft-com:vml" xmlns:wp14="http://schemas.microsoft.com/office/word/2010/wordprocessingDrawing" xmlns:wp="http://schemas.openxmlformats.org/drawingml/2006/wordprocessingDrawing" xmlns:w10="urn:schemas-microsoft-com:office:word" xmlns:w="http://schemas.openxmlformats.org/wordprocessingml/2006/main" xmlns:w14="http://schemas.microsoft.com/office/word/2010/wordml" xmlns:w15="http://schemas.microsoft.com/office/word/2012/wordml" xmlns:w16cid="http://schemas.microsoft.com/office/word/2016/wordml/cid" xmlns:w16se="http://schemas.microsoft.com/office/word/2015/wordml/symex" xmlns:wpg="http://schemas.microsoft.com/office/word/2010/wordprocessingGroup" xmlns:wpi="http://schemas.microsoft.com/office/word/2010/wordprocessingInk" xmlns:wne="http://schemas.microsoft.com/office/word/2006/wordml" xmlns:wps="http://schemas.microsoft.com/office/word/2010/wordprocessingShape" mc:Ignorable="w14 w15 w16se w16cid wp14">
   <w:sdt>
     <w:sdtPr>
       <w:id w:val="1357004949"/>
@@ -4672,7 +5359,7 @@
 </file>
 
 <file path=word/footer3.xml><?xml version="1.0" encoding="utf-8"?>
-<w:ftr xmlns:wpc="http://schemas.microsoft.com/office/word/2010/wordprocessingCanvas" xmlns:mc="http://schemas.openxmlformats.org/markup-compatibility/2006" xmlns:o="urn:schemas-microsoft-com:office:office" xmlns:r="http://schemas.openxmlformats.org/officeDocument/2006/relationships" xmlns:m="http://schemas.openxmlformats.org/officeDocument/2006/math" xmlns:v="urn:schemas-microsoft-com:vml" xmlns:wp14="http://schemas.microsoft.com/office/word/2010/wordprocessingDrawing" xmlns:wp="http://schemas.openxmlformats.org/drawingml/2006/wordprocessingDrawing" xmlns:w10="urn:schemas-microsoft-com:office:word" xmlns:w="http://schemas.openxmlformats.org/wordprocessingml/2006/main" xmlns:w14="http://schemas.microsoft.com/office/word/2010/wordml" xmlns:wpg="http://schemas.microsoft.com/office/word/2010/wordprocessingGroup" xmlns:wpi="http://schemas.microsoft.com/office/word/2010/wordprocessingInk" xmlns:wne="http://schemas.microsoft.com/office/word/2006/wordml" xmlns:wps="http://schemas.microsoft.com/office/word/2010/wordprocessingShape" mc:Ignorable="w14 wp14">
+<w:ftr xmlns:wpc="http://schemas.microsoft.com/office/word/2010/wordprocessingCanvas" xmlns:cx="http://schemas.microsoft.com/office/drawing/2014/chartex" xmlns:cx1="http://schemas.microsoft.com/office/drawing/2015/9/8/chartex" xmlns:cx2="http://schemas.microsoft.com/office/drawing/2015/10/21/chartex" xmlns:cx3="http://schemas.microsoft.com/office/drawing/2016/5/9/chartex" xmlns:cx4="http://schemas.microsoft.com/office/drawing/2016/5/10/chartex" xmlns:cx5="http://schemas.microsoft.com/office/drawing/2016/5/11/chartex" xmlns:cx6="http://schemas.microsoft.com/office/drawing/2016/5/12/chartex" xmlns:cx7="http://schemas.microsoft.com/office/drawing/2016/5/13/chartex" xmlns:cx8="http://schemas.microsoft.com/office/drawing/2016/5/14/chartex" xmlns:mc="http://schemas.openxmlformats.org/markup-compatibility/2006" xmlns:aink="http://schemas.microsoft.com/office/drawing/2016/ink" xmlns:am3d="http://schemas.microsoft.com/office/drawing/2017/model3d" xmlns:o="urn:schemas-microsoft-com:office:office" xmlns:r="http://schemas.openxmlformats.org/officeDocument/2006/relationships" xmlns:m="http://schemas.openxmlformats.org/officeDocument/2006/math" xmlns:v="urn:schemas-microsoft-com:vml" xmlns:wp14="http://schemas.microsoft.com/office/word/2010/wordprocessingDrawing" xmlns:wp="http://schemas.openxmlformats.org/drawingml/2006/wordprocessingDrawing" xmlns:w10="urn:schemas-microsoft-com:office:word" xmlns:w="http://schemas.openxmlformats.org/wordprocessingml/2006/main" xmlns:w14="http://schemas.microsoft.com/office/word/2010/wordml" xmlns:w15="http://schemas.microsoft.com/office/word/2012/wordml" xmlns:w16cid="http://schemas.microsoft.com/office/word/2016/wordml/cid" xmlns:w16se="http://schemas.microsoft.com/office/word/2015/wordml/symex" xmlns:wpg="http://schemas.microsoft.com/office/word/2010/wordprocessingGroup" xmlns:wpi="http://schemas.microsoft.com/office/word/2010/wordprocessingInk" xmlns:wne="http://schemas.microsoft.com/office/word/2006/wordml" xmlns:wps="http://schemas.microsoft.com/office/word/2010/wordprocessingShape" mc:Ignorable="w14 w15 w16se w16cid wp14">
   <w:p>
     <w:pPr>
       <w:pStyle w:val="Pidipagina"/>
@@ -4682,7 +5369,7 @@
 </file>
 
 <file path=word/footnotes.xml><?xml version="1.0" encoding="utf-8"?>
-<w:footnotes xmlns:wpc="http://schemas.microsoft.com/office/word/2010/wordprocessingCanvas" xmlns:mc="http://schemas.openxmlformats.org/markup-compatibility/2006" xmlns:o="urn:schemas-microsoft-com:office:office" xmlns:r="http://schemas.openxmlformats.org/officeDocument/2006/relationships" xmlns:m="http://schemas.openxmlformats.org/officeDocument/2006/math" xmlns:v="urn:schemas-microsoft-com:vml" xmlns:wp14="http://schemas.microsoft.com/office/word/2010/wordprocessingDrawing" xmlns:wp="http://schemas.openxmlformats.org/drawingml/2006/wordprocessingDrawing" xmlns:w10="urn:schemas-microsoft-com:office:word" xmlns:w="http://schemas.openxmlformats.org/wordprocessingml/2006/main" xmlns:w14="http://schemas.microsoft.com/office/word/2010/wordml" xmlns:wpg="http://schemas.microsoft.com/office/word/2010/wordprocessingGroup" xmlns:wpi="http://schemas.microsoft.com/office/word/2010/wordprocessingInk" xmlns:wne="http://schemas.microsoft.com/office/word/2006/wordml" xmlns:wps="http://schemas.microsoft.com/office/word/2010/wordprocessingShape" mc:Ignorable="w14 wp14">
+<w:footnotes xmlns:wpc="http://schemas.microsoft.com/office/word/2010/wordprocessingCanvas" xmlns:cx="http://schemas.microsoft.com/office/drawing/2014/chartex" xmlns:cx1="http://schemas.microsoft.com/office/drawing/2015/9/8/chartex" xmlns:cx2="http://schemas.microsoft.com/office/drawing/2015/10/21/chartex" xmlns:cx3="http://schemas.microsoft.com/office/drawing/2016/5/9/chartex" xmlns:cx4="http://schemas.microsoft.com/office/drawing/2016/5/10/chartex" xmlns:cx5="http://schemas.microsoft.com/office/drawing/2016/5/11/chartex" xmlns:cx6="http://schemas.microsoft.com/office/drawing/2016/5/12/chartex" xmlns:cx7="http://schemas.microsoft.com/office/drawing/2016/5/13/chartex" xmlns:cx8="http://schemas.microsoft.com/office/drawing/2016/5/14/chartex" xmlns:mc="http://schemas.openxmlformats.org/markup-compatibility/2006" xmlns:aink="http://schemas.microsoft.com/office/drawing/2016/ink" xmlns:am3d="http://schemas.microsoft.com/office/drawing/2017/model3d" xmlns:o="urn:schemas-microsoft-com:office:office" xmlns:r="http://schemas.openxmlformats.org/officeDocument/2006/relationships" xmlns:m="http://schemas.openxmlformats.org/officeDocument/2006/math" xmlns:v="urn:schemas-microsoft-com:vml" xmlns:wp14="http://schemas.microsoft.com/office/word/2010/wordprocessingDrawing" xmlns:wp="http://schemas.openxmlformats.org/drawingml/2006/wordprocessingDrawing" xmlns:w10="urn:schemas-microsoft-com:office:word" xmlns:w="http://schemas.openxmlformats.org/wordprocessingml/2006/main" xmlns:w14="http://schemas.microsoft.com/office/word/2010/wordml" xmlns:w15="http://schemas.microsoft.com/office/word/2012/wordml" xmlns:w16cid="http://schemas.microsoft.com/office/word/2016/wordml/cid" xmlns:w16se="http://schemas.microsoft.com/office/word/2015/wordml/symex" xmlns:wpg="http://schemas.microsoft.com/office/word/2010/wordprocessingGroup" xmlns:wpi="http://schemas.microsoft.com/office/word/2010/wordprocessingInk" xmlns:wne="http://schemas.microsoft.com/office/word/2006/wordml" xmlns:wps="http://schemas.microsoft.com/office/word/2010/wordprocessingShape" mc:Ignorable="w14 w15 w16se w16cid wp14">
   <w:footnote w:type="separator" w:id="-1">
     <w:p>
       <w:pPr>
@@ -4707,7 +5394,7 @@
 </file>
 
 <file path=word/header1.xml><?xml version="1.0" encoding="utf-8"?>
-<w:hdr xmlns:wpc="http://schemas.microsoft.com/office/word/2010/wordprocessingCanvas" xmlns:mc="http://schemas.openxmlformats.org/markup-compatibility/2006" xmlns:o="urn:schemas-microsoft-com:office:office" xmlns:r="http://schemas.openxmlformats.org/officeDocument/2006/relationships" xmlns:m="http://schemas.openxmlformats.org/officeDocument/2006/math" xmlns:v="urn:schemas-microsoft-com:vml" xmlns:wp14="http://schemas.microsoft.com/office/word/2010/wordprocessingDrawing" xmlns:wp="http://schemas.openxmlformats.org/drawingml/2006/wordprocessingDrawing" xmlns:w10="urn:schemas-microsoft-com:office:word" xmlns:w="http://schemas.openxmlformats.org/wordprocessingml/2006/main" xmlns:w14="http://schemas.microsoft.com/office/word/2010/wordml" xmlns:wpg="http://schemas.microsoft.com/office/word/2010/wordprocessingGroup" xmlns:wpi="http://schemas.microsoft.com/office/word/2010/wordprocessingInk" xmlns:wne="http://schemas.microsoft.com/office/word/2006/wordml" xmlns:wps="http://schemas.microsoft.com/office/word/2010/wordprocessingShape" mc:Ignorable="w14 wp14">
+<w:hdr xmlns:wpc="http://schemas.microsoft.com/office/word/2010/wordprocessingCanvas" xmlns:cx="http://schemas.microsoft.com/office/drawing/2014/chartex" xmlns:cx1="http://schemas.microsoft.com/office/drawing/2015/9/8/chartex" xmlns:cx2="http://schemas.microsoft.com/office/drawing/2015/10/21/chartex" xmlns:cx3="http://schemas.microsoft.com/office/drawing/2016/5/9/chartex" xmlns:cx4="http://schemas.microsoft.com/office/drawing/2016/5/10/chartex" xmlns:cx5="http://schemas.microsoft.com/office/drawing/2016/5/11/chartex" xmlns:cx6="http://schemas.microsoft.com/office/drawing/2016/5/12/chartex" xmlns:cx7="http://schemas.microsoft.com/office/drawing/2016/5/13/chartex" xmlns:cx8="http://schemas.microsoft.com/office/drawing/2016/5/14/chartex" xmlns:mc="http://schemas.openxmlformats.org/markup-compatibility/2006" xmlns:aink="http://schemas.microsoft.com/office/drawing/2016/ink" xmlns:am3d="http://schemas.microsoft.com/office/drawing/2017/model3d" xmlns:o="urn:schemas-microsoft-com:office:office" xmlns:r="http://schemas.openxmlformats.org/officeDocument/2006/relationships" xmlns:m="http://schemas.openxmlformats.org/officeDocument/2006/math" xmlns:v="urn:schemas-microsoft-com:vml" xmlns:wp14="http://schemas.microsoft.com/office/word/2010/wordprocessingDrawing" xmlns:wp="http://schemas.openxmlformats.org/drawingml/2006/wordprocessingDrawing" xmlns:w10="urn:schemas-microsoft-com:office:word" xmlns:w="http://schemas.openxmlformats.org/wordprocessingml/2006/main" xmlns:w14="http://schemas.microsoft.com/office/word/2010/wordml" xmlns:w15="http://schemas.microsoft.com/office/word/2012/wordml" xmlns:w16cid="http://schemas.microsoft.com/office/word/2016/wordml/cid" xmlns:w16se="http://schemas.microsoft.com/office/word/2015/wordml/symex" xmlns:wpg="http://schemas.microsoft.com/office/word/2010/wordprocessingGroup" xmlns:wpi="http://schemas.microsoft.com/office/word/2010/wordprocessingInk" xmlns:wne="http://schemas.microsoft.com/office/word/2006/wordml" xmlns:wps="http://schemas.microsoft.com/office/word/2010/wordprocessingShape" mc:Ignorable="w14 w15 w16se w16cid wp14">
   <w:p>
     <w:pPr>
       <w:pStyle w:val="Intestazione"/>
@@ -4717,7 +5404,7 @@
 </file>
 
 <file path=word/header2.xml><?xml version="1.0" encoding="utf-8"?>
-<w:hdr xmlns:wpc="http://schemas.microsoft.com/office/word/2010/wordprocessingCanvas" xmlns:mc="http://schemas.openxmlformats.org/markup-compatibility/2006" xmlns:o="urn:schemas-microsoft-com:office:office" xmlns:r="http://schemas.openxmlformats.org/officeDocument/2006/relationships" xmlns:m="http://schemas.openxmlformats.org/officeDocument/2006/math" xmlns:v="urn:schemas-microsoft-com:vml" xmlns:wp14="http://schemas.microsoft.com/office/word/2010/wordprocessingDrawing" xmlns:wp="http://schemas.openxmlformats.org/drawingml/2006/wordprocessingDrawing" xmlns:w10="urn:schemas-microsoft-com:office:word" xmlns:w="http://schemas.openxmlformats.org/wordprocessingml/2006/main" xmlns:w14="http://schemas.microsoft.com/office/word/2010/wordml" xmlns:wpg="http://schemas.microsoft.com/office/word/2010/wordprocessingGroup" xmlns:wpi="http://schemas.microsoft.com/office/word/2010/wordprocessingInk" xmlns:wne="http://schemas.microsoft.com/office/word/2006/wordml" xmlns:wps="http://schemas.microsoft.com/office/word/2010/wordprocessingShape" mc:Ignorable="w14 wp14">
+<w:hdr xmlns:wpc="http://schemas.microsoft.com/office/word/2010/wordprocessingCanvas" xmlns:cx="http://schemas.microsoft.com/office/drawing/2014/chartex" xmlns:cx1="http://schemas.microsoft.com/office/drawing/2015/9/8/chartex" xmlns:cx2="http://schemas.microsoft.com/office/drawing/2015/10/21/chartex" xmlns:cx3="http://schemas.microsoft.com/office/drawing/2016/5/9/chartex" xmlns:cx4="http://schemas.microsoft.com/office/drawing/2016/5/10/chartex" xmlns:cx5="http://schemas.microsoft.com/office/drawing/2016/5/11/chartex" xmlns:cx6="http://schemas.microsoft.com/office/drawing/2016/5/12/chartex" xmlns:cx7="http://schemas.microsoft.com/office/drawing/2016/5/13/chartex" xmlns:cx8="http://schemas.microsoft.com/office/drawing/2016/5/14/chartex" xmlns:mc="http://schemas.openxmlformats.org/markup-compatibility/2006" xmlns:aink="http://schemas.microsoft.com/office/drawing/2016/ink" xmlns:am3d="http://schemas.microsoft.com/office/drawing/2017/model3d" xmlns:o="urn:schemas-microsoft-com:office:office" xmlns:r="http://schemas.openxmlformats.org/officeDocument/2006/relationships" xmlns:m="http://schemas.openxmlformats.org/officeDocument/2006/math" xmlns:v="urn:schemas-microsoft-com:vml" xmlns:wp14="http://schemas.microsoft.com/office/word/2010/wordprocessingDrawing" xmlns:wp="http://schemas.openxmlformats.org/drawingml/2006/wordprocessingDrawing" xmlns:w10="urn:schemas-microsoft-com:office:word" xmlns:w="http://schemas.openxmlformats.org/wordprocessingml/2006/main" xmlns:w14="http://schemas.microsoft.com/office/word/2010/wordml" xmlns:w15="http://schemas.microsoft.com/office/word/2012/wordml" xmlns:w16cid="http://schemas.microsoft.com/office/word/2016/wordml/cid" xmlns:w16se="http://schemas.microsoft.com/office/word/2015/wordml/symex" xmlns:wpg="http://schemas.microsoft.com/office/word/2010/wordprocessingGroup" xmlns:wpi="http://schemas.microsoft.com/office/word/2010/wordprocessingInk" xmlns:wne="http://schemas.microsoft.com/office/word/2006/wordml" xmlns:wps="http://schemas.microsoft.com/office/word/2010/wordprocessingShape" mc:Ignorable="w14 w15 w16se w16cid wp14">
   <w:p>
     <w:pPr>
       <w:pStyle w:val="Intestazione"/>
@@ -4727,7 +5414,7 @@
 </file>
 
 <file path=word/header3.xml><?xml version="1.0" encoding="utf-8"?>
-<w:hdr xmlns:wpc="http://schemas.microsoft.com/office/word/2010/wordprocessingCanvas" xmlns:mc="http://schemas.openxmlformats.org/markup-compatibility/2006" xmlns:o="urn:schemas-microsoft-com:office:office" xmlns:r="http://schemas.openxmlformats.org/officeDocument/2006/relationships" xmlns:m="http://schemas.openxmlformats.org/officeDocument/2006/math" xmlns:v="urn:schemas-microsoft-com:vml" xmlns:wp14="http://schemas.microsoft.com/office/word/2010/wordprocessingDrawing" xmlns:wp="http://schemas.openxmlformats.org/drawingml/2006/wordprocessingDrawing" xmlns:w10="urn:schemas-microsoft-com:office:word" xmlns:w="http://schemas.openxmlformats.org/wordprocessingml/2006/main" xmlns:w14="http://schemas.microsoft.com/office/word/2010/wordml" xmlns:wpg="http://schemas.microsoft.com/office/word/2010/wordprocessingGroup" xmlns:wpi="http://schemas.microsoft.com/office/word/2010/wordprocessingInk" xmlns:wne="http://schemas.microsoft.com/office/word/2006/wordml" xmlns:wps="http://schemas.microsoft.com/office/word/2010/wordprocessingShape" mc:Ignorable="w14 wp14">
+<w:hdr xmlns:wpc="http://schemas.microsoft.com/office/word/2010/wordprocessingCanvas" xmlns:cx="http://schemas.microsoft.com/office/drawing/2014/chartex" xmlns:cx1="http://schemas.microsoft.com/office/drawing/2015/9/8/chartex" xmlns:cx2="http://schemas.microsoft.com/office/drawing/2015/10/21/chartex" xmlns:cx3="http://schemas.microsoft.com/office/drawing/2016/5/9/chartex" xmlns:cx4="http://schemas.microsoft.com/office/drawing/2016/5/10/chartex" xmlns:cx5="http://schemas.microsoft.com/office/drawing/2016/5/11/chartex" xmlns:cx6="http://schemas.microsoft.com/office/drawing/2016/5/12/chartex" xmlns:cx7="http://schemas.microsoft.com/office/drawing/2016/5/13/chartex" xmlns:cx8="http://schemas.microsoft.com/office/drawing/2016/5/14/chartex" xmlns:mc="http://schemas.openxmlformats.org/markup-compatibility/2006" xmlns:aink="http://schemas.microsoft.com/office/drawing/2016/ink" xmlns:am3d="http://schemas.microsoft.com/office/drawing/2017/model3d" xmlns:o="urn:schemas-microsoft-com:office:office" xmlns:r="http://schemas.openxmlformats.org/officeDocument/2006/relationships" xmlns:m="http://schemas.openxmlformats.org/officeDocument/2006/math" xmlns:v="urn:schemas-microsoft-com:vml" xmlns:wp14="http://schemas.microsoft.com/office/word/2010/wordprocessingDrawing" xmlns:wp="http://schemas.openxmlformats.org/drawingml/2006/wordprocessingDrawing" xmlns:w10="urn:schemas-microsoft-com:office:word" xmlns:w="http://schemas.openxmlformats.org/wordprocessingml/2006/main" xmlns:w14="http://schemas.microsoft.com/office/word/2010/wordml" xmlns:w15="http://schemas.microsoft.com/office/word/2012/wordml" xmlns:w16cid="http://schemas.microsoft.com/office/word/2016/wordml/cid" xmlns:w16se="http://schemas.microsoft.com/office/word/2015/wordml/symex" xmlns:wpg="http://schemas.microsoft.com/office/word/2010/wordprocessingGroup" xmlns:wpi="http://schemas.microsoft.com/office/word/2010/wordprocessingInk" xmlns:wne="http://schemas.microsoft.com/office/word/2006/wordml" xmlns:wps="http://schemas.microsoft.com/office/word/2010/wordprocessingShape" mc:Ignorable="w14 w15 w16se w16cid wp14">
   <w:p>
     <w:pPr>
       <w:pStyle w:val="Intestazione"/>
@@ -4737,8 +5424,8 @@
 </file>
 
 <file path=word/numbering.xml><?xml version="1.0" encoding="utf-8"?>
-<w:numbering xmlns:wpc="http://schemas.microsoft.com/office/word/2010/wordprocessingCanvas" xmlns:mc="http://schemas.openxmlformats.org/markup-compatibility/2006" xmlns:o="urn:schemas-microsoft-com:office:office" xmlns:r="http://schemas.openxmlformats.org/officeDocument/2006/relationships" xmlns:m="http://schemas.openxmlformats.org/officeDocument/2006/math" xmlns:v="urn:schemas-microsoft-com:vml" xmlns:wp14="http://schemas.microsoft.com/office/word/2010/wordprocessingDrawing" xmlns:wp="http://schemas.openxmlformats.org/drawingml/2006/wordprocessingDrawing" xmlns:w10="urn:schemas-microsoft-com:office:word" xmlns:w="http://schemas.openxmlformats.org/wordprocessingml/2006/main" xmlns:w14="http://schemas.microsoft.com/office/word/2010/wordml" xmlns:wpg="http://schemas.microsoft.com/office/word/2010/wordprocessingGroup" xmlns:wpi="http://schemas.microsoft.com/office/word/2010/wordprocessingInk" xmlns:wne="http://schemas.microsoft.com/office/word/2006/wordml" xmlns:wps="http://schemas.microsoft.com/office/word/2010/wordprocessingShape" mc:Ignorable="w14 wp14">
-  <w:abstractNum w:abstractNumId="0">
+<w:numbering xmlns:wpc="http://schemas.microsoft.com/office/word/2010/wordprocessingCanvas" xmlns:cx="http://schemas.microsoft.com/office/drawing/2014/chartex" xmlns:cx1="http://schemas.microsoft.com/office/drawing/2015/9/8/chartex" xmlns:cx2="http://schemas.microsoft.com/office/drawing/2015/10/21/chartex" xmlns:cx3="http://schemas.microsoft.com/office/drawing/2016/5/9/chartex" xmlns:cx4="http://schemas.microsoft.com/office/drawing/2016/5/10/chartex" xmlns:cx5="http://schemas.microsoft.com/office/drawing/2016/5/11/chartex" xmlns:cx6="http://schemas.microsoft.com/office/drawing/2016/5/12/chartex" xmlns:cx7="http://schemas.microsoft.com/office/drawing/2016/5/13/chartex" xmlns:cx8="http://schemas.microsoft.com/office/drawing/2016/5/14/chartex" xmlns:mc="http://schemas.openxmlformats.org/markup-compatibility/2006" xmlns:aink="http://schemas.microsoft.com/office/drawing/2016/ink" xmlns:am3d="http://schemas.microsoft.com/office/drawing/2017/model3d" xmlns:o="urn:schemas-microsoft-com:office:office" xmlns:r="http://schemas.openxmlformats.org/officeDocument/2006/relationships" xmlns:m="http://schemas.openxmlformats.org/officeDocument/2006/math" xmlns:v="urn:schemas-microsoft-com:vml" xmlns:wp14="http://schemas.microsoft.com/office/word/2010/wordprocessingDrawing" xmlns:wp="http://schemas.openxmlformats.org/drawingml/2006/wordprocessingDrawing" xmlns:w10="urn:schemas-microsoft-com:office:word" xmlns:w="http://schemas.openxmlformats.org/wordprocessingml/2006/main" xmlns:w14="http://schemas.microsoft.com/office/word/2010/wordml" xmlns:w15="http://schemas.microsoft.com/office/word/2012/wordml" xmlns:w16cid="http://schemas.microsoft.com/office/word/2016/wordml/cid" xmlns:w16se="http://schemas.microsoft.com/office/word/2015/wordml/symex" xmlns:wpg="http://schemas.microsoft.com/office/word/2010/wordprocessingGroup" xmlns:wpi="http://schemas.microsoft.com/office/word/2010/wordprocessingInk" xmlns:wne="http://schemas.microsoft.com/office/word/2006/wordml" xmlns:wps="http://schemas.microsoft.com/office/word/2010/wordprocessingShape" mc:Ignorable="w14 w15 w16se w16cid wp14">
+  <w:abstractNum w:abstractNumId="0" w15:restartNumberingAfterBreak="0">
     <w:nsid w:val="1E5275C4"/>
     <w:multiLevelType w:val="multilevel"/>
     <w:tmpl w:val="855A418C"/>
@@ -4860,7 +5547,233 @@
       </w:rPr>
     </w:lvl>
   </w:abstractNum>
-  <w:abstractNum w:abstractNumId="1">
+  <w:abstractNum w:abstractNumId="1" w15:restartNumberingAfterBreak="0">
+    <w:nsid w:val="2AA53D91"/>
+    <w:multiLevelType w:val="hybridMultilevel"/>
+    <w:tmpl w:val="4DB6C9E0"/>
+    <w:lvl w:ilvl="0" w:tplc="08090001">
+      <w:start w:val="1"/>
+      <w:numFmt w:val="bullet"/>
+      <w:lvlText w:val=""/>
+      <w:lvlJc w:val="left"/>
+      <w:pPr>
+        <w:ind w:left="720" w:hanging="360"/>
+      </w:pPr>
+      <w:rPr>
+        <w:rFonts w:ascii="Symbol" w:hAnsi="Symbol" w:hint="default"/>
+      </w:rPr>
+    </w:lvl>
+    <w:lvl w:ilvl="1" w:tplc="08090003" w:tentative="1">
+      <w:start w:val="1"/>
+      <w:numFmt w:val="bullet"/>
+      <w:lvlText w:val="o"/>
+      <w:lvlJc w:val="left"/>
+      <w:pPr>
+        <w:ind w:left="1440" w:hanging="360"/>
+      </w:pPr>
+      <w:rPr>
+        <w:rFonts w:ascii="Courier New" w:hAnsi="Courier New" w:cs="Courier New" w:hint="default"/>
+      </w:rPr>
+    </w:lvl>
+    <w:lvl w:ilvl="2" w:tplc="08090005" w:tentative="1">
+      <w:start w:val="1"/>
+      <w:numFmt w:val="bullet"/>
+      <w:lvlText w:val=""/>
+      <w:lvlJc w:val="left"/>
+      <w:pPr>
+        <w:ind w:left="2160" w:hanging="360"/>
+      </w:pPr>
+      <w:rPr>
+        <w:rFonts w:ascii="Wingdings" w:hAnsi="Wingdings" w:hint="default"/>
+      </w:rPr>
+    </w:lvl>
+    <w:lvl w:ilvl="3" w:tplc="08090001" w:tentative="1">
+      <w:start w:val="1"/>
+      <w:numFmt w:val="bullet"/>
+      <w:lvlText w:val=""/>
+      <w:lvlJc w:val="left"/>
+      <w:pPr>
+        <w:ind w:left="2880" w:hanging="360"/>
+      </w:pPr>
+      <w:rPr>
+        <w:rFonts w:ascii="Symbol" w:hAnsi="Symbol" w:hint="default"/>
+      </w:rPr>
+    </w:lvl>
+    <w:lvl w:ilvl="4" w:tplc="08090003" w:tentative="1">
+      <w:start w:val="1"/>
+      <w:numFmt w:val="bullet"/>
+      <w:lvlText w:val="o"/>
+      <w:lvlJc w:val="left"/>
+      <w:pPr>
+        <w:ind w:left="3600" w:hanging="360"/>
+      </w:pPr>
+      <w:rPr>
+        <w:rFonts w:ascii="Courier New" w:hAnsi="Courier New" w:cs="Courier New" w:hint="default"/>
+      </w:rPr>
+    </w:lvl>
+    <w:lvl w:ilvl="5" w:tplc="08090005" w:tentative="1">
+      <w:start w:val="1"/>
+      <w:numFmt w:val="bullet"/>
+      <w:lvlText w:val=""/>
+      <w:lvlJc w:val="left"/>
+      <w:pPr>
+        <w:ind w:left="4320" w:hanging="360"/>
+      </w:pPr>
+      <w:rPr>
+        <w:rFonts w:ascii="Wingdings" w:hAnsi="Wingdings" w:hint="default"/>
+      </w:rPr>
+    </w:lvl>
+    <w:lvl w:ilvl="6" w:tplc="08090001" w:tentative="1">
+      <w:start w:val="1"/>
+      <w:numFmt w:val="bullet"/>
+      <w:lvlText w:val=""/>
+      <w:lvlJc w:val="left"/>
+      <w:pPr>
+        <w:ind w:left="5040" w:hanging="360"/>
+      </w:pPr>
+      <w:rPr>
+        <w:rFonts w:ascii="Symbol" w:hAnsi="Symbol" w:hint="default"/>
+      </w:rPr>
+    </w:lvl>
+    <w:lvl w:ilvl="7" w:tplc="08090003" w:tentative="1">
+      <w:start w:val="1"/>
+      <w:numFmt w:val="bullet"/>
+      <w:lvlText w:val="o"/>
+      <w:lvlJc w:val="left"/>
+      <w:pPr>
+        <w:ind w:left="5760" w:hanging="360"/>
+      </w:pPr>
+      <w:rPr>
+        <w:rFonts w:ascii="Courier New" w:hAnsi="Courier New" w:cs="Courier New" w:hint="default"/>
+      </w:rPr>
+    </w:lvl>
+    <w:lvl w:ilvl="8" w:tplc="08090005" w:tentative="1">
+      <w:start w:val="1"/>
+      <w:numFmt w:val="bullet"/>
+      <w:lvlText w:val=""/>
+      <w:lvlJc w:val="left"/>
+      <w:pPr>
+        <w:ind w:left="6480" w:hanging="360"/>
+      </w:pPr>
+      <w:rPr>
+        <w:rFonts w:ascii="Wingdings" w:hAnsi="Wingdings" w:hint="default"/>
+      </w:rPr>
+    </w:lvl>
+  </w:abstractNum>
+  <w:abstractNum w:abstractNumId="2" w15:restartNumberingAfterBreak="0">
+    <w:nsid w:val="2AE70B01"/>
+    <w:multiLevelType w:val="hybridMultilevel"/>
+    <w:tmpl w:val="9FEEE308"/>
+    <w:lvl w:ilvl="0" w:tplc="08090001">
+      <w:start w:val="1"/>
+      <w:numFmt w:val="bullet"/>
+      <w:lvlText w:val=""/>
+      <w:lvlJc w:val="left"/>
+      <w:pPr>
+        <w:ind w:left="720" w:hanging="360"/>
+      </w:pPr>
+      <w:rPr>
+        <w:rFonts w:ascii="Symbol" w:hAnsi="Symbol" w:hint="default"/>
+      </w:rPr>
+    </w:lvl>
+    <w:lvl w:ilvl="1" w:tplc="08090003" w:tentative="1">
+      <w:start w:val="1"/>
+      <w:numFmt w:val="bullet"/>
+      <w:lvlText w:val="o"/>
+      <w:lvlJc w:val="left"/>
+      <w:pPr>
+        <w:ind w:left="1440" w:hanging="360"/>
+      </w:pPr>
+      <w:rPr>
+        <w:rFonts w:ascii="Courier New" w:hAnsi="Courier New" w:cs="Courier New" w:hint="default"/>
+      </w:rPr>
+    </w:lvl>
+    <w:lvl w:ilvl="2" w:tplc="08090005" w:tentative="1">
+      <w:start w:val="1"/>
+      <w:numFmt w:val="bullet"/>
+      <w:lvlText w:val=""/>
+      <w:lvlJc w:val="left"/>
+      <w:pPr>
+        <w:ind w:left="2160" w:hanging="360"/>
+      </w:pPr>
+      <w:rPr>
+        <w:rFonts w:ascii="Wingdings" w:hAnsi="Wingdings" w:hint="default"/>
+      </w:rPr>
+    </w:lvl>
+    <w:lvl w:ilvl="3" w:tplc="08090001" w:tentative="1">
+      <w:start w:val="1"/>
+      <w:numFmt w:val="bullet"/>
+      <w:lvlText w:val=""/>
+      <w:lvlJc w:val="left"/>
+      <w:pPr>
+        <w:ind w:left="2880" w:hanging="360"/>
+      </w:pPr>
+      <w:rPr>
+        <w:rFonts w:ascii="Symbol" w:hAnsi="Symbol" w:hint="default"/>
+      </w:rPr>
+    </w:lvl>
+    <w:lvl w:ilvl="4" w:tplc="08090003" w:tentative="1">
+      <w:start w:val="1"/>
+      <w:numFmt w:val="bullet"/>
+      <w:lvlText w:val="o"/>
+      <w:lvlJc w:val="left"/>
+      <w:pPr>
+        <w:ind w:left="3600" w:hanging="360"/>
+      </w:pPr>
+      <w:rPr>
+        <w:rFonts w:ascii="Courier New" w:hAnsi="Courier New" w:cs="Courier New" w:hint="default"/>
+      </w:rPr>
+    </w:lvl>
+    <w:lvl w:ilvl="5" w:tplc="08090005" w:tentative="1">
+      <w:start w:val="1"/>
+      <w:numFmt w:val="bullet"/>
+      <w:lvlText w:val=""/>
+      <w:lvlJc w:val="left"/>
+      <w:pPr>
+        <w:ind w:left="4320" w:hanging="360"/>
+      </w:pPr>
+      <w:rPr>
+        <w:rFonts w:ascii="Wingdings" w:hAnsi="Wingdings" w:hint="default"/>
+      </w:rPr>
+    </w:lvl>
+    <w:lvl w:ilvl="6" w:tplc="08090001" w:tentative="1">
+      <w:start w:val="1"/>
+      <w:numFmt w:val="bullet"/>
+      <w:lvlText w:val=""/>
+      <w:lvlJc w:val="left"/>
+      <w:pPr>
+        <w:ind w:left="5040" w:hanging="360"/>
+      </w:pPr>
+      <w:rPr>
+        <w:rFonts w:ascii="Symbol" w:hAnsi="Symbol" w:hint="default"/>
+      </w:rPr>
+    </w:lvl>
+    <w:lvl w:ilvl="7" w:tplc="08090003" w:tentative="1">
+      <w:start w:val="1"/>
+      <w:numFmt w:val="bullet"/>
+      <w:lvlText w:val="o"/>
+      <w:lvlJc w:val="left"/>
+      <w:pPr>
+        <w:ind w:left="5760" w:hanging="360"/>
+      </w:pPr>
+      <w:rPr>
+        <w:rFonts w:ascii="Courier New" w:hAnsi="Courier New" w:cs="Courier New" w:hint="default"/>
+      </w:rPr>
+    </w:lvl>
+    <w:lvl w:ilvl="8" w:tplc="08090005" w:tentative="1">
+      <w:start w:val="1"/>
+      <w:numFmt w:val="bullet"/>
+      <w:lvlText w:val=""/>
+      <w:lvlJc w:val="left"/>
+      <w:pPr>
+        <w:ind w:left="6480" w:hanging="360"/>
+      </w:pPr>
+      <w:rPr>
+        <w:rFonts w:ascii="Wingdings" w:hAnsi="Wingdings" w:hint="default"/>
+      </w:rPr>
+    </w:lvl>
+  </w:abstractNum>
+  <w:abstractNum w:abstractNumId="3" w15:restartNumberingAfterBreak="0">
     <w:nsid w:val="2E983988"/>
     <w:multiLevelType w:val="hybridMultilevel"/>
     <w:tmpl w:val="96A49268"/>
@@ -4973,7 +5886,7 @@
       </w:rPr>
     </w:lvl>
   </w:abstractNum>
-  <w:abstractNum w:abstractNumId="2">
+  <w:abstractNum w:abstractNumId="4" w15:restartNumberingAfterBreak="0">
     <w:nsid w:val="3C4C7A61"/>
     <w:multiLevelType w:val="hybridMultilevel"/>
     <w:tmpl w:val="67187148"/>
@@ -5086,7 +5999,7 @@
       </w:rPr>
     </w:lvl>
   </w:abstractNum>
-  <w:abstractNum w:abstractNumId="3">
+  <w:abstractNum w:abstractNumId="5" w15:restartNumberingAfterBreak="0">
     <w:nsid w:val="43136EA2"/>
     <w:multiLevelType w:val="hybridMultilevel"/>
     <w:tmpl w:val="D68EA164"/>
@@ -5199,7 +6112,7 @@
       </w:rPr>
     </w:lvl>
   </w:abstractNum>
-  <w:abstractNum w:abstractNumId="4">
+  <w:abstractNum w:abstractNumId="6" w15:restartNumberingAfterBreak="0">
     <w:nsid w:val="452B3F13"/>
     <w:multiLevelType w:val="hybridMultilevel"/>
     <w:tmpl w:val="DD0EF36A"/>
@@ -5312,7 +6225,7 @@
       </w:rPr>
     </w:lvl>
   </w:abstractNum>
-  <w:abstractNum w:abstractNumId="5">
+  <w:abstractNum w:abstractNumId="7" w15:restartNumberingAfterBreak="0">
     <w:nsid w:val="6487643A"/>
     <w:multiLevelType w:val="multilevel"/>
     <w:tmpl w:val="855A418C"/>
@@ -5434,7 +6347,120 @@
       </w:rPr>
     </w:lvl>
   </w:abstractNum>
-  <w:abstractNum w:abstractNumId="6">
+  <w:abstractNum w:abstractNumId="8" w15:restartNumberingAfterBreak="0">
+    <w:nsid w:val="77C17C6E"/>
+    <w:multiLevelType w:val="hybridMultilevel"/>
+    <w:tmpl w:val="B5C26210"/>
+    <w:lvl w:ilvl="0" w:tplc="08090001">
+      <w:start w:val="1"/>
+      <w:numFmt w:val="bullet"/>
+      <w:lvlText w:val=""/>
+      <w:lvlJc w:val="left"/>
+      <w:pPr>
+        <w:ind w:left="720" w:hanging="360"/>
+      </w:pPr>
+      <w:rPr>
+        <w:rFonts w:ascii="Symbol" w:hAnsi="Symbol" w:hint="default"/>
+      </w:rPr>
+    </w:lvl>
+    <w:lvl w:ilvl="1" w:tplc="08090003" w:tentative="1">
+      <w:start w:val="1"/>
+      <w:numFmt w:val="bullet"/>
+      <w:lvlText w:val="o"/>
+      <w:lvlJc w:val="left"/>
+      <w:pPr>
+        <w:ind w:left="1440" w:hanging="360"/>
+      </w:pPr>
+      <w:rPr>
+        <w:rFonts w:ascii="Courier New" w:hAnsi="Courier New" w:cs="Courier New" w:hint="default"/>
+      </w:rPr>
+    </w:lvl>
+    <w:lvl w:ilvl="2" w:tplc="08090005" w:tentative="1">
+      <w:start w:val="1"/>
+      <w:numFmt w:val="bullet"/>
+      <w:lvlText w:val=""/>
+      <w:lvlJc w:val="left"/>
+      <w:pPr>
+        <w:ind w:left="2160" w:hanging="360"/>
+      </w:pPr>
+      <w:rPr>
+        <w:rFonts w:ascii="Wingdings" w:hAnsi="Wingdings" w:hint="default"/>
+      </w:rPr>
+    </w:lvl>
+    <w:lvl w:ilvl="3" w:tplc="08090001" w:tentative="1">
+      <w:start w:val="1"/>
+      <w:numFmt w:val="bullet"/>
+      <w:lvlText w:val=""/>
+      <w:lvlJc w:val="left"/>
+      <w:pPr>
+        <w:ind w:left="2880" w:hanging="360"/>
+      </w:pPr>
+      <w:rPr>
+        <w:rFonts w:ascii="Symbol" w:hAnsi="Symbol" w:hint="default"/>
+      </w:rPr>
+    </w:lvl>
+    <w:lvl w:ilvl="4" w:tplc="08090003" w:tentative="1">
+      <w:start w:val="1"/>
+      <w:numFmt w:val="bullet"/>
+      <w:lvlText w:val="o"/>
+      <w:lvlJc w:val="left"/>
+      <w:pPr>
+        <w:ind w:left="3600" w:hanging="360"/>
+      </w:pPr>
+      <w:rPr>
+        <w:rFonts w:ascii="Courier New" w:hAnsi="Courier New" w:cs="Courier New" w:hint="default"/>
+      </w:rPr>
+    </w:lvl>
+    <w:lvl w:ilvl="5" w:tplc="08090005" w:tentative="1">
+      <w:start w:val="1"/>
+      <w:numFmt w:val="bullet"/>
+      <w:lvlText w:val=""/>
+      <w:lvlJc w:val="left"/>
+      <w:pPr>
+        <w:ind w:left="4320" w:hanging="360"/>
+      </w:pPr>
+      <w:rPr>
+        <w:rFonts w:ascii="Wingdings" w:hAnsi="Wingdings" w:hint="default"/>
+      </w:rPr>
+    </w:lvl>
+    <w:lvl w:ilvl="6" w:tplc="08090001" w:tentative="1">
+      <w:start w:val="1"/>
+      <w:numFmt w:val="bullet"/>
+      <w:lvlText w:val=""/>
+      <w:lvlJc w:val="left"/>
+      <w:pPr>
+        <w:ind w:left="5040" w:hanging="360"/>
+      </w:pPr>
+      <w:rPr>
+        <w:rFonts w:ascii="Symbol" w:hAnsi="Symbol" w:hint="default"/>
+      </w:rPr>
+    </w:lvl>
+    <w:lvl w:ilvl="7" w:tplc="08090003" w:tentative="1">
+      <w:start w:val="1"/>
+      <w:numFmt w:val="bullet"/>
+      <w:lvlText w:val="o"/>
+      <w:lvlJc w:val="left"/>
+      <w:pPr>
+        <w:ind w:left="5760" w:hanging="360"/>
+      </w:pPr>
+      <w:rPr>
+        <w:rFonts w:ascii="Courier New" w:hAnsi="Courier New" w:cs="Courier New" w:hint="default"/>
+      </w:rPr>
+    </w:lvl>
+    <w:lvl w:ilvl="8" w:tplc="08090005" w:tentative="1">
+      <w:start w:val="1"/>
+      <w:numFmt w:val="bullet"/>
+      <w:lvlText w:val=""/>
+      <w:lvlJc w:val="left"/>
+      <w:pPr>
+        <w:ind w:left="6480" w:hanging="360"/>
+      </w:pPr>
+      <w:rPr>
+        <w:rFonts w:ascii="Wingdings" w:hAnsi="Wingdings" w:hint="default"/>
+      </w:rPr>
+    </w:lvl>
+  </w:abstractNum>
+  <w:abstractNum w:abstractNumId="9" w15:restartNumberingAfterBreak="0">
     <w:nsid w:val="7EDE6816"/>
     <w:multiLevelType w:val="hybridMultilevel"/>
     <w:tmpl w:val="E8685C8C"/>
@@ -5524,31 +6550,40 @@
     </w:lvl>
   </w:abstractNum>
   <w:num w:numId="1">
+    <w:abstractNumId w:val="7"/>
+  </w:num>
+  <w:num w:numId="2">
+    <w:abstractNumId w:val="9"/>
+  </w:num>
+  <w:num w:numId="3">
+    <w:abstractNumId w:val="6"/>
+  </w:num>
+  <w:num w:numId="4">
     <w:abstractNumId w:val="5"/>
   </w:num>
-  <w:num w:numId="2">
-    <w:abstractNumId w:val="6"/>
-  </w:num>
-  <w:num w:numId="3">
+  <w:num w:numId="5">
     <w:abstractNumId w:val="4"/>
   </w:num>
-  <w:num w:numId="4">
+  <w:num w:numId="6">
     <w:abstractNumId w:val="3"/>
-  </w:num>
-  <w:num w:numId="5">
-    <w:abstractNumId w:val="2"/>
-  </w:num>
-  <w:num w:numId="6">
-    <w:abstractNumId w:val="1"/>
   </w:num>
   <w:num w:numId="7">
     <w:abstractNumId w:val="0"/>
+  </w:num>
+  <w:num w:numId="8">
+    <w:abstractNumId w:val="8"/>
+  </w:num>
+  <w:num w:numId="9">
+    <w:abstractNumId w:val="2"/>
+  </w:num>
+  <w:num w:numId="10">
+    <w:abstractNumId w:val="1"/>
   </w:num>
 </w:numbering>
 </file>
 
 <file path=word/styles.xml><?xml version="1.0" encoding="utf-8"?>
-<w:styles xmlns:mc="http://schemas.openxmlformats.org/markup-compatibility/2006" xmlns:r="http://schemas.openxmlformats.org/officeDocument/2006/relationships" xmlns:w="http://schemas.openxmlformats.org/wordprocessingml/2006/main" xmlns:w14="http://schemas.microsoft.com/office/word/2010/wordml" mc:Ignorable="w14">
+<w:styles xmlns:mc="http://schemas.openxmlformats.org/markup-compatibility/2006" xmlns:r="http://schemas.openxmlformats.org/officeDocument/2006/relationships" xmlns:w="http://schemas.openxmlformats.org/wordprocessingml/2006/main" xmlns:w14="http://schemas.microsoft.com/office/word/2010/wordml" xmlns:w15="http://schemas.microsoft.com/office/word/2012/wordml" xmlns:w16cid="http://schemas.microsoft.com/office/word/2016/wordml/cid" xmlns:w16se="http://schemas.microsoft.com/office/word/2015/wordml/symex" mc:Ignorable="w14 w15 w16se w16cid">
   <w:docDefaults>
     <w:rPrDefault>
       <w:rPr>
@@ -5564,144 +6599,383 @@
       </w:pPr>
     </w:pPrDefault>
   </w:docDefaults>
-  <w:latentStyles w:defLockedState="0" w:defUIPriority="99" w:defSemiHidden="1" w:defUnhideWhenUsed="1" w:defQFormat="0" w:count="267">
-    <w:lsdException w:name="Normal" w:semiHidden="0" w:uiPriority="0" w:unhideWhenUsed="0" w:qFormat="1"/>
-    <w:lsdException w:name="heading 1" w:semiHidden="0" w:uiPriority="9" w:unhideWhenUsed="0" w:qFormat="1"/>
-    <w:lsdException w:name="heading 2" w:uiPriority="9" w:qFormat="1"/>
-    <w:lsdException w:name="heading 3" w:uiPriority="9" w:qFormat="1"/>
-    <w:lsdException w:name="heading 4" w:uiPriority="9" w:qFormat="1"/>
-    <w:lsdException w:name="heading 5" w:uiPriority="9" w:qFormat="1"/>
-    <w:lsdException w:name="heading 6" w:uiPriority="9" w:qFormat="1"/>
-    <w:lsdException w:name="heading 7" w:uiPriority="9" w:qFormat="1"/>
-    <w:lsdException w:name="heading 8" w:uiPriority="9" w:qFormat="1"/>
-    <w:lsdException w:name="heading 9" w:uiPriority="9" w:qFormat="1"/>
-    <w:lsdException w:name="toc 1" w:uiPriority="39"/>
-    <w:lsdException w:name="toc 2" w:uiPriority="39"/>
-    <w:lsdException w:name="toc 3" w:uiPriority="39"/>
-    <w:lsdException w:name="toc 4" w:uiPriority="39"/>
-    <w:lsdException w:name="toc 5" w:uiPriority="39"/>
-    <w:lsdException w:name="toc 6" w:uiPriority="39"/>
-    <w:lsdException w:name="toc 7" w:uiPriority="39"/>
-    <w:lsdException w:name="toc 8" w:uiPriority="39"/>
-    <w:lsdException w:name="toc 9" w:uiPriority="39"/>
-    <w:lsdException w:name="caption" w:uiPriority="35" w:qFormat="1"/>
-    <w:lsdException w:name="Title" w:semiHidden="0" w:uiPriority="10" w:unhideWhenUsed="0" w:qFormat="1"/>
-    <w:lsdException w:name="Default Paragraph Font" w:uiPriority="1"/>
-    <w:lsdException w:name="Subtitle" w:semiHidden="0" w:uiPriority="11" w:unhideWhenUsed="0" w:qFormat="1"/>
-    <w:lsdException w:name="Strong" w:semiHidden="0" w:uiPriority="22" w:unhideWhenUsed="0" w:qFormat="1"/>
-    <w:lsdException w:name="Emphasis" w:semiHidden="0" w:uiPriority="20" w:unhideWhenUsed="0" w:qFormat="1"/>
-    <w:lsdException w:name="Table Grid" w:uiPriority="59"/>
-    <w:lsdException w:name="Placeholder Text" w:unhideWhenUsed="0"/>
-    <w:lsdException w:name="No Spacing" w:semiHidden="0" w:uiPriority="1" w:unhideWhenUsed="0" w:qFormat="1"/>
-    <w:lsdException w:name="Light Shading" w:semiHidden="0" w:uiPriority="60" w:unhideWhenUsed="0"/>
-    <w:lsdException w:name="Light List" w:semiHidden="0" w:uiPriority="61" w:unhideWhenUsed="0"/>
-    <w:lsdException w:name="Light Grid" w:semiHidden="0" w:uiPriority="62" w:unhideWhenUsed="0"/>
-    <w:lsdException w:name="Medium Shading 1" w:semiHidden="0" w:uiPriority="63" w:unhideWhenUsed="0"/>
-    <w:lsdException w:name="Medium Shading 2" w:semiHidden="0" w:uiPriority="64" w:unhideWhenUsed="0"/>
-    <w:lsdException w:name="Medium List 1" w:semiHidden="0" w:uiPriority="65" w:unhideWhenUsed="0"/>
-    <w:lsdException w:name="Medium List 2" w:semiHidden="0" w:uiPriority="66" w:unhideWhenUsed="0"/>
-    <w:lsdException w:name="Medium Grid 1" w:semiHidden="0" w:uiPriority="67" w:unhideWhenUsed="0"/>
-    <w:lsdException w:name="Medium Grid 2" w:semiHidden="0" w:uiPriority="68" w:unhideWhenUsed="0"/>
-    <w:lsdException w:name="Medium Grid 3" w:semiHidden="0" w:uiPriority="69" w:unhideWhenUsed="0"/>
-    <w:lsdException w:name="Dark List" w:semiHidden="0" w:uiPriority="70" w:unhideWhenUsed="0"/>
-    <w:lsdException w:name="Colorful Shading" w:semiHidden="0" w:uiPriority="71" w:unhideWhenUsed="0"/>
-    <w:lsdException w:name="Colorful List" w:semiHidden="0" w:uiPriority="72" w:unhideWhenUsed="0"/>
-    <w:lsdException w:name="Colorful Grid" w:semiHidden="0" w:uiPriority="73" w:unhideWhenUsed="0"/>
-    <w:lsdException w:name="Light Shading Accent 1" w:semiHidden="0" w:uiPriority="60" w:unhideWhenUsed="0"/>
-    <w:lsdException w:name="Light List Accent 1" w:semiHidden="0" w:uiPriority="61" w:unhideWhenUsed="0"/>
-    <w:lsdException w:name="Light Grid Accent 1" w:semiHidden="0" w:uiPriority="62" w:unhideWhenUsed="0"/>
-    <w:lsdException w:name="Medium Shading 1 Accent 1" w:semiHidden="0" w:uiPriority="63" w:unhideWhenUsed="0"/>
-    <w:lsdException w:name="Medium Shading 2 Accent 1" w:semiHidden="0" w:uiPriority="64" w:unhideWhenUsed="0"/>
-    <w:lsdException w:name="Medium List 1 Accent 1" w:semiHidden="0" w:uiPriority="65" w:unhideWhenUsed="0"/>
-    <w:lsdException w:name="Revision" w:unhideWhenUsed="0"/>
-    <w:lsdException w:name="List Paragraph" w:semiHidden="0" w:uiPriority="34" w:unhideWhenUsed="0" w:qFormat="1"/>
-    <w:lsdException w:name="Quote" w:semiHidden="0" w:uiPriority="29" w:unhideWhenUsed="0" w:qFormat="1"/>
-    <w:lsdException w:name="Intense Quote" w:semiHidden="0" w:uiPriority="30" w:unhideWhenUsed="0" w:qFormat="1"/>
-    <w:lsdException w:name="Medium List 2 Accent 1" w:semiHidden="0" w:uiPriority="66" w:unhideWhenUsed="0"/>
-    <w:lsdException w:name="Medium Grid 1 Accent 1" w:semiHidden="0" w:uiPriority="67" w:unhideWhenUsed="0"/>
-    <w:lsdException w:name="Medium Grid 2 Accent 1" w:semiHidden="0" w:uiPriority="68" w:unhideWhenUsed="0"/>
-    <w:lsdException w:name="Medium Grid 3 Accent 1" w:semiHidden="0" w:uiPriority="69" w:unhideWhenUsed="0"/>
-    <w:lsdException w:name="Dark List Accent 1" w:semiHidden="0" w:uiPriority="70" w:unhideWhenUsed="0"/>
-    <w:lsdException w:name="Colorful Shading Accent 1" w:semiHidden="0" w:uiPriority="71" w:unhideWhenUsed="0"/>
-    <w:lsdException w:name="Colorful List Accent 1" w:semiHidden="0" w:uiPriority="72" w:unhideWhenUsed="0"/>
-    <w:lsdException w:name="Colorful Grid Accent 1" w:semiHidden="0" w:uiPriority="73" w:unhideWhenUsed="0"/>
-    <w:lsdException w:name="Light Shading Accent 2" w:semiHidden="0" w:uiPriority="60" w:unhideWhenUsed="0"/>
-    <w:lsdException w:name="Light List Accent 2" w:semiHidden="0" w:uiPriority="61" w:unhideWhenUsed="0"/>
-    <w:lsdException w:name="Light Grid Accent 2" w:semiHidden="0" w:uiPriority="62" w:unhideWhenUsed="0"/>
-    <w:lsdException w:name="Medium Shading 1 Accent 2" w:semiHidden="0" w:uiPriority="63" w:unhideWhenUsed="0"/>
-    <w:lsdException w:name="Medium Shading 2 Accent 2" w:semiHidden="0" w:uiPriority="64" w:unhideWhenUsed="0"/>
-    <w:lsdException w:name="Medium List 1 Accent 2" w:semiHidden="0" w:uiPriority="65" w:unhideWhenUsed="0"/>
-    <w:lsdException w:name="Medium List 2 Accent 2" w:semiHidden="0" w:uiPriority="66" w:unhideWhenUsed="0"/>
-    <w:lsdException w:name="Medium Grid 1 Accent 2" w:semiHidden="0" w:uiPriority="67" w:unhideWhenUsed="0"/>
-    <w:lsdException w:name="Medium Grid 2 Accent 2" w:semiHidden="0" w:uiPriority="68" w:unhideWhenUsed="0"/>
-    <w:lsdException w:name="Medium Grid 3 Accent 2" w:semiHidden="0" w:uiPriority="69" w:unhideWhenUsed="0"/>
-    <w:lsdException w:name="Dark List Accent 2" w:semiHidden="0" w:uiPriority="70" w:unhideWhenUsed="0"/>
-    <w:lsdException w:name="Colorful Shading Accent 2" w:semiHidden="0" w:uiPriority="71" w:unhideWhenUsed="0"/>
-    <w:lsdException w:name="Colorful List Accent 2" w:semiHidden="0" w:uiPriority="72" w:unhideWhenUsed="0"/>
-    <w:lsdException w:name="Colorful Grid Accent 2" w:semiHidden="0" w:uiPriority="73" w:unhideWhenUsed="0"/>
-    <w:lsdException w:name="Light Shading Accent 3" w:semiHidden="0" w:uiPriority="60" w:unhideWhenUsed="0"/>
-    <w:lsdException w:name="Light List Accent 3" w:semiHidden="0" w:uiPriority="61" w:unhideWhenUsed="0"/>
-    <w:lsdException w:name="Light Grid Accent 3" w:semiHidden="0" w:uiPriority="62" w:unhideWhenUsed="0"/>
-    <w:lsdException w:name="Medium Shading 1 Accent 3" w:semiHidden="0" w:uiPriority="63" w:unhideWhenUsed="0"/>
-    <w:lsdException w:name="Medium Shading 2 Accent 3" w:semiHidden="0" w:uiPriority="64" w:unhideWhenUsed="0"/>
-    <w:lsdException w:name="Medium List 1 Accent 3" w:semiHidden="0" w:uiPriority="65" w:unhideWhenUsed="0"/>
-    <w:lsdException w:name="Medium List 2 Accent 3" w:semiHidden="0" w:uiPriority="66" w:unhideWhenUsed="0"/>
-    <w:lsdException w:name="Medium Grid 1 Accent 3" w:semiHidden="0" w:uiPriority="67" w:unhideWhenUsed="0"/>
-    <w:lsdException w:name="Medium Grid 2 Accent 3" w:semiHidden="0" w:uiPriority="68" w:unhideWhenUsed="0"/>
-    <w:lsdException w:name="Medium Grid 3 Accent 3" w:semiHidden="0" w:uiPriority="69" w:unhideWhenUsed="0"/>
-    <w:lsdException w:name="Dark List Accent 3" w:semiHidden="0" w:uiPriority="70" w:unhideWhenUsed="0"/>
-    <w:lsdException w:name="Colorful Shading Accent 3" w:semiHidden="0" w:uiPriority="71" w:unhideWhenUsed="0"/>
-    <w:lsdException w:name="Colorful List Accent 3" w:semiHidden="0" w:uiPriority="72" w:unhideWhenUsed="0"/>
-    <w:lsdException w:name="Colorful Grid Accent 3" w:semiHidden="0" w:uiPriority="73" w:unhideWhenUsed="0"/>
-    <w:lsdException w:name="Light Shading Accent 4" w:semiHidden="0" w:uiPriority="60" w:unhideWhenUsed="0"/>
-    <w:lsdException w:name="Light List Accent 4" w:semiHidden="0" w:uiPriority="61" w:unhideWhenUsed="0"/>
-    <w:lsdException w:name="Light Grid Accent 4" w:semiHidden="0" w:uiPriority="62" w:unhideWhenUsed="0"/>
-    <w:lsdException w:name="Medium Shading 1 Accent 4" w:semiHidden="0" w:uiPriority="63" w:unhideWhenUsed="0"/>
-    <w:lsdException w:name="Medium Shading 2 Accent 4" w:semiHidden="0" w:uiPriority="64" w:unhideWhenUsed="0"/>
-    <w:lsdException w:name="Medium List 1 Accent 4" w:semiHidden="0" w:uiPriority="65" w:unhideWhenUsed="0"/>
-    <w:lsdException w:name="Medium List 2 Accent 4" w:semiHidden="0" w:uiPriority="66" w:unhideWhenUsed="0"/>
-    <w:lsdException w:name="Medium Grid 1 Accent 4" w:semiHidden="0" w:uiPriority="67" w:unhideWhenUsed="0"/>
-    <w:lsdException w:name="Medium Grid 2 Accent 4" w:semiHidden="0" w:uiPriority="68" w:unhideWhenUsed="0"/>
-    <w:lsdException w:name="Medium Grid 3 Accent 4" w:semiHidden="0" w:uiPriority="69" w:unhideWhenUsed="0"/>
-    <w:lsdException w:name="Dark List Accent 4" w:semiHidden="0" w:uiPriority="70" w:unhideWhenUsed="0"/>
-    <w:lsdException w:name="Colorful Shading Accent 4" w:semiHidden="0" w:uiPriority="71" w:unhideWhenUsed="0"/>
-    <w:lsdException w:name="Colorful List Accent 4" w:semiHidden="0" w:uiPriority="72" w:unhideWhenUsed="0"/>
-    <w:lsdException w:name="Colorful Grid Accent 4" w:semiHidden="0" w:uiPriority="73" w:unhideWhenUsed="0"/>
-    <w:lsdException w:name="Light Shading Accent 5" w:semiHidden="0" w:uiPriority="60" w:unhideWhenUsed="0"/>
-    <w:lsdException w:name="Light List Accent 5" w:semiHidden="0" w:uiPriority="61" w:unhideWhenUsed="0"/>
-    <w:lsdException w:name="Light Grid Accent 5" w:semiHidden="0" w:uiPriority="62" w:unhideWhenUsed="0"/>
-    <w:lsdException w:name="Medium Shading 1 Accent 5" w:semiHidden="0" w:uiPriority="63" w:unhideWhenUsed="0"/>
-    <w:lsdException w:name="Medium Shading 2 Accent 5" w:semiHidden="0" w:uiPriority="64" w:unhideWhenUsed="0"/>
-    <w:lsdException w:name="Medium List 1 Accent 5" w:semiHidden="0" w:uiPriority="65" w:unhideWhenUsed="0"/>
-    <w:lsdException w:name="Medium List 2 Accent 5" w:semiHidden="0" w:uiPriority="66" w:unhideWhenUsed="0"/>
-    <w:lsdException w:name="Medium Grid 1 Accent 5" w:semiHidden="0" w:uiPriority="67" w:unhideWhenUsed="0"/>
-    <w:lsdException w:name="Medium Grid 2 Accent 5" w:semiHidden="0" w:uiPriority="68" w:unhideWhenUsed="0"/>
-    <w:lsdException w:name="Medium Grid 3 Accent 5" w:semiHidden="0" w:uiPriority="69" w:unhideWhenUsed="0"/>
-    <w:lsdException w:name="Dark List Accent 5" w:semiHidden="0" w:uiPriority="70" w:unhideWhenUsed="0"/>
-    <w:lsdException w:name="Colorful Shading Accent 5" w:semiHidden="0" w:uiPriority="71" w:unhideWhenUsed="0"/>
-    <w:lsdException w:name="Colorful List Accent 5" w:semiHidden="0" w:uiPriority="72" w:unhideWhenUsed="0"/>
-    <w:lsdException w:name="Colorful Grid Accent 5" w:semiHidden="0" w:uiPriority="73" w:unhideWhenUsed="0"/>
-    <w:lsdException w:name="Light Shading Accent 6" w:semiHidden="0" w:uiPriority="60" w:unhideWhenUsed="0"/>
-    <w:lsdException w:name="Light List Accent 6" w:semiHidden="0" w:uiPriority="61" w:unhideWhenUsed="0"/>
-    <w:lsdException w:name="Light Grid Accent 6" w:semiHidden="0" w:uiPriority="62" w:unhideWhenUsed="0"/>
-    <w:lsdException w:name="Medium Shading 1 Accent 6" w:semiHidden="0" w:uiPriority="63" w:unhideWhenUsed="0"/>
-    <w:lsdException w:name="Medium Shading 2 Accent 6" w:semiHidden="0" w:uiPriority="64" w:unhideWhenUsed="0"/>
-    <w:lsdException w:name="Medium List 1 Accent 6" w:semiHidden="0" w:uiPriority="65" w:unhideWhenUsed="0"/>
-    <w:lsdException w:name="Medium List 2 Accent 6" w:semiHidden="0" w:uiPriority="66" w:unhideWhenUsed="0"/>
-    <w:lsdException w:name="Medium Grid 1 Accent 6" w:semiHidden="0" w:uiPriority="67" w:unhideWhenUsed="0"/>
-    <w:lsdException w:name="Medium Grid 2 Accent 6" w:semiHidden="0" w:uiPriority="68" w:unhideWhenUsed="0"/>
-    <w:lsdException w:name="Medium Grid 3 Accent 6" w:semiHidden="0" w:uiPriority="69" w:unhideWhenUsed="0"/>
-    <w:lsdException w:name="Dark List Accent 6" w:semiHidden="0" w:uiPriority="70" w:unhideWhenUsed="0"/>
-    <w:lsdException w:name="Colorful Shading Accent 6" w:semiHidden="0" w:uiPriority="71" w:unhideWhenUsed="0"/>
-    <w:lsdException w:name="Colorful List Accent 6" w:semiHidden="0" w:uiPriority="72" w:unhideWhenUsed="0"/>
-    <w:lsdException w:name="Colorful Grid Accent 6" w:semiHidden="0" w:uiPriority="73" w:unhideWhenUsed="0"/>
-    <w:lsdException w:name="Subtle Emphasis" w:semiHidden="0" w:uiPriority="19" w:unhideWhenUsed="0" w:qFormat="1"/>
-    <w:lsdException w:name="Intense Emphasis" w:semiHidden="0" w:uiPriority="21" w:unhideWhenUsed="0" w:qFormat="1"/>
-    <w:lsdException w:name="Subtle Reference" w:semiHidden="0" w:uiPriority="31" w:unhideWhenUsed="0" w:qFormat="1"/>
-    <w:lsdException w:name="Intense Reference" w:semiHidden="0" w:uiPriority="32" w:unhideWhenUsed="0" w:qFormat="1"/>
-    <w:lsdException w:name="Book Title" w:semiHidden="0" w:uiPriority="33" w:unhideWhenUsed="0" w:qFormat="1"/>
-    <w:lsdException w:name="Bibliography" w:uiPriority="37"/>
-    <w:lsdException w:name="TOC Heading" w:uiPriority="39" w:qFormat="1"/>
+  <w:latentStyles w:defLockedState="0" w:defUIPriority="99" w:defSemiHidden="0" w:defUnhideWhenUsed="0" w:defQFormat="0" w:count="376">
+    <w:lsdException w:name="Normal" w:uiPriority="0" w:qFormat="1"/>
+    <w:lsdException w:name="heading 1" w:uiPriority="9" w:qFormat="1"/>
+    <w:lsdException w:name="heading 2" w:semiHidden="1" w:uiPriority="9" w:unhideWhenUsed="1" w:qFormat="1"/>
+    <w:lsdException w:name="heading 3" w:semiHidden="1" w:uiPriority="9" w:unhideWhenUsed="1" w:qFormat="1"/>
+    <w:lsdException w:name="heading 4" w:semiHidden="1" w:uiPriority="9" w:unhideWhenUsed="1" w:qFormat="1"/>
+    <w:lsdException w:name="heading 5" w:semiHidden="1" w:uiPriority="9" w:unhideWhenUsed="1" w:qFormat="1"/>
+    <w:lsdException w:name="heading 6" w:semiHidden="1" w:uiPriority="9" w:unhideWhenUsed="1" w:qFormat="1"/>
+    <w:lsdException w:name="heading 7" w:semiHidden="1" w:uiPriority="9" w:unhideWhenUsed="1" w:qFormat="1"/>
+    <w:lsdException w:name="heading 8" w:semiHidden="1" w:uiPriority="9" w:unhideWhenUsed="1" w:qFormat="1"/>
+    <w:lsdException w:name="heading 9" w:semiHidden="1" w:uiPriority="9" w:unhideWhenUsed="1" w:qFormat="1"/>
+    <w:lsdException w:name="index 1" w:semiHidden="1" w:unhideWhenUsed="1"/>
+    <w:lsdException w:name="index 2" w:semiHidden="1" w:unhideWhenUsed="1"/>
+    <w:lsdException w:name="index 3" w:semiHidden="1" w:unhideWhenUsed="1"/>
+    <w:lsdException w:name="index 4" w:semiHidden="1" w:unhideWhenUsed="1"/>
+    <w:lsdException w:name="index 5" w:semiHidden="1" w:unhideWhenUsed="1"/>
+    <w:lsdException w:name="index 6" w:semiHidden="1" w:unhideWhenUsed="1"/>
+    <w:lsdException w:name="index 7" w:semiHidden="1" w:unhideWhenUsed="1"/>
+    <w:lsdException w:name="index 8" w:semiHidden="1" w:unhideWhenUsed="1"/>
+    <w:lsdException w:name="index 9" w:semiHidden="1" w:unhideWhenUsed="1"/>
+    <w:lsdException w:name="toc 1" w:semiHidden="1" w:uiPriority="39" w:unhideWhenUsed="1"/>
+    <w:lsdException w:name="toc 2" w:semiHidden="1" w:uiPriority="39" w:unhideWhenUsed="1"/>
+    <w:lsdException w:name="toc 3" w:semiHidden="1" w:uiPriority="39" w:unhideWhenUsed="1"/>
+    <w:lsdException w:name="toc 4" w:semiHidden="1" w:uiPriority="39" w:unhideWhenUsed="1"/>
+    <w:lsdException w:name="toc 5" w:semiHidden="1" w:uiPriority="39" w:unhideWhenUsed="1"/>
+    <w:lsdException w:name="toc 6" w:semiHidden="1" w:uiPriority="39" w:unhideWhenUsed="1"/>
+    <w:lsdException w:name="toc 7" w:semiHidden="1" w:uiPriority="39" w:unhideWhenUsed="1"/>
+    <w:lsdException w:name="toc 8" w:semiHidden="1" w:uiPriority="39" w:unhideWhenUsed="1"/>
+    <w:lsdException w:name="toc 9" w:semiHidden="1" w:uiPriority="39" w:unhideWhenUsed="1"/>
+    <w:lsdException w:name="Normal Indent" w:semiHidden="1" w:unhideWhenUsed="1"/>
+    <w:lsdException w:name="footnote text" w:semiHidden="1" w:unhideWhenUsed="1"/>
+    <w:lsdException w:name="annotation text" w:semiHidden="1" w:unhideWhenUsed="1"/>
+    <w:lsdException w:name="header" w:semiHidden="1" w:unhideWhenUsed="1"/>
+    <w:lsdException w:name="footer" w:semiHidden="1" w:unhideWhenUsed="1"/>
+    <w:lsdException w:name="index heading" w:semiHidden="1" w:unhideWhenUsed="1"/>
+    <w:lsdException w:name="caption" w:semiHidden="1" w:uiPriority="35" w:unhideWhenUsed="1" w:qFormat="1"/>
+    <w:lsdException w:name="table of figures" w:semiHidden="1" w:unhideWhenUsed="1"/>
+    <w:lsdException w:name="envelope address" w:semiHidden="1" w:unhideWhenUsed="1"/>
+    <w:lsdException w:name="envelope return" w:semiHidden="1" w:unhideWhenUsed="1"/>
+    <w:lsdException w:name="footnote reference" w:semiHidden="1" w:unhideWhenUsed="1"/>
+    <w:lsdException w:name="annotation reference" w:semiHidden="1" w:unhideWhenUsed="1"/>
+    <w:lsdException w:name="line number" w:semiHidden="1" w:unhideWhenUsed="1"/>
+    <w:lsdException w:name="page number" w:semiHidden="1" w:unhideWhenUsed="1"/>
+    <w:lsdException w:name="endnote reference" w:semiHidden="1" w:unhideWhenUsed="1"/>
+    <w:lsdException w:name="endnote text" w:semiHidden="1" w:unhideWhenUsed="1"/>
+    <w:lsdException w:name="table of authorities" w:semiHidden="1" w:unhideWhenUsed="1"/>
+    <w:lsdException w:name="macro" w:semiHidden="1" w:unhideWhenUsed="1"/>
+    <w:lsdException w:name="toa heading" w:semiHidden="1" w:unhideWhenUsed="1"/>
+    <w:lsdException w:name="List" w:semiHidden="1" w:unhideWhenUsed="1"/>
+    <w:lsdException w:name="List Bullet" w:semiHidden="1" w:unhideWhenUsed="1"/>
+    <w:lsdException w:name="List Number" w:semiHidden="1" w:unhideWhenUsed="1"/>
+    <w:lsdException w:name="List 2" w:semiHidden="1" w:unhideWhenUsed="1"/>
+    <w:lsdException w:name="List 3" w:semiHidden="1" w:unhideWhenUsed="1"/>
+    <w:lsdException w:name="List 4" w:semiHidden="1" w:unhideWhenUsed="1"/>
+    <w:lsdException w:name="List 5" w:semiHidden="1" w:unhideWhenUsed="1"/>
+    <w:lsdException w:name="List Bullet 2" w:semiHidden="1" w:unhideWhenUsed="1"/>
+    <w:lsdException w:name="List Bullet 3" w:semiHidden="1" w:unhideWhenUsed="1"/>
+    <w:lsdException w:name="List Bullet 4" w:semiHidden="1" w:unhideWhenUsed="1"/>
+    <w:lsdException w:name="List Bullet 5" w:semiHidden="1" w:unhideWhenUsed="1"/>
+    <w:lsdException w:name="List Number 2" w:semiHidden="1" w:unhideWhenUsed="1"/>
+    <w:lsdException w:name="List Number 3" w:semiHidden="1" w:unhideWhenUsed="1"/>
+    <w:lsdException w:name="List Number 4" w:semiHidden="1" w:unhideWhenUsed="1"/>
+    <w:lsdException w:name="List Number 5" w:semiHidden="1" w:unhideWhenUsed="1"/>
+    <w:lsdException w:name="Title" w:uiPriority="10" w:qFormat="1"/>
+    <w:lsdException w:name="Closing" w:semiHidden="1" w:unhideWhenUsed="1"/>
+    <w:lsdException w:name="Signature" w:semiHidden="1" w:unhideWhenUsed="1"/>
+    <w:lsdException w:name="Default Paragraph Font" w:semiHidden="1" w:uiPriority="1" w:unhideWhenUsed="1"/>
+    <w:lsdException w:name="Body Text" w:semiHidden="1" w:unhideWhenUsed="1"/>
+    <w:lsdException w:name="Body Text Indent" w:semiHidden="1" w:unhideWhenUsed="1"/>
+    <w:lsdException w:name="List Continue" w:semiHidden="1" w:unhideWhenUsed="1"/>
+    <w:lsdException w:name="List Continue 2" w:semiHidden="1" w:unhideWhenUsed="1"/>
+    <w:lsdException w:name="List Continue 3" w:semiHidden="1" w:unhideWhenUsed="1"/>
+    <w:lsdException w:name="List Continue 4" w:semiHidden="1" w:unhideWhenUsed="1"/>
+    <w:lsdException w:name="List Continue 5" w:semiHidden="1" w:unhideWhenUsed="1"/>
+    <w:lsdException w:name="Message Header" w:semiHidden="1" w:unhideWhenUsed="1"/>
+    <w:lsdException w:name="Subtitle" w:uiPriority="11" w:qFormat="1"/>
+    <w:lsdException w:name="Salutation" w:semiHidden="1" w:unhideWhenUsed="1"/>
+    <w:lsdException w:name="Date" w:semiHidden="1" w:unhideWhenUsed="1"/>
+    <w:lsdException w:name="Body Text First Indent" w:semiHidden="1" w:unhideWhenUsed="1"/>
+    <w:lsdException w:name="Body Text First Indent 2" w:semiHidden="1" w:unhideWhenUsed="1"/>
+    <w:lsdException w:name="Note Heading" w:semiHidden="1" w:unhideWhenUsed="1"/>
+    <w:lsdException w:name="Body Text 2" w:semiHidden="1" w:unhideWhenUsed="1"/>
+    <w:lsdException w:name="Body Text 3" w:semiHidden="1" w:unhideWhenUsed="1"/>
+    <w:lsdException w:name="Body Text Indent 2" w:semiHidden="1" w:unhideWhenUsed="1"/>
+    <w:lsdException w:name="Body Text Indent 3" w:semiHidden="1" w:unhideWhenUsed="1"/>
+    <w:lsdException w:name="Block Text" w:semiHidden="1" w:unhideWhenUsed="1"/>
+    <w:lsdException w:name="Hyperlink" w:semiHidden="1" w:unhideWhenUsed="1"/>
+    <w:lsdException w:name="FollowedHyperlink" w:semiHidden="1" w:unhideWhenUsed="1"/>
+    <w:lsdException w:name="Strong" w:uiPriority="22" w:qFormat="1"/>
+    <w:lsdException w:name="Emphasis" w:uiPriority="20" w:qFormat="1"/>
+    <w:lsdException w:name="Document Map" w:semiHidden="1" w:unhideWhenUsed="1"/>
+    <w:lsdException w:name="Plain Text" w:semiHidden="1" w:unhideWhenUsed="1"/>
+    <w:lsdException w:name="E-mail Signature" w:semiHidden="1" w:unhideWhenUsed="1"/>
+    <w:lsdException w:name="HTML Top of Form" w:semiHidden="1" w:unhideWhenUsed="1"/>
+    <w:lsdException w:name="HTML Bottom of Form" w:semiHidden="1" w:unhideWhenUsed="1"/>
+    <w:lsdException w:name="Normal (Web)" w:semiHidden="1" w:unhideWhenUsed="1"/>
+    <w:lsdException w:name="HTML Acronym" w:semiHidden="1" w:unhideWhenUsed="1"/>
+    <w:lsdException w:name="HTML Address" w:semiHidden="1" w:unhideWhenUsed="1"/>
+    <w:lsdException w:name="HTML Cite" w:semiHidden="1" w:unhideWhenUsed="1"/>
+    <w:lsdException w:name="HTML Code" w:semiHidden="1" w:unhideWhenUsed="1"/>
+    <w:lsdException w:name="HTML Definition" w:semiHidden="1" w:unhideWhenUsed="1"/>
+    <w:lsdException w:name="HTML Keyboard" w:semiHidden="1" w:unhideWhenUsed="1"/>
+    <w:lsdException w:name="HTML Preformatted" w:semiHidden="1" w:unhideWhenUsed="1"/>
+    <w:lsdException w:name="HTML Sample" w:semiHidden="1" w:unhideWhenUsed="1"/>
+    <w:lsdException w:name="HTML Typewriter" w:semiHidden="1" w:unhideWhenUsed="1"/>
+    <w:lsdException w:name="HTML Variable" w:semiHidden="1" w:unhideWhenUsed="1"/>
+    <w:lsdException w:name="Normal Table" w:semiHidden="1" w:unhideWhenUsed="1"/>
+    <w:lsdException w:name="annotation subject" w:semiHidden="1" w:unhideWhenUsed="1"/>
+    <w:lsdException w:name="No List" w:semiHidden="1" w:unhideWhenUsed="1"/>
+    <w:lsdException w:name="Outline List 1" w:semiHidden="1" w:unhideWhenUsed="1"/>
+    <w:lsdException w:name="Outline List 2" w:semiHidden="1" w:unhideWhenUsed="1"/>
+    <w:lsdException w:name="Outline List 3" w:semiHidden="1" w:unhideWhenUsed="1"/>
+    <w:lsdException w:name="Table Simple 1" w:semiHidden="1" w:unhideWhenUsed="1"/>
+    <w:lsdException w:name="Table Simple 2" w:semiHidden="1" w:unhideWhenUsed="1"/>
+    <w:lsdException w:name="Table Simple 3" w:semiHidden="1" w:unhideWhenUsed="1"/>
+    <w:lsdException w:name="Table Classic 1" w:semiHidden="1" w:unhideWhenUsed="1"/>
+    <w:lsdException w:name="Table Classic 2" w:semiHidden="1" w:unhideWhenUsed="1"/>
+    <w:lsdException w:name="Table Classic 3" w:semiHidden="1" w:unhideWhenUsed="1"/>
+    <w:lsdException w:name="Table Classic 4" w:semiHidden="1" w:unhideWhenUsed="1"/>
+    <w:lsdException w:name="Table Colorful 1" w:semiHidden="1" w:unhideWhenUsed="1"/>
+    <w:lsdException w:name="Table Colorful 2" w:semiHidden="1" w:unhideWhenUsed="1"/>
+    <w:lsdException w:name="Table Colorful 3" w:semiHidden="1" w:unhideWhenUsed="1"/>
+    <w:lsdException w:name="Table Columns 1" w:semiHidden="1" w:unhideWhenUsed="1"/>
+    <w:lsdException w:name="Table Columns 2" w:semiHidden="1" w:unhideWhenUsed="1"/>
+    <w:lsdException w:name="Table Columns 3" w:semiHidden="1" w:unhideWhenUsed="1"/>
+    <w:lsdException w:name="Table Columns 4" w:semiHidden="1" w:unhideWhenUsed="1"/>
+    <w:lsdException w:name="Table Columns 5" w:semiHidden="1" w:unhideWhenUsed="1"/>
+    <w:lsdException w:name="Table Grid 1" w:semiHidden="1" w:unhideWhenUsed="1"/>
+    <w:lsdException w:name="Table Grid 2" w:semiHidden="1" w:unhideWhenUsed="1"/>
+    <w:lsdException w:name="Table Grid 3" w:semiHidden="1" w:unhideWhenUsed="1"/>
+    <w:lsdException w:name="Table Grid 4" w:semiHidden="1" w:unhideWhenUsed="1"/>
+    <w:lsdException w:name="Table Grid 5" w:semiHidden="1" w:unhideWhenUsed="1"/>
+    <w:lsdException w:name="Table Grid 6" w:semiHidden="1" w:unhideWhenUsed="1"/>
+    <w:lsdException w:name="Table Grid 7" w:semiHidden="1" w:unhideWhenUsed="1"/>
+    <w:lsdException w:name="Table Grid 8" w:semiHidden="1" w:unhideWhenUsed="1"/>
+    <w:lsdException w:name="Table List 1" w:semiHidden="1" w:unhideWhenUsed="1"/>
+    <w:lsdException w:name="Table List 2" w:semiHidden="1" w:unhideWhenUsed="1"/>
+    <w:lsdException w:name="Table List 3" w:semiHidden="1" w:unhideWhenUsed="1"/>
+    <w:lsdException w:name="Table List 4" w:semiHidden="1" w:unhideWhenUsed="1"/>
+    <w:lsdException w:name="Table List 5" w:semiHidden="1" w:unhideWhenUsed="1"/>
+    <w:lsdException w:name="Table List 6" w:semiHidden="1" w:unhideWhenUsed="1"/>
+    <w:lsdException w:name="Table List 7" w:semiHidden="1" w:unhideWhenUsed="1"/>
+    <w:lsdException w:name="Table List 8" w:semiHidden="1" w:unhideWhenUsed="1"/>
+    <w:lsdException w:name="Table 3D effects 1" w:semiHidden="1" w:unhideWhenUsed="1"/>
+    <w:lsdException w:name="Table 3D effects 2" w:semiHidden="1" w:unhideWhenUsed="1"/>
+    <w:lsdException w:name="Table 3D effects 3" w:semiHidden="1" w:unhideWhenUsed="1"/>
+    <w:lsdException w:name="Table Contemporary" w:semiHidden="1" w:unhideWhenUsed="1"/>
+    <w:lsdException w:name="Table Elegant" w:semiHidden="1" w:unhideWhenUsed="1"/>
+    <w:lsdException w:name="Table Professional" w:semiHidden="1" w:unhideWhenUsed="1"/>
+    <w:lsdException w:name="Table Subtle 1" w:semiHidden="1" w:unhideWhenUsed="1"/>
+    <w:lsdException w:name="Table Subtle 2" w:semiHidden="1" w:unhideWhenUsed="1"/>
+    <w:lsdException w:name="Table Web 1" w:semiHidden="1" w:unhideWhenUsed="1"/>
+    <w:lsdException w:name="Table Web 2" w:semiHidden="1" w:unhideWhenUsed="1"/>
+    <w:lsdException w:name="Table Web 3" w:semiHidden="1" w:unhideWhenUsed="1"/>
+    <w:lsdException w:name="Balloon Text" w:semiHidden="1" w:unhideWhenUsed="1"/>
+    <w:lsdException w:name="Table Grid" w:semiHidden="1" w:uiPriority="59" w:unhideWhenUsed="1"/>
+    <w:lsdException w:name="Table Theme" w:semiHidden="1" w:unhideWhenUsed="1"/>
+    <w:lsdException w:name="Placeholder Text" w:semiHidden="1"/>
+    <w:lsdException w:name="No Spacing" w:uiPriority="1" w:qFormat="1"/>
+    <w:lsdException w:name="Light Shading" w:uiPriority="60"/>
+    <w:lsdException w:name="Light List" w:uiPriority="61"/>
+    <w:lsdException w:name="Light Grid" w:uiPriority="62"/>
+    <w:lsdException w:name="Medium Shading 1" w:uiPriority="63"/>
+    <w:lsdException w:name="Medium Shading 2" w:uiPriority="64"/>
+    <w:lsdException w:name="Medium List 1" w:uiPriority="65"/>
+    <w:lsdException w:name="Medium List 2" w:uiPriority="66"/>
+    <w:lsdException w:name="Medium Grid 1" w:uiPriority="67"/>
+    <w:lsdException w:name="Medium Grid 2" w:uiPriority="68"/>
+    <w:lsdException w:name="Medium Grid 3" w:uiPriority="69"/>
+    <w:lsdException w:name="Dark List" w:uiPriority="70"/>
+    <w:lsdException w:name="Colorful Shading" w:uiPriority="71"/>
+    <w:lsdException w:name="Colorful List" w:uiPriority="72"/>
+    <w:lsdException w:name="Colorful Grid" w:uiPriority="73"/>
+    <w:lsdException w:name="Light Shading Accent 1" w:uiPriority="60"/>
+    <w:lsdException w:name="Light List Accent 1" w:uiPriority="61"/>
+    <w:lsdException w:name="Light Grid Accent 1" w:uiPriority="62"/>
+    <w:lsdException w:name="Medium Shading 1 Accent 1" w:uiPriority="63"/>
+    <w:lsdException w:name="Medium Shading 2 Accent 1" w:uiPriority="64"/>
+    <w:lsdException w:name="Medium List 1 Accent 1" w:uiPriority="65"/>
+    <w:lsdException w:name="Revision" w:semiHidden="1"/>
+    <w:lsdException w:name="List Paragraph" w:uiPriority="34" w:qFormat="1"/>
+    <w:lsdException w:name="Quote" w:uiPriority="29" w:qFormat="1"/>
+    <w:lsdException w:name="Intense Quote" w:uiPriority="30" w:qFormat="1"/>
+    <w:lsdException w:name="Medium List 2 Accent 1" w:uiPriority="66"/>
+    <w:lsdException w:name="Medium Grid 1 Accent 1" w:uiPriority="67"/>
+    <w:lsdException w:name="Medium Grid 2 Accent 1" w:uiPriority="68"/>
+    <w:lsdException w:name="Medium Grid 3 Accent 1" w:uiPriority="69"/>
+    <w:lsdException w:name="Dark List Accent 1" w:uiPriority="70"/>
+    <w:lsdException w:name="Colorful Shading Accent 1" w:uiPriority="71"/>
+    <w:lsdException w:name="Colorful List Accent 1" w:uiPriority="72"/>
+    <w:lsdException w:name="Colorful Grid Accent 1" w:uiPriority="73"/>
+    <w:lsdException w:name="Light Shading Accent 2" w:uiPriority="60"/>
+    <w:lsdException w:name="Light List Accent 2" w:uiPriority="61"/>
+    <w:lsdException w:name="Light Grid Accent 2" w:uiPriority="62"/>
+    <w:lsdException w:name="Medium Shading 1 Accent 2" w:uiPriority="63"/>
+    <w:lsdException w:name="Medium Shading 2 Accent 2" w:uiPriority="64"/>
+    <w:lsdException w:name="Medium List 1 Accent 2" w:uiPriority="65"/>
+    <w:lsdException w:name="Medium List 2 Accent 2" w:uiPriority="66"/>
+    <w:lsdException w:name="Medium Grid 1 Accent 2" w:uiPriority="67"/>
+    <w:lsdException w:name="Medium Grid 2 Accent 2" w:uiPriority="68"/>
+    <w:lsdException w:name="Medium Grid 3 Accent 2" w:uiPriority="69"/>
+    <w:lsdException w:name="Dark List Accent 2" w:uiPriority="70"/>
+    <w:lsdException w:name="Colorful Shading Accent 2" w:uiPriority="71"/>
+    <w:lsdException w:name="Colorful List Accent 2" w:uiPriority="72"/>
+    <w:lsdException w:name="Colorful Grid Accent 2" w:uiPriority="73"/>
+    <w:lsdException w:name="Light Shading Accent 3" w:uiPriority="60"/>
+    <w:lsdException w:name="Light List Accent 3" w:uiPriority="61"/>
+    <w:lsdException w:name="Light Grid Accent 3" w:uiPriority="62"/>
+    <w:lsdException w:name="Medium Shading 1 Accent 3" w:uiPriority="63"/>
+    <w:lsdException w:name="Medium Shading 2 Accent 3" w:uiPriority="64"/>
+    <w:lsdException w:name="Medium List 1 Accent 3" w:uiPriority="65"/>
+    <w:lsdException w:name="Medium List 2 Accent 3" w:uiPriority="66"/>
+    <w:lsdException w:name="Medium Grid 1 Accent 3" w:uiPriority="67"/>
+    <w:lsdException w:name="Medium Grid 2 Accent 3" w:uiPriority="68"/>
+    <w:lsdException w:name="Medium Grid 3 Accent 3" w:uiPriority="69"/>
+    <w:lsdException w:name="Dark List Accent 3" w:uiPriority="70"/>
+    <w:lsdException w:name="Colorful Shading Accent 3" w:uiPriority="71"/>
+    <w:lsdException w:name="Colorful List Accent 3" w:uiPriority="72"/>
+    <w:lsdException w:name="Colorful Grid Accent 3" w:uiPriority="73"/>
+    <w:lsdException w:name="Light Shading Accent 4" w:uiPriority="60"/>
+    <w:lsdException w:name="Light List Accent 4" w:uiPriority="61"/>
+    <w:lsdException w:name="Light Grid Accent 4" w:uiPriority="62"/>
+    <w:lsdException w:name="Medium Shading 1 Accent 4" w:uiPriority="63"/>
+    <w:lsdException w:name="Medium Shading 2 Accent 4" w:uiPriority="64"/>
+    <w:lsdException w:name="Medium List 1 Accent 4" w:uiPriority="65"/>
+    <w:lsdException w:name="Medium List 2 Accent 4" w:uiPriority="66"/>
+    <w:lsdException w:name="Medium Grid 1 Accent 4" w:uiPriority="67"/>
+    <w:lsdException w:name="Medium Grid 2 Accent 4" w:uiPriority="68"/>
+    <w:lsdException w:name="Medium Grid 3 Accent 4" w:uiPriority="69"/>
+    <w:lsdException w:name="Dark List Accent 4" w:uiPriority="70"/>
+    <w:lsdException w:name="Colorful Shading Accent 4" w:uiPriority="71"/>
+    <w:lsdException w:name="Colorful List Accent 4" w:uiPriority="72"/>
+    <w:lsdException w:name="Colorful Grid Accent 4" w:uiPriority="73"/>
+    <w:lsdException w:name="Light Shading Accent 5" w:uiPriority="60"/>
+    <w:lsdException w:name="Light List Accent 5" w:uiPriority="61"/>
+    <w:lsdException w:name="Light Grid Accent 5" w:uiPriority="62"/>
+    <w:lsdException w:name="Medium Shading 1 Accent 5" w:uiPriority="63"/>
+    <w:lsdException w:name="Medium Shading 2 Accent 5" w:uiPriority="64"/>
+    <w:lsdException w:name="Medium List 1 Accent 5" w:uiPriority="65"/>
+    <w:lsdException w:name="Medium List 2 Accent 5" w:uiPriority="66"/>
+    <w:lsdException w:name="Medium Grid 1 Accent 5" w:uiPriority="67"/>
+    <w:lsdException w:name="Medium Grid 2 Accent 5" w:uiPriority="68"/>
+    <w:lsdException w:name="Medium Grid 3 Accent 5" w:uiPriority="69"/>
+    <w:lsdException w:name="Dark List Accent 5" w:uiPriority="70"/>
+    <w:lsdException w:name="Colorful Shading Accent 5" w:uiPriority="71"/>
+    <w:lsdException w:name="Colorful List Accent 5" w:uiPriority="72"/>
+    <w:lsdException w:name="Colorful Grid Accent 5" w:uiPriority="73"/>
+    <w:lsdException w:name="Light Shading Accent 6" w:uiPriority="60"/>
+    <w:lsdException w:name="Light List Accent 6" w:uiPriority="61"/>
+    <w:lsdException w:name="Light Grid Accent 6" w:uiPriority="62"/>
+    <w:lsdException w:name="Medium Shading 1 Accent 6" w:uiPriority="63"/>
+    <w:lsdException w:name="Medium Shading 2 Accent 6" w:uiPriority="64"/>
+    <w:lsdException w:name="Medium List 1 Accent 6" w:uiPriority="65"/>
+    <w:lsdException w:name="Medium List 2 Accent 6" w:uiPriority="66"/>
+    <w:lsdException w:name="Medium Grid 1 Accent 6" w:uiPriority="67"/>
+    <w:lsdException w:name="Medium Grid 2 Accent 6" w:uiPriority="68"/>
+    <w:lsdException w:name="Medium Grid 3 Accent 6" w:uiPriority="69"/>
+    <w:lsdException w:name="Dark List Accent 6" w:uiPriority="70"/>
+    <w:lsdException w:name="Colorful Shading Accent 6" w:uiPriority="71"/>
+    <w:lsdException w:name="Colorful List Accent 6" w:uiPriority="72"/>
+    <w:lsdException w:name="Colorful Grid Accent 6" w:uiPriority="73"/>
+    <w:lsdException w:name="Subtle Emphasis" w:uiPriority="19" w:qFormat="1"/>
+    <w:lsdException w:name="Intense Emphasis" w:uiPriority="21" w:qFormat="1"/>
+    <w:lsdException w:name="Subtle Reference" w:uiPriority="31" w:qFormat="1"/>
+    <w:lsdException w:name="Intense Reference" w:uiPriority="32" w:qFormat="1"/>
+    <w:lsdException w:name="Book Title" w:uiPriority="33" w:qFormat="1"/>
+    <w:lsdException w:name="Bibliography" w:semiHidden="1" w:uiPriority="37" w:unhideWhenUsed="1"/>
+    <w:lsdException w:name="TOC Heading" w:semiHidden="1" w:uiPriority="39" w:unhideWhenUsed="1" w:qFormat="1"/>
+    <w:lsdException w:name="Plain Table 1" w:uiPriority="41"/>
+    <w:lsdException w:name="Plain Table 2" w:uiPriority="42"/>
+    <w:lsdException w:name="Plain Table 3" w:uiPriority="43"/>
+    <w:lsdException w:name="Plain Table 4" w:uiPriority="44"/>
+    <w:lsdException w:name="Plain Table 5" w:uiPriority="45"/>
+    <w:lsdException w:name="Grid Table Light" w:uiPriority="40"/>
+    <w:lsdException w:name="Grid Table 1 Light" w:uiPriority="46"/>
+    <w:lsdException w:name="Grid Table 2" w:uiPriority="47"/>
+    <w:lsdException w:name="Grid Table 3" w:uiPriority="48"/>
+    <w:lsdException w:name="Grid Table 4" w:uiPriority="49"/>
+    <w:lsdException w:name="Grid Table 5 Dark" w:uiPriority="50"/>
+    <w:lsdException w:name="Grid Table 6 Colorful" w:uiPriority="51"/>
+    <w:lsdException w:name="Grid Table 7 Colorful" w:uiPriority="52"/>
+    <w:lsdException w:name="Grid Table 1 Light Accent 1" w:uiPriority="46"/>
+    <w:lsdException w:name="Grid Table 2 Accent 1" w:uiPriority="47"/>
+    <w:lsdException w:name="Grid Table 3 Accent 1" w:uiPriority="48"/>
+    <w:lsdException w:name="Grid Table 4 Accent 1" w:uiPriority="49"/>
+    <w:lsdException w:name="Grid Table 5 Dark Accent 1" w:uiPriority="50"/>
+    <w:lsdException w:name="Grid Table 6 Colorful Accent 1" w:uiPriority="51"/>
+    <w:lsdException w:name="Grid Table 7 Colorful Accent 1" w:uiPriority="52"/>
+    <w:lsdException w:name="Grid Table 1 Light Accent 2" w:uiPriority="46"/>
+    <w:lsdException w:name="Grid Table 2 Accent 2" w:uiPriority="47"/>
+    <w:lsdException w:name="Grid Table 3 Accent 2" w:uiPriority="48"/>
+    <w:lsdException w:name="Grid Table 4 Accent 2" w:uiPriority="49"/>
+    <w:lsdException w:name="Grid Table 5 Dark Accent 2" w:uiPriority="50"/>
+    <w:lsdException w:name="Grid Table 6 Colorful Accent 2" w:uiPriority="51"/>
+    <w:lsdException w:name="Grid Table 7 Colorful Accent 2" w:uiPriority="52"/>
+    <w:lsdException w:name="Grid Table 1 Light Accent 3" w:uiPriority="46"/>
+    <w:lsdException w:name="Grid Table 2 Accent 3" w:uiPriority="47"/>
+    <w:lsdException w:name="Grid Table 3 Accent 3" w:uiPriority="48"/>
+    <w:lsdException w:name="Grid Table 4 Accent 3" w:uiPriority="49"/>
+    <w:lsdException w:name="Grid Table 5 Dark Accent 3" w:uiPriority="50"/>
+    <w:lsdException w:name="Grid Table 6 Colorful Accent 3" w:uiPriority="51"/>
+    <w:lsdException w:name="Grid Table 7 Colorful Accent 3" w:uiPriority="52"/>
+    <w:lsdException w:name="Grid Table 1 Light Accent 4" w:uiPriority="46"/>
+    <w:lsdException w:name="Grid Table 2 Accent 4" w:uiPriority="47"/>
+    <w:lsdException w:name="Grid Table 3 Accent 4" w:uiPriority="48"/>
+    <w:lsdException w:name="Grid Table 4 Accent 4" w:uiPriority="49"/>
+    <w:lsdException w:name="Grid Table 5 Dark Accent 4" w:uiPriority="50"/>
+    <w:lsdException w:name="Grid Table 6 Colorful Accent 4" w:uiPriority="51"/>
+    <w:lsdException w:name="Grid Table 7 Colorful Accent 4" w:uiPriority="52"/>
+    <w:lsdException w:name="Grid Table 1 Light Accent 5" w:uiPriority="46"/>
+    <w:lsdException w:name="Grid Table 2 Accent 5" w:uiPriority="47"/>
+    <w:lsdException w:name="Grid Table 3 Accent 5" w:uiPriority="48"/>
+    <w:lsdException w:name="Grid Table 4 Accent 5" w:uiPriority="49"/>
+    <w:lsdException w:name="Grid Table 5 Dark Accent 5" w:uiPriority="50"/>
+    <w:lsdException w:name="Grid Table 6 Colorful Accent 5" w:uiPriority="51"/>
+    <w:lsdException w:name="Grid Table 7 Colorful Accent 5" w:uiPriority="52"/>
+    <w:lsdException w:name="Grid Table 1 Light Accent 6" w:uiPriority="46"/>
+    <w:lsdException w:name="Grid Table 2 Accent 6" w:uiPriority="47"/>
+    <w:lsdException w:name="Grid Table 3 Accent 6" w:uiPriority="48"/>
+    <w:lsdException w:name="Grid Table 4 Accent 6" w:uiPriority="49"/>
+    <w:lsdException w:name="Grid Table 5 Dark Accent 6" w:uiPriority="50"/>
+    <w:lsdException w:name="Grid Table 6 Colorful Accent 6" w:uiPriority="51"/>
+    <w:lsdException w:name="Grid Table 7 Colorful Accent 6" w:uiPriority="52"/>
+    <w:lsdException w:name="List Table 1 Light" w:uiPriority="46"/>
+    <w:lsdException w:name="List Table 2" w:uiPriority="47"/>
+    <w:lsdException w:name="List Table 3" w:uiPriority="48"/>
+    <w:lsdException w:name="List Table 4" w:uiPriority="49"/>
+    <w:lsdException w:name="List Table 5 Dark" w:uiPriority="50"/>
+    <w:lsdException w:name="List Table 6 Colorful" w:uiPriority="51"/>
+    <w:lsdException w:name="List Table 7 Colorful" w:uiPriority="52"/>
+    <w:lsdException w:name="List Table 1 Light Accent 1" w:uiPriority="46"/>
+    <w:lsdException w:name="List Table 2 Accent 1" w:uiPriority="47"/>
+    <w:lsdException w:name="List Table 3 Accent 1" w:uiPriority="48"/>
+    <w:lsdException w:name="List Table 4 Accent 1" w:uiPriority="49"/>
+    <w:lsdException w:name="List Table 5 Dark Accent 1" w:uiPriority="50"/>
+    <w:lsdException w:name="List Table 6 Colorful Accent 1" w:uiPriority="51"/>
+    <w:lsdException w:name="List Table 7 Colorful Accent 1" w:uiPriority="52"/>
+    <w:lsdException w:name="List Table 1 Light Accent 2" w:uiPriority="46"/>
+    <w:lsdException w:name="List Table 2 Accent 2" w:uiPriority="47"/>
+    <w:lsdException w:name="List Table 3 Accent 2" w:uiPriority="48"/>
+    <w:lsdException w:name="List Table 4 Accent 2" w:uiPriority="49"/>
+    <w:lsdException w:name="List Table 5 Dark Accent 2" w:uiPriority="50"/>
+    <w:lsdException w:name="List Table 6 Colorful Accent 2" w:uiPriority="51"/>
+    <w:lsdException w:name="List Table 7 Colorful Accent 2" w:uiPriority="52"/>
+    <w:lsdException w:name="List Table 1 Light Accent 3" w:uiPriority="46"/>
+    <w:lsdException w:name="List Table 2 Accent 3" w:uiPriority="47"/>
+    <w:lsdException w:name="List Table 3 Accent 3" w:uiPriority="48"/>
+    <w:lsdException w:name="List Table 4 Accent 3" w:uiPriority="49"/>
+    <w:lsdException w:name="List Table 5 Dark Accent 3" w:uiPriority="50"/>
+    <w:lsdException w:name="List Table 6 Colorful Accent 3" w:uiPriority="51"/>
+    <w:lsdException w:name="List Table 7 Colorful Accent 3" w:uiPriority="52"/>
+    <w:lsdException w:name="List Table 1 Light Accent 4" w:uiPriority="46"/>
+    <w:lsdException w:name="List Table 2 Accent 4" w:uiPriority="47"/>
+    <w:lsdException w:name="List Table 3 Accent 4" w:uiPriority="48"/>
+    <w:lsdException w:name="List Table 4 Accent 4" w:uiPriority="49"/>
+    <w:lsdException w:name="List Table 5 Dark Accent 4" w:uiPriority="50"/>
+    <w:lsdException w:name="List Table 6 Colorful Accent 4" w:uiPriority="51"/>
+    <w:lsdException w:name="List Table 7 Colorful Accent 4" w:uiPriority="52"/>
+    <w:lsdException w:name="List Table 1 Light Accent 5" w:uiPriority="46"/>
+    <w:lsdException w:name="List Table 2 Accent 5" w:uiPriority="47"/>
+    <w:lsdException w:name="List Table 3 Accent 5" w:uiPriority="48"/>
+    <w:lsdException w:name="List Table 4 Accent 5" w:uiPriority="49"/>
+    <w:lsdException w:name="List Table 5 Dark Accent 5" w:uiPriority="50"/>
+    <w:lsdException w:name="List Table 6 Colorful Accent 5" w:uiPriority="51"/>
+    <w:lsdException w:name="List Table 7 Colorful Accent 5" w:uiPriority="52"/>
+    <w:lsdException w:name="List Table 1 Light Accent 6" w:uiPriority="46"/>
+    <w:lsdException w:name="List Table 2 Accent 6" w:uiPriority="47"/>
+    <w:lsdException w:name="List Table 3 Accent 6" w:uiPriority="48"/>
+    <w:lsdException w:name="List Table 4 Accent 6" w:uiPriority="49"/>
+    <w:lsdException w:name="List Table 5 Dark Accent 6" w:uiPriority="50"/>
+    <w:lsdException w:name="List Table 6 Colorful Accent 6" w:uiPriority="51"/>
+    <w:lsdException w:name="List Table 7 Colorful Accent 6" w:uiPriority="52"/>
+    <w:lsdException w:name="Mention" w:semiHidden="1" w:unhideWhenUsed="1"/>
+    <w:lsdException w:name="Smart Hyperlink" w:semiHidden="1" w:unhideWhenUsed="1"/>
+    <w:lsdException w:name="Hashtag" w:semiHidden="1" w:unhideWhenUsed="1"/>
+    <w:lsdException w:name="Unresolved Mention" w:semiHidden="1" w:unhideWhenUsed="1"/>
+    <w:lsdException w:name="Smart Link" w:semiHidden="1" w:unhideWhenUsed="1"/>
   </w:latentStyles>
   <w:style w:type="paragraph" w:default="1" w:styleId="Normale">
     <w:name w:val="Normal"/>
@@ -5714,322 +6988,6 @@
   <w:style w:type="character" w:default="1" w:styleId="Carpredefinitoparagrafo">
     <w:name w:val="Default Paragraph Font"/>
     <w:uiPriority w:val="1"/>
-    <w:semiHidden/>
-    <w:unhideWhenUsed/>
-  </w:style>
-  <w:style w:type="table" w:default="1" w:styleId="Tabellanormale">
-    <w:name w:val="Normal Table"/>
-    <w:uiPriority w:val="99"/>
-    <w:semiHidden/>
-    <w:unhideWhenUsed/>
-    <w:tblPr>
-      <w:tblInd w:w="0" w:type="dxa"/>
-      <w:tblCellMar>
-        <w:top w:w="0" w:type="dxa"/>
-        <w:left w:w="108" w:type="dxa"/>
-        <w:bottom w:w="0" w:type="dxa"/>
-        <w:right w:w="108" w:type="dxa"/>
-      </w:tblCellMar>
-    </w:tblPr>
-  </w:style>
-  <w:style w:type="numbering" w:default="1" w:styleId="Nessunelenco">
-    <w:name w:val="No List"/>
-    <w:uiPriority w:val="99"/>
-    <w:semiHidden/>
-    <w:unhideWhenUsed/>
-  </w:style>
-  <w:style w:type="paragraph" w:styleId="NormaleWeb">
-    <w:name w:val="Normal (Web)"/>
-    <w:basedOn w:val="Normale"/>
-    <w:uiPriority w:val="99"/>
-    <w:unhideWhenUsed/>
-    <w:rsid w:val="005F235E"/>
-    <w:pPr>
-      <w:spacing w:before="100" w:beforeAutospacing="1" w:after="119" w:line="240" w:lineRule="auto"/>
-    </w:pPr>
-    <w:rPr>
-      <w:rFonts w:ascii="Times New Roman" w:eastAsia="Times New Roman" w:hAnsi="Times New Roman" w:cs="Times New Roman"/>
-      <w:sz w:val="24"/>
-      <w:szCs w:val="24"/>
-      <w:lang w:eastAsia="it-IT"/>
-    </w:rPr>
-  </w:style>
-  <w:style w:type="paragraph" w:styleId="Nessunaspaziatura">
-    <w:name w:val="No Spacing"/>
-    <w:uiPriority w:val="1"/>
-    <w:qFormat/>
-    <w:rsid w:val="005F235E"/>
-    <w:pPr>
-      <w:spacing w:after="0" w:line="240" w:lineRule="auto"/>
-    </w:pPr>
-  </w:style>
-  <w:style w:type="character" w:styleId="Collegamentoipertestuale">
-    <w:name w:val="Hyperlink"/>
-    <w:basedOn w:val="Carpredefinitoparagrafo"/>
-    <w:uiPriority w:val="99"/>
-    <w:unhideWhenUsed/>
-    <w:rsid w:val="009B19A6"/>
-    <w:rPr>
-      <w:color w:val="0000FF" w:themeColor="hyperlink"/>
-      <w:u w:val="single"/>
-    </w:rPr>
-  </w:style>
-  <w:style w:type="paragraph" w:styleId="Testofumetto">
-    <w:name w:val="Balloon Text"/>
-    <w:basedOn w:val="Normale"/>
-    <w:link w:val="TestofumettoCarattere"/>
-    <w:uiPriority w:val="99"/>
-    <w:semiHidden/>
-    <w:unhideWhenUsed/>
-    <w:rsid w:val="009B19A6"/>
-    <w:pPr>
-      <w:spacing w:after="0" w:line="240" w:lineRule="auto"/>
-    </w:pPr>
-    <w:rPr>
-      <w:rFonts w:ascii="Tahoma" w:hAnsi="Tahoma" w:cs="Tahoma"/>
-      <w:sz w:val="16"/>
-      <w:szCs w:val="16"/>
-    </w:rPr>
-  </w:style>
-  <w:style w:type="character" w:customStyle="1" w:styleId="TestofumettoCarattere">
-    <w:name w:val="Testo fumetto Carattere"/>
-    <w:basedOn w:val="Carpredefinitoparagrafo"/>
-    <w:link w:val="Testofumetto"/>
-    <w:uiPriority w:val="99"/>
-    <w:semiHidden/>
-    <w:rsid w:val="009B19A6"/>
-    <w:rPr>
-      <w:rFonts w:ascii="Tahoma" w:hAnsi="Tahoma" w:cs="Tahoma"/>
-      <w:sz w:val="16"/>
-      <w:szCs w:val="16"/>
-    </w:rPr>
-  </w:style>
-  <w:style w:type="paragraph" w:styleId="Intestazione">
-    <w:name w:val="header"/>
-    <w:basedOn w:val="Normale"/>
-    <w:link w:val="IntestazioneCarattere"/>
-    <w:uiPriority w:val="99"/>
-    <w:unhideWhenUsed/>
-    <w:rsid w:val="00C00486"/>
-    <w:pPr>
-      <w:tabs>
-        <w:tab w:val="center" w:pos="4819"/>
-        <w:tab w:val="right" w:pos="9638"/>
-      </w:tabs>
-      <w:spacing w:after="0" w:line="240" w:lineRule="auto"/>
-    </w:pPr>
-  </w:style>
-  <w:style w:type="character" w:customStyle="1" w:styleId="IntestazioneCarattere">
-    <w:name w:val="Intestazione Carattere"/>
-    <w:basedOn w:val="Carpredefinitoparagrafo"/>
-    <w:link w:val="Intestazione"/>
-    <w:uiPriority w:val="99"/>
-    <w:rsid w:val="00C00486"/>
-  </w:style>
-  <w:style w:type="paragraph" w:styleId="Pidipagina">
-    <w:name w:val="footer"/>
-    <w:basedOn w:val="Normale"/>
-    <w:link w:val="PidipaginaCarattere"/>
-    <w:uiPriority w:val="99"/>
-    <w:unhideWhenUsed/>
-    <w:rsid w:val="00C00486"/>
-    <w:pPr>
-      <w:tabs>
-        <w:tab w:val="center" w:pos="4819"/>
-        <w:tab w:val="right" w:pos="9638"/>
-      </w:tabs>
-      <w:spacing w:after="0" w:line="240" w:lineRule="auto"/>
-    </w:pPr>
-  </w:style>
-  <w:style w:type="character" w:customStyle="1" w:styleId="PidipaginaCarattere">
-    <w:name w:val="Piè di pagina Carattere"/>
-    <w:basedOn w:val="Carpredefinitoparagrafo"/>
-    <w:link w:val="Pidipagina"/>
-    <w:uiPriority w:val="99"/>
-    <w:rsid w:val="00C00486"/>
-  </w:style>
-  <w:style w:type="paragraph" w:styleId="Paragrafoelenco">
-    <w:name w:val="List Paragraph"/>
-    <w:basedOn w:val="Normale"/>
-    <w:uiPriority w:val="34"/>
-    <w:qFormat/>
-    <w:rsid w:val="000902D0"/>
-    <w:pPr>
-      <w:ind w:left="720"/>
-      <w:contextualSpacing/>
-    </w:pPr>
-  </w:style>
-</w:styles>
-</file>
-
-<file path=word/stylesWithEffects.xml><?xml version="1.0" encoding="utf-8"?>
-<w:styles xmlns:wpc="http://schemas.microsoft.com/office/word/2010/wordprocessingCanvas" xmlns:mc="http://schemas.openxmlformats.org/markup-compatibility/2006" xmlns:o="urn:schemas-microsoft-com:office:office" xmlns:r="http://schemas.openxmlformats.org/officeDocument/2006/relationships" xmlns:m="http://schemas.openxmlformats.org/officeDocument/2006/math" xmlns:v="urn:schemas-microsoft-com:vml" xmlns:wp14="http://schemas.microsoft.com/office/word/2010/wordprocessingDrawing" xmlns:wp="http://schemas.openxmlformats.org/drawingml/2006/wordprocessingDrawing" xmlns:w10="urn:schemas-microsoft-com:office:word" xmlns:w="http://schemas.openxmlformats.org/wordprocessingml/2006/main" xmlns:w14="http://schemas.microsoft.com/office/word/2010/wordml" xmlns:wpg="http://schemas.microsoft.com/office/word/2010/wordprocessingGroup" xmlns:wpi="http://schemas.microsoft.com/office/word/2010/wordprocessingInk" xmlns:wne="http://schemas.microsoft.com/office/word/2006/wordml" xmlns:wps="http://schemas.microsoft.com/office/word/2010/wordprocessingShape" mc:Ignorable="w14 wp14">
-  <w:docDefaults>
-    <w:rPrDefault>
-      <w:rPr>
-        <w:rFonts w:asciiTheme="minorHAnsi" w:eastAsiaTheme="minorHAnsi" w:hAnsiTheme="minorHAnsi" w:cstheme="minorBidi"/>
-        <w:sz w:val="22"/>
-        <w:szCs w:val="22"/>
-        <w:lang w:val="it-IT" w:eastAsia="en-US" w:bidi="ar-SA"/>
-      </w:rPr>
-    </w:rPrDefault>
-    <w:pPrDefault>
-      <w:pPr>
-        <w:spacing w:after="200" w:line="276" w:lineRule="auto"/>
-      </w:pPr>
-    </w:pPrDefault>
-  </w:docDefaults>
-  <w:latentStyles w:defLockedState="0" w:defUIPriority="99" w:defSemiHidden="1" w:defUnhideWhenUsed="1" w:defQFormat="0" w:count="267">
-    <w:lsdException w:name="Normal" w:semiHidden="0" w:uiPriority="0" w:unhideWhenUsed="0" w:qFormat="1"/>
-    <w:lsdException w:name="heading 1" w:semiHidden="0" w:uiPriority="9" w:unhideWhenUsed="0" w:qFormat="1"/>
-    <w:lsdException w:name="heading 2" w:uiPriority="9" w:qFormat="1"/>
-    <w:lsdException w:name="heading 3" w:uiPriority="9" w:qFormat="1"/>
-    <w:lsdException w:name="heading 4" w:uiPriority="9" w:qFormat="1"/>
-    <w:lsdException w:name="heading 5" w:uiPriority="9" w:qFormat="1"/>
-    <w:lsdException w:name="heading 6" w:uiPriority="9" w:qFormat="1"/>
-    <w:lsdException w:name="heading 7" w:uiPriority="9" w:qFormat="1"/>
-    <w:lsdException w:name="heading 8" w:uiPriority="9" w:qFormat="1"/>
-    <w:lsdException w:name="heading 9" w:uiPriority="9" w:qFormat="1"/>
-    <w:lsdException w:name="toc 1" w:uiPriority="39"/>
-    <w:lsdException w:name="toc 2" w:uiPriority="39"/>
-    <w:lsdException w:name="toc 3" w:uiPriority="39"/>
-    <w:lsdException w:name="toc 4" w:uiPriority="39"/>
-    <w:lsdException w:name="toc 5" w:uiPriority="39"/>
-    <w:lsdException w:name="toc 6" w:uiPriority="39"/>
-    <w:lsdException w:name="toc 7" w:uiPriority="39"/>
-    <w:lsdException w:name="toc 8" w:uiPriority="39"/>
-    <w:lsdException w:name="toc 9" w:uiPriority="39"/>
-    <w:lsdException w:name="caption" w:uiPriority="35" w:qFormat="1"/>
-    <w:lsdException w:name="Title" w:semiHidden="0" w:uiPriority="10" w:unhideWhenUsed="0" w:qFormat="1"/>
-    <w:lsdException w:name="Default Paragraph Font" w:uiPriority="1"/>
-    <w:lsdException w:name="Subtitle" w:semiHidden="0" w:uiPriority="11" w:unhideWhenUsed="0" w:qFormat="1"/>
-    <w:lsdException w:name="Strong" w:semiHidden="0" w:uiPriority="22" w:unhideWhenUsed="0" w:qFormat="1"/>
-    <w:lsdException w:name="Emphasis" w:semiHidden="0" w:uiPriority="20" w:unhideWhenUsed="0" w:qFormat="1"/>
-    <w:lsdException w:name="Table Grid" w:uiPriority="59"/>
-    <w:lsdException w:name="Placeholder Text" w:unhideWhenUsed="0"/>
-    <w:lsdException w:name="No Spacing" w:semiHidden="0" w:uiPriority="1" w:unhideWhenUsed="0" w:qFormat="1"/>
-    <w:lsdException w:name="Light Shading" w:semiHidden="0" w:uiPriority="60" w:unhideWhenUsed="0"/>
-    <w:lsdException w:name="Light List" w:semiHidden="0" w:uiPriority="61" w:unhideWhenUsed="0"/>
-    <w:lsdException w:name="Light Grid" w:semiHidden="0" w:uiPriority="62" w:unhideWhenUsed="0"/>
-    <w:lsdException w:name="Medium Shading 1" w:semiHidden="0" w:uiPriority="63" w:unhideWhenUsed="0"/>
-    <w:lsdException w:name="Medium Shading 2" w:semiHidden="0" w:uiPriority="64" w:unhideWhenUsed="0"/>
-    <w:lsdException w:name="Medium List 1" w:semiHidden="0" w:uiPriority="65" w:unhideWhenUsed="0"/>
-    <w:lsdException w:name="Medium List 2" w:semiHidden="0" w:uiPriority="66" w:unhideWhenUsed="0"/>
-    <w:lsdException w:name="Medium Grid 1" w:semiHidden="0" w:uiPriority="67" w:unhideWhenUsed="0"/>
-    <w:lsdException w:name="Medium Grid 2" w:semiHidden="0" w:uiPriority="68" w:unhideWhenUsed="0"/>
-    <w:lsdException w:name="Medium Grid 3" w:semiHidden="0" w:uiPriority="69" w:unhideWhenUsed="0"/>
-    <w:lsdException w:name="Dark List" w:semiHidden="0" w:uiPriority="70" w:unhideWhenUsed="0"/>
-    <w:lsdException w:name="Colorful Shading" w:semiHidden="0" w:uiPriority="71" w:unhideWhenUsed="0"/>
-    <w:lsdException w:name="Colorful List" w:semiHidden="0" w:uiPriority="72" w:unhideWhenUsed="0"/>
-    <w:lsdException w:name="Colorful Grid" w:semiHidden="0" w:uiPriority="73" w:unhideWhenUsed="0"/>
-    <w:lsdException w:name="Light Shading Accent 1" w:semiHidden="0" w:uiPriority="60" w:unhideWhenUsed="0"/>
-    <w:lsdException w:name="Light List Accent 1" w:semiHidden="0" w:uiPriority="61" w:unhideWhenUsed="0"/>
-    <w:lsdException w:name="Light Grid Accent 1" w:semiHidden="0" w:uiPriority="62" w:unhideWhenUsed="0"/>
-    <w:lsdException w:name="Medium Shading 1 Accent 1" w:semiHidden="0" w:uiPriority="63" w:unhideWhenUsed="0"/>
-    <w:lsdException w:name="Medium Shading 2 Accent 1" w:semiHidden="0" w:uiPriority="64" w:unhideWhenUsed="0"/>
-    <w:lsdException w:name="Medium List 1 Accent 1" w:semiHidden="0" w:uiPriority="65" w:unhideWhenUsed="0"/>
-    <w:lsdException w:name="Revision" w:unhideWhenUsed="0"/>
-    <w:lsdException w:name="List Paragraph" w:semiHidden="0" w:uiPriority="34" w:unhideWhenUsed="0" w:qFormat="1"/>
-    <w:lsdException w:name="Quote" w:semiHidden="0" w:uiPriority="29" w:unhideWhenUsed="0" w:qFormat="1"/>
-    <w:lsdException w:name="Intense Quote" w:semiHidden="0" w:uiPriority="30" w:unhideWhenUsed="0" w:qFormat="1"/>
-    <w:lsdException w:name="Medium List 2 Accent 1" w:semiHidden="0" w:uiPriority="66" w:unhideWhenUsed="0"/>
-    <w:lsdException w:name="Medium Grid 1 Accent 1" w:semiHidden="0" w:uiPriority="67" w:unhideWhenUsed="0"/>
-    <w:lsdException w:name="Medium Grid 2 Accent 1" w:semiHidden="0" w:uiPriority="68" w:unhideWhenUsed="0"/>
-    <w:lsdException w:name="Medium Grid 3 Accent 1" w:semiHidden="0" w:uiPriority="69" w:unhideWhenUsed="0"/>
-    <w:lsdException w:name="Dark List Accent 1" w:semiHidden="0" w:uiPriority="70" w:unhideWhenUsed="0"/>
-    <w:lsdException w:name="Colorful Shading Accent 1" w:semiHidden="0" w:uiPriority="71" w:unhideWhenUsed="0"/>
-    <w:lsdException w:name="Colorful List Accent 1" w:semiHidden="0" w:uiPriority="72" w:unhideWhenUsed="0"/>
-    <w:lsdException w:name="Colorful Grid Accent 1" w:semiHidden="0" w:uiPriority="73" w:unhideWhenUsed="0"/>
-    <w:lsdException w:name="Light Shading Accent 2" w:semiHidden="0" w:uiPriority="60" w:unhideWhenUsed="0"/>
-    <w:lsdException w:name="Light List Accent 2" w:semiHidden="0" w:uiPriority="61" w:unhideWhenUsed="0"/>
-    <w:lsdException w:name="Light Grid Accent 2" w:semiHidden="0" w:uiPriority="62" w:unhideWhenUsed="0"/>
-    <w:lsdException w:name="Medium Shading 1 Accent 2" w:semiHidden="0" w:uiPriority="63" w:unhideWhenUsed="0"/>
-    <w:lsdException w:name="Medium Shading 2 Accent 2" w:semiHidden="0" w:uiPriority="64" w:unhideWhenUsed="0"/>
-    <w:lsdException w:name="Medium List 1 Accent 2" w:semiHidden="0" w:uiPriority="65" w:unhideWhenUsed="0"/>
-    <w:lsdException w:name="Medium List 2 Accent 2" w:semiHidden="0" w:uiPriority="66" w:unhideWhenUsed="0"/>
-    <w:lsdException w:name="Medium Grid 1 Accent 2" w:semiHidden="0" w:uiPriority="67" w:unhideWhenUsed="0"/>
-    <w:lsdException w:name="Medium Grid 2 Accent 2" w:semiHidden="0" w:uiPriority="68" w:unhideWhenUsed="0"/>
-    <w:lsdException w:name="Medium Grid 3 Accent 2" w:semiHidden="0" w:uiPriority="69" w:unhideWhenUsed="0"/>
-    <w:lsdException w:name="Dark List Accent 2" w:semiHidden="0" w:uiPriority="70" w:unhideWhenUsed="0"/>
-    <w:lsdException w:name="Colorful Shading Accent 2" w:semiHidden="0" w:uiPriority="71" w:unhideWhenUsed="0"/>
-    <w:lsdException w:name="Colorful List Accent 2" w:semiHidden="0" w:uiPriority="72" w:unhideWhenUsed="0"/>
-    <w:lsdException w:name="Colorful Grid Accent 2" w:semiHidden="0" w:uiPriority="73" w:unhideWhenUsed="0"/>
-    <w:lsdException w:name="Light Shading Accent 3" w:semiHidden="0" w:uiPriority="60" w:unhideWhenUsed="0"/>
-    <w:lsdException w:name="Light List Accent 3" w:semiHidden="0" w:uiPriority="61" w:unhideWhenUsed="0"/>
-    <w:lsdException w:name="Light Grid Accent 3" w:semiHidden="0" w:uiPriority="62" w:unhideWhenUsed="0"/>
-    <w:lsdException w:name="Medium Shading 1 Accent 3" w:semiHidden="0" w:uiPriority="63" w:unhideWhenUsed="0"/>
-    <w:lsdException w:name="Medium Shading 2 Accent 3" w:semiHidden="0" w:uiPriority="64" w:unhideWhenUsed="0"/>
-    <w:lsdException w:name="Medium List 1 Accent 3" w:semiHidden="0" w:uiPriority="65" w:unhideWhenUsed="0"/>
-    <w:lsdException w:name="Medium List 2 Accent 3" w:semiHidden="0" w:uiPriority="66" w:unhideWhenUsed="0"/>
-    <w:lsdException w:name="Medium Grid 1 Accent 3" w:semiHidden="0" w:uiPriority="67" w:unhideWhenUsed="0"/>
-    <w:lsdException w:name="Medium Grid 2 Accent 3" w:semiHidden="0" w:uiPriority="68" w:unhideWhenUsed="0"/>
-    <w:lsdException w:name="Medium Grid 3 Accent 3" w:semiHidden="0" w:uiPriority="69" w:unhideWhenUsed="0"/>
-    <w:lsdException w:name="Dark List Accent 3" w:semiHidden="0" w:uiPriority="70" w:unhideWhenUsed="0"/>
-    <w:lsdException w:name="Colorful Shading Accent 3" w:semiHidden="0" w:uiPriority="71" w:unhideWhenUsed="0"/>
-    <w:lsdException w:name="Colorful List Accent 3" w:semiHidden="0" w:uiPriority="72" w:unhideWhenUsed="0"/>
-    <w:lsdException w:name="Colorful Grid Accent 3" w:semiHidden="0" w:uiPriority="73" w:unhideWhenUsed="0"/>
-    <w:lsdException w:name="Light Shading Accent 4" w:semiHidden="0" w:uiPriority="60" w:unhideWhenUsed="0"/>
-    <w:lsdException w:name="Light List Accent 4" w:semiHidden="0" w:uiPriority="61" w:unhideWhenUsed="0"/>
-    <w:lsdException w:name="Light Grid Accent 4" w:semiHidden="0" w:uiPriority="62" w:unhideWhenUsed="0"/>
-    <w:lsdException w:name="Medium Shading 1 Accent 4" w:semiHidden="0" w:uiPriority="63" w:unhideWhenUsed="0"/>
-    <w:lsdException w:name="Medium Shading 2 Accent 4" w:semiHidden="0" w:uiPriority="64" w:unhideWhenUsed="0"/>
-    <w:lsdException w:name="Medium List 1 Accent 4" w:semiHidden="0" w:uiPriority="65" w:unhideWhenUsed="0"/>
-    <w:lsdException w:name="Medium List 2 Accent 4" w:semiHidden="0" w:uiPriority="66" w:unhideWhenUsed="0"/>
-    <w:lsdException w:name="Medium Grid 1 Accent 4" w:semiHidden="0" w:uiPriority="67" w:unhideWhenUsed="0"/>
-    <w:lsdException w:name="Medium Grid 2 Accent 4" w:semiHidden="0" w:uiPriority="68" w:unhideWhenUsed="0"/>
-    <w:lsdException w:name="Medium Grid 3 Accent 4" w:semiHidden="0" w:uiPriority="69" w:unhideWhenUsed="0"/>
-    <w:lsdException w:name="Dark List Accent 4" w:semiHidden="0" w:uiPriority="70" w:unhideWhenUsed="0"/>
-    <w:lsdException w:name="Colorful Shading Accent 4" w:semiHidden="0" w:uiPriority="71" w:unhideWhenUsed="0"/>
-    <w:lsdException w:name="Colorful List Accent 4" w:semiHidden="0" w:uiPriority="72" w:unhideWhenUsed="0"/>
-    <w:lsdException w:name="Colorful Grid Accent 4" w:semiHidden="0" w:uiPriority="73" w:unhideWhenUsed="0"/>
-    <w:lsdException w:name="Light Shading Accent 5" w:semiHidden="0" w:uiPriority="60" w:unhideWhenUsed="0"/>
-    <w:lsdException w:name="Light List Accent 5" w:semiHidden="0" w:uiPriority="61" w:unhideWhenUsed="0"/>
-    <w:lsdException w:name="Light Grid Accent 5" w:semiHidden="0" w:uiPriority="62" w:unhideWhenUsed="0"/>
-    <w:lsdException w:name="Medium Shading 1 Accent 5" w:semiHidden="0" w:uiPriority="63" w:unhideWhenUsed="0"/>
-    <w:lsdException w:name="Medium Shading 2 Accent 5" w:semiHidden="0" w:uiPriority="64" w:unhideWhenUsed="0"/>
-    <w:lsdException w:name="Medium List 1 Accent 5" w:semiHidden="0" w:uiPriority="65" w:unhideWhenUsed="0"/>
-    <w:lsdException w:name="Medium List 2 Accent 5" w:semiHidden="0" w:uiPriority="66" w:unhideWhenUsed="0"/>
-    <w:lsdException w:name="Medium Grid 1 Accent 5" w:semiHidden="0" w:uiPriority="67" w:unhideWhenUsed="0"/>
-    <w:lsdException w:name="Medium Grid 2 Accent 5" w:semiHidden="0" w:uiPriority="68" w:unhideWhenUsed="0"/>
-    <w:lsdException w:name="Medium Grid 3 Accent 5" w:semiHidden="0" w:uiPriority="69" w:unhideWhenUsed="0"/>
-    <w:lsdException w:name="Dark List Accent 5" w:semiHidden="0" w:uiPriority="70" w:unhideWhenUsed="0"/>
-    <w:lsdException w:name="Colorful Shading Accent 5" w:semiHidden="0" w:uiPriority="71" w:unhideWhenUsed="0"/>
-    <w:lsdException w:name="Colorful List Accent 5" w:semiHidden="0" w:uiPriority="72" w:unhideWhenUsed="0"/>
-    <w:lsdException w:name="Colorful Grid Accent 5" w:semiHidden="0" w:uiPriority="73" w:unhideWhenUsed="0"/>
-    <w:lsdException w:name="Light Shading Accent 6" w:semiHidden="0" w:uiPriority="60" w:unhideWhenUsed="0"/>
-    <w:lsdException w:name="Light List Accent 6" w:semiHidden="0" w:uiPriority="61" w:unhideWhenUsed="0"/>
-    <w:lsdException w:name="Light Grid Accent 6" w:semiHidden="0" w:uiPriority="62" w:unhideWhenUsed="0"/>
-    <w:lsdException w:name="Medium Shading 1 Accent 6" w:semiHidden="0" w:uiPriority="63" w:unhideWhenUsed="0"/>
-    <w:lsdException w:name="Medium Shading 2 Accent 6" w:semiHidden="0" w:uiPriority="64" w:unhideWhenUsed="0"/>
-    <w:lsdException w:name="Medium List 1 Accent 6" w:semiHidden="0" w:uiPriority="65" w:unhideWhenUsed="0"/>
-    <w:lsdException w:name="Medium List 2 Accent 6" w:semiHidden="0" w:uiPriority="66" w:unhideWhenUsed="0"/>
-    <w:lsdException w:name="Medium Grid 1 Accent 6" w:semiHidden="0" w:uiPriority="67" w:unhideWhenUsed="0"/>
-    <w:lsdException w:name="Medium Grid 2 Accent 6" w:semiHidden="0" w:uiPriority="68" w:unhideWhenUsed="0"/>
-    <w:lsdException w:name="Medium Grid 3 Accent 6" w:semiHidden="0" w:uiPriority="69" w:unhideWhenUsed="0"/>
-    <w:lsdException w:name="Dark List Accent 6" w:semiHidden="0" w:uiPriority="70" w:unhideWhenUsed="0"/>
-    <w:lsdException w:name="Colorful Shading Accent 6" w:semiHidden="0" w:uiPriority="71" w:unhideWhenUsed="0"/>
-    <w:lsdException w:name="Colorful List Accent 6" w:semiHidden="0" w:uiPriority="72" w:unhideWhenUsed="0"/>
-    <w:lsdException w:name="Colorful Grid Accent 6" w:semiHidden="0" w:uiPriority="73" w:unhideWhenUsed="0"/>
-    <w:lsdException w:name="Subtle Emphasis" w:semiHidden="0" w:uiPriority="19" w:unhideWhenUsed="0" w:qFormat="1"/>
-    <w:lsdException w:name="Intense Emphasis" w:semiHidden="0" w:uiPriority="21" w:unhideWhenUsed="0" w:qFormat="1"/>
-    <w:lsdException w:name="Subtle Reference" w:semiHidden="0" w:uiPriority="31" w:unhideWhenUsed="0" w:qFormat="1"/>
-    <w:lsdException w:name="Intense Reference" w:semiHidden="0" w:uiPriority="32" w:unhideWhenUsed="0" w:qFormat="1"/>
-    <w:lsdException w:name="Book Title" w:semiHidden="0" w:uiPriority="33" w:unhideWhenUsed="0" w:qFormat="1"/>
-    <w:lsdException w:name="Bibliography" w:uiPriority="37"/>
-    <w:lsdException w:name="TOC Heading" w:uiPriority="39" w:qFormat="1"/>
-  </w:latentStyles>
-  <w:style w:type="paragraph" w:default="1" w:styleId="Normale">
-    <w:name w:val="Normal"/>
-    <w:qFormat/>
-    <w:rsid w:val="005F235E"/>
-    <w:pPr>
-      <w:spacing w:after="160" w:line="259" w:lineRule="auto"/>
-    </w:pPr>
-  </w:style>
-  <w:style w:type="character" w:default="1" w:styleId="Carpredefinitoparagrafo">
-    <w:name w:val="Default Paragraph Font"/>
-    <w:uiPriority w:val="1"/>
-    <w:semiHidden/>
     <w:unhideWhenUsed/>
   </w:style>
   <w:style w:type="table" w:default="1" w:styleId="Tabellanormale">
@@ -6467,7 +7425,7 @@
 </file>
 
 <file path=customXml/itemProps1.xml><?xml version="1.0" encoding="utf-8"?>
-<ds:datastoreItem xmlns:ds="http://schemas.openxmlformats.org/officeDocument/2006/customXml" ds:itemID="{AD83C321-A890-40D0-9F0A-7364C458110F}">
+<ds:datastoreItem xmlns:ds="http://schemas.openxmlformats.org/officeDocument/2006/customXml" ds:itemID="{2D0DE9CE-819E-4555-BC8A-052AB88D0E6E}">
   <ds:schemaRefs>
     <ds:schemaRef ds:uri="http://schemas.openxmlformats.org/officeDocument/2006/bibliography"/>
   </ds:schemaRefs>

</xml_diff>

<commit_message>
add ux diagrams to dd
</commit_message>
<xml_diff>
--- a/Design document/DD.docx
+++ b/Design document/DD.docx
@@ -1,6 +1,6 @@
 
 <file path=word/document.xml><?xml version="1.0" encoding="utf-8"?>
-<w:document xmlns:wpc="http://schemas.microsoft.com/office/word/2010/wordprocessingCanvas" xmlns:cx="http://schemas.microsoft.com/office/drawing/2014/chartex" xmlns:cx1="http://schemas.microsoft.com/office/drawing/2015/9/8/chartex" xmlns:cx2="http://schemas.microsoft.com/office/drawing/2015/10/21/chartex" xmlns:cx3="http://schemas.microsoft.com/office/drawing/2016/5/9/chartex" xmlns:cx4="http://schemas.microsoft.com/office/drawing/2016/5/10/chartex" xmlns:cx5="http://schemas.microsoft.com/office/drawing/2016/5/11/chartex" xmlns:cx6="http://schemas.microsoft.com/office/drawing/2016/5/12/chartex" xmlns:cx7="http://schemas.microsoft.com/office/drawing/2016/5/13/chartex" xmlns:cx8="http://schemas.microsoft.com/office/drawing/2016/5/14/chartex" xmlns:mc="http://schemas.openxmlformats.org/markup-compatibility/2006" xmlns:aink="http://schemas.microsoft.com/office/drawing/2016/ink" xmlns:am3d="http://schemas.microsoft.com/office/drawing/2017/model3d" xmlns:o="urn:schemas-microsoft-com:office:office" xmlns:r="http://schemas.openxmlformats.org/officeDocument/2006/relationships" xmlns:m="http://schemas.openxmlformats.org/officeDocument/2006/math" xmlns:v="urn:schemas-microsoft-com:vml" xmlns:wp14="http://schemas.microsoft.com/office/word/2010/wordprocessingDrawing" xmlns:wp="http://schemas.openxmlformats.org/drawingml/2006/wordprocessingDrawing" xmlns:w10="urn:schemas-microsoft-com:office:word" xmlns:w="http://schemas.openxmlformats.org/wordprocessingml/2006/main" xmlns:w14="http://schemas.microsoft.com/office/word/2010/wordml" xmlns:w15="http://schemas.microsoft.com/office/word/2012/wordml" xmlns:w16cid="http://schemas.microsoft.com/office/word/2016/wordml/cid" xmlns:w16se="http://schemas.microsoft.com/office/word/2015/wordml/symex" xmlns:wpg="http://schemas.microsoft.com/office/word/2010/wordprocessingGroup" xmlns:wpi="http://schemas.microsoft.com/office/word/2010/wordprocessingInk" xmlns:wne="http://schemas.microsoft.com/office/word/2006/wordml" xmlns:wps="http://schemas.microsoft.com/office/word/2010/wordprocessingShape" mc:Ignorable="w14 w15 w16se w16cid wp14">
+<w:document xmlns:wpc="http://schemas.microsoft.com/office/word/2010/wordprocessingCanvas" xmlns:mc="http://schemas.openxmlformats.org/markup-compatibility/2006" xmlns:o="urn:schemas-microsoft-com:office:office" xmlns:r="http://schemas.openxmlformats.org/officeDocument/2006/relationships" xmlns:m="http://schemas.openxmlformats.org/officeDocument/2006/math" xmlns:v="urn:schemas-microsoft-com:vml" xmlns:wp14="http://schemas.microsoft.com/office/word/2010/wordprocessingDrawing" xmlns:wp="http://schemas.openxmlformats.org/drawingml/2006/wordprocessingDrawing" xmlns:w10="urn:schemas-microsoft-com:office:word" xmlns:w="http://schemas.openxmlformats.org/wordprocessingml/2006/main" xmlns:w14="http://schemas.microsoft.com/office/word/2010/wordml" xmlns:wpg="http://schemas.microsoft.com/office/word/2010/wordprocessingGroup" xmlns:wpi="http://schemas.microsoft.com/office/word/2010/wordprocessingInk" xmlns:wne="http://schemas.microsoft.com/office/word/2006/wordml" xmlns:wps="http://schemas.microsoft.com/office/word/2010/wordprocessingShape" mc:Ignorable="w14 wp14">
   <w:body>
     <w:p>
       <w:pPr>
@@ -55,7 +55,7 @@
                     <pic:cNvPicPr/>
                   </pic:nvPicPr>
                   <pic:blipFill>
-                    <a:blip r:embed="rId8">
+                    <a:blip r:embed="rId9">
                       <a:extLst>
                         <a:ext uri="{28A0092B-C50C-407E-A947-70E740481C1C}">
                           <a14:useLocalDpi xmlns:a14="http://schemas.microsoft.com/office/drawing/2010/main" val="0"/>
@@ -381,7 +381,7 @@
               </wp:anchor>
             </w:drawing>
           </mc:Choice>
-          <mc:Fallback>
+          <mc:Fallback xmlns:w16se="http://schemas.microsoft.com/office/word/2015/wordml/symex" xmlns:w16cid="http://schemas.microsoft.com/office/word/2016/wordml/cid" xmlns:w15="http://schemas.microsoft.com/office/word/2012/wordml" xmlns:am3d="http://schemas.microsoft.com/office/drawing/2017/model3d" xmlns:aink="http://schemas.microsoft.com/office/drawing/2016/ink" xmlns:cx8="http://schemas.microsoft.com/office/drawing/2016/5/14/chartex" xmlns:cx7="http://schemas.microsoft.com/office/drawing/2016/5/13/chartex" xmlns:cx6="http://schemas.microsoft.com/office/drawing/2016/5/12/chartex" xmlns:cx5="http://schemas.microsoft.com/office/drawing/2016/5/11/chartex" xmlns:cx4="http://schemas.microsoft.com/office/drawing/2016/5/10/chartex" xmlns:cx3="http://schemas.microsoft.com/office/drawing/2016/5/9/chartex" xmlns:cx2="http://schemas.microsoft.com/office/drawing/2015/10/21/chartex" xmlns:cx1="http://schemas.microsoft.com/office/drawing/2015/9/8/chartex" xmlns:cx="http://schemas.microsoft.com/office/drawing/2014/chartex">
             <w:pict>
               <v:shapetype w14:anchorId="58A62C83" id="_x0000_t202" coordsize="21600,21600" o:spt="202" path="m,l,21600r21600,l21600,xe">
                 <v:stroke joinstyle="miter"/>
@@ -570,7 +570,7 @@
               </wp:anchor>
             </w:drawing>
           </mc:Choice>
-          <mc:Fallback>
+          <mc:Fallback xmlns:w16se="http://schemas.microsoft.com/office/word/2015/wordml/symex" xmlns:w16cid="http://schemas.microsoft.com/office/word/2016/wordml/cid" xmlns:w15="http://schemas.microsoft.com/office/word/2012/wordml" xmlns:am3d="http://schemas.microsoft.com/office/drawing/2017/model3d" xmlns:aink="http://schemas.microsoft.com/office/drawing/2016/ink" xmlns:cx8="http://schemas.microsoft.com/office/drawing/2016/5/14/chartex" xmlns:cx7="http://schemas.microsoft.com/office/drawing/2016/5/13/chartex" xmlns:cx6="http://schemas.microsoft.com/office/drawing/2016/5/12/chartex" xmlns:cx5="http://schemas.microsoft.com/office/drawing/2016/5/11/chartex" xmlns:cx4="http://schemas.microsoft.com/office/drawing/2016/5/10/chartex" xmlns:cx3="http://schemas.microsoft.com/office/drawing/2016/5/9/chartex" xmlns:cx2="http://schemas.microsoft.com/office/drawing/2015/10/21/chartex" xmlns:cx1="http://schemas.microsoft.com/office/drawing/2015/9/8/chartex" xmlns:cx="http://schemas.microsoft.com/office/drawing/2014/chartex">
             <w:pict>
               <v:shape w14:anchorId="654BA6B1" id="_x0000_s1027" type="#_x0000_t202" style="position:absolute;left:0;text-align:left;margin-left:31.2pt;margin-top:16.3pt;width:186.95pt;height:110.55pt;z-index:251661312;visibility:visible;mso-wrap-style:square;mso-width-percent:400;mso-height-percent:200;mso-wrap-distance-left:9pt;mso-wrap-distance-top:0;mso-wrap-distance-right:9pt;mso-wrap-distance-bottom:0;mso-position-horizontal:absolute;mso-position-horizontal-relative:text;mso-position-vertical:absolute;mso-position-vertical-relative:text;mso-width-percent:400;mso-height-percent:200;mso-width-relative:margin;mso-height-relative:margin;v-text-anchor:top" o:gfxdata="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" stroked="f">
                 <v:textbox style="mso-fit-shape-to-text:t">
@@ -959,29 +959,7 @@
           <w:szCs w:val="28"/>
           <w:lang w:val="en-US"/>
         </w:rPr>
-        <w:t xml:space="preserve">. . . . . . . . . . . . . . . . . . . . . . . . . . . . . . . . . . . . . . . . . . . . . . . . . . . . . </w:t>
-      </w:r>
-      <w:proofErr w:type="gramStart"/>
-      <w:r>
-        <w:rPr>
-          <w:rFonts w:ascii="Calibri" w:hAnsi="Calibri" w:cs="Calibri"/>
-          <w:iCs/>
-          <w:sz w:val="28"/>
-          <w:szCs w:val="28"/>
-          <w:lang w:val="en-US"/>
-        </w:rPr>
-        <w:t>. . . .</w:t>
-      </w:r>
-      <w:proofErr w:type="gramEnd"/>
-      <w:r>
-        <w:rPr>
-          <w:rFonts w:ascii="Calibri" w:hAnsi="Calibri" w:cs="Calibri"/>
-          <w:iCs/>
-          <w:sz w:val="28"/>
-          <w:szCs w:val="28"/>
-          <w:lang w:val="en-US"/>
-        </w:rPr>
-        <w:t xml:space="preserve"> . </w:t>
+        <w:t xml:space="preserve">. . . . . . . . . . . . . . . . . . . . . . . . . . . . . . . . . . . . . . . . . . . . . . . . . . . . . . . . . . </w:t>
       </w:r>
       <w:r>
         <w:rPr>
@@ -1095,29 +1073,7 @@
           <w:szCs w:val="28"/>
           <w:lang w:val="en-US"/>
         </w:rPr>
-        <w:t xml:space="preserve">. . . . . . . . . . . . . . . . . . . . . . . . . . . . . . . . . . . . . . . . . . . . </w:t>
-      </w:r>
-      <w:proofErr w:type="gramStart"/>
-      <w:r>
-        <w:rPr>
-          <w:rFonts w:ascii="Calibri" w:hAnsi="Calibri" w:cs="Calibri"/>
-          <w:iCs/>
-          <w:sz w:val="28"/>
-          <w:szCs w:val="28"/>
-          <w:lang w:val="en-US"/>
-        </w:rPr>
-        <w:t>. . . .</w:t>
-      </w:r>
-      <w:proofErr w:type="gramEnd"/>
-      <w:r>
-        <w:rPr>
-          <w:rFonts w:ascii="Calibri" w:hAnsi="Calibri" w:cs="Calibri"/>
-          <w:iCs/>
-          <w:sz w:val="28"/>
-          <w:szCs w:val="28"/>
-          <w:lang w:val="en-US"/>
-        </w:rPr>
-        <w:t xml:space="preserve"> . </w:t>
+        <w:t xml:space="preserve">. . . . . . . . . . . . . . . . . . . . . . . . . . . . . . . . . . . . . . . . . . . . . . . . . </w:t>
       </w:r>
       <w:r>
         <w:rPr>
@@ -1241,29 +1197,7 @@
           <w:szCs w:val="28"/>
           <w:lang w:val="en-US"/>
         </w:rPr>
-        <w:t xml:space="preserve">. . . . . . . . . . . . . . . . . . . . . . . . . . . . . . . . . . . . . . . . . </w:t>
-      </w:r>
-      <w:proofErr w:type="gramStart"/>
-      <w:r>
-        <w:rPr>
-          <w:rFonts w:ascii="Calibri" w:hAnsi="Calibri" w:cs="Calibri"/>
-          <w:iCs/>
-          <w:sz w:val="28"/>
-          <w:szCs w:val="28"/>
-          <w:lang w:val="en-US"/>
-        </w:rPr>
-        <w:t>. . . .</w:t>
-      </w:r>
-      <w:proofErr w:type="gramEnd"/>
-      <w:r>
-        <w:rPr>
-          <w:rFonts w:ascii="Calibri" w:hAnsi="Calibri" w:cs="Calibri"/>
-          <w:iCs/>
-          <w:sz w:val="28"/>
-          <w:szCs w:val="28"/>
-          <w:lang w:val="en-US"/>
-        </w:rPr>
-        <w:t xml:space="preserve"> </w:t>
+        <w:t xml:space="preserve">. . . . . . . . . . . . . . . . . . . . . . . . . . . . . . . . . . . . . . . . . . . . . </w:t>
       </w:r>
       <w:r>
         <w:rPr>
@@ -1506,29 +1440,7 @@
           <w:szCs w:val="28"/>
           <w:lang w:val="en-US"/>
         </w:rPr>
-        <w:t xml:space="preserve">. . . . . . . . . . . . . . . . . . . . . . . . . . . . . . . . . . . . . . . . . . . . </w:t>
-      </w:r>
-      <w:proofErr w:type="gramStart"/>
-      <w:r>
-        <w:rPr>
-          <w:rFonts w:ascii="Calibri" w:hAnsi="Calibri" w:cs="Calibri"/>
-          <w:iCs/>
-          <w:sz w:val="28"/>
-          <w:szCs w:val="28"/>
-          <w:lang w:val="en-US"/>
-        </w:rPr>
-        <w:t>. . . .</w:t>
-      </w:r>
-      <w:proofErr w:type="gramEnd"/>
-      <w:r>
-        <w:rPr>
-          <w:rFonts w:ascii="Calibri" w:hAnsi="Calibri" w:cs="Calibri"/>
-          <w:iCs/>
-          <w:sz w:val="28"/>
-          <w:szCs w:val="28"/>
-          <w:lang w:val="en-US"/>
-        </w:rPr>
-        <w:t xml:space="preserve"> . </w:t>
+        <w:t xml:space="preserve">. . . . . . . . . . . . . . . . . . . . . . . . . . . . . . . . . . . . . . . . . . . . . . . . . </w:t>
       </w:r>
     </w:p>
     <w:p>
@@ -1585,29 +1497,7 @@
           <w:szCs w:val="28"/>
           <w:lang w:val="en-US"/>
         </w:rPr>
-        <w:t xml:space="preserve">. . . . . . . . . . . . . . . . . . . . . . . . . . . . . . . . . . . . . . . . . . . . </w:t>
-      </w:r>
-      <w:proofErr w:type="gramStart"/>
-      <w:r>
-        <w:rPr>
-          <w:rFonts w:ascii="Calibri" w:hAnsi="Calibri" w:cs="Calibri"/>
-          <w:iCs/>
-          <w:sz w:val="28"/>
-          <w:szCs w:val="28"/>
-          <w:lang w:val="en-US"/>
-        </w:rPr>
-        <w:t>. . . .</w:t>
-      </w:r>
-      <w:proofErr w:type="gramEnd"/>
-      <w:r>
-        <w:rPr>
-          <w:rFonts w:ascii="Calibri" w:hAnsi="Calibri" w:cs="Calibri"/>
-          <w:iCs/>
-          <w:sz w:val="28"/>
-          <w:szCs w:val="28"/>
-          <w:lang w:val="en-US"/>
-        </w:rPr>
-        <w:t xml:space="preserve"> .</w:t>
+        <w:t>. . . . . . . . . . . . . . . . . . . . . . . . . . . . . . . . . . . . . . . . . . . . . . . . .</w:t>
       </w:r>
     </w:p>
     <w:p>
@@ -1664,29 +1554,7 @@
           <w:szCs w:val="28"/>
           <w:lang w:val="en-US"/>
         </w:rPr>
-        <w:t xml:space="preserve">. . . . . . . . . . . . . . . . . . . . . . . . . . . . . . . . . . . . . . . . . . . . . . . </w:t>
-      </w:r>
-      <w:proofErr w:type="gramStart"/>
-      <w:r>
-        <w:rPr>
-          <w:rFonts w:ascii="Calibri" w:hAnsi="Calibri" w:cs="Calibri"/>
-          <w:iCs/>
-          <w:sz w:val="28"/>
-          <w:szCs w:val="28"/>
-          <w:lang w:val="en-US"/>
-        </w:rPr>
-        <w:t>. . . .</w:t>
-      </w:r>
-      <w:proofErr w:type="gramEnd"/>
-      <w:r>
-        <w:rPr>
-          <w:rFonts w:ascii="Calibri" w:hAnsi="Calibri" w:cs="Calibri"/>
-          <w:iCs/>
-          <w:sz w:val="28"/>
-          <w:szCs w:val="28"/>
-          <w:lang w:val="en-US"/>
-        </w:rPr>
-        <w:t xml:space="preserve"> . </w:t>
+        <w:t xml:space="preserve">. . . . . . . . . . . . . . . . . . . . . . . . . . . . . . . . . . . . . . . . . . . . . . . . . . . . </w:t>
       </w:r>
     </w:p>
     <w:p>
@@ -1743,29 +1611,7 @@
           <w:szCs w:val="28"/>
           <w:lang w:val="en-US"/>
         </w:rPr>
-        <w:t xml:space="preserve">. . . . . . . . . . . . . . . . . . . . . . . . . . . . . . . . . . . . . . . . . </w:t>
-      </w:r>
-      <w:proofErr w:type="gramStart"/>
-      <w:r>
-        <w:rPr>
-          <w:rFonts w:ascii="Calibri" w:hAnsi="Calibri" w:cs="Calibri"/>
-          <w:iCs/>
-          <w:sz w:val="28"/>
-          <w:szCs w:val="28"/>
-          <w:lang w:val="en-US"/>
-        </w:rPr>
-        <w:t>. . . .</w:t>
-      </w:r>
-      <w:proofErr w:type="gramEnd"/>
-      <w:r>
-        <w:rPr>
-          <w:rFonts w:ascii="Calibri" w:hAnsi="Calibri" w:cs="Calibri"/>
-          <w:iCs/>
-          <w:sz w:val="28"/>
-          <w:szCs w:val="28"/>
-          <w:lang w:val="en-US"/>
-        </w:rPr>
-        <w:t xml:space="preserve"> </w:t>
+        <w:t xml:space="preserve">. . . . . . . . . . . . . . . . . . . . . . . . . . . . . . . . . . . . . . . . . . . . . </w:t>
       </w:r>
     </w:p>
     <w:p>
@@ -1822,29 +1668,7 @@
           <w:szCs w:val="28"/>
           <w:lang w:val="en-US"/>
         </w:rPr>
-        <w:t xml:space="preserve">. . . . . . . . . . . . . . . . . . . . . . . </w:t>
-      </w:r>
-      <w:proofErr w:type="gramStart"/>
-      <w:r>
-        <w:rPr>
-          <w:rFonts w:ascii="Calibri" w:hAnsi="Calibri" w:cs="Calibri"/>
-          <w:iCs/>
-          <w:sz w:val="28"/>
-          <w:szCs w:val="28"/>
-          <w:lang w:val="en-US"/>
-        </w:rPr>
-        <w:t>. . . .</w:t>
-      </w:r>
-      <w:proofErr w:type="gramEnd"/>
-      <w:r>
-        <w:rPr>
-          <w:rFonts w:ascii="Calibri" w:hAnsi="Calibri" w:cs="Calibri"/>
-          <w:iCs/>
-          <w:sz w:val="28"/>
-          <w:szCs w:val="28"/>
-          <w:lang w:val="en-US"/>
-        </w:rPr>
-        <w:t xml:space="preserve"> . </w:t>
+        <w:t xml:space="preserve">. . . . . . . . . . . . . . . . . . . . . . . . . . . . </w:t>
       </w:r>
     </w:p>
     <w:p>
@@ -1901,20 +1725,8 @@
           <w:szCs w:val="28"/>
           <w:lang w:val="en-US"/>
         </w:rPr>
-        <w:t xml:space="preserve">. . . . . . . . . . . . . . . . . . . . . . . . . . . . . . . . . . . . . . . . . </w:t>
-      </w:r>
-      <w:proofErr w:type="gramStart"/>
-      <w:r>
-        <w:rPr>
-          <w:rFonts w:ascii="Calibri" w:hAnsi="Calibri" w:cs="Calibri"/>
-          <w:iCs/>
-          <w:sz w:val="28"/>
-          <w:szCs w:val="28"/>
-          <w:lang w:val="en-US"/>
-        </w:rPr>
-        <w:t>. . . .</w:t>
-      </w:r>
-      <w:proofErr w:type="gramEnd"/>
+        <w:t>. . . . . . . . . . . . . . . . . . . . . . . . . . . . . . . . . . . . . . . . . . . . .</w:t>
+      </w:r>
     </w:p>
     <w:p>
       <w:pPr>
@@ -2436,7 +2248,6 @@
         </w:rPr>
         <w:t xml:space="preserve"> to the designated authorities. </w:t>
       </w:r>
-      <w:proofErr w:type="gramStart"/>
       <w:r>
         <w:rPr>
           <w:rFonts w:ascii="Calibri" w:hAnsi="Calibri" w:cs="Calibri"/>
@@ -2453,17 +2264,7 @@
           <w:szCs w:val="28"/>
           <w:lang w:val="en-US"/>
         </w:rPr>
-        <w:t>citizens</w:t>
-      </w:r>
-      <w:proofErr w:type="gramEnd"/>
-      <w:r>
-        <w:rPr>
-          <w:rFonts w:ascii="Calibri" w:hAnsi="Calibri" w:cs="Calibri"/>
-          <w:sz w:val="28"/>
-          <w:szCs w:val="28"/>
-          <w:lang w:val="en-US"/>
-        </w:rPr>
-        <w:t xml:space="preserve"> should be able to register as </w:t>
+        <w:t xml:space="preserve">citizens should be able to register as </w:t>
       </w:r>
       <w:r>
         <w:rPr>
@@ -2782,27 +2583,7 @@
           <w:szCs w:val="28"/>
           <w:lang w:val="en-US"/>
         </w:rPr>
-        <w:t xml:space="preserve">In the following diagram (Figure 1.1), we define the boundaries of SafeStreets by identifying and distinguishing between World and Machine phenomena, with </w:t>
-      </w:r>
-      <w:proofErr w:type="gramStart"/>
-      <w:r>
-        <w:rPr>
-          <w:rFonts w:ascii="Calibri" w:hAnsi="Calibri" w:cs="Calibri"/>
-          <w:sz w:val="28"/>
-          <w:szCs w:val="28"/>
-          <w:lang w:val="en-US"/>
-        </w:rPr>
-        <w:t>particular attention</w:t>
-      </w:r>
-      <w:proofErr w:type="gramEnd"/>
-      <w:r>
-        <w:rPr>
-          <w:rFonts w:ascii="Calibri" w:hAnsi="Calibri" w:cs="Calibri"/>
-          <w:sz w:val="28"/>
-          <w:szCs w:val="28"/>
-          <w:lang w:val="en-US"/>
-        </w:rPr>
-        <w:t xml:space="preserve"> to the shared ones.</w:t>
+        <w:t>In the following diagram (Figure 1.1), we define the boundaries of SafeStreets by identifying and distinguishing between World and Machine phenomena, with particular attention to the shared ones.</w:t>
       </w:r>
     </w:p>
     <w:p>
@@ -2839,7 +2620,7 @@
                     <pic:cNvPicPr/>
                   </pic:nvPicPr>
                   <pic:blipFill>
-                    <a:blip r:embed="rId9">
+                    <a:blip r:embed="rId10">
                       <a:extLst>
                         <a:ext uri="{28A0092B-C50C-407E-A947-70E740481C1C}">
                           <a14:useLocalDpi xmlns:a14="http://schemas.microsoft.com/office/drawing/2010/main" val="0"/>
@@ -3100,25 +2881,7 @@
           <w:szCs w:val="28"/>
           <w:lang w:val="en-US"/>
         </w:rPr>
-        <w:t xml:space="preserve"> and </w:t>
-      </w:r>
-      <w:proofErr w:type="gramStart"/>
-      <w:r>
-        <w:rPr>
-          <w:sz w:val="28"/>
-          <w:szCs w:val="28"/>
-          <w:lang w:val="en-US"/>
-        </w:rPr>
-        <w:t>is able to</w:t>
-      </w:r>
-      <w:proofErr w:type="gramEnd"/>
-      <w:r>
-        <w:rPr>
-          <w:sz w:val="28"/>
-          <w:szCs w:val="28"/>
-          <w:lang w:val="en-US"/>
-        </w:rPr>
-        <w:t xml:space="preserve"> identify actual violations among them. It has</w:t>
+        <w:t xml:space="preserve"> and is able to identify actual violations among them. It has</w:t>
       </w:r>
       <w:r>
         <w:rPr>
@@ -3212,25 +2975,7 @@
           <w:szCs w:val="28"/>
           <w:lang w:val="en-US"/>
         </w:rPr>
-        <w:t xml:space="preserve">: a violation of traffic laws, </w:t>
-      </w:r>
-      <w:proofErr w:type="gramStart"/>
-      <w:r>
-        <w:rPr>
-          <w:sz w:val="28"/>
-          <w:szCs w:val="28"/>
-          <w:lang w:val="en-US"/>
-        </w:rPr>
-        <w:t>in particular parking</w:t>
-      </w:r>
-      <w:proofErr w:type="gramEnd"/>
-      <w:r>
-        <w:rPr>
-          <w:sz w:val="28"/>
-          <w:szCs w:val="28"/>
-          <w:lang w:val="en-US"/>
-        </w:rPr>
-        <w:t xml:space="preserve"> violations;</w:t>
+        <w:t>: a violation of traffic laws, in particular parking violations;</w:t>
       </w:r>
     </w:p>
     <w:p>
@@ -3792,39 +3537,17 @@
           <w:szCs w:val="28"/>
           <w:lang w:val="en-GB"/>
         </w:rPr>
-        <w:t xml:space="preserve">Version 1.0 </w:t>
-      </w:r>
-      <w:proofErr w:type="gramStart"/>
-      <w:r>
-        <w:rPr>
-          <w:rFonts w:ascii="Calibri" w:hAnsi="Calibri" w:cs="Calibri"/>
-          <w:b/>
-          <w:sz w:val="28"/>
-          <w:szCs w:val="28"/>
-          <w:lang w:val="en-GB"/>
-        </w:rPr>
-        <w:t xml:space="preserve">– </w:t>
-      </w:r>
-      <w:r>
-        <w:rPr>
-          <w:rFonts w:ascii="Calibri" w:hAnsi="Calibri" w:cs="Calibri"/>
-          <w:bCs/>
-          <w:sz w:val="28"/>
-          <w:szCs w:val="28"/>
-          <w:lang w:val="en-GB"/>
-        </w:rPr>
-        <w:t xml:space="preserve"> December</w:t>
-      </w:r>
-      <w:proofErr w:type="gramEnd"/>
-      <w:r>
-        <w:rPr>
-          <w:rFonts w:ascii="Calibri" w:hAnsi="Calibri" w:cs="Calibri"/>
-          <w:bCs/>
-          <w:sz w:val="28"/>
-          <w:szCs w:val="28"/>
-          <w:lang w:val="en-GB"/>
-        </w:rPr>
-        <w:t xml:space="preserve"> 9, 2019</w:t>
+        <w:t xml:space="preserve">Version 1.0 – </w:t>
+      </w:r>
+      <w:r>
+        <w:rPr>
+          <w:rFonts w:ascii="Calibri" w:hAnsi="Calibri" w:cs="Calibri"/>
+          <w:bCs/>
+          <w:sz w:val="28"/>
+          <w:szCs w:val="28"/>
+          <w:lang w:val="en-GB"/>
+        </w:rPr>
+        <w:t xml:space="preserve"> December 9, 2019</w:t>
       </w:r>
     </w:p>
     <w:p>
@@ -4184,27 +3907,7 @@
           <w:szCs w:val="28"/>
           <w:lang w:val="en-US"/>
         </w:rPr>
-        <w:t xml:space="preserve">the implementation plan, the integration plan and the test plan, specifying the order in which each component </w:t>
-      </w:r>
-      <w:proofErr w:type="gramStart"/>
-      <w:r>
-        <w:rPr>
-          <w:rFonts w:ascii="Calibri" w:hAnsi="Calibri" w:cs="Calibri"/>
-          <w:sz w:val="28"/>
-          <w:szCs w:val="28"/>
-          <w:lang w:val="en-US"/>
-        </w:rPr>
-        <w:t>has to</w:t>
-      </w:r>
-      <w:proofErr w:type="gramEnd"/>
-      <w:r>
-        <w:rPr>
-          <w:rFonts w:ascii="Calibri" w:hAnsi="Calibri" w:cs="Calibri"/>
-          <w:sz w:val="28"/>
-          <w:szCs w:val="28"/>
-          <w:lang w:val="en-US"/>
-        </w:rPr>
-        <w:t xml:space="preserve"> undergo each of the three steps; </w:t>
+        <w:t xml:space="preserve">the implementation plan, the integration plan and the test plan, specifying the order in which each component has to undergo each of the three steps; </w:t>
       </w:r>
     </w:p>
     <w:p>
@@ -4615,39 +4318,17 @@
           <w:szCs w:val="28"/>
           <w:lang w:val="en-GB"/>
         </w:rPr>
-        <w:t xml:space="preserve">and </w:t>
-      </w:r>
-      <w:proofErr w:type="gramStart"/>
-      <w:r>
-        <w:rPr>
-          <w:rFonts w:ascii="Calibri" w:hAnsi="Calibri" w:cs="Calibri"/>
-          <w:bCs/>
-          <w:sz w:val="28"/>
-          <w:szCs w:val="28"/>
-          <w:lang w:val="en-GB"/>
-        </w:rPr>
-        <w:t xml:space="preserve">in particular </w:t>
-      </w:r>
-      <w:r>
-        <w:rPr>
-          <w:rFonts w:ascii="Calibri" w:hAnsi="Calibri" w:cs="Calibri"/>
-          <w:bCs/>
-          <w:sz w:val="28"/>
-          <w:szCs w:val="28"/>
-          <w:lang w:val="en-GB"/>
-        </w:rPr>
-        <w:t>to</w:t>
-      </w:r>
-      <w:proofErr w:type="gramEnd"/>
-      <w:r>
-        <w:rPr>
-          <w:rFonts w:ascii="Calibri" w:hAnsi="Calibri" w:cs="Calibri"/>
-          <w:bCs/>
-          <w:sz w:val="28"/>
-          <w:szCs w:val="28"/>
-          <w:lang w:val="en-GB"/>
-        </w:rPr>
-        <w:t xml:space="preserve"> </w:t>
+        <w:t xml:space="preserve">and in particular </w:t>
+      </w:r>
+      <w:r>
+        <w:rPr>
+          <w:rFonts w:ascii="Calibri" w:hAnsi="Calibri" w:cs="Calibri"/>
+          <w:bCs/>
+          <w:sz w:val="28"/>
+          <w:szCs w:val="28"/>
+          <w:lang w:val="en-GB"/>
+        </w:rPr>
+        <w:t xml:space="preserve">to </w:t>
       </w:r>
       <w:r>
         <w:rPr>
@@ -5351,7 +5032,7 @@
                     <pic:cNvPicPr/>
                   </pic:nvPicPr>
                   <pic:blipFill>
-                    <a:blip r:embed="rId10">
+                    <a:blip r:embed="rId11">
                       <a:extLst>
                         <a:ext uri="{28A0092B-C50C-407E-A947-70E740481C1C}">
                           <a14:useLocalDpi xmlns:a14="http://schemas.microsoft.com/office/drawing/2010/main" val="0"/>
@@ -5552,7 +5233,7 @@
               </wp:anchor>
             </w:drawing>
           </mc:Choice>
-          <mc:Fallback>
+          <mc:Fallback xmlns:w16se="http://schemas.microsoft.com/office/word/2015/wordml/symex" xmlns:w16cid="http://schemas.microsoft.com/office/word/2016/wordml/cid" xmlns:w15="http://schemas.microsoft.com/office/word/2012/wordml" xmlns:am3d="http://schemas.microsoft.com/office/drawing/2017/model3d" xmlns:aink="http://schemas.microsoft.com/office/drawing/2016/ink" xmlns:cx8="http://schemas.microsoft.com/office/drawing/2016/5/14/chartex" xmlns:cx7="http://schemas.microsoft.com/office/drawing/2016/5/13/chartex" xmlns:cx6="http://schemas.microsoft.com/office/drawing/2016/5/12/chartex" xmlns:cx5="http://schemas.microsoft.com/office/drawing/2016/5/11/chartex" xmlns:cx4="http://schemas.microsoft.com/office/drawing/2016/5/10/chartex" xmlns:cx3="http://schemas.microsoft.com/office/drawing/2016/5/9/chartex" xmlns:cx2="http://schemas.microsoft.com/office/drawing/2015/10/21/chartex" xmlns:cx1="http://schemas.microsoft.com/office/drawing/2015/9/8/chartex" xmlns:cx="http://schemas.microsoft.com/office/drawing/2014/chartex">
             <w:pict>
               <v:shape w14:anchorId="75CFCE1E" id="_x0000_s1028" type="#_x0000_t202" style="position:absolute;margin-left:145.8pt;margin-top:8.85pt;width:186.95pt;height:23pt;z-index:251664384;visibility:visible;mso-wrap-style:square;mso-width-percent:400;mso-height-percent:0;mso-wrap-distance-left:9pt;mso-wrap-distance-top:0;mso-wrap-distance-right:9pt;mso-wrap-distance-bottom:0;mso-position-horizontal:absolute;mso-position-horizontal-relative:text;mso-position-vertical:absolute;mso-position-vertical-relative:text;mso-width-percent:400;mso-height-percent:0;mso-width-relative:margin;mso-height-relative:margin;v-text-anchor:top" o:gfxdata="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" stroked="f">
                 <v:textbox>
@@ -5666,25 +5347,14 @@
         </w:rPr>
         <w:t xml:space="preserve">identified the </w:t>
       </w:r>
-      <w:proofErr w:type="gramStart"/>
-      <w:r>
-        <w:rPr>
-          <w:rFonts w:ascii="Calibri" w:hAnsi="Calibri" w:cs="Calibri"/>
-          <w:sz w:val="28"/>
-          <w:szCs w:val="28"/>
-          <w:lang w:val="en-GB"/>
-        </w:rPr>
-        <w:t>high level</w:t>
-      </w:r>
-      <w:proofErr w:type="gramEnd"/>
-      <w:r>
-        <w:rPr>
-          <w:rFonts w:ascii="Calibri" w:hAnsi="Calibri" w:cs="Calibri"/>
-          <w:sz w:val="28"/>
-          <w:szCs w:val="28"/>
-          <w:lang w:val="en-GB"/>
-        </w:rPr>
-        <w:t xml:space="preserve"> components present in our system.</w:t>
+      <w:r>
+        <w:rPr>
+          <w:rFonts w:ascii="Calibri" w:hAnsi="Calibri" w:cs="Calibri"/>
+          <w:sz w:val="28"/>
+          <w:szCs w:val="28"/>
+          <w:lang w:val="en-GB"/>
+        </w:rPr>
+        <w:t>high level components present in our system.</w:t>
       </w:r>
     </w:p>
     <w:p>
@@ -6220,27 +5890,7 @@
           <w:szCs w:val="28"/>
           <w:lang w:val="en-GB"/>
         </w:rPr>
-        <w:t xml:space="preserve">It is the component responsible for analysing pictures and determining </w:t>
-      </w:r>
-      <w:proofErr w:type="gramStart"/>
-      <w:r>
-        <w:rPr>
-          <w:rFonts w:ascii="Calibri" w:hAnsi="Calibri" w:cs="Calibri"/>
-          <w:sz w:val="28"/>
-          <w:szCs w:val="28"/>
-          <w:lang w:val="en-GB"/>
-        </w:rPr>
-        <w:t>whether or not</w:t>
-      </w:r>
-      <w:proofErr w:type="gramEnd"/>
-      <w:r>
-        <w:rPr>
-          <w:rFonts w:ascii="Calibri" w:hAnsi="Calibri" w:cs="Calibri"/>
-          <w:sz w:val="28"/>
-          <w:szCs w:val="28"/>
-          <w:lang w:val="en-GB"/>
-        </w:rPr>
-        <w:t xml:space="preserve"> they contain readable license plate numbers. As such, it is only present in the </w:t>
+        <w:t xml:space="preserve">It is the component responsible for analysing pictures and determining whether or not they contain readable license plate numbers. As such, it is only present in the </w:t>
       </w:r>
       <w:proofErr w:type="spellStart"/>
       <w:r>
@@ -6983,7 +6633,7 @@
               </wp:anchor>
             </w:drawing>
           </mc:Choice>
-          <mc:Fallback>
+          <mc:Fallback xmlns:w16se="http://schemas.microsoft.com/office/word/2015/wordml/symex" xmlns:w16cid="http://schemas.microsoft.com/office/word/2016/wordml/cid" xmlns:w15="http://schemas.microsoft.com/office/word/2012/wordml" xmlns:am3d="http://schemas.microsoft.com/office/drawing/2017/model3d" xmlns:aink="http://schemas.microsoft.com/office/drawing/2016/ink" xmlns:cx8="http://schemas.microsoft.com/office/drawing/2016/5/14/chartex" xmlns:cx7="http://schemas.microsoft.com/office/drawing/2016/5/13/chartex" xmlns:cx6="http://schemas.microsoft.com/office/drawing/2016/5/12/chartex" xmlns:cx5="http://schemas.microsoft.com/office/drawing/2016/5/11/chartex" xmlns:cx4="http://schemas.microsoft.com/office/drawing/2016/5/10/chartex" xmlns:cx3="http://schemas.microsoft.com/office/drawing/2016/5/9/chartex" xmlns:cx2="http://schemas.microsoft.com/office/drawing/2015/10/21/chartex" xmlns:cx1="http://schemas.microsoft.com/office/drawing/2015/9/8/chartex" xmlns:cx="http://schemas.microsoft.com/office/drawing/2014/chartex">
             <w:pict>
               <v:shape w14:anchorId="1B6E3E1F" id="_x0000_s1029" type="#_x0000_t202" style="position:absolute;left:0;text-align:left;margin-left:149.8pt;margin-top:2.9pt;width:186.95pt;height:24.5pt;z-index:251667456;visibility:visible;mso-wrap-style:square;mso-width-percent:400;mso-height-percent:0;mso-wrap-distance-left:9pt;mso-wrap-distance-top:0;mso-wrap-distance-right:9pt;mso-wrap-distance-bottom:0;mso-position-horizontal:absolute;mso-position-horizontal-relative:text;mso-position-vertical:absolute;mso-position-vertical-relative:text;mso-width-percent:400;mso-height-percent:0;mso-width-relative:margin;mso-height-relative:margin;v-text-anchor:top" o:gfxdata="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" stroked="f">
                 <v:textbox>
@@ -7062,7 +6712,7 @@
                     <pic:cNvPicPr/>
                   </pic:nvPicPr>
                   <pic:blipFill>
-                    <a:blip r:embed="rId11" cstate="print">
+                    <a:blip r:embed="rId12" cstate="print">
                       <a:extLst>
                         <a:ext uri="{28A0092B-C50C-407E-A947-70E740481C1C}">
                           <a14:useLocalDpi xmlns:a14="http://schemas.microsoft.com/office/drawing/2010/main" val="0"/>
@@ -7421,6 +7071,161 @@
       <w:pPr>
         <w:pStyle w:val="NormaleWeb"/>
         <w:spacing w:after="0"/>
+        <w:rPr>
+          <w:rFonts w:ascii="Calibri" w:hAnsi="Calibri" w:cs="Calibri"/>
+          <w:bCs/>
+          <w:sz w:val="28"/>
+          <w:szCs w:val="28"/>
+          <w:lang w:val="en-US"/>
+        </w:rPr>
+      </w:pPr>
+    </w:p>
+    <w:p>
+      <w:pPr>
+        <w:pStyle w:val="NormaleWeb"/>
+        <w:spacing w:after="0"/>
+        <w:rPr>
+          <w:rFonts w:ascii="Calibri" w:hAnsi="Calibri" w:cs="Calibri"/>
+          <w:bCs/>
+          <w:sz w:val="28"/>
+          <w:szCs w:val="28"/>
+          <w:lang w:val="en-US"/>
+        </w:rPr>
+      </w:pPr>
+      <w:r>
+        <w:rPr>
+          <w:rFonts w:ascii="Calibri" w:hAnsi="Calibri" w:cs="Calibri"/>
+          <w:bCs/>
+          <w:sz w:val="28"/>
+          <w:szCs w:val="28"/>
+          <w:lang w:val="en-US"/>
+        </w:rPr>
+        <w:t>This section provides UX diagrams to represent the possible interactions and flow of events in the user interfaces of the various applications. The layouts for these can be found in section 3.1 of the RASD.</w:t>
+      </w:r>
+    </w:p>
+    <w:p>
+      <w:pPr>
+        <w:pStyle w:val="NormaleWeb"/>
+        <w:spacing w:after="0"/>
+        <w:rPr>
+          <w:rFonts w:ascii="Calibri" w:hAnsi="Calibri" w:cs="Calibri"/>
+          <w:bCs/>
+          <w:sz w:val="28"/>
+          <w:szCs w:val="28"/>
+          <w:lang w:val="en-US"/>
+        </w:rPr>
+      </w:pPr>
+      <w:r>
+        <w:rPr>
+          <w:rFonts w:ascii="Calibri" w:hAnsi="Calibri" w:cs="Calibri"/>
+          <w:bCs/>
+          <w:noProof/>
+          <w:sz w:val="28"/>
+          <w:szCs w:val="28"/>
+        </w:rPr>
+        <w:drawing>
+          <wp:anchor distT="0" distB="0" distL="114300" distR="114300" simplePos="0" relativeHeight="251668480" behindDoc="0" locked="0" layoutInCell="1" allowOverlap="1" wp14:anchorId="0549C41C" wp14:editId="721213D4">
+            <wp:simplePos x="0" y="0"/>
+            <wp:positionH relativeFrom="column">
+              <wp:posOffset>-535940</wp:posOffset>
+            </wp:positionH>
+            <wp:positionV relativeFrom="paragraph">
+              <wp:posOffset>699770</wp:posOffset>
+            </wp:positionV>
+            <wp:extent cx="7251700" cy="4533900"/>
+            <wp:effectExtent l="0" t="0" r="6350" b="0"/>
+            <wp:wrapSquare wrapText="bothSides"/>
+            <wp:docPr id="8" name="Immagine 8"/>
+            <wp:cNvGraphicFramePr>
+              <a:graphicFrameLocks xmlns:a="http://schemas.openxmlformats.org/drawingml/2006/main" noChangeAspect="1"/>
+            </wp:cNvGraphicFramePr>
+            <a:graphic xmlns:a="http://schemas.openxmlformats.org/drawingml/2006/main">
+              <a:graphicData uri="http://schemas.openxmlformats.org/drawingml/2006/picture">
+                <pic:pic xmlns:pic="http://schemas.openxmlformats.org/drawingml/2006/picture">
+                  <pic:nvPicPr>
+                    <pic:cNvPr id="0" name="FlowChart Citizen.png"/>
+                    <pic:cNvPicPr/>
+                  </pic:nvPicPr>
+                  <pic:blipFill>
+                    <a:blip r:embed="rId13" cstate="print">
+                      <a:extLst>
+                        <a:ext uri="{28A0092B-C50C-407E-A947-70E740481C1C}">
+                          <a14:useLocalDpi xmlns:a14="http://schemas.microsoft.com/office/drawing/2010/main" val="0"/>
+                        </a:ext>
+                      </a:extLst>
+                    </a:blip>
+                    <a:stretch>
+                      <a:fillRect/>
+                    </a:stretch>
+                  </pic:blipFill>
+                  <pic:spPr>
+                    <a:xfrm>
+                      <a:off x="0" y="0"/>
+                      <a:ext cx="7251700" cy="4533900"/>
+                    </a:xfrm>
+                    <a:prstGeom prst="rect">
+                      <a:avLst/>
+                    </a:prstGeom>
+                  </pic:spPr>
+                </pic:pic>
+              </a:graphicData>
+            </a:graphic>
+            <wp14:sizeRelH relativeFrom="page">
+              <wp14:pctWidth>0</wp14:pctWidth>
+            </wp14:sizeRelH>
+            <wp14:sizeRelV relativeFrom="page">
+              <wp14:pctHeight>0</wp14:pctHeight>
+            </wp14:sizeRelV>
+          </wp:anchor>
+        </w:drawing>
+      </w:r>
+    </w:p>
+    <w:p>
+      <w:pPr>
+        <w:pStyle w:val="NormaleWeb"/>
+        <w:spacing w:after="0"/>
+        <w:jc w:val="center"/>
+        <w:rPr>
+          <w:rFonts w:ascii="Calibri" w:hAnsi="Calibri" w:cs="Calibri"/>
+          <w:bCs/>
+          <w:i/>
+          <w:lang w:val="en-US"/>
+        </w:rPr>
+      </w:pPr>
+      <w:r>
+        <w:rPr>
+          <w:rFonts w:ascii="Calibri" w:hAnsi="Calibri" w:cs="Calibri"/>
+          <w:bCs/>
+          <w:i/>
+          <w:lang w:val="en-US"/>
+        </w:rPr>
+        <w:t xml:space="preserve">Figure 3.1: </w:t>
+      </w:r>
+      <w:proofErr w:type="spellStart"/>
+      <w:r>
+        <w:rPr>
+          <w:rFonts w:ascii="Calibri" w:hAnsi="Calibri" w:cs="Calibri"/>
+          <w:bCs/>
+          <w:i/>
+          <w:lang w:val="en-US"/>
+        </w:rPr>
+        <w:t>CitizenMobileApp</w:t>
+      </w:r>
+      <w:proofErr w:type="spellEnd"/>
+      <w:r>
+        <w:rPr>
+          <w:rFonts w:ascii="Calibri" w:hAnsi="Calibri" w:cs="Calibri"/>
+          <w:bCs/>
+          <w:i/>
+          <w:lang w:val="en-US"/>
+        </w:rPr>
+        <w:t xml:space="preserve"> UX diagram.</w:t>
+      </w:r>
+    </w:p>
+    <w:p>
+      <w:pPr>
+        <w:pStyle w:val="NormaleWeb"/>
+        <w:spacing w:after="0"/>
         <w:ind w:left="720"/>
         <w:rPr>
           <w:rFonts w:ascii="Calibri" w:hAnsi="Calibri" w:cs="Calibri"/>
@@ -7436,16 +7241,177 @@
       <w:pPr>
         <w:pStyle w:val="NormaleWeb"/>
         <w:spacing w:after="0"/>
-        <w:ind w:left="720"/>
-        <w:rPr>
-          <w:rFonts w:ascii="Calibri" w:hAnsi="Calibri" w:cs="Calibri"/>
-          <w:b/>
-          <w:bCs/>
+        <w:rPr>
+          <w:rFonts w:ascii="Calibri" w:hAnsi="Calibri" w:cs="Calibri"/>
+          <w:bCs/>
+          <w:lang w:val="en-US"/>
+        </w:rPr>
+      </w:pPr>
+    </w:p>
+    <w:p>
+      <w:pPr>
+        <w:pStyle w:val="NormaleWeb"/>
+        <w:spacing w:after="0"/>
+        <w:rPr>
+          <w:rFonts w:ascii="Calibri" w:hAnsi="Calibri" w:cs="Calibri"/>
+          <w:bCs/>
+          <w:lang w:val="en-US"/>
+        </w:rPr>
+      </w:pPr>
+    </w:p>
+    <w:p>
+      <w:pPr>
+        <w:pStyle w:val="NormaleWeb"/>
+        <w:spacing w:after="0"/>
+        <w:rPr>
+          <w:rFonts w:ascii="Calibri" w:hAnsi="Calibri" w:cs="Calibri"/>
+          <w:bCs/>
+          <w:lang w:val="en-US"/>
+        </w:rPr>
+      </w:pPr>
+    </w:p>
+    <w:p>
+      <w:pPr>
+        <w:pStyle w:val="NormaleWeb"/>
+        <w:spacing w:after="0"/>
+        <w:rPr>
+          <w:rFonts w:ascii="Calibri" w:hAnsi="Calibri" w:cs="Calibri"/>
+          <w:bCs/>
+          <w:lang w:val="en-US"/>
+        </w:rPr>
+      </w:pPr>
+    </w:p>
+    <w:p>
+      <w:pPr>
+        <w:pStyle w:val="NormaleWeb"/>
+        <w:spacing w:after="0"/>
+        <w:rPr>
+          <w:rFonts w:ascii="Calibri" w:hAnsi="Calibri" w:cs="Calibri"/>
+          <w:bCs/>
+          <w:lang w:val="en-US"/>
+        </w:rPr>
+      </w:pPr>
+      <w:r>
+        <w:rPr>
+          <w:rFonts w:ascii="Calibri" w:hAnsi="Calibri" w:cs="Calibri"/>
+          <w:bCs/>
+          <w:noProof/>
           <w:sz w:val="56"/>
           <w:szCs w:val="56"/>
-          <w:lang w:val="en-US"/>
-        </w:rPr>
-      </w:pPr>
+        </w:rPr>
+        <w:drawing>
+          <wp:anchor distT="0" distB="0" distL="114300" distR="114300" simplePos="0" relativeHeight="251669504" behindDoc="0" locked="0" layoutInCell="1" allowOverlap="1" wp14:anchorId="467FE233" wp14:editId="52ECEB6A">
+            <wp:simplePos x="0" y="0"/>
+            <wp:positionH relativeFrom="column">
+              <wp:posOffset>-586740</wp:posOffset>
+            </wp:positionH>
+            <wp:positionV relativeFrom="paragraph">
+              <wp:posOffset>1335405</wp:posOffset>
+            </wp:positionV>
+            <wp:extent cx="7265670" cy="4025900"/>
+            <wp:effectExtent l="0" t="0" r="0" b="0"/>
+            <wp:wrapSquare wrapText="bothSides"/>
+            <wp:docPr id="9" name="Immagine 9"/>
+            <wp:cNvGraphicFramePr>
+              <a:graphicFrameLocks xmlns:a="http://schemas.openxmlformats.org/drawingml/2006/main" noChangeAspect="1"/>
+            </wp:cNvGraphicFramePr>
+            <a:graphic xmlns:a="http://schemas.openxmlformats.org/drawingml/2006/main">
+              <a:graphicData uri="http://schemas.openxmlformats.org/drawingml/2006/picture">
+                <pic:pic xmlns:pic="http://schemas.openxmlformats.org/drawingml/2006/picture">
+                  <pic:nvPicPr>
+                    <pic:cNvPr id="0" name="FlowChart Municipality.png"/>
+                    <pic:cNvPicPr/>
+                  </pic:nvPicPr>
+                  <pic:blipFill>
+                    <a:blip r:embed="rId14" cstate="print">
+                      <a:extLst>
+                        <a:ext uri="{28A0092B-C50C-407E-A947-70E740481C1C}">
+                          <a14:useLocalDpi xmlns:a14="http://schemas.microsoft.com/office/drawing/2010/main" val="0"/>
+                        </a:ext>
+                      </a:extLst>
+                    </a:blip>
+                    <a:stretch>
+                      <a:fillRect/>
+                    </a:stretch>
+                  </pic:blipFill>
+                  <pic:spPr>
+                    <a:xfrm>
+                      <a:off x="0" y="0"/>
+                      <a:ext cx="7265670" cy="4025900"/>
+                    </a:xfrm>
+                    <a:prstGeom prst="rect">
+                      <a:avLst/>
+                    </a:prstGeom>
+                  </pic:spPr>
+                </pic:pic>
+              </a:graphicData>
+            </a:graphic>
+            <wp14:sizeRelH relativeFrom="page">
+              <wp14:pctWidth>0</wp14:pctWidth>
+            </wp14:sizeRelH>
+            <wp14:sizeRelV relativeFrom="page">
+              <wp14:pctHeight>0</wp14:pctHeight>
+            </wp14:sizeRelV>
+          </wp:anchor>
+        </w:drawing>
+      </w:r>
+    </w:p>
+    <w:p>
+      <w:pPr>
+        <w:pStyle w:val="NormaleWeb"/>
+        <w:spacing w:after="0"/>
+        <w:jc w:val="center"/>
+        <w:rPr>
+          <w:rFonts w:ascii="Calibri" w:hAnsi="Calibri" w:cs="Calibri"/>
+          <w:bCs/>
+          <w:i/>
+          <w:lang w:val="en-US"/>
+        </w:rPr>
+      </w:pPr>
+    </w:p>
+    <w:p>
+      <w:pPr>
+        <w:pStyle w:val="NormaleWeb"/>
+        <w:spacing w:after="0"/>
+        <w:jc w:val="center"/>
+        <w:rPr>
+          <w:rFonts w:ascii="Calibri" w:hAnsi="Calibri" w:cs="Calibri"/>
+          <w:bCs/>
+          <w:i/>
+          <w:lang w:val="en-US"/>
+        </w:rPr>
+      </w:pPr>
+    </w:p>
+    <w:p>
+      <w:pPr>
+        <w:pStyle w:val="NormaleWeb"/>
+        <w:spacing w:after="0"/>
+        <w:jc w:val="center"/>
+        <w:rPr>
+          <w:rFonts w:ascii="Calibri" w:hAnsi="Calibri" w:cs="Calibri"/>
+          <w:bCs/>
+          <w:i/>
+          <w:lang w:val="en-US"/>
+        </w:rPr>
+      </w:pPr>
+      <w:r>
+        <w:rPr>
+          <w:rFonts w:ascii="Calibri" w:hAnsi="Calibri" w:cs="Calibri"/>
+          <w:bCs/>
+          <w:i/>
+          <w:lang w:val="en-US"/>
+        </w:rPr>
+        <w:t>Figure 2.2: Authority</w:t>
+      </w:r>
+      <w:r>
+        <w:rPr>
+          <w:rFonts w:ascii="Calibri" w:hAnsi="Calibri" w:cs="Calibri"/>
+          <w:bCs/>
+          <w:i/>
+          <w:lang w:val="en-US"/>
+        </w:rPr>
+        <w:t xml:space="preserve"> UX diagram.</w:t>
+      </w:r>
     </w:p>
     <w:p>
       <w:pPr>
@@ -7454,7 +7420,6 @@
         <w:ind w:left="720"/>
         <w:rPr>
           <w:rFonts w:ascii="Calibri" w:hAnsi="Calibri" w:cs="Calibri"/>
-          <w:b/>
           <w:bCs/>
           <w:sz w:val="56"/>
           <w:szCs w:val="56"/>
@@ -7469,7 +7434,6 @@
         <w:ind w:left="720"/>
         <w:rPr>
           <w:rFonts w:ascii="Calibri" w:hAnsi="Calibri" w:cs="Calibri"/>
-          <w:b/>
           <w:bCs/>
           <w:sz w:val="56"/>
           <w:szCs w:val="56"/>
@@ -7518,104 +7482,8 @@
           <w:lang w:val="en-US"/>
         </w:rPr>
       </w:pPr>
-    </w:p>
-    <w:p>
-      <w:pPr>
-        <w:pStyle w:val="NormaleWeb"/>
-        <w:spacing w:after="0"/>
-        <w:ind w:left="720"/>
-        <w:rPr>
-          <w:rFonts w:ascii="Calibri" w:hAnsi="Calibri" w:cs="Calibri"/>
-          <w:bCs/>
-          <w:sz w:val="56"/>
-          <w:szCs w:val="56"/>
-          <w:lang w:val="en-US"/>
-        </w:rPr>
-      </w:pPr>
-    </w:p>
-    <w:p>
-      <w:pPr>
-        <w:pStyle w:val="NormaleWeb"/>
-        <w:spacing w:after="0"/>
-        <w:ind w:left="720"/>
-        <w:rPr>
-          <w:rFonts w:ascii="Calibri" w:hAnsi="Calibri" w:cs="Calibri"/>
-          <w:bCs/>
-          <w:sz w:val="56"/>
-          <w:szCs w:val="56"/>
-          <w:lang w:val="en-US"/>
-        </w:rPr>
-      </w:pPr>
-    </w:p>
-    <w:p>
-      <w:pPr>
-        <w:pStyle w:val="NormaleWeb"/>
-        <w:spacing w:after="0"/>
-        <w:ind w:left="720"/>
-        <w:rPr>
-          <w:rFonts w:ascii="Calibri" w:hAnsi="Calibri" w:cs="Calibri"/>
-          <w:bCs/>
-          <w:sz w:val="56"/>
-          <w:szCs w:val="56"/>
-          <w:lang w:val="en-US"/>
-        </w:rPr>
-      </w:pPr>
-    </w:p>
-    <w:p>
-      <w:pPr>
-        <w:pStyle w:val="NormaleWeb"/>
-        <w:spacing w:after="0"/>
-        <w:ind w:left="720"/>
-        <w:rPr>
-          <w:rFonts w:ascii="Calibri" w:hAnsi="Calibri" w:cs="Calibri"/>
-          <w:bCs/>
-          <w:sz w:val="56"/>
-          <w:szCs w:val="56"/>
-          <w:lang w:val="en-US"/>
-        </w:rPr>
-      </w:pPr>
-    </w:p>
-    <w:p>
-      <w:pPr>
-        <w:pStyle w:val="NormaleWeb"/>
-        <w:spacing w:after="0"/>
-        <w:ind w:left="720"/>
-        <w:rPr>
-          <w:rFonts w:ascii="Calibri" w:hAnsi="Calibri" w:cs="Calibri"/>
-          <w:bCs/>
-          <w:sz w:val="56"/>
-          <w:szCs w:val="56"/>
-          <w:lang w:val="en-US"/>
-        </w:rPr>
-      </w:pPr>
-    </w:p>
-    <w:p>
-      <w:pPr>
-        <w:pStyle w:val="NormaleWeb"/>
-        <w:spacing w:after="0"/>
-        <w:ind w:left="720"/>
-        <w:rPr>
-          <w:rFonts w:ascii="Calibri" w:hAnsi="Calibri" w:cs="Calibri"/>
-          <w:bCs/>
-          <w:sz w:val="56"/>
-          <w:szCs w:val="56"/>
-          <w:lang w:val="en-US"/>
-        </w:rPr>
-      </w:pPr>
-    </w:p>
-    <w:p>
-      <w:pPr>
-        <w:pStyle w:val="NormaleWeb"/>
-        <w:spacing w:after="0"/>
-        <w:ind w:left="720"/>
-        <w:rPr>
-          <w:rFonts w:ascii="Calibri" w:hAnsi="Calibri" w:cs="Calibri"/>
-          <w:bCs/>
-          <w:sz w:val="56"/>
-          <w:szCs w:val="56"/>
-          <w:lang w:val="en-US"/>
-        </w:rPr>
-      </w:pPr>
+      <w:bookmarkStart w:id="0" w:name="_GoBack"/>
+      <w:bookmarkEnd w:id="0"/>
     </w:p>
     <w:p>
       <w:pPr>
@@ -7668,25 +7536,7 @@
           <w:szCs w:val="28"/>
           <w:lang w:val="en-US"/>
         </w:rPr>
-        <w:t xml:space="preserve">In this section we map each one of the requirements identified in the RASD to one or more of the </w:t>
-      </w:r>
-      <w:proofErr w:type="gramStart"/>
-      <w:r>
-        <w:rPr>
-          <w:sz w:val="28"/>
-          <w:szCs w:val="28"/>
-          <w:lang w:val="en-US"/>
-        </w:rPr>
-        <w:t>high level</w:t>
-      </w:r>
-      <w:proofErr w:type="gramEnd"/>
-      <w:r>
-        <w:rPr>
-          <w:sz w:val="28"/>
-          <w:szCs w:val="28"/>
-          <w:lang w:val="en-US"/>
-        </w:rPr>
-        <w:t xml:space="preserve"> components described previously; in particular, each requirement is linked to the list of components which are bestowed with the task of fulfilling said requirement.</w:t>
+        <w:t>In this section we map each one of the requirements identified in the RASD to one or more of the high level components described previously; in particular, each requirement is linked to the list of components which are bestowed with the task of fulfilling said requirement.</w:t>
       </w:r>
     </w:p>
     <w:p>
@@ -10271,27 +10121,7 @@
           <w:szCs w:val="28"/>
           <w:lang w:val="en-US"/>
         </w:rPr>
-        <w:t xml:space="preserve"> This strategy </w:t>
-      </w:r>
-      <w:proofErr w:type="gramStart"/>
-      <w:r>
-        <w:rPr>
-          <w:rFonts w:ascii="Calibri" w:hAnsi="Calibri" w:cs="Calibri"/>
-          <w:sz w:val="28"/>
-          <w:szCs w:val="28"/>
-          <w:lang w:val="en-US"/>
-        </w:rPr>
-        <w:t>allow</w:t>
-      </w:r>
-      <w:proofErr w:type="gramEnd"/>
-      <w:r>
-        <w:rPr>
-          <w:rFonts w:ascii="Calibri" w:hAnsi="Calibri" w:cs="Calibri"/>
-          <w:sz w:val="28"/>
-          <w:szCs w:val="28"/>
-          <w:lang w:val="en-US"/>
-        </w:rPr>
-        <w:t xml:space="preserve"> us to start the integration and its testing without waiting for the complete implementation and the unit testing of each component in the system. In fact</w:t>
+        <w:t xml:space="preserve"> This strategy allow us to start the integration and its testing without waiting for the complete implementation and the unit testing of each component in the system. In fact</w:t>
       </w:r>
       <w:r>
         <w:rPr>
@@ -10327,36 +10157,16 @@
           <w:szCs w:val="28"/>
           <w:lang w:val="en-GB"/>
         </w:rPr>
-        <w:t xml:space="preserve"> provides </w:t>
-      </w:r>
-      <w:proofErr w:type="gramStart"/>
-      <w:r>
-        <w:rPr>
-          <w:rFonts w:ascii="Calibri" w:hAnsi="Calibri" w:cs="Calibri"/>
-          <w:sz w:val="28"/>
-          <w:szCs w:val="28"/>
-          <w:lang w:val="en-GB"/>
-        </w:rPr>
-        <w:t xml:space="preserve">for </w:t>
-      </w:r>
-      <w:r>
-        <w:rPr>
-          <w:rFonts w:ascii="Calibri" w:hAnsi="Calibri" w:cs="Calibri"/>
-          <w:sz w:val="28"/>
-          <w:szCs w:val="28"/>
-          <w:lang w:val="en-GB"/>
-        </w:rPr>
-        <w:t xml:space="preserve"> components</w:t>
-      </w:r>
-      <w:proofErr w:type="gramEnd"/>
-      <w:r>
-        <w:rPr>
-          <w:rFonts w:ascii="Calibri" w:hAnsi="Calibri" w:cs="Calibri"/>
-          <w:sz w:val="28"/>
-          <w:szCs w:val="28"/>
-          <w:lang w:val="en-GB"/>
-        </w:rPr>
-        <w:t xml:space="preserve"> at lower hierarchy are tested individually and then the components that rely upon these components are </w:t>
+        <w:t xml:space="preserve"> provides for </w:t>
+      </w:r>
+      <w:r>
+        <w:rPr>
+          <w:rFonts w:ascii="Calibri" w:hAnsi="Calibri" w:cs="Calibri"/>
+          <w:sz w:val="28"/>
+          <w:szCs w:val="28"/>
+          <w:lang w:val="en-GB"/>
+        </w:rPr>
+        <w:t xml:space="preserve"> components at lower hierarchy are tested individually and then the components that rely upon these components are </w:t>
       </w:r>
       <w:r>
         <w:rPr>
@@ -10402,27 +10212,7 @@
           <w:lang w:val="en-GB"/>
         </w:rPr>
         <w:br/>
-        <w:t xml:space="preserve">One of the reasons why we decided to exploit this inductive strategy is that it facilitates the integration and the unit testing, although the system can’t be tested in its entirety until it’s complete. </w:t>
-      </w:r>
-      <w:proofErr w:type="gramStart"/>
-      <w:r>
-        <w:rPr>
-          <w:rFonts w:ascii="Calibri" w:hAnsi="Calibri" w:cs="Calibri"/>
-          <w:sz w:val="28"/>
-          <w:szCs w:val="28"/>
-          <w:lang w:val="en-GB"/>
-        </w:rPr>
-        <w:t>However</w:t>
-      </w:r>
-      <w:proofErr w:type="gramEnd"/>
-      <w:r>
-        <w:rPr>
-          <w:rFonts w:ascii="Calibri" w:hAnsi="Calibri" w:cs="Calibri"/>
-          <w:sz w:val="28"/>
-          <w:szCs w:val="28"/>
-          <w:lang w:val="en-GB"/>
-        </w:rPr>
-        <w:t xml:space="preserve"> it’s more convenient to introduce</w:t>
+        <w:t>One of the reasons why we decided to exploit this inductive strategy is that it facilitates the integration and the unit testing, although the system can’t be tested in its entirety until it’s complete. However it’s more convenient to introduce</w:t>
       </w:r>
       <w:r>
         <w:rPr>
@@ -10471,27 +10261,7 @@
           <w:szCs w:val="28"/>
           <w:lang w:val="en-GB"/>
         </w:rPr>
-        <w:t xml:space="preserve">, we analyse the main features available for SafeStreets users, their significance and we explain the reasons for our choices concerning the implementation, the testing and the integration. </w:t>
-      </w:r>
-      <w:proofErr w:type="gramStart"/>
-      <w:r>
-        <w:rPr>
-          <w:rFonts w:ascii="Calibri" w:hAnsi="Calibri" w:cs="Calibri"/>
-          <w:sz w:val="28"/>
-          <w:szCs w:val="28"/>
-          <w:lang w:val="en-GB"/>
-        </w:rPr>
-        <w:t>First of all</w:t>
-      </w:r>
-      <w:proofErr w:type="gramEnd"/>
-      <w:r>
-        <w:rPr>
-          <w:rFonts w:ascii="Calibri" w:hAnsi="Calibri" w:cs="Calibri"/>
-          <w:sz w:val="28"/>
-          <w:szCs w:val="28"/>
-          <w:lang w:val="en-GB"/>
-        </w:rPr>
-        <w:t xml:space="preserve">, it’s essential to underline that the external systems (DBMS, </w:t>
+        <w:t xml:space="preserve">, we analyse the main features available for SafeStreets users, their significance and we explain the reasons for our choices concerning the implementation, the testing and the integration. First of all, it’s essential to underline that the external systems (DBMS, </w:t>
       </w:r>
       <w:proofErr w:type="spellStart"/>
       <w:r>
@@ -10692,27 +10462,7 @@
           <w:szCs w:val="28"/>
           <w:lang w:val="en-GB"/>
         </w:rPr>
-        <w:t xml:space="preserve"> is responsible for the identification of critical areas and to provide this feature. It </w:t>
-      </w:r>
-      <w:proofErr w:type="gramStart"/>
-      <w:r>
-        <w:rPr>
-          <w:rFonts w:ascii="Calibri" w:hAnsi="Calibri" w:cs="Calibri"/>
-          <w:sz w:val="28"/>
-          <w:szCs w:val="28"/>
-          <w:lang w:val="en-GB"/>
-        </w:rPr>
-        <w:t>has to</w:t>
-      </w:r>
-      <w:proofErr w:type="gramEnd"/>
-      <w:r>
-        <w:rPr>
-          <w:rFonts w:ascii="Calibri" w:hAnsi="Calibri" w:cs="Calibri"/>
-          <w:sz w:val="28"/>
-          <w:szCs w:val="28"/>
-          <w:lang w:val="en-GB"/>
-        </w:rPr>
-        <w:t xml:space="preserve"> be implemented, unit test and it has also to be integrated with the </w:t>
+        <w:t xml:space="preserve"> is responsible for the identification of critical areas and to provide this feature. It has to be implemented, unit test and it has also to be integrated with the </w:t>
       </w:r>
       <w:proofErr w:type="spellStart"/>
       <w:r>
@@ -10788,27 +10538,7 @@
           <w:szCs w:val="28"/>
           <w:lang w:val="en-GB"/>
         </w:rPr>
-        <w:t xml:space="preserve">, that it’s </w:t>
-      </w:r>
-      <w:proofErr w:type="gramStart"/>
-      <w:r>
-        <w:rPr>
-          <w:rFonts w:ascii="Calibri" w:hAnsi="Calibri" w:cs="Calibri"/>
-          <w:sz w:val="28"/>
-          <w:szCs w:val="28"/>
-          <w:lang w:val="en-GB"/>
-        </w:rPr>
-        <w:t>have</w:t>
-      </w:r>
-      <w:proofErr w:type="gramEnd"/>
-      <w:r>
-        <w:rPr>
-          <w:rFonts w:ascii="Calibri" w:hAnsi="Calibri" w:cs="Calibri"/>
-          <w:sz w:val="28"/>
-          <w:szCs w:val="28"/>
-          <w:lang w:val="en-GB"/>
-        </w:rPr>
-        <w:t xml:space="preserve"> to be fully implemented. It’s important to integrate it with the </w:t>
+        <w:t xml:space="preserve">, that it’s have to be fully implemented. It’s important to integrate it with the </w:t>
       </w:r>
       <w:proofErr w:type="spellStart"/>
       <w:r>
@@ -10884,27 +10614,7 @@
           <w:szCs w:val="28"/>
           <w:lang w:val="en-GB"/>
         </w:rPr>
-        <w:t xml:space="preserve">: this feature allows users to view </w:t>
-      </w:r>
-      <w:proofErr w:type="gramStart"/>
-      <w:r>
-        <w:rPr>
-          <w:rFonts w:ascii="Calibri" w:hAnsi="Calibri" w:cs="Calibri"/>
-          <w:sz w:val="28"/>
-          <w:szCs w:val="28"/>
-          <w:lang w:val="en-GB"/>
-        </w:rPr>
-        <w:t>particular statistics</w:t>
-      </w:r>
-      <w:proofErr w:type="gramEnd"/>
-      <w:r>
-        <w:rPr>
-          <w:rFonts w:ascii="Calibri" w:hAnsi="Calibri" w:cs="Calibri"/>
-          <w:sz w:val="28"/>
-          <w:szCs w:val="28"/>
-          <w:lang w:val="en-GB"/>
-        </w:rPr>
-        <w:t xml:space="preserve"> concerning most common breaches in a certain area; it’s provided by the </w:t>
+        <w:t xml:space="preserve">: this feature allows users to view particular statistics concerning most common breaches in a certain area; it’s provided by the </w:t>
       </w:r>
       <w:proofErr w:type="spellStart"/>
       <w:r>
@@ -11118,60 +10828,18 @@
           <w:szCs w:val="28"/>
           <w:lang w:val="en-GB"/>
         </w:rPr>
-        <w:t xml:space="preserve"> is the Router. It plays a key role because it </w:t>
-      </w:r>
-      <w:proofErr w:type="gramStart"/>
-      <w:r>
-        <w:rPr>
-          <w:rFonts w:ascii="Calibri" w:hAnsi="Calibri" w:cs="Calibri"/>
-          <w:sz w:val="28"/>
-          <w:szCs w:val="28"/>
-          <w:lang w:val="en-GB"/>
-        </w:rPr>
-        <w:t>has to</w:t>
-      </w:r>
-      <w:proofErr w:type="gramEnd"/>
-      <w:r>
-        <w:rPr>
-          <w:rFonts w:ascii="Calibri" w:hAnsi="Calibri" w:cs="Calibri"/>
-          <w:sz w:val="28"/>
-          <w:szCs w:val="28"/>
-          <w:lang w:val="en-GB"/>
-        </w:rPr>
-        <w:t xml:space="preserve"> sort all users’ requests to the right component of the server. It interacts with all server components mentioned above; </w:t>
-      </w:r>
-      <w:proofErr w:type="gramStart"/>
-      <w:r>
-        <w:rPr>
-          <w:rFonts w:ascii="Calibri" w:hAnsi="Calibri" w:cs="Calibri"/>
-          <w:sz w:val="28"/>
-          <w:szCs w:val="28"/>
-          <w:lang w:val="en-GB"/>
-        </w:rPr>
-        <w:t>this is why</w:t>
-      </w:r>
-      <w:proofErr w:type="gramEnd"/>
-      <w:r>
-        <w:rPr>
-          <w:rFonts w:ascii="Calibri" w:hAnsi="Calibri" w:cs="Calibri"/>
-          <w:sz w:val="28"/>
-          <w:szCs w:val="28"/>
-          <w:lang w:val="en-GB"/>
-        </w:rPr>
-        <w:t xml:space="preserve"> its implementation and its testing are left for last.</w:t>
-      </w:r>
-    </w:p>
-    <w:p>
-      <w:pPr>
-        <w:rPr>
-          <w:rFonts w:ascii="Calibri" w:hAnsi="Calibri" w:cs="Calibri"/>
-          <w:sz w:val="28"/>
-          <w:szCs w:val="28"/>
-          <w:lang w:val="en-GB"/>
-        </w:rPr>
-      </w:pPr>
-      <w:bookmarkStart w:id="0" w:name="_GoBack"/>
-      <w:bookmarkEnd w:id="0"/>
+        <w:t xml:space="preserve"> is the Router. It plays a key role because it has to sort all users’ requests to the right component of the server. It interacts with all server components mentioned above; this is why its implementation and its testing are left for last.</w:t>
+      </w:r>
+    </w:p>
+    <w:p>
+      <w:pPr>
+        <w:rPr>
+          <w:rFonts w:ascii="Calibri" w:hAnsi="Calibri" w:cs="Calibri"/>
+          <w:sz w:val="28"/>
+          <w:szCs w:val="28"/>
+          <w:lang w:val="en-GB"/>
+        </w:rPr>
+      </w:pPr>
     </w:p>
     <w:p>
       <w:pPr>
@@ -11652,7 +11320,7 @@
       </w:pPr>
     </w:p>
     <w:sectPr>
-      <w:footerReference w:type="default" r:id="rId12"/>
+      <w:footerReference w:type="default" r:id="rId15"/>
       <w:pgSz w:w="11906" w:h="16838"/>
       <w:pgMar w:top="1417" w:right="1134" w:bottom="1134" w:left="1134" w:header="708" w:footer="567" w:gutter="0"/>
       <w:pgNumType w:start="0"/>
@@ -11665,7 +11333,7 @@
 </file>
 
 <file path=word/endnotes.xml><?xml version="1.0" encoding="utf-8"?>
-<w:endnotes xmlns:wpc="http://schemas.microsoft.com/office/word/2010/wordprocessingCanvas" xmlns:cx="http://schemas.microsoft.com/office/drawing/2014/chartex" xmlns:cx1="http://schemas.microsoft.com/office/drawing/2015/9/8/chartex" xmlns:cx2="http://schemas.microsoft.com/office/drawing/2015/10/21/chartex" xmlns:cx3="http://schemas.microsoft.com/office/drawing/2016/5/9/chartex" xmlns:cx4="http://schemas.microsoft.com/office/drawing/2016/5/10/chartex" xmlns:cx5="http://schemas.microsoft.com/office/drawing/2016/5/11/chartex" xmlns:cx6="http://schemas.microsoft.com/office/drawing/2016/5/12/chartex" xmlns:cx7="http://schemas.microsoft.com/office/drawing/2016/5/13/chartex" xmlns:cx8="http://schemas.microsoft.com/office/drawing/2016/5/14/chartex" xmlns:mc="http://schemas.openxmlformats.org/markup-compatibility/2006" xmlns:aink="http://schemas.microsoft.com/office/drawing/2016/ink" xmlns:am3d="http://schemas.microsoft.com/office/drawing/2017/model3d" xmlns:o="urn:schemas-microsoft-com:office:office" xmlns:r="http://schemas.openxmlformats.org/officeDocument/2006/relationships" xmlns:m="http://schemas.openxmlformats.org/officeDocument/2006/math" xmlns:v="urn:schemas-microsoft-com:vml" xmlns:wp14="http://schemas.microsoft.com/office/word/2010/wordprocessingDrawing" xmlns:wp="http://schemas.openxmlformats.org/drawingml/2006/wordprocessingDrawing" xmlns:w10="urn:schemas-microsoft-com:office:word" xmlns:w="http://schemas.openxmlformats.org/wordprocessingml/2006/main" xmlns:w14="http://schemas.microsoft.com/office/word/2010/wordml" xmlns:w15="http://schemas.microsoft.com/office/word/2012/wordml" xmlns:w16cid="http://schemas.microsoft.com/office/word/2016/wordml/cid" xmlns:w16se="http://schemas.microsoft.com/office/word/2015/wordml/symex" xmlns:wpg="http://schemas.microsoft.com/office/word/2010/wordprocessingGroup" xmlns:wpi="http://schemas.microsoft.com/office/word/2010/wordprocessingInk" xmlns:wne="http://schemas.microsoft.com/office/word/2006/wordml" xmlns:wps="http://schemas.microsoft.com/office/word/2010/wordprocessingShape" mc:Ignorable="w14 w15 w16se w16cid wp14">
+<w:endnotes xmlns:wpc="http://schemas.microsoft.com/office/word/2010/wordprocessingCanvas" xmlns:mc="http://schemas.openxmlformats.org/markup-compatibility/2006" xmlns:o="urn:schemas-microsoft-com:office:office" xmlns:r="http://schemas.openxmlformats.org/officeDocument/2006/relationships" xmlns:m="http://schemas.openxmlformats.org/officeDocument/2006/math" xmlns:v="urn:schemas-microsoft-com:vml" xmlns:wp14="http://schemas.microsoft.com/office/word/2010/wordprocessingDrawing" xmlns:wp="http://schemas.openxmlformats.org/drawingml/2006/wordprocessingDrawing" xmlns:w10="urn:schemas-microsoft-com:office:word" xmlns:w="http://schemas.openxmlformats.org/wordprocessingml/2006/main" xmlns:w14="http://schemas.microsoft.com/office/word/2010/wordml" xmlns:wpg="http://schemas.microsoft.com/office/word/2010/wordprocessingGroup" xmlns:wpi="http://schemas.microsoft.com/office/word/2010/wordprocessingInk" xmlns:wne="http://schemas.microsoft.com/office/word/2006/wordml" xmlns:wps="http://schemas.microsoft.com/office/word/2010/wordprocessingShape" mc:Ignorable="w14 wp14">
   <w:endnote w:type="separator" w:id="-1">
     <w:p>
       <w:pPr>
@@ -11690,7 +11358,7 @@
 </file>
 
 <file path=word/footer1.xml><?xml version="1.0" encoding="utf-8"?>
-<w:ftr xmlns:wpc="http://schemas.microsoft.com/office/word/2010/wordprocessingCanvas" xmlns:cx="http://schemas.microsoft.com/office/drawing/2014/chartex" xmlns:cx1="http://schemas.microsoft.com/office/drawing/2015/9/8/chartex" xmlns:cx2="http://schemas.microsoft.com/office/drawing/2015/10/21/chartex" xmlns:cx3="http://schemas.microsoft.com/office/drawing/2016/5/9/chartex" xmlns:cx4="http://schemas.microsoft.com/office/drawing/2016/5/10/chartex" xmlns:cx5="http://schemas.microsoft.com/office/drawing/2016/5/11/chartex" xmlns:cx6="http://schemas.microsoft.com/office/drawing/2016/5/12/chartex" xmlns:cx7="http://schemas.microsoft.com/office/drawing/2016/5/13/chartex" xmlns:cx8="http://schemas.microsoft.com/office/drawing/2016/5/14/chartex" xmlns:mc="http://schemas.openxmlformats.org/markup-compatibility/2006" xmlns:aink="http://schemas.microsoft.com/office/drawing/2016/ink" xmlns:am3d="http://schemas.microsoft.com/office/drawing/2017/model3d" xmlns:o="urn:schemas-microsoft-com:office:office" xmlns:r="http://schemas.openxmlformats.org/officeDocument/2006/relationships" xmlns:m="http://schemas.openxmlformats.org/officeDocument/2006/math" xmlns:v="urn:schemas-microsoft-com:vml" xmlns:wp14="http://schemas.microsoft.com/office/word/2010/wordprocessingDrawing" xmlns:wp="http://schemas.openxmlformats.org/drawingml/2006/wordprocessingDrawing" xmlns:w10="urn:schemas-microsoft-com:office:word" xmlns:w="http://schemas.openxmlformats.org/wordprocessingml/2006/main" xmlns:w14="http://schemas.microsoft.com/office/word/2010/wordml" xmlns:w15="http://schemas.microsoft.com/office/word/2012/wordml" xmlns:w16cid="http://schemas.microsoft.com/office/word/2016/wordml/cid" xmlns:w16se="http://schemas.microsoft.com/office/word/2015/wordml/symex" xmlns:wpg="http://schemas.microsoft.com/office/word/2010/wordprocessingGroup" xmlns:wpi="http://schemas.microsoft.com/office/word/2010/wordprocessingInk" xmlns:wne="http://schemas.microsoft.com/office/word/2006/wordml" xmlns:wps="http://schemas.microsoft.com/office/word/2010/wordprocessingShape" mc:Ignorable="w14 w15 w16se w16cid wp14">
+<w:ftr xmlns:wpc="http://schemas.microsoft.com/office/word/2010/wordprocessingCanvas" xmlns:mc="http://schemas.openxmlformats.org/markup-compatibility/2006" xmlns:o="urn:schemas-microsoft-com:office:office" xmlns:r="http://schemas.openxmlformats.org/officeDocument/2006/relationships" xmlns:m="http://schemas.openxmlformats.org/officeDocument/2006/math" xmlns:v="urn:schemas-microsoft-com:vml" xmlns:wp14="http://schemas.microsoft.com/office/word/2010/wordprocessingDrawing" xmlns:wp="http://schemas.openxmlformats.org/drawingml/2006/wordprocessingDrawing" xmlns:w10="urn:schemas-microsoft-com:office:word" xmlns:w="http://schemas.openxmlformats.org/wordprocessingml/2006/main" xmlns:w14="http://schemas.microsoft.com/office/word/2010/wordml" xmlns:wpg="http://schemas.microsoft.com/office/word/2010/wordprocessingGroup" xmlns:wpi="http://schemas.microsoft.com/office/word/2010/wordprocessingInk" xmlns:wne="http://schemas.microsoft.com/office/word/2006/wordml" xmlns:wps="http://schemas.microsoft.com/office/word/2010/wordprocessingShape" mc:Ignorable="w14 wp14">
   <w:sdt>
     <w:sdtPr>
       <w:id w:val="1357004949"/>
@@ -11719,7 +11387,7 @@
           <w:rPr>
             <w:noProof/>
           </w:rPr>
-          <w:t>18</w:t>
+          <w:t>10</w:t>
         </w:r>
         <w:r>
           <w:fldChar w:fldCharType="end"/>
@@ -11736,7 +11404,7 @@
 </file>
 
 <file path=word/footnotes.xml><?xml version="1.0" encoding="utf-8"?>
-<w:footnotes xmlns:wpc="http://schemas.microsoft.com/office/word/2010/wordprocessingCanvas" xmlns:cx="http://schemas.microsoft.com/office/drawing/2014/chartex" xmlns:cx1="http://schemas.microsoft.com/office/drawing/2015/9/8/chartex" xmlns:cx2="http://schemas.microsoft.com/office/drawing/2015/10/21/chartex" xmlns:cx3="http://schemas.microsoft.com/office/drawing/2016/5/9/chartex" xmlns:cx4="http://schemas.microsoft.com/office/drawing/2016/5/10/chartex" xmlns:cx5="http://schemas.microsoft.com/office/drawing/2016/5/11/chartex" xmlns:cx6="http://schemas.microsoft.com/office/drawing/2016/5/12/chartex" xmlns:cx7="http://schemas.microsoft.com/office/drawing/2016/5/13/chartex" xmlns:cx8="http://schemas.microsoft.com/office/drawing/2016/5/14/chartex" xmlns:mc="http://schemas.openxmlformats.org/markup-compatibility/2006" xmlns:aink="http://schemas.microsoft.com/office/drawing/2016/ink" xmlns:am3d="http://schemas.microsoft.com/office/drawing/2017/model3d" xmlns:o="urn:schemas-microsoft-com:office:office" xmlns:r="http://schemas.openxmlformats.org/officeDocument/2006/relationships" xmlns:m="http://schemas.openxmlformats.org/officeDocument/2006/math" xmlns:v="urn:schemas-microsoft-com:vml" xmlns:wp14="http://schemas.microsoft.com/office/word/2010/wordprocessingDrawing" xmlns:wp="http://schemas.openxmlformats.org/drawingml/2006/wordprocessingDrawing" xmlns:w10="urn:schemas-microsoft-com:office:word" xmlns:w="http://schemas.openxmlformats.org/wordprocessingml/2006/main" xmlns:w14="http://schemas.microsoft.com/office/word/2010/wordml" xmlns:w15="http://schemas.microsoft.com/office/word/2012/wordml" xmlns:w16cid="http://schemas.microsoft.com/office/word/2016/wordml/cid" xmlns:w16se="http://schemas.microsoft.com/office/word/2015/wordml/symex" xmlns:wpg="http://schemas.microsoft.com/office/word/2010/wordprocessingGroup" xmlns:wpi="http://schemas.microsoft.com/office/word/2010/wordprocessingInk" xmlns:wne="http://schemas.microsoft.com/office/word/2006/wordml" xmlns:wps="http://schemas.microsoft.com/office/word/2010/wordprocessingShape" mc:Ignorable="w14 w15 w16se w16cid wp14">
+<w:footnotes xmlns:wpc="http://schemas.microsoft.com/office/word/2010/wordprocessingCanvas" xmlns:mc="http://schemas.openxmlformats.org/markup-compatibility/2006" xmlns:o="urn:schemas-microsoft-com:office:office" xmlns:r="http://schemas.openxmlformats.org/officeDocument/2006/relationships" xmlns:m="http://schemas.openxmlformats.org/officeDocument/2006/math" xmlns:v="urn:schemas-microsoft-com:vml" xmlns:wp14="http://schemas.microsoft.com/office/word/2010/wordprocessingDrawing" xmlns:wp="http://schemas.openxmlformats.org/drawingml/2006/wordprocessingDrawing" xmlns:w10="urn:schemas-microsoft-com:office:word" xmlns:w="http://schemas.openxmlformats.org/wordprocessingml/2006/main" xmlns:w14="http://schemas.microsoft.com/office/word/2010/wordml" xmlns:wpg="http://schemas.microsoft.com/office/word/2010/wordprocessingGroup" xmlns:wpi="http://schemas.microsoft.com/office/word/2010/wordprocessingInk" xmlns:wne="http://schemas.microsoft.com/office/word/2006/wordml" xmlns:wps="http://schemas.microsoft.com/office/word/2010/wordprocessingShape" mc:Ignorable="w14 wp14">
   <w:footnote w:type="separator" w:id="-1">
     <w:p>
       <w:pPr>
@@ -11761,8 +11429,8 @@
 </file>
 
 <file path=word/numbering.xml><?xml version="1.0" encoding="utf-8"?>
-<w:numbering xmlns:wpc="http://schemas.microsoft.com/office/word/2010/wordprocessingCanvas" xmlns:cx="http://schemas.microsoft.com/office/drawing/2014/chartex" xmlns:cx1="http://schemas.microsoft.com/office/drawing/2015/9/8/chartex" xmlns:cx2="http://schemas.microsoft.com/office/drawing/2015/10/21/chartex" xmlns:cx3="http://schemas.microsoft.com/office/drawing/2016/5/9/chartex" xmlns:cx4="http://schemas.microsoft.com/office/drawing/2016/5/10/chartex" xmlns:cx5="http://schemas.microsoft.com/office/drawing/2016/5/11/chartex" xmlns:cx6="http://schemas.microsoft.com/office/drawing/2016/5/12/chartex" xmlns:cx7="http://schemas.microsoft.com/office/drawing/2016/5/13/chartex" xmlns:cx8="http://schemas.microsoft.com/office/drawing/2016/5/14/chartex" xmlns:mc="http://schemas.openxmlformats.org/markup-compatibility/2006" xmlns:aink="http://schemas.microsoft.com/office/drawing/2016/ink" xmlns:am3d="http://schemas.microsoft.com/office/drawing/2017/model3d" xmlns:o="urn:schemas-microsoft-com:office:office" xmlns:r="http://schemas.openxmlformats.org/officeDocument/2006/relationships" xmlns:m="http://schemas.openxmlformats.org/officeDocument/2006/math" xmlns:v="urn:schemas-microsoft-com:vml" xmlns:wp14="http://schemas.microsoft.com/office/word/2010/wordprocessingDrawing" xmlns:wp="http://schemas.openxmlformats.org/drawingml/2006/wordprocessingDrawing" xmlns:w10="urn:schemas-microsoft-com:office:word" xmlns:w="http://schemas.openxmlformats.org/wordprocessingml/2006/main" xmlns:w14="http://schemas.microsoft.com/office/word/2010/wordml" xmlns:w15="http://schemas.microsoft.com/office/word/2012/wordml" xmlns:w16cid="http://schemas.microsoft.com/office/word/2016/wordml/cid" xmlns:w16se="http://schemas.microsoft.com/office/word/2015/wordml/symex" xmlns:wpg="http://schemas.microsoft.com/office/word/2010/wordprocessingGroup" xmlns:wpi="http://schemas.microsoft.com/office/word/2010/wordprocessingInk" xmlns:wne="http://schemas.microsoft.com/office/word/2006/wordml" xmlns:wps="http://schemas.microsoft.com/office/word/2010/wordprocessingShape" mc:Ignorable="w14 w15 w16se w16cid wp14">
-  <w:abstractNum w:abstractNumId="0" w15:restartNumberingAfterBreak="0">
+<w:numbering xmlns:wpc="http://schemas.microsoft.com/office/word/2010/wordprocessingCanvas" xmlns:mc="http://schemas.openxmlformats.org/markup-compatibility/2006" xmlns:o="urn:schemas-microsoft-com:office:office" xmlns:r="http://schemas.openxmlformats.org/officeDocument/2006/relationships" xmlns:m="http://schemas.openxmlformats.org/officeDocument/2006/math" xmlns:v="urn:schemas-microsoft-com:vml" xmlns:wp14="http://schemas.microsoft.com/office/word/2010/wordprocessingDrawing" xmlns:wp="http://schemas.openxmlformats.org/drawingml/2006/wordprocessingDrawing" xmlns:w10="urn:schemas-microsoft-com:office:word" xmlns:w="http://schemas.openxmlformats.org/wordprocessingml/2006/main" xmlns:w14="http://schemas.microsoft.com/office/word/2010/wordml" xmlns:wpg="http://schemas.microsoft.com/office/word/2010/wordprocessingGroup" xmlns:wpi="http://schemas.microsoft.com/office/word/2010/wordprocessingInk" xmlns:wne="http://schemas.microsoft.com/office/word/2006/wordml" xmlns:wps="http://schemas.microsoft.com/office/word/2010/wordprocessingShape" mc:Ignorable="w14 wp14">
+  <w:abstractNum w:abstractNumId="0">
     <w:nsid w:val="0B852B59"/>
     <w:multiLevelType w:val="hybridMultilevel"/>
     <w:tmpl w:val="6F5826EE"/>
@@ -11875,7 +11543,7 @@
       </w:rPr>
     </w:lvl>
   </w:abstractNum>
-  <w:abstractNum w:abstractNumId="1" w15:restartNumberingAfterBreak="0">
+  <w:abstractNum w:abstractNumId="1">
     <w:nsid w:val="10A54A8E"/>
     <w:multiLevelType w:val="hybridMultilevel"/>
     <w:tmpl w:val="EAA2CBCC"/>
@@ -11988,7 +11656,7 @@
       </w:rPr>
     </w:lvl>
   </w:abstractNum>
-  <w:abstractNum w:abstractNumId="2" w15:restartNumberingAfterBreak="0">
+  <w:abstractNum w:abstractNumId="2">
     <w:nsid w:val="156A3468"/>
     <w:multiLevelType w:val="hybridMultilevel"/>
     <w:tmpl w:val="725A4212"/>
@@ -12101,7 +11769,7 @@
       </w:rPr>
     </w:lvl>
   </w:abstractNum>
-  <w:abstractNum w:abstractNumId="3" w15:restartNumberingAfterBreak="0">
+  <w:abstractNum w:abstractNumId="3">
     <w:nsid w:val="179432A6"/>
     <w:multiLevelType w:val="multilevel"/>
     <w:tmpl w:val="926E30B0"/>
@@ -12214,7 +11882,7 @@
       </w:rPr>
     </w:lvl>
   </w:abstractNum>
-  <w:abstractNum w:abstractNumId="4" w15:restartNumberingAfterBreak="0">
+  <w:abstractNum w:abstractNumId="4">
     <w:nsid w:val="1A881691"/>
     <w:multiLevelType w:val="hybridMultilevel"/>
     <w:tmpl w:val="CE1E0F30"/>
@@ -12327,7 +11995,7 @@
       </w:rPr>
     </w:lvl>
   </w:abstractNum>
-  <w:abstractNum w:abstractNumId="5" w15:restartNumberingAfterBreak="0">
+  <w:abstractNum w:abstractNumId="5">
     <w:nsid w:val="1C8E234C"/>
     <w:multiLevelType w:val="hybridMultilevel"/>
     <w:tmpl w:val="CBF4DDF2"/>
@@ -12440,7 +12108,7 @@
       </w:rPr>
     </w:lvl>
   </w:abstractNum>
-  <w:abstractNum w:abstractNumId="6" w15:restartNumberingAfterBreak="0">
+  <w:abstractNum w:abstractNumId="6">
     <w:nsid w:val="1D667C2E"/>
     <w:multiLevelType w:val="hybridMultilevel"/>
     <w:tmpl w:val="8A28A6A8"/>
@@ -12553,7 +12221,7 @@
       </w:rPr>
     </w:lvl>
   </w:abstractNum>
-  <w:abstractNum w:abstractNumId="7" w15:restartNumberingAfterBreak="0">
+  <w:abstractNum w:abstractNumId="7">
     <w:nsid w:val="1E5275C4"/>
     <w:multiLevelType w:val="multilevel"/>
     <w:tmpl w:val="855A418C"/>
@@ -12675,7 +12343,7 @@
       </w:rPr>
     </w:lvl>
   </w:abstractNum>
-  <w:abstractNum w:abstractNumId="8" w15:restartNumberingAfterBreak="0">
+  <w:abstractNum w:abstractNumId="8">
     <w:nsid w:val="1FD27A2F"/>
     <w:multiLevelType w:val="hybridMultilevel"/>
     <w:tmpl w:val="0CE86DB8"/>
@@ -12788,7 +12456,7 @@
       </w:rPr>
     </w:lvl>
   </w:abstractNum>
-  <w:abstractNum w:abstractNumId="9" w15:restartNumberingAfterBreak="0">
+  <w:abstractNum w:abstractNumId="9">
     <w:nsid w:val="1FE00880"/>
     <w:multiLevelType w:val="hybridMultilevel"/>
     <w:tmpl w:val="BCB4FC7E"/>
@@ -12901,7 +12569,7 @@
       </w:rPr>
     </w:lvl>
   </w:abstractNum>
-  <w:abstractNum w:abstractNumId="10" w15:restartNumberingAfterBreak="0">
+  <w:abstractNum w:abstractNumId="10">
     <w:nsid w:val="2290223F"/>
     <w:multiLevelType w:val="hybridMultilevel"/>
     <w:tmpl w:val="23A4BDEC"/>
@@ -13014,7 +12682,7 @@
       </w:rPr>
     </w:lvl>
   </w:abstractNum>
-  <w:abstractNum w:abstractNumId="11" w15:restartNumberingAfterBreak="0">
+  <w:abstractNum w:abstractNumId="11">
     <w:nsid w:val="25E57C0B"/>
     <w:multiLevelType w:val="hybridMultilevel"/>
     <w:tmpl w:val="24A06BB6"/>
@@ -13127,7 +12795,7 @@
       </w:rPr>
     </w:lvl>
   </w:abstractNum>
-  <w:abstractNum w:abstractNumId="12" w15:restartNumberingAfterBreak="0">
+  <w:abstractNum w:abstractNumId="12">
     <w:nsid w:val="2AA53D91"/>
     <w:multiLevelType w:val="hybridMultilevel"/>
     <w:tmpl w:val="4DB6C9E0"/>
@@ -13240,7 +12908,7 @@
       </w:rPr>
     </w:lvl>
   </w:abstractNum>
-  <w:abstractNum w:abstractNumId="13" w15:restartNumberingAfterBreak="0">
+  <w:abstractNum w:abstractNumId="13">
     <w:nsid w:val="2AE70B01"/>
     <w:multiLevelType w:val="hybridMultilevel"/>
     <w:tmpl w:val="9FEEE308"/>
@@ -13353,7 +13021,7 @@
       </w:rPr>
     </w:lvl>
   </w:abstractNum>
-  <w:abstractNum w:abstractNumId="14" w15:restartNumberingAfterBreak="0">
+  <w:abstractNum w:abstractNumId="14">
     <w:nsid w:val="2D9851B4"/>
     <w:multiLevelType w:val="hybridMultilevel"/>
     <w:tmpl w:val="0CDCAB42"/>
@@ -13467,7 +13135,7 @@
       </w:rPr>
     </w:lvl>
   </w:abstractNum>
-  <w:abstractNum w:abstractNumId="15" w15:restartNumberingAfterBreak="0">
+  <w:abstractNum w:abstractNumId="15">
     <w:nsid w:val="2E983988"/>
     <w:multiLevelType w:val="hybridMultilevel"/>
     <w:tmpl w:val="96A49268"/>
@@ -13580,7 +13248,7 @@
       </w:rPr>
     </w:lvl>
   </w:abstractNum>
-  <w:abstractNum w:abstractNumId="16" w15:restartNumberingAfterBreak="0">
+  <w:abstractNum w:abstractNumId="16">
     <w:nsid w:val="335D451D"/>
     <w:multiLevelType w:val="hybridMultilevel"/>
     <w:tmpl w:val="7B10A3EC"/>
@@ -13693,7 +13361,7 @@
       </w:rPr>
     </w:lvl>
   </w:abstractNum>
-  <w:abstractNum w:abstractNumId="17" w15:restartNumberingAfterBreak="0">
+  <w:abstractNum w:abstractNumId="17">
     <w:nsid w:val="384205B5"/>
     <w:multiLevelType w:val="hybridMultilevel"/>
     <w:tmpl w:val="8ED4CCA0"/>
@@ -13806,7 +13474,7 @@
       </w:rPr>
     </w:lvl>
   </w:abstractNum>
-  <w:abstractNum w:abstractNumId="18" w15:restartNumberingAfterBreak="0">
+  <w:abstractNum w:abstractNumId="18">
     <w:nsid w:val="38B955CB"/>
     <w:multiLevelType w:val="hybridMultilevel"/>
     <w:tmpl w:val="2D1AB7C0"/>
@@ -13919,7 +13587,7 @@
       </w:rPr>
     </w:lvl>
   </w:abstractNum>
-  <w:abstractNum w:abstractNumId="19" w15:restartNumberingAfterBreak="0">
+  <w:abstractNum w:abstractNumId="19">
     <w:nsid w:val="3C4C7A61"/>
     <w:multiLevelType w:val="hybridMultilevel"/>
     <w:tmpl w:val="67187148"/>
@@ -14032,7 +13700,7 @@
       </w:rPr>
     </w:lvl>
   </w:abstractNum>
-  <w:abstractNum w:abstractNumId="20" w15:restartNumberingAfterBreak="0">
+  <w:abstractNum w:abstractNumId="20">
     <w:nsid w:val="40FC39BB"/>
     <w:multiLevelType w:val="hybridMultilevel"/>
     <w:tmpl w:val="EA6E2BBA"/>
@@ -14145,7 +13813,7 @@
       </w:rPr>
     </w:lvl>
   </w:abstractNum>
-  <w:abstractNum w:abstractNumId="21" w15:restartNumberingAfterBreak="0">
+  <w:abstractNum w:abstractNumId="21">
     <w:nsid w:val="41AC2FDE"/>
     <w:multiLevelType w:val="multilevel"/>
     <w:tmpl w:val="926E30B0"/>
@@ -14258,7 +13926,7 @@
       </w:rPr>
     </w:lvl>
   </w:abstractNum>
-  <w:abstractNum w:abstractNumId="22" w15:restartNumberingAfterBreak="0">
+  <w:abstractNum w:abstractNumId="22">
     <w:nsid w:val="43136EA2"/>
     <w:multiLevelType w:val="hybridMultilevel"/>
     <w:tmpl w:val="01403DC0"/>
@@ -14371,7 +14039,7 @@
       </w:rPr>
     </w:lvl>
   </w:abstractNum>
-  <w:abstractNum w:abstractNumId="23" w15:restartNumberingAfterBreak="0">
+  <w:abstractNum w:abstractNumId="23">
     <w:nsid w:val="442E65EC"/>
     <w:multiLevelType w:val="multilevel"/>
     <w:tmpl w:val="C638D74C"/>
@@ -14484,7 +14152,7 @@
       </w:rPr>
     </w:lvl>
   </w:abstractNum>
-  <w:abstractNum w:abstractNumId="24" w15:restartNumberingAfterBreak="0">
+  <w:abstractNum w:abstractNumId="24">
     <w:nsid w:val="452B3F13"/>
     <w:multiLevelType w:val="hybridMultilevel"/>
     <w:tmpl w:val="DD0EF36A"/>
@@ -14597,7 +14265,7 @@
       </w:rPr>
     </w:lvl>
   </w:abstractNum>
-  <w:abstractNum w:abstractNumId="25" w15:restartNumberingAfterBreak="0">
+  <w:abstractNum w:abstractNumId="25">
     <w:nsid w:val="4A0C6985"/>
     <w:multiLevelType w:val="hybridMultilevel"/>
     <w:tmpl w:val="2ECCA7EA"/>
@@ -14710,7 +14378,7 @@
       </w:rPr>
     </w:lvl>
   </w:abstractNum>
-  <w:abstractNum w:abstractNumId="26" w15:restartNumberingAfterBreak="0">
+  <w:abstractNum w:abstractNumId="26">
     <w:nsid w:val="4BC9127A"/>
     <w:multiLevelType w:val="hybridMultilevel"/>
     <w:tmpl w:val="EDC672CA"/>
@@ -14823,7 +14491,7 @@
       </w:rPr>
     </w:lvl>
   </w:abstractNum>
-  <w:abstractNum w:abstractNumId="27" w15:restartNumberingAfterBreak="0">
+  <w:abstractNum w:abstractNumId="27">
     <w:nsid w:val="5D3625C7"/>
     <w:multiLevelType w:val="hybridMultilevel"/>
     <w:tmpl w:val="08923032"/>
@@ -14936,7 +14604,7 @@
       </w:rPr>
     </w:lvl>
   </w:abstractNum>
-  <w:abstractNum w:abstractNumId="28" w15:restartNumberingAfterBreak="0">
+  <w:abstractNum w:abstractNumId="28">
     <w:nsid w:val="605274DA"/>
     <w:multiLevelType w:val="hybridMultilevel"/>
     <w:tmpl w:val="86341E36"/>
@@ -15049,7 +14717,7 @@
       </w:rPr>
     </w:lvl>
   </w:abstractNum>
-  <w:abstractNum w:abstractNumId="29" w15:restartNumberingAfterBreak="0">
+  <w:abstractNum w:abstractNumId="29">
     <w:nsid w:val="62CA2BBC"/>
     <w:multiLevelType w:val="hybridMultilevel"/>
     <w:tmpl w:val="E9C840D0"/>
@@ -15162,7 +14830,7 @@
       </w:rPr>
     </w:lvl>
   </w:abstractNum>
-  <w:abstractNum w:abstractNumId="30" w15:restartNumberingAfterBreak="0">
+  <w:abstractNum w:abstractNumId="30">
     <w:nsid w:val="6487643A"/>
     <w:multiLevelType w:val="multilevel"/>
     <w:tmpl w:val="855A418C"/>
@@ -15284,7 +14952,7 @@
       </w:rPr>
     </w:lvl>
   </w:abstractNum>
-  <w:abstractNum w:abstractNumId="31" w15:restartNumberingAfterBreak="0">
+  <w:abstractNum w:abstractNumId="31">
     <w:nsid w:val="6B671059"/>
     <w:multiLevelType w:val="hybridMultilevel"/>
     <w:tmpl w:val="2B06DBA2"/>
@@ -15397,7 +15065,7 @@
       </w:rPr>
     </w:lvl>
   </w:abstractNum>
-  <w:abstractNum w:abstractNumId="32" w15:restartNumberingAfterBreak="0">
+  <w:abstractNum w:abstractNumId="32">
     <w:nsid w:val="77C17C6E"/>
     <w:multiLevelType w:val="hybridMultilevel"/>
     <w:tmpl w:val="B5C26210"/>
@@ -15510,7 +15178,7 @@
       </w:rPr>
     </w:lvl>
   </w:abstractNum>
-  <w:abstractNum w:abstractNumId="33" w15:restartNumberingAfterBreak="0">
+  <w:abstractNum w:abstractNumId="33">
     <w:nsid w:val="796B4746"/>
     <w:multiLevelType w:val="hybridMultilevel"/>
     <w:tmpl w:val="FF18C37E"/>
@@ -15623,7 +15291,7 @@
       </w:rPr>
     </w:lvl>
   </w:abstractNum>
-  <w:abstractNum w:abstractNumId="34" w15:restartNumberingAfterBreak="0">
+  <w:abstractNum w:abstractNumId="34">
     <w:nsid w:val="7AE15E22"/>
     <w:multiLevelType w:val="hybridMultilevel"/>
     <w:tmpl w:val="FD2E99AA"/>
@@ -15736,7 +15404,7 @@
       </w:rPr>
     </w:lvl>
   </w:abstractNum>
-  <w:abstractNum w:abstractNumId="35" w15:restartNumberingAfterBreak="0">
+  <w:abstractNum w:abstractNumId="35">
     <w:nsid w:val="7EC05D8F"/>
     <w:multiLevelType w:val="hybridMultilevel"/>
     <w:tmpl w:val="EDF6A50A"/>
@@ -15849,7 +15517,7 @@
       </w:rPr>
     </w:lvl>
   </w:abstractNum>
-  <w:abstractNum w:abstractNumId="36" w15:restartNumberingAfterBreak="0">
+  <w:abstractNum w:abstractNumId="36">
     <w:nsid w:val="7EDE6816"/>
     <w:multiLevelType w:val="hybridMultilevel"/>
     <w:tmpl w:val="E8685C8C"/>
@@ -16051,21 +15719,12 @@
   </w:num>
   <w:num w:numId="38">
     <w:abstractNumId w:val="5"/>
-    <w:lvlOverride w:ilvl="0"/>
-    <w:lvlOverride w:ilvl="1"/>
-    <w:lvlOverride w:ilvl="2"/>
-    <w:lvlOverride w:ilvl="3"/>
-    <w:lvlOverride w:ilvl="4"/>
-    <w:lvlOverride w:ilvl="5"/>
-    <w:lvlOverride w:ilvl="6"/>
-    <w:lvlOverride w:ilvl="7"/>
-    <w:lvlOverride w:ilvl="8"/>
   </w:num>
 </w:numbering>
 </file>
 
 <file path=word/styles.xml><?xml version="1.0" encoding="utf-8"?>
-<w:styles xmlns:mc="http://schemas.openxmlformats.org/markup-compatibility/2006" xmlns:r="http://schemas.openxmlformats.org/officeDocument/2006/relationships" xmlns:w="http://schemas.openxmlformats.org/wordprocessingml/2006/main" xmlns:w14="http://schemas.microsoft.com/office/word/2010/wordml" xmlns:w15="http://schemas.microsoft.com/office/word/2012/wordml" xmlns:w16cid="http://schemas.microsoft.com/office/word/2016/wordml/cid" xmlns:w16se="http://schemas.microsoft.com/office/word/2015/wordml/symex" mc:Ignorable="w14 w15 w16se w16cid">
+<w:styles xmlns:mc="http://schemas.openxmlformats.org/markup-compatibility/2006" xmlns:r="http://schemas.openxmlformats.org/officeDocument/2006/relationships" xmlns:w="http://schemas.openxmlformats.org/wordprocessingml/2006/main" xmlns:w14="http://schemas.microsoft.com/office/word/2010/wordml" mc:Ignorable="w14">
   <w:docDefaults>
     <w:rPrDefault>
       <w:rPr>
@@ -16081,383 +15740,459 @@
       </w:pPr>
     </w:pPrDefault>
   </w:docDefaults>
-  <w:latentStyles w:defLockedState="0" w:defUIPriority="99" w:defSemiHidden="0" w:defUnhideWhenUsed="0" w:defQFormat="0" w:count="376">
-    <w:lsdException w:name="Normal" w:uiPriority="0" w:qFormat="1"/>
-    <w:lsdException w:name="heading 1" w:uiPriority="9" w:qFormat="1"/>
-    <w:lsdException w:name="heading 2" w:semiHidden="1" w:uiPriority="9" w:unhideWhenUsed="1" w:qFormat="1"/>
-    <w:lsdException w:name="heading 3" w:semiHidden="1" w:uiPriority="9" w:unhideWhenUsed="1" w:qFormat="1"/>
-    <w:lsdException w:name="heading 4" w:semiHidden="1" w:uiPriority="9" w:unhideWhenUsed="1" w:qFormat="1"/>
-    <w:lsdException w:name="heading 5" w:semiHidden="1" w:uiPriority="9" w:unhideWhenUsed="1" w:qFormat="1"/>
-    <w:lsdException w:name="heading 6" w:semiHidden="1" w:uiPriority="9" w:unhideWhenUsed="1" w:qFormat="1"/>
-    <w:lsdException w:name="heading 7" w:semiHidden="1" w:uiPriority="9" w:unhideWhenUsed="1" w:qFormat="1"/>
-    <w:lsdException w:name="heading 8" w:semiHidden="1" w:uiPriority="9" w:unhideWhenUsed="1" w:qFormat="1"/>
-    <w:lsdException w:name="heading 9" w:semiHidden="1" w:uiPriority="9" w:unhideWhenUsed="1" w:qFormat="1"/>
-    <w:lsdException w:name="index 1" w:semiHidden="1" w:unhideWhenUsed="1"/>
-    <w:lsdException w:name="index 2" w:semiHidden="1" w:unhideWhenUsed="1"/>
-    <w:lsdException w:name="index 3" w:semiHidden="1" w:unhideWhenUsed="1"/>
-    <w:lsdException w:name="index 4" w:semiHidden="1" w:unhideWhenUsed="1"/>
-    <w:lsdException w:name="index 5" w:semiHidden="1" w:unhideWhenUsed="1"/>
-    <w:lsdException w:name="index 6" w:semiHidden="1" w:unhideWhenUsed="1"/>
-    <w:lsdException w:name="index 7" w:semiHidden="1" w:unhideWhenUsed="1"/>
-    <w:lsdException w:name="index 8" w:semiHidden="1" w:unhideWhenUsed="1"/>
-    <w:lsdException w:name="index 9" w:semiHidden="1" w:unhideWhenUsed="1"/>
-    <w:lsdException w:name="toc 1" w:semiHidden="1" w:uiPriority="39" w:unhideWhenUsed="1"/>
-    <w:lsdException w:name="toc 2" w:semiHidden="1" w:uiPriority="39" w:unhideWhenUsed="1"/>
-    <w:lsdException w:name="toc 3" w:semiHidden="1" w:uiPriority="39" w:unhideWhenUsed="1"/>
-    <w:lsdException w:name="toc 4" w:semiHidden="1" w:uiPriority="39" w:unhideWhenUsed="1"/>
-    <w:lsdException w:name="toc 5" w:semiHidden="1" w:uiPriority="39" w:unhideWhenUsed="1"/>
-    <w:lsdException w:name="toc 6" w:semiHidden="1" w:uiPriority="39" w:unhideWhenUsed="1"/>
-    <w:lsdException w:name="toc 7" w:semiHidden="1" w:uiPriority="39" w:unhideWhenUsed="1"/>
-    <w:lsdException w:name="toc 8" w:semiHidden="1" w:uiPriority="39" w:unhideWhenUsed="1"/>
-    <w:lsdException w:name="toc 9" w:semiHidden="1" w:uiPriority="39" w:unhideWhenUsed="1"/>
-    <w:lsdException w:name="Normal Indent" w:semiHidden="1" w:unhideWhenUsed="1"/>
-    <w:lsdException w:name="footnote text" w:semiHidden="1" w:unhideWhenUsed="1"/>
-    <w:lsdException w:name="annotation text" w:semiHidden="1" w:unhideWhenUsed="1"/>
-    <w:lsdException w:name="header" w:semiHidden="1" w:unhideWhenUsed="1"/>
-    <w:lsdException w:name="footer" w:semiHidden="1" w:unhideWhenUsed="1"/>
-    <w:lsdException w:name="index heading" w:semiHidden="1" w:unhideWhenUsed="1"/>
-    <w:lsdException w:name="caption" w:semiHidden="1" w:uiPriority="35" w:unhideWhenUsed="1" w:qFormat="1"/>
-    <w:lsdException w:name="table of figures" w:semiHidden="1" w:unhideWhenUsed="1"/>
-    <w:lsdException w:name="envelope address" w:semiHidden="1" w:unhideWhenUsed="1"/>
-    <w:lsdException w:name="envelope return" w:semiHidden="1" w:unhideWhenUsed="1"/>
-    <w:lsdException w:name="footnote reference" w:semiHidden="1" w:unhideWhenUsed="1"/>
-    <w:lsdException w:name="annotation reference" w:semiHidden="1" w:unhideWhenUsed="1"/>
-    <w:lsdException w:name="line number" w:semiHidden="1" w:unhideWhenUsed="1"/>
-    <w:lsdException w:name="page number" w:semiHidden="1" w:unhideWhenUsed="1"/>
-    <w:lsdException w:name="endnote reference" w:semiHidden="1" w:unhideWhenUsed="1"/>
-    <w:lsdException w:name="endnote text" w:semiHidden="1" w:unhideWhenUsed="1"/>
-    <w:lsdException w:name="table of authorities" w:semiHidden="1" w:unhideWhenUsed="1"/>
-    <w:lsdException w:name="macro" w:semiHidden="1" w:unhideWhenUsed="1"/>
-    <w:lsdException w:name="toa heading" w:semiHidden="1" w:unhideWhenUsed="1"/>
-    <w:lsdException w:name="List" w:semiHidden="1" w:unhideWhenUsed="1"/>
-    <w:lsdException w:name="List Bullet" w:semiHidden="1" w:unhideWhenUsed="1"/>
-    <w:lsdException w:name="List Number" w:semiHidden="1" w:unhideWhenUsed="1"/>
-    <w:lsdException w:name="List 2" w:semiHidden="1" w:unhideWhenUsed="1"/>
-    <w:lsdException w:name="List 3" w:semiHidden="1" w:unhideWhenUsed="1"/>
-    <w:lsdException w:name="List 4" w:semiHidden="1" w:unhideWhenUsed="1"/>
-    <w:lsdException w:name="List 5" w:semiHidden="1" w:unhideWhenUsed="1"/>
-    <w:lsdException w:name="List Bullet 2" w:semiHidden="1" w:unhideWhenUsed="1"/>
-    <w:lsdException w:name="List Bullet 3" w:semiHidden="1" w:unhideWhenUsed="1"/>
-    <w:lsdException w:name="List Bullet 4" w:semiHidden="1" w:unhideWhenUsed="1"/>
-    <w:lsdException w:name="List Bullet 5" w:semiHidden="1" w:unhideWhenUsed="1"/>
-    <w:lsdException w:name="List Number 2" w:semiHidden="1" w:unhideWhenUsed="1"/>
-    <w:lsdException w:name="List Number 3" w:semiHidden="1" w:unhideWhenUsed="1"/>
-    <w:lsdException w:name="List Number 4" w:semiHidden="1" w:unhideWhenUsed="1"/>
-    <w:lsdException w:name="List Number 5" w:semiHidden="1" w:unhideWhenUsed="1"/>
-    <w:lsdException w:name="Title" w:uiPriority="10" w:qFormat="1"/>
-    <w:lsdException w:name="Closing" w:semiHidden="1" w:unhideWhenUsed="1"/>
-    <w:lsdException w:name="Signature" w:semiHidden="1" w:unhideWhenUsed="1"/>
-    <w:lsdException w:name="Default Paragraph Font" w:semiHidden="1" w:uiPriority="1" w:unhideWhenUsed="1"/>
-    <w:lsdException w:name="Body Text" w:semiHidden="1" w:unhideWhenUsed="1"/>
-    <w:lsdException w:name="Body Text Indent" w:semiHidden="1" w:unhideWhenUsed="1"/>
-    <w:lsdException w:name="List Continue" w:semiHidden="1" w:unhideWhenUsed="1"/>
-    <w:lsdException w:name="List Continue 2" w:semiHidden="1" w:unhideWhenUsed="1"/>
-    <w:lsdException w:name="List Continue 3" w:semiHidden="1" w:unhideWhenUsed="1"/>
-    <w:lsdException w:name="List Continue 4" w:semiHidden="1" w:unhideWhenUsed="1"/>
-    <w:lsdException w:name="List Continue 5" w:semiHidden="1" w:unhideWhenUsed="1"/>
-    <w:lsdException w:name="Message Header" w:semiHidden="1" w:unhideWhenUsed="1"/>
-    <w:lsdException w:name="Subtitle" w:uiPriority="11" w:qFormat="1"/>
-    <w:lsdException w:name="Salutation" w:semiHidden="1" w:unhideWhenUsed="1"/>
-    <w:lsdException w:name="Date" w:semiHidden="1" w:unhideWhenUsed="1"/>
-    <w:lsdException w:name="Body Text First Indent" w:semiHidden="1" w:unhideWhenUsed="1"/>
-    <w:lsdException w:name="Body Text First Indent 2" w:semiHidden="1" w:unhideWhenUsed="1"/>
-    <w:lsdException w:name="Note Heading" w:semiHidden="1" w:unhideWhenUsed="1"/>
-    <w:lsdException w:name="Body Text 2" w:semiHidden="1" w:unhideWhenUsed="1"/>
-    <w:lsdException w:name="Body Text 3" w:semiHidden="1" w:unhideWhenUsed="1"/>
-    <w:lsdException w:name="Body Text Indent 2" w:semiHidden="1" w:unhideWhenUsed="1"/>
-    <w:lsdException w:name="Body Text Indent 3" w:semiHidden="1" w:unhideWhenUsed="1"/>
-    <w:lsdException w:name="Block Text" w:semiHidden="1" w:unhideWhenUsed="1"/>
-    <w:lsdException w:name="Hyperlink" w:semiHidden="1" w:unhideWhenUsed="1"/>
-    <w:lsdException w:name="FollowedHyperlink" w:semiHidden="1" w:unhideWhenUsed="1"/>
-    <w:lsdException w:name="Strong" w:uiPriority="22" w:qFormat="1"/>
-    <w:lsdException w:name="Emphasis" w:uiPriority="20" w:qFormat="1"/>
-    <w:lsdException w:name="Document Map" w:semiHidden="1" w:unhideWhenUsed="1"/>
-    <w:lsdException w:name="Plain Text" w:semiHidden="1" w:unhideWhenUsed="1"/>
-    <w:lsdException w:name="E-mail Signature" w:semiHidden="1" w:unhideWhenUsed="1"/>
-    <w:lsdException w:name="HTML Top of Form" w:semiHidden="1" w:unhideWhenUsed="1"/>
-    <w:lsdException w:name="HTML Bottom of Form" w:semiHidden="1" w:unhideWhenUsed="1"/>
-    <w:lsdException w:name="Normal (Web)" w:semiHidden="1" w:unhideWhenUsed="1"/>
-    <w:lsdException w:name="HTML Acronym" w:semiHidden="1" w:unhideWhenUsed="1"/>
-    <w:lsdException w:name="HTML Address" w:semiHidden="1" w:unhideWhenUsed="1"/>
-    <w:lsdException w:name="HTML Cite" w:semiHidden="1" w:unhideWhenUsed="1"/>
-    <w:lsdException w:name="HTML Code" w:semiHidden="1" w:unhideWhenUsed="1"/>
-    <w:lsdException w:name="HTML Definition" w:semiHidden="1" w:unhideWhenUsed="1"/>
-    <w:lsdException w:name="HTML Keyboard" w:semiHidden="1" w:unhideWhenUsed="1"/>
-    <w:lsdException w:name="HTML Preformatted" w:semiHidden="1" w:unhideWhenUsed="1"/>
-    <w:lsdException w:name="HTML Sample" w:semiHidden="1" w:unhideWhenUsed="1"/>
-    <w:lsdException w:name="HTML Typewriter" w:semiHidden="1" w:unhideWhenUsed="1"/>
-    <w:lsdException w:name="HTML Variable" w:semiHidden="1" w:unhideWhenUsed="1"/>
-    <w:lsdException w:name="Normal Table" w:semiHidden="1" w:unhideWhenUsed="1"/>
-    <w:lsdException w:name="annotation subject" w:semiHidden="1" w:unhideWhenUsed="1"/>
-    <w:lsdException w:name="No List" w:semiHidden="1" w:unhideWhenUsed="1"/>
-    <w:lsdException w:name="Outline List 1" w:semiHidden="1" w:unhideWhenUsed="1"/>
-    <w:lsdException w:name="Outline List 2" w:semiHidden="1" w:unhideWhenUsed="1"/>
-    <w:lsdException w:name="Outline List 3" w:semiHidden="1" w:unhideWhenUsed="1"/>
-    <w:lsdException w:name="Table Simple 1" w:semiHidden="1" w:unhideWhenUsed="1"/>
-    <w:lsdException w:name="Table Simple 2" w:semiHidden="1" w:unhideWhenUsed="1"/>
-    <w:lsdException w:name="Table Simple 3" w:semiHidden="1" w:unhideWhenUsed="1"/>
-    <w:lsdException w:name="Table Classic 1" w:semiHidden="1" w:unhideWhenUsed="1"/>
-    <w:lsdException w:name="Table Classic 2" w:semiHidden="1" w:unhideWhenUsed="1"/>
-    <w:lsdException w:name="Table Classic 3" w:semiHidden="1" w:unhideWhenUsed="1"/>
-    <w:lsdException w:name="Table Classic 4" w:semiHidden="1" w:unhideWhenUsed="1"/>
-    <w:lsdException w:name="Table Colorful 1" w:semiHidden="1" w:unhideWhenUsed="1"/>
-    <w:lsdException w:name="Table Colorful 2" w:semiHidden="1" w:unhideWhenUsed="1"/>
-    <w:lsdException w:name="Table Colorful 3" w:semiHidden="1" w:unhideWhenUsed="1"/>
-    <w:lsdException w:name="Table Columns 1" w:semiHidden="1" w:unhideWhenUsed="1"/>
-    <w:lsdException w:name="Table Columns 2" w:semiHidden="1" w:unhideWhenUsed="1"/>
-    <w:lsdException w:name="Table Columns 3" w:semiHidden="1" w:unhideWhenUsed="1"/>
-    <w:lsdException w:name="Table Columns 4" w:semiHidden="1" w:unhideWhenUsed="1"/>
-    <w:lsdException w:name="Table Columns 5" w:semiHidden="1" w:unhideWhenUsed="1"/>
-    <w:lsdException w:name="Table Grid 1" w:semiHidden="1" w:unhideWhenUsed="1"/>
-    <w:lsdException w:name="Table Grid 2" w:semiHidden="1" w:unhideWhenUsed="1"/>
-    <w:lsdException w:name="Table Grid 3" w:semiHidden="1" w:unhideWhenUsed="1"/>
-    <w:lsdException w:name="Table Grid 4" w:semiHidden="1" w:unhideWhenUsed="1"/>
-    <w:lsdException w:name="Table Grid 5" w:semiHidden="1" w:unhideWhenUsed="1"/>
-    <w:lsdException w:name="Table Grid 6" w:semiHidden="1" w:unhideWhenUsed="1"/>
-    <w:lsdException w:name="Table Grid 7" w:semiHidden="1" w:unhideWhenUsed="1"/>
-    <w:lsdException w:name="Table Grid 8" w:semiHidden="1" w:unhideWhenUsed="1"/>
-    <w:lsdException w:name="Table List 1" w:semiHidden="1" w:unhideWhenUsed="1"/>
-    <w:lsdException w:name="Table List 2" w:semiHidden="1" w:unhideWhenUsed="1"/>
-    <w:lsdException w:name="Table List 3" w:semiHidden="1" w:unhideWhenUsed="1"/>
-    <w:lsdException w:name="Table List 4" w:semiHidden="1" w:unhideWhenUsed="1"/>
-    <w:lsdException w:name="Table List 5" w:semiHidden="1" w:unhideWhenUsed="1"/>
-    <w:lsdException w:name="Table List 6" w:semiHidden="1" w:unhideWhenUsed="1"/>
-    <w:lsdException w:name="Table List 7" w:semiHidden="1" w:unhideWhenUsed="1"/>
-    <w:lsdException w:name="Table List 8" w:semiHidden="1" w:unhideWhenUsed="1"/>
-    <w:lsdException w:name="Table 3D effects 1" w:semiHidden="1" w:unhideWhenUsed="1"/>
-    <w:lsdException w:name="Table 3D effects 2" w:semiHidden="1" w:unhideWhenUsed="1"/>
-    <w:lsdException w:name="Table 3D effects 3" w:semiHidden="1" w:unhideWhenUsed="1"/>
-    <w:lsdException w:name="Table Contemporary" w:semiHidden="1" w:unhideWhenUsed="1"/>
-    <w:lsdException w:name="Table Elegant" w:semiHidden="1" w:unhideWhenUsed="1"/>
-    <w:lsdException w:name="Table Professional" w:semiHidden="1" w:unhideWhenUsed="1"/>
-    <w:lsdException w:name="Table Subtle 1" w:semiHidden="1" w:unhideWhenUsed="1"/>
-    <w:lsdException w:name="Table Subtle 2" w:semiHidden="1" w:unhideWhenUsed="1"/>
-    <w:lsdException w:name="Table Web 1" w:semiHidden="1" w:unhideWhenUsed="1"/>
-    <w:lsdException w:name="Table Web 2" w:semiHidden="1" w:unhideWhenUsed="1"/>
-    <w:lsdException w:name="Table Web 3" w:semiHidden="1" w:unhideWhenUsed="1"/>
-    <w:lsdException w:name="Balloon Text" w:semiHidden="1" w:unhideWhenUsed="1"/>
-    <w:lsdException w:name="Table Grid" w:semiHidden="1" w:uiPriority="59" w:unhideWhenUsed="1"/>
-    <w:lsdException w:name="Table Theme" w:semiHidden="1" w:unhideWhenUsed="1"/>
-    <w:lsdException w:name="Placeholder Text" w:semiHidden="1"/>
-    <w:lsdException w:name="No Spacing" w:uiPriority="1" w:qFormat="1"/>
-    <w:lsdException w:name="Light Shading" w:uiPriority="60"/>
-    <w:lsdException w:name="Light List" w:uiPriority="61"/>
-    <w:lsdException w:name="Light Grid" w:uiPriority="62"/>
-    <w:lsdException w:name="Medium Shading 1" w:uiPriority="63"/>
-    <w:lsdException w:name="Medium Shading 2" w:uiPriority="64"/>
-    <w:lsdException w:name="Medium List 1" w:uiPriority="65"/>
-    <w:lsdException w:name="Medium List 2" w:uiPriority="66"/>
-    <w:lsdException w:name="Medium Grid 1" w:uiPriority="67"/>
-    <w:lsdException w:name="Medium Grid 2" w:uiPriority="68"/>
-    <w:lsdException w:name="Medium Grid 3" w:uiPriority="69"/>
-    <w:lsdException w:name="Dark List" w:uiPriority="70"/>
-    <w:lsdException w:name="Colorful Shading" w:uiPriority="71"/>
-    <w:lsdException w:name="Colorful List" w:uiPriority="72"/>
-    <w:lsdException w:name="Colorful Grid" w:uiPriority="73"/>
-    <w:lsdException w:name="Light Shading Accent 1" w:uiPriority="60"/>
-    <w:lsdException w:name="Light List Accent 1" w:uiPriority="61"/>
-    <w:lsdException w:name="Light Grid Accent 1" w:uiPriority="62"/>
-    <w:lsdException w:name="Medium Shading 1 Accent 1" w:uiPriority="63"/>
-    <w:lsdException w:name="Medium Shading 2 Accent 1" w:uiPriority="64"/>
-    <w:lsdException w:name="Medium List 1 Accent 1" w:uiPriority="65"/>
-    <w:lsdException w:name="Revision" w:semiHidden="1"/>
-    <w:lsdException w:name="List Paragraph" w:uiPriority="34" w:qFormat="1"/>
-    <w:lsdException w:name="Quote" w:uiPriority="29" w:qFormat="1"/>
-    <w:lsdException w:name="Intense Quote" w:uiPriority="30" w:qFormat="1"/>
-    <w:lsdException w:name="Medium List 2 Accent 1" w:uiPriority="66"/>
-    <w:lsdException w:name="Medium Grid 1 Accent 1" w:uiPriority="67"/>
-    <w:lsdException w:name="Medium Grid 2 Accent 1" w:uiPriority="68"/>
-    <w:lsdException w:name="Medium Grid 3 Accent 1" w:uiPriority="69"/>
-    <w:lsdException w:name="Dark List Accent 1" w:uiPriority="70"/>
-    <w:lsdException w:name="Colorful Shading Accent 1" w:uiPriority="71"/>
-    <w:lsdException w:name="Colorful List Accent 1" w:uiPriority="72"/>
-    <w:lsdException w:name="Colorful Grid Accent 1" w:uiPriority="73"/>
-    <w:lsdException w:name="Light Shading Accent 2" w:uiPriority="60"/>
-    <w:lsdException w:name="Light List Accent 2" w:uiPriority="61"/>
-    <w:lsdException w:name="Light Grid Accent 2" w:uiPriority="62"/>
-    <w:lsdException w:name="Medium Shading 1 Accent 2" w:uiPriority="63"/>
-    <w:lsdException w:name="Medium Shading 2 Accent 2" w:uiPriority="64"/>
-    <w:lsdException w:name="Medium List 1 Accent 2" w:uiPriority="65"/>
-    <w:lsdException w:name="Medium List 2 Accent 2" w:uiPriority="66"/>
-    <w:lsdException w:name="Medium Grid 1 Accent 2" w:uiPriority="67"/>
-    <w:lsdException w:name="Medium Grid 2 Accent 2" w:uiPriority="68"/>
-    <w:lsdException w:name="Medium Grid 3 Accent 2" w:uiPriority="69"/>
-    <w:lsdException w:name="Dark List Accent 2" w:uiPriority="70"/>
-    <w:lsdException w:name="Colorful Shading Accent 2" w:uiPriority="71"/>
-    <w:lsdException w:name="Colorful List Accent 2" w:uiPriority="72"/>
-    <w:lsdException w:name="Colorful Grid Accent 2" w:uiPriority="73"/>
-    <w:lsdException w:name="Light Shading Accent 3" w:uiPriority="60"/>
-    <w:lsdException w:name="Light List Accent 3" w:uiPriority="61"/>
-    <w:lsdException w:name="Light Grid Accent 3" w:uiPriority="62"/>
-    <w:lsdException w:name="Medium Shading 1 Accent 3" w:uiPriority="63"/>
-    <w:lsdException w:name="Medium Shading 2 Accent 3" w:uiPriority="64"/>
-    <w:lsdException w:name="Medium List 1 Accent 3" w:uiPriority="65"/>
-    <w:lsdException w:name="Medium List 2 Accent 3" w:uiPriority="66"/>
-    <w:lsdException w:name="Medium Grid 1 Accent 3" w:uiPriority="67"/>
-    <w:lsdException w:name="Medium Grid 2 Accent 3" w:uiPriority="68"/>
-    <w:lsdException w:name="Medium Grid 3 Accent 3" w:uiPriority="69"/>
-    <w:lsdException w:name="Dark List Accent 3" w:uiPriority="70"/>
-    <w:lsdException w:name="Colorful Shading Accent 3" w:uiPriority="71"/>
-    <w:lsdException w:name="Colorful List Accent 3" w:uiPriority="72"/>
-    <w:lsdException w:name="Colorful Grid Accent 3" w:uiPriority="73"/>
-    <w:lsdException w:name="Light Shading Accent 4" w:uiPriority="60"/>
-    <w:lsdException w:name="Light List Accent 4" w:uiPriority="61"/>
-    <w:lsdException w:name="Light Grid Accent 4" w:uiPriority="62"/>
-    <w:lsdException w:name="Medium Shading 1 Accent 4" w:uiPriority="63"/>
-    <w:lsdException w:name="Medium Shading 2 Accent 4" w:uiPriority="64"/>
-    <w:lsdException w:name="Medium List 1 Accent 4" w:uiPriority="65"/>
-    <w:lsdException w:name="Medium List 2 Accent 4" w:uiPriority="66"/>
-    <w:lsdException w:name="Medium Grid 1 Accent 4" w:uiPriority="67"/>
-    <w:lsdException w:name="Medium Grid 2 Accent 4" w:uiPriority="68"/>
-    <w:lsdException w:name="Medium Grid 3 Accent 4" w:uiPriority="69"/>
-    <w:lsdException w:name="Dark List Accent 4" w:uiPriority="70"/>
-    <w:lsdException w:name="Colorful Shading Accent 4" w:uiPriority="71"/>
-    <w:lsdException w:name="Colorful List Accent 4" w:uiPriority="72"/>
-    <w:lsdException w:name="Colorful Grid Accent 4" w:uiPriority="73"/>
-    <w:lsdException w:name="Light Shading Accent 5" w:uiPriority="60"/>
-    <w:lsdException w:name="Light List Accent 5" w:uiPriority="61"/>
-    <w:lsdException w:name="Light Grid Accent 5" w:uiPriority="62"/>
-    <w:lsdException w:name="Medium Shading 1 Accent 5" w:uiPriority="63"/>
-    <w:lsdException w:name="Medium Shading 2 Accent 5" w:uiPriority="64"/>
-    <w:lsdException w:name="Medium List 1 Accent 5" w:uiPriority="65"/>
-    <w:lsdException w:name="Medium List 2 Accent 5" w:uiPriority="66"/>
-    <w:lsdException w:name="Medium Grid 1 Accent 5" w:uiPriority="67"/>
-    <w:lsdException w:name="Medium Grid 2 Accent 5" w:uiPriority="68"/>
-    <w:lsdException w:name="Medium Grid 3 Accent 5" w:uiPriority="69"/>
-    <w:lsdException w:name="Dark List Accent 5" w:uiPriority="70"/>
-    <w:lsdException w:name="Colorful Shading Accent 5" w:uiPriority="71"/>
-    <w:lsdException w:name="Colorful List Accent 5" w:uiPriority="72"/>
-    <w:lsdException w:name="Colorful Grid Accent 5" w:uiPriority="73"/>
-    <w:lsdException w:name="Light Shading Accent 6" w:uiPriority="60"/>
-    <w:lsdException w:name="Light List Accent 6" w:uiPriority="61"/>
-    <w:lsdException w:name="Light Grid Accent 6" w:uiPriority="62"/>
-    <w:lsdException w:name="Medium Shading 1 Accent 6" w:uiPriority="63"/>
-    <w:lsdException w:name="Medium Shading 2 Accent 6" w:uiPriority="64"/>
-    <w:lsdException w:name="Medium List 1 Accent 6" w:uiPriority="65"/>
-    <w:lsdException w:name="Medium List 2 Accent 6" w:uiPriority="66"/>
-    <w:lsdException w:name="Medium Grid 1 Accent 6" w:uiPriority="67"/>
-    <w:lsdException w:name="Medium Grid 2 Accent 6" w:uiPriority="68"/>
-    <w:lsdException w:name="Medium Grid 3 Accent 6" w:uiPriority="69"/>
-    <w:lsdException w:name="Dark List Accent 6" w:uiPriority="70"/>
-    <w:lsdException w:name="Colorful Shading Accent 6" w:uiPriority="71"/>
-    <w:lsdException w:name="Colorful List Accent 6" w:uiPriority="72"/>
-    <w:lsdException w:name="Colorful Grid Accent 6" w:uiPriority="73"/>
-    <w:lsdException w:name="Subtle Emphasis" w:uiPriority="19" w:qFormat="1"/>
-    <w:lsdException w:name="Intense Emphasis" w:uiPriority="21" w:qFormat="1"/>
-    <w:lsdException w:name="Subtle Reference" w:uiPriority="31" w:qFormat="1"/>
-    <w:lsdException w:name="Intense Reference" w:uiPriority="32" w:qFormat="1"/>
-    <w:lsdException w:name="Book Title" w:uiPriority="33" w:qFormat="1"/>
-    <w:lsdException w:name="Bibliography" w:semiHidden="1" w:uiPriority="37" w:unhideWhenUsed="1"/>
-    <w:lsdException w:name="TOC Heading" w:semiHidden="1" w:uiPriority="39" w:unhideWhenUsed="1" w:qFormat="1"/>
-    <w:lsdException w:name="Plain Table 1" w:uiPriority="41"/>
-    <w:lsdException w:name="Plain Table 2" w:uiPriority="42"/>
-    <w:lsdException w:name="Plain Table 3" w:uiPriority="43"/>
-    <w:lsdException w:name="Plain Table 4" w:uiPriority="44"/>
-    <w:lsdException w:name="Plain Table 5" w:uiPriority="45"/>
-    <w:lsdException w:name="Grid Table Light" w:uiPriority="40"/>
-    <w:lsdException w:name="Grid Table 1 Light" w:uiPriority="46"/>
-    <w:lsdException w:name="Grid Table 2" w:uiPriority="47"/>
-    <w:lsdException w:name="Grid Table 3" w:uiPriority="48"/>
-    <w:lsdException w:name="Grid Table 4" w:uiPriority="49"/>
-    <w:lsdException w:name="Grid Table 5 Dark" w:uiPriority="50"/>
-    <w:lsdException w:name="Grid Table 6 Colorful" w:uiPriority="51"/>
-    <w:lsdException w:name="Grid Table 7 Colorful" w:uiPriority="52"/>
-    <w:lsdException w:name="Grid Table 1 Light Accent 1" w:uiPriority="46"/>
-    <w:lsdException w:name="Grid Table 2 Accent 1" w:uiPriority="47"/>
-    <w:lsdException w:name="Grid Table 3 Accent 1" w:uiPriority="48"/>
-    <w:lsdException w:name="Grid Table 4 Accent 1" w:uiPriority="49"/>
-    <w:lsdException w:name="Grid Table 5 Dark Accent 1" w:uiPriority="50"/>
-    <w:lsdException w:name="Grid Table 6 Colorful Accent 1" w:uiPriority="51"/>
-    <w:lsdException w:name="Grid Table 7 Colorful Accent 1" w:uiPriority="52"/>
-    <w:lsdException w:name="Grid Table 1 Light Accent 2" w:uiPriority="46"/>
-    <w:lsdException w:name="Grid Table 2 Accent 2" w:uiPriority="47"/>
-    <w:lsdException w:name="Grid Table 3 Accent 2" w:uiPriority="48"/>
-    <w:lsdException w:name="Grid Table 4 Accent 2" w:uiPriority="49"/>
-    <w:lsdException w:name="Grid Table 5 Dark Accent 2" w:uiPriority="50"/>
-    <w:lsdException w:name="Grid Table 6 Colorful Accent 2" w:uiPriority="51"/>
-    <w:lsdException w:name="Grid Table 7 Colorful Accent 2" w:uiPriority="52"/>
-    <w:lsdException w:name="Grid Table 1 Light Accent 3" w:uiPriority="46"/>
-    <w:lsdException w:name="Grid Table 2 Accent 3" w:uiPriority="47"/>
-    <w:lsdException w:name="Grid Table 3 Accent 3" w:uiPriority="48"/>
-    <w:lsdException w:name="Grid Table 4 Accent 3" w:uiPriority="49"/>
-    <w:lsdException w:name="Grid Table 5 Dark Accent 3" w:uiPriority="50"/>
-    <w:lsdException w:name="Grid Table 6 Colorful Accent 3" w:uiPriority="51"/>
-    <w:lsdException w:name="Grid Table 7 Colorful Accent 3" w:uiPriority="52"/>
-    <w:lsdException w:name="Grid Table 1 Light Accent 4" w:uiPriority="46"/>
-    <w:lsdException w:name="Grid Table 2 Accent 4" w:uiPriority="47"/>
-    <w:lsdException w:name="Grid Table 3 Accent 4" w:uiPriority="48"/>
-    <w:lsdException w:name="Grid Table 4 Accent 4" w:uiPriority="49"/>
-    <w:lsdException w:name="Grid Table 5 Dark Accent 4" w:uiPriority="50"/>
-    <w:lsdException w:name="Grid Table 6 Colorful Accent 4" w:uiPriority="51"/>
-    <w:lsdException w:name="Grid Table 7 Colorful Accent 4" w:uiPriority="52"/>
-    <w:lsdException w:name="Grid Table 1 Light Accent 5" w:uiPriority="46"/>
-    <w:lsdException w:name="Grid Table 2 Accent 5" w:uiPriority="47"/>
-    <w:lsdException w:name="Grid Table 3 Accent 5" w:uiPriority="48"/>
-    <w:lsdException w:name="Grid Table 4 Accent 5" w:uiPriority="49"/>
-    <w:lsdException w:name="Grid Table 5 Dark Accent 5" w:uiPriority="50"/>
-    <w:lsdException w:name="Grid Table 6 Colorful Accent 5" w:uiPriority="51"/>
-    <w:lsdException w:name="Grid Table 7 Colorful Accent 5" w:uiPriority="52"/>
-    <w:lsdException w:name="Grid Table 1 Light Accent 6" w:uiPriority="46"/>
-    <w:lsdException w:name="Grid Table 2 Accent 6" w:uiPriority="47"/>
-    <w:lsdException w:name="Grid Table 3 Accent 6" w:uiPriority="48"/>
-    <w:lsdException w:name="Grid Table 4 Accent 6" w:uiPriority="49"/>
-    <w:lsdException w:name="Grid Table 5 Dark Accent 6" w:uiPriority="50"/>
-    <w:lsdException w:name="Grid Table 6 Colorful Accent 6" w:uiPriority="51"/>
-    <w:lsdException w:name="Grid Table 7 Colorful Accent 6" w:uiPriority="52"/>
-    <w:lsdException w:name="List Table 1 Light" w:uiPriority="46"/>
-    <w:lsdException w:name="List Table 2" w:uiPriority="47"/>
-    <w:lsdException w:name="List Table 3" w:uiPriority="48"/>
-    <w:lsdException w:name="List Table 4" w:uiPriority="49"/>
-    <w:lsdException w:name="List Table 5 Dark" w:uiPriority="50"/>
-    <w:lsdException w:name="List Table 6 Colorful" w:uiPriority="51"/>
-    <w:lsdException w:name="List Table 7 Colorful" w:uiPriority="52"/>
-    <w:lsdException w:name="List Table 1 Light Accent 1" w:uiPriority="46"/>
-    <w:lsdException w:name="List Table 2 Accent 1" w:uiPriority="47"/>
-    <w:lsdException w:name="List Table 3 Accent 1" w:uiPriority="48"/>
-    <w:lsdException w:name="List Table 4 Accent 1" w:uiPriority="49"/>
-    <w:lsdException w:name="List Table 5 Dark Accent 1" w:uiPriority="50"/>
-    <w:lsdException w:name="List Table 6 Colorful Accent 1" w:uiPriority="51"/>
-    <w:lsdException w:name="List Table 7 Colorful Accent 1" w:uiPriority="52"/>
-    <w:lsdException w:name="List Table 1 Light Accent 2" w:uiPriority="46"/>
-    <w:lsdException w:name="List Table 2 Accent 2" w:uiPriority="47"/>
-    <w:lsdException w:name="List Table 3 Accent 2" w:uiPriority="48"/>
-    <w:lsdException w:name="List Table 4 Accent 2" w:uiPriority="49"/>
-    <w:lsdException w:name="List Table 5 Dark Accent 2" w:uiPriority="50"/>
-    <w:lsdException w:name="List Table 6 Colorful Accent 2" w:uiPriority="51"/>
-    <w:lsdException w:name="List Table 7 Colorful Accent 2" w:uiPriority="52"/>
-    <w:lsdException w:name="List Table 1 Light Accent 3" w:uiPriority="46"/>
-    <w:lsdException w:name="List Table 2 Accent 3" w:uiPriority="47"/>
-    <w:lsdException w:name="List Table 3 Accent 3" w:uiPriority="48"/>
-    <w:lsdException w:name="List Table 4 Accent 3" w:uiPriority="49"/>
-    <w:lsdException w:name="List Table 5 Dark Accent 3" w:uiPriority="50"/>
-    <w:lsdException w:name="List Table 6 Colorful Accent 3" w:uiPriority="51"/>
-    <w:lsdException w:name="List Table 7 Colorful Accent 3" w:uiPriority="52"/>
-    <w:lsdException w:name="List Table 1 Light Accent 4" w:uiPriority="46"/>
-    <w:lsdException w:name="List Table 2 Accent 4" w:uiPriority="47"/>
-    <w:lsdException w:name="List Table 3 Accent 4" w:uiPriority="48"/>
-    <w:lsdException w:name="List Table 4 Accent 4" w:uiPriority="49"/>
-    <w:lsdException w:name="List Table 5 Dark Accent 4" w:uiPriority="50"/>
-    <w:lsdException w:name="List Table 6 Colorful Accent 4" w:uiPriority="51"/>
-    <w:lsdException w:name="List Table 7 Colorful Accent 4" w:uiPriority="52"/>
-    <w:lsdException w:name="List Table 1 Light Accent 5" w:uiPriority="46"/>
-    <w:lsdException w:name="List Table 2 Accent 5" w:uiPriority="47"/>
-    <w:lsdException w:name="List Table 3 Accent 5" w:uiPriority="48"/>
-    <w:lsdException w:name="List Table 4 Accent 5" w:uiPriority="49"/>
-    <w:lsdException w:name="List Table 5 Dark Accent 5" w:uiPriority="50"/>
-    <w:lsdException w:name="List Table 6 Colorful Accent 5" w:uiPriority="51"/>
-    <w:lsdException w:name="List Table 7 Colorful Accent 5" w:uiPriority="52"/>
-    <w:lsdException w:name="List Table 1 Light Accent 6" w:uiPriority="46"/>
-    <w:lsdException w:name="List Table 2 Accent 6" w:uiPriority="47"/>
-    <w:lsdException w:name="List Table 3 Accent 6" w:uiPriority="48"/>
-    <w:lsdException w:name="List Table 4 Accent 6" w:uiPriority="49"/>
-    <w:lsdException w:name="List Table 5 Dark Accent 6" w:uiPriority="50"/>
-    <w:lsdException w:name="List Table 6 Colorful Accent 6" w:uiPriority="51"/>
-    <w:lsdException w:name="List Table 7 Colorful Accent 6" w:uiPriority="52"/>
-    <w:lsdException w:name="Mention" w:semiHidden="1" w:unhideWhenUsed="1"/>
-    <w:lsdException w:name="Smart Hyperlink" w:semiHidden="1" w:unhideWhenUsed="1"/>
-    <w:lsdException w:name="Hashtag" w:semiHidden="1" w:unhideWhenUsed="1"/>
-    <w:lsdException w:name="Unresolved Mention" w:semiHidden="1" w:unhideWhenUsed="1"/>
-    <w:lsdException w:name="Smart Link" w:semiHidden="1" w:unhideWhenUsed="1"/>
+  <w:latentStyles w:defLockedState="0" w:defUIPriority="99" w:defSemiHidden="1" w:defUnhideWhenUsed="1" w:defQFormat="0" w:count="267">
+    <w:lsdException w:name="Normal" w:semiHidden="0" w:uiPriority="0" w:unhideWhenUsed="0" w:qFormat="1"/>
+    <w:lsdException w:name="heading 1" w:semiHidden="0" w:uiPriority="9" w:unhideWhenUsed="0" w:qFormat="1"/>
+    <w:lsdException w:name="heading 2" w:uiPriority="9" w:qFormat="1"/>
+    <w:lsdException w:name="heading 3" w:uiPriority="9" w:qFormat="1"/>
+    <w:lsdException w:name="heading 4" w:uiPriority="9" w:qFormat="1"/>
+    <w:lsdException w:name="heading 5" w:uiPriority="9" w:qFormat="1"/>
+    <w:lsdException w:name="heading 6" w:uiPriority="9" w:qFormat="1"/>
+    <w:lsdException w:name="heading 7" w:uiPriority="9" w:qFormat="1"/>
+    <w:lsdException w:name="heading 8" w:uiPriority="9" w:qFormat="1"/>
+    <w:lsdException w:name="heading 9" w:uiPriority="9" w:qFormat="1"/>
+    <w:lsdException w:name="toc 1" w:uiPriority="39"/>
+    <w:lsdException w:name="toc 2" w:uiPriority="39"/>
+    <w:lsdException w:name="toc 3" w:uiPriority="39"/>
+    <w:lsdException w:name="toc 4" w:uiPriority="39"/>
+    <w:lsdException w:name="toc 5" w:uiPriority="39"/>
+    <w:lsdException w:name="toc 6" w:uiPriority="39"/>
+    <w:lsdException w:name="toc 7" w:uiPriority="39"/>
+    <w:lsdException w:name="toc 8" w:uiPriority="39"/>
+    <w:lsdException w:name="toc 9" w:uiPriority="39"/>
+    <w:lsdException w:name="caption" w:uiPriority="35" w:qFormat="1"/>
+    <w:lsdException w:name="Title" w:semiHidden="0" w:uiPriority="10" w:unhideWhenUsed="0" w:qFormat="1"/>
+    <w:lsdException w:name="Default Paragraph Font" w:uiPriority="1"/>
+    <w:lsdException w:name="Subtitle" w:semiHidden="0" w:uiPriority="11" w:unhideWhenUsed="0" w:qFormat="1"/>
+    <w:lsdException w:name="Strong" w:semiHidden="0" w:uiPriority="22" w:unhideWhenUsed="0" w:qFormat="1"/>
+    <w:lsdException w:name="Emphasis" w:semiHidden="0" w:uiPriority="20" w:unhideWhenUsed="0" w:qFormat="1"/>
+    <w:lsdException w:name="Table Grid" w:uiPriority="59"/>
+    <w:lsdException w:name="Placeholder Text" w:unhideWhenUsed="0"/>
+    <w:lsdException w:name="No Spacing" w:semiHidden="0" w:uiPriority="1" w:unhideWhenUsed="0" w:qFormat="1"/>
+    <w:lsdException w:name="Light Shading" w:semiHidden="0" w:uiPriority="60" w:unhideWhenUsed="0"/>
+    <w:lsdException w:name="Light List" w:semiHidden="0" w:uiPriority="61" w:unhideWhenUsed="0"/>
+    <w:lsdException w:name="Light Grid" w:semiHidden="0" w:uiPriority="62" w:unhideWhenUsed="0"/>
+    <w:lsdException w:name="Medium Shading 1" w:semiHidden="0" w:uiPriority="63" w:unhideWhenUsed="0"/>
+    <w:lsdException w:name="Medium Shading 2" w:semiHidden="0" w:uiPriority="64" w:unhideWhenUsed="0"/>
+    <w:lsdException w:name="Medium List 1" w:semiHidden="0" w:uiPriority="65" w:unhideWhenUsed="0"/>
+    <w:lsdException w:name="Medium List 2" w:semiHidden="0" w:uiPriority="66" w:unhideWhenUsed="0"/>
+    <w:lsdException w:name="Medium Grid 1" w:semiHidden="0" w:uiPriority="67" w:unhideWhenUsed="0"/>
+    <w:lsdException w:name="Medium Grid 2" w:semiHidden="0" w:uiPriority="68" w:unhideWhenUsed="0"/>
+    <w:lsdException w:name="Medium Grid 3" w:semiHidden="0" w:uiPriority="69" w:unhideWhenUsed="0"/>
+    <w:lsdException w:name="Dark List" w:semiHidden="0" w:uiPriority="70" w:unhideWhenUsed="0"/>
+    <w:lsdException w:name="Colorful Shading" w:semiHidden="0" w:uiPriority="71" w:unhideWhenUsed="0"/>
+    <w:lsdException w:name="Colorful List" w:semiHidden="0" w:uiPriority="72" w:unhideWhenUsed="0"/>
+    <w:lsdException w:name="Colorful Grid" w:semiHidden="0" w:uiPriority="73" w:unhideWhenUsed="0"/>
+    <w:lsdException w:name="Light Shading Accent 1" w:semiHidden="0" w:uiPriority="60" w:unhideWhenUsed="0"/>
+    <w:lsdException w:name="Light List Accent 1" w:semiHidden="0" w:uiPriority="61" w:unhideWhenUsed="0"/>
+    <w:lsdException w:name="Light Grid Accent 1" w:semiHidden="0" w:uiPriority="62" w:unhideWhenUsed="0"/>
+    <w:lsdException w:name="Medium Shading 1 Accent 1" w:semiHidden="0" w:uiPriority="63" w:unhideWhenUsed="0"/>
+    <w:lsdException w:name="Medium Shading 2 Accent 1" w:semiHidden="0" w:uiPriority="64" w:unhideWhenUsed="0"/>
+    <w:lsdException w:name="Medium List 1 Accent 1" w:semiHidden="0" w:uiPriority="65" w:unhideWhenUsed="0"/>
+    <w:lsdException w:name="Revision" w:unhideWhenUsed="0"/>
+    <w:lsdException w:name="List Paragraph" w:semiHidden="0" w:uiPriority="34" w:unhideWhenUsed="0" w:qFormat="1"/>
+    <w:lsdException w:name="Quote" w:semiHidden="0" w:uiPriority="29" w:unhideWhenUsed="0" w:qFormat="1"/>
+    <w:lsdException w:name="Intense Quote" w:semiHidden="0" w:uiPriority="30" w:unhideWhenUsed="0" w:qFormat="1"/>
+    <w:lsdException w:name="Medium List 2 Accent 1" w:semiHidden="0" w:uiPriority="66" w:unhideWhenUsed="0"/>
+    <w:lsdException w:name="Medium Grid 1 Accent 1" w:semiHidden="0" w:uiPriority="67" w:unhideWhenUsed="0"/>
+    <w:lsdException w:name="Medium Grid 2 Accent 1" w:semiHidden="0" w:uiPriority="68" w:unhideWhenUsed="0"/>
+    <w:lsdException w:name="Medium Grid 3 Accent 1" w:semiHidden="0" w:uiPriority="69" w:unhideWhenUsed="0"/>
+    <w:lsdException w:name="Dark List Accent 1" w:semiHidden="0" w:uiPriority="70" w:unhideWhenUsed="0"/>
+    <w:lsdException w:name="Colorful Shading Accent 1" w:semiHidden="0" w:uiPriority="71" w:unhideWhenUsed="0"/>
+    <w:lsdException w:name="Colorful List Accent 1" w:semiHidden="0" w:uiPriority="72" w:unhideWhenUsed="0"/>
+    <w:lsdException w:name="Colorful Grid Accent 1" w:semiHidden="0" w:uiPriority="73" w:unhideWhenUsed="0"/>
+    <w:lsdException w:name="Light Shading Accent 2" w:semiHidden="0" w:uiPriority="60" w:unhideWhenUsed="0"/>
+    <w:lsdException w:name="Light List Accent 2" w:semiHidden="0" w:uiPriority="61" w:unhideWhenUsed="0"/>
+    <w:lsdException w:name="Light Grid Accent 2" w:semiHidden="0" w:uiPriority="62" w:unhideWhenUsed="0"/>
+    <w:lsdException w:name="Medium Shading 1 Accent 2" w:semiHidden="0" w:uiPriority="63" w:unhideWhenUsed="0"/>
+    <w:lsdException w:name="Medium Shading 2 Accent 2" w:semiHidden="0" w:uiPriority="64" w:unhideWhenUsed="0"/>
+    <w:lsdException w:name="Medium List 1 Accent 2" w:semiHidden="0" w:uiPriority="65" w:unhideWhenUsed="0"/>
+    <w:lsdException w:name="Medium List 2 Accent 2" w:semiHidden="0" w:uiPriority="66" w:unhideWhenUsed="0"/>
+    <w:lsdException w:name="Medium Grid 1 Accent 2" w:semiHidden="0" w:uiPriority="67" w:unhideWhenUsed="0"/>
+    <w:lsdException w:name="Medium Grid 2 Accent 2" w:semiHidden="0" w:uiPriority="68" w:unhideWhenUsed="0"/>
+    <w:lsdException w:name="Medium Grid 3 Accent 2" w:semiHidden="0" w:uiPriority="69" w:unhideWhenUsed="0"/>
+    <w:lsdException w:name="Dark List Accent 2" w:semiHidden="0" w:uiPriority="70" w:unhideWhenUsed="0"/>
+    <w:lsdException w:name="Colorful Shading Accent 2" w:semiHidden="0" w:uiPriority="71" w:unhideWhenUsed="0"/>
+    <w:lsdException w:name="Colorful List Accent 2" w:semiHidden="0" w:uiPriority="72" w:unhideWhenUsed="0"/>
+    <w:lsdException w:name="Colorful Grid Accent 2" w:semiHidden="0" w:uiPriority="73" w:unhideWhenUsed="0"/>
+    <w:lsdException w:name="Light Shading Accent 3" w:semiHidden="0" w:uiPriority="60" w:unhideWhenUsed="0"/>
+    <w:lsdException w:name="Light List Accent 3" w:semiHidden="0" w:uiPriority="61" w:unhideWhenUsed="0"/>
+    <w:lsdException w:name="Light Grid Accent 3" w:semiHidden="0" w:uiPriority="62" w:unhideWhenUsed="0"/>
+    <w:lsdException w:name="Medium Shading 1 Accent 3" w:semiHidden="0" w:uiPriority="63" w:unhideWhenUsed="0"/>
+    <w:lsdException w:name="Medium Shading 2 Accent 3" w:semiHidden="0" w:uiPriority="64" w:unhideWhenUsed="0"/>
+    <w:lsdException w:name="Medium List 1 Accent 3" w:semiHidden="0" w:uiPriority="65" w:unhideWhenUsed="0"/>
+    <w:lsdException w:name="Medium List 2 Accent 3" w:semiHidden="0" w:uiPriority="66" w:unhideWhenUsed="0"/>
+    <w:lsdException w:name="Medium Grid 1 Accent 3" w:semiHidden="0" w:uiPriority="67" w:unhideWhenUsed="0"/>
+    <w:lsdException w:name="Medium Grid 2 Accent 3" w:semiHidden="0" w:uiPriority="68" w:unhideWhenUsed="0"/>
+    <w:lsdException w:name="Medium Grid 3 Accent 3" w:semiHidden="0" w:uiPriority="69" w:unhideWhenUsed="0"/>
+    <w:lsdException w:name="Dark List Accent 3" w:semiHidden="0" w:uiPriority="70" w:unhideWhenUsed="0"/>
+    <w:lsdException w:name="Colorful Shading Accent 3" w:semiHidden="0" w:uiPriority="71" w:unhideWhenUsed="0"/>
+    <w:lsdException w:name="Colorful List Accent 3" w:semiHidden="0" w:uiPriority="72" w:unhideWhenUsed="0"/>
+    <w:lsdException w:name="Colorful Grid Accent 3" w:semiHidden="0" w:uiPriority="73" w:unhideWhenUsed="0"/>
+    <w:lsdException w:name="Light Shading Accent 4" w:semiHidden="0" w:uiPriority="60" w:unhideWhenUsed="0"/>
+    <w:lsdException w:name="Light List Accent 4" w:semiHidden="0" w:uiPriority="61" w:unhideWhenUsed="0"/>
+    <w:lsdException w:name="Light Grid Accent 4" w:semiHidden="0" w:uiPriority="62" w:unhideWhenUsed="0"/>
+    <w:lsdException w:name="Medium Shading 1 Accent 4" w:semiHidden="0" w:uiPriority="63" w:unhideWhenUsed="0"/>
+    <w:lsdException w:name="Medium Shading 2 Accent 4" w:semiHidden="0" w:uiPriority="64" w:unhideWhenUsed="0"/>
+    <w:lsdException w:name="Medium List 1 Accent 4" w:semiHidden="0" w:uiPriority="65" w:unhideWhenUsed="0"/>
+    <w:lsdException w:name="Medium List 2 Accent 4" w:semiHidden="0" w:uiPriority="66" w:unhideWhenUsed="0"/>
+    <w:lsdException w:name="Medium Grid 1 Accent 4" w:semiHidden="0" w:uiPriority="67" w:unhideWhenUsed="0"/>
+    <w:lsdException w:name="Medium Grid 2 Accent 4" w:semiHidden="0" w:uiPriority="68" w:unhideWhenUsed="0"/>
+    <w:lsdException w:name="Medium Grid 3 Accent 4" w:semiHidden="0" w:uiPriority="69" w:unhideWhenUsed="0"/>
+    <w:lsdException w:name="Dark List Accent 4" w:semiHidden="0" w:uiPriority="70" w:unhideWhenUsed="0"/>
+    <w:lsdException w:name="Colorful Shading Accent 4" w:semiHidden="0" w:uiPriority="71" w:unhideWhenUsed="0"/>
+    <w:lsdException w:name="Colorful List Accent 4" w:semiHidden="0" w:uiPriority="72" w:unhideWhenUsed="0"/>
+    <w:lsdException w:name="Colorful Grid Accent 4" w:semiHidden="0" w:uiPriority="73" w:unhideWhenUsed="0"/>
+    <w:lsdException w:name="Light Shading Accent 5" w:semiHidden="0" w:uiPriority="60" w:unhideWhenUsed="0"/>
+    <w:lsdException w:name="Light List Accent 5" w:semiHidden="0" w:uiPriority="61" w:unhideWhenUsed="0"/>
+    <w:lsdException w:name="Light Grid Accent 5" w:semiHidden="0" w:uiPriority="62" w:unhideWhenUsed="0"/>
+    <w:lsdException w:name="Medium Shading 1 Accent 5" w:semiHidden="0" w:uiPriority="63" w:unhideWhenUsed="0"/>
+    <w:lsdException w:name="Medium Shading 2 Accent 5" w:semiHidden="0" w:uiPriority="64" w:unhideWhenUsed="0"/>
+    <w:lsdException w:name="Medium List 1 Accent 5" w:semiHidden="0" w:uiPriority="65" w:unhideWhenUsed="0"/>
+    <w:lsdException w:name="Medium List 2 Accent 5" w:semiHidden="0" w:uiPriority="66" w:unhideWhenUsed="0"/>
+    <w:lsdException w:name="Medium Grid 1 Accent 5" w:semiHidden="0" w:uiPriority="67" w:unhideWhenUsed="0"/>
+    <w:lsdException w:name="Medium Grid 2 Accent 5" w:semiHidden="0" w:uiPriority="68" w:unhideWhenUsed="0"/>
+    <w:lsdException w:name="Medium Grid 3 Accent 5" w:semiHidden="0" w:uiPriority="69" w:unhideWhenUsed="0"/>
+    <w:lsdException w:name="Dark List Accent 5" w:semiHidden="0" w:uiPriority="70" w:unhideWhenUsed="0"/>
+    <w:lsdException w:name="Colorful Shading Accent 5" w:semiHidden="0" w:uiPriority="71" w:unhideWhenUsed="0"/>
+    <w:lsdException w:name="Colorful List Accent 5" w:semiHidden="0" w:uiPriority="72" w:unhideWhenUsed="0"/>
+    <w:lsdException w:name="Colorful Grid Accent 5" w:semiHidden="0" w:uiPriority="73" w:unhideWhenUsed="0"/>
+    <w:lsdException w:name="Light Shading Accent 6" w:semiHidden="0" w:uiPriority="60" w:unhideWhenUsed="0"/>
+    <w:lsdException w:name="Light List Accent 6" w:semiHidden="0" w:uiPriority="61" w:unhideWhenUsed="0"/>
+    <w:lsdException w:name="Light Grid Accent 6" w:semiHidden="0" w:uiPriority="62" w:unhideWhenUsed="0"/>
+    <w:lsdException w:name="Medium Shading 1 Accent 6" w:semiHidden="0" w:uiPriority="63" w:unhideWhenUsed="0"/>
+    <w:lsdException w:name="Medium Shading 2 Accent 6" w:semiHidden="0" w:uiPriority="64" w:unhideWhenUsed="0"/>
+    <w:lsdException w:name="Medium List 1 Accent 6" w:semiHidden="0" w:uiPriority="65" w:unhideWhenUsed="0"/>
+    <w:lsdException w:name="Medium List 2 Accent 6" w:semiHidden="0" w:uiPriority="66" w:unhideWhenUsed="0"/>
+    <w:lsdException w:name="Medium Grid 1 Accent 6" w:semiHidden="0" w:uiPriority="67" w:unhideWhenUsed="0"/>
+    <w:lsdException w:name="Medium Grid 2 Accent 6" w:semiHidden="0" w:uiPriority="68" w:unhideWhenUsed="0"/>
+    <w:lsdException w:name="Medium Grid 3 Accent 6" w:semiHidden="0" w:uiPriority="69" w:unhideWhenUsed="0"/>
+    <w:lsdException w:name="Dark List Accent 6" w:semiHidden="0" w:uiPriority="70" w:unhideWhenUsed="0"/>
+    <w:lsdException w:name="Colorful Shading Accent 6" w:semiHidden="0" w:uiPriority="71" w:unhideWhenUsed="0"/>
+    <w:lsdException w:name="Colorful List Accent 6" w:semiHidden="0" w:uiPriority="72" w:unhideWhenUsed="0"/>
+    <w:lsdException w:name="Colorful Grid Accent 6" w:semiHidden="0" w:uiPriority="73" w:unhideWhenUsed="0"/>
+    <w:lsdException w:name="Subtle Emphasis" w:semiHidden="0" w:uiPriority="19" w:unhideWhenUsed="0" w:qFormat="1"/>
+    <w:lsdException w:name="Intense Emphasis" w:semiHidden="0" w:uiPriority="21" w:unhideWhenUsed="0" w:qFormat="1"/>
+    <w:lsdException w:name="Subtle Reference" w:semiHidden="0" w:uiPriority="31" w:unhideWhenUsed="0" w:qFormat="1"/>
+    <w:lsdException w:name="Intense Reference" w:semiHidden="0" w:uiPriority="32" w:unhideWhenUsed="0" w:qFormat="1"/>
+    <w:lsdException w:name="Book Title" w:semiHidden="0" w:uiPriority="33" w:unhideWhenUsed="0" w:qFormat="1"/>
+    <w:lsdException w:name="Bibliography" w:uiPriority="37"/>
+    <w:lsdException w:name="TOC Heading" w:uiPriority="39" w:qFormat="1"/>
+  </w:latentStyles>
+  <w:style w:type="paragraph" w:default="1" w:styleId="Normale">
+    <w:name w:val="Normal"/>
+    <w:qFormat/>
+    <w:rsid w:val="005F235E"/>
+    <w:pPr>
+      <w:spacing w:after="160" w:line="259" w:lineRule="auto"/>
+    </w:pPr>
+  </w:style>
+  <w:style w:type="character" w:default="1" w:styleId="Carpredefinitoparagrafo">
+    <w:name w:val="Default Paragraph Font"/>
+    <w:uiPriority w:val="1"/>
+    <w:semiHidden/>
+    <w:unhideWhenUsed/>
+  </w:style>
+  <w:style w:type="table" w:default="1" w:styleId="Tabellanormale">
+    <w:name w:val="Normal Table"/>
+    <w:uiPriority w:val="99"/>
+    <w:semiHidden/>
+    <w:unhideWhenUsed/>
+    <w:tblPr>
+      <w:tblInd w:w="0" w:type="dxa"/>
+      <w:tblCellMar>
+        <w:top w:w="0" w:type="dxa"/>
+        <w:left w:w="108" w:type="dxa"/>
+        <w:bottom w:w="0" w:type="dxa"/>
+        <w:right w:w="108" w:type="dxa"/>
+      </w:tblCellMar>
+    </w:tblPr>
+  </w:style>
+  <w:style w:type="numbering" w:default="1" w:styleId="Nessunelenco">
+    <w:name w:val="No List"/>
+    <w:uiPriority w:val="99"/>
+    <w:semiHidden/>
+    <w:unhideWhenUsed/>
+  </w:style>
+  <w:style w:type="paragraph" w:styleId="NormaleWeb">
+    <w:name w:val="Normal (Web)"/>
+    <w:basedOn w:val="Normale"/>
+    <w:uiPriority w:val="99"/>
+    <w:unhideWhenUsed/>
+    <w:rsid w:val="005F235E"/>
+    <w:pPr>
+      <w:spacing w:before="100" w:beforeAutospacing="1" w:after="119" w:line="240" w:lineRule="auto"/>
+    </w:pPr>
+    <w:rPr>
+      <w:rFonts w:ascii="Times New Roman" w:eastAsia="Times New Roman" w:hAnsi="Times New Roman" w:cs="Times New Roman"/>
+      <w:sz w:val="24"/>
+      <w:szCs w:val="24"/>
+      <w:lang w:eastAsia="it-IT"/>
+    </w:rPr>
+  </w:style>
+  <w:style w:type="paragraph" w:styleId="Nessunaspaziatura">
+    <w:name w:val="No Spacing"/>
+    <w:uiPriority w:val="1"/>
+    <w:qFormat/>
+    <w:rsid w:val="005F235E"/>
+    <w:pPr>
+      <w:spacing w:after="0" w:line="240" w:lineRule="auto"/>
+    </w:pPr>
+  </w:style>
+  <w:style w:type="character" w:styleId="Collegamentoipertestuale">
+    <w:name w:val="Hyperlink"/>
+    <w:basedOn w:val="Carpredefinitoparagrafo"/>
+    <w:uiPriority w:val="99"/>
+    <w:unhideWhenUsed/>
+    <w:rsid w:val="009B19A6"/>
+    <w:rPr>
+      <w:color w:val="0000FF" w:themeColor="hyperlink"/>
+      <w:u w:val="single"/>
+    </w:rPr>
+  </w:style>
+  <w:style w:type="paragraph" w:styleId="Testofumetto">
+    <w:name w:val="Balloon Text"/>
+    <w:basedOn w:val="Normale"/>
+    <w:link w:val="TestofumettoCarattere"/>
+    <w:uiPriority w:val="99"/>
+    <w:semiHidden/>
+    <w:unhideWhenUsed/>
+    <w:rsid w:val="009B19A6"/>
+    <w:pPr>
+      <w:spacing w:after="0" w:line="240" w:lineRule="auto"/>
+    </w:pPr>
+    <w:rPr>
+      <w:rFonts w:ascii="Tahoma" w:hAnsi="Tahoma" w:cs="Tahoma"/>
+      <w:sz w:val="16"/>
+      <w:szCs w:val="16"/>
+    </w:rPr>
+  </w:style>
+  <w:style w:type="character" w:customStyle="1" w:styleId="TestofumettoCarattere">
+    <w:name w:val="Testo fumetto Carattere"/>
+    <w:basedOn w:val="Carpredefinitoparagrafo"/>
+    <w:link w:val="Testofumetto"/>
+    <w:uiPriority w:val="99"/>
+    <w:semiHidden/>
+    <w:rsid w:val="009B19A6"/>
+    <w:rPr>
+      <w:rFonts w:ascii="Tahoma" w:hAnsi="Tahoma" w:cs="Tahoma"/>
+      <w:sz w:val="16"/>
+      <w:szCs w:val="16"/>
+    </w:rPr>
+  </w:style>
+  <w:style w:type="paragraph" w:styleId="Intestazione">
+    <w:name w:val="header"/>
+    <w:basedOn w:val="Normale"/>
+    <w:link w:val="IntestazioneCarattere"/>
+    <w:uiPriority w:val="99"/>
+    <w:unhideWhenUsed/>
+    <w:rsid w:val="00C00486"/>
+    <w:pPr>
+      <w:tabs>
+        <w:tab w:val="center" w:pos="4819"/>
+        <w:tab w:val="right" w:pos="9638"/>
+      </w:tabs>
+      <w:spacing w:after="0" w:line="240" w:lineRule="auto"/>
+    </w:pPr>
+  </w:style>
+  <w:style w:type="character" w:customStyle="1" w:styleId="IntestazioneCarattere">
+    <w:name w:val="Intestazione Carattere"/>
+    <w:basedOn w:val="Carpredefinitoparagrafo"/>
+    <w:link w:val="Intestazione"/>
+    <w:uiPriority w:val="99"/>
+    <w:rsid w:val="00C00486"/>
+  </w:style>
+  <w:style w:type="paragraph" w:styleId="Pidipagina">
+    <w:name w:val="footer"/>
+    <w:basedOn w:val="Normale"/>
+    <w:link w:val="PidipaginaCarattere"/>
+    <w:uiPriority w:val="99"/>
+    <w:unhideWhenUsed/>
+    <w:rsid w:val="00C00486"/>
+    <w:pPr>
+      <w:tabs>
+        <w:tab w:val="center" w:pos="4819"/>
+        <w:tab w:val="right" w:pos="9638"/>
+      </w:tabs>
+      <w:spacing w:after="0" w:line="240" w:lineRule="auto"/>
+    </w:pPr>
+  </w:style>
+  <w:style w:type="character" w:customStyle="1" w:styleId="PidipaginaCarattere">
+    <w:name w:val="Piè di pagina Carattere"/>
+    <w:basedOn w:val="Carpredefinitoparagrafo"/>
+    <w:link w:val="Pidipagina"/>
+    <w:uiPriority w:val="99"/>
+    <w:rsid w:val="00C00486"/>
+  </w:style>
+  <w:style w:type="paragraph" w:styleId="Paragrafoelenco">
+    <w:name w:val="List Paragraph"/>
+    <w:basedOn w:val="Normale"/>
+    <w:uiPriority w:val="34"/>
+    <w:qFormat/>
+    <w:rsid w:val="000902D0"/>
+    <w:pPr>
+      <w:ind w:left="720"/>
+      <w:contextualSpacing/>
+    </w:pPr>
+  </w:style>
+</w:styles>
+</file>
+
+<file path=word/stylesWithEffects.xml><?xml version="1.0" encoding="utf-8"?>
+<w:styles xmlns:wpc="http://schemas.microsoft.com/office/word/2010/wordprocessingCanvas" xmlns:mc="http://schemas.openxmlformats.org/markup-compatibility/2006" xmlns:o="urn:schemas-microsoft-com:office:office" xmlns:r="http://schemas.openxmlformats.org/officeDocument/2006/relationships" xmlns:m="http://schemas.openxmlformats.org/officeDocument/2006/math" xmlns:v="urn:schemas-microsoft-com:vml" xmlns:wp14="http://schemas.microsoft.com/office/word/2010/wordprocessingDrawing" xmlns:wp="http://schemas.openxmlformats.org/drawingml/2006/wordprocessingDrawing" xmlns:w10="urn:schemas-microsoft-com:office:word" xmlns:w="http://schemas.openxmlformats.org/wordprocessingml/2006/main" xmlns:w14="http://schemas.microsoft.com/office/word/2010/wordml" xmlns:wpg="http://schemas.microsoft.com/office/word/2010/wordprocessingGroup" xmlns:wpi="http://schemas.microsoft.com/office/word/2010/wordprocessingInk" xmlns:wne="http://schemas.microsoft.com/office/word/2006/wordml" xmlns:wps="http://schemas.microsoft.com/office/word/2010/wordprocessingShape" mc:Ignorable="w14 wp14">
+  <w:docDefaults>
+    <w:rPrDefault>
+      <w:rPr>
+        <w:rFonts w:asciiTheme="minorHAnsi" w:eastAsiaTheme="minorHAnsi" w:hAnsiTheme="minorHAnsi" w:cstheme="minorBidi"/>
+        <w:sz w:val="22"/>
+        <w:szCs w:val="22"/>
+        <w:lang w:val="it-IT" w:eastAsia="en-US" w:bidi="ar-SA"/>
+      </w:rPr>
+    </w:rPrDefault>
+    <w:pPrDefault>
+      <w:pPr>
+        <w:spacing w:after="200" w:line="276" w:lineRule="auto"/>
+      </w:pPr>
+    </w:pPrDefault>
+  </w:docDefaults>
+  <w:latentStyles w:defLockedState="0" w:defUIPriority="99" w:defSemiHidden="1" w:defUnhideWhenUsed="1" w:defQFormat="0" w:count="267">
+    <w:lsdException w:name="Normal" w:semiHidden="0" w:uiPriority="0" w:unhideWhenUsed="0" w:qFormat="1"/>
+    <w:lsdException w:name="heading 1" w:semiHidden="0" w:uiPriority="9" w:unhideWhenUsed="0" w:qFormat="1"/>
+    <w:lsdException w:name="heading 2" w:uiPriority="9" w:qFormat="1"/>
+    <w:lsdException w:name="heading 3" w:uiPriority="9" w:qFormat="1"/>
+    <w:lsdException w:name="heading 4" w:uiPriority="9" w:qFormat="1"/>
+    <w:lsdException w:name="heading 5" w:uiPriority="9" w:qFormat="1"/>
+    <w:lsdException w:name="heading 6" w:uiPriority="9" w:qFormat="1"/>
+    <w:lsdException w:name="heading 7" w:uiPriority="9" w:qFormat="1"/>
+    <w:lsdException w:name="heading 8" w:uiPriority="9" w:qFormat="1"/>
+    <w:lsdException w:name="heading 9" w:uiPriority="9" w:qFormat="1"/>
+    <w:lsdException w:name="toc 1" w:uiPriority="39"/>
+    <w:lsdException w:name="toc 2" w:uiPriority="39"/>
+    <w:lsdException w:name="toc 3" w:uiPriority="39"/>
+    <w:lsdException w:name="toc 4" w:uiPriority="39"/>
+    <w:lsdException w:name="toc 5" w:uiPriority="39"/>
+    <w:lsdException w:name="toc 6" w:uiPriority="39"/>
+    <w:lsdException w:name="toc 7" w:uiPriority="39"/>
+    <w:lsdException w:name="toc 8" w:uiPriority="39"/>
+    <w:lsdException w:name="toc 9" w:uiPriority="39"/>
+    <w:lsdException w:name="caption" w:uiPriority="35" w:qFormat="1"/>
+    <w:lsdException w:name="Title" w:semiHidden="0" w:uiPriority="10" w:unhideWhenUsed="0" w:qFormat="1"/>
+    <w:lsdException w:name="Default Paragraph Font" w:uiPriority="1"/>
+    <w:lsdException w:name="Subtitle" w:semiHidden="0" w:uiPriority="11" w:unhideWhenUsed="0" w:qFormat="1"/>
+    <w:lsdException w:name="Strong" w:semiHidden="0" w:uiPriority="22" w:unhideWhenUsed="0" w:qFormat="1"/>
+    <w:lsdException w:name="Emphasis" w:semiHidden="0" w:uiPriority="20" w:unhideWhenUsed="0" w:qFormat="1"/>
+    <w:lsdException w:name="Table Grid" w:uiPriority="59"/>
+    <w:lsdException w:name="Placeholder Text" w:unhideWhenUsed="0"/>
+    <w:lsdException w:name="No Spacing" w:semiHidden="0" w:uiPriority="1" w:unhideWhenUsed="0" w:qFormat="1"/>
+    <w:lsdException w:name="Light Shading" w:semiHidden="0" w:uiPriority="60" w:unhideWhenUsed="0"/>
+    <w:lsdException w:name="Light List" w:semiHidden="0" w:uiPriority="61" w:unhideWhenUsed="0"/>
+    <w:lsdException w:name="Light Grid" w:semiHidden="0" w:uiPriority="62" w:unhideWhenUsed="0"/>
+    <w:lsdException w:name="Medium Shading 1" w:semiHidden="0" w:uiPriority="63" w:unhideWhenUsed="0"/>
+    <w:lsdException w:name="Medium Shading 2" w:semiHidden="0" w:uiPriority="64" w:unhideWhenUsed="0"/>
+    <w:lsdException w:name="Medium List 1" w:semiHidden="0" w:uiPriority="65" w:unhideWhenUsed="0"/>
+    <w:lsdException w:name="Medium List 2" w:semiHidden="0" w:uiPriority="66" w:unhideWhenUsed="0"/>
+    <w:lsdException w:name="Medium Grid 1" w:semiHidden="0" w:uiPriority="67" w:unhideWhenUsed="0"/>
+    <w:lsdException w:name="Medium Grid 2" w:semiHidden="0" w:uiPriority="68" w:unhideWhenUsed="0"/>
+    <w:lsdException w:name="Medium Grid 3" w:semiHidden="0" w:uiPriority="69" w:unhideWhenUsed="0"/>
+    <w:lsdException w:name="Dark List" w:semiHidden="0" w:uiPriority="70" w:unhideWhenUsed="0"/>
+    <w:lsdException w:name="Colorful Shading" w:semiHidden="0" w:uiPriority="71" w:unhideWhenUsed="0"/>
+    <w:lsdException w:name="Colorful List" w:semiHidden="0" w:uiPriority="72" w:unhideWhenUsed="0"/>
+    <w:lsdException w:name="Colorful Grid" w:semiHidden="0" w:uiPriority="73" w:unhideWhenUsed="0"/>
+    <w:lsdException w:name="Light Shading Accent 1" w:semiHidden="0" w:uiPriority="60" w:unhideWhenUsed="0"/>
+    <w:lsdException w:name="Light List Accent 1" w:semiHidden="0" w:uiPriority="61" w:unhideWhenUsed="0"/>
+    <w:lsdException w:name="Light Grid Accent 1" w:semiHidden="0" w:uiPriority="62" w:unhideWhenUsed="0"/>
+    <w:lsdException w:name="Medium Shading 1 Accent 1" w:semiHidden="0" w:uiPriority="63" w:unhideWhenUsed="0"/>
+    <w:lsdException w:name="Medium Shading 2 Accent 1" w:semiHidden="0" w:uiPriority="64" w:unhideWhenUsed="0"/>
+    <w:lsdException w:name="Medium List 1 Accent 1" w:semiHidden="0" w:uiPriority="65" w:unhideWhenUsed="0"/>
+    <w:lsdException w:name="Revision" w:unhideWhenUsed="0"/>
+    <w:lsdException w:name="List Paragraph" w:semiHidden="0" w:uiPriority="34" w:unhideWhenUsed="0" w:qFormat="1"/>
+    <w:lsdException w:name="Quote" w:semiHidden="0" w:uiPriority="29" w:unhideWhenUsed="0" w:qFormat="1"/>
+    <w:lsdException w:name="Intense Quote" w:semiHidden="0" w:uiPriority="30" w:unhideWhenUsed="0" w:qFormat="1"/>
+    <w:lsdException w:name="Medium List 2 Accent 1" w:semiHidden="0" w:uiPriority="66" w:unhideWhenUsed="0"/>
+    <w:lsdException w:name="Medium Grid 1 Accent 1" w:semiHidden="0" w:uiPriority="67" w:unhideWhenUsed="0"/>
+    <w:lsdException w:name="Medium Grid 2 Accent 1" w:semiHidden="0" w:uiPriority="68" w:unhideWhenUsed="0"/>
+    <w:lsdException w:name="Medium Grid 3 Accent 1" w:semiHidden="0" w:uiPriority="69" w:unhideWhenUsed="0"/>
+    <w:lsdException w:name="Dark List Accent 1" w:semiHidden="0" w:uiPriority="70" w:unhideWhenUsed="0"/>
+    <w:lsdException w:name="Colorful Shading Accent 1" w:semiHidden="0" w:uiPriority="71" w:unhideWhenUsed="0"/>
+    <w:lsdException w:name="Colorful List Accent 1" w:semiHidden="0" w:uiPriority="72" w:unhideWhenUsed="0"/>
+    <w:lsdException w:name="Colorful Grid Accent 1" w:semiHidden="0" w:uiPriority="73" w:unhideWhenUsed="0"/>
+    <w:lsdException w:name="Light Shading Accent 2" w:semiHidden="0" w:uiPriority="60" w:unhideWhenUsed="0"/>
+    <w:lsdException w:name="Light List Accent 2" w:semiHidden="0" w:uiPriority="61" w:unhideWhenUsed="0"/>
+    <w:lsdException w:name="Light Grid Accent 2" w:semiHidden="0" w:uiPriority="62" w:unhideWhenUsed="0"/>
+    <w:lsdException w:name="Medium Shading 1 Accent 2" w:semiHidden="0" w:uiPriority="63" w:unhideWhenUsed="0"/>
+    <w:lsdException w:name="Medium Shading 2 Accent 2" w:semiHidden="0" w:uiPriority="64" w:unhideWhenUsed="0"/>
+    <w:lsdException w:name="Medium List 1 Accent 2" w:semiHidden="0" w:uiPriority="65" w:unhideWhenUsed="0"/>
+    <w:lsdException w:name="Medium List 2 Accent 2" w:semiHidden="0" w:uiPriority="66" w:unhideWhenUsed="0"/>
+    <w:lsdException w:name="Medium Grid 1 Accent 2" w:semiHidden="0" w:uiPriority="67" w:unhideWhenUsed="0"/>
+    <w:lsdException w:name="Medium Grid 2 Accent 2" w:semiHidden="0" w:uiPriority="68" w:unhideWhenUsed="0"/>
+    <w:lsdException w:name="Medium Grid 3 Accent 2" w:semiHidden="0" w:uiPriority="69" w:unhideWhenUsed="0"/>
+    <w:lsdException w:name="Dark List Accent 2" w:semiHidden="0" w:uiPriority="70" w:unhideWhenUsed="0"/>
+    <w:lsdException w:name="Colorful Shading Accent 2" w:semiHidden="0" w:uiPriority="71" w:unhideWhenUsed="0"/>
+    <w:lsdException w:name="Colorful List Accent 2" w:semiHidden="0" w:uiPriority="72" w:unhideWhenUsed="0"/>
+    <w:lsdException w:name="Colorful Grid Accent 2" w:semiHidden="0" w:uiPriority="73" w:unhideWhenUsed="0"/>
+    <w:lsdException w:name="Light Shading Accent 3" w:semiHidden="0" w:uiPriority="60" w:unhideWhenUsed="0"/>
+    <w:lsdException w:name="Light List Accent 3" w:semiHidden="0" w:uiPriority="61" w:unhideWhenUsed="0"/>
+    <w:lsdException w:name="Light Grid Accent 3" w:semiHidden="0" w:uiPriority="62" w:unhideWhenUsed="0"/>
+    <w:lsdException w:name="Medium Shading 1 Accent 3" w:semiHidden="0" w:uiPriority="63" w:unhideWhenUsed="0"/>
+    <w:lsdException w:name="Medium Shading 2 Accent 3" w:semiHidden="0" w:uiPriority="64" w:unhideWhenUsed="0"/>
+    <w:lsdException w:name="Medium List 1 Accent 3" w:semiHidden="0" w:uiPriority="65" w:unhideWhenUsed="0"/>
+    <w:lsdException w:name="Medium List 2 Accent 3" w:semiHidden="0" w:uiPriority="66" w:unhideWhenUsed="0"/>
+    <w:lsdException w:name="Medium Grid 1 Accent 3" w:semiHidden="0" w:uiPriority="67" w:unhideWhenUsed="0"/>
+    <w:lsdException w:name="Medium Grid 2 Accent 3" w:semiHidden="0" w:uiPriority="68" w:unhideWhenUsed="0"/>
+    <w:lsdException w:name="Medium Grid 3 Accent 3" w:semiHidden="0" w:uiPriority="69" w:unhideWhenUsed="0"/>
+    <w:lsdException w:name="Dark List Accent 3" w:semiHidden="0" w:uiPriority="70" w:unhideWhenUsed="0"/>
+    <w:lsdException w:name="Colorful Shading Accent 3" w:semiHidden="0" w:uiPriority="71" w:unhideWhenUsed="0"/>
+    <w:lsdException w:name="Colorful List Accent 3" w:semiHidden="0" w:uiPriority="72" w:unhideWhenUsed="0"/>
+    <w:lsdException w:name="Colorful Grid Accent 3" w:semiHidden="0" w:uiPriority="73" w:unhideWhenUsed="0"/>
+    <w:lsdException w:name="Light Shading Accent 4" w:semiHidden="0" w:uiPriority="60" w:unhideWhenUsed="0"/>
+    <w:lsdException w:name="Light List Accent 4" w:semiHidden="0" w:uiPriority="61" w:unhideWhenUsed="0"/>
+    <w:lsdException w:name="Light Grid Accent 4" w:semiHidden="0" w:uiPriority="62" w:unhideWhenUsed="0"/>
+    <w:lsdException w:name="Medium Shading 1 Accent 4" w:semiHidden="0" w:uiPriority="63" w:unhideWhenUsed="0"/>
+    <w:lsdException w:name="Medium Shading 2 Accent 4" w:semiHidden="0" w:uiPriority="64" w:unhideWhenUsed="0"/>
+    <w:lsdException w:name="Medium List 1 Accent 4" w:semiHidden="0" w:uiPriority="65" w:unhideWhenUsed="0"/>
+    <w:lsdException w:name="Medium List 2 Accent 4" w:semiHidden="0" w:uiPriority="66" w:unhideWhenUsed="0"/>
+    <w:lsdException w:name="Medium Grid 1 Accent 4" w:semiHidden="0" w:uiPriority="67" w:unhideWhenUsed="0"/>
+    <w:lsdException w:name="Medium Grid 2 Accent 4" w:semiHidden="0" w:uiPriority="68" w:unhideWhenUsed="0"/>
+    <w:lsdException w:name="Medium Grid 3 Accent 4" w:semiHidden="0" w:uiPriority="69" w:unhideWhenUsed="0"/>
+    <w:lsdException w:name="Dark List Accent 4" w:semiHidden="0" w:uiPriority="70" w:unhideWhenUsed="0"/>
+    <w:lsdException w:name="Colorful Shading Accent 4" w:semiHidden="0" w:uiPriority="71" w:unhideWhenUsed="0"/>
+    <w:lsdException w:name="Colorful List Accent 4" w:semiHidden="0" w:uiPriority="72" w:unhideWhenUsed="0"/>
+    <w:lsdException w:name="Colorful Grid Accent 4" w:semiHidden="0" w:uiPriority="73" w:unhideWhenUsed="0"/>
+    <w:lsdException w:name="Light Shading Accent 5" w:semiHidden="0" w:uiPriority="60" w:unhideWhenUsed="0"/>
+    <w:lsdException w:name="Light List Accent 5" w:semiHidden="0" w:uiPriority="61" w:unhideWhenUsed="0"/>
+    <w:lsdException w:name="Light Grid Accent 5" w:semiHidden="0" w:uiPriority="62" w:unhideWhenUsed="0"/>
+    <w:lsdException w:name="Medium Shading 1 Accent 5" w:semiHidden="0" w:uiPriority="63" w:unhideWhenUsed="0"/>
+    <w:lsdException w:name="Medium Shading 2 Accent 5" w:semiHidden="0" w:uiPriority="64" w:unhideWhenUsed="0"/>
+    <w:lsdException w:name="Medium List 1 Accent 5" w:semiHidden="0" w:uiPriority="65" w:unhideWhenUsed="0"/>
+    <w:lsdException w:name="Medium List 2 Accent 5" w:semiHidden="0" w:uiPriority="66" w:unhideWhenUsed="0"/>
+    <w:lsdException w:name="Medium Grid 1 Accent 5" w:semiHidden="0" w:uiPriority="67" w:unhideWhenUsed="0"/>
+    <w:lsdException w:name="Medium Grid 2 Accent 5" w:semiHidden="0" w:uiPriority="68" w:unhideWhenUsed="0"/>
+    <w:lsdException w:name="Medium Grid 3 Accent 5" w:semiHidden="0" w:uiPriority="69" w:unhideWhenUsed="0"/>
+    <w:lsdException w:name="Dark List Accent 5" w:semiHidden="0" w:uiPriority="70" w:unhideWhenUsed="0"/>
+    <w:lsdException w:name="Colorful Shading Accent 5" w:semiHidden="0" w:uiPriority="71" w:unhideWhenUsed="0"/>
+    <w:lsdException w:name="Colorful List Accent 5" w:semiHidden="0" w:uiPriority="72" w:unhideWhenUsed="0"/>
+    <w:lsdException w:name="Colorful Grid Accent 5" w:semiHidden="0" w:uiPriority="73" w:unhideWhenUsed="0"/>
+    <w:lsdException w:name="Light Shading Accent 6" w:semiHidden="0" w:uiPriority="60" w:unhideWhenUsed="0"/>
+    <w:lsdException w:name="Light List Accent 6" w:semiHidden="0" w:uiPriority="61" w:unhideWhenUsed="0"/>
+    <w:lsdException w:name="Light Grid Accent 6" w:semiHidden="0" w:uiPriority="62" w:unhideWhenUsed="0"/>
+    <w:lsdException w:name="Medium Shading 1 Accent 6" w:semiHidden="0" w:uiPriority="63" w:unhideWhenUsed="0"/>
+    <w:lsdException w:name="Medium Shading 2 Accent 6" w:semiHidden="0" w:uiPriority="64" w:unhideWhenUsed="0"/>
+    <w:lsdException w:name="Medium List 1 Accent 6" w:semiHidden="0" w:uiPriority="65" w:unhideWhenUsed="0"/>
+    <w:lsdException w:name="Medium List 2 Accent 6" w:semiHidden="0" w:uiPriority="66" w:unhideWhenUsed="0"/>
+    <w:lsdException w:name="Medium Grid 1 Accent 6" w:semiHidden="0" w:uiPriority="67" w:unhideWhenUsed="0"/>
+    <w:lsdException w:name="Medium Grid 2 Accent 6" w:semiHidden="0" w:uiPriority="68" w:unhideWhenUsed="0"/>
+    <w:lsdException w:name="Medium Grid 3 Accent 6" w:semiHidden="0" w:uiPriority="69" w:unhideWhenUsed="0"/>
+    <w:lsdException w:name="Dark List Accent 6" w:semiHidden="0" w:uiPriority="70" w:unhideWhenUsed="0"/>
+    <w:lsdException w:name="Colorful Shading Accent 6" w:semiHidden="0" w:uiPriority="71" w:unhideWhenUsed="0"/>
+    <w:lsdException w:name="Colorful List Accent 6" w:semiHidden="0" w:uiPriority="72" w:unhideWhenUsed="0"/>
+    <w:lsdException w:name="Colorful Grid Accent 6" w:semiHidden="0" w:uiPriority="73" w:unhideWhenUsed="0"/>
+    <w:lsdException w:name="Subtle Emphasis" w:semiHidden="0" w:uiPriority="19" w:unhideWhenUsed="0" w:qFormat="1"/>
+    <w:lsdException w:name="Intense Emphasis" w:semiHidden="0" w:uiPriority="21" w:unhideWhenUsed="0" w:qFormat="1"/>
+    <w:lsdException w:name="Subtle Reference" w:semiHidden="0" w:uiPriority="31" w:unhideWhenUsed="0" w:qFormat="1"/>
+    <w:lsdException w:name="Intense Reference" w:semiHidden="0" w:uiPriority="32" w:unhideWhenUsed="0" w:qFormat="1"/>
+    <w:lsdException w:name="Book Title" w:semiHidden="0" w:uiPriority="33" w:unhideWhenUsed="0" w:qFormat="1"/>
+    <w:lsdException w:name="Bibliography" w:uiPriority="37"/>
+    <w:lsdException w:name="TOC Heading" w:uiPriority="39" w:qFormat="1"/>
   </w:latentStyles>
   <w:style w:type="paragraph" w:default="1" w:styleId="Normale">
     <w:name w:val="Normal"/>
@@ -16908,7 +16643,7 @@
 </file>
 
 <file path=customXml/itemProps1.xml><?xml version="1.0" encoding="utf-8"?>
-<ds:datastoreItem xmlns:ds="http://schemas.openxmlformats.org/officeDocument/2006/customXml" ds:itemID="{D530924F-28EA-4646-B95A-C89DFE07672D}">
+<ds:datastoreItem xmlns:ds="http://schemas.openxmlformats.org/officeDocument/2006/customXml" ds:itemID="{E28F9F96-4CE5-42F0-A96F-DBC0F9978496}">
   <ds:schemaRefs>
     <ds:schemaRef ds:uri="http://schemas.openxmlformats.org/officeDocument/2006/bibliography"/>
   </ds:schemaRefs>

</xml_diff>

<commit_message>
add diagrams to dd
</commit_message>
<xml_diff>
--- a/Design document/DD.docx
+++ b/Design document/DD.docx
@@ -381,7 +381,7 @@
               </wp:anchor>
             </w:drawing>
           </mc:Choice>
-          <mc:Fallback xmlns:w16se="http://schemas.microsoft.com/office/word/2015/wordml/symex" xmlns:w16cid="http://schemas.microsoft.com/office/word/2016/wordml/cid" xmlns:w15="http://schemas.microsoft.com/office/word/2012/wordml" xmlns:am3d="http://schemas.microsoft.com/office/drawing/2017/model3d" xmlns:aink="http://schemas.microsoft.com/office/drawing/2016/ink" xmlns:cx8="http://schemas.microsoft.com/office/drawing/2016/5/14/chartex" xmlns:cx7="http://schemas.microsoft.com/office/drawing/2016/5/13/chartex" xmlns:cx6="http://schemas.microsoft.com/office/drawing/2016/5/12/chartex" xmlns:cx5="http://schemas.microsoft.com/office/drawing/2016/5/11/chartex" xmlns:cx4="http://schemas.microsoft.com/office/drawing/2016/5/10/chartex" xmlns:cx3="http://schemas.microsoft.com/office/drawing/2016/5/9/chartex" xmlns:cx2="http://schemas.microsoft.com/office/drawing/2015/10/21/chartex" xmlns:cx1="http://schemas.microsoft.com/office/drawing/2015/9/8/chartex" xmlns:cx="http://schemas.microsoft.com/office/drawing/2014/chartex">
+          <mc:Fallback xmlns:cx="http://schemas.microsoft.com/office/drawing/2014/chartex" xmlns:cx1="http://schemas.microsoft.com/office/drawing/2015/9/8/chartex" xmlns:cx2="http://schemas.microsoft.com/office/drawing/2015/10/21/chartex" xmlns:cx3="http://schemas.microsoft.com/office/drawing/2016/5/9/chartex" xmlns:cx4="http://schemas.microsoft.com/office/drawing/2016/5/10/chartex" xmlns:cx5="http://schemas.microsoft.com/office/drawing/2016/5/11/chartex" xmlns:cx6="http://schemas.microsoft.com/office/drawing/2016/5/12/chartex" xmlns:cx7="http://schemas.microsoft.com/office/drawing/2016/5/13/chartex" xmlns:cx8="http://schemas.microsoft.com/office/drawing/2016/5/14/chartex" xmlns:aink="http://schemas.microsoft.com/office/drawing/2016/ink" xmlns:am3d="http://schemas.microsoft.com/office/drawing/2017/model3d" xmlns:w15="http://schemas.microsoft.com/office/word/2012/wordml" xmlns:w16cid="http://schemas.microsoft.com/office/word/2016/wordml/cid" xmlns:w16se="http://schemas.microsoft.com/office/word/2015/wordml/symex">
             <w:pict>
               <v:shapetype w14:anchorId="58A62C83" id="_x0000_t202" coordsize="21600,21600" o:spt="202" path="m,l,21600r21600,l21600,xe">
                 <v:stroke joinstyle="miter"/>
@@ -570,7 +570,7 @@
               </wp:anchor>
             </w:drawing>
           </mc:Choice>
-          <mc:Fallback xmlns:w16se="http://schemas.microsoft.com/office/word/2015/wordml/symex" xmlns:w16cid="http://schemas.microsoft.com/office/word/2016/wordml/cid" xmlns:w15="http://schemas.microsoft.com/office/word/2012/wordml" xmlns:am3d="http://schemas.microsoft.com/office/drawing/2017/model3d" xmlns:aink="http://schemas.microsoft.com/office/drawing/2016/ink" xmlns:cx8="http://schemas.microsoft.com/office/drawing/2016/5/14/chartex" xmlns:cx7="http://schemas.microsoft.com/office/drawing/2016/5/13/chartex" xmlns:cx6="http://schemas.microsoft.com/office/drawing/2016/5/12/chartex" xmlns:cx5="http://schemas.microsoft.com/office/drawing/2016/5/11/chartex" xmlns:cx4="http://schemas.microsoft.com/office/drawing/2016/5/10/chartex" xmlns:cx3="http://schemas.microsoft.com/office/drawing/2016/5/9/chartex" xmlns:cx2="http://schemas.microsoft.com/office/drawing/2015/10/21/chartex" xmlns:cx1="http://schemas.microsoft.com/office/drawing/2015/9/8/chartex" xmlns:cx="http://schemas.microsoft.com/office/drawing/2014/chartex">
+          <mc:Fallback xmlns:cx="http://schemas.microsoft.com/office/drawing/2014/chartex" xmlns:cx1="http://schemas.microsoft.com/office/drawing/2015/9/8/chartex" xmlns:cx2="http://schemas.microsoft.com/office/drawing/2015/10/21/chartex" xmlns:cx3="http://schemas.microsoft.com/office/drawing/2016/5/9/chartex" xmlns:cx4="http://schemas.microsoft.com/office/drawing/2016/5/10/chartex" xmlns:cx5="http://schemas.microsoft.com/office/drawing/2016/5/11/chartex" xmlns:cx6="http://schemas.microsoft.com/office/drawing/2016/5/12/chartex" xmlns:cx7="http://schemas.microsoft.com/office/drawing/2016/5/13/chartex" xmlns:cx8="http://schemas.microsoft.com/office/drawing/2016/5/14/chartex" xmlns:aink="http://schemas.microsoft.com/office/drawing/2016/ink" xmlns:am3d="http://schemas.microsoft.com/office/drawing/2017/model3d" xmlns:w15="http://schemas.microsoft.com/office/word/2012/wordml" xmlns:w16cid="http://schemas.microsoft.com/office/word/2016/wordml/cid" xmlns:w16se="http://schemas.microsoft.com/office/word/2015/wordml/symex">
             <w:pict>
               <v:shape w14:anchorId="654BA6B1" id="_x0000_s1027" type="#_x0000_t202" style="position:absolute;left:0;text-align:left;margin-left:31.2pt;margin-top:16.3pt;width:186.95pt;height:110.55pt;z-index:251661312;visibility:visible;mso-wrap-style:square;mso-width-percent:400;mso-height-percent:200;mso-wrap-distance-left:9pt;mso-wrap-distance-top:0;mso-wrap-distance-right:9pt;mso-wrap-distance-bottom:0;mso-position-horizontal:absolute;mso-position-horizontal-relative:text;mso-position-vertical:absolute;mso-position-vertical-relative:text;mso-width-percent:400;mso-height-percent:200;mso-width-relative:margin;mso-height-relative:margin;v-text-anchor:top" o:gfxdata="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" stroked="f">
                 <v:textbox style="mso-fit-shape-to-text:t">
@@ -5277,8 +5277,6 @@
           </mc:Fallback>
         </mc:AlternateContent>
       </w:r>
-      <w:bookmarkStart w:id="0" w:name="_GoBack"/>
-      <w:bookmarkEnd w:id="0"/>
     </w:p>
     <w:p>
       <w:pPr>
@@ -6632,7 +6630,7 @@
               </wp:anchor>
             </w:drawing>
           </mc:Choice>
-          <mc:Fallback xmlns:w16se="http://schemas.microsoft.com/office/word/2015/wordml/symex" xmlns:w16cid="http://schemas.microsoft.com/office/word/2016/wordml/cid" xmlns:w15="http://schemas.microsoft.com/office/word/2012/wordml" xmlns:am3d="http://schemas.microsoft.com/office/drawing/2017/model3d" xmlns:aink="http://schemas.microsoft.com/office/drawing/2016/ink" xmlns:cx8="http://schemas.microsoft.com/office/drawing/2016/5/14/chartex" xmlns:cx7="http://schemas.microsoft.com/office/drawing/2016/5/13/chartex" xmlns:cx6="http://schemas.microsoft.com/office/drawing/2016/5/12/chartex" xmlns:cx5="http://schemas.microsoft.com/office/drawing/2016/5/11/chartex" xmlns:cx4="http://schemas.microsoft.com/office/drawing/2016/5/10/chartex" xmlns:cx3="http://schemas.microsoft.com/office/drawing/2016/5/9/chartex" xmlns:cx2="http://schemas.microsoft.com/office/drawing/2015/10/21/chartex" xmlns:cx1="http://schemas.microsoft.com/office/drawing/2015/9/8/chartex" xmlns:cx="http://schemas.microsoft.com/office/drawing/2014/chartex">
+          <mc:Fallback xmlns:cx="http://schemas.microsoft.com/office/drawing/2014/chartex" xmlns:cx1="http://schemas.microsoft.com/office/drawing/2015/9/8/chartex" xmlns:cx2="http://schemas.microsoft.com/office/drawing/2015/10/21/chartex" xmlns:cx3="http://schemas.microsoft.com/office/drawing/2016/5/9/chartex" xmlns:cx4="http://schemas.microsoft.com/office/drawing/2016/5/10/chartex" xmlns:cx5="http://schemas.microsoft.com/office/drawing/2016/5/11/chartex" xmlns:cx6="http://schemas.microsoft.com/office/drawing/2016/5/12/chartex" xmlns:cx7="http://schemas.microsoft.com/office/drawing/2016/5/13/chartex" xmlns:cx8="http://schemas.microsoft.com/office/drawing/2016/5/14/chartex" xmlns:aink="http://schemas.microsoft.com/office/drawing/2016/ink" xmlns:am3d="http://schemas.microsoft.com/office/drawing/2017/model3d" xmlns:w15="http://schemas.microsoft.com/office/word/2012/wordml" xmlns:w16cid="http://schemas.microsoft.com/office/word/2016/wordml/cid" xmlns:w16se="http://schemas.microsoft.com/office/word/2015/wordml/symex">
             <w:pict>
               <v:shape w14:anchorId="1B6E3E1F" id="_x0000_s1029" type="#_x0000_t202" style="position:absolute;left:0;text-align:left;margin-left:149.8pt;margin-top:2.9pt;width:186.95pt;height:24.5pt;z-index:251667456;visibility:visible;mso-wrap-style:square;mso-width-percent:400;mso-height-percent:0;mso-wrap-distance-left:9pt;mso-wrap-distance-top:0;mso-wrap-distance-right:9pt;mso-wrap-distance-bottom:0;mso-position-horizontal:absolute;mso-position-horizontal-relative:text;mso-position-vertical:absolute;mso-position-vertical-relative:text;mso-width-percent:400;mso-height-percent:0;mso-width-relative:margin;mso-height-relative:margin;v-text-anchor:top" o:gfxdata="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" stroked="f">
                 <v:textbox>
@@ -6769,8 +6767,213 @@
           <w:lang w:val="en-GB"/>
         </w:rPr>
         <w:lastRenderedPageBreak/>
-        <w:t>Deployment view</w:t>
-      </w:r>
+        <w:t>Deployment</w:t>
+      </w:r>
+      <w:r>
+        <w:rPr>
+          <w:rFonts w:ascii="Calibri" w:hAnsi="Calibri" w:cs="Calibri"/>
+          <w:b/>
+          <w:sz w:val="44"/>
+          <w:szCs w:val="44"/>
+          <w:lang w:val="en-GB"/>
+        </w:rPr>
+        <w:t xml:space="preserve"> view</w:t>
+      </w:r>
+    </w:p>
+    <w:p>
+      <w:pPr>
+        <w:pStyle w:val="NormaleWeb"/>
+        <w:spacing w:after="0"/>
+        <w:rPr>
+          <w:rFonts w:ascii="Calibri" w:hAnsi="Calibri" w:cs="Calibri"/>
+          <w:b/>
+          <w:sz w:val="44"/>
+          <w:szCs w:val="44"/>
+          <w:lang w:val="en-GB"/>
+        </w:rPr>
+      </w:pPr>
+    </w:p>
+    <w:p>
+      <w:pPr>
+        <w:pStyle w:val="NormaleWeb"/>
+        <w:spacing w:after="0"/>
+        <w:rPr>
+          <w:rFonts w:ascii="Calibri" w:hAnsi="Calibri" w:cs="Calibri"/>
+          <w:b/>
+          <w:sz w:val="44"/>
+          <w:szCs w:val="44"/>
+          <w:lang w:val="en-GB"/>
+        </w:rPr>
+      </w:pPr>
+    </w:p>
+    <w:p>
+      <w:pPr>
+        <w:pStyle w:val="NormaleWeb"/>
+        <w:spacing w:after="0"/>
+        <w:rPr>
+          <w:rFonts w:ascii="Calibri" w:hAnsi="Calibri" w:cs="Calibri"/>
+          <w:b/>
+          <w:sz w:val="44"/>
+          <w:szCs w:val="44"/>
+          <w:lang w:val="en-GB"/>
+        </w:rPr>
+      </w:pPr>
+    </w:p>
+    <w:p>
+      <w:pPr>
+        <w:pStyle w:val="NormaleWeb"/>
+        <w:spacing w:after="0"/>
+        <w:rPr>
+          <w:rFonts w:ascii="Calibri" w:hAnsi="Calibri" w:cs="Calibri"/>
+          <w:b/>
+          <w:sz w:val="44"/>
+          <w:szCs w:val="44"/>
+          <w:lang w:val="en-GB"/>
+        </w:rPr>
+      </w:pPr>
+    </w:p>
+    <w:p>
+      <w:pPr>
+        <w:pStyle w:val="NormaleWeb"/>
+        <w:spacing w:after="0"/>
+        <w:rPr>
+          <w:rFonts w:ascii="Calibri" w:hAnsi="Calibri" w:cs="Calibri"/>
+          <w:b/>
+          <w:sz w:val="44"/>
+          <w:szCs w:val="44"/>
+          <w:lang w:val="en-GB"/>
+        </w:rPr>
+      </w:pPr>
+    </w:p>
+    <w:p>
+      <w:pPr>
+        <w:pStyle w:val="NormaleWeb"/>
+        <w:spacing w:after="0"/>
+        <w:rPr>
+          <w:rFonts w:ascii="Calibri" w:hAnsi="Calibri" w:cs="Calibri"/>
+          <w:b/>
+          <w:sz w:val="44"/>
+          <w:szCs w:val="44"/>
+          <w:lang w:val="en-GB"/>
+        </w:rPr>
+      </w:pPr>
+    </w:p>
+    <w:p>
+      <w:pPr>
+        <w:pStyle w:val="NormaleWeb"/>
+        <w:spacing w:after="0"/>
+        <w:rPr>
+          <w:rFonts w:ascii="Calibri" w:hAnsi="Calibri" w:cs="Calibri"/>
+          <w:b/>
+          <w:sz w:val="44"/>
+          <w:szCs w:val="44"/>
+          <w:lang w:val="en-GB"/>
+        </w:rPr>
+      </w:pPr>
+    </w:p>
+    <w:p>
+      <w:pPr>
+        <w:pStyle w:val="NormaleWeb"/>
+        <w:spacing w:after="0"/>
+        <w:rPr>
+          <w:rFonts w:ascii="Calibri" w:hAnsi="Calibri" w:cs="Calibri"/>
+          <w:b/>
+          <w:sz w:val="44"/>
+          <w:szCs w:val="44"/>
+          <w:lang w:val="en-GB"/>
+        </w:rPr>
+      </w:pPr>
+    </w:p>
+    <w:p>
+      <w:pPr>
+        <w:pStyle w:val="NormaleWeb"/>
+        <w:spacing w:after="0"/>
+        <w:rPr>
+          <w:rFonts w:ascii="Calibri" w:hAnsi="Calibri" w:cs="Calibri"/>
+          <w:b/>
+          <w:sz w:val="44"/>
+          <w:szCs w:val="44"/>
+          <w:lang w:val="en-GB"/>
+        </w:rPr>
+      </w:pPr>
+    </w:p>
+    <w:p>
+      <w:pPr>
+        <w:pStyle w:val="NormaleWeb"/>
+        <w:spacing w:after="0"/>
+        <w:rPr>
+          <w:rFonts w:ascii="Calibri" w:hAnsi="Calibri" w:cs="Calibri"/>
+          <w:b/>
+          <w:sz w:val="44"/>
+          <w:szCs w:val="44"/>
+          <w:lang w:val="en-GB"/>
+        </w:rPr>
+      </w:pPr>
+    </w:p>
+    <w:p>
+      <w:pPr>
+        <w:pStyle w:val="NormaleWeb"/>
+        <w:spacing w:after="0"/>
+        <w:rPr>
+          <w:rFonts w:ascii="Calibri" w:hAnsi="Calibri" w:cs="Calibri"/>
+          <w:b/>
+          <w:sz w:val="44"/>
+          <w:szCs w:val="44"/>
+          <w:lang w:val="en-GB"/>
+        </w:rPr>
+      </w:pPr>
+    </w:p>
+    <w:p>
+      <w:pPr>
+        <w:pStyle w:val="NormaleWeb"/>
+        <w:spacing w:after="0"/>
+        <w:rPr>
+          <w:rFonts w:ascii="Calibri" w:hAnsi="Calibri" w:cs="Calibri"/>
+          <w:b/>
+          <w:sz w:val="44"/>
+          <w:szCs w:val="44"/>
+          <w:lang w:val="en-GB"/>
+        </w:rPr>
+      </w:pPr>
+    </w:p>
+    <w:p>
+      <w:pPr>
+        <w:pStyle w:val="NormaleWeb"/>
+        <w:spacing w:after="0"/>
+        <w:rPr>
+          <w:rFonts w:ascii="Calibri" w:hAnsi="Calibri" w:cs="Calibri"/>
+          <w:b/>
+          <w:sz w:val="44"/>
+          <w:szCs w:val="44"/>
+          <w:lang w:val="en-GB"/>
+        </w:rPr>
+      </w:pPr>
+    </w:p>
+    <w:p>
+      <w:pPr>
+        <w:pStyle w:val="NormaleWeb"/>
+        <w:spacing w:after="0"/>
+        <w:rPr>
+          <w:rFonts w:ascii="Calibri" w:hAnsi="Calibri" w:cs="Calibri"/>
+          <w:b/>
+          <w:sz w:val="44"/>
+          <w:szCs w:val="44"/>
+          <w:lang w:val="en-GB"/>
+        </w:rPr>
+      </w:pPr>
+    </w:p>
+    <w:p>
+      <w:pPr>
+        <w:pStyle w:val="NormaleWeb"/>
+        <w:spacing w:after="0"/>
+        <w:rPr>
+          <w:rFonts w:ascii="Calibri" w:hAnsi="Calibri" w:cs="Calibri"/>
+          <w:b/>
+          <w:sz w:val="44"/>
+          <w:szCs w:val="44"/>
+          <w:lang w:val="en-GB"/>
+        </w:rPr>
+      </w:pPr>
     </w:p>
     <w:p>
       <w:pPr>
@@ -6809,7 +7012,779 @@
           <w:szCs w:val="44"/>
           <w:lang w:val="en-GB"/>
         </w:rPr>
+        <w:lastRenderedPageBreak/>
         <w:t>Runtime view</w:t>
+      </w:r>
+    </w:p>
+    <w:p>
+      <w:pPr>
+        <w:pStyle w:val="Paragrafoelenco"/>
+        <w:rPr>
+          <w:rFonts w:ascii="Calibri" w:hAnsi="Calibri" w:cs="Calibri"/>
+          <w:b/>
+          <w:sz w:val="44"/>
+          <w:szCs w:val="44"/>
+          <w:lang w:val="en-GB"/>
+        </w:rPr>
+      </w:pPr>
+    </w:p>
+    <w:p>
+      <w:pPr>
+        <w:pStyle w:val="NormaleWeb"/>
+        <w:spacing w:after="0"/>
+        <w:jc w:val="center"/>
+        <w:rPr>
+          <w:rFonts w:ascii="Calibri" w:hAnsi="Calibri" w:cs="Calibri"/>
+          <w:i/>
+          <w:lang w:val="en-GB"/>
+        </w:rPr>
+      </w:pPr>
+      <w:r>
+        <w:rPr>
+          <w:rFonts w:ascii="Calibri" w:hAnsi="Calibri" w:cs="Calibri"/>
+          <w:noProof/>
+          <w:sz w:val="44"/>
+          <w:szCs w:val="44"/>
+        </w:rPr>
+        <w:drawing>
+          <wp:anchor distT="0" distB="0" distL="114300" distR="114300" simplePos="0" relativeHeight="251670528" behindDoc="0" locked="0" layoutInCell="1" allowOverlap="1" wp14:anchorId="53047096" wp14:editId="6188D4E0">
+            <wp:simplePos x="0" y="0"/>
+            <wp:positionH relativeFrom="column">
+              <wp:posOffset>-434340</wp:posOffset>
+            </wp:positionH>
+            <wp:positionV relativeFrom="paragraph">
+              <wp:posOffset>473075</wp:posOffset>
+            </wp:positionV>
+            <wp:extent cx="7034530" cy="5669280"/>
+            <wp:effectExtent l="0" t="0" r="0" b="7620"/>
+            <wp:wrapSquare wrapText="bothSides"/>
+            <wp:docPr id="13" name="Immagine 13"/>
+            <wp:cNvGraphicFramePr>
+              <a:graphicFrameLocks xmlns:a="http://schemas.openxmlformats.org/drawingml/2006/main" noChangeAspect="1"/>
+            </wp:cNvGraphicFramePr>
+            <a:graphic xmlns:a="http://schemas.openxmlformats.org/drawingml/2006/main">
+              <a:graphicData uri="http://schemas.openxmlformats.org/drawingml/2006/picture">
+                <pic:pic xmlns:pic="http://schemas.openxmlformats.org/drawingml/2006/picture">
+                  <pic:nvPicPr>
+                    <pic:cNvPr id="0" name="issue-report.png"/>
+                    <pic:cNvPicPr/>
+                  </pic:nvPicPr>
+                  <pic:blipFill>
+                    <a:blip r:embed="rId13" cstate="print">
+                      <a:extLst>
+                        <a:ext uri="{28A0092B-C50C-407E-A947-70E740481C1C}">
+                          <a14:useLocalDpi xmlns:a14="http://schemas.microsoft.com/office/drawing/2010/main" val="0"/>
+                        </a:ext>
+                      </a:extLst>
+                    </a:blip>
+                    <a:stretch>
+                      <a:fillRect/>
+                    </a:stretch>
+                  </pic:blipFill>
+                  <pic:spPr>
+                    <a:xfrm>
+                      <a:off x="0" y="0"/>
+                      <a:ext cx="7034530" cy="5669280"/>
+                    </a:xfrm>
+                    <a:prstGeom prst="rect">
+                      <a:avLst/>
+                    </a:prstGeom>
+                  </pic:spPr>
+                </pic:pic>
+              </a:graphicData>
+            </a:graphic>
+            <wp14:sizeRelH relativeFrom="page">
+              <wp14:pctWidth>0</wp14:pctWidth>
+            </wp14:sizeRelH>
+            <wp14:sizeRelV relativeFrom="page">
+              <wp14:pctHeight>0</wp14:pctHeight>
+            </wp14:sizeRelV>
+          </wp:anchor>
+        </w:drawing>
+      </w:r>
+    </w:p>
+    <w:p>
+      <w:pPr>
+        <w:pStyle w:val="NormaleWeb"/>
+        <w:spacing w:after="0"/>
+        <w:jc w:val="center"/>
+        <w:rPr>
+          <w:rFonts w:ascii="Calibri" w:hAnsi="Calibri" w:cs="Calibri"/>
+          <w:i/>
+          <w:lang w:val="en-GB"/>
+        </w:rPr>
+      </w:pPr>
+      <w:r>
+        <w:rPr>
+          <w:rFonts w:ascii="Calibri" w:hAnsi="Calibri" w:cs="Calibri"/>
+          <w:i/>
+          <w:lang w:val="en-GB"/>
+        </w:rPr>
+        <w:t>Figure 2.?: Issue a report.</w:t>
+      </w:r>
+    </w:p>
+    <w:p>
+      <w:pPr>
+        <w:pStyle w:val="NormaleWeb"/>
+        <w:spacing w:after="0"/>
+        <w:rPr>
+          <w:rFonts w:ascii="Calibri" w:hAnsi="Calibri" w:cs="Calibri"/>
+          <w:b/>
+          <w:sz w:val="44"/>
+          <w:szCs w:val="44"/>
+          <w:lang w:val="en-GB"/>
+        </w:rPr>
+      </w:pPr>
+    </w:p>
+    <w:p>
+      <w:pPr>
+        <w:pStyle w:val="NormaleWeb"/>
+        <w:spacing w:after="0"/>
+        <w:rPr>
+          <w:rFonts w:ascii="Calibri" w:hAnsi="Calibri" w:cs="Calibri"/>
+          <w:b/>
+          <w:sz w:val="44"/>
+          <w:szCs w:val="44"/>
+          <w:lang w:val="en-GB"/>
+        </w:rPr>
+      </w:pPr>
+    </w:p>
+    <w:p>
+      <w:pPr>
+        <w:pStyle w:val="NormaleWeb"/>
+        <w:spacing w:after="0"/>
+        <w:rPr>
+          <w:rFonts w:ascii="Calibri" w:hAnsi="Calibri" w:cs="Calibri"/>
+          <w:b/>
+          <w:sz w:val="44"/>
+          <w:szCs w:val="44"/>
+          <w:lang w:val="en-GB"/>
+        </w:rPr>
+      </w:pPr>
+    </w:p>
+    <w:p>
+      <w:pPr>
+        <w:pStyle w:val="NormaleWeb"/>
+        <w:spacing w:after="0"/>
+        <w:rPr>
+          <w:rFonts w:ascii="Calibri" w:hAnsi="Calibri" w:cs="Calibri"/>
+          <w:b/>
+          <w:sz w:val="44"/>
+          <w:szCs w:val="44"/>
+          <w:lang w:val="en-GB"/>
+        </w:rPr>
+      </w:pPr>
+    </w:p>
+    <w:p>
+      <w:pPr>
+        <w:pStyle w:val="NormaleWeb"/>
+        <w:spacing w:after="0"/>
+        <w:rPr>
+          <w:rFonts w:ascii="Calibri" w:hAnsi="Calibri" w:cs="Calibri"/>
+          <w:b/>
+          <w:sz w:val="44"/>
+          <w:szCs w:val="44"/>
+          <w:lang w:val="en-GB"/>
+        </w:rPr>
+      </w:pPr>
+    </w:p>
+    <w:p>
+      <w:pPr>
+        <w:pStyle w:val="NormaleWeb"/>
+        <w:spacing w:after="0"/>
+        <w:rPr>
+          <w:rFonts w:ascii="Calibri" w:hAnsi="Calibri" w:cs="Calibri"/>
+          <w:b/>
+          <w:sz w:val="44"/>
+          <w:szCs w:val="44"/>
+          <w:lang w:val="en-GB"/>
+        </w:rPr>
+      </w:pPr>
+      <w:r>
+        <w:rPr>
+          <w:rFonts w:ascii="Calibri" w:hAnsi="Calibri" w:cs="Calibri"/>
+          <w:b/>
+          <w:noProof/>
+          <w:sz w:val="44"/>
+          <w:szCs w:val="44"/>
+        </w:rPr>
+        <w:drawing>
+          <wp:anchor distT="0" distB="0" distL="114300" distR="114300" simplePos="0" relativeHeight="251671552" behindDoc="0" locked="0" layoutInCell="1" allowOverlap="1" wp14:anchorId="3AE1B0E0" wp14:editId="742EC4BB">
+            <wp:simplePos x="0" y="0"/>
+            <wp:positionH relativeFrom="column">
+              <wp:posOffset>-505460</wp:posOffset>
+            </wp:positionH>
+            <wp:positionV relativeFrom="paragraph">
+              <wp:posOffset>392430</wp:posOffset>
+            </wp:positionV>
+            <wp:extent cx="7607300" cy="5348605"/>
+            <wp:effectExtent l="5397" t="0" r="0" b="0"/>
+            <wp:wrapSquare wrapText="bothSides"/>
+            <wp:docPr id="14" name="Immagine 14"/>
+            <wp:cNvGraphicFramePr>
+              <a:graphicFrameLocks xmlns:a="http://schemas.openxmlformats.org/drawingml/2006/main" noChangeAspect="1"/>
+            </wp:cNvGraphicFramePr>
+            <a:graphic xmlns:a="http://schemas.openxmlformats.org/drawingml/2006/main">
+              <a:graphicData uri="http://schemas.openxmlformats.org/drawingml/2006/picture">
+                <pic:pic xmlns:pic="http://schemas.openxmlformats.org/drawingml/2006/picture">
+                  <pic:nvPicPr>
+                    <pic:cNvPr id="0" name="verified-reports.png"/>
+                    <pic:cNvPicPr/>
+                  </pic:nvPicPr>
+                  <pic:blipFill>
+                    <a:blip r:embed="rId14" cstate="print">
+                      <a:extLst>
+                        <a:ext uri="{28A0092B-C50C-407E-A947-70E740481C1C}">
+                          <a14:useLocalDpi xmlns:a14="http://schemas.microsoft.com/office/drawing/2010/main" val="0"/>
+                        </a:ext>
+                      </a:extLst>
+                    </a:blip>
+                    <a:stretch>
+                      <a:fillRect/>
+                    </a:stretch>
+                  </pic:blipFill>
+                  <pic:spPr>
+                    <a:xfrm rot="16200000">
+                      <a:off x="0" y="0"/>
+                      <a:ext cx="7607300" cy="5348605"/>
+                    </a:xfrm>
+                    <a:prstGeom prst="rect">
+                      <a:avLst/>
+                    </a:prstGeom>
+                  </pic:spPr>
+                </pic:pic>
+              </a:graphicData>
+            </a:graphic>
+            <wp14:sizeRelH relativeFrom="page">
+              <wp14:pctWidth>0</wp14:pctWidth>
+            </wp14:sizeRelH>
+            <wp14:sizeRelV relativeFrom="page">
+              <wp14:pctHeight>0</wp14:pctHeight>
+            </wp14:sizeRelV>
+          </wp:anchor>
+        </w:drawing>
+      </w:r>
+    </w:p>
+    <w:p>
+      <w:pPr>
+        <w:pStyle w:val="NormaleWeb"/>
+        <w:spacing w:after="0"/>
+        <w:rPr>
+          <w:rFonts w:ascii="Calibri" w:hAnsi="Calibri" w:cs="Calibri"/>
+          <w:b/>
+          <w:sz w:val="44"/>
+          <w:szCs w:val="44"/>
+          <w:lang w:val="en-GB"/>
+        </w:rPr>
+      </w:pPr>
+    </w:p>
+    <w:p>
+      <w:pPr>
+        <w:pStyle w:val="NormaleWeb"/>
+        <w:spacing w:after="0"/>
+        <w:rPr>
+          <w:rFonts w:ascii="Calibri" w:hAnsi="Calibri" w:cs="Calibri"/>
+          <w:b/>
+          <w:sz w:val="44"/>
+          <w:szCs w:val="44"/>
+          <w:lang w:val="en-GB"/>
+        </w:rPr>
+      </w:pPr>
+    </w:p>
+    <w:p>
+      <w:pPr>
+        <w:pStyle w:val="NormaleWeb"/>
+        <w:spacing w:after="0"/>
+        <w:rPr>
+          <w:rFonts w:ascii="Calibri" w:hAnsi="Calibri" w:cs="Calibri"/>
+          <w:b/>
+          <w:sz w:val="44"/>
+          <w:szCs w:val="44"/>
+          <w:lang w:val="en-GB"/>
+        </w:rPr>
+      </w:pPr>
+    </w:p>
+    <w:p>
+      <w:pPr>
+        <w:pStyle w:val="NormaleWeb"/>
+        <w:spacing w:after="0"/>
+        <w:rPr>
+          <w:rFonts w:ascii="Calibri" w:hAnsi="Calibri" w:cs="Calibri"/>
+          <w:b/>
+          <w:sz w:val="44"/>
+          <w:szCs w:val="44"/>
+          <w:lang w:val="en-GB"/>
+        </w:rPr>
+      </w:pPr>
+    </w:p>
+    <w:p>
+      <w:pPr>
+        <w:pStyle w:val="NormaleWeb"/>
+        <w:spacing w:after="0"/>
+        <w:rPr>
+          <w:rFonts w:ascii="Calibri" w:hAnsi="Calibri" w:cs="Calibri"/>
+          <w:b/>
+          <w:sz w:val="44"/>
+          <w:szCs w:val="44"/>
+          <w:lang w:val="en-GB"/>
+        </w:rPr>
+      </w:pPr>
+    </w:p>
+    <w:p>
+      <w:pPr>
+        <w:pStyle w:val="NormaleWeb"/>
+        <w:spacing w:after="0"/>
+        <w:rPr>
+          <w:rFonts w:ascii="Calibri" w:hAnsi="Calibri" w:cs="Calibri"/>
+          <w:b/>
+          <w:sz w:val="44"/>
+          <w:szCs w:val="44"/>
+          <w:lang w:val="en-GB"/>
+        </w:rPr>
+      </w:pPr>
+    </w:p>
+    <w:p>
+      <w:pPr>
+        <w:pStyle w:val="NormaleWeb"/>
+        <w:spacing w:after="0"/>
+        <w:rPr>
+          <w:rFonts w:ascii="Calibri" w:hAnsi="Calibri" w:cs="Calibri"/>
+          <w:b/>
+          <w:sz w:val="44"/>
+          <w:szCs w:val="44"/>
+          <w:lang w:val="en-GB"/>
+        </w:rPr>
+      </w:pPr>
+    </w:p>
+    <w:p>
+      <w:pPr>
+        <w:pStyle w:val="NormaleWeb"/>
+        <w:spacing w:after="0"/>
+        <w:rPr>
+          <w:rFonts w:ascii="Calibri" w:hAnsi="Calibri" w:cs="Calibri"/>
+          <w:b/>
+          <w:sz w:val="44"/>
+          <w:szCs w:val="44"/>
+          <w:lang w:val="en-GB"/>
+        </w:rPr>
+      </w:pPr>
+    </w:p>
+    <w:p>
+      <w:pPr>
+        <w:pStyle w:val="NormaleWeb"/>
+        <w:spacing w:after="0"/>
+        <w:rPr>
+          <w:rFonts w:ascii="Calibri" w:hAnsi="Calibri" w:cs="Calibri"/>
+          <w:b/>
+          <w:sz w:val="44"/>
+          <w:szCs w:val="44"/>
+          <w:lang w:val="en-GB"/>
+        </w:rPr>
+      </w:pPr>
+    </w:p>
+    <w:p>
+      <w:pPr>
+        <w:pStyle w:val="NormaleWeb"/>
+        <w:spacing w:after="0"/>
+        <w:rPr>
+          <w:rFonts w:ascii="Calibri" w:hAnsi="Calibri" w:cs="Calibri"/>
+          <w:b/>
+          <w:sz w:val="44"/>
+          <w:szCs w:val="44"/>
+          <w:lang w:val="en-GB"/>
+        </w:rPr>
+      </w:pPr>
+    </w:p>
+    <w:p>
+      <w:pPr>
+        <w:pStyle w:val="NormaleWeb"/>
+        <w:spacing w:after="0"/>
+        <w:rPr>
+          <w:rFonts w:ascii="Calibri" w:hAnsi="Calibri" w:cs="Calibri"/>
+          <w:b/>
+          <w:sz w:val="44"/>
+          <w:szCs w:val="44"/>
+          <w:lang w:val="en-GB"/>
+        </w:rPr>
+      </w:pPr>
+    </w:p>
+    <w:p>
+      <w:pPr>
+        <w:pStyle w:val="NormaleWeb"/>
+        <w:spacing w:after="0"/>
+        <w:rPr>
+          <w:rFonts w:ascii="Calibri" w:hAnsi="Calibri" w:cs="Calibri"/>
+          <w:b/>
+          <w:sz w:val="44"/>
+          <w:szCs w:val="44"/>
+          <w:lang w:val="en-GB"/>
+        </w:rPr>
+      </w:pPr>
+    </w:p>
+    <w:p>
+      <w:pPr>
+        <w:pStyle w:val="NormaleWeb"/>
+        <w:spacing w:after="0"/>
+        <w:rPr>
+          <w:rFonts w:ascii="Calibri" w:hAnsi="Calibri" w:cs="Calibri"/>
+          <w:i/>
+          <w:lang w:val="en-GB"/>
+        </w:rPr>
+      </w:pPr>
+    </w:p>
+    <w:p>
+      <w:pPr>
+        <w:pStyle w:val="NormaleWeb"/>
+        <w:spacing w:after="0"/>
+        <w:jc w:val="center"/>
+        <w:rPr>
+          <w:rFonts w:ascii="Calibri" w:hAnsi="Calibri" w:cs="Calibri"/>
+          <w:i/>
+          <w:lang w:val="en-GB"/>
+        </w:rPr>
+      </w:pPr>
+      <w:r>
+        <w:rPr>
+          <w:rFonts w:ascii="Calibri" w:hAnsi="Calibri" w:cs="Calibri"/>
+          <w:i/>
+          <w:lang w:val="en-GB"/>
+        </w:rPr>
+        <w:t>Figure 2.?: View verified reports.</w:t>
+      </w:r>
+    </w:p>
+    <w:p>
+      <w:pPr>
+        <w:pStyle w:val="NormaleWeb"/>
+        <w:spacing w:after="0"/>
+        <w:rPr>
+          <w:rFonts w:ascii="Calibri" w:hAnsi="Calibri" w:cs="Calibri"/>
+          <w:b/>
+          <w:sz w:val="44"/>
+          <w:szCs w:val="44"/>
+          <w:lang w:val="en-GB"/>
+        </w:rPr>
+      </w:pPr>
+    </w:p>
+    <w:p>
+      <w:pPr>
+        <w:pStyle w:val="NormaleWeb"/>
+        <w:spacing w:after="0"/>
+        <w:jc w:val="center"/>
+        <w:rPr>
+          <w:rFonts w:ascii="Calibri" w:hAnsi="Calibri" w:cs="Calibri"/>
+          <w:b/>
+          <w:sz w:val="44"/>
+          <w:szCs w:val="44"/>
+          <w:lang w:val="en-GB"/>
+        </w:rPr>
+      </w:pPr>
+      <w:r>
+        <w:rPr>
+          <w:rFonts w:ascii="Calibri" w:hAnsi="Calibri" w:cs="Calibri"/>
+          <w:b/>
+          <w:noProof/>
+          <w:sz w:val="44"/>
+          <w:szCs w:val="44"/>
+        </w:rPr>
+        <w:lastRenderedPageBreak/>
+        <w:drawing>
+          <wp:anchor distT="0" distB="0" distL="114300" distR="114300" simplePos="0" relativeHeight="251672576" behindDoc="0" locked="0" layoutInCell="1" allowOverlap="1" wp14:anchorId="43915BB3" wp14:editId="54F90659">
+            <wp:simplePos x="0" y="0"/>
+            <wp:positionH relativeFrom="column">
+              <wp:posOffset>-330835</wp:posOffset>
+            </wp:positionH>
+            <wp:positionV relativeFrom="paragraph">
+              <wp:posOffset>-3810</wp:posOffset>
+            </wp:positionV>
+            <wp:extent cx="6798945" cy="7656195"/>
+            <wp:effectExtent l="0" t="0" r="1905" b="1905"/>
+            <wp:wrapSquare wrapText="bothSides"/>
+            <wp:docPr id="16" name="Immagine 16"/>
+            <wp:cNvGraphicFramePr>
+              <a:graphicFrameLocks xmlns:a="http://schemas.openxmlformats.org/drawingml/2006/main" noChangeAspect="1"/>
+            </wp:cNvGraphicFramePr>
+            <a:graphic xmlns:a="http://schemas.openxmlformats.org/drawingml/2006/main">
+              <a:graphicData uri="http://schemas.openxmlformats.org/drawingml/2006/picture">
+                <pic:pic xmlns:pic="http://schemas.openxmlformats.org/drawingml/2006/picture">
+                  <pic:nvPicPr>
+                    <pic:cNvPr id="0" name="evaluate+tickets.png"/>
+                    <pic:cNvPicPr/>
+                  </pic:nvPicPr>
+                  <pic:blipFill>
+                    <a:blip r:embed="rId15" cstate="print">
+                      <a:extLst>
+                        <a:ext uri="{28A0092B-C50C-407E-A947-70E740481C1C}">
+                          <a14:useLocalDpi xmlns:a14="http://schemas.microsoft.com/office/drawing/2010/main" val="0"/>
+                        </a:ext>
+                      </a:extLst>
+                    </a:blip>
+                    <a:stretch>
+                      <a:fillRect/>
+                    </a:stretch>
+                  </pic:blipFill>
+                  <pic:spPr>
+                    <a:xfrm>
+                      <a:off x="0" y="0"/>
+                      <a:ext cx="6798945" cy="7656195"/>
+                    </a:xfrm>
+                    <a:prstGeom prst="rect">
+                      <a:avLst/>
+                    </a:prstGeom>
+                  </pic:spPr>
+                </pic:pic>
+              </a:graphicData>
+            </a:graphic>
+            <wp14:sizeRelH relativeFrom="page">
+              <wp14:pctWidth>0</wp14:pctWidth>
+            </wp14:sizeRelH>
+            <wp14:sizeRelV relativeFrom="page">
+              <wp14:pctHeight>0</wp14:pctHeight>
+            </wp14:sizeRelV>
+          </wp:anchor>
+        </w:drawing>
+      </w:r>
+      <w:r>
+        <w:rPr>
+          <w:rFonts w:ascii="Calibri" w:hAnsi="Calibri" w:cs="Calibri"/>
+          <w:i/>
+          <w:lang w:val="en-GB"/>
+        </w:rPr>
+        <w:t>Figure 2.?: Evaluate report and generate traffic tickets.</w:t>
+      </w:r>
+    </w:p>
+    <w:p>
+      <w:pPr>
+        <w:pStyle w:val="NormaleWeb"/>
+        <w:spacing w:after="0"/>
+        <w:rPr>
+          <w:rFonts w:ascii="Calibri" w:hAnsi="Calibri" w:cs="Calibri"/>
+          <w:b/>
+          <w:sz w:val="44"/>
+          <w:szCs w:val="44"/>
+          <w:lang w:val="en-GB"/>
+        </w:rPr>
+      </w:pPr>
+    </w:p>
+    <w:p>
+      <w:pPr>
+        <w:pStyle w:val="NormaleWeb"/>
+        <w:spacing w:after="0"/>
+        <w:rPr>
+          <w:rFonts w:ascii="Calibri" w:hAnsi="Calibri" w:cs="Calibri"/>
+          <w:b/>
+          <w:sz w:val="44"/>
+          <w:szCs w:val="44"/>
+          <w:lang w:val="en-GB"/>
+        </w:rPr>
+      </w:pPr>
+    </w:p>
+    <w:p>
+      <w:pPr>
+        <w:pStyle w:val="NormaleWeb"/>
+        <w:spacing w:after="0"/>
+        <w:rPr>
+          <w:rFonts w:ascii="Calibri" w:hAnsi="Calibri" w:cs="Calibri"/>
+          <w:b/>
+          <w:sz w:val="44"/>
+          <w:szCs w:val="44"/>
+          <w:lang w:val="en-GB"/>
+        </w:rPr>
+      </w:pPr>
+      <w:r>
+        <w:rPr>
+          <w:rFonts w:ascii="Calibri" w:hAnsi="Calibri" w:cs="Calibri"/>
+          <w:b/>
+          <w:noProof/>
+          <w:sz w:val="44"/>
+          <w:szCs w:val="44"/>
+        </w:rPr>
+        <w:lastRenderedPageBreak/>
+        <w:drawing>
+          <wp:anchor distT="0" distB="0" distL="114300" distR="114300" simplePos="0" relativeHeight="251673600" behindDoc="0" locked="0" layoutInCell="1" allowOverlap="1" wp14:anchorId="29EEBF03" wp14:editId="41C6383D">
+            <wp:simplePos x="0" y="0"/>
+            <wp:positionH relativeFrom="column">
+              <wp:posOffset>-537210</wp:posOffset>
+            </wp:positionH>
+            <wp:positionV relativeFrom="paragraph">
+              <wp:posOffset>412750</wp:posOffset>
+            </wp:positionV>
+            <wp:extent cx="7085330" cy="7640955"/>
+            <wp:effectExtent l="0" t="0" r="1270" b="0"/>
+            <wp:wrapSquare wrapText="bothSides"/>
+            <wp:docPr id="17" name="Immagine 17"/>
+            <wp:cNvGraphicFramePr>
+              <a:graphicFrameLocks xmlns:a="http://schemas.openxmlformats.org/drawingml/2006/main" noChangeAspect="1"/>
+            </wp:cNvGraphicFramePr>
+            <a:graphic xmlns:a="http://schemas.openxmlformats.org/drawingml/2006/main">
+              <a:graphicData uri="http://schemas.openxmlformats.org/drawingml/2006/picture">
+                <pic:pic xmlns:pic="http://schemas.openxmlformats.org/drawingml/2006/picture">
+                  <pic:nvPicPr>
+                    <pic:cNvPr id="0" name="get-interventions.png"/>
+                    <pic:cNvPicPr/>
+                  </pic:nvPicPr>
+                  <pic:blipFill>
+                    <a:blip r:embed="rId16">
+                      <a:extLst>
+                        <a:ext uri="{28A0092B-C50C-407E-A947-70E740481C1C}">
+                          <a14:useLocalDpi xmlns:a14="http://schemas.microsoft.com/office/drawing/2010/main" val="0"/>
+                        </a:ext>
+                      </a:extLst>
+                    </a:blip>
+                    <a:stretch>
+                      <a:fillRect/>
+                    </a:stretch>
+                  </pic:blipFill>
+                  <pic:spPr>
+                    <a:xfrm>
+                      <a:off x="0" y="0"/>
+                      <a:ext cx="7085330" cy="7640955"/>
+                    </a:xfrm>
+                    <a:prstGeom prst="rect">
+                      <a:avLst/>
+                    </a:prstGeom>
+                  </pic:spPr>
+                </pic:pic>
+              </a:graphicData>
+            </a:graphic>
+            <wp14:sizeRelH relativeFrom="page">
+              <wp14:pctWidth>0</wp14:pctWidth>
+            </wp14:sizeRelH>
+            <wp14:sizeRelV relativeFrom="page">
+              <wp14:pctHeight>0</wp14:pctHeight>
+            </wp14:sizeRelV>
+          </wp:anchor>
+        </w:drawing>
+      </w:r>
+    </w:p>
+    <w:p>
+      <w:pPr>
+        <w:pStyle w:val="NormaleWeb"/>
+        <w:spacing w:after="0"/>
+        <w:jc w:val="center"/>
+        <w:rPr>
+          <w:rFonts w:ascii="Calibri" w:hAnsi="Calibri" w:cs="Calibri"/>
+          <w:i/>
+          <w:lang w:val="en-GB"/>
+        </w:rPr>
+      </w:pPr>
+      <w:r>
+        <w:rPr>
+          <w:rFonts w:ascii="Calibri" w:hAnsi="Calibri" w:cs="Calibri"/>
+          <w:i/>
+          <w:lang w:val="en-GB"/>
+        </w:rPr>
+        <w:t>Figure 2.?: View possible interventions for unsafe areas.</w:t>
+      </w:r>
+    </w:p>
+    <w:p>
+      <w:pPr>
+        <w:pStyle w:val="NormaleWeb"/>
+        <w:spacing w:after="0"/>
+        <w:rPr>
+          <w:rFonts w:ascii="Calibri" w:hAnsi="Calibri" w:cs="Calibri"/>
+          <w:b/>
+          <w:sz w:val="44"/>
+          <w:szCs w:val="44"/>
+          <w:lang w:val="en-GB"/>
+        </w:rPr>
+      </w:pPr>
+    </w:p>
+    <w:p>
+      <w:pPr>
+        <w:pStyle w:val="NormaleWeb"/>
+        <w:spacing w:after="0"/>
+        <w:rPr>
+          <w:rFonts w:ascii="Calibri" w:hAnsi="Calibri" w:cs="Calibri"/>
+          <w:b/>
+          <w:sz w:val="44"/>
+          <w:szCs w:val="44"/>
+          <w:lang w:val="en-GB"/>
+        </w:rPr>
+      </w:pPr>
+      <w:r>
+        <w:rPr>
+          <w:rFonts w:ascii="Calibri" w:hAnsi="Calibri" w:cs="Calibri"/>
+          <w:b/>
+          <w:noProof/>
+          <w:sz w:val="44"/>
+          <w:szCs w:val="44"/>
+        </w:rPr>
+        <w:lastRenderedPageBreak/>
+        <w:drawing>
+          <wp:anchor distT="0" distB="0" distL="114300" distR="114300" simplePos="0" relativeHeight="251674624" behindDoc="0" locked="0" layoutInCell="1" allowOverlap="1" wp14:anchorId="656D323C" wp14:editId="15737E26">
+            <wp:simplePos x="0" y="0"/>
+            <wp:positionH relativeFrom="column">
+              <wp:posOffset>-656590</wp:posOffset>
+            </wp:positionH>
+            <wp:positionV relativeFrom="paragraph">
+              <wp:posOffset>1226185</wp:posOffset>
+            </wp:positionV>
+            <wp:extent cx="7477760" cy="5876925"/>
+            <wp:effectExtent l="317" t="0" r="9208" b="9207"/>
+            <wp:wrapSquare wrapText="bothSides"/>
+            <wp:docPr id="18" name="Immagine 18"/>
+            <wp:cNvGraphicFramePr>
+              <a:graphicFrameLocks xmlns:a="http://schemas.openxmlformats.org/drawingml/2006/main" noChangeAspect="1"/>
+            </wp:cNvGraphicFramePr>
+            <a:graphic xmlns:a="http://schemas.openxmlformats.org/drawingml/2006/main">
+              <a:graphicData uri="http://schemas.openxmlformats.org/drawingml/2006/picture">
+                <pic:pic xmlns:pic="http://schemas.openxmlformats.org/drawingml/2006/picture">
+                  <pic:nvPicPr>
+                    <pic:cNvPr id="0" name="suggest-intervention.png"/>
+                    <pic:cNvPicPr/>
+                  </pic:nvPicPr>
+                  <pic:blipFill>
+                    <a:blip r:embed="rId17">
+                      <a:extLst>
+                        <a:ext uri="{28A0092B-C50C-407E-A947-70E740481C1C}">
+                          <a14:useLocalDpi xmlns:a14="http://schemas.microsoft.com/office/drawing/2010/main" val="0"/>
+                        </a:ext>
+                      </a:extLst>
+                    </a:blip>
+                    <a:stretch>
+                      <a:fillRect/>
+                    </a:stretch>
+                  </pic:blipFill>
+                  <pic:spPr>
+                    <a:xfrm rot="16200000">
+                      <a:off x="0" y="0"/>
+                      <a:ext cx="7477760" cy="5876925"/>
+                    </a:xfrm>
+                    <a:prstGeom prst="rect">
+                      <a:avLst/>
+                    </a:prstGeom>
+                  </pic:spPr>
+                </pic:pic>
+              </a:graphicData>
+            </a:graphic>
+            <wp14:sizeRelH relativeFrom="page">
+              <wp14:pctWidth>0</wp14:pctWidth>
+            </wp14:sizeRelH>
+            <wp14:sizeRelV relativeFrom="page">
+              <wp14:pctHeight>0</wp14:pctHeight>
+            </wp14:sizeRelV>
+          </wp:anchor>
+        </w:drawing>
+      </w:r>
+    </w:p>
+    <w:p>
+      <w:pPr>
+        <w:pStyle w:val="NormaleWeb"/>
+        <w:spacing w:after="0"/>
+        <w:jc w:val="center"/>
+        <w:rPr>
+          <w:rFonts w:ascii="Calibri" w:hAnsi="Calibri" w:cs="Calibri"/>
+          <w:i/>
+          <w:lang w:val="en-GB"/>
+        </w:rPr>
+      </w:pPr>
+      <w:r>
+        <w:rPr>
+          <w:rFonts w:ascii="Calibri" w:hAnsi="Calibri" w:cs="Calibri"/>
+          <w:i/>
+          <w:lang w:val="en-GB"/>
+        </w:rPr>
+        <w:t>Figure 2.?: Suggest interventions for unsafe areas.</w:t>
       </w:r>
     </w:p>
     <w:p>
@@ -6849,6 +7824,7 @@
           <w:szCs w:val="44"/>
           <w:lang w:val="en-GB"/>
         </w:rPr>
+        <w:lastRenderedPageBreak/>
         <w:t>Component interfaces</w:t>
       </w:r>
     </w:p>
@@ -6856,14 +7832,85 @@
       <w:pPr>
         <w:pStyle w:val="NormaleWeb"/>
         <w:spacing w:after="0"/>
+        <w:jc w:val="center"/>
         <w:rPr>
           <w:rFonts w:ascii="Calibri" w:hAnsi="Calibri" w:cs="Calibri"/>
           <w:b/>
+          <w:noProof/>
           <w:sz w:val="44"/>
           <w:szCs w:val="44"/>
-          <w:lang w:val="en-GB"/>
-        </w:rPr>
-      </w:pPr>
+        </w:rPr>
+      </w:pPr>
+      <w:r>
+        <w:rPr>
+          <w:rFonts w:ascii="Calibri" w:hAnsi="Calibri" w:cs="Calibri"/>
+          <w:b/>
+          <w:noProof/>
+          <w:sz w:val="44"/>
+          <w:szCs w:val="44"/>
+        </w:rPr>
+        <w:drawing>
+          <wp:inline distT="0" distB="0" distL="0" distR="0" wp14:anchorId="331A140F" wp14:editId="4F74B285">
+            <wp:extent cx="4215273" cy="7972411"/>
+            <wp:effectExtent l="0" t="0" r="0" b="0"/>
+            <wp:docPr id="12" name="Immagine 12"/>
+            <wp:cNvGraphicFramePr>
+              <a:graphicFrameLocks xmlns:a="http://schemas.openxmlformats.org/drawingml/2006/main" noChangeAspect="1"/>
+            </wp:cNvGraphicFramePr>
+            <a:graphic xmlns:a="http://schemas.openxmlformats.org/drawingml/2006/main">
+              <a:graphicData uri="http://schemas.openxmlformats.org/drawingml/2006/picture">
+                <pic:pic xmlns:pic="http://schemas.openxmlformats.org/drawingml/2006/picture">
+                  <pic:nvPicPr>
+                    <pic:cNvPr id="0" name="componentinterfaces1.png"/>
+                    <pic:cNvPicPr/>
+                  </pic:nvPicPr>
+                  <pic:blipFill>
+                    <a:blip r:embed="rId18" cstate="print">
+                      <a:extLst>
+                        <a:ext uri="{28A0092B-C50C-407E-A947-70E740481C1C}">
+                          <a14:useLocalDpi xmlns:a14="http://schemas.microsoft.com/office/drawing/2010/main" val="0"/>
+                        </a:ext>
+                      </a:extLst>
+                    </a:blip>
+                    <a:stretch>
+                      <a:fillRect/>
+                    </a:stretch>
+                  </pic:blipFill>
+                  <pic:spPr>
+                    <a:xfrm>
+                      <a:off x="0" y="0"/>
+                      <a:ext cx="4217480" cy="7976585"/>
+                    </a:xfrm>
+                    <a:prstGeom prst="rect">
+                      <a:avLst/>
+                    </a:prstGeom>
+                  </pic:spPr>
+                </pic:pic>
+              </a:graphicData>
+            </a:graphic>
+          </wp:inline>
+        </w:drawing>
+      </w:r>
+    </w:p>
+    <w:p>
+      <w:pPr>
+        <w:pStyle w:val="NormaleWeb"/>
+        <w:spacing w:after="0"/>
+        <w:jc w:val="center"/>
+        <w:rPr>
+          <w:rFonts w:ascii="Calibri" w:hAnsi="Calibri" w:cs="Calibri"/>
+          <w:i/>
+          <w:noProof/>
+        </w:rPr>
+      </w:pPr>
+      <w:r>
+        <w:rPr>
+          <w:rFonts w:ascii="Calibri" w:hAnsi="Calibri" w:cs="Calibri"/>
+          <w:i/>
+          <w:noProof/>
+        </w:rPr>
+        <w:t>Figure 2.?: Component interfaces diagram.</w:t>
+      </w:r>
     </w:p>
     <w:p>
       <w:pPr>
@@ -6889,6 +7936,7 @@
           <w:szCs w:val="44"/>
           <w:lang w:val="en-GB"/>
         </w:rPr>
+        <w:lastRenderedPageBreak/>
         <w:t>Selected architectural styles and patterns</w:t>
       </w:r>
     </w:p>
@@ -6931,6 +7979,84 @@
         </w:rPr>
         <w:t>Other design decisions</w:t>
       </w:r>
+    </w:p>
+    <w:p>
+      <w:pPr>
+        <w:pStyle w:val="NormaleWeb"/>
+        <w:spacing w:after="0"/>
+        <w:rPr>
+          <w:rFonts w:ascii="Calibri" w:hAnsi="Calibri" w:cs="Calibri"/>
+          <w:b/>
+          <w:sz w:val="44"/>
+          <w:szCs w:val="44"/>
+          <w:lang w:val="en-GB"/>
+        </w:rPr>
+      </w:pPr>
+    </w:p>
+    <w:p>
+      <w:pPr>
+        <w:pStyle w:val="NormaleWeb"/>
+        <w:spacing w:after="0"/>
+        <w:rPr>
+          <w:rFonts w:ascii="Calibri" w:hAnsi="Calibri" w:cs="Calibri"/>
+          <w:b/>
+          <w:sz w:val="44"/>
+          <w:szCs w:val="44"/>
+          <w:lang w:val="en-GB"/>
+        </w:rPr>
+      </w:pPr>
+    </w:p>
+    <w:p>
+      <w:pPr>
+        <w:pStyle w:val="NormaleWeb"/>
+        <w:spacing w:after="0"/>
+        <w:rPr>
+          <w:rFonts w:ascii="Calibri" w:hAnsi="Calibri" w:cs="Calibri"/>
+          <w:b/>
+          <w:sz w:val="44"/>
+          <w:szCs w:val="44"/>
+          <w:lang w:val="en-GB"/>
+        </w:rPr>
+      </w:pPr>
+    </w:p>
+    <w:p>
+      <w:pPr>
+        <w:pStyle w:val="NormaleWeb"/>
+        <w:spacing w:after="0"/>
+        <w:rPr>
+          <w:rFonts w:ascii="Calibri" w:hAnsi="Calibri" w:cs="Calibri"/>
+          <w:b/>
+          <w:sz w:val="44"/>
+          <w:szCs w:val="44"/>
+          <w:lang w:val="en-GB"/>
+        </w:rPr>
+      </w:pPr>
+    </w:p>
+    <w:p>
+      <w:pPr>
+        <w:pStyle w:val="NormaleWeb"/>
+        <w:spacing w:after="0"/>
+        <w:rPr>
+          <w:rFonts w:ascii="Calibri" w:hAnsi="Calibri" w:cs="Calibri"/>
+          <w:b/>
+          <w:sz w:val="44"/>
+          <w:szCs w:val="44"/>
+          <w:lang w:val="en-GB"/>
+        </w:rPr>
+      </w:pPr>
+    </w:p>
+    <w:p>
+      <w:pPr>
+        <w:pStyle w:val="NormaleWeb"/>
+        <w:spacing w:after="0"/>
+        <w:rPr>
+          <w:rFonts w:ascii="Calibri" w:hAnsi="Calibri" w:cs="Calibri"/>
+          <w:b/>
+          <w:sz w:val="44"/>
+          <w:szCs w:val="44"/>
+          <w:lang w:val="en-GB"/>
+        </w:rPr>
+      </w:pPr>
     </w:p>
     <w:p>
       <w:pPr>
@@ -7146,7 +8272,7 @@
                     <pic:cNvPicPr/>
                   </pic:nvPicPr>
                   <pic:blipFill>
-                    <a:blip r:embed="rId13" cstate="print">
+                    <a:blip r:embed="rId19" cstate="print">
                       <a:extLst>
                         <a:ext uri="{28A0092B-C50C-407E-A947-70E740481C1C}">
                           <a14:useLocalDpi xmlns:a14="http://schemas.microsoft.com/office/drawing/2010/main" val="0"/>
@@ -7322,7 +8448,7 @@
                     <pic:cNvPicPr/>
                   </pic:nvPicPr>
                   <pic:blipFill>
-                    <a:blip r:embed="rId14" cstate="print">
+                    <a:blip r:embed="rId20" cstate="print">
                       <a:extLst>
                         <a:ext uri="{28A0092B-C50C-407E-A947-70E740481C1C}">
                           <a14:useLocalDpi xmlns:a14="http://schemas.microsoft.com/office/drawing/2010/main" val="0"/>
@@ -7400,8 +8526,28 @@
           <w:i/>
           <w:lang w:val="en-US"/>
         </w:rPr>
-        <w:t>Figure 2.2: Authority</w:t>
-      </w:r>
+        <w:t xml:space="preserve">Figure 2.2: </w:t>
+      </w:r>
+      <w:proofErr w:type="spellStart"/>
+      <w:r>
+        <w:rPr>
+          <w:rFonts w:ascii="Calibri" w:hAnsi="Calibri" w:cs="Calibri"/>
+          <w:bCs/>
+          <w:i/>
+          <w:lang w:val="en-US"/>
+        </w:rPr>
+        <w:t>Authority</w:t>
+      </w:r>
+      <w:r>
+        <w:rPr>
+          <w:rFonts w:ascii="Calibri" w:hAnsi="Calibri" w:cs="Calibri"/>
+          <w:bCs/>
+          <w:i/>
+          <w:lang w:val="en-US"/>
+        </w:rPr>
+        <w:t>WebApp</w:t>
+      </w:r>
+      <w:proofErr w:type="spellEnd"/>
       <w:r>
         <w:rPr>
           <w:rFonts w:ascii="Calibri" w:hAnsi="Calibri" w:cs="Calibri"/>
@@ -11282,6 +12428,158 @@
     </w:p>
     <w:p>
       <w:pPr>
+        <w:rPr>
+          <w:rFonts w:ascii="Calibri" w:hAnsi="Calibri" w:cs="Calibri"/>
+          <w:sz w:val="28"/>
+          <w:szCs w:val="28"/>
+          <w:lang w:val="en-GB"/>
+        </w:rPr>
+      </w:pPr>
+    </w:p>
+    <w:p>
+      <w:pPr>
+        <w:rPr>
+          <w:rFonts w:ascii="Calibri" w:hAnsi="Calibri" w:cs="Calibri"/>
+          <w:sz w:val="28"/>
+          <w:szCs w:val="28"/>
+          <w:lang w:val="en-GB"/>
+        </w:rPr>
+      </w:pPr>
+    </w:p>
+    <w:p>
+      <w:pPr>
+        <w:rPr>
+          <w:rFonts w:ascii="Calibri" w:hAnsi="Calibri" w:cs="Calibri"/>
+          <w:sz w:val="28"/>
+          <w:szCs w:val="28"/>
+          <w:lang w:val="en-GB"/>
+        </w:rPr>
+      </w:pPr>
+    </w:p>
+    <w:p>
+      <w:pPr>
+        <w:rPr>
+          <w:rFonts w:ascii="Calibri" w:hAnsi="Calibri" w:cs="Calibri"/>
+          <w:sz w:val="28"/>
+          <w:szCs w:val="28"/>
+          <w:lang w:val="en-GB"/>
+        </w:rPr>
+      </w:pPr>
+    </w:p>
+    <w:p>
+      <w:pPr>
+        <w:rPr>
+          <w:rFonts w:ascii="Calibri" w:hAnsi="Calibri" w:cs="Calibri"/>
+          <w:sz w:val="28"/>
+          <w:szCs w:val="28"/>
+          <w:lang w:val="en-GB"/>
+        </w:rPr>
+      </w:pPr>
+    </w:p>
+    <w:p>
+      <w:pPr>
+        <w:rPr>
+          <w:rFonts w:ascii="Calibri" w:hAnsi="Calibri" w:cs="Calibri"/>
+          <w:sz w:val="28"/>
+          <w:szCs w:val="28"/>
+          <w:lang w:val="en-GB"/>
+        </w:rPr>
+      </w:pPr>
+    </w:p>
+    <w:p>
+      <w:pPr>
+        <w:rPr>
+          <w:rFonts w:ascii="Calibri" w:hAnsi="Calibri" w:cs="Calibri"/>
+          <w:sz w:val="28"/>
+          <w:szCs w:val="28"/>
+          <w:lang w:val="en-GB"/>
+        </w:rPr>
+      </w:pPr>
+    </w:p>
+    <w:p>
+      <w:pPr>
+        <w:rPr>
+          <w:rFonts w:ascii="Calibri" w:hAnsi="Calibri" w:cs="Calibri"/>
+          <w:sz w:val="28"/>
+          <w:szCs w:val="28"/>
+          <w:lang w:val="en-GB"/>
+        </w:rPr>
+      </w:pPr>
+    </w:p>
+    <w:p>
+      <w:pPr>
+        <w:rPr>
+          <w:rFonts w:ascii="Calibri" w:hAnsi="Calibri" w:cs="Calibri"/>
+          <w:sz w:val="28"/>
+          <w:szCs w:val="28"/>
+          <w:lang w:val="en-GB"/>
+        </w:rPr>
+      </w:pPr>
+    </w:p>
+    <w:p>
+      <w:pPr>
+        <w:rPr>
+          <w:rFonts w:ascii="Calibri" w:hAnsi="Calibri" w:cs="Calibri"/>
+          <w:sz w:val="28"/>
+          <w:szCs w:val="28"/>
+          <w:lang w:val="en-GB"/>
+        </w:rPr>
+      </w:pPr>
+    </w:p>
+    <w:p>
+      <w:pPr>
+        <w:rPr>
+          <w:rFonts w:ascii="Calibri" w:hAnsi="Calibri" w:cs="Calibri"/>
+          <w:sz w:val="28"/>
+          <w:szCs w:val="28"/>
+          <w:lang w:val="en-GB"/>
+        </w:rPr>
+      </w:pPr>
+    </w:p>
+    <w:p>
+      <w:pPr>
+        <w:rPr>
+          <w:rFonts w:ascii="Calibri" w:hAnsi="Calibri" w:cs="Calibri"/>
+          <w:sz w:val="28"/>
+          <w:szCs w:val="28"/>
+          <w:lang w:val="en-GB"/>
+        </w:rPr>
+      </w:pPr>
+    </w:p>
+    <w:p>
+      <w:pPr>
+        <w:rPr>
+          <w:rFonts w:ascii="Calibri" w:hAnsi="Calibri" w:cs="Calibri"/>
+          <w:sz w:val="28"/>
+          <w:szCs w:val="28"/>
+          <w:lang w:val="en-GB"/>
+        </w:rPr>
+      </w:pPr>
+    </w:p>
+    <w:p>
+      <w:pPr>
+        <w:rPr>
+          <w:rFonts w:ascii="Calibri" w:hAnsi="Calibri" w:cs="Calibri"/>
+          <w:sz w:val="28"/>
+          <w:szCs w:val="28"/>
+          <w:lang w:val="en-GB"/>
+        </w:rPr>
+      </w:pPr>
+    </w:p>
+    <w:p>
+      <w:pPr>
+        <w:rPr>
+          <w:rFonts w:ascii="Calibri" w:hAnsi="Calibri" w:cs="Calibri"/>
+          <w:sz w:val="28"/>
+          <w:szCs w:val="28"/>
+          <w:lang w:val="en-GB"/>
+        </w:rPr>
+      </w:pPr>
+      <w:bookmarkStart w:id="0" w:name="_GoBack"/>
+      <w:bookmarkEnd w:id="0"/>
+    </w:p>
+    <w:p>
+      <w:pPr>
         <w:pStyle w:val="NormaleWeb"/>
         <w:numPr>
           <w:ilvl w:val="0"/>
@@ -11306,6 +12604,7 @@
           <w:szCs w:val="56"/>
           <w:lang w:val="en-US"/>
         </w:rPr>
+        <w:lastRenderedPageBreak/>
         <w:t>Appendix</w:t>
       </w:r>
     </w:p>
@@ -11317,7 +12616,7 @@
       </w:pPr>
     </w:p>
     <w:sectPr>
-      <w:footerReference w:type="default" r:id="rId15"/>
+      <w:footerReference w:type="default" r:id="rId21"/>
       <w:pgSz w:w="11906" w:h="16838"/>
       <w:pgMar w:top="1417" w:right="1134" w:bottom="1134" w:left="1134" w:header="708" w:footer="567" w:gutter="0"/>
       <w:pgNumType w:start="0"/>
@@ -11384,7 +12683,7 @@
           <w:rPr>
             <w:noProof/>
           </w:rPr>
-          <w:t>7</w:t>
+          <w:t>13</w:t>
         </w:r>
         <w:r>
           <w:fldChar w:fldCharType="end"/>
@@ -16640,7 +17939,7 @@
 </file>
 
 <file path=customXml/itemProps1.xml><?xml version="1.0" encoding="utf-8"?>
-<ds:datastoreItem xmlns:ds="http://schemas.openxmlformats.org/officeDocument/2006/customXml" ds:itemID="{474D215A-0EB9-42B8-BC80-EFC731D282AA}">
+<ds:datastoreItem xmlns:ds="http://schemas.openxmlformats.org/officeDocument/2006/customXml" ds:itemID="{7C4B6D1E-C36B-4D67-A129-559E8F371A5F}">
   <ds:schemaRefs>
     <ds:schemaRef ds:uri="http://schemas.openxmlformats.org/officeDocument/2006/bibliography"/>
   </ds:schemaRefs>

</xml_diff>

<commit_message>
deployment diagram + various fixes
</commit_message>
<xml_diff>
--- a/Design document/DD.docx
+++ b/Design document/DD.docx
@@ -1,6 +1,6 @@
 
 <file path=word/document.xml><?xml version="1.0" encoding="utf-8"?>
-<w:document xmlns:wpc="http://schemas.microsoft.com/office/word/2010/wordprocessingCanvas" xmlns:mc="http://schemas.openxmlformats.org/markup-compatibility/2006" xmlns:o="urn:schemas-microsoft-com:office:office" xmlns:r="http://schemas.openxmlformats.org/officeDocument/2006/relationships" xmlns:m="http://schemas.openxmlformats.org/officeDocument/2006/math" xmlns:v="urn:schemas-microsoft-com:vml" xmlns:wp14="http://schemas.microsoft.com/office/word/2010/wordprocessingDrawing" xmlns:wp="http://schemas.openxmlformats.org/drawingml/2006/wordprocessingDrawing" xmlns:w10="urn:schemas-microsoft-com:office:word" xmlns:w="http://schemas.openxmlformats.org/wordprocessingml/2006/main" xmlns:w14="http://schemas.microsoft.com/office/word/2010/wordml" xmlns:wpg="http://schemas.microsoft.com/office/word/2010/wordprocessingGroup" xmlns:wpi="http://schemas.microsoft.com/office/word/2010/wordprocessingInk" xmlns:wne="http://schemas.microsoft.com/office/word/2006/wordml" xmlns:wps="http://schemas.microsoft.com/office/word/2010/wordprocessingShape" mc:Ignorable="w14 wp14">
+<w:document xmlns:wpc="http://schemas.microsoft.com/office/word/2010/wordprocessingCanvas" xmlns:cx="http://schemas.microsoft.com/office/drawing/2014/chartex" xmlns:cx1="http://schemas.microsoft.com/office/drawing/2015/9/8/chartex" xmlns:cx2="http://schemas.microsoft.com/office/drawing/2015/10/21/chartex" xmlns:cx3="http://schemas.microsoft.com/office/drawing/2016/5/9/chartex" xmlns:cx4="http://schemas.microsoft.com/office/drawing/2016/5/10/chartex" xmlns:cx5="http://schemas.microsoft.com/office/drawing/2016/5/11/chartex" xmlns:cx6="http://schemas.microsoft.com/office/drawing/2016/5/12/chartex" xmlns:cx7="http://schemas.microsoft.com/office/drawing/2016/5/13/chartex" xmlns:cx8="http://schemas.microsoft.com/office/drawing/2016/5/14/chartex" xmlns:mc="http://schemas.openxmlformats.org/markup-compatibility/2006" xmlns:aink="http://schemas.microsoft.com/office/drawing/2016/ink" xmlns:am3d="http://schemas.microsoft.com/office/drawing/2017/model3d" xmlns:o="urn:schemas-microsoft-com:office:office" xmlns:r="http://schemas.openxmlformats.org/officeDocument/2006/relationships" xmlns:m="http://schemas.openxmlformats.org/officeDocument/2006/math" xmlns:v="urn:schemas-microsoft-com:vml" xmlns:wp14="http://schemas.microsoft.com/office/word/2010/wordprocessingDrawing" xmlns:wp="http://schemas.openxmlformats.org/drawingml/2006/wordprocessingDrawing" xmlns:w10="urn:schemas-microsoft-com:office:word" xmlns:w="http://schemas.openxmlformats.org/wordprocessingml/2006/main" xmlns:w14="http://schemas.microsoft.com/office/word/2010/wordml" xmlns:w15="http://schemas.microsoft.com/office/word/2012/wordml" xmlns:w16cid="http://schemas.microsoft.com/office/word/2016/wordml/cid" xmlns:w16se="http://schemas.microsoft.com/office/word/2015/wordml/symex" xmlns:wpg="http://schemas.microsoft.com/office/word/2010/wordprocessingGroup" xmlns:wpi="http://schemas.microsoft.com/office/word/2010/wordprocessingInk" xmlns:wne="http://schemas.microsoft.com/office/word/2006/wordml" xmlns:wps="http://schemas.microsoft.com/office/word/2010/wordprocessingShape" mc:Ignorable="w14 w15 w16se w16cid wp14">
   <w:body>
     <w:p>
       <w:pPr>
@@ -55,7 +55,7 @@
                     <pic:cNvPicPr/>
                   </pic:nvPicPr>
                   <pic:blipFill>
-                    <a:blip r:embed="rId9">
+                    <a:blip r:embed="rId8">
                       <a:extLst>
                         <a:ext uri="{28A0092B-C50C-407E-A947-70E740481C1C}">
                           <a14:useLocalDpi xmlns:a14="http://schemas.microsoft.com/office/drawing/2010/main" val="0"/>
@@ -381,7 +381,7 @@
               </wp:anchor>
             </w:drawing>
           </mc:Choice>
-          <mc:Fallback xmlns:cx="http://schemas.microsoft.com/office/drawing/2014/chartex" xmlns:cx1="http://schemas.microsoft.com/office/drawing/2015/9/8/chartex" xmlns:cx2="http://schemas.microsoft.com/office/drawing/2015/10/21/chartex" xmlns:cx3="http://schemas.microsoft.com/office/drawing/2016/5/9/chartex" xmlns:cx4="http://schemas.microsoft.com/office/drawing/2016/5/10/chartex" xmlns:cx5="http://schemas.microsoft.com/office/drawing/2016/5/11/chartex" xmlns:cx6="http://schemas.microsoft.com/office/drawing/2016/5/12/chartex" xmlns:cx7="http://schemas.microsoft.com/office/drawing/2016/5/13/chartex" xmlns:cx8="http://schemas.microsoft.com/office/drawing/2016/5/14/chartex" xmlns:aink="http://schemas.microsoft.com/office/drawing/2016/ink" xmlns:am3d="http://schemas.microsoft.com/office/drawing/2017/model3d" xmlns:w15="http://schemas.microsoft.com/office/word/2012/wordml" xmlns:w16cid="http://schemas.microsoft.com/office/word/2016/wordml/cid" xmlns:w16se="http://schemas.microsoft.com/office/word/2015/wordml/symex">
+          <mc:Fallback>
             <w:pict>
               <v:shapetype w14:anchorId="58A62C83" id="_x0000_t202" coordsize="21600,21600" o:spt="202" path="m,l,21600r21600,l21600,xe">
                 <v:stroke joinstyle="miter"/>
@@ -570,7 +570,7 @@
               </wp:anchor>
             </w:drawing>
           </mc:Choice>
-          <mc:Fallback xmlns:cx="http://schemas.microsoft.com/office/drawing/2014/chartex" xmlns:cx1="http://schemas.microsoft.com/office/drawing/2015/9/8/chartex" xmlns:cx2="http://schemas.microsoft.com/office/drawing/2015/10/21/chartex" xmlns:cx3="http://schemas.microsoft.com/office/drawing/2016/5/9/chartex" xmlns:cx4="http://schemas.microsoft.com/office/drawing/2016/5/10/chartex" xmlns:cx5="http://schemas.microsoft.com/office/drawing/2016/5/11/chartex" xmlns:cx6="http://schemas.microsoft.com/office/drawing/2016/5/12/chartex" xmlns:cx7="http://schemas.microsoft.com/office/drawing/2016/5/13/chartex" xmlns:cx8="http://schemas.microsoft.com/office/drawing/2016/5/14/chartex" xmlns:aink="http://schemas.microsoft.com/office/drawing/2016/ink" xmlns:am3d="http://schemas.microsoft.com/office/drawing/2017/model3d" xmlns:w15="http://schemas.microsoft.com/office/word/2012/wordml" xmlns:w16cid="http://schemas.microsoft.com/office/word/2016/wordml/cid" xmlns:w16se="http://schemas.microsoft.com/office/word/2015/wordml/symex">
+          <mc:Fallback>
             <w:pict>
               <v:shape w14:anchorId="654BA6B1" id="_x0000_s1027" type="#_x0000_t202" style="position:absolute;left:0;text-align:left;margin-left:31.2pt;margin-top:16.3pt;width:186.95pt;height:110.55pt;z-index:251661312;visibility:visible;mso-wrap-style:square;mso-width-percent:400;mso-height-percent:200;mso-wrap-distance-left:9pt;mso-wrap-distance-top:0;mso-wrap-distance-right:9pt;mso-wrap-distance-bottom:0;mso-position-horizontal:absolute;mso-position-horizontal-relative:text;mso-position-vertical:absolute;mso-position-vertical-relative:text;mso-width-percent:400;mso-height-percent:200;mso-width-relative:margin;mso-height-relative:margin;v-text-anchor:top" o:gfxdata="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" stroked="f">
                 <v:textbox style="mso-fit-shape-to-text:t">
@@ -959,7 +959,29 @@
           <w:szCs w:val="28"/>
           <w:lang w:val="en-US"/>
         </w:rPr>
-        <w:t xml:space="preserve">. . . . . . . . . . . . . . . . . . . . . . . . . . . . . . . . . . . . . . . . . . . . . . . . . . . . . . . . . . </w:t>
+        <w:t xml:space="preserve">. . . . . . . . . . . . . . . . . . . . . . . . . . . . . . . . . . . . . . . . . . . . . . . . . . . . . </w:t>
+      </w:r>
+      <w:proofErr w:type="gramStart"/>
+      <w:r>
+        <w:rPr>
+          <w:rFonts w:ascii="Calibri" w:hAnsi="Calibri" w:cs="Calibri"/>
+          <w:iCs/>
+          <w:sz w:val="28"/>
+          <w:szCs w:val="28"/>
+          <w:lang w:val="en-US"/>
+        </w:rPr>
+        <w:t>. . . .</w:t>
+      </w:r>
+      <w:proofErr w:type="gramEnd"/>
+      <w:r>
+        <w:rPr>
+          <w:rFonts w:ascii="Calibri" w:hAnsi="Calibri" w:cs="Calibri"/>
+          <w:iCs/>
+          <w:sz w:val="28"/>
+          <w:szCs w:val="28"/>
+          <w:lang w:val="en-US"/>
+        </w:rPr>
+        <w:t xml:space="preserve"> . </w:t>
       </w:r>
       <w:r>
         <w:rPr>
@@ -1073,7 +1095,29 @@
           <w:szCs w:val="28"/>
           <w:lang w:val="en-US"/>
         </w:rPr>
-        <w:t xml:space="preserve">. . . . . . . . . . . . . . . . . . . . . . . . . . . . . . . . . . . . . . . . . . . . . . . . . </w:t>
+        <w:t xml:space="preserve">. . . . . . . . . . . . . . . . . . . . . . . . . . . . . . . . . . . . . . . . . . . . </w:t>
+      </w:r>
+      <w:proofErr w:type="gramStart"/>
+      <w:r>
+        <w:rPr>
+          <w:rFonts w:ascii="Calibri" w:hAnsi="Calibri" w:cs="Calibri"/>
+          <w:iCs/>
+          <w:sz w:val="28"/>
+          <w:szCs w:val="28"/>
+          <w:lang w:val="en-US"/>
+        </w:rPr>
+        <w:t>. . . .</w:t>
+      </w:r>
+      <w:proofErr w:type="gramEnd"/>
+      <w:r>
+        <w:rPr>
+          <w:rFonts w:ascii="Calibri" w:hAnsi="Calibri" w:cs="Calibri"/>
+          <w:iCs/>
+          <w:sz w:val="28"/>
+          <w:szCs w:val="28"/>
+          <w:lang w:val="en-US"/>
+        </w:rPr>
+        <w:t xml:space="preserve"> . </w:t>
       </w:r>
       <w:r>
         <w:rPr>
@@ -1197,7 +1241,29 @@
           <w:szCs w:val="28"/>
           <w:lang w:val="en-US"/>
         </w:rPr>
-        <w:t xml:space="preserve">. . . . . . . . . . . . . . . . . . . . . . . . . . . . . . . . . . . . . . . . . . . . . </w:t>
+        <w:t xml:space="preserve">. . . . . . . . . . . . . . . . . . . . . . . . . . . . . . . . . . . . . . . . . </w:t>
+      </w:r>
+      <w:proofErr w:type="gramStart"/>
+      <w:r>
+        <w:rPr>
+          <w:rFonts w:ascii="Calibri" w:hAnsi="Calibri" w:cs="Calibri"/>
+          <w:iCs/>
+          <w:sz w:val="28"/>
+          <w:szCs w:val="28"/>
+          <w:lang w:val="en-US"/>
+        </w:rPr>
+        <w:t>. . . .</w:t>
+      </w:r>
+      <w:proofErr w:type="gramEnd"/>
+      <w:r>
+        <w:rPr>
+          <w:rFonts w:ascii="Calibri" w:hAnsi="Calibri" w:cs="Calibri"/>
+          <w:iCs/>
+          <w:sz w:val="28"/>
+          <w:szCs w:val="28"/>
+          <w:lang w:val="en-US"/>
+        </w:rPr>
+        <w:t xml:space="preserve"> </w:t>
       </w:r>
       <w:r>
         <w:rPr>
@@ -1440,7 +1506,29 @@
           <w:szCs w:val="28"/>
           <w:lang w:val="en-US"/>
         </w:rPr>
-        <w:t xml:space="preserve">. . . . . . . . . . . . . . . . . . . . . . . . . . . . . . . . . . . . . . . . . . . . . . . . . </w:t>
+        <w:t xml:space="preserve">. . . . . . . . . . . . . . . . . . . . . . . . . . . . . . . . . . . . . . . . . . . . </w:t>
+      </w:r>
+      <w:proofErr w:type="gramStart"/>
+      <w:r>
+        <w:rPr>
+          <w:rFonts w:ascii="Calibri" w:hAnsi="Calibri" w:cs="Calibri"/>
+          <w:iCs/>
+          <w:sz w:val="28"/>
+          <w:szCs w:val="28"/>
+          <w:lang w:val="en-US"/>
+        </w:rPr>
+        <w:t>. . . .</w:t>
+      </w:r>
+      <w:proofErr w:type="gramEnd"/>
+      <w:r>
+        <w:rPr>
+          <w:rFonts w:ascii="Calibri" w:hAnsi="Calibri" w:cs="Calibri"/>
+          <w:iCs/>
+          <w:sz w:val="28"/>
+          <w:szCs w:val="28"/>
+          <w:lang w:val="en-US"/>
+        </w:rPr>
+        <w:t xml:space="preserve"> . </w:t>
       </w:r>
     </w:p>
     <w:p>
@@ -1497,7 +1585,29 @@
           <w:szCs w:val="28"/>
           <w:lang w:val="en-US"/>
         </w:rPr>
-        <w:t>. . . . . . . . . . . . . . . . . . . . . . . . . . . . . . . . . . . . . . . . . . . . . . . . .</w:t>
+        <w:t xml:space="preserve">. . . . . . . . . . . . . . . . . . . . . . . . . . . . . . . . . . . . . . . . . . . . </w:t>
+      </w:r>
+      <w:proofErr w:type="gramStart"/>
+      <w:r>
+        <w:rPr>
+          <w:rFonts w:ascii="Calibri" w:hAnsi="Calibri" w:cs="Calibri"/>
+          <w:iCs/>
+          <w:sz w:val="28"/>
+          <w:szCs w:val="28"/>
+          <w:lang w:val="en-US"/>
+        </w:rPr>
+        <w:t>. . . .</w:t>
+      </w:r>
+      <w:proofErr w:type="gramEnd"/>
+      <w:r>
+        <w:rPr>
+          <w:rFonts w:ascii="Calibri" w:hAnsi="Calibri" w:cs="Calibri"/>
+          <w:iCs/>
+          <w:sz w:val="28"/>
+          <w:szCs w:val="28"/>
+          <w:lang w:val="en-US"/>
+        </w:rPr>
+        <w:t xml:space="preserve"> .</w:t>
       </w:r>
     </w:p>
     <w:p>
@@ -1554,7 +1664,29 @@
           <w:szCs w:val="28"/>
           <w:lang w:val="en-US"/>
         </w:rPr>
-        <w:t xml:space="preserve">. . . . . . . . . . . . . . . . . . . . . . . . . . . . . . . . . . . . . . . . . . . . . . . . . . . . </w:t>
+        <w:t xml:space="preserve">. . . . . . . . . . . . . . . . . . . . . . . . . . . . . . . . . . . . . . . . . . . . . . . </w:t>
+      </w:r>
+      <w:proofErr w:type="gramStart"/>
+      <w:r>
+        <w:rPr>
+          <w:rFonts w:ascii="Calibri" w:hAnsi="Calibri" w:cs="Calibri"/>
+          <w:iCs/>
+          <w:sz w:val="28"/>
+          <w:szCs w:val="28"/>
+          <w:lang w:val="en-US"/>
+        </w:rPr>
+        <w:t>. . . .</w:t>
+      </w:r>
+      <w:proofErr w:type="gramEnd"/>
+      <w:r>
+        <w:rPr>
+          <w:rFonts w:ascii="Calibri" w:hAnsi="Calibri" w:cs="Calibri"/>
+          <w:iCs/>
+          <w:sz w:val="28"/>
+          <w:szCs w:val="28"/>
+          <w:lang w:val="en-US"/>
+        </w:rPr>
+        <w:t xml:space="preserve"> . </w:t>
       </w:r>
     </w:p>
     <w:p>
@@ -1611,7 +1743,29 @@
           <w:szCs w:val="28"/>
           <w:lang w:val="en-US"/>
         </w:rPr>
-        <w:t xml:space="preserve">. . . . . . . . . . . . . . . . . . . . . . . . . . . . . . . . . . . . . . . . . . . . . </w:t>
+        <w:t xml:space="preserve">. . . . . . . . . . . . . . . . . . . . . . . . . . . . . . . . . . . . . . . . . </w:t>
+      </w:r>
+      <w:proofErr w:type="gramStart"/>
+      <w:r>
+        <w:rPr>
+          <w:rFonts w:ascii="Calibri" w:hAnsi="Calibri" w:cs="Calibri"/>
+          <w:iCs/>
+          <w:sz w:val="28"/>
+          <w:szCs w:val="28"/>
+          <w:lang w:val="en-US"/>
+        </w:rPr>
+        <w:t>. . . .</w:t>
+      </w:r>
+      <w:proofErr w:type="gramEnd"/>
+      <w:r>
+        <w:rPr>
+          <w:rFonts w:ascii="Calibri" w:hAnsi="Calibri" w:cs="Calibri"/>
+          <w:iCs/>
+          <w:sz w:val="28"/>
+          <w:szCs w:val="28"/>
+          <w:lang w:val="en-US"/>
+        </w:rPr>
+        <w:t xml:space="preserve"> </w:t>
       </w:r>
     </w:p>
     <w:p>
@@ -1668,7 +1822,29 @@
           <w:szCs w:val="28"/>
           <w:lang w:val="en-US"/>
         </w:rPr>
-        <w:t xml:space="preserve">. . . . . . . . . . . . . . . . . . . . . . . . . . . . </w:t>
+        <w:t xml:space="preserve">. . . . . . . . . . . . . . . . . . . . . . . </w:t>
+      </w:r>
+      <w:proofErr w:type="gramStart"/>
+      <w:r>
+        <w:rPr>
+          <w:rFonts w:ascii="Calibri" w:hAnsi="Calibri" w:cs="Calibri"/>
+          <w:iCs/>
+          <w:sz w:val="28"/>
+          <w:szCs w:val="28"/>
+          <w:lang w:val="en-US"/>
+        </w:rPr>
+        <w:t>. . . .</w:t>
+      </w:r>
+      <w:proofErr w:type="gramEnd"/>
+      <w:r>
+        <w:rPr>
+          <w:rFonts w:ascii="Calibri" w:hAnsi="Calibri" w:cs="Calibri"/>
+          <w:iCs/>
+          <w:sz w:val="28"/>
+          <w:szCs w:val="28"/>
+          <w:lang w:val="en-US"/>
+        </w:rPr>
+        <w:t xml:space="preserve"> . </w:t>
       </w:r>
     </w:p>
     <w:p>
@@ -1725,8 +1901,20 @@
           <w:szCs w:val="28"/>
           <w:lang w:val="en-US"/>
         </w:rPr>
-        <w:t>. . . . . . . . . . . . . . . . . . . . . . . . . . . . . . . . . . . . . . . . . . . . .</w:t>
-      </w:r>
+        <w:t xml:space="preserve">. . . . . . . . . . . . . . . . . . . . . . . . . . . . . . . . . . . . . . . . . </w:t>
+      </w:r>
+      <w:proofErr w:type="gramStart"/>
+      <w:r>
+        <w:rPr>
+          <w:rFonts w:ascii="Calibri" w:hAnsi="Calibri" w:cs="Calibri"/>
+          <w:iCs/>
+          <w:sz w:val="28"/>
+          <w:szCs w:val="28"/>
+          <w:lang w:val="en-US"/>
+        </w:rPr>
+        <w:t>. . . .</w:t>
+      </w:r>
+      <w:proofErr w:type="gramEnd"/>
     </w:p>
     <w:p>
       <w:pPr>
@@ -2248,6 +2436,7 @@
         </w:rPr>
         <w:t xml:space="preserve"> to the designated authorities. </w:t>
       </w:r>
+      <w:proofErr w:type="gramStart"/>
       <w:r>
         <w:rPr>
           <w:rFonts w:ascii="Calibri" w:hAnsi="Calibri" w:cs="Calibri"/>
@@ -2264,7 +2453,17 @@
           <w:szCs w:val="28"/>
           <w:lang w:val="en-US"/>
         </w:rPr>
-        <w:t xml:space="preserve">citizens should be able to register as </w:t>
+        <w:t>citizens</w:t>
+      </w:r>
+      <w:proofErr w:type="gramEnd"/>
+      <w:r>
+        <w:rPr>
+          <w:rFonts w:ascii="Calibri" w:hAnsi="Calibri" w:cs="Calibri"/>
+          <w:sz w:val="28"/>
+          <w:szCs w:val="28"/>
+          <w:lang w:val="en-US"/>
+        </w:rPr>
+        <w:t xml:space="preserve"> should be able to register as </w:t>
       </w:r>
       <w:r>
         <w:rPr>
@@ -2556,7 +2755,27 @@
           <w:szCs w:val="28"/>
           <w:lang w:val="en-US"/>
         </w:rPr>
-        <w:t>In the following diagram (Figure 1.1), we define the boundaries of SafeStreets by identifying and distinguishing between World and Machine phenomena, with particular attention to the shared ones.</w:t>
+        <w:t xml:space="preserve">In the following diagram (Figure 1.1), we define the boundaries of SafeStreets by identifying and distinguishing between World and Machine phenomena, with </w:t>
+      </w:r>
+      <w:proofErr w:type="gramStart"/>
+      <w:r>
+        <w:rPr>
+          <w:rFonts w:ascii="Calibri" w:hAnsi="Calibri" w:cs="Calibri"/>
+          <w:sz w:val="28"/>
+          <w:szCs w:val="28"/>
+          <w:lang w:val="en-US"/>
+        </w:rPr>
+        <w:t>particular attention</w:t>
+      </w:r>
+      <w:proofErr w:type="gramEnd"/>
+      <w:r>
+        <w:rPr>
+          <w:rFonts w:ascii="Calibri" w:hAnsi="Calibri" w:cs="Calibri"/>
+          <w:sz w:val="28"/>
+          <w:szCs w:val="28"/>
+          <w:lang w:val="en-US"/>
+        </w:rPr>
+        <w:t xml:space="preserve"> to the shared ones.</w:t>
       </w:r>
     </w:p>
     <w:p>
@@ -2605,7 +2824,7 @@
                     <pic:cNvPicPr/>
                   </pic:nvPicPr>
                   <pic:blipFill>
-                    <a:blip r:embed="rId10">
+                    <a:blip r:embed="rId9">
                       <a:extLst>
                         <a:ext uri="{28A0092B-C50C-407E-A947-70E740481C1C}">
                           <a14:useLocalDpi xmlns:a14="http://schemas.microsoft.com/office/drawing/2010/main" val="0"/>
@@ -2866,7 +3085,25 @@
           <w:szCs w:val="28"/>
           <w:lang w:val="en-US"/>
         </w:rPr>
-        <w:t xml:space="preserve"> and is able to identify actual violations among them. It has</w:t>
+        <w:t xml:space="preserve"> and </w:t>
+      </w:r>
+      <w:proofErr w:type="gramStart"/>
+      <w:r>
+        <w:rPr>
+          <w:sz w:val="28"/>
+          <w:szCs w:val="28"/>
+          <w:lang w:val="en-US"/>
+        </w:rPr>
+        <w:t>is able to</w:t>
+      </w:r>
+      <w:proofErr w:type="gramEnd"/>
+      <w:r>
+        <w:rPr>
+          <w:sz w:val="28"/>
+          <w:szCs w:val="28"/>
+          <w:lang w:val="en-US"/>
+        </w:rPr>
+        <w:t xml:space="preserve"> identify actual violations among them. It has</w:t>
       </w:r>
       <w:r>
         <w:rPr>
@@ -2960,7 +3197,25 @@
           <w:szCs w:val="28"/>
           <w:lang w:val="en-US"/>
         </w:rPr>
-        <w:t>: a violation of traffic laws, in particular parking violations;</w:t>
+        <w:t xml:space="preserve">: a violation of traffic laws, </w:t>
+      </w:r>
+      <w:proofErr w:type="gramStart"/>
+      <w:r>
+        <w:rPr>
+          <w:sz w:val="28"/>
+          <w:szCs w:val="28"/>
+          <w:lang w:val="en-US"/>
+        </w:rPr>
+        <w:t>in particular parking</w:t>
+      </w:r>
+      <w:proofErr w:type="gramEnd"/>
+      <w:r>
+        <w:rPr>
+          <w:sz w:val="28"/>
+          <w:szCs w:val="28"/>
+          <w:lang w:val="en-US"/>
+        </w:rPr>
+        <w:t xml:space="preserve"> violations;</w:t>
       </w:r>
     </w:p>
     <w:p>
@@ -3522,17 +3777,39 @@
           <w:szCs w:val="28"/>
           <w:lang w:val="en-GB"/>
         </w:rPr>
-        <w:t xml:space="preserve">Version 1.0 – </w:t>
-      </w:r>
-      <w:r>
-        <w:rPr>
-          <w:rFonts w:ascii="Calibri" w:hAnsi="Calibri" w:cs="Calibri"/>
-          <w:bCs/>
-          <w:sz w:val="28"/>
-          <w:szCs w:val="28"/>
-          <w:lang w:val="en-GB"/>
-        </w:rPr>
-        <w:t xml:space="preserve"> December 9, 2019</w:t>
+        <w:t xml:space="preserve">Version 1.0 </w:t>
+      </w:r>
+      <w:proofErr w:type="gramStart"/>
+      <w:r>
+        <w:rPr>
+          <w:rFonts w:ascii="Calibri" w:hAnsi="Calibri" w:cs="Calibri"/>
+          <w:b/>
+          <w:sz w:val="28"/>
+          <w:szCs w:val="28"/>
+          <w:lang w:val="en-GB"/>
+        </w:rPr>
+        <w:t xml:space="preserve">– </w:t>
+      </w:r>
+      <w:r>
+        <w:rPr>
+          <w:rFonts w:ascii="Calibri" w:hAnsi="Calibri" w:cs="Calibri"/>
+          <w:bCs/>
+          <w:sz w:val="28"/>
+          <w:szCs w:val="28"/>
+          <w:lang w:val="en-GB"/>
+        </w:rPr>
+        <w:t xml:space="preserve"> December</w:t>
+      </w:r>
+      <w:proofErr w:type="gramEnd"/>
+      <w:r>
+        <w:rPr>
+          <w:rFonts w:ascii="Calibri" w:hAnsi="Calibri" w:cs="Calibri"/>
+          <w:bCs/>
+          <w:sz w:val="28"/>
+          <w:szCs w:val="28"/>
+          <w:lang w:val="en-GB"/>
+        </w:rPr>
+        <w:t xml:space="preserve"> 9, 2019</w:t>
       </w:r>
     </w:p>
     <w:p>
@@ -3892,7 +4169,27 @@
           <w:szCs w:val="28"/>
           <w:lang w:val="en-US"/>
         </w:rPr>
-        <w:t xml:space="preserve">the implementation plan, the integration plan and the test plan, specifying the order in which each component has to undergo each of the three steps; </w:t>
+        <w:t xml:space="preserve">the implementation plan, the integration plan and the test plan, specifying the order in which each component </w:t>
+      </w:r>
+      <w:proofErr w:type="gramStart"/>
+      <w:r>
+        <w:rPr>
+          <w:rFonts w:ascii="Calibri" w:hAnsi="Calibri" w:cs="Calibri"/>
+          <w:sz w:val="28"/>
+          <w:szCs w:val="28"/>
+          <w:lang w:val="en-US"/>
+        </w:rPr>
+        <w:t>has to</w:t>
+      </w:r>
+      <w:proofErr w:type="gramEnd"/>
+      <w:r>
+        <w:rPr>
+          <w:rFonts w:ascii="Calibri" w:hAnsi="Calibri" w:cs="Calibri"/>
+          <w:sz w:val="28"/>
+          <w:szCs w:val="28"/>
+          <w:lang w:val="en-US"/>
+        </w:rPr>
+        <w:t xml:space="preserve"> undergo each of the three steps; </w:t>
       </w:r>
     </w:p>
     <w:p>
@@ -4303,17 +4600,39 @@
           <w:szCs w:val="28"/>
           <w:lang w:val="en-GB"/>
         </w:rPr>
-        <w:t xml:space="preserve">and in particular </w:t>
-      </w:r>
-      <w:r>
-        <w:rPr>
-          <w:rFonts w:ascii="Calibri" w:hAnsi="Calibri" w:cs="Calibri"/>
-          <w:bCs/>
-          <w:sz w:val="28"/>
-          <w:szCs w:val="28"/>
-          <w:lang w:val="en-GB"/>
-        </w:rPr>
-        <w:t xml:space="preserve">to </w:t>
+        <w:t xml:space="preserve">and </w:t>
+      </w:r>
+      <w:proofErr w:type="gramStart"/>
+      <w:r>
+        <w:rPr>
+          <w:rFonts w:ascii="Calibri" w:hAnsi="Calibri" w:cs="Calibri"/>
+          <w:bCs/>
+          <w:sz w:val="28"/>
+          <w:szCs w:val="28"/>
+          <w:lang w:val="en-GB"/>
+        </w:rPr>
+        <w:t xml:space="preserve">in particular </w:t>
+      </w:r>
+      <w:r>
+        <w:rPr>
+          <w:rFonts w:ascii="Calibri" w:hAnsi="Calibri" w:cs="Calibri"/>
+          <w:bCs/>
+          <w:sz w:val="28"/>
+          <w:szCs w:val="28"/>
+          <w:lang w:val="en-GB"/>
+        </w:rPr>
+        <w:t>to</w:t>
+      </w:r>
+      <w:proofErr w:type="gramEnd"/>
+      <w:r>
+        <w:rPr>
+          <w:rFonts w:ascii="Calibri" w:hAnsi="Calibri" w:cs="Calibri"/>
+          <w:bCs/>
+          <w:sz w:val="28"/>
+          <w:szCs w:val="28"/>
+          <w:lang w:val="en-GB"/>
+        </w:rPr>
+        <w:t xml:space="preserve"> </w:t>
       </w:r>
       <w:r>
         <w:rPr>
@@ -5017,7 +5336,7 @@
                     <pic:cNvPicPr/>
                   </pic:nvPicPr>
                   <pic:blipFill>
-                    <a:blip r:embed="rId11">
+                    <a:blip r:embed="rId10">
                       <a:extLst>
                         <a:ext uri="{28A0092B-C50C-407E-A947-70E740481C1C}">
                           <a14:useLocalDpi xmlns:a14="http://schemas.microsoft.com/office/drawing/2010/main" val="0"/>
@@ -5211,7 +5530,7 @@
               </wp:anchor>
             </w:drawing>
           </mc:Choice>
-          <mc:Fallback xmlns:cx="http://schemas.microsoft.com/office/drawing/2014/chartex" xmlns:cx1="http://schemas.microsoft.com/office/drawing/2015/9/8/chartex" xmlns:cx2="http://schemas.microsoft.com/office/drawing/2015/10/21/chartex" xmlns:cx3="http://schemas.microsoft.com/office/drawing/2016/5/9/chartex" xmlns:cx4="http://schemas.microsoft.com/office/drawing/2016/5/10/chartex" xmlns:cx5="http://schemas.microsoft.com/office/drawing/2016/5/11/chartex" xmlns:cx6="http://schemas.microsoft.com/office/drawing/2016/5/12/chartex" xmlns:cx7="http://schemas.microsoft.com/office/drawing/2016/5/13/chartex" xmlns:cx8="http://schemas.microsoft.com/office/drawing/2016/5/14/chartex" xmlns:aink="http://schemas.microsoft.com/office/drawing/2016/ink" xmlns:am3d="http://schemas.microsoft.com/office/drawing/2017/model3d" xmlns:w15="http://schemas.microsoft.com/office/word/2012/wordml" xmlns:w16cid="http://schemas.microsoft.com/office/word/2016/wordml/cid" xmlns:w16se="http://schemas.microsoft.com/office/word/2015/wordml/symex">
+          <mc:Fallback>
             <w:pict>
               <v:shape w14:anchorId="75CFCE1E" id="_x0000_s1028" type="#_x0000_t202" style="position:absolute;margin-left:145.8pt;margin-top:20.85pt;width:186.95pt;height:23pt;z-index:251664384;visibility:visible;mso-wrap-style:square;mso-width-percent:400;mso-height-percent:0;mso-wrap-distance-left:9pt;mso-wrap-distance-top:0;mso-wrap-distance-right:9pt;mso-wrap-distance-bottom:0;mso-position-horizontal:absolute;mso-position-horizontal-relative:text;mso-position-vertical:absolute;mso-position-vertical-relative:text;mso-width-percent:400;mso-height-percent:0;mso-width-relative:margin;mso-height-relative:margin;v-text-anchor:top" o:gfxdata="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" stroked="f">
                 <v:textbox>
@@ -5325,14 +5644,25 @@
         </w:rPr>
         <w:t xml:space="preserve">identified the </w:t>
       </w:r>
-      <w:r>
-        <w:rPr>
-          <w:rFonts w:ascii="Calibri" w:hAnsi="Calibri" w:cs="Calibri"/>
-          <w:sz w:val="28"/>
-          <w:szCs w:val="28"/>
-          <w:lang w:val="en-GB"/>
-        </w:rPr>
-        <w:t>high level components present in our system.</w:t>
+      <w:proofErr w:type="gramStart"/>
+      <w:r>
+        <w:rPr>
+          <w:rFonts w:ascii="Calibri" w:hAnsi="Calibri" w:cs="Calibri"/>
+          <w:sz w:val="28"/>
+          <w:szCs w:val="28"/>
+          <w:lang w:val="en-GB"/>
+        </w:rPr>
+        <w:t>high level</w:t>
+      </w:r>
+      <w:proofErr w:type="gramEnd"/>
+      <w:r>
+        <w:rPr>
+          <w:rFonts w:ascii="Calibri" w:hAnsi="Calibri" w:cs="Calibri"/>
+          <w:sz w:val="28"/>
+          <w:szCs w:val="28"/>
+          <w:lang w:val="en-GB"/>
+        </w:rPr>
+        <w:t xml:space="preserve"> components present in our system.</w:t>
       </w:r>
     </w:p>
     <w:p>
@@ -5868,7 +6198,27 @@
           <w:szCs w:val="28"/>
           <w:lang w:val="en-GB"/>
         </w:rPr>
-        <w:t xml:space="preserve">It is the component responsible for analysing pictures and determining whether or not they contain readable license plate numbers. As such, it is only present in the </w:t>
+        <w:t xml:space="preserve">It is the component responsible for analysing pictures and determining </w:t>
+      </w:r>
+      <w:proofErr w:type="gramStart"/>
+      <w:r>
+        <w:rPr>
+          <w:rFonts w:ascii="Calibri" w:hAnsi="Calibri" w:cs="Calibri"/>
+          <w:sz w:val="28"/>
+          <w:szCs w:val="28"/>
+          <w:lang w:val="en-GB"/>
+        </w:rPr>
+        <w:t>whether or not</w:t>
+      </w:r>
+      <w:proofErr w:type="gramEnd"/>
+      <w:r>
+        <w:rPr>
+          <w:rFonts w:ascii="Calibri" w:hAnsi="Calibri" w:cs="Calibri"/>
+          <w:sz w:val="28"/>
+          <w:szCs w:val="28"/>
+          <w:lang w:val="en-GB"/>
+        </w:rPr>
+        <w:t xml:space="preserve"> they contain readable license plate numbers. As such, it is only present in the </w:t>
       </w:r>
       <w:proofErr w:type="spellStart"/>
       <w:r>
@@ -6611,7 +6961,7 @@
               </wp:anchor>
             </w:drawing>
           </mc:Choice>
-          <mc:Fallback xmlns:cx="http://schemas.microsoft.com/office/drawing/2014/chartex" xmlns:cx1="http://schemas.microsoft.com/office/drawing/2015/9/8/chartex" xmlns:cx2="http://schemas.microsoft.com/office/drawing/2015/10/21/chartex" xmlns:cx3="http://schemas.microsoft.com/office/drawing/2016/5/9/chartex" xmlns:cx4="http://schemas.microsoft.com/office/drawing/2016/5/10/chartex" xmlns:cx5="http://schemas.microsoft.com/office/drawing/2016/5/11/chartex" xmlns:cx6="http://schemas.microsoft.com/office/drawing/2016/5/12/chartex" xmlns:cx7="http://schemas.microsoft.com/office/drawing/2016/5/13/chartex" xmlns:cx8="http://schemas.microsoft.com/office/drawing/2016/5/14/chartex" xmlns:aink="http://schemas.microsoft.com/office/drawing/2016/ink" xmlns:am3d="http://schemas.microsoft.com/office/drawing/2017/model3d" xmlns:w15="http://schemas.microsoft.com/office/word/2012/wordml" xmlns:w16cid="http://schemas.microsoft.com/office/word/2016/wordml/cid" xmlns:w16se="http://schemas.microsoft.com/office/word/2015/wordml/symex">
+          <mc:Fallback>
             <w:pict>
               <v:shape w14:anchorId="1B6E3E1F" id="_x0000_s1029" type="#_x0000_t202" style="position:absolute;left:0;text-align:left;margin-left:149.8pt;margin-top:2.9pt;width:186.95pt;height:24.5pt;z-index:251667456;visibility:visible;mso-wrap-style:square;mso-width-percent:400;mso-height-percent:0;mso-wrap-distance-left:9pt;mso-wrap-distance-top:0;mso-wrap-distance-right:9pt;mso-wrap-distance-bottom:0;mso-position-horizontal:absolute;mso-position-horizontal-relative:text;mso-position-vertical:absolute;mso-position-vertical-relative:text;mso-width-percent:400;mso-height-percent:0;mso-width-relative:margin;mso-height-relative:margin;v-text-anchor:top" o:gfxdata="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" stroked="f">
                 <v:textbox>
@@ -6690,7 +7040,7 @@
                     <pic:cNvPicPr/>
                   </pic:nvPicPr>
                   <pic:blipFill>
-                    <a:blip r:embed="rId12" cstate="print">
+                    <a:blip r:embed="rId11" cstate="print">
                       <a:extLst>
                         <a:ext uri="{28A0092B-C50C-407E-A947-70E740481C1C}">
                           <a14:useLocalDpi xmlns:a14="http://schemas.microsoft.com/office/drawing/2010/main" val="0"/>
@@ -6985,8 +7335,6 @@
           <w:lang w:val="en-GB"/>
         </w:rPr>
       </w:pPr>
-      <w:bookmarkStart w:id="0" w:name="_GoBack"/>
-      <w:bookmarkEnd w:id="0"/>
       <w:r>
         <w:rPr>
           <w:rFonts w:ascii="Calibri" w:hAnsi="Calibri" w:cs="Calibri"/>
@@ -7053,7 +7401,7 @@
                     <pic:cNvPicPr/>
                   </pic:nvPicPr>
                   <pic:blipFill>
-                    <a:blip r:embed="rId13" cstate="print">
+                    <a:blip r:embed="rId12" cstate="print">
                       <a:extLst>
                         <a:ext uri="{28A0092B-C50C-407E-A947-70E740481C1C}">
                           <a14:useLocalDpi xmlns:a14="http://schemas.microsoft.com/office/drawing/2010/main" val="0"/>
@@ -7215,7 +7563,7 @@
                     <pic:cNvPicPr/>
                   </pic:nvPicPr>
                   <pic:blipFill>
-                    <a:blip r:embed="rId14" cstate="print">
+                    <a:blip r:embed="rId13" cstate="print">
                       <a:extLst>
                         <a:ext uri="{28A0092B-C50C-407E-A947-70E740481C1C}">
                           <a14:useLocalDpi xmlns:a14="http://schemas.microsoft.com/office/drawing/2010/main" val="0"/>
@@ -7463,26 +7811,14 @@
       </w:pPr>
       <w:r>
         <w:rPr>
-          <w:rFonts w:ascii="Calibri" w:hAnsi="Calibri" w:cs="Calibri"/>
-          <w:b/>
           <w:noProof/>
-          <w:sz w:val="44"/>
-          <w:szCs w:val="44"/>
         </w:rPr>
         <w:lastRenderedPageBreak/>
         <w:drawing>
-          <wp:anchor distT="0" distB="0" distL="114300" distR="114300" simplePos="0" relativeHeight="251672576" behindDoc="0" locked="0" layoutInCell="1" allowOverlap="1" wp14:anchorId="43915BB3" wp14:editId="54F90659">
-            <wp:simplePos x="0" y="0"/>
-            <wp:positionH relativeFrom="column">
-              <wp:posOffset>-330835</wp:posOffset>
-            </wp:positionH>
-            <wp:positionV relativeFrom="paragraph">
-              <wp:posOffset>-3810</wp:posOffset>
-            </wp:positionV>
-            <wp:extent cx="6798945" cy="7656195"/>
-            <wp:effectExtent l="0" t="0" r="1905" b="1905"/>
-            <wp:wrapSquare wrapText="bothSides"/>
-            <wp:docPr id="16" name="Immagine 16"/>
+          <wp:inline distT="0" distB="0" distL="0" distR="0" wp14:anchorId="136C621C" wp14:editId="11DD935D">
+            <wp:extent cx="6120130" cy="6894195"/>
+            <wp:effectExtent l="0" t="0" r="0" b="1905"/>
+            <wp:docPr id="8" name="Immagine 8"/>
             <wp:cNvGraphicFramePr>
               <a:graphicFrameLocks xmlns:a="http://schemas.openxmlformats.org/drawingml/2006/main" noChangeAspect="1"/>
             </wp:cNvGraphicFramePr>
@@ -7490,42 +7826,45 @@
               <a:graphicData uri="http://schemas.openxmlformats.org/drawingml/2006/picture">
                 <pic:pic xmlns:pic="http://schemas.openxmlformats.org/drawingml/2006/picture">
                   <pic:nvPicPr>
-                    <pic:cNvPr id="0" name="evaluate+tickets.png"/>
-                    <pic:cNvPicPr/>
+                    <pic:cNvPr id="0" name="Picture 1"/>
+                    <pic:cNvPicPr>
+                      <a:picLocks noChangeAspect="1" noChangeArrowheads="1"/>
+                    </pic:cNvPicPr>
                   </pic:nvPicPr>
                   <pic:blipFill>
-                    <a:blip r:embed="rId15" cstate="print">
+                    <a:blip r:embed="rId14" cstate="print">
                       <a:extLst>
                         <a:ext uri="{28A0092B-C50C-407E-A947-70E740481C1C}">
                           <a14:useLocalDpi xmlns:a14="http://schemas.microsoft.com/office/drawing/2010/main" val="0"/>
                         </a:ext>
                       </a:extLst>
                     </a:blip>
+                    <a:srcRect/>
                     <a:stretch>
                       <a:fillRect/>
                     </a:stretch>
                   </pic:blipFill>
-                  <pic:spPr>
+                  <pic:spPr bwMode="auto">
                     <a:xfrm>
                       <a:off x="0" y="0"/>
-                      <a:ext cx="6798945" cy="7656195"/>
+                      <a:ext cx="6120130" cy="6894195"/>
                     </a:xfrm>
                     <a:prstGeom prst="rect">
                       <a:avLst/>
                     </a:prstGeom>
+                    <a:noFill/>
+                    <a:ln>
+                      <a:noFill/>
+                    </a:ln>
                   </pic:spPr>
                 </pic:pic>
               </a:graphicData>
             </a:graphic>
-            <wp14:sizeRelH relativeFrom="page">
-              <wp14:pctWidth>0</wp14:pctWidth>
-            </wp14:sizeRelH>
-            <wp14:sizeRelV relativeFrom="page">
-              <wp14:pctHeight>0</wp14:pctHeight>
-            </wp14:sizeRelV>
-          </wp:anchor>
+          </wp:inline>
         </w:drawing>
       </w:r>
+      <w:bookmarkStart w:id="0" w:name="_GoBack"/>
+      <w:bookmarkEnd w:id="0"/>
       <w:r>
         <w:rPr>
           <w:rFonts w:ascii="Calibri" w:hAnsi="Calibri" w:cs="Calibri"/>
@@ -7606,7 +7945,7 @@
                     <pic:cNvPicPr/>
                   </pic:nvPicPr>
                   <pic:blipFill>
-                    <a:blip r:embed="rId16">
+                    <a:blip r:embed="rId15">
                       <a:extLst>
                         <a:ext uri="{28A0092B-C50C-407E-A947-70E740481C1C}">
                           <a14:useLocalDpi xmlns:a14="http://schemas.microsoft.com/office/drawing/2010/main" val="0"/>
@@ -7717,7 +8056,7 @@
                     <pic:cNvPicPr/>
                   </pic:nvPicPr>
                   <pic:blipFill>
-                    <a:blip r:embed="rId17">
+                    <a:blip r:embed="rId16">
                       <a:extLst>
                         <a:ext uri="{28A0092B-C50C-407E-A947-70E740481C1C}">
                           <a14:useLocalDpi xmlns:a14="http://schemas.microsoft.com/office/drawing/2010/main" val="0"/>
@@ -7848,7 +8187,7 @@
                     <pic:cNvPicPr/>
                   </pic:nvPicPr>
                   <pic:blipFill>
-                    <a:blip r:embed="rId18" cstate="print">
+                    <a:blip r:embed="rId17" cstate="print">
                       <a:extLst>
                         <a:ext uri="{28A0092B-C50C-407E-A947-70E740481C1C}">
                           <a14:useLocalDpi xmlns:a14="http://schemas.microsoft.com/office/drawing/2010/main" val="0"/>
@@ -8248,7 +8587,7 @@
                     <pic:cNvPicPr/>
                   </pic:nvPicPr>
                   <pic:blipFill>
-                    <a:blip r:embed="rId19" cstate="print">
+                    <a:blip r:embed="rId18" cstate="print">
                       <a:extLst>
                         <a:ext uri="{28A0092B-C50C-407E-A947-70E740481C1C}">
                           <a14:useLocalDpi xmlns:a14="http://schemas.microsoft.com/office/drawing/2010/main" val="0"/>
@@ -8357,7 +8696,7 @@
                     <pic:cNvPicPr/>
                   </pic:nvPicPr>
                   <pic:blipFill>
-                    <a:blip r:embed="rId20">
+                    <a:blip r:embed="rId19">
                       <a:extLst>
                         <a:ext uri="{28A0092B-C50C-407E-A947-70E740481C1C}">
                           <a14:useLocalDpi xmlns:a14="http://schemas.microsoft.com/office/drawing/2010/main" val="0"/>
@@ -8413,16 +8752,7 @@
           <w:i/>
           <w:lang w:val="en-US"/>
         </w:rPr>
-        <w:t>CitizenWeb</w:t>
-      </w:r>
-      <w:r>
-        <w:rPr>
-          <w:rFonts w:ascii="Calibri" w:hAnsi="Calibri" w:cs="Calibri"/>
-          <w:bCs/>
-          <w:i/>
-          <w:lang w:val="en-US"/>
-        </w:rPr>
-        <w:t>App</w:t>
+        <w:t>CitizenWebApp</w:t>
       </w:r>
       <w:proofErr w:type="spellEnd"/>
       <w:r>
@@ -8480,7 +8810,7 @@
                     <pic:cNvPicPr/>
                   </pic:nvPicPr>
                   <pic:blipFill>
-                    <a:blip r:embed="rId21" cstate="print">
+                    <a:blip r:embed="rId20" cstate="print">
                       <a:extLst>
                         <a:ext uri="{28A0092B-C50C-407E-A947-70E740481C1C}">
                           <a14:useLocalDpi xmlns:a14="http://schemas.microsoft.com/office/drawing/2010/main" val="0"/>
@@ -8614,7 +8944,7 @@
                     <pic:cNvPicPr/>
                   </pic:nvPicPr>
                   <pic:blipFill>
-                    <a:blip r:embed="rId22" cstate="print">
+                    <a:blip r:embed="rId21" cstate="print">
                       <a:extLst>
                         <a:ext uri="{28A0092B-C50C-407E-A947-70E740481C1C}">
                           <a14:useLocalDpi xmlns:a14="http://schemas.microsoft.com/office/drawing/2010/main" val="0"/>
@@ -8660,8 +8990,9 @@
           <w:i/>
           <w:lang w:val="en-US"/>
         </w:rPr>
-        <w:t>Figure 3.</w:t>
-      </w:r>
+        <w:t xml:space="preserve">Figure 3.4: </w:t>
+      </w:r>
+      <w:proofErr w:type="spellStart"/>
       <w:r>
         <w:rPr>
           <w:rFonts w:ascii="Calibri" w:hAnsi="Calibri" w:cs="Calibri"/>
@@ -8669,44 +9000,7 @@
           <w:i/>
           <w:lang w:val="en-US"/>
         </w:rPr>
-        <w:t>4</w:t>
-      </w:r>
-      <w:r>
-        <w:rPr>
-          <w:rFonts w:ascii="Calibri" w:hAnsi="Calibri" w:cs="Calibri"/>
-          <w:bCs/>
-          <w:i/>
-          <w:lang w:val="en-US"/>
-        </w:rPr>
-        <w:t xml:space="preserve">: </w:t>
-      </w:r>
-      <w:proofErr w:type="spellStart"/>
-      <w:r>
-        <w:rPr>
-          <w:rFonts w:ascii="Calibri" w:hAnsi="Calibri" w:cs="Calibri"/>
-          <w:bCs/>
-          <w:i/>
-          <w:lang w:val="en-US"/>
-        </w:rPr>
-        <w:t>Authority</w:t>
-      </w:r>
-      <w:r>
-        <w:rPr>
-          <w:rFonts w:ascii="Calibri" w:hAnsi="Calibri" w:cs="Calibri"/>
-          <w:bCs/>
-          <w:i/>
-          <w:lang w:val="en-US"/>
-        </w:rPr>
-        <w:t>Web</w:t>
-      </w:r>
-      <w:r>
-        <w:rPr>
-          <w:rFonts w:ascii="Calibri" w:hAnsi="Calibri" w:cs="Calibri"/>
-          <w:bCs/>
-          <w:i/>
-          <w:lang w:val="en-US"/>
-        </w:rPr>
-        <w:t>App</w:t>
+        <w:t>AuthorityWebApp</w:t>
       </w:r>
       <w:proofErr w:type="spellEnd"/>
       <w:r>
@@ -8770,7 +9064,25 @@
           <w:szCs w:val="28"/>
           <w:lang w:val="en-US"/>
         </w:rPr>
-        <w:t>In this section we map each one of the requirements identified in the RASD to one or more of the high level components described previously; in particular, each requirement is linked to the list of components which are bestowed with the task of fulfilling said requirement.</w:t>
+        <w:t xml:space="preserve">In this section we map each one of the requirements identified in the RASD to one or more of the </w:t>
+      </w:r>
+      <w:proofErr w:type="gramStart"/>
+      <w:r>
+        <w:rPr>
+          <w:sz w:val="28"/>
+          <w:szCs w:val="28"/>
+          <w:lang w:val="en-US"/>
+        </w:rPr>
+        <w:t>high level</w:t>
+      </w:r>
+      <w:proofErr w:type="gramEnd"/>
+      <w:r>
+        <w:rPr>
+          <w:sz w:val="28"/>
+          <w:szCs w:val="28"/>
+          <w:lang w:val="en-US"/>
+        </w:rPr>
+        <w:t xml:space="preserve"> components described previously; in particular, each requirement is linked to the list of components which are bestowed with the task of fulfilling said requirement.</w:t>
       </w:r>
     </w:p>
     <w:p>
@@ -11355,7 +11667,27 @@
           <w:szCs w:val="28"/>
           <w:lang w:val="en-US"/>
         </w:rPr>
-        <w:t xml:space="preserve"> This strategy allow us to start the integration and its testing without waiting for the complete implementation and the unit testing of each component in the system. In fact</w:t>
+        <w:t xml:space="preserve"> This strategy </w:t>
+      </w:r>
+      <w:proofErr w:type="gramStart"/>
+      <w:r>
+        <w:rPr>
+          <w:rFonts w:ascii="Calibri" w:hAnsi="Calibri" w:cs="Calibri"/>
+          <w:sz w:val="28"/>
+          <w:szCs w:val="28"/>
+          <w:lang w:val="en-US"/>
+        </w:rPr>
+        <w:t>allow</w:t>
+      </w:r>
+      <w:proofErr w:type="gramEnd"/>
+      <w:r>
+        <w:rPr>
+          <w:rFonts w:ascii="Calibri" w:hAnsi="Calibri" w:cs="Calibri"/>
+          <w:sz w:val="28"/>
+          <w:szCs w:val="28"/>
+          <w:lang w:val="en-US"/>
+        </w:rPr>
+        <w:t xml:space="preserve"> us to start the integration and its testing without waiting for the complete implementation and the unit testing of each component in the system. In fact</w:t>
       </w:r>
       <w:r>
         <w:rPr>
@@ -11391,16 +11723,36 @@
           <w:szCs w:val="28"/>
           <w:lang w:val="en-GB"/>
         </w:rPr>
-        <w:t xml:space="preserve"> provides for </w:t>
-      </w:r>
-      <w:r>
-        <w:rPr>
-          <w:rFonts w:ascii="Calibri" w:hAnsi="Calibri" w:cs="Calibri"/>
-          <w:sz w:val="28"/>
-          <w:szCs w:val="28"/>
-          <w:lang w:val="en-GB"/>
-        </w:rPr>
-        <w:t xml:space="preserve"> components at lower hierarchy are tested individually and then the components that rely upon these components are </w:t>
+        <w:t xml:space="preserve"> provides </w:t>
+      </w:r>
+      <w:proofErr w:type="gramStart"/>
+      <w:r>
+        <w:rPr>
+          <w:rFonts w:ascii="Calibri" w:hAnsi="Calibri" w:cs="Calibri"/>
+          <w:sz w:val="28"/>
+          <w:szCs w:val="28"/>
+          <w:lang w:val="en-GB"/>
+        </w:rPr>
+        <w:t xml:space="preserve">for </w:t>
+      </w:r>
+      <w:r>
+        <w:rPr>
+          <w:rFonts w:ascii="Calibri" w:hAnsi="Calibri" w:cs="Calibri"/>
+          <w:sz w:val="28"/>
+          <w:szCs w:val="28"/>
+          <w:lang w:val="en-GB"/>
+        </w:rPr>
+        <w:t xml:space="preserve"> components</w:t>
+      </w:r>
+      <w:proofErr w:type="gramEnd"/>
+      <w:r>
+        <w:rPr>
+          <w:rFonts w:ascii="Calibri" w:hAnsi="Calibri" w:cs="Calibri"/>
+          <w:sz w:val="28"/>
+          <w:szCs w:val="28"/>
+          <w:lang w:val="en-GB"/>
+        </w:rPr>
+        <w:t xml:space="preserve"> at lower hierarchy are tested individually and then the components that rely upon these components are </w:t>
       </w:r>
       <w:r>
         <w:rPr>
@@ -11446,7 +11798,27 @@
           <w:lang w:val="en-GB"/>
         </w:rPr>
         <w:br/>
-        <w:t>One of the reasons why we decided to exploit this inductive strategy is that it facilitates the integration and the unit testing, although the system can’t be tested in its entirety until it’s complete. However it’s more convenient to introduce</w:t>
+        <w:t xml:space="preserve">One of the reasons why we decided to exploit this inductive strategy is that it facilitates the integration and the unit testing, although the system can’t be tested in its entirety until it’s complete. </w:t>
+      </w:r>
+      <w:proofErr w:type="gramStart"/>
+      <w:r>
+        <w:rPr>
+          <w:rFonts w:ascii="Calibri" w:hAnsi="Calibri" w:cs="Calibri"/>
+          <w:sz w:val="28"/>
+          <w:szCs w:val="28"/>
+          <w:lang w:val="en-GB"/>
+        </w:rPr>
+        <w:t>However</w:t>
+      </w:r>
+      <w:proofErr w:type="gramEnd"/>
+      <w:r>
+        <w:rPr>
+          <w:rFonts w:ascii="Calibri" w:hAnsi="Calibri" w:cs="Calibri"/>
+          <w:sz w:val="28"/>
+          <w:szCs w:val="28"/>
+          <w:lang w:val="en-GB"/>
+        </w:rPr>
+        <w:t xml:space="preserve"> it’s more convenient to introduce</w:t>
       </w:r>
       <w:r>
         <w:rPr>
@@ -11495,7 +11867,27 @@
           <w:szCs w:val="28"/>
           <w:lang w:val="en-GB"/>
         </w:rPr>
-        <w:t xml:space="preserve">, we analyse the main features available for SafeStreets users, their significance and we explain the reasons for our choices concerning the implementation, the testing and the integration. First of all, it’s essential to underline that the external systems (DBMS, </w:t>
+        <w:t xml:space="preserve">, we analyse the main features available for SafeStreets users, their significance and we explain the reasons for our choices concerning the implementation, the testing and the integration. </w:t>
+      </w:r>
+      <w:proofErr w:type="gramStart"/>
+      <w:r>
+        <w:rPr>
+          <w:rFonts w:ascii="Calibri" w:hAnsi="Calibri" w:cs="Calibri"/>
+          <w:sz w:val="28"/>
+          <w:szCs w:val="28"/>
+          <w:lang w:val="en-GB"/>
+        </w:rPr>
+        <w:t>First of all</w:t>
+      </w:r>
+      <w:proofErr w:type="gramEnd"/>
+      <w:r>
+        <w:rPr>
+          <w:rFonts w:ascii="Calibri" w:hAnsi="Calibri" w:cs="Calibri"/>
+          <w:sz w:val="28"/>
+          <w:szCs w:val="28"/>
+          <w:lang w:val="en-GB"/>
+        </w:rPr>
+        <w:t xml:space="preserve">, it’s essential to underline that the external systems (DBMS, </w:t>
       </w:r>
       <w:proofErr w:type="spellStart"/>
       <w:r>
@@ -11696,7 +12088,27 @@
           <w:szCs w:val="28"/>
           <w:lang w:val="en-GB"/>
         </w:rPr>
-        <w:t xml:space="preserve"> is responsible for the identification of critical areas and to provide this feature. It has to be implemented, unit test and it has also to be integrated with the </w:t>
+        <w:t xml:space="preserve"> is responsible for the identification of critical areas and to provide this feature. It </w:t>
+      </w:r>
+      <w:proofErr w:type="gramStart"/>
+      <w:r>
+        <w:rPr>
+          <w:rFonts w:ascii="Calibri" w:hAnsi="Calibri" w:cs="Calibri"/>
+          <w:sz w:val="28"/>
+          <w:szCs w:val="28"/>
+          <w:lang w:val="en-GB"/>
+        </w:rPr>
+        <w:t>has to</w:t>
+      </w:r>
+      <w:proofErr w:type="gramEnd"/>
+      <w:r>
+        <w:rPr>
+          <w:rFonts w:ascii="Calibri" w:hAnsi="Calibri" w:cs="Calibri"/>
+          <w:sz w:val="28"/>
+          <w:szCs w:val="28"/>
+          <w:lang w:val="en-GB"/>
+        </w:rPr>
+        <w:t xml:space="preserve"> be implemented, unit test and it has also to be integrated with the </w:t>
       </w:r>
       <w:proofErr w:type="spellStart"/>
       <w:r>
@@ -11772,7 +12184,27 @@
           <w:szCs w:val="28"/>
           <w:lang w:val="en-GB"/>
         </w:rPr>
-        <w:t xml:space="preserve">, that it’s have to be fully implemented. It’s important to integrate it with the </w:t>
+        <w:t xml:space="preserve">, that it’s </w:t>
+      </w:r>
+      <w:proofErr w:type="gramStart"/>
+      <w:r>
+        <w:rPr>
+          <w:rFonts w:ascii="Calibri" w:hAnsi="Calibri" w:cs="Calibri"/>
+          <w:sz w:val="28"/>
+          <w:szCs w:val="28"/>
+          <w:lang w:val="en-GB"/>
+        </w:rPr>
+        <w:t>have</w:t>
+      </w:r>
+      <w:proofErr w:type="gramEnd"/>
+      <w:r>
+        <w:rPr>
+          <w:rFonts w:ascii="Calibri" w:hAnsi="Calibri" w:cs="Calibri"/>
+          <w:sz w:val="28"/>
+          <w:szCs w:val="28"/>
+          <w:lang w:val="en-GB"/>
+        </w:rPr>
+        <w:t xml:space="preserve"> to be fully implemented. It’s important to integrate it with the </w:t>
       </w:r>
       <w:proofErr w:type="spellStart"/>
       <w:r>
@@ -11859,7 +12291,27 @@
           <w:szCs w:val="28"/>
           <w:lang w:val="en-GB"/>
         </w:rPr>
-        <w:t xml:space="preserve">: this feature allows users to view particular statistics concerning most common breaches in a certain area; it’s provided by the </w:t>
+        <w:t xml:space="preserve">: this feature allows users to view </w:t>
+      </w:r>
+      <w:proofErr w:type="gramStart"/>
+      <w:r>
+        <w:rPr>
+          <w:rFonts w:ascii="Calibri" w:hAnsi="Calibri" w:cs="Calibri"/>
+          <w:sz w:val="28"/>
+          <w:szCs w:val="28"/>
+          <w:lang w:val="en-GB"/>
+        </w:rPr>
+        <w:t>particular statistics</w:t>
+      </w:r>
+      <w:proofErr w:type="gramEnd"/>
+      <w:r>
+        <w:rPr>
+          <w:rFonts w:ascii="Calibri" w:hAnsi="Calibri" w:cs="Calibri"/>
+          <w:sz w:val="28"/>
+          <w:szCs w:val="28"/>
+          <w:lang w:val="en-GB"/>
+        </w:rPr>
+        <w:t xml:space="preserve"> concerning most common breaches in a certain area; it’s provided by the </w:t>
       </w:r>
       <w:proofErr w:type="spellStart"/>
       <w:r>
@@ -11957,6 +12409,7 @@
           <w:lang w:val="en-GB"/>
         </w:rPr>
       </w:pPr>
+      <w:proofErr w:type="gramStart"/>
       <w:r>
         <w:rPr>
           <w:rFonts w:ascii="Calibri" w:hAnsi="Calibri" w:cs="Calibri"/>
@@ -11966,7 +12419,19 @@
           <w:szCs w:val="28"/>
           <w:lang w:val="en-GB"/>
         </w:rPr>
-        <w:t>Make a suggestion or mark an area as unsafe</w:t>
+        <w:t>Make a suggestion</w:t>
+      </w:r>
+      <w:proofErr w:type="gramEnd"/>
+      <w:r>
+        <w:rPr>
+          <w:rFonts w:ascii="Calibri" w:hAnsi="Calibri" w:cs="Calibri"/>
+          <w:b/>
+          <w:bCs/>
+          <w:sz w:val="28"/>
+          <w:szCs w:val="28"/>
+          <w:lang w:val="en-GB"/>
+        </w:rPr>
+        <w:t xml:space="preserve"> or mark an area as unsafe</w:t>
       </w:r>
       <w:r>
         <w:rPr>
@@ -12098,7 +12563,47 @@
           <w:szCs w:val="28"/>
           <w:lang w:val="en-GB"/>
         </w:rPr>
-        <w:t xml:space="preserve"> is the Router. It plays a key role because it has to sort all users’ requests to the right component of the server. It interacts with all server components mentioned above; this is why its implementation and its testing are left for last.</w:t>
+        <w:t xml:space="preserve"> is the Router. It plays a key role because it </w:t>
+      </w:r>
+      <w:proofErr w:type="gramStart"/>
+      <w:r>
+        <w:rPr>
+          <w:rFonts w:ascii="Calibri" w:hAnsi="Calibri" w:cs="Calibri"/>
+          <w:sz w:val="28"/>
+          <w:szCs w:val="28"/>
+          <w:lang w:val="en-GB"/>
+        </w:rPr>
+        <w:t>has to</w:t>
+      </w:r>
+      <w:proofErr w:type="gramEnd"/>
+      <w:r>
+        <w:rPr>
+          <w:rFonts w:ascii="Calibri" w:hAnsi="Calibri" w:cs="Calibri"/>
+          <w:sz w:val="28"/>
+          <w:szCs w:val="28"/>
+          <w:lang w:val="en-GB"/>
+        </w:rPr>
+        <w:t xml:space="preserve"> sort all users’ requests to the right component of the server. It interacts with all server components mentioned above; </w:t>
+      </w:r>
+      <w:proofErr w:type="gramStart"/>
+      <w:r>
+        <w:rPr>
+          <w:rFonts w:ascii="Calibri" w:hAnsi="Calibri" w:cs="Calibri"/>
+          <w:sz w:val="28"/>
+          <w:szCs w:val="28"/>
+          <w:lang w:val="en-GB"/>
+        </w:rPr>
+        <w:t>this is why</w:t>
+      </w:r>
+      <w:proofErr w:type="gramEnd"/>
+      <w:r>
+        <w:rPr>
+          <w:rFonts w:ascii="Calibri" w:hAnsi="Calibri" w:cs="Calibri"/>
+          <w:sz w:val="28"/>
+          <w:szCs w:val="28"/>
+          <w:lang w:val="en-GB"/>
+        </w:rPr>
+        <w:t xml:space="preserve"> its implementation and its testing are left for last.</w:t>
       </w:r>
     </w:p>
     <w:p>
@@ -12345,7 +12850,7 @@
                     </pic:cNvPicPr>
                   </pic:nvPicPr>
                   <pic:blipFill>
-                    <a:blip r:embed="rId23">
+                    <a:blip r:embed="rId22">
                       <a:extLst>
                         <a:ext uri="{28A0092B-C50C-407E-A947-70E740481C1C}">
                           <a14:useLocalDpi xmlns:a14="http://schemas.microsoft.com/office/drawing/2010/main" val="0"/>
@@ -12690,7 +13195,7 @@
                     </pic:cNvPicPr>
                   </pic:nvPicPr>
                   <pic:blipFill>
-                    <a:blip r:embed="rId24">
+                    <a:blip r:embed="rId23">
                       <a:extLst>
                         <a:ext uri="{28A0092B-C50C-407E-A947-70E740481C1C}">
                           <a14:useLocalDpi xmlns:a14="http://schemas.microsoft.com/office/drawing/2010/main" val="0"/>
@@ -12998,7 +13503,7 @@
                     </pic:cNvPicPr>
                   </pic:nvPicPr>
                   <pic:blipFill>
-                    <a:blip r:embed="rId25">
+                    <a:blip r:embed="rId24">
                       <a:extLst>
                         <a:ext uri="{28A0092B-C50C-407E-A947-70E740481C1C}">
                           <a14:useLocalDpi xmlns:a14="http://schemas.microsoft.com/office/drawing/2010/main" val="0"/>
@@ -13188,7 +13693,7 @@
       </w:pPr>
     </w:p>
     <w:sectPr>
-      <w:footerReference w:type="default" r:id="rId26"/>
+      <w:footerReference w:type="default" r:id="rId25"/>
       <w:pgSz w:w="11906" w:h="16838"/>
       <w:pgMar w:top="1417" w:right="1134" w:bottom="1134" w:left="1134" w:header="708" w:footer="567" w:gutter="0"/>
       <w:pgNumType w:start="0"/>
@@ -13201,7 +13706,7 @@
 </file>
 
 <file path=word/endnotes.xml><?xml version="1.0" encoding="utf-8"?>
-<w:endnotes xmlns:wpc="http://schemas.microsoft.com/office/word/2010/wordprocessingCanvas" xmlns:mc="http://schemas.openxmlformats.org/markup-compatibility/2006" xmlns:o="urn:schemas-microsoft-com:office:office" xmlns:r="http://schemas.openxmlformats.org/officeDocument/2006/relationships" xmlns:m="http://schemas.openxmlformats.org/officeDocument/2006/math" xmlns:v="urn:schemas-microsoft-com:vml" xmlns:wp14="http://schemas.microsoft.com/office/word/2010/wordprocessingDrawing" xmlns:wp="http://schemas.openxmlformats.org/drawingml/2006/wordprocessingDrawing" xmlns:w10="urn:schemas-microsoft-com:office:word" xmlns:w="http://schemas.openxmlformats.org/wordprocessingml/2006/main" xmlns:w14="http://schemas.microsoft.com/office/word/2010/wordml" xmlns:wpg="http://schemas.microsoft.com/office/word/2010/wordprocessingGroup" xmlns:wpi="http://schemas.microsoft.com/office/word/2010/wordprocessingInk" xmlns:wne="http://schemas.microsoft.com/office/word/2006/wordml" xmlns:wps="http://schemas.microsoft.com/office/word/2010/wordprocessingShape" mc:Ignorable="w14 wp14">
+<w:endnotes xmlns:wpc="http://schemas.microsoft.com/office/word/2010/wordprocessingCanvas" xmlns:cx="http://schemas.microsoft.com/office/drawing/2014/chartex" xmlns:cx1="http://schemas.microsoft.com/office/drawing/2015/9/8/chartex" xmlns:cx2="http://schemas.microsoft.com/office/drawing/2015/10/21/chartex" xmlns:cx3="http://schemas.microsoft.com/office/drawing/2016/5/9/chartex" xmlns:cx4="http://schemas.microsoft.com/office/drawing/2016/5/10/chartex" xmlns:cx5="http://schemas.microsoft.com/office/drawing/2016/5/11/chartex" xmlns:cx6="http://schemas.microsoft.com/office/drawing/2016/5/12/chartex" xmlns:cx7="http://schemas.microsoft.com/office/drawing/2016/5/13/chartex" xmlns:cx8="http://schemas.microsoft.com/office/drawing/2016/5/14/chartex" xmlns:mc="http://schemas.openxmlformats.org/markup-compatibility/2006" xmlns:aink="http://schemas.microsoft.com/office/drawing/2016/ink" xmlns:am3d="http://schemas.microsoft.com/office/drawing/2017/model3d" xmlns:o="urn:schemas-microsoft-com:office:office" xmlns:r="http://schemas.openxmlformats.org/officeDocument/2006/relationships" xmlns:m="http://schemas.openxmlformats.org/officeDocument/2006/math" xmlns:v="urn:schemas-microsoft-com:vml" xmlns:wp14="http://schemas.microsoft.com/office/word/2010/wordprocessingDrawing" xmlns:wp="http://schemas.openxmlformats.org/drawingml/2006/wordprocessingDrawing" xmlns:w10="urn:schemas-microsoft-com:office:word" xmlns:w="http://schemas.openxmlformats.org/wordprocessingml/2006/main" xmlns:w14="http://schemas.microsoft.com/office/word/2010/wordml" xmlns:w15="http://schemas.microsoft.com/office/word/2012/wordml" xmlns:w16cid="http://schemas.microsoft.com/office/word/2016/wordml/cid" xmlns:w16se="http://schemas.microsoft.com/office/word/2015/wordml/symex" xmlns:wpg="http://schemas.microsoft.com/office/word/2010/wordprocessingGroup" xmlns:wpi="http://schemas.microsoft.com/office/word/2010/wordprocessingInk" xmlns:wne="http://schemas.microsoft.com/office/word/2006/wordml" xmlns:wps="http://schemas.microsoft.com/office/word/2010/wordprocessingShape" mc:Ignorable="w14 w15 w16se w16cid wp14">
   <w:endnote w:type="separator" w:id="-1">
     <w:p>
       <w:pPr>
@@ -13226,7 +13731,7 @@
 </file>
 
 <file path=word/footer1.xml><?xml version="1.0" encoding="utf-8"?>
-<w:ftr xmlns:wpc="http://schemas.microsoft.com/office/word/2010/wordprocessingCanvas" xmlns:mc="http://schemas.openxmlformats.org/markup-compatibility/2006" xmlns:o="urn:schemas-microsoft-com:office:office" xmlns:r="http://schemas.openxmlformats.org/officeDocument/2006/relationships" xmlns:m="http://schemas.openxmlformats.org/officeDocument/2006/math" xmlns:v="urn:schemas-microsoft-com:vml" xmlns:wp14="http://schemas.microsoft.com/office/word/2010/wordprocessingDrawing" xmlns:wp="http://schemas.openxmlformats.org/drawingml/2006/wordprocessingDrawing" xmlns:w10="urn:schemas-microsoft-com:office:word" xmlns:w="http://schemas.openxmlformats.org/wordprocessingml/2006/main" xmlns:w14="http://schemas.microsoft.com/office/word/2010/wordml" xmlns:wpg="http://schemas.microsoft.com/office/word/2010/wordprocessingGroup" xmlns:wpi="http://schemas.microsoft.com/office/word/2010/wordprocessingInk" xmlns:wne="http://schemas.microsoft.com/office/word/2006/wordml" xmlns:wps="http://schemas.microsoft.com/office/word/2010/wordprocessingShape" mc:Ignorable="w14 wp14">
+<w:ftr xmlns:wpc="http://schemas.microsoft.com/office/word/2010/wordprocessingCanvas" xmlns:cx="http://schemas.microsoft.com/office/drawing/2014/chartex" xmlns:cx1="http://schemas.microsoft.com/office/drawing/2015/9/8/chartex" xmlns:cx2="http://schemas.microsoft.com/office/drawing/2015/10/21/chartex" xmlns:cx3="http://schemas.microsoft.com/office/drawing/2016/5/9/chartex" xmlns:cx4="http://schemas.microsoft.com/office/drawing/2016/5/10/chartex" xmlns:cx5="http://schemas.microsoft.com/office/drawing/2016/5/11/chartex" xmlns:cx6="http://schemas.microsoft.com/office/drawing/2016/5/12/chartex" xmlns:cx7="http://schemas.microsoft.com/office/drawing/2016/5/13/chartex" xmlns:cx8="http://schemas.microsoft.com/office/drawing/2016/5/14/chartex" xmlns:mc="http://schemas.openxmlformats.org/markup-compatibility/2006" xmlns:aink="http://schemas.microsoft.com/office/drawing/2016/ink" xmlns:am3d="http://schemas.microsoft.com/office/drawing/2017/model3d" xmlns:o="urn:schemas-microsoft-com:office:office" xmlns:r="http://schemas.openxmlformats.org/officeDocument/2006/relationships" xmlns:m="http://schemas.openxmlformats.org/officeDocument/2006/math" xmlns:v="urn:schemas-microsoft-com:vml" xmlns:wp14="http://schemas.microsoft.com/office/word/2010/wordprocessingDrawing" xmlns:wp="http://schemas.openxmlformats.org/drawingml/2006/wordprocessingDrawing" xmlns:w10="urn:schemas-microsoft-com:office:word" xmlns:w="http://schemas.openxmlformats.org/wordprocessingml/2006/main" xmlns:w14="http://schemas.microsoft.com/office/word/2010/wordml" xmlns:w15="http://schemas.microsoft.com/office/word/2012/wordml" xmlns:w16cid="http://schemas.microsoft.com/office/word/2016/wordml/cid" xmlns:w16se="http://schemas.microsoft.com/office/word/2015/wordml/symex" xmlns:wpg="http://schemas.microsoft.com/office/word/2010/wordprocessingGroup" xmlns:wpi="http://schemas.microsoft.com/office/word/2010/wordprocessingInk" xmlns:wne="http://schemas.microsoft.com/office/word/2006/wordml" xmlns:wps="http://schemas.microsoft.com/office/word/2010/wordprocessingShape" mc:Ignorable="w14 w15 w16se w16cid wp14">
   <w:sdt>
     <w:sdtPr>
       <w:id w:val="1357004949"/>
@@ -13272,7 +13777,7 @@
 </file>
 
 <file path=word/footnotes.xml><?xml version="1.0" encoding="utf-8"?>
-<w:footnotes xmlns:wpc="http://schemas.microsoft.com/office/word/2010/wordprocessingCanvas" xmlns:mc="http://schemas.openxmlformats.org/markup-compatibility/2006" xmlns:o="urn:schemas-microsoft-com:office:office" xmlns:r="http://schemas.openxmlformats.org/officeDocument/2006/relationships" xmlns:m="http://schemas.openxmlformats.org/officeDocument/2006/math" xmlns:v="urn:schemas-microsoft-com:vml" xmlns:wp14="http://schemas.microsoft.com/office/word/2010/wordprocessingDrawing" xmlns:wp="http://schemas.openxmlformats.org/drawingml/2006/wordprocessingDrawing" xmlns:w10="urn:schemas-microsoft-com:office:word" xmlns:w="http://schemas.openxmlformats.org/wordprocessingml/2006/main" xmlns:w14="http://schemas.microsoft.com/office/word/2010/wordml" xmlns:wpg="http://schemas.microsoft.com/office/word/2010/wordprocessingGroup" xmlns:wpi="http://schemas.microsoft.com/office/word/2010/wordprocessingInk" xmlns:wne="http://schemas.microsoft.com/office/word/2006/wordml" xmlns:wps="http://schemas.microsoft.com/office/word/2010/wordprocessingShape" mc:Ignorable="w14 wp14">
+<w:footnotes xmlns:wpc="http://schemas.microsoft.com/office/word/2010/wordprocessingCanvas" xmlns:cx="http://schemas.microsoft.com/office/drawing/2014/chartex" xmlns:cx1="http://schemas.microsoft.com/office/drawing/2015/9/8/chartex" xmlns:cx2="http://schemas.microsoft.com/office/drawing/2015/10/21/chartex" xmlns:cx3="http://schemas.microsoft.com/office/drawing/2016/5/9/chartex" xmlns:cx4="http://schemas.microsoft.com/office/drawing/2016/5/10/chartex" xmlns:cx5="http://schemas.microsoft.com/office/drawing/2016/5/11/chartex" xmlns:cx6="http://schemas.microsoft.com/office/drawing/2016/5/12/chartex" xmlns:cx7="http://schemas.microsoft.com/office/drawing/2016/5/13/chartex" xmlns:cx8="http://schemas.microsoft.com/office/drawing/2016/5/14/chartex" xmlns:mc="http://schemas.openxmlformats.org/markup-compatibility/2006" xmlns:aink="http://schemas.microsoft.com/office/drawing/2016/ink" xmlns:am3d="http://schemas.microsoft.com/office/drawing/2017/model3d" xmlns:o="urn:schemas-microsoft-com:office:office" xmlns:r="http://schemas.openxmlformats.org/officeDocument/2006/relationships" xmlns:m="http://schemas.openxmlformats.org/officeDocument/2006/math" xmlns:v="urn:schemas-microsoft-com:vml" xmlns:wp14="http://schemas.microsoft.com/office/word/2010/wordprocessingDrawing" xmlns:wp="http://schemas.openxmlformats.org/drawingml/2006/wordprocessingDrawing" xmlns:w10="urn:schemas-microsoft-com:office:word" xmlns:w="http://schemas.openxmlformats.org/wordprocessingml/2006/main" xmlns:w14="http://schemas.microsoft.com/office/word/2010/wordml" xmlns:w15="http://schemas.microsoft.com/office/word/2012/wordml" xmlns:w16cid="http://schemas.microsoft.com/office/word/2016/wordml/cid" xmlns:w16se="http://schemas.microsoft.com/office/word/2015/wordml/symex" xmlns:wpg="http://schemas.microsoft.com/office/word/2010/wordprocessingGroup" xmlns:wpi="http://schemas.microsoft.com/office/word/2010/wordprocessingInk" xmlns:wne="http://schemas.microsoft.com/office/word/2006/wordml" xmlns:wps="http://schemas.microsoft.com/office/word/2010/wordprocessingShape" mc:Ignorable="w14 w15 w16se w16cid wp14">
   <w:footnote w:type="separator" w:id="-1">
     <w:p>
       <w:pPr>
@@ -13297,8 +13802,8 @@
 </file>
 
 <file path=word/numbering.xml><?xml version="1.0" encoding="utf-8"?>
-<w:numbering xmlns:wpc="http://schemas.microsoft.com/office/word/2010/wordprocessingCanvas" xmlns:mc="http://schemas.openxmlformats.org/markup-compatibility/2006" xmlns:o="urn:schemas-microsoft-com:office:office" xmlns:r="http://schemas.openxmlformats.org/officeDocument/2006/relationships" xmlns:m="http://schemas.openxmlformats.org/officeDocument/2006/math" xmlns:v="urn:schemas-microsoft-com:vml" xmlns:wp14="http://schemas.microsoft.com/office/word/2010/wordprocessingDrawing" xmlns:wp="http://schemas.openxmlformats.org/drawingml/2006/wordprocessingDrawing" xmlns:w10="urn:schemas-microsoft-com:office:word" xmlns:w="http://schemas.openxmlformats.org/wordprocessingml/2006/main" xmlns:w14="http://schemas.microsoft.com/office/word/2010/wordml" xmlns:wpg="http://schemas.microsoft.com/office/word/2010/wordprocessingGroup" xmlns:wpi="http://schemas.microsoft.com/office/word/2010/wordprocessingInk" xmlns:wne="http://schemas.microsoft.com/office/word/2006/wordml" xmlns:wps="http://schemas.microsoft.com/office/word/2010/wordprocessingShape" mc:Ignorable="w14 wp14">
-  <w:abstractNum w:abstractNumId="0">
+<w:numbering xmlns:wpc="http://schemas.microsoft.com/office/word/2010/wordprocessingCanvas" xmlns:cx="http://schemas.microsoft.com/office/drawing/2014/chartex" xmlns:cx1="http://schemas.microsoft.com/office/drawing/2015/9/8/chartex" xmlns:cx2="http://schemas.microsoft.com/office/drawing/2015/10/21/chartex" xmlns:cx3="http://schemas.microsoft.com/office/drawing/2016/5/9/chartex" xmlns:cx4="http://schemas.microsoft.com/office/drawing/2016/5/10/chartex" xmlns:cx5="http://schemas.microsoft.com/office/drawing/2016/5/11/chartex" xmlns:cx6="http://schemas.microsoft.com/office/drawing/2016/5/12/chartex" xmlns:cx7="http://schemas.microsoft.com/office/drawing/2016/5/13/chartex" xmlns:cx8="http://schemas.microsoft.com/office/drawing/2016/5/14/chartex" xmlns:mc="http://schemas.openxmlformats.org/markup-compatibility/2006" xmlns:aink="http://schemas.microsoft.com/office/drawing/2016/ink" xmlns:am3d="http://schemas.microsoft.com/office/drawing/2017/model3d" xmlns:o="urn:schemas-microsoft-com:office:office" xmlns:r="http://schemas.openxmlformats.org/officeDocument/2006/relationships" xmlns:m="http://schemas.openxmlformats.org/officeDocument/2006/math" xmlns:v="urn:schemas-microsoft-com:vml" xmlns:wp14="http://schemas.microsoft.com/office/word/2010/wordprocessingDrawing" xmlns:wp="http://schemas.openxmlformats.org/drawingml/2006/wordprocessingDrawing" xmlns:w10="urn:schemas-microsoft-com:office:word" xmlns:w="http://schemas.openxmlformats.org/wordprocessingml/2006/main" xmlns:w14="http://schemas.microsoft.com/office/word/2010/wordml" xmlns:w15="http://schemas.microsoft.com/office/word/2012/wordml" xmlns:w16cid="http://schemas.microsoft.com/office/word/2016/wordml/cid" xmlns:w16se="http://schemas.microsoft.com/office/word/2015/wordml/symex" xmlns:wpg="http://schemas.microsoft.com/office/word/2010/wordprocessingGroup" xmlns:wpi="http://schemas.microsoft.com/office/word/2010/wordprocessingInk" xmlns:wne="http://schemas.microsoft.com/office/word/2006/wordml" xmlns:wps="http://schemas.microsoft.com/office/word/2010/wordprocessingShape" mc:Ignorable="w14 w15 w16se w16cid wp14">
+  <w:abstractNum w:abstractNumId="0" w15:restartNumberingAfterBreak="0">
     <w:nsid w:val="0B852B59"/>
     <w:multiLevelType w:val="hybridMultilevel"/>
     <w:tmpl w:val="6F5826EE"/>
@@ -13411,7 +13916,7 @@
       </w:rPr>
     </w:lvl>
   </w:abstractNum>
-  <w:abstractNum w:abstractNumId="1">
+  <w:abstractNum w:abstractNumId="1" w15:restartNumberingAfterBreak="0">
     <w:nsid w:val="10A54A8E"/>
     <w:multiLevelType w:val="hybridMultilevel"/>
     <w:tmpl w:val="EAA2CBCC"/>
@@ -13524,7 +14029,7 @@
       </w:rPr>
     </w:lvl>
   </w:abstractNum>
-  <w:abstractNum w:abstractNumId="2">
+  <w:abstractNum w:abstractNumId="2" w15:restartNumberingAfterBreak="0">
     <w:nsid w:val="156A3468"/>
     <w:multiLevelType w:val="hybridMultilevel"/>
     <w:tmpl w:val="725A4212"/>
@@ -13637,7 +14142,7 @@
       </w:rPr>
     </w:lvl>
   </w:abstractNum>
-  <w:abstractNum w:abstractNumId="3">
+  <w:abstractNum w:abstractNumId="3" w15:restartNumberingAfterBreak="0">
     <w:nsid w:val="179432A6"/>
     <w:multiLevelType w:val="multilevel"/>
     <w:tmpl w:val="926E30B0"/>
@@ -13750,7 +14255,7 @@
       </w:rPr>
     </w:lvl>
   </w:abstractNum>
-  <w:abstractNum w:abstractNumId="4">
+  <w:abstractNum w:abstractNumId="4" w15:restartNumberingAfterBreak="0">
     <w:nsid w:val="1A881691"/>
     <w:multiLevelType w:val="hybridMultilevel"/>
     <w:tmpl w:val="CE1E0F30"/>
@@ -13863,7 +14368,7 @@
       </w:rPr>
     </w:lvl>
   </w:abstractNum>
-  <w:abstractNum w:abstractNumId="5">
+  <w:abstractNum w:abstractNumId="5" w15:restartNumberingAfterBreak="0">
     <w:nsid w:val="1C8E234C"/>
     <w:multiLevelType w:val="hybridMultilevel"/>
     <w:tmpl w:val="CBF4DDF2"/>
@@ -13976,7 +14481,7 @@
       </w:rPr>
     </w:lvl>
   </w:abstractNum>
-  <w:abstractNum w:abstractNumId="6">
+  <w:abstractNum w:abstractNumId="6" w15:restartNumberingAfterBreak="0">
     <w:nsid w:val="1D667C2E"/>
     <w:multiLevelType w:val="hybridMultilevel"/>
     <w:tmpl w:val="8A28A6A8"/>
@@ -14089,7 +14594,7 @@
       </w:rPr>
     </w:lvl>
   </w:abstractNum>
-  <w:abstractNum w:abstractNumId="7">
+  <w:abstractNum w:abstractNumId="7" w15:restartNumberingAfterBreak="0">
     <w:nsid w:val="1E5275C4"/>
     <w:multiLevelType w:val="multilevel"/>
     <w:tmpl w:val="855A418C"/>
@@ -14211,7 +14716,7 @@
       </w:rPr>
     </w:lvl>
   </w:abstractNum>
-  <w:abstractNum w:abstractNumId="8">
+  <w:abstractNum w:abstractNumId="8" w15:restartNumberingAfterBreak="0">
     <w:nsid w:val="1FD27A2F"/>
     <w:multiLevelType w:val="hybridMultilevel"/>
     <w:tmpl w:val="0CE86DB8"/>
@@ -14324,7 +14829,7 @@
       </w:rPr>
     </w:lvl>
   </w:abstractNum>
-  <w:abstractNum w:abstractNumId="9">
+  <w:abstractNum w:abstractNumId="9" w15:restartNumberingAfterBreak="0">
     <w:nsid w:val="1FE00880"/>
     <w:multiLevelType w:val="hybridMultilevel"/>
     <w:tmpl w:val="BCB4FC7E"/>
@@ -14437,7 +14942,7 @@
       </w:rPr>
     </w:lvl>
   </w:abstractNum>
-  <w:abstractNum w:abstractNumId="10">
+  <w:abstractNum w:abstractNumId="10" w15:restartNumberingAfterBreak="0">
     <w:nsid w:val="2290223F"/>
     <w:multiLevelType w:val="hybridMultilevel"/>
     <w:tmpl w:val="23A4BDEC"/>
@@ -14550,7 +15055,7 @@
       </w:rPr>
     </w:lvl>
   </w:abstractNum>
-  <w:abstractNum w:abstractNumId="11">
+  <w:abstractNum w:abstractNumId="11" w15:restartNumberingAfterBreak="0">
     <w:nsid w:val="25E57C0B"/>
     <w:multiLevelType w:val="hybridMultilevel"/>
     <w:tmpl w:val="24A06BB6"/>
@@ -14663,7 +15168,7 @@
       </w:rPr>
     </w:lvl>
   </w:abstractNum>
-  <w:abstractNum w:abstractNumId="12">
+  <w:abstractNum w:abstractNumId="12" w15:restartNumberingAfterBreak="0">
     <w:nsid w:val="2AA53D91"/>
     <w:multiLevelType w:val="hybridMultilevel"/>
     <w:tmpl w:val="4DB6C9E0"/>
@@ -14776,7 +15281,7 @@
       </w:rPr>
     </w:lvl>
   </w:abstractNum>
-  <w:abstractNum w:abstractNumId="13">
+  <w:abstractNum w:abstractNumId="13" w15:restartNumberingAfterBreak="0">
     <w:nsid w:val="2AE70B01"/>
     <w:multiLevelType w:val="hybridMultilevel"/>
     <w:tmpl w:val="9FEEE308"/>
@@ -14889,7 +15394,7 @@
       </w:rPr>
     </w:lvl>
   </w:abstractNum>
-  <w:abstractNum w:abstractNumId="14">
+  <w:abstractNum w:abstractNumId="14" w15:restartNumberingAfterBreak="0">
     <w:nsid w:val="2D9851B4"/>
     <w:multiLevelType w:val="hybridMultilevel"/>
     <w:tmpl w:val="0CDCAB42"/>
@@ -15003,7 +15508,7 @@
       </w:rPr>
     </w:lvl>
   </w:abstractNum>
-  <w:abstractNum w:abstractNumId="15">
+  <w:abstractNum w:abstractNumId="15" w15:restartNumberingAfterBreak="0">
     <w:nsid w:val="2E983988"/>
     <w:multiLevelType w:val="hybridMultilevel"/>
     <w:tmpl w:val="96A49268"/>
@@ -15116,7 +15621,7 @@
       </w:rPr>
     </w:lvl>
   </w:abstractNum>
-  <w:abstractNum w:abstractNumId="16">
+  <w:abstractNum w:abstractNumId="16" w15:restartNumberingAfterBreak="0">
     <w:nsid w:val="335D451D"/>
     <w:multiLevelType w:val="hybridMultilevel"/>
     <w:tmpl w:val="7B10A3EC"/>
@@ -15229,7 +15734,7 @@
       </w:rPr>
     </w:lvl>
   </w:abstractNum>
-  <w:abstractNum w:abstractNumId="17">
+  <w:abstractNum w:abstractNumId="17" w15:restartNumberingAfterBreak="0">
     <w:nsid w:val="384205B5"/>
     <w:multiLevelType w:val="hybridMultilevel"/>
     <w:tmpl w:val="8ED4CCA0"/>
@@ -15342,7 +15847,7 @@
       </w:rPr>
     </w:lvl>
   </w:abstractNum>
-  <w:abstractNum w:abstractNumId="18">
+  <w:abstractNum w:abstractNumId="18" w15:restartNumberingAfterBreak="0">
     <w:nsid w:val="38B955CB"/>
     <w:multiLevelType w:val="hybridMultilevel"/>
     <w:tmpl w:val="2D1AB7C0"/>
@@ -15455,7 +15960,7 @@
       </w:rPr>
     </w:lvl>
   </w:abstractNum>
-  <w:abstractNum w:abstractNumId="19">
+  <w:abstractNum w:abstractNumId="19" w15:restartNumberingAfterBreak="0">
     <w:nsid w:val="3C4C7A61"/>
     <w:multiLevelType w:val="hybridMultilevel"/>
     <w:tmpl w:val="67187148"/>
@@ -15568,7 +16073,7 @@
       </w:rPr>
     </w:lvl>
   </w:abstractNum>
-  <w:abstractNum w:abstractNumId="20">
+  <w:abstractNum w:abstractNumId="20" w15:restartNumberingAfterBreak="0">
     <w:nsid w:val="40FC39BB"/>
     <w:multiLevelType w:val="hybridMultilevel"/>
     <w:tmpl w:val="EA6E2BBA"/>
@@ -15681,7 +16186,7 @@
       </w:rPr>
     </w:lvl>
   </w:abstractNum>
-  <w:abstractNum w:abstractNumId="21">
+  <w:abstractNum w:abstractNumId="21" w15:restartNumberingAfterBreak="0">
     <w:nsid w:val="41AC2FDE"/>
     <w:multiLevelType w:val="multilevel"/>
     <w:tmpl w:val="926E30B0"/>
@@ -15794,7 +16299,7 @@
       </w:rPr>
     </w:lvl>
   </w:abstractNum>
-  <w:abstractNum w:abstractNumId="22">
+  <w:abstractNum w:abstractNumId="22" w15:restartNumberingAfterBreak="0">
     <w:nsid w:val="43136EA2"/>
     <w:multiLevelType w:val="hybridMultilevel"/>
     <w:tmpl w:val="01403DC0"/>
@@ -15907,7 +16412,7 @@
       </w:rPr>
     </w:lvl>
   </w:abstractNum>
-  <w:abstractNum w:abstractNumId="23">
+  <w:abstractNum w:abstractNumId="23" w15:restartNumberingAfterBreak="0">
     <w:nsid w:val="442E65EC"/>
     <w:multiLevelType w:val="multilevel"/>
     <w:tmpl w:val="C638D74C"/>
@@ -16020,7 +16525,7 @@
       </w:rPr>
     </w:lvl>
   </w:abstractNum>
-  <w:abstractNum w:abstractNumId="24">
+  <w:abstractNum w:abstractNumId="24" w15:restartNumberingAfterBreak="0">
     <w:nsid w:val="452B3F13"/>
     <w:multiLevelType w:val="hybridMultilevel"/>
     <w:tmpl w:val="DD0EF36A"/>
@@ -16133,7 +16638,7 @@
       </w:rPr>
     </w:lvl>
   </w:abstractNum>
-  <w:abstractNum w:abstractNumId="25">
+  <w:abstractNum w:abstractNumId="25" w15:restartNumberingAfterBreak="0">
     <w:nsid w:val="4A0C6985"/>
     <w:multiLevelType w:val="hybridMultilevel"/>
     <w:tmpl w:val="2ECCA7EA"/>
@@ -16246,7 +16751,7 @@
       </w:rPr>
     </w:lvl>
   </w:abstractNum>
-  <w:abstractNum w:abstractNumId="26">
+  <w:abstractNum w:abstractNumId="26" w15:restartNumberingAfterBreak="0">
     <w:nsid w:val="4BC9127A"/>
     <w:multiLevelType w:val="hybridMultilevel"/>
     <w:tmpl w:val="EDC672CA"/>
@@ -16359,7 +16864,7 @@
       </w:rPr>
     </w:lvl>
   </w:abstractNum>
-  <w:abstractNum w:abstractNumId="27">
+  <w:abstractNum w:abstractNumId="27" w15:restartNumberingAfterBreak="0">
     <w:nsid w:val="5D3625C7"/>
     <w:multiLevelType w:val="hybridMultilevel"/>
     <w:tmpl w:val="08923032"/>
@@ -16472,7 +16977,7 @@
       </w:rPr>
     </w:lvl>
   </w:abstractNum>
-  <w:abstractNum w:abstractNumId="28">
+  <w:abstractNum w:abstractNumId="28" w15:restartNumberingAfterBreak="0">
     <w:nsid w:val="605274DA"/>
     <w:multiLevelType w:val="hybridMultilevel"/>
     <w:tmpl w:val="86341E36"/>
@@ -16585,7 +17090,7 @@
       </w:rPr>
     </w:lvl>
   </w:abstractNum>
-  <w:abstractNum w:abstractNumId="29">
+  <w:abstractNum w:abstractNumId="29" w15:restartNumberingAfterBreak="0">
     <w:nsid w:val="62CA2BBC"/>
     <w:multiLevelType w:val="hybridMultilevel"/>
     <w:tmpl w:val="E9C840D0"/>
@@ -16698,7 +17203,7 @@
       </w:rPr>
     </w:lvl>
   </w:abstractNum>
-  <w:abstractNum w:abstractNumId="30">
+  <w:abstractNum w:abstractNumId="30" w15:restartNumberingAfterBreak="0">
     <w:nsid w:val="6487643A"/>
     <w:multiLevelType w:val="multilevel"/>
     <w:tmpl w:val="855A418C"/>
@@ -16820,7 +17325,7 @@
       </w:rPr>
     </w:lvl>
   </w:abstractNum>
-  <w:abstractNum w:abstractNumId="31">
+  <w:abstractNum w:abstractNumId="31" w15:restartNumberingAfterBreak="0">
     <w:nsid w:val="6B671059"/>
     <w:multiLevelType w:val="hybridMultilevel"/>
     <w:tmpl w:val="2B06DBA2"/>
@@ -16933,7 +17438,7 @@
       </w:rPr>
     </w:lvl>
   </w:abstractNum>
-  <w:abstractNum w:abstractNumId="32">
+  <w:abstractNum w:abstractNumId="32" w15:restartNumberingAfterBreak="0">
     <w:nsid w:val="77C17C6E"/>
     <w:multiLevelType w:val="hybridMultilevel"/>
     <w:tmpl w:val="B5C26210"/>
@@ -17046,7 +17551,7 @@
       </w:rPr>
     </w:lvl>
   </w:abstractNum>
-  <w:abstractNum w:abstractNumId="33">
+  <w:abstractNum w:abstractNumId="33" w15:restartNumberingAfterBreak="0">
     <w:nsid w:val="796B4746"/>
     <w:multiLevelType w:val="hybridMultilevel"/>
     <w:tmpl w:val="FF18C37E"/>
@@ -17159,7 +17664,7 @@
       </w:rPr>
     </w:lvl>
   </w:abstractNum>
-  <w:abstractNum w:abstractNumId="34">
+  <w:abstractNum w:abstractNumId="34" w15:restartNumberingAfterBreak="0">
     <w:nsid w:val="7AE15E22"/>
     <w:multiLevelType w:val="hybridMultilevel"/>
     <w:tmpl w:val="FD2E99AA"/>
@@ -17272,7 +17777,7 @@
       </w:rPr>
     </w:lvl>
   </w:abstractNum>
-  <w:abstractNum w:abstractNumId="35">
+  <w:abstractNum w:abstractNumId="35" w15:restartNumberingAfterBreak="0">
     <w:nsid w:val="7EC05D8F"/>
     <w:multiLevelType w:val="hybridMultilevel"/>
     <w:tmpl w:val="EDF6A50A"/>
@@ -17385,7 +17890,7 @@
       </w:rPr>
     </w:lvl>
   </w:abstractNum>
-  <w:abstractNum w:abstractNumId="36">
+  <w:abstractNum w:abstractNumId="36" w15:restartNumberingAfterBreak="0">
     <w:nsid w:val="7EDE6816"/>
     <w:multiLevelType w:val="hybridMultilevel"/>
     <w:tmpl w:val="E8685C8C"/>
@@ -17592,7 +18097,7 @@
 </file>
 
 <file path=word/styles.xml><?xml version="1.0" encoding="utf-8"?>
-<w:styles xmlns:mc="http://schemas.openxmlformats.org/markup-compatibility/2006" xmlns:r="http://schemas.openxmlformats.org/officeDocument/2006/relationships" xmlns:w="http://schemas.openxmlformats.org/wordprocessingml/2006/main" xmlns:w14="http://schemas.microsoft.com/office/word/2010/wordml" mc:Ignorable="w14">
+<w:styles xmlns:mc="http://schemas.openxmlformats.org/markup-compatibility/2006" xmlns:r="http://schemas.openxmlformats.org/officeDocument/2006/relationships" xmlns:w="http://schemas.openxmlformats.org/wordprocessingml/2006/main" xmlns:w14="http://schemas.microsoft.com/office/word/2010/wordml" xmlns:w15="http://schemas.microsoft.com/office/word/2012/wordml" xmlns:w16cid="http://schemas.microsoft.com/office/word/2016/wordml/cid" xmlns:w16se="http://schemas.microsoft.com/office/word/2015/wordml/symex" mc:Ignorable="w14 w15 w16se w16cid">
   <w:docDefaults>
     <w:rPrDefault>
       <w:rPr>
@@ -17608,459 +18113,383 @@
       </w:pPr>
     </w:pPrDefault>
   </w:docDefaults>
-  <w:latentStyles w:defLockedState="0" w:defUIPriority="99" w:defSemiHidden="1" w:defUnhideWhenUsed="1" w:defQFormat="0" w:count="267">
-    <w:lsdException w:name="Normal" w:semiHidden="0" w:uiPriority="0" w:unhideWhenUsed="0" w:qFormat="1"/>
-    <w:lsdException w:name="heading 1" w:semiHidden="0" w:uiPriority="9" w:unhideWhenUsed="0" w:qFormat="1"/>
-    <w:lsdException w:name="heading 2" w:uiPriority="9" w:qFormat="1"/>
-    <w:lsdException w:name="heading 3" w:uiPriority="9" w:qFormat="1"/>
-    <w:lsdException w:name="heading 4" w:uiPriority="9" w:qFormat="1"/>
-    <w:lsdException w:name="heading 5" w:uiPriority="9" w:qFormat="1"/>
-    <w:lsdException w:name="heading 6" w:uiPriority="9" w:qFormat="1"/>
-    <w:lsdException w:name="heading 7" w:uiPriority="9" w:qFormat="1"/>
-    <w:lsdException w:name="heading 8" w:uiPriority="9" w:qFormat="1"/>
-    <w:lsdException w:name="heading 9" w:uiPriority="9" w:qFormat="1"/>
-    <w:lsdException w:name="toc 1" w:uiPriority="39"/>
-    <w:lsdException w:name="toc 2" w:uiPriority="39"/>
-    <w:lsdException w:name="toc 3" w:uiPriority="39"/>
-    <w:lsdException w:name="toc 4" w:uiPriority="39"/>
-    <w:lsdException w:name="toc 5" w:uiPriority="39"/>
-    <w:lsdException w:name="toc 6" w:uiPriority="39"/>
-    <w:lsdException w:name="toc 7" w:uiPriority="39"/>
-    <w:lsdException w:name="toc 8" w:uiPriority="39"/>
-    <w:lsdException w:name="toc 9" w:uiPriority="39"/>
-    <w:lsdException w:name="caption" w:uiPriority="35" w:qFormat="1"/>
-    <w:lsdException w:name="Title" w:semiHidden="0" w:uiPriority="10" w:unhideWhenUsed="0" w:qFormat="1"/>
-    <w:lsdException w:name="Default Paragraph Font" w:uiPriority="1"/>
-    <w:lsdException w:name="Subtitle" w:semiHidden="0" w:uiPriority="11" w:unhideWhenUsed="0" w:qFormat="1"/>
-    <w:lsdException w:name="Strong" w:semiHidden="0" w:uiPriority="22" w:unhideWhenUsed="0" w:qFormat="1"/>
-    <w:lsdException w:name="Emphasis" w:semiHidden="0" w:uiPriority="20" w:unhideWhenUsed="0" w:qFormat="1"/>
-    <w:lsdException w:name="Table Grid" w:uiPriority="59"/>
-    <w:lsdException w:name="Placeholder Text" w:unhideWhenUsed="0"/>
-    <w:lsdException w:name="No Spacing" w:semiHidden="0" w:uiPriority="1" w:unhideWhenUsed="0" w:qFormat="1"/>
-    <w:lsdException w:name="Light Shading" w:semiHidden="0" w:uiPriority="60" w:unhideWhenUsed="0"/>
-    <w:lsdException w:name="Light List" w:semiHidden="0" w:uiPriority="61" w:unhideWhenUsed="0"/>
-    <w:lsdException w:name="Light Grid" w:semiHidden="0" w:uiPriority="62" w:unhideWhenUsed="0"/>
-    <w:lsdException w:name="Medium Shading 1" w:semiHidden="0" w:uiPriority="63" w:unhideWhenUsed="0"/>
-    <w:lsdException w:name="Medium Shading 2" w:semiHidden="0" w:uiPriority="64" w:unhideWhenUsed="0"/>
-    <w:lsdException w:name="Medium List 1" w:semiHidden="0" w:uiPriority="65" w:unhideWhenUsed="0"/>
-    <w:lsdException w:name="Medium List 2" w:semiHidden="0" w:uiPriority="66" w:unhideWhenUsed="0"/>
-    <w:lsdException w:name="Medium Grid 1" w:semiHidden="0" w:uiPriority="67" w:unhideWhenUsed="0"/>
-    <w:lsdException w:name="Medium Grid 2" w:semiHidden="0" w:uiPriority="68" w:unhideWhenUsed="0"/>
-    <w:lsdException w:name="Medium Grid 3" w:semiHidden="0" w:uiPriority="69" w:unhideWhenUsed="0"/>
-    <w:lsdException w:name="Dark List" w:semiHidden="0" w:uiPriority="70" w:unhideWhenUsed="0"/>
-    <w:lsdException w:name="Colorful Shading" w:semiHidden="0" w:uiPriority="71" w:unhideWhenUsed="0"/>
-    <w:lsdException w:name="Colorful List" w:semiHidden="0" w:uiPriority="72" w:unhideWhenUsed="0"/>
-    <w:lsdException w:name="Colorful Grid" w:semiHidden="0" w:uiPriority="73" w:unhideWhenUsed="0"/>
-    <w:lsdException w:name="Light Shading Accent 1" w:semiHidden="0" w:uiPriority="60" w:unhideWhenUsed="0"/>
-    <w:lsdException w:name="Light List Accent 1" w:semiHidden="0" w:uiPriority="61" w:unhideWhenUsed="0"/>
-    <w:lsdException w:name="Light Grid Accent 1" w:semiHidden="0" w:uiPriority="62" w:unhideWhenUsed="0"/>
-    <w:lsdException w:name="Medium Shading 1 Accent 1" w:semiHidden="0" w:uiPriority="63" w:unhideWhenUsed="0"/>
-    <w:lsdException w:name="Medium Shading 2 Accent 1" w:semiHidden="0" w:uiPriority="64" w:unhideWhenUsed="0"/>
-    <w:lsdException w:name="Medium List 1 Accent 1" w:semiHidden="0" w:uiPriority="65" w:unhideWhenUsed="0"/>
-    <w:lsdException w:name="Revision" w:unhideWhenUsed="0"/>
-    <w:lsdException w:name="List Paragraph" w:semiHidden="0" w:uiPriority="34" w:unhideWhenUsed="0" w:qFormat="1"/>
-    <w:lsdException w:name="Quote" w:semiHidden="0" w:uiPriority="29" w:unhideWhenUsed="0" w:qFormat="1"/>
-    <w:lsdException w:name="Intense Quote" w:semiHidden="0" w:uiPriority="30" w:unhideWhenUsed="0" w:qFormat="1"/>
-    <w:lsdException w:name="Medium List 2 Accent 1" w:semiHidden="0" w:uiPriority="66" w:unhideWhenUsed="0"/>
-    <w:lsdException w:name="Medium Grid 1 Accent 1" w:semiHidden="0" w:uiPriority="67" w:unhideWhenUsed="0"/>
-    <w:lsdException w:name="Medium Grid 2 Accent 1" w:semiHidden="0" w:uiPriority="68" w:unhideWhenUsed="0"/>
-    <w:lsdException w:name="Medium Grid 3 Accent 1" w:semiHidden="0" w:uiPriority="69" w:unhideWhenUsed="0"/>
-    <w:lsdException w:name="Dark List Accent 1" w:semiHidden="0" w:uiPriority="70" w:unhideWhenUsed="0"/>
-    <w:lsdException w:name="Colorful Shading Accent 1" w:semiHidden="0" w:uiPriority="71" w:unhideWhenUsed="0"/>
-    <w:lsdException w:name="Colorful List Accent 1" w:semiHidden="0" w:uiPriority="72" w:unhideWhenUsed="0"/>
-    <w:lsdException w:name="Colorful Grid Accent 1" w:semiHidden="0" w:uiPriority="73" w:unhideWhenUsed="0"/>
-    <w:lsdException w:name="Light Shading Accent 2" w:semiHidden="0" w:uiPriority="60" w:unhideWhenUsed="0"/>
-    <w:lsdException w:name="Light List Accent 2" w:semiHidden="0" w:uiPriority="61" w:unhideWhenUsed="0"/>
-    <w:lsdException w:name="Light Grid Accent 2" w:semiHidden="0" w:uiPriority="62" w:unhideWhenUsed="0"/>
-    <w:lsdException w:name="Medium Shading 1 Accent 2" w:semiHidden="0" w:uiPriority="63" w:unhideWhenUsed="0"/>
-    <w:lsdException w:name="Medium Shading 2 Accent 2" w:semiHidden="0" w:uiPriority="64" w:unhideWhenUsed="0"/>
-    <w:lsdException w:name="Medium List 1 Accent 2" w:semiHidden="0" w:uiPriority="65" w:unhideWhenUsed="0"/>
-    <w:lsdException w:name="Medium List 2 Accent 2" w:semiHidden="0" w:uiPriority="66" w:unhideWhenUsed="0"/>
-    <w:lsdException w:name="Medium Grid 1 Accent 2" w:semiHidden="0" w:uiPriority="67" w:unhideWhenUsed="0"/>
-    <w:lsdException w:name="Medium Grid 2 Accent 2" w:semiHidden="0" w:uiPriority="68" w:unhideWhenUsed="0"/>
-    <w:lsdException w:name="Medium Grid 3 Accent 2" w:semiHidden="0" w:uiPriority="69" w:unhideWhenUsed="0"/>
-    <w:lsdException w:name="Dark List Accent 2" w:semiHidden="0" w:uiPriority="70" w:unhideWhenUsed="0"/>
-    <w:lsdException w:name="Colorful Shading Accent 2" w:semiHidden="0" w:uiPriority="71" w:unhideWhenUsed="0"/>
-    <w:lsdException w:name="Colorful List Accent 2" w:semiHidden="0" w:uiPriority="72" w:unhideWhenUsed="0"/>
-    <w:lsdException w:name="Colorful Grid Accent 2" w:semiHidden="0" w:uiPriority="73" w:unhideWhenUsed="0"/>
-    <w:lsdException w:name="Light Shading Accent 3" w:semiHidden="0" w:uiPriority="60" w:unhideWhenUsed="0"/>
-    <w:lsdException w:name="Light List Accent 3" w:semiHidden="0" w:uiPriority="61" w:unhideWhenUsed="0"/>
-    <w:lsdException w:name="Light Grid Accent 3" w:semiHidden="0" w:uiPriority="62" w:unhideWhenUsed="0"/>
-    <w:lsdException w:name="Medium Shading 1 Accent 3" w:semiHidden="0" w:uiPriority="63" w:unhideWhenUsed="0"/>
-    <w:lsdException w:name="Medium Shading 2 Accent 3" w:semiHidden="0" w:uiPriority="64" w:unhideWhenUsed="0"/>
-    <w:lsdException w:name="Medium List 1 Accent 3" w:semiHidden="0" w:uiPriority="65" w:unhideWhenUsed="0"/>
-    <w:lsdException w:name="Medium List 2 Accent 3" w:semiHidden="0" w:uiPriority="66" w:unhideWhenUsed="0"/>
-    <w:lsdException w:name="Medium Grid 1 Accent 3" w:semiHidden="0" w:uiPriority="67" w:unhideWhenUsed="0"/>
-    <w:lsdException w:name="Medium Grid 2 Accent 3" w:semiHidden="0" w:uiPriority="68" w:unhideWhenUsed="0"/>
-    <w:lsdException w:name="Medium Grid 3 Accent 3" w:semiHidden="0" w:uiPriority="69" w:unhideWhenUsed="0"/>
-    <w:lsdException w:name="Dark List Accent 3" w:semiHidden="0" w:uiPriority="70" w:unhideWhenUsed="0"/>
-    <w:lsdException w:name="Colorful Shading Accent 3" w:semiHidden="0" w:uiPriority="71" w:unhideWhenUsed="0"/>
-    <w:lsdException w:name="Colorful List Accent 3" w:semiHidden="0" w:uiPriority="72" w:unhideWhenUsed="0"/>
-    <w:lsdException w:name="Colorful Grid Accent 3" w:semiHidden="0" w:uiPriority="73" w:unhideWhenUsed="0"/>
-    <w:lsdException w:name="Light Shading Accent 4" w:semiHidden="0" w:uiPriority="60" w:unhideWhenUsed="0"/>
-    <w:lsdException w:name="Light List Accent 4" w:semiHidden="0" w:uiPriority="61" w:unhideWhenUsed="0"/>
-    <w:lsdException w:name="Light Grid Accent 4" w:semiHidden="0" w:uiPriority="62" w:unhideWhenUsed="0"/>
-    <w:lsdException w:name="Medium Shading 1 Accent 4" w:semiHidden="0" w:uiPriority="63" w:unhideWhenUsed="0"/>
-    <w:lsdException w:name="Medium Shading 2 Accent 4" w:semiHidden="0" w:uiPriority="64" w:unhideWhenUsed="0"/>
-    <w:lsdException w:name="Medium List 1 Accent 4" w:semiHidden="0" w:uiPriority="65" w:unhideWhenUsed="0"/>
-    <w:lsdException w:name="Medium List 2 Accent 4" w:semiHidden="0" w:uiPriority="66" w:unhideWhenUsed="0"/>
-    <w:lsdException w:name="Medium Grid 1 Accent 4" w:semiHidden="0" w:uiPriority="67" w:unhideWhenUsed="0"/>
-    <w:lsdException w:name="Medium Grid 2 Accent 4" w:semiHidden="0" w:uiPriority="68" w:unhideWhenUsed="0"/>
-    <w:lsdException w:name="Medium Grid 3 Accent 4" w:semiHidden="0" w:uiPriority="69" w:unhideWhenUsed="0"/>
-    <w:lsdException w:name="Dark List Accent 4" w:semiHidden="0" w:uiPriority="70" w:unhideWhenUsed="0"/>
-    <w:lsdException w:name="Colorful Shading Accent 4" w:semiHidden="0" w:uiPriority="71" w:unhideWhenUsed="0"/>
-    <w:lsdException w:name="Colorful List Accent 4" w:semiHidden="0" w:uiPriority="72" w:unhideWhenUsed="0"/>
-    <w:lsdException w:name="Colorful Grid Accent 4" w:semiHidden="0" w:uiPriority="73" w:unhideWhenUsed="0"/>
-    <w:lsdException w:name="Light Shading Accent 5" w:semiHidden="0" w:uiPriority="60" w:unhideWhenUsed="0"/>
-    <w:lsdException w:name="Light List Accent 5" w:semiHidden="0" w:uiPriority="61" w:unhideWhenUsed="0"/>
-    <w:lsdException w:name="Light Grid Accent 5" w:semiHidden="0" w:uiPriority="62" w:unhideWhenUsed="0"/>
-    <w:lsdException w:name="Medium Shading 1 Accent 5" w:semiHidden="0" w:uiPriority="63" w:unhideWhenUsed="0"/>
-    <w:lsdException w:name="Medium Shading 2 Accent 5" w:semiHidden="0" w:uiPriority="64" w:unhideWhenUsed="0"/>
-    <w:lsdException w:name="Medium List 1 Accent 5" w:semiHidden="0" w:uiPriority="65" w:unhideWhenUsed="0"/>
-    <w:lsdException w:name="Medium List 2 Accent 5" w:semiHidden="0" w:uiPriority="66" w:unhideWhenUsed="0"/>
-    <w:lsdException w:name="Medium Grid 1 Accent 5" w:semiHidden="0" w:uiPriority="67" w:unhideWhenUsed="0"/>
-    <w:lsdException w:name="Medium Grid 2 Accent 5" w:semiHidden="0" w:uiPriority="68" w:unhideWhenUsed="0"/>
-    <w:lsdException w:name="Medium Grid 3 Accent 5" w:semiHidden="0" w:uiPriority="69" w:unhideWhenUsed="0"/>
-    <w:lsdException w:name="Dark List Accent 5" w:semiHidden="0" w:uiPriority="70" w:unhideWhenUsed="0"/>
-    <w:lsdException w:name="Colorful Shading Accent 5" w:semiHidden="0" w:uiPriority="71" w:unhideWhenUsed="0"/>
-    <w:lsdException w:name="Colorful List Accent 5" w:semiHidden="0" w:uiPriority="72" w:unhideWhenUsed="0"/>
-    <w:lsdException w:name="Colorful Grid Accent 5" w:semiHidden="0" w:uiPriority="73" w:unhideWhenUsed="0"/>
-    <w:lsdException w:name="Light Shading Accent 6" w:semiHidden="0" w:uiPriority="60" w:unhideWhenUsed="0"/>
-    <w:lsdException w:name="Light List Accent 6" w:semiHidden="0" w:uiPriority="61" w:unhideWhenUsed="0"/>
-    <w:lsdException w:name="Light Grid Accent 6" w:semiHidden="0" w:uiPriority="62" w:unhideWhenUsed="0"/>
-    <w:lsdException w:name="Medium Shading 1 Accent 6" w:semiHidden="0" w:uiPriority="63" w:unhideWhenUsed="0"/>
-    <w:lsdException w:name="Medium Shading 2 Accent 6" w:semiHidden="0" w:uiPriority="64" w:unhideWhenUsed="0"/>
-    <w:lsdException w:name="Medium List 1 Accent 6" w:semiHidden="0" w:uiPriority="65" w:unhideWhenUsed="0"/>
-    <w:lsdException w:name="Medium List 2 Accent 6" w:semiHidden="0" w:uiPriority="66" w:unhideWhenUsed="0"/>
-    <w:lsdException w:name="Medium Grid 1 Accent 6" w:semiHidden="0" w:uiPriority="67" w:unhideWhenUsed="0"/>
-    <w:lsdException w:name="Medium Grid 2 Accent 6" w:semiHidden="0" w:uiPriority="68" w:unhideWhenUsed="0"/>
-    <w:lsdException w:name="Medium Grid 3 Accent 6" w:semiHidden="0" w:uiPriority="69" w:unhideWhenUsed="0"/>
-    <w:lsdException w:name="Dark List Accent 6" w:semiHidden="0" w:uiPriority="70" w:unhideWhenUsed="0"/>
-    <w:lsdException w:name="Colorful Shading Accent 6" w:semiHidden="0" w:uiPriority="71" w:unhideWhenUsed="0"/>
-    <w:lsdException w:name="Colorful List Accent 6" w:semiHidden="0" w:uiPriority="72" w:unhideWhenUsed="0"/>
-    <w:lsdException w:name="Colorful Grid Accent 6" w:semiHidden="0" w:uiPriority="73" w:unhideWhenUsed="0"/>
-    <w:lsdException w:name="Subtle Emphasis" w:semiHidden="0" w:uiPriority="19" w:unhideWhenUsed="0" w:qFormat="1"/>
-    <w:lsdException w:name="Intense Emphasis" w:semiHidden="0" w:uiPriority="21" w:unhideWhenUsed="0" w:qFormat="1"/>
-    <w:lsdException w:name="Subtle Reference" w:semiHidden="0" w:uiPriority="31" w:unhideWhenUsed="0" w:qFormat="1"/>
-    <w:lsdException w:name="Intense Reference" w:semiHidden="0" w:uiPriority="32" w:unhideWhenUsed="0" w:qFormat="1"/>
-    <w:lsdException w:name="Book Title" w:semiHidden="0" w:uiPriority="33" w:unhideWhenUsed="0" w:qFormat="1"/>
-    <w:lsdException w:name="Bibliography" w:uiPriority="37"/>
-    <w:lsdException w:name="TOC Heading" w:uiPriority="39" w:qFormat="1"/>
-  </w:latentStyles>
-  <w:style w:type="paragraph" w:default="1" w:styleId="Normale">
-    <w:name w:val="Normal"/>
-    <w:qFormat/>
-    <w:rsid w:val="005F235E"/>
-    <w:pPr>
-      <w:spacing w:after="160" w:line="259" w:lineRule="auto"/>
-    </w:pPr>
-  </w:style>
-  <w:style w:type="character" w:default="1" w:styleId="Carpredefinitoparagrafo">
-    <w:name w:val="Default Paragraph Font"/>
-    <w:uiPriority w:val="1"/>
-    <w:semiHidden/>
-    <w:unhideWhenUsed/>
-  </w:style>
-  <w:style w:type="table" w:default="1" w:styleId="Tabellanormale">
-    <w:name w:val="Normal Table"/>
-    <w:uiPriority w:val="99"/>
-    <w:semiHidden/>
-    <w:unhideWhenUsed/>
-    <w:tblPr>
-      <w:tblInd w:w="0" w:type="dxa"/>
-      <w:tblCellMar>
-        <w:top w:w="0" w:type="dxa"/>
-        <w:left w:w="108" w:type="dxa"/>
-        <w:bottom w:w="0" w:type="dxa"/>
-        <w:right w:w="108" w:type="dxa"/>
-      </w:tblCellMar>
-    </w:tblPr>
-  </w:style>
-  <w:style w:type="numbering" w:default="1" w:styleId="Nessunelenco">
-    <w:name w:val="No List"/>
-    <w:uiPriority w:val="99"/>
-    <w:semiHidden/>
-    <w:unhideWhenUsed/>
-  </w:style>
-  <w:style w:type="paragraph" w:styleId="NormaleWeb">
-    <w:name w:val="Normal (Web)"/>
-    <w:basedOn w:val="Normale"/>
-    <w:uiPriority w:val="99"/>
-    <w:unhideWhenUsed/>
-    <w:rsid w:val="005F235E"/>
-    <w:pPr>
-      <w:spacing w:before="100" w:beforeAutospacing="1" w:after="119" w:line="240" w:lineRule="auto"/>
-    </w:pPr>
-    <w:rPr>
-      <w:rFonts w:ascii="Times New Roman" w:eastAsia="Times New Roman" w:hAnsi="Times New Roman" w:cs="Times New Roman"/>
-      <w:sz w:val="24"/>
-      <w:szCs w:val="24"/>
-      <w:lang w:eastAsia="it-IT"/>
-    </w:rPr>
-  </w:style>
-  <w:style w:type="paragraph" w:styleId="Nessunaspaziatura">
-    <w:name w:val="No Spacing"/>
-    <w:uiPriority w:val="1"/>
-    <w:qFormat/>
-    <w:rsid w:val="005F235E"/>
-    <w:pPr>
-      <w:spacing w:after="0" w:line="240" w:lineRule="auto"/>
-    </w:pPr>
-  </w:style>
-  <w:style w:type="character" w:styleId="Collegamentoipertestuale">
-    <w:name w:val="Hyperlink"/>
-    <w:basedOn w:val="Carpredefinitoparagrafo"/>
-    <w:uiPriority w:val="99"/>
-    <w:unhideWhenUsed/>
-    <w:rsid w:val="009B19A6"/>
-    <w:rPr>
-      <w:color w:val="0000FF" w:themeColor="hyperlink"/>
-      <w:u w:val="single"/>
-    </w:rPr>
-  </w:style>
-  <w:style w:type="paragraph" w:styleId="Testofumetto">
-    <w:name w:val="Balloon Text"/>
-    <w:basedOn w:val="Normale"/>
-    <w:link w:val="TestofumettoCarattere"/>
-    <w:uiPriority w:val="99"/>
-    <w:semiHidden/>
-    <w:unhideWhenUsed/>
-    <w:rsid w:val="009B19A6"/>
-    <w:pPr>
-      <w:spacing w:after="0" w:line="240" w:lineRule="auto"/>
-    </w:pPr>
-    <w:rPr>
-      <w:rFonts w:ascii="Tahoma" w:hAnsi="Tahoma" w:cs="Tahoma"/>
-      <w:sz w:val="16"/>
-      <w:szCs w:val="16"/>
-    </w:rPr>
-  </w:style>
-  <w:style w:type="character" w:customStyle="1" w:styleId="TestofumettoCarattere">
-    <w:name w:val="Testo fumetto Carattere"/>
-    <w:basedOn w:val="Carpredefinitoparagrafo"/>
-    <w:link w:val="Testofumetto"/>
-    <w:uiPriority w:val="99"/>
-    <w:semiHidden/>
-    <w:rsid w:val="009B19A6"/>
-    <w:rPr>
-      <w:rFonts w:ascii="Tahoma" w:hAnsi="Tahoma" w:cs="Tahoma"/>
-      <w:sz w:val="16"/>
-      <w:szCs w:val="16"/>
-    </w:rPr>
-  </w:style>
-  <w:style w:type="paragraph" w:styleId="Intestazione">
-    <w:name w:val="header"/>
-    <w:basedOn w:val="Normale"/>
-    <w:link w:val="IntestazioneCarattere"/>
-    <w:uiPriority w:val="99"/>
-    <w:unhideWhenUsed/>
-    <w:rsid w:val="00C00486"/>
-    <w:pPr>
-      <w:tabs>
-        <w:tab w:val="center" w:pos="4819"/>
-        <w:tab w:val="right" w:pos="9638"/>
-      </w:tabs>
-      <w:spacing w:after="0" w:line="240" w:lineRule="auto"/>
-    </w:pPr>
-  </w:style>
-  <w:style w:type="character" w:customStyle="1" w:styleId="IntestazioneCarattere">
-    <w:name w:val="Intestazione Carattere"/>
-    <w:basedOn w:val="Carpredefinitoparagrafo"/>
-    <w:link w:val="Intestazione"/>
-    <w:uiPriority w:val="99"/>
-    <w:rsid w:val="00C00486"/>
-  </w:style>
-  <w:style w:type="paragraph" w:styleId="Pidipagina">
-    <w:name w:val="footer"/>
-    <w:basedOn w:val="Normale"/>
-    <w:link w:val="PidipaginaCarattere"/>
-    <w:uiPriority w:val="99"/>
-    <w:unhideWhenUsed/>
-    <w:rsid w:val="00C00486"/>
-    <w:pPr>
-      <w:tabs>
-        <w:tab w:val="center" w:pos="4819"/>
-        <w:tab w:val="right" w:pos="9638"/>
-      </w:tabs>
-      <w:spacing w:after="0" w:line="240" w:lineRule="auto"/>
-    </w:pPr>
-  </w:style>
-  <w:style w:type="character" w:customStyle="1" w:styleId="PidipaginaCarattere">
-    <w:name w:val="Piè di pagina Carattere"/>
-    <w:basedOn w:val="Carpredefinitoparagrafo"/>
-    <w:link w:val="Pidipagina"/>
-    <w:uiPriority w:val="99"/>
-    <w:rsid w:val="00C00486"/>
-  </w:style>
-  <w:style w:type="paragraph" w:styleId="Paragrafoelenco">
-    <w:name w:val="List Paragraph"/>
-    <w:basedOn w:val="Normale"/>
-    <w:uiPriority w:val="34"/>
-    <w:qFormat/>
-    <w:rsid w:val="000902D0"/>
-    <w:pPr>
-      <w:ind w:left="720"/>
-      <w:contextualSpacing/>
-    </w:pPr>
-  </w:style>
-</w:styles>
-</file>
-
-<file path=word/stylesWithEffects.xml><?xml version="1.0" encoding="utf-8"?>
-<w:styles xmlns:wpc="http://schemas.microsoft.com/office/word/2010/wordprocessingCanvas" xmlns:mc="http://schemas.openxmlformats.org/markup-compatibility/2006" xmlns:o="urn:schemas-microsoft-com:office:office" xmlns:r="http://schemas.openxmlformats.org/officeDocument/2006/relationships" xmlns:m="http://schemas.openxmlformats.org/officeDocument/2006/math" xmlns:v="urn:schemas-microsoft-com:vml" xmlns:wp14="http://schemas.microsoft.com/office/word/2010/wordprocessingDrawing" xmlns:wp="http://schemas.openxmlformats.org/drawingml/2006/wordprocessingDrawing" xmlns:w10="urn:schemas-microsoft-com:office:word" xmlns:w="http://schemas.openxmlformats.org/wordprocessingml/2006/main" xmlns:w14="http://schemas.microsoft.com/office/word/2010/wordml" xmlns:wpg="http://schemas.microsoft.com/office/word/2010/wordprocessingGroup" xmlns:wpi="http://schemas.microsoft.com/office/word/2010/wordprocessingInk" xmlns:wne="http://schemas.microsoft.com/office/word/2006/wordml" xmlns:wps="http://schemas.microsoft.com/office/word/2010/wordprocessingShape" mc:Ignorable="w14 wp14">
-  <w:docDefaults>
-    <w:rPrDefault>
-      <w:rPr>
-        <w:rFonts w:asciiTheme="minorHAnsi" w:eastAsiaTheme="minorHAnsi" w:hAnsiTheme="minorHAnsi" w:cstheme="minorBidi"/>
-        <w:sz w:val="22"/>
-        <w:szCs w:val="22"/>
-        <w:lang w:val="it-IT" w:eastAsia="en-US" w:bidi="ar-SA"/>
-      </w:rPr>
-    </w:rPrDefault>
-    <w:pPrDefault>
-      <w:pPr>
-        <w:spacing w:after="200" w:line="276" w:lineRule="auto"/>
-      </w:pPr>
-    </w:pPrDefault>
-  </w:docDefaults>
-  <w:latentStyles w:defLockedState="0" w:defUIPriority="99" w:defSemiHidden="1" w:defUnhideWhenUsed="1" w:defQFormat="0" w:count="267">
-    <w:lsdException w:name="Normal" w:semiHidden="0" w:uiPriority="0" w:unhideWhenUsed="0" w:qFormat="1"/>
-    <w:lsdException w:name="heading 1" w:semiHidden="0" w:uiPriority="9" w:unhideWhenUsed="0" w:qFormat="1"/>
-    <w:lsdException w:name="heading 2" w:uiPriority="9" w:qFormat="1"/>
-    <w:lsdException w:name="heading 3" w:uiPriority="9" w:qFormat="1"/>
-    <w:lsdException w:name="heading 4" w:uiPriority="9" w:qFormat="1"/>
-    <w:lsdException w:name="heading 5" w:uiPriority="9" w:qFormat="1"/>
-    <w:lsdException w:name="heading 6" w:uiPriority="9" w:qFormat="1"/>
-    <w:lsdException w:name="heading 7" w:uiPriority="9" w:qFormat="1"/>
-    <w:lsdException w:name="heading 8" w:uiPriority="9" w:qFormat="1"/>
-    <w:lsdException w:name="heading 9" w:uiPriority="9" w:qFormat="1"/>
-    <w:lsdException w:name="toc 1" w:uiPriority="39"/>
-    <w:lsdException w:name="toc 2" w:uiPriority="39"/>
-    <w:lsdException w:name="toc 3" w:uiPriority="39"/>
-    <w:lsdException w:name="toc 4" w:uiPriority="39"/>
-    <w:lsdException w:name="toc 5" w:uiPriority="39"/>
-    <w:lsdException w:name="toc 6" w:uiPriority="39"/>
-    <w:lsdException w:name="toc 7" w:uiPriority="39"/>
-    <w:lsdException w:name="toc 8" w:uiPriority="39"/>
-    <w:lsdException w:name="toc 9" w:uiPriority="39"/>
-    <w:lsdException w:name="caption" w:uiPriority="35" w:qFormat="1"/>
-    <w:lsdException w:name="Title" w:semiHidden="0" w:uiPriority="10" w:unhideWhenUsed="0" w:qFormat="1"/>
-    <w:lsdException w:name="Default Paragraph Font" w:uiPriority="1"/>
-    <w:lsdException w:name="Subtitle" w:semiHidden="0" w:uiPriority="11" w:unhideWhenUsed="0" w:qFormat="1"/>
-    <w:lsdException w:name="Strong" w:semiHidden="0" w:uiPriority="22" w:unhideWhenUsed="0" w:qFormat="1"/>
-    <w:lsdException w:name="Emphasis" w:semiHidden="0" w:uiPriority="20" w:unhideWhenUsed="0" w:qFormat="1"/>
-    <w:lsdException w:name="Table Grid" w:uiPriority="59"/>
-    <w:lsdException w:name="Placeholder Text" w:unhideWhenUsed="0"/>
-    <w:lsdException w:name="No Spacing" w:semiHidden="0" w:uiPriority="1" w:unhideWhenUsed="0" w:qFormat="1"/>
-    <w:lsdException w:name="Light Shading" w:semiHidden="0" w:uiPriority="60" w:unhideWhenUsed="0"/>
-    <w:lsdException w:name="Light List" w:semiHidden="0" w:uiPriority="61" w:unhideWhenUsed="0"/>
-    <w:lsdException w:name="Light Grid" w:semiHidden="0" w:uiPriority="62" w:unhideWhenUsed="0"/>
-    <w:lsdException w:name="Medium Shading 1" w:semiHidden="0" w:uiPriority="63" w:unhideWhenUsed="0"/>
-    <w:lsdException w:name="Medium Shading 2" w:semiHidden="0" w:uiPriority="64" w:unhideWhenUsed="0"/>
-    <w:lsdException w:name="Medium List 1" w:semiHidden="0" w:uiPriority="65" w:unhideWhenUsed="0"/>
-    <w:lsdException w:name="Medium List 2" w:semiHidden="0" w:uiPriority="66" w:unhideWhenUsed="0"/>
-    <w:lsdException w:name="Medium Grid 1" w:semiHidden="0" w:uiPriority="67" w:unhideWhenUsed="0"/>
-    <w:lsdException w:name="Medium Grid 2" w:semiHidden="0" w:uiPriority="68" w:unhideWhenUsed="0"/>
-    <w:lsdException w:name="Medium Grid 3" w:semiHidden="0" w:uiPriority="69" w:unhideWhenUsed="0"/>
-    <w:lsdException w:name="Dark List" w:semiHidden="0" w:uiPriority="70" w:unhideWhenUsed="0"/>
-    <w:lsdException w:name="Colorful Shading" w:semiHidden="0" w:uiPriority="71" w:unhideWhenUsed="0"/>
-    <w:lsdException w:name="Colorful List" w:semiHidden="0" w:uiPriority="72" w:unhideWhenUsed="0"/>
-    <w:lsdException w:name="Colorful Grid" w:semiHidden="0" w:uiPriority="73" w:unhideWhenUsed="0"/>
-    <w:lsdException w:name="Light Shading Accent 1" w:semiHidden="0" w:uiPriority="60" w:unhideWhenUsed="0"/>
-    <w:lsdException w:name="Light List Accent 1" w:semiHidden="0" w:uiPriority="61" w:unhideWhenUsed="0"/>
-    <w:lsdException w:name="Light Grid Accent 1" w:semiHidden="0" w:uiPriority="62" w:unhideWhenUsed="0"/>
-    <w:lsdException w:name="Medium Shading 1 Accent 1" w:semiHidden="0" w:uiPriority="63" w:unhideWhenUsed="0"/>
-    <w:lsdException w:name="Medium Shading 2 Accent 1" w:semiHidden="0" w:uiPriority="64" w:unhideWhenUsed="0"/>
-    <w:lsdException w:name="Medium List 1 Accent 1" w:semiHidden="0" w:uiPriority="65" w:unhideWhenUsed="0"/>
-    <w:lsdException w:name="Revision" w:unhideWhenUsed="0"/>
-    <w:lsdException w:name="List Paragraph" w:semiHidden="0" w:uiPriority="34" w:unhideWhenUsed="0" w:qFormat="1"/>
-    <w:lsdException w:name="Quote" w:semiHidden="0" w:uiPriority="29" w:unhideWhenUsed="0" w:qFormat="1"/>
-    <w:lsdException w:name="Intense Quote" w:semiHidden="0" w:uiPriority="30" w:unhideWhenUsed="0" w:qFormat="1"/>
-    <w:lsdException w:name="Medium List 2 Accent 1" w:semiHidden="0" w:uiPriority="66" w:unhideWhenUsed="0"/>
-    <w:lsdException w:name="Medium Grid 1 Accent 1" w:semiHidden="0" w:uiPriority="67" w:unhideWhenUsed="0"/>
-    <w:lsdException w:name="Medium Grid 2 Accent 1" w:semiHidden="0" w:uiPriority="68" w:unhideWhenUsed="0"/>
-    <w:lsdException w:name="Medium Grid 3 Accent 1" w:semiHidden="0" w:uiPriority="69" w:unhideWhenUsed="0"/>
-    <w:lsdException w:name="Dark List Accent 1" w:semiHidden="0" w:uiPriority="70" w:unhideWhenUsed="0"/>
-    <w:lsdException w:name="Colorful Shading Accent 1" w:semiHidden="0" w:uiPriority="71" w:unhideWhenUsed="0"/>
-    <w:lsdException w:name="Colorful List Accent 1" w:semiHidden="0" w:uiPriority="72" w:unhideWhenUsed="0"/>
-    <w:lsdException w:name="Colorful Grid Accent 1" w:semiHidden="0" w:uiPriority="73" w:unhideWhenUsed="0"/>
-    <w:lsdException w:name="Light Shading Accent 2" w:semiHidden="0" w:uiPriority="60" w:unhideWhenUsed="0"/>
-    <w:lsdException w:name="Light List Accent 2" w:semiHidden="0" w:uiPriority="61" w:unhideWhenUsed="0"/>
-    <w:lsdException w:name="Light Grid Accent 2" w:semiHidden="0" w:uiPriority="62" w:unhideWhenUsed="0"/>
-    <w:lsdException w:name="Medium Shading 1 Accent 2" w:semiHidden="0" w:uiPriority="63" w:unhideWhenUsed="0"/>
-    <w:lsdException w:name="Medium Shading 2 Accent 2" w:semiHidden="0" w:uiPriority="64" w:unhideWhenUsed="0"/>
-    <w:lsdException w:name="Medium List 1 Accent 2" w:semiHidden="0" w:uiPriority="65" w:unhideWhenUsed="0"/>
-    <w:lsdException w:name="Medium List 2 Accent 2" w:semiHidden="0" w:uiPriority="66" w:unhideWhenUsed="0"/>
-    <w:lsdException w:name="Medium Grid 1 Accent 2" w:semiHidden="0" w:uiPriority="67" w:unhideWhenUsed="0"/>
-    <w:lsdException w:name="Medium Grid 2 Accent 2" w:semiHidden="0" w:uiPriority="68" w:unhideWhenUsed="0"/>
-    <w:lsdException w:name="Medium Grid 3 Accent 2" w:semiHidden="0" w:uiPriority="69" w:unhideWhenUsed="0"/>
-    <w:lsdException w:name="Dark List Accent 2" w:semiHidden="0" w:uiPriority="70" w:unhideWhenUsed="0"/>
-    <w:lsdException w:name="Colorful Shading Accent 2" w:semiHidden="0" w:uiPriority="71" w:unhideWhenUsed="0"/>
-    <w:lsdException w:name="Colorful List Accent 2" w:semiHidden="0" w:uiPriority="72" w:unhideWhenUsed="0"/>
-    <w:lsdException w:name="Colorful Grid Accent 2" w:semiHidden="0" w:uiPriority="73" w:unhideWhenUsed="0"/>
-    <w:lsdException w:name="Light Shading Accent 3" w:semiHidden="0" w:uiPriority="60" w:unhideWhenUsed="0"/>
-    <w:lsdException w:name="Light List Accent 3" w:semiHidden="0" w:uiPriority="61" w:unhideWhenUsed="0"/>
-    <w:lsdException w:name="Light Grid Accent 3" w:semiHidden="0" w:uiPriority="62" w:unhideWhenUsed="0"/>
-    <w:lsdException w:name="Medium Shading 1 Accent 3" w:semiHidden="0" w:uiPriority="63" w:unhideWhenUsed="0"/>
-    <w:lsdException w:name="Medium Shading 2 Accent 3" w:semiHidden="0" w:uiPriority="64" w:unhideWhenUsed="0"/>
-    <w:lsdException w:name="Medium List 1 Accent 3" w:semiHidden="0" w:uiPriority="65" w:unhideWhenUsed="0"/>
-    <w:lsdException w:name="Medium List 2 Accent 3" w:semiHidden="0" w:uiPriority="66" w:unhideWhenUsed="0"/>
-    <w:lsdException w:name="Medium Grid 1 Accent 3" w:semiHidden="0" w:uiPriority="67" w:unhideWhenUsed="0"/>
-    <w:lsdException w:name="Medium Grid 2 Accent 3" w:semiHidden="0" w:uiPriority="68" w:unhideWhenUsed="0"/>
-    <w:lsdException w:name="Medium Grid 3 Accent 3" w:semiHidden="0" w:uiPriority="69" w:unhideWhenUsed="0"/>
-    <w:lsdException w:name="Dark List Accent 3" w:semiHidden="0" w:uiPriority="70" w:unhideWhenUsed="0"/>
-    <w:lsdException w:name="Colorful Shading Accent 3" w:semiHidden="0" w:uiPriority="71" w:unhideWhenUsed="0"/>
-    <w:lsdException w:name="Colorful List Accent 3" w:semiHidden="0" w:uiPriority="72" w:unhideWhenUsed="0"/>
-    <w:lsdException w:name="Colorful Grid Accent 3" w:semiHidden="0" w:uiPriority="73" w:unhideWhenUsed="0"/>
-    <w:lsdException w:name="Light Shading Accent 4" w:semiHidden="0" w:uiPriority="60" w:unhideWhenUsed="0"/>
-    <w:lsdException w:name="Light List Accent 4" w:semiHidden="0" w:uiPriority="61" w:unhideWhenUsed="0"/>
-    <w:lsdException w:name="Light Grid Accent 4" w:semiHidden="0" w:uiPriority="62" w:unhideWhenUsed="0"/>
-    <w:lsdException w:name="Medium Shading 1 Accent 4" w:semiHidden="0" w:uiPriority="63" w:unhideWhenUsed="0"/>
-    <w:lsdException w:name="Medium Shading 2 Accent 4" w:semiHidden="0" w:uiPriority="64" w:unhideWhenUsed="0"/>
-    <w:lsdException w:name="Medium List 1 Accent 4" w:semiHidden="0" w:uiPriority="65" w:unhideWhenUsed="0"/>
-    <w:lsdException w:name="Medium List 2 Accent 4" w:semiHidden="0" w:uiPriority="66" w:unhideWhenUsed="0"/>
-    <w:lsdException w:name="Medium Grid 1 Accent 4" w:semiHidden="0" w:uiPriority="67" w:unhideWhenUsed="0"/>
-    <w:lsdException w:name="Medium Grid 2 Accent 4" w:semiHidden="0" w:uiPriority="68" w:unhideWhenUsed="0"/>
-    <w:lsdException w:name="Medium Grid 3 Accent 4" w:semiHidden="0" w:uiPriority="69" w:unhideWhenUsed="0"/>
-    <w:lsdException w:name="Dark List Accent 4" w:semiHidden="0" w:uiPriority="70" w:unhideWhenUsed="0"/>
-    <w:lsdException w:name="Colorful Shading Accent 4" w:semiHidden="0" w:uiPriority="71" w:unhideWhenUsed="0"/>
-    <w:lsdException w:name="Colorful List Accent 4" w:semiHidden="0" w:uiPriority="72" w:unhideWhenUsed="0"/>
-    <w:lsdException w:name="Colorful Grid Accent 4" w:semiHidden="0" w:uiPriority="73" w:unhideWhenUsed="0"/>
-    <w:lsdException w:name="Light Shading Accent 5" w:semiHidden="0" w:uiPriority="60" w:unhideWhenUsed="0"/>
-    <w:lsdException w:name="Light List Accent 5" w:semiHidden="0" w:uiPriority="61" w:unhideWhenUsed="0"/>
-    <w:lsdException w:name="Light Grid Accent 5" w:semiHidden="0" w:uiPriority="62" w:unhideWhenUsed="0"/>
-    <w:lsdException w:name="Medium Shading 1 Accent 5" w:semiHidden="0" w:uiPriority="63" w:unhideWhenUsed="0"/>
-    <w:lsdException w:name="Medium Shading 2 Accent 5" w:semiHidden="0" w:uiPriority="64" w:unhideWhenUsed="0"/>
-    <w:lsdException w:name="Medium List 1 Accent 5" w:semiHidden="0" w:uiPriority="65" w:unhideWhenUsed="0"/>
-    <w:lsdException w:name="Medium List 2 Accent 5" w:semiHidden="0" w:uiPriority="66" w:unhideWhenUsed="0"/>
-    <w:lsdException w:name="Medium Grid 1 Accent 5" w:semiHidden="0" w:uiPriority="67" w:unhideWhenUsed="0"/>
-    <w:lsdException w:name="Medium Grid 2 Accent 5" w:semiHidden="0" w:uiPriority="68" w:unhideWhenUsed="0"/>
-    <w:lsdException w:name="Medium Grid 3 Accent 5" w:semiHidden="0" w:uiPriority="69" w:unhideWhenUsed="0"/>
-    <w:lsdException w:name="Dark List Accent 5" w:semiHidden="0" w:uiPriority="70" w:unhideWhenUsed="0"/>
-    <w:lsdException w:name="Colorful Shading Accent 5" w:semiHidden="0" w:uiPriority="71" w:unhideWhenUsed="0"/>
-    <w:lsdException w:name="Colorful List Accent 5" w:semiHidden="0" w:uiPriority="72" w:unhideWhenUsed="0"/>
-    <w:lsdException w:name="Colorful Grid Accent 5" w:semiHidden="0" w:uiPriority="73" w:unhideWhenUsed="0"/>
-    <w:lsdException w:name="Light Shading Accent 6" w:semiHidden="0" w:uiPriority="60" w:unhideWhenUsed="0"/>
-    <w:lsdException w:name="Light List Accent 6" w:semiHidden="0" w:uiPriority="61" w:unhideWhenUsed="0"/>
-    <w:lsdException w:name="Light Grid Accent 6" w:semiHidden="0" w:uiPriority="62" w:unhideWhenUsed="0"/>
-    <w:lsdException w:name="Medium Shading 1 Accent 6" w:semiHidden="0" w:uiPriority="63" w:unhideWhenUsed="0"/>
-    <w:lsdException w:name="Medium Shading 2 Accent 6" w:semiHidden="0" w:uiPriority="64" w:unhideWhenUsed="0"/>
-    <w:lsdException w:name="Medium List 1 Accent 6" w:semiHidden="0" w:uiPriority="65" w:unhideWhenUsed="0"/>
-    <w:lsdException w:name="Medium List 2 Accent 6" w:semiHidden="0" w:uiPriority="66" w:unhideWhenUsed="0"/>
-    <w:lsdException w:name="Medium Grid 1 Accent 6" w:semiHidden="0" w:uiPriority="67" w:unhideWhenUsed="0"/>
-    <w:lsdException w:name="Medium Grid 2 Accent 6" w:semiHidden="0" w:uiPriority="68" w:unhideWhenUsed="0"/>
-    <w:lsdException w:name="Medium Grid 3 Accent 6" w:semiHidden="0" w:uiPriority="69" w:unhideWhenUsed="0"/>
-    <w:lsdException w:name="Dark List Accent 6" w:semiHidden="0" w:uiPriority="70" w:unhideWhenUsed="0"/>
-    <w:lsdException w:name="Colorful Shading Accent 6" w:semiHidden="0" w:uiPriority="71" w:unhideWhenUsed="0"/>
-    <w:lsdException w:name="Colorful List Accent 6" w:semiHidden="0" w:uiPriority="72" w:unhideWhenUsed="0"/>
-    <w:lsdException w:name="Colorful Grid Accent 6" w:semiHidden="0" w:uiPriority="73" w:unhideWhenUsed="0"/>
-    <w:lsdException w:name="Subtle Emphasis" w:semiHidden="0" w:uiPriority="19" w:unhideWhenUsed="0" w:qFormat="1"/>
-    <w:lsdException w:name="Intense Emphasis" w:semiHidden="0" w:uiPriority="21" w:unhideWhenUsed="0" w:qFormat="1"/>
-    <w:lsdException w:name="Subtle Reference" w:semiHidden="0" w:uiPriority="31" w:unhideWhenUsed="0" w:qFormat="1"/>
-    <w:lsdException w:name="Intense Reference" w:semiHidden="0" w:uiPriority="32" w:unhideWhenUsed="0" w:qFormat="1"/>
-    <w:lsdException w:name="Book Title" w:semiHidden="0" w:uiPriority="33" w:unhideWhenUsed="0" w:qFormat="1"/>
-    <w:lsdException w:name="Bibliography" w:uiPriority="37"/>
-    <w:lsdException w:name="TOC Heading" w:uiPriority="39" w:qFormat="1"/>
+  <w:latentStyles w:defLockedState="0" w:defUIPriority="99" w:defSemiHidden="0" w:defUnhideWhenUsed="0" w:defQFormat="0" w:count="376">
+    <w:lsdException w:name="Normal" w:uiPriority="0" w:qFormat="1"/>
+    <w:lsdException w:name="heading 1" w:uiPriority="9" w:qFormat="1"/>
+    <w:lsdException w:name="heading 2" w:semiHidden="1" w:uiPriority="9" w:unhideWhenUsed="1" w:qFormat="1"/>
+    <w:lsdException w:name="heading 3" w:semiHidden="1" w:uiPriority="9" w:unhideWhenUsed="1" w:qFormat="1"/>
+    <w:lsdException w:name="heading 4" w:semiHidden="1" w:uiPriority="9" w:unhideWhenUsed="1" w:qFormat="1"/>
+    <w:lsdException w:name="heading 5" w:semiHidden="1" w:uiPriority="9" w:unhideWhenUsed="1" w:qFormat="1"/>
+    <w:lsdException w:name="heading 6" w:semiHidden="1" w:uiPriority="9" w:unhideWhenUsed="1" w:qFormat="1"/>
+    <w:lsdException w:name="heading 7" w:semiHidden="1" w:uiPriority="9" w:unhideWhenUsed="1" w:qFormat="1"/>
+    <w:lsdException w:name="heading 8" w:semiHidden="1" w:uiPriority="9" w:unhideWhenUsed="1" w:qFormat="1"/>
+    <w:lsdException w:name="heading 9" w:semiHidden="1" w:uiPriority="9" w:unhideWhenUsed="1" w:qFormat="1"/>
+    <w:lsdException w:name="index 1" w:semiHidden="1" w:unhideWhenUsed="1"/>
+    <w:lsdException w:name="index 2" w:semiHidden="1" w:unhideWhenUsed="1"/>
+    <w:lsdException w:name="index 3" w:semiHidden="1" w:unhideWhenUsed="1"/>
+    <w:lsdException w:name="index 4" w:semiHidden="1" w:unhideWhenUsed="1"/>
+    <w:lsdException w:name="index 5" w:semiHidden="1" w:unhideWhenUsed="1"/>
+    <w:lsdException w:name="index 6" w:semiHidden="1" w:unhideWhenUsed="1"/>
+    <w:lsdException w:name="index 7" w:semiHidden="1" w:unhideWhenUsed="1"/>
+    <w:lsdException w:name="index 8" w:semiHidden="1" w:unhideWhenUsed="1"/>
+    <w:lsdException w:name="index 9" w:semiHidden="1" w:unhideWhenUsed="1"/>
+    <w:lsdException w:name="toc 1" w:semiHidden="1" w:uiPriority="39" w:unhideWhenUsed="1"/>
+    <w:lsdException w:name="toc 2" w:semiHidden="1" w:uiPriority="39" w:unhideWhenUsed="1"/>
+    <w:lsdException w:name="toc 3" w:semiHidden="1" w:uiPriority="39" w:unhideWhenUsed="1"/>
+    <w:lsdException w:name="toc 4" w:semiHidden="1" w:uiPriority="39" w:unhideWhenUsed="1"/>
+    <w:lsdException w:name="toc 5" w:semiHidden="1" w:uiPriority="39" w:unhideWhenUsed="1"/>
+    <w:lsdException w:name="toc 6" w:semiHidden="1" w:uiPriority="39" w:unhideWhenUsed="1"/>
+    <w:lsdException w:name="toc 7" w:semiHidden="1" w:uiPriority="39" w:unhideWhenUsed="1"/>
+    <w:lsdException w:name="toc 8" w:semiHidden="1" w:uiPriority="39" w:unhideWhenUsed="1"/>
+    <w:lsdException w:name="toc 9" w:semiHidden="1" w:uiPriority="39" w:unhideWhenUsed="1"/>
+    <w:lsdException w:name="Normal Indent" w:semiHidden="1" w:unhideWhenUsed="1"/>
+    <w:lsdException w:name="footnote text" w:semiHidden="1" w:unhideWhenUsed="1"/>
+    <w:lsdException w:name="annotation text" w:semiHidden="1" w:unhideWhenUsed="1"/>
+    <w:lsdException w:name="header" w:semiHidden="1" w:unhideWhenUsed="1"/>
+    <w:lsdException w:name="footer" w:semiHidden="1" w:unhideWhenUsed="1"/>
+    <w:lsdException w:name="index heading" w:semiHidden="1" w:unhideWhenUsed="1"/>
+    <w:lsdException w:name="caption" w:semiHidden="1" w:uiPriority="35" w:unhideWhenUsed="1" w:qFormat="1"/>
+    <w:lsdException w:name="table of figures" w:semiHidden="1" w:unhideWhenUsed="1"/>
+    <w:lsdException w:name="envelope address" w:semiHidden="1" w:unhideWhenUsed="1"/>
+    <w:lsdException w:name="envelope return" w:semiHidden="1" w:unhideWhenUsed="1"/>
+    <w:lsdException w:name="footnote reference" w:semiHidden="1" w:unhideWhenUsed="1"/>
+    <w:lsdException w:name="annotation reference" w:semiHidden="1" w:unhideWhenUsed="1"/>
+    <w:lsdException w:name="line number" w:semiHidden="1" w:unhideWhenUsed="1"/>
+    <w:lsdException w:name="page number" w:semiHidden="1" w:unhideWhenUsed="1"/>
+    <w:lsdException w:name="endnote reference" w:semiHidden="1" w:unhideWhenUsed="1"/>
+    <w:lsdException w:name="endnote text" w:semiHidden="1" w:unhideWhenUsed="1"/>
+    <w:lsdException w:name="table of authorities" w:semiHidden="1" w:unhideWhenUsed="1"/>
+    <w:lsdException w:name="macro" w:semiHidden="1" w:unhideWhenUsed="1"/>
+    <w:lsdException w:name="toa heading" w:semiHidden="1" w:unhideWhenUsed="1"/>
+    <w:lsdException w:name="List" w:semiHidden="1" w:unhideWhenUsed="1"/>
+    <w:lsdException w:name="List Bullet" w:semiHidden="1" w:unhideWhenUsed="1"/>
+    <w:lsdException w:name="List Number" w:semiHidden="1" w:unhideWhenUsed="1"/>
+    <w:lsdException w:name="List 2" w:semiHidden="1" w:unhideWhenUsed="1"/>
+    <w:lsdException w:name="List 3" w:semiHidden="1" w:unhideWhenUsed="1"/>
+    <w:lsdException w:name="List 4" w:semiHidden="1" w:unhideWhenUsed="1"/>
+    <w:lsdException w:name="List 5" w:semiHidden="1" w:unhideWhenUsed="1"/>
+    <w:lsdException w:name="List Bullet 2" w:semiHidden="1" w:unhideWhenUsed="1"/>
+    <w:lsdException w:name="List Bullet 3" w:semiHidden="1" w:unhideWhenUsed="1"/>
+    <w:lsdException w:name="List Bullet 4" w:semiHidden="1" w:unhideWhenUsed="1"/>
+    <w:lsdException w:name="List Bullet 5" w:semiHidden="1" w:unhideWhenUsed="1"/>
+    <w:lsdException w:name="List Number 2" w:semiHidden="1" w:unhideWhenUsed="1"/>
+    <w:lsdException w:name="List Number 3" w:semiHidden="1" w:unhideWhenUsed="1"/>
+    <w:lsdException w:name="List Number 4" w:semiHidden="1" w:unhideWhenUsed="1"/>
+    <w:lsdException w:name="List Number 5" w:semiHidden="1" w:unhideWhenUsed="1"/>
+    <w:lsdException w:name="Title" w:uiPriority="10" w:qFormat="1"/>
+    <w:lsdException w:name="Closing" w:semiHidden="1" w:unhideWhenUsed="1"/>
+    <w:lsdException w:name="Signature" w:semiHidden="1" w:unhideWhenUsed="1"/>
+    <w:lsdException w:name="Default Paragraph Font" w:semiHidden="1" w:uiPriority="1" w:unhideWhenUsed="1"/>
+    <w:lsdException w:name="Body Text" w:semiHidden="1" w:unhideWhenUsed="1"/>
+    <w:lsdException w:name="Body Text Indent" w:semiHidden="1" w:unhideWhenUsed="1"/>
+    <w:lsdException w:name="List Continue" w:semiHidden="1" w:unhideWhenUsed="1"/>
+    <w:lsdException w:name="List Continue 2" w:semiHidden="1" w:unhideWhenUsed="1"/>
+    <w:lsdException w:name="List Continue 3" w:semiHidden="1" w:unhideWhenUsed="1"/>
+    <w:lsdException w:name="List Continue 4" w:semiHidden="1" w:unhideWhenUsed="1"/>
+    <w:lsdException w:name="List Continue 5" w:semiHidden="1" w:unhideWhenUsed="1"/>
+    <w:lsdException w:name="Message Header" w:semiHidden="1" w:unhideWhenUsed="1"/>
+    <w:lsdException w:name="Subtitle" w:uiPriority="11" w:qFormat="1"/>
+    <w:lsdException w:name="Salutation" w:semiHidden="1" w:unhideWhenUsed="1"/>
+    <w:lsdException w:name="Date" w:semiHidden="1" w:unhideWhenUsed="1"/>
+    <w:lsdException w:name="Body Text First Indent" w:semiHidden="1" w:unhideWhenUsed="1"/>
+    <w:lsdException w:name="Body Text First Indent 2" w:semiHidden="1" w:unhideWhenUsed="1"/>
+    <w:lsdException w:name="Note Heading" w:semiHidden="1" w:unhideWhenUsed="1"/>
+    <w:lsdException w:name="Body Text 2" w:semiHidden="1" w:unhideWhenUsed="1"/>
+    <w:lsdException w:name="Body Text 3" w:semiHidden="1" w:unhideWhenUsed="1"/>
+    <w:lsdException w:name="Body Text Indent 2" w:semiHidden="1" w:unhideWhenUsed="1"/>
+    <w:lsdException w:name="Body Text Indent 3" w:semiHidden="1" w:unhideWhenUsed="1"/>
+    <w:lsdException w:name="Block Text" w:semiHidden="1" w:unhideWhenUsed="1"/>
+    <w:lsdException w:name="Hyperlink" w:semiHidden="1" w:unhideWhenUsed="1"/>
+    <w:lsdException w:name="FollowedHyperlink" w:semiHidden="1" w:unhideWhenUsed="1"/>
+    <w:lsdException w:name="Strong" w:uiPriority="22" w:qFormat="1"/>
+    <w:lsdException w:name="Emphasis" w:uiPriority="20" w:qFormat="1"/>
+    <w:lsdException w:name="Document Map" w:semiHidden="1" w:unhideWhenUsed="1"/>
+    <w:lsdException w:name="Plain Text" w:semiHidden="1" w:unhideWhenUsed="1"/>
+    <w:lsdException w:name="E-mail Signature" w:semiHidden="1" w:unhideWhenUsed="1"/>
+    <w:lsdException w:name="HTML Top of Form" w:semiHidden="1" w:unhideWhenUsed="1"/>
+    <w:lsdException w:name="HTML Bottom of Form" w:semiHidden="1" w:unhideWhenUsed="1"/>
+    <w:lsdException w:name="Normal (Web)" w:semiHidden="1" w:unhideWhenUsed="1"/>
+    <w:lsdException w:name="HTML Acronym" w:semiHidden="1" w:unhideWhenUsed="1"/>
+    <w:lsdException w:name="HTML Address" w:semiHidden="1" w:unhideWhenUsed="1"/>
+    <w:lsdException w:name="HTML Cite" w:semiHidden="1" w:unhideWhenUsed="1"/>
+    <w:lsdException w:name="HTML Code" w:semiHidden="1" w:unhideWhenUsed="1"/>
+    <w:lsdException w:name="HTML Definition" w:semiHidden="1" w:unhideWhenUsed="1"/>
+    <w:lsdException w:name="HTML Keyboard" w:semiHidden="1" w:unhideWhenUsed="1"/>
+    <w:lsdException w:name="HTML Preformatted" w:semiHidden="1" w:unhideWhenUsed="1"/>
+    <w:lsdException w:name="HTML Sample" w:semiHidden="1" w:unhideWhenUsed="1"/>
+    <w:lsdException w:name="HTML Typewriter" w:semiHidden="1" w:unhideWhenUsed="1"/>
+    <w:lsdException w:name="HTML Variable" w:semiHidden="1" w:unhideWhenUsed="1"/>
+    <w:lsdException w:name="Normal Table" w:semiHidden="1" w:unhideWhenUsed="1"/>
+    <w:lsdException w:name="annotation subject" w:semiHidden="1" w:unhideWhenUsed="1"/>
+    <w:lsdException w:name="No List" w:semiHidden="1" w:unhideWhenUsed="1"/>
+    <w:lsdException w:name="Outline List 1" w:semiHidden="1" w:unhideWhenUsed="1"/>
+    <w:lsdException w:name="Outline List 2" w:semiHidden="1" w:unhideWhenUsed="1"/>
+    <w:lsdException w:name="Outline List 3" w:semiHidden="1" w:unhideWhenUsed="1"/>
+    <w:lsdException w:name="Table Simple 1" w:semiHidden="1" w:unhideWhenUsed="1"/>
+    <w:lsdException w:name="Table Simple 2" w:semiHidden="1" w:unhideWhenUsed="1"/>
+    <w:lsdException w:name="Table Simple 3" w:semiHidden="1" w:unhideWhenUsed="1"/>
+    <w:lsdException w:name="Table Classic 1" w:semiHidden="1" w:unhideWhenUsed="1"/>
+    <w:lsdException w:name="Table Classic 2" w:semiHidden="1" w:unhideWhenUsed="1"/>
+    <w:lsdException w:name="Table Classic 3" w:semiHidden="1" w:unhideWhenUsed="1"/>
+    <w:lsdException w:name="Table Classic 4" w:semiHidden="1" w:unhideWhenUsed="1"/>
+    <w:lsdException w:name="Table Colorful 1" w:semiHidden="1" w:unhideWhenUsed="1"/>
+    <w:lsdException w:name="Table Colorful 2" w:semiHidden="1" w:unhideWhenUsed="1"/>
+    <w:lsdException w:name="Table Colorful 3" w:semiHidden="1" w:unhideWhenUsed="1"/>
+    <w:lsdException w:name="Table Columns 1" w:semiHidden="1" w:unhideWhenUsed="1"/>
+    <w:lsdException w:name="Table Columns 2" w:semiHidden="1" w:unhideWhenUsed="1"/>
+    <w:lsdException w:name="Table Columns 3" w:semiHidden="1" w:unhideWhenUsed="1"/>
+    <w:lsdException w:name="Table Columns 4" w:semiHidden="1" w:unhideWhenUsed="1"/>
+    <w:lsdException w:name="Table Columns 5" w:semiHidden="1" w:unhideWhenUsed="1"/>
+    <w:lsdException w:name="Table Grid 1" w:semiHidden="1" w:unhideWhenUsed="1"/>
+    <w:lsdException w:name="Table Grid 2" w:semiHidden="1" w:unhideWhenUsed="1"/>
+    <w:lsdException w:name="Table Grid 3" w:semiHidden="1" w:unhideWhenUsed="1"/>
+    <w:lsdException w:name="Table Grid 4" w:semiHidden="1" w:unhideWhenUsed="1"/>
+    <w:lsdException w:name="Table Grid 5" w:semiHidden="1" w:unhideWhenUsed="1"/>
+    <w:lsdException w:name="Table Grid 6" w:semiHidden="1" w:unhideWhenUsed="1"/>
+    <w:lsdException w:name="Table Grid 7" w:semiHidden="1" w:unhideWhenUsed="1"/>
+    <w:lsdException w:name="Table Grid 8" w:semiHidden="1" w:unhideWhenUsed="1"/>
+    <w:lsdException w:name="Table List 1" w:semiHidden="1" w:unhideWhenUsed="1"/>
+    <w:lsdException w:name="Table List 2" w:semiHidden="1" w:unhideWhenUsed="1"/>
+    <w:lsdException w:name="Table List 3" w:semiHidden="1" w:unhideWhenUsed="1"/>
+    <w:lsdException w:name="Table List 4" w:semiHidden="1" w:unhideWhenUsed="1"/>
+    <w:lsdException w:name="Table List 5" w:semiHidden="1" w:unhideWhenUsed="1"/>
+    <w:lsdException w:name="Table List 6" w:semiHidden="1" w:unhideWhenUsed="1"/>
+    <w:lsdException w:name="Table List 7" w:semiHidden="1" w:unhideWhenUsed="1"/>
+    <w:lsdException w:name="Table List 8" w:semiHidden="1" w:unhideWhenUsed="1"/>
+    <w:lsdException w:name="Table 3D effects 1" w:semiHidden="1" w:unhideWhenUsed="1"/>
+    <w:lsdException w:name="Table 3D effects 2" w:semiHidden="1" w:unhideWhenUsed="1"/>
+    <w:lsdException w:name="Table 3D effects 3" w:semiHidden="1" w:unhideWhenUsed="1"/>
+    <w:lsdException w:name="Table Contemporary" w:semiHidden="1" w:unhideWhenUsed="1"/>
+    <w:lsdException w:name="Table Elegant" w:semiHidden="1" w:unhideWhenUsed="1"/>
+    <w:lsdException w:name="Table Professional" w:semiHidden="1" w:unhideWhenUsed="1"/>
+    <w:lsdException w:name="Table Subtle 1" w:semiHidden="1" w:unhideWhenUsed="1"/>
+    <w:lsdException w:name="Table Subtle 2" w:semiHidden="1" w:unhideWhenUsed="1"/>
+    <w:lsdException w:name="Table Web 1" w:semiHidden="1" w:unhideWhenUsed="1"/>
+    <w:lsdException w:name="Table Web 2" w:semiHidden="1" w:unhideWhenUsed="1"/>
+    <w:lsdException w:name="Table Web 3" w:semiHidden="1" w:unhideWhenUsed="1"/>
+    <w:lsdException w:name="Balloon Text" w:semiHidden="1" w:unhideWhenUsed="1"/>
+    <w:lsdException w:name="Table Grid" w:semiHidden="1" w:uiPriority="59" w:unhideWhenUsed="1"/>
+    <w:lsdException w:name="Table Theme" w:semiHidden="1" w:unhideWhenUsed="1"/>
+    <w:lsdException w:name="Placeholder Text" w:semiHidden="1"/>
+    <w:lsdException w:name="No Spacing" w:uiPriority="1" w:qFormat="1"/>
+    <w:lsdException w:name="Light Shading" w:uiPriority="60"/>
+    <w:lsdException w:name="Light List" w:uiPriority="61"/>
+    <w:lsdException w:name="Light Grid" w:uiPriority="62"/>
+    <w:lsdException w:name="Medium Shading 1" w:uiPriority="63"/>
+    <w:lsdException w:name="Medium Shading 2" w:uiPriority="64"/>
+    <w:lsdException w:name="Medium List 1" w:uiPriority="65"/>
+    <w:lsdException w:name="Medium List 2" w:uiPriority="66"/>
+    <w:lsdException w:name="Medium Grid 1" w:uiPriority="67"/>
+    <w:lsdException w:name="Medium Grid 2" w:uiPriority="68"/>
+    <w:lsdException w:name="Medium Grid 3" w:uiPriority="69"/>
+    <w:lsdException w:name="Dark List" w:uiPriority="70"/>
+    <w:lsdException w:name="Colorful Shading" w:uiPriority="71"/>
+    <w:lsdException w:name="Colorful List" w:uiPriority="72"/>
+    <w:lsdException w:name="Colorful Grid" w:uiPriority="73"/>
+    <w:lsdException w:name="Light Shading Accent 1" w:uiPriority="60"/>
+    <w:lsdException w:name="Light List Accent 1" w:uiPriority="61"/>
+    <w:lsdException w:name="Light Grid Accent 1" w:uiPriority="62"/>
+    <w:lsdException w:name="Medium Shading 1 Accent 1" w:uiPriority="63"/>
+    <w:lsdException w:name="Medium Shading 2 Accent 1" w:uiPriority="64"/>
+    <w:lsdException w:name="Medium List 1 Accent 1" w:uiPriority="65"/>
+    <w:lsdException w:name="Revision" w:semiHidden="1"/>
+    <w:lsdException w:name="List Paragraph" w:uiPriority="34" w:qFormat="1"/>
+    <w:lsdException w:name="Quote" w:uiPriority="29" w:qFormat="1"/>
+    <w:lsdException w:name="Intense Quote" w:uiPriority="30" w:qFormat="1"/>
+    <w:lsdException w:name="Medium List 2 Accent 1" w:uiPriority="66"/>
+    <w:lsdException w:name="Medium Grid 1 Accent 1" w:uiPriority="67"/>
+    <w:lsdException w:name="Medium Grid 2 Accent 1" w:uiPriority="68"/>
+    <w:lsdException w:name="Medium Grid 3 Accent 1" w:uiPriority="69"/>
+    <w:lsdException w:name="Dark List Accent 1" w:uiPriority="70"/>
+    <w:lsdException w:name="Colorful Shading Accent 1" w:uiPriority="71"/>
+    <w:lsdException w:name="Colorful List Accent 1" w:uiPriority="72"/>
+    <w:lsdException w:name="Colorful Grid Accent 1" w:uiPriority="73"/>
+    <w:lsdException w:name="Light Shading Accent 2" w:uiPriority="60"/>
+    <w:lsdException w:name="Light List Accent 2" w:uiPriority="61"/>
+    <w:lsdException w:name="Light Grid Accent 2" w:uiPriority="62"/>
+    <w:lsdException w:name="Medium Shading 1 Accent 2" w:uiPriority="63"/>
+    <w:lsdException w:name="Medium Shading 2 Accent 2" w:uiPriority="64"/>
+    <w:lsdException w:name="Medium List 1 Accent 2" w:uiPriority="65"/>
+    <w:lsdException w:name="Medium List 2 Accent 2" w:uiPriority="66"/>
+    <w:lsdException w:name="Medium Grid 1 Accent 2" w:uiPriority="67"/>
+    <w:lsdException w:name="Medium Grid 2 Accent 2" w:uiPriority="68"/>
+    <w:lsdException w:name="Medium Grid 3 Accent 2" w:uiPriority="69"/>
+    <w:lsdException w:name="Dark List Accent 2" w:uiPriority="70"/>
+    <w:lsdException w:name="Colorful Shading Accent 2" w:uiPriority="71"/>
+    <w:lsdException w:name="Colorful List Accent 2" w:uiPriority="72"/>
+    <w:lsdException w:name="Colorful Grid Accent 2" w:uiPriority="73"/>
+    <w:lsdException w:name="Light Shading Accent 3" w:uiPriority="60"/>
+    <w:lsdException w:name="Light List Accent 3" w:uiPriority="61"/>
+    <w:lsdException w:name="Light Grid Accent 3" w:uiPriority="62"/>
+    <w:lsdException w:name="Medium Shading 1 Accent 3" w:uiPriority="63"/>
+    <w:lsdException w:name="Medium Shading 2 Accent 3" w:uiPriority="64"/>
+    <w:lsdException w:name="Medium List 1 Accent 3" w:uiPriority="65"/>
+    <w:lsdException w:name="Medium List 2 Accent 3" w:uiPriority="66"/>
+    <w:lsdException w:name="Medium Grid 1 Accent 3" w:uiPriority="67"/>
+    <w:lsdException w:name="Medium Grid 2 Accent 3" w:uiPriority="68"/>
+    <w:lsdException w:name="Medium Grid 3 Accent 3" w:uiPriority="69"/>
+    <w:lsdException w:name="Dark List Accent 3" w:uiPriority="70"/>
+    <w:lsdException w:name="Colorful Shading Accent 3" w:uiPriority="71"/>
+    <w:lsdException w:name="Colorful List Accent 3" w:uiPriority="72"/>
+    <w:lsdException w:name="Colorful Grid Accent 3" w:uiPriority="73"/>
+    <w:lsdException w:name="Light Shading Accent 4" w:uiPriority="60"/>
+    <w:lsdException w:name="Light List Accent 4" w:uiPriority="61"/>
+    <w:lsdException w:name="Light Grid Accent 4" w:uiPriority="62"/>
+    <w:lsdException w:name="Medium Shading 1 Accent 4" w:uiPriority="63"/>
+    <w:lsdException w:name="Medium Shading 2 Accent 4" w:uiPriority="64"/>
+    <w:lsdException w:name="Medium List 1 Accent 4" w:uiPriority="65"/>
+    <w:lsdException w:name="Medium List 2 Accent 4" w:uiPriority="66"/>
+    <w:lsdException w:name="Medium Grid 1 Accent 4" w:uiPriority="67"/>
+    <w:lsdException w:name="Medium Grid 2 Accent 4" w:uiPriority="68"/>
+    <w:lsdException w:name="Medium Grid 3 Accent 4" w:uiPriority="69"/>
+    <w:lsdException w:name="Dark List Accent 4" w:uiPriority="70"/>
+    <w:lsdException w:name="Colorful Shading Accent 4" w:uiPriority="71"/>
+    <w:lsdException w:name="Colorful List Accent 4" w:uiPriority="72"/>
+    <w:lsdException w:name="Colorful Grid Accent 4" w:uiPriority="73"/>
+    <w:lsdException w:name="Light Shading Accent 5" w:uiPriority="60"/>
+    <w:lsdException w:name="Light List Accent 5" w:uiPriority="61"/>
+    <w:lsdException w:name="Light Grid Accent 5" w:uiPriority="62"/>
+    <w:lsdException w:name="Medium Shading 1 Accent 5" w:uiPriority="63"/>
+    <w:lsdException w:name="Medium Shading 2 Accent 5" w:uiPriority="64"/>
+    <w:lsdException w:name="Medium List 1 Accent 5" w:uiPriority="65"/>
+    <w:lsdException w:name="Medium List 2 Accent 5" w:uiPriority="66"/>
+    <w:lsdException w:name="Medium Grid 1 Accent 5" w:uiPriority="67"/>
+    <w:lsdException w:name="Medium Grid 2 Accent 5" w:uiPriority="68"/>
+    <w:lsdException w:name="Medium Grid 3 Accent 5" w:uiPriority="69"/>
+    <w:lsdException w:name="Dark List Accent 5" w:uiPriority="70"/>
+    <w:lsdException w:name="Colorful Shading Accent 5" w:uiPriority="71"/>
+    <w:lsdException w:name="Colorful List Accent 5" w:uiPriority="72"/>
+    <w:lsdException w:name="Colorful Grid Accent 5" w:uiPriority="73"/>
+    <w:lsdException w:name="Light Shading Accent 6" w:uiPriority="60"/>
+    <w:lsdException w:name="Light List Accent 6" w:uiPriority="61"/>
+    <w:lsdException w:name="Light Grid Accent 6" w:uiPriority="62"/>
+    <w:lsdException w:name="Medium Shading 1 Accent 6" w:uiPriority="63"/>
+    <w:lsdException w:name="Medium Shading 2 Accent 6" w:uiPriority="64"/>
+    <w:lsdException w:name="Medium List 1 Accent 6" w:uiPriority="65"/>
+    <w:lsdException w:name="Medium List 2 Accent 6" w:uiPriority="66"/>
+    <w:lsdException w:name="Medium Grid 1 Accent 6" w:uiPriority="67"/>
+    <w:lsdException w:name="Medium Grid 2 Accent 6" w:uiPriority="68"/>
+    <w:lsdException w:name="Medium Grid 3 Accent 6" w:uiPriority="69"/>
+    <w:lsdException w:name="Dark List Accent 6" w:uiPriority="70"/>
+    <w:lsdException w:name="Colorful Shading Accent 6" w:uiPriority="71"/>
+    <w:lsdException w:name="Colorful List Accent 6" w:uiPriority="72"/>
+    <w:lsdException w:name="Colorful Grid Accent 6" w:uiPriority="73"/>
+    <w:lsdException w:name="Subtle Emphasis" w:uiPriority="19" w:qFormat="1"/>
+    <w:lsdException w:name="Intense Emphasis" w:uiPriority="21" w:qFormat="1"/>
+    <w:lsdException w:name="Subtle Reference" w:uiPriority="31" w:qFormat="1"/>
+    <w:lsdException w:name="Intense Reference" w:uiPriority="32" w:qFormat="1"/>
+    <w:lsdException w:name="Book Title" w:uiPriority="33" w:qFormat="1"/>
+    <w:lsdException w:name="Bibliography" w:semiHidden="1" w:uiPriority="37" w:unhideWhenUsed="1"/>
+    <w:lsdException w:name="TOC Heading" w:semiHidden="1" w:uiPriority="39" w:unhideWhenUsed="1" w:qFormat="1"/>
+    <w:lsdException w:name="Plain Table 1" w:uiPriority="41"/>
+    <w:lsdException w:name="Plain Table 2" w:uiPriority="42"/>
+    <w:lsdException w:name="Plain Table 3" w:uiPriority="43"/>
+    <w:lsdException w:name="Plain Table 4" w:uiPriority="44"/>
+    <w:lsdException w:name="Plain Table 5" w:uiPriority="45"/>
+    <w:lsdException w:name="Grid Table Light" w:uiPriority="40"/>
+    <w:lsdException w:name="Grid Table 1 Light" w:uiPriority="46"/>
+    <w:lsdException w:name="Grid Table 2" w:uiPriority="47"/>
+    <w:lsdException w:name="Grid Table 3" w:uiPriority="48"/>
+    <w:lsdException w:name="Grid Table 4" w:uiPriority="49"/>
+    <w:lsdException w:name="Grid Table 5 Dark" w:uiPriority="50"/>
+    <w:lsdException w:name="Grid Table 6 Colorful" w:uiPriority="51"/>
+    <w:lsdException w:name="Grid Table 7 Colorful" w:uiPriority="52"/>
+    <w:lsdException w:name="Grid Table 1 Light Accent 1" w:uiPriority="46"/>
+    <w:lsdException w:name="Grid Table 2 Accent 1" w:uiPriority="47"/>
+    <w:lsdException w:name="Grid Table 3 Accent 1" w:uiPriority="48"/>
+    <w:lsdException w:name="Grid Table 4 Accent 1" w:uiPriority="49"/>
+    <w:lsdException w:name="Grid Table 5 Dark Accent 1" w:uiPriority="50"/>
+    <w:lsdException w:name="Grid Table 6 Colorful Accent 1" w:uiPriority="51"/>
+    <w:lsdException w:name="Grid Table 7 Colorful Accent 1" w:uiPriority="52"/>
+    <w:lsdException w:name="Grid Table 1 Light Accent 2" w:uiPriority="46"/>
+    <w:lsdException w:name="Grid Table 2 Accent 2" w:uiPriority="47"/>
+    <w:lsdException w:name="Grid Table 3 Accent 2" w:uiPriority="48"/>
+    <w:lsdException w:name="Grid Table 4 Accent 2" w:uiPriority="49"/>
+    <w:lsdException w:name="Grid Table 5 Dark Accent 2" w:uiPriority="50"/>
+    <w:lsdException w:name="Grid Table 6 Colorful Accent 2" w:uiPriority="51"/>
+    <w:lsdException w:name="Grid Table 7 Colorful Accent 2" w:uiPriority="52"/>
+    <w:lsdException w:name="Grid Table 1 Light Accent 3" w:uiPriority="46"/>
+    <w:lsdException w:name="Grid Table 2 Accent 3" w:uiPriority="47"/>
+    <w:lsdException w:name="Grid Table 3 Accent 3" w:uiPriority="48"/>
+    <w:lsdException w:name="Grid Table 4 Accent 3" w:uiPriority="49"/>
+    <w:lsdException w:name="Grid Table 5 Dark Accent 3" w:uiPriority="50"/>
+    <w:lsdException w:name="Grid Table 6 Colorful Accent 3" w:uiPriority="51"/>
+    <w:lsdException w:name="Grid Table 7 Colorful Accent 3" w:uiPriority="52"/>
+    <w:lsdException w:name="Grid Table 1 Light Accent 4" w:uiPriority="46"/>
+    <w:lsdException w:name="Grid Table 2 Accent 4" w:uiPriority="47"/>
+    <w:lsdException w:name="Grid Table 3 Accent 4" w:uiPriority="48"/>
+    <w:lsdException w:name="Grid Table 4 Accent 4" w:uiPriority="49"/>
+    <w:lsdException w:name="Grid Table 5 Dark Accent 4" w:uiPriority="50"/>
+    <w:lsdException w:name="Grid Table 6 Colorful Accent 4" w:uiPriority="51"/>
+    <w:lsdException w:name="Grid Table 7 Colorful Accent 4" w:uiPriority="52"/>
+    <w:lsdException w:name="Grid Table 1 Light Accent 5" w:uiPriority="46"/>
+    <w:lsdException w:name="Grid Table 2 Accent 5" w:uiPriority="47"/>
+    <w:lsdException w:name="Grid Table 3 Accent 5" w:uiPriority="48"/>
+    <w:lsdException w:name="Grid Table 4 Accent 5" w:uiPriority="49"/>
+    <w:lsdException w:name="Grid Table 5 Dark Accent 5" w:uiPriority="50"/>
+    <w:lsdException w:name="Grid Table 6 Colorful Accent 5" w:uiPriority="51"/>
+    <w:lsdException w:name="Grid Table 7 Colorful Accent 5" w:uiPriority="52"/>
+    <w:lsdException w:name="Grid Table 1 Light Accent 6" w:uiPriority="46"/>
+    <w:lsdException w:name="Grid Table 2 Accent 6" w:uiPriority="47"/>
+    <w:lsdException w:name="Grid Table 3 Accent 6" w:uiPriority="48"/>
+    <w:lsdException w:name="Grid Table 4 Accent 6" w:uiPriority="49"/>
+    <w:lsdException w:name="Grid Table 5 Dark Accent 6" w:uiPriority="50"/>
+    <w:lsdException w:name="Grid Table 6 Colorful Accent 6" w:uiPriority="51"/>
+    <w:lsdException w:name="Grid Table 7 Colorful Accent 6" w:uiPriority="52"/>
+    <w:lsdException w:name="List Table 1 Light" w:uiPriority="46"/>
+    <w:lsdException w:name="List Table 2" w:uiPriority="47"/>
+    <w:lsdException w:name="List Table 3" w:uiPriority="48"/>
+    <w:lsdException w:name="List Table 4" w:uiPriority="49"/>
+    <w:lsdException w:name="List Table 5 Dark" w:uiPriority="50"/>
+    <w:lsdException w:name="List Table 6 Colorful" w:uiPriority="51"/>
+    <w:lsdException w:name="List Table 7 Colorful" w:uiPriority="52"/>
+    <w:lsdException w:name="List Table 1 Light Accent 1" w:uiPriority="46"/>
+    <w:lsdException w:name="List Table 2 Accent 1" w:uiPriority="47"/>
+    <w:lsdException w:name="List Table 3 Accent 1" w:uiPriority="48"/>
+    <w:lsdException w:name="List Table 4 Accent 1" w:uiPriority="49"/>
+    <w:lsdException w:name="List Table 5 Dark Accent 1" w:uiPriority="50"/>
+    <w:lsdException w:name="List Table 6 Colorful Accent 1" w:uiPriority="51"/>
+    <w:lsdException w:name="List Table 7 Colorful Accent 1" w:uiPriority="52"/>
+    <w:lsdException w:name="List Table 1 Light Accent 2" w:uiPriority="46"/>
+    <w:lsdException w:name="List Table 2 Accent 2" w:uiPriority="47"/>
+    <w:lsdException w:name="List Table 3 Accent 2" w:uiPriority="48"/>
+    <w:lsdException w:name="List Table 4 Accent 2" w:uiPriority="49"/>
+    <w:lsdException w:name="List Table 5 Dark Accent 2" w:uiPriority="50"/>
+    <w:lsdException w:name="List Table 6 Colorful Accent 2" w:uiPriority="51"/>
+    <w:lsdException w:name="List Table 7 Colorful Accent 2" w:uiPriority="52"/>
+    <w:lsdException w:name="List Table 1 Light Accent 3" w:uiPriority="46"/>
+    <w:lsdException w:name="List Table 2 Accent 3" w:uiPriority="47"/>
+    <w:lsdException w:name="List Table 3 Accent 3" w:uiPriority="48"/>
+    <w:lsdException w:name="List Table 4 Accent 3" w:uiPriority="49"/>
+    <w:lsdException w:name="List Table 5 Dark Accent 3" w:uiPriority="50"/>
+    <w:lsdException w:name="List Table 6 Colorful Accent 3" w:uiPriority="51"/>
+    <w:lsdException w:name="List Table 7 Colorful Accent 3" w:uiPriority="52"/>
+    <w:lsdException w:name="List Table 1 Light Accent 4" w:uiPriority="46"/>
+    <w:lsdException w:name="List Table 2 Accent 4" w:uiPriority="47"/>
+    <w:lsdException w:name="List Table 3 Accent 4" w:uiPriority="48"/>
+    <w:lsdException w:name="List Table 4 Accent 4" w:uiPriority="49"/>
+    <w:lsdException w:name="List Table 5 Dark Accent 4" w:uiPriority="50"/>
+    <w:lsdException w:name="List Table 6 Colorful Accent 4" w:uiPriority="51"/>
+    <w:lsdException w:name="List Table 7 Colorful Accent 4" w:uiPriority="52"/>
+    <w:lsdException w:name="List Table 1 Light Accent 5" w:uiPriority="46"/>
+    <w:lsdException w:name="List Table 2 Accent 5" w:uiPriority="47"/>
+    <w:lsdException w:name="List Table 3 Accent 5" w:uiPriority="48"/>
+    <w:lsdException w:name="List Table 4 Accent 5" w:uiPriority="49"/>
+    <w:lsdException w:name="List Table 5 Dark Accent 5" w:uiPriority="50"/>
+    <w:lsdException w:name="List Table 6 Colorful Accent 5" w:uiPriority="51"/>
+    <w:lsdException w:name="List Table 7 Colorful Accent 5" w:uiPriority="52"/>
+    <w:lsdException w:name="List Table 1 Light Accent 6" w:uiPriority="46"/>
+    <w:lsdException w:name="List Table 2 Accent 6" w:uiPriority="47"/>
+    <w:lsdException w:name="List Table 3 Accent 6" w:uiPriority="48"/>
+    <w:lsdException w:name="List Table 4 Accent 6" w:uiPriority="49"/>
+    <w:lsdException w:name="List Table 5 Dark Accent 6" w:uiPriority="50"/>
+    <w:lsdException w:name="List Table 6 Colorful Accent 6" w:uiPriority="51"/>
+    <w:lsdException w:name="List Table 7 Colorful Accent 6" w:uiPriority="52"/>
+    <w:lsdException w:name="Mention" w:semiHidden="1" w:unhideWhenUsed="1"/>
+    <w:lsdException w:name="Smart Hyperlink" w:semiHidden="1" w:unhideWhenUsed="1"/>
+    <w:lsdException w:name="Hashtag" w:semiHidden="1" w:unhideWhenUsed="1"/>
+    <w:lsdException w:name="Unresolved Mention" w:semiHidden="1" w:unhideWhenUsed="1"/>
+    <w:lsdException w:name="Smart Link" w:semiHidden="1" w:unhideWhenUsed="1"/>
   </w:latentStyles>
   <w:style w:type="paragraph" w:default="1" w:styleId="Normale">
     <w:name w:val="Normal"/>
@@ -18511,7 +18940,7 @@
 </file>
 
 <file path=customXml/itemProps1.xml><?xml version="1.0" encoding="utf-8"?>
-<ds:datastoreItem xmlns:ds="http://schemas.openxmlformats.org/officeDocument/2006/customXml" ds:itemID="{B23C7F5C-94EE-41E7-A16F-EB63699DE41E}">
+<ds:datastoreItem xmlns:ds="http://schemas.openxmlformats.org/officeDocument/2006/customXml" ds:itemID="{1F437B88-A7C3-4F71-81F8-50D753EC8709}">
   <ds:schemaRefs>
     <ds:schemaRef ds:uri="http://schemas.openxmlformats.org/officeDocument/2006/bibliography"/>
   </ds:schemaRefs>

</xml_diff>

<commit_message>
Paragraph on design decisions
</commit_message>
<xml_diff>
--- a/Design document/DD.docx
+++ b/Design document/DD.docx
@@ -1,6 +1,6 @@
 
 <file path=word/document.xml><?xml version="1.0" encoding="utf-8"?>
-<w:document xmlns:wpc="http://schemas.microsoft.com/office/word/2010/wordprocessingCanvas" xmlns:mc="http://schemas.openxmlformats.org/markup-compatibility/2006" xmlns:o="urn:schemas-microsoft-com:office:office" xmlns:r="http://schemas.openxmlformats.org/officeDocument/2006/relationships" xmlns:m="http://schemas.openxmlformats.org/officeDocument/2006/math" xmlns:v="urn:schemas-microsoft-com:vml" xmlns:wp14="http://schemas.microsoft.com/office/word/2010/wordprocessingDrawing" xmlns:wp="http://schemas.openxmlformats.org/drawingml/2006/wordprocessingDrawing" xmlns:w10="urn:schemas-microsoft-com:office:word" xmlns:w="http://schemas.openxmlformats.org/wordprocessingml/2006/main" xmlns:w14="http://schemas.microsoft.com/office/word/2010/wordml" xmlns:wpg="http://schemas.microsoft.com/office/word/2010/wordprocessingGroup" xmlns:wpi="http://schemas.microsoft.com/office/word/2010/wordprocessingInk" xmlns:wne="http://schemas.microsoft.com/office/word/2006/wordml" xmlns:wps="http://schemas.microsoft.com/office/word/2010/wordprocessingShape" mc:Ignorable="w14 wp14">
+<w:document xmlns:wpc="http://schemas.microsoft.com/office/word/2010/wordprocessingCanvas" xmlns:cx="http://schemas.microsoft.com/office/drawing/2014/chartex" xmlns:cx1="http://schemas.microsoft.com/office/drawing/2015/9/8/chartex" xmlns:cx2="http://schemas.microsoft.com/office/drawing/2015/10/21/chartex" xmlns:cx3="http://schemas.microsoft.com/office/drawing/2016/5/9/chartex" xmlns:cx4="http://schemas.microsoft.com/office/drawing/2016/5/10/chartex" xmlns:cx5="http://schemas.microsoft.com/office/drawing/2016/5/11/chartex" xmlns:cx6="http://schemas.microsoft.com/office/drawing/2016/5/12/chartex" xmlns:cx7="http://schemas.microsoft.com/office/drawing/2016/5/13/chartex" xmlns:cx8="http://schemas.microsoft.com/office/drawing/2016/5/14/chartex" xmlns:mc="http://schemas.openxmlformats.org/markup-compatibility/2006" xmlns:aink="http://schemas.microsoft.com/office/drawing/2016/ink" xmlns:am3d="http://schemas.microsoft.com/office/drawing/2017/model3d" xmlns:o="urn:schemas-microsoft-com:office:office" xmlns:r="http://schemas.openxmlformats.org/officeDocument/2006/relationships" xmlns:m="http://schemas.openxmlformats.org/officeDocument/2006/math" xmlns:v="urn:schemas-microsoft-com:vml" xmlns:wp14="http://schemas.microsoft.com/office/word/2010/wordprocessingDrawing" xmlns:wp="http://schemas.openxmlformats.org/drawingml/2006/wordprocessingDrawing" xmlns:w10="urn:schemas-microsoft-com:office:word" xmlns:w="http://schemas.openxmlformats.org/wordprocessingml/2006/main" xmlns:w14="http://schemas.microsoft.com/office/word/2010/wordml" xmlns:w15="http://schemas.microsoft.com/office/word/2012/wordml" xmlns:w16cid="http://schemas.microsoft.com/office/word/2016/wordml/cid" xmlns:w16se="http://schemas.microsoft.com/office/word/2015/wordml/symex" xmlns:wpg="http://schemas.microsoft.com/office/word/2010/wordprocessingGroup" xmlns:wpi="http://schemas.microsoft.com/office/word/2010/wordprocessingInk" xmlns:wne="http://schemas.microsoft.com/office/word/2006/wordml" xmlns:wps="http://schemas.microsoft.com/office/word/2010/wordprocessingShape" mc:Ignorable="w14 w15 w16se w16cid wp14">
   <w:body>
     <w:p>
       <w:pPr>
@@ -55,7 +55,7 @@
                     <pic:cNvPicPr/>
                   </pic:nvPicPr>
                   <pic:blipFill>
-                    <a:blip r:embed="rId9">
+                    <a:blip r:embed="rId8">
                       <a:extLst>
                         <a:ext uri="{28A0092B-C50C-407E-A947-70E740481C1C}">
                           <a14:useLocalDpi xmlns:a14="http://schemas.microsoft.com/office/drawing/2010/main" val="0"/>
@@ -381,7 +381,7 @@
               </wp:anchor>
             </w:drawing>
           </mc:Choice>
-          <mc:Fallback xmlns:w16se="http://schemas.microsoft.com/office/word/2015/wordml/symex" xmlns:w16cid="http://schemas.microsoft.com/office/word/2016/wordml/cid" xmlns:w15="http://schemas.microsoft.com/office/word/2012/wordml" xmlns:am3d="http://schemas.microsoft.com/office/drawing/2017/model3d" xmlns:aink="http://schemas.microsoft.com/office/drawing/2016/ink" xmlns:cx8="http://schemas.microsoft.com/office/drawing/2016/5/14/chartex" xmlns:cx7="http://schemas.microsoft.com/office/drawing/2016/5/13/chartex" xmlns:cx6="http://schemas.microsoft.com/office/drawing/2016/5/12/chartex" xmlns:cx5="http://schemas.microsoft.com/office/drawing/2016/5/11/chartex" xmlns:cx4="http://schemas.microsoft.com/office/drawing/2016/5/10/chartex" xmlns:cx3="http://schemas.microsoft.com/office/drawing/2016/5/9/chartex" xmlns:cx2="http://schemas.microsoft.com/office/drawing/2015/10/21/chartex" xmlns:cx1="http://schemas.microsoft.com/office/drawing/2015/9/8/chartex" xmlns:cx="http://schemas.microsoft.com/office/drawing/2014/chartex">
+          <mc:Fallback>
             <w:pict>
               <v:shapetype w14:anchorId="58A62C83" id="_x0000_t202" coordsize="21600,21600" o:spt="202" path="m,l,21600r21600,l21600,xe">
                 <v:stroke joinstyle="miter"/>
@@ -570,7 +570,7 @@
               </wp:anchor>
             </w:drawing>
           </mc:Choice>
-          <mc:Fallback xmlns:w16se="http://schemas.microsoft.com/office/word/2015/wordml/symex" xmlns:w16cid="http://schemas.microsoft.com/office/word/2016/wordml/cid" xmlns:w15="http://schemas.microsoft.com/office/word/2012/wordml" xmlns:am3d="http://schemas.microsoft.com/office/drawing/2017/model3d" xmlns:aink="http://schemas.microsoft.com/office/drawing/2016/ink" xmlns:cx8="http://schemas.microsoft.com/office/drawing/2016/5/14/chartex" xmlns:cx7="http://schemas.microsoft.com/office/drawing/2016/5/13/chartex" xmlns:cx6="http://schemas.microsoft.com/office/drawing/2016/5/12/chartex" xmlns:cx5="http://schemas.microsoft.com/office/drawing/2016/5/11/chartex" xmlns:cx4="http://schemas.microsoft.com/office/drawing/2016/5/10/chartex" xmlns:cx3="http://schemas.microsoft.com/office/drawing/2016/5/9/chartex" xmlns:cx2="http://schemas.microsoft.com/office/drawing/2015/10/21/chartex" xmlns:cx1="http://schemas.microsoft.com/office/drawing/2015/9/8/chartex" xmlns:cx="http://schemas.microsoft.com/office/drawing/2014/chartex">
+          <mc:Fallback>
             <w:pict>
               <v:shape w14:anchorId="654BA6B1" id="_x0000_s1027" type="#_x0000_t202" style="position:absolute;left:0;text-align:left;margin-left:31.2pt;margin-top:16.3pt;width:186.95pt;height:110.55pt;z-index:251661312;visibility:visible;mso-wrap-style:square;mso-width-percent:400;mso-height-percent:200;mso-wrap-distance-left:9pt;mso-wrap-distance-top:0;mso-wrap-distance-right:9pt;mso-wrap-distance-bottom:0;mso-position-horizontal:absolute;mso-position-horizontal-relative:text;mso-position-vertical:absolute;mso-position-vertical-relative:text;mso-width-percent:400;mso-height-percent:200;mso-width-relative:margin;mso-height-relative:margin;v-text-anchor:top" o:gfxdata="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" stroked="f">
                 <v:textbox style="mso-fit-shape-to-text:t">
@@ -959,7 +959,29 @@
           <w:szCs w:val="28"/>
           <w:lang w:val="en-US"/>
         </w:rPr>
-        <w:t xml:space="preserve">. . . . . . . . . . . . . . . . . . . . . . . . . . . . . . . . . . . . . . . . . . . . . . . . . . . . . . . . . . </w:t>
+        <w:t xml:space="preserve">. . . . . . . . . . . . . . . . . . . . . . . . . . . . . . . . . . . . . . . . . . . . . . . . . . . . . </w:t>
+      </w:r>
+      <w:proofErr w:type="gramStart"/>
+      <w:r>
+        <w:rPr>
+          <w:rFonts w:ascii="Calibri" w:hAnsi="Calibri" w:cs="Calibri"/>
+          <w:iCs/>
+          <w:sz w:val="28"/>
+          <w:szCs w:val="28"/>
+          <w:lang w:val="en-US"/>
+        </w:rPr>
+        <w:t>. . . .</w:t>
+      </w:r>
+      <w:proofErr w:type="gramEnd"/>
+      <w:r>
+        <w:rPr>
+          <w:rFonts w:ascii="Calibri" w:hAnsi="Calibri" w:cs="Calibri"/>
+          <w:iCs/>
+          <w:sz w:val="28"/>
+          <w:szCs w:val="28"/>
+          <w:lang w:val="en-US"/>
+        </w:rPr>
+        <w:t xml:space="preserve"> . </w:t>
       </w:r>
       <w:r>
         <w:rPr>
@@ -1073,7 +1095,29 @@
           <w:szCs w:val="28"/>
           <w:lang w:val="en-US"/>
         </w:rPr>
-        <w:t xml:space="preserve">. . . . . . . . . . . . . . . . . . . . . . . . . . . . . . . . . . . . . . . . . . . . . . . . . </w:t>
+        <w:t xml:space="preserve">. . . . . . . . . . . . . . . . . . . . . . . . . . . . . . . . . . . . . . . . . . . . </w:t>
+      </w:r>
+      <w:proofErr w:type="gramStart"/>
+      <w:r>
+        <w:rPr>
+          <w:rFonts w:ascii="Calibri" w:hAnsi="Calibri" w:cs="Calibri"/>
+          <w:iCs/>
+          <w:sz w:val="28"/>
+          <w:szCs w:val="28"/>
+          <w:lang w:val="en-US"/>
+        </w:rPr>
+        <w:t>. . . .</w:t>
+      </w:r>
+      <w:proofErr w:type="gramEnd"/>
+      <w:r>
+        <w:rPr>
+          <w:rFonts w:ascii="Calibri" w:hAnsi="Calibri" w:cs="Calibri"/>
+          <w:iCs/>
+          <w:sz w:val="28"/>
+          <w:szCs w:val="28"/>
+          <w:lang w:val="en-US"/>
+        </w:rPr>
+        <w:t xml:space="preserve"> . </w:t>
       </w:r>
       <w:r>
         <w:rPr>
@@ -1197,7 +1241,29 @@
           <w:szCs w:val="28"/>
           <w:lang w:val="en-US"/>
         </w:rPr>
-        <w:t xml:space="preserve">. . . . . . . . . . . . . . . . . . . . . . . . . . . . . . . . . . . . . . . . . . . . . </w:t>
+        <w:t xml:space="preserve">. . . . . . . . . . . . . . . . . . . . . . . . . . . . . . . . . . . . . . . . . </w:t>
+      </w:r>
+      <w:proofErr w:type="gramStart"/>
+      <w:r>
+        <w:rPr>
+          <w:rFonts w:ascii="Calibri" w:hAnsi="Calibri" w:cs="Calibri"/>
+          <w:iCs/>
+          <w:sz w:val="28"/>
+          <w:szCs w:val="28"/>
+          <w:lang w:val="en-US"/>
+        </w:rPr>
+        <w:t>. . . .</w:t>
+      </w:r>
+      <w:proofErr w:type="gramEnd"/>
+      <w:r>
+        <w:rPr>
+          <w:rFonts w:ascii="Calibri" w:hAnsi="Calibri" w:cs="Calibri"/>
+          <w:iCs/>
+          <w:sz w:val="28"/>
+          <w:szCs w:val="28"/>
+          <w:lang w:val="en-US"/>
+        </w:rPr>
+        <w:t xml:space="preserve"> </w:t>
       </w:r>
       <w:r>
         <w:rPr>
@@ -1440,7 +1506,29 @@
           <w:szCs w:val="28"/>
           <w:lang w:val="en-US"/>
         </w:rPr>
-        <w:t xml:space="preserve">. . . . . . . . . . . . . . . . . . . . . . . . . . . . . . . . . . . . . . . . . . . . . . . . . </w:t>
+        <w:t xml:space="preserve">. . . . . . . . . . . . . . . . . . . . . . . . . . . . . . . . . . . . . . . . . . . . </w:t>
+      </w:r>
+      <w:proofErr w:type="gramStart"/>
+      <w:r>
+        <w:rPr>
+          <w:rFonts w:ascii="Calibri" w:hAnsi="Calibri" w:cs="Calibri"/>
+          <w:iCs/>
+          <w:sz w:val="28"/>
+          <w:szCs w:val="28"/>
+          <w:lang w:val="en-US"/>
+        </w:rPr>
+        <w:t>. . . .</w:t>
+      </w:r>
+      <w:proofErr w:type="gramEnd"/>
+      <w:r>
+        <w:rPr>
+          <w:rFonts w:ascii="Calibri" w:hAnsi="Calibri" w:cs="Calibri"/>
+          <w:iCs/>
+          <w:sz w:val="28"/>
+          <w:szCs w:val="28"/>
+          <w:lang w:val="en-US"/>
+        </w:rPr>
+        <w:t xml:space="preserve"> . </w:t>
       </w:r>
     </w:p>
     <w:p>
@@ -1497,7 +1585,29 @@
           <w:szCs w:val="28"/>
           <w:lang w:val="en-US"/>
         </w:rPr>
-        <w:t>. . . . . . . . . . . . . . . . . . . . . . . . . . . . . . . . . . . . . . . . . . . . . . . . .</w:t>
+        <w:t xml:space="preserve">. . . . . . . . . . . . . . . . . . . . . . . . . . . . . . . . . . . . . . . . . . . . </w:t>
+      </w:r>
+      <w:proofErr w:type="gramStart"/>
+      <w:r>
+        <w:rPr>
+          <w:rFonts w:ascii="Calibri" w:hAnsi="Calibri" w:cs="Calibri"/>
+          <w:iCs/>
+          <w:sz w:val="28"/>
+          <w:szCs w:val="28"/>
+          <w:lang w:val="en-US"/>
+        </w:rPr>
+        <w:t>. . . .</w:t>
+      </w:r>
+      <w:proofErr w:type="gramEnd"/>
+      <w:r>
+        <w:rPr>
+          <w:rFonts w:ascii="Calibri" w:hAnsi="Calibri" w:cs="Calibri"/>
+          <w:iCs/>
+          <w:sz w:val="28"/>
+          <w:szCs w:val="28"/>
+          <w:lang w:val="en-US"/>
+        </w:rPr>
+        <w:t xml:space="preserve"> .</w:t>
       </w:r>
     </w:p>
     <w:p>
@@ -1554,7 +1664,29 @@
           <w:szCs w:val="28"/>
           <w:lang w:val="en-US"/>
         </w:rPr>
-        <w:t xml:space="preserve">. . . . . . . . . . . . . . . . . . . . . . . . . . . . . . . . . . . . . . . . . . . . . . . . . . . . </w:t>
+        <w:t xml:space="preserve">. . . . . . . . . . . . . . . . . . . . . . . . . . . . . . . . . . . . . . . . . . . . . . . </w:t>
+      </w:r>
+      <w:proofErr w:type="gramStart"/>
+      <w:r>
+        <w:rPr>
+          <w:rFonts w:ascii="Calibri" w:hAnsi="Calibri" w:cs="Calibri"/>
+          <w:iCs/>
+          <w:sz w:val="28"/>
+          <w:szCs w:val="28"/>
+          <w:lang w:val="en-US"/>
+        </w:rPr>
+        <w:t>. . . .</w:t>
+      </w:r>
+      <w:proofErr w:type="gramEnd"/>
+      <w:r>
+        <w:rPr>
+          <w:rFonts w:ascii="Calibri" w:hAnsi="Calibri" w:cs="Calibri"/>
+          <w:iCs/>
+          <w:sz w:val="28"/>
+          <w:szCs w:val="28"/>
+          <w:lang w:val="en-US"/>
+        </w:rPr>
+        <w:t xml:space="preserve"> . </w:t>
       </w:r>
     </w:p>
     <w:p>
@@ -1611,7 +1743,29 @@
           <w:szCs w:val="28"/>
           <w:lang w:val="en-US"/>
         </w:rPr>
-        <w:t xml:space="preserve">. . . . . . . . . . . . . . . . . . . . . . . . . . . . . . . . . . . . . . . . . . . . . </w:t>
+        <w:t xml:space="preserve">. . . . . . . . . . . . . . . . . . . . . . . . . . . . . . . . . . . . . . . . . </w:t>
+      </w:r>
+      <w:proofErr w:type="gramStart"/>
+      <w:r>
+        <w:rPr>
+          <w:rFonts w:ascii="Calibri" w:hAnsi="Calibri" w:cs="Calibri"/>
+          <w:iCs/>
+          <w:sz w:val="28"/>
+          <w:szCs w:val="28"/>
+          <w:lang w:val="en-US"/>
+        </w:rPr>
+        <w:t>. . . .</w:t>
+      </w:r>
+      <w:proofErr w:type="gramEnd"/>
+      <w:r>
+        <w:rPr>
+          <w:rFonts w:ascii="Calibri" w:hAnsi="Calibri" w:cs="Calibri"/>
+          <w:iCs/>
+          <w:sz w:val="28"/>
+          <w:szCs w:val="28"/>
+          <w:lang w:val="en-US"/>
+        </w:rPr>
+        <w:t xml:space="preserve"> </w:t>
       </w:r>
     </w:p>
     <w:p>
@@ -1668,7 +1822,29 @@
           <w:szCs w:val="28"/>
           <w:lang w:val="en-US"/>
         </w:rPr>
-        <w:t xml:space="preserve">. . . . . . . . . . . . . . . . . . . . . . . . . . . . </w:t>
+        <w:t xml:space="preserve">. . . . . . . . . . . . . . . . . . . . . . . </w:t>
+      </w:r>
+      <w:proofErr w:type="gramStart"/>
+      <w:r>
+        <w:rPr>
+          <w:rFonts w:ascii="Calibri" w:hAnsi="Calibri" w:cs="Calibri"/>
+          <w:iCs/>
+          <w:sz w:val="28"/>
+          <w:szCs w:val="28"/>
+          <w:lang w:val="en-US"/>
+        </w:rPr>
+        <w:t>. . . .</w:t>
+      </w:r>
+      <w:proofErr w:type="gramEnd"/>
+      <w:r>
+        <w:rPr>
+          <w:rFonts w:ascii="Calibri" w:hAnsi="Calibri" w:cs="Calibri"/>
+          <w:iCs/>
+          <w:sz w:val="28"/>
+          <w:szCs w:val="28"/>
+          <w:lang w:val="en-US"/>
+        </w:rPr>
+        <w:t xml:space="preserve"> . </w:t>
       </w:r>
     </w:p>
     <w:p>
@@ -1725,8 +1901,20 @@
           <w:szCs w:val="28"/>
           <w:lang w:val="en-US"/>
         </w:rPr>
-        <w:t>. . . . . . . . . . . . . . . . . . . . . . . . . . . . . . . . . . . . . . . . . . . . .</w:t>
-      </w:r>
+        <w:t xml:space="preserve">. . . . . . . . . . . . . . . . . . . . . . . . . . . . . . . . . . . . . . . . . </w:t>
+      </w:r>
+      <w:proofErr w:type="gramStart"/>
+      <w:r>
+        <w:rPr>
+          <w:rFonts w:ascii="Calibri" w:hAnsi="Calibri" w:cs="Calibri"/>
+          <w:iCs/>
+          <w:sz w:val="28"/>
+          <w:szCs w:val="28"/>
+          <w:lang w:val="en-US"/>
+        </w:rPr>
+        <w:t>. . . .</w:t>
+      </w:r>
+      <w:proofErr w:type="gramEnd"/>
     </w:p>
     <w:p>
       <w:pPr>
@@ -2248,6 +2436,7 @@
         </w:rPr>
         <w:t xml:space="preserve"> to the designated authorities. </w:t>
       </w:r>
+      <w:proofErr w:type="gramStart"/>
       <w:r>
         <w:rPr>
           <w:rFonts w:ascii="Calibri" w:hAnsi="Calibri" w:cs="Calibri"/>
@@ -2264,7 +2453,17 @@
           <w:szCs w:val="28"/>
           <w:lang w:val="en-US"/>
         </w:rPr>
-        <w:t xml:space="preserve">citizens should be able to register as </w:t>
+        <w:t>citizens</w:t>
+      </w:r>
+      <w:proofErr w:type="gramEnd"/>
+      <w:r>
+        <w:rPr>
+          <w:rFonts w:ascii="Calibri" w:hAnsi="Calibri" w:cs="Calibri"/>
+          <w:sz w:val="28"/>
+          <w:szCs w:val="28"/>
+          <w:lang w:val="en-US"/>
+        </w:rPr>
+        <w:t xml:space="preserve"> should be able to register as </w:t>
       </w:r>
       <w:r>
         <w:rPr>
@@ -2556,7 +2755,27 @@
           <w:szCs w:val="28"/>
           <w:lang w:val="en-US"/>
         </w:rPr>
-        <w:t>In the following diagram (Figure 1.1), we define the boundaries of SafeStreets by identifying and distinguishing between World and Machine phenomena, with particular attention to the shared ones.</w:t>
+        <w:t xml:space="preserve">In the following diagram (Figure 1.1), we define the boundaries of SafeStreets by identifying and distinguishing between World and Machine phenomena, with </w:t>
+      </w:r>
+      <w:proofErr w:type="gramStart"/>
+      <w:r>
+        <w:rPr>
+          <w:rFonts w:ascii="Calibri" w:hAnsi="Calibri" w:cs="Calibri"/>
+          <w:sz w:val="28"/>
+          <w:szCs w:val="28"/>
+          <w:lang w:val="en-US"/>
+        </w:rPr>
+        <w:t>particular attention</w:t>
+      </w:r>
+      <w:proofErr w:type="gramEnd"/>
+      <w:r>
+        <w:rPr>
+          <w:rFonts w:ascii="Calibri" w:hAnsi="Calibri" w:cs="Calibri"/>
+          <w:sz w:val="28"/>
+          <w:szCs w:val="28"/>
+          <w:lang w:val="en-US"/>
+        </w:rPr>
+        <w:t xml:space="preserve"> to the shared ones.</w:t>
       </w:r>
     </w:p>
     <w:p>
@@ -2605,7 +2824,7 @@
                     <pic:cNvPicPr/>
                   </pic:nvPicPr>
                   <pic:blipFill>
-                    <a:blip r:embed="rId10">
+                    <a:blip r:embed="rId9">
                       <a:extLst>
                         <a:ext uri="{28A0092B-C50C-407E-A947-70E740481C1C}">
                           <a14:useLocalDpi xmlns:a14="http://schemas.microsoft.com/office/drawing/2010/main" val="0"/>
@@ -2866,7 +3085,25 @@
           <w:szCs w:val="28"/>
           <w:lang w:val="en-US"/>
         </w:rPr>
-        <w:t xml:space="preserve"> and is able to identify actual violations among them. It has</w:t>
+        <w:t xml:space="preserve"> and </w:t>
+      </w:r>
+      <w:proofErr w:type="gramStart"/>
+      <w:r>
+        <w:rPr>
+          <w:sz w:val="28"/>
+          <w:szCs w:val="28"/>
+          <w:lang w:val="en-US"/>
+        </w:rPr>
+        <w:t>is able to</w:t>
+      </w:r>
+      <w:proofErr w:type="gramEnd"/>
+      <w:r>
+        <w:rPr>
+          <w:sz w:val="28"/>
+          <w:szCs w:val="28"/>
+          <w:lang w:val="en-US"/>
+        </w:rPr>
+        <w:t xml:space="preserve"> identify actual violations among them. It has</w:t>
       </w:r>
       <w:r>
         <w:rPr>
@@ -2960,7 +3197,25 @@
           <w:szCs w:val="28"/>
           <w:lang w:val="en-US"/>
         </w:rPr>
-        <w:t>: a violation of traffic laws, in particular parking violations;</w:t>
+        <w:t xml:space="preserve">: a violation of traffic laws, </w:t>
+      </w:r>
+      <w:proofErr w:type="gramStart"/>
+      <w:r>
+        <w:rPr>
+          <w:sz w:val="28"/>
+          <w:szCs w:val="28"/>
+          <w:lang w:val="en-US"/>
+        </w:rPr>
+        <w:t>in particular parking</w:t>
+      </w:r>
+      <w:proofErr w:type="gramEnd"/>
+      <w:r>
+        <w:rPr>
+          <w:sz w:val="28"/>
+          <w:szCs w:val="28"/>
+          <w:lang w:val="en-US"/>
+        </w:rPr>
+        <w:t xml:space="preserve"> violations;</w:t>
       </w:r>
     </w:p>
     <w:p>
@@ -3522,17 +3777,39 @@
           <w:szCs w:val="28"/>
           <w:lang w:val="en-GB"/>
         </w:rPr>
-        <w:t xml:space="preserve">Version 1.0 – </w:t>
-      </w:r>
-      <w:r>
-        <w:rPr>
-          <w:rFonts w:ascii="Calibri" w:hAnsi="Calibri" w:cs="Calibri"/>
-          <w:bCs/>
-          <w:sz w:val="28"/>
-          <w:szCs w:val="28"/>
-          <w:lang w:val="en-GB"/>
-        </w:rPr>
-        <w:t xml:space="preserve"> December 9, 2019</w:t>
+        <w:t xml:space="preserve">Version 1.0 </w:t>
+      </w:r>
+      <w:proofErr w:type="gramStart"/>
+      <w:r>
+        <w:rPr>
+          <w:rFonts w:ascii="Calibri" w:hAnsi="Calibri" w:cs="Calibri"/>
+          <w:b/>
+          <w:sz w:val="28"/>
+          <w:szCs w:val="28"/>
+          <w:lang w:val="en-GB"/>
+        </w:rPr>
+        <w:t xml:space="preserve">– </w:t>
+      </w:r>
+      <w:r>
+        <w:rPr>
+          <w:rFonts w:ascii="Calibri" w:hAnsi="Calibri" w:cs="Calibri"/>
+          <w:bCs/>
+          <w:sz w:val="28"/>
+          <w:szCs w:val="28"/>
+          <w:lang w:val="en-GB"/>
+        </w:rPr>
+        <w:t xml:space="preserve"> December</w:t>
+      </w:r>
+      <w:proofErr w:type="gramEnd"/>
+      <w:r>
+        <w:rPr>
+          <w:rFonts w:ascii="Calibri" w:hAnsi="Calibri" w:cs="Calibri"/>
+          <w:bCs/>
+          <w:sz w:val="28"/>
+          <w:szCs w:val="28"/>
+          <w:lang w:val="en-GB"/>
+        </w:rPr>
+        <w:t xml:space="preserve"> 9, 2019</w:t>
       </w:r>
     </w:p>
     <w:p>
@@ -3892,7 +4169,27 @@
           <w:szCs w:val="28"/>
           <w:lang w:val="en-US"/>
         </w:rPr>
-        <w:t xml:space="preserve">the implementation plan, the integration plan and the test plan, specifying the order in which each component has to undergo each of the three steps; </w:t>
+        <w:t xml:space="preserve">the implementation plan, the integration plan and the test plan, specifying the order in which each component </w:t>
+      </w:r>
+      <w:proofErr w:type="gramStart"/>
+      <w:r>
+        <w:rPr>
+          <w:rFonts w:ascii="Calibri" w:hAnsi="Calibri" w:cs="Calibri"/>
+          <w:sz w:val="28"/>
+          <w:szCs w:val="28"/>
+          <w:lang w:val="en-US"/>
+        </w:rPr>
+        <w:t>has to</w:t>
+      </w:r>
+      <w:proofErr w:type="gramEnd"/>
+      <w:r>
+        <w:rPr>
+          <w:rFonts w:ascii="Calibri" w:hAnsi="Calibri" w:cs="Calibri"/>
+          <w:sz w:val="28"/>
+          <w:szCs w:val="28"/>
+          <w:lang w:val="en-US"/>
+        </w:rPr>
+        <w:t xml:space="preserve"> undergo each of the three steps; </w:t>
       </w:r>
     </w:p>
     <w:p>
@@ -4303,17 +4600,39 @@
           <w:szCs w:val="28"/>
           <w:lang w:val="en-GB"/>
         </w:rPr>
-        <w:t xml:space="preserve">and in particular </w:t>
-      </w:r>
-      <w:r>
-        <w:rPr>
-          <w:rFonts w:ascii="Calibri" w:hAnsi="Calibri" w:cs="Calibri"/>
-          <w:bCs/>
-          <w:sz w:val="28"/>
-          <w:szCs w:val="28"/>
-          <w:lang w:val="en-GB"/>
-        </w:rPr>
-        <w:t xml:space="preserve">to </w:t>
+        <w:t xml:space="preserve">and </w:t>
+      </w:r>
+      <w:proofErr w:type="gramStart"/>
+      <w:r>
+        <w:rPr>
+          <w:rFonts w:ascii="Calibri" w:hAnsi="Calibri" w:cs="Calibri"/>
+          <w:bCs/>
+          <w:sz w:val="28"/>
+          <w:szCs w:val="28"/>
+          <w:lang w:val="en-GB"/>
+        </w:rPr>
+        <w:t xml:space="preserve">in particular </w:t>
+      </w:r>
+      <w:r>
+        <w:rPr>
+          <w:rFonts w:ascii="Calibri" w:hAnsi="Calibri" w:cs="Calibri"/>
+          <w:bCs/>
+          <w:sz w:val="28"/>
+          <w:szCs w:val="28"/>
+          <w:lang w:val="en-GB"/>
+        </w:rPr>
+        <w:t>to</w:t>
+      </w:r>
+      <w:proofErr w:type="gramEnd"/>
+      <w:r>
+        <w:rPr>
+          <w:rFonts w:ascii="Calibri" w:hAnsi="Calibri" w:cs="Calibri"/>
+          <w:bCs/>
+          <w:sz w:val="28"/>
+          <w:szCs w:val="28"/>
+          <w:lang w:val="en-GB"/>
+        </w:rPr>
+        <w:t xml:space="preserve"> </w:t>
       </w:r>
       <w:r>
         <w:rPr>
@@ -5017,7 +5336,7 @@
                     <pic:cNvPicPr/>
                   </pic:nvPicPr>
                   <pic:blipFill>
-                    <a:blip r:embed="rId11">
+                    <a:blip r:embed="rId10">
                       <a:extLst>
                         <a:ext uri="{28A0092B-C50C-407E-A947-70E740481C1C}">
                           <a14:useLocalDpi xmlns:a14="http://schemas.microsoft.com/office/drawing/2010/main" val="0"/>
@@ -5211,7 +5530,7 @@
               </wp:anchor>
             </w:drawing>
           </mc:Choice>
-          <mc:Fallback xmlns:w16se="http://schemas.microsoft.com/office/word/2015/wordml/symex" xmlns:w16cid="http://schemas.microsoft.com/office/word/2016/wordml/cid" xmlns:w15="http://schemas.microsoft.com/office/word/2012/wordml" xmlns:am3d="http://schemas.microsoft.com/office/drawing/2017/model3d" xmlns:aink="http://schemas.microsoft.com/office/drawing/2016/ink" xmlns:cx8="http://schemas.microsoft.com/office/drawing/2016/5/14/chartex" xmlns:cx7="http://schemas.microsoft.com/office/drawing/2016/5/13/chartex" xmlns:cx6="http://schemas.microsoft.com/office/drawing/2016/5/12/chartex" xmlns:cx5="http://schemas.microsoft.com/office/drawing/2016/5/11/chartex" xmlns:cx4="http://schemas.microsoft.com/office/drawing/2016/5/10/chartex" xmlns:cx3="http://schemas.microsoft.com/office/drawing/2016/5/9/chartex" xmlns:cx2="http://schemas.microsoft.com/office/drawing/2015/10/21/chartex" xmlns:cx1="http://schemas.microsoft.com/office/drawing/2015/9/8/chartex" xmlns:cx="http://schemas.microsoft.com/office/drawing/2014/chartex">
+          <mc:Fallback>
             <w:pict>
               <v:shape w14:anchorId="75CFCE1E" id="_x0000_s1028" type="#_x0000_t202" style="position:absolute;margin-left:145.8pt;margin-top:20.85pt;width:186.95pt;height:23pt;z-index:251664384;visibility:visible;mso-wrap-style:square;mso-width-percent:400;mso-height-percent:0;mso-wrap-distance-left:9pt;mso-wrap-distance-top:0;mso-wrap-distance-right:9pt;mso-wrap-distance-bottom:0;mso-position-horizontal:absolute;mso-position-horizontal-relative:text;mso-position-vertical:absolute;mso-position-vertical-relative:text;mso-width-percent:400;mso-height-percent:0;mso-width-relative:margin;mso-height-relative:margin;v-text-anchor:top" o:gfxdata="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" stroked="f">
                 <v:textbox>
@@ -5325,14 +5644,25 @@
         </w:rPr>
         <w:t xml:space="preserve">identified the </w:t>
       </w:r>
-      <w:r>
-        <w:rPr>
-          <w:rFonts w:ascii="Calibri" w:hAnsi="Calibri" w:cs="Calibri"/>
-          <w:sz w:val="28"/>
-          <w:szCs w:val="28"/>
-          <w:lang w:val="en-GB"/>
-        </w:rPr>
-        <w:t>high level components present in our system.</w:t>
+      <w:proofErr w:type="gramStart"/>
+      <w:r>
+        <w:rPr>
+          <w:rFonts w:ascii="Calibri" w:hAnsi="Calibri" w:cs="Calibri"/>
+          <w:sz w:val="28"/>
+          <w:szCs w:val="28"/>
+          <w:lang w:val="en-GB"/>
+        </w:rPr>
+        <w:t>high level</w:t>
+      </w:r>
+      <w:proofErr w:type="gramEnd"/>
+      <w:r>
+        <w:rPr>
+          <w:rFonts w:ascii="Calibri" w:hAnsi="Calibri" w:cs="Calibri"/>
+          <w:sz w:val="28"/>
+          <w:szCs w:val="28"/>
+          <w:lang w:val="en-GB"/>
+        </w:rPr>
+        <w:t xml:space="preserve"> components present in our system.</w:t>
       </w:r>
     </w:p>
     <w:p>
@@ -5868,7 +6198,27 @@
           <w:szCs w:val="28"/>
           <w:lang w:val="en-GB"/>
         </w:rPr>
-        <w:t xml:space="preserve">It is the component responsible for analysing pictures and determining whether or not they contain readable license plate numbers. As such, it is only present in the </w:t>
+        <w:t xml:space="preserve">It is the component responsible for analysing pictures and determining </w:t>
+      </w:r>
+      <w:proofErr w:type="gramStart"/>
+      <w:r>
+        <w:rPr>
+          <w:rFonts w:ascii="Calibri" w:hAnsi="Calibri" w:cs="Calibri"/>
+          <w:sz w:val="28"/>
+          <w:szCs w:val="28"/>
+          <w:lang w:val="en-GB"/>
+        </w:rPr>
+        <w:t>whether or not</w:t>
+      </w:r>
+      <w:proofErr w:type="gramEnd"/>
+      <w:r>
+        <w:rPr>
+          <w:rFonts w:ascii="Calibri" w:hAnsi="Calibri" w:cs="Calibri"/>
+          <w:sz w:val="28"/>
+          <w:szCs w:val="28"/>
+          <w:lang w:val="en-GB"/>
+        </w:rPr>
+        <w:t xml:space="preserve"> they contain readable license plate numbers. As such, it is only present in the </w:t>
       </w:r>
       <w:proofErr w:type="spellStart"/>
       <w:r>
@@ -6611,7 +6961,7 @@
               </wp:anchor>
             </w:drawing>
           </mc:Choice>
-          <mc:Fallback xmlns:w16se="http://schemas.microsoft.com/office/word/2015/wordml/symex" xmlns:w16cid="http://schemas.microsoft.com/office/word/2016/wordml/cid" xmlns:w15="http://schemas.microsoft.com/office/word/2012/wordml" xmlns:am3d="http://schemas.microsoft.com/office/drawing/2017/model3d" xmlns:aink="http://schemas.microsoft.com/office/drawing/2016/ink" xmlns:cx8="http://schemas.microsoft.com/office/drawing/2016/5/14/chartex" xmlns:cx7="http://schemas.microsoft.com/office/drawing/2016/5/13/chartex" xmlns:cx6="http://schemas.microsoft.com/office/drawing/2016/5/12/chartex" xmlns:cx5="http://schemas.microsoft.com/office/drawing/2016/5/11/chartex" xmlns:cx4="http://schemas.microsoft.com/office/drawing/2016/5/10/chartex" xmlns:cx3="http://schemas.microsoft.com/office/drawing/2016/5/9/chartex" xmlns:cx2="http://schemas.microsoft.com/office/drawing/2015/10/21/chartex" xmlns:cx1="http://schemas.microsoft.com/office/drawing/2015/9/8/chartex" xmlns:cx="http://schemas.microsoft.com/office/drawing/2014/chartex">
+          <mc:Fallback>
             <w:pict>
               <v:shape w14:anchorId="1B6E3E1F" id="_x0000_s1029" type="#_x0000_t202" style="position:absolute;left:0;text-align:left;margin-left:149.8pt;margin-top:2.9pt;width:186.95pt;height:24.5pt;z-index:251667456;visibility:visible;mso-wrap-style:square;mso-width-percent:400;mso-height-percent:0;mso-wrap-distance-left:9pt;mso-wrap-distance-top:0;mso-wrap-distance-right:9pt;mso-wrap-distance-bottom:0;mso-position-horizontal:absolute;mso-position-horizontal-relative:text;mso-position-vertical:absolute;mso-position-vertical-relative:text;mso-width-percent:400;mso-height-percent:0;mso-width-relative:margin;mso-height-relative:margin;v-text-anchor:top" o:gfxdata="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" stroked="f">
                 <v:textbox>
@@ -6690,7 +7040,7 @@
                     <pic:cNvPicPr/>
                   </pic:nvPicPr>
                   <pic:blipFill>
-                    <a:blip r:embed="rId12" cstate="print">
+                    <a:blip r:embed="rId11" cstate="print">
                       <a:extLst>
                         <a:ext uri="{28A0092B-C50C-407E-A947-70E740481C1C}">
                           <a14:useLocalDpi xmlns:a14="http://schemas.microsoft.com/office/drawing/2010/main" val="0"/>
@@ -6999,15 +7349,48 @@
     </w:p>
     <w:p>
       <w:pPr>
-        <w:pStyle w:val="Paragrafoelenco"/>
-        <w:rPr>
-          <w:rFonts w:ascii="Calibri" w:hAnsi="Calibri" w:cs="Calibri"/>
-          <w:b/>
-          <w:sz w:val="44"/>
-          <w:szCs w:val="44"/>
-          <w:lang w:val="en-GB"/>
-        </w:rPr>
-      </w:pPr>
+        <w:pStyle w:val="NormaleWeb"/>
+        <w:spacing w:after="0"/>
+        <w:rPr>
+          <w:rFonts w:ascii="Calibri" w:hAnsi="Calibri" w:cs="Calibri"/>
+          <w:bCs/>
+          <w:sz w:val="28"/>
+          <w:szCs w:val="28"/>
+          <w:lang w:val="en-GB"/>
+        </w:rPr>
+      </w:pPr>
+      <w:r>
+        <w:rPr>
+          <w:rFonts w:ascii="Calibri" w:hAnsi="Calibri" w:cs="Calibri"/>
+          <w:bCs/>
+          <w:sz w:val="28"/>
+          <w:szCs w:val="28"/>
+          <w:lang w:val="en-GB"/>
+        </w:rPr>
+        <w:t xml:space="preserve">In this section we resume the sequence diagrams already presented in the Requirements document and we expand the macro component of </w:t>
+      </w:r>
+      <w:proofErr w:type="spellStart"/>
+      <w:r>
+        <w:rPr>
+          <w:rFonts w:ascii="Calibri" w:hAnsi="Calibri" w:cs="Calibri"/>
+          <w:bCs/>
+          <w:sz w:val="28"/>
+          <w:szCs w:val="28"/>
+          <w:lang w:val="en-GB"/>
+        </w:rPr>
+        <w:t>SafeStreets</w:t>
+      </w:r>
+      <w:proofErr w:type="spellEnd"/>
+      <w:r>
+        <w:rPr>
+          <w:rFonts w:ascii="Calibri" w:hAnsi="Calibri" w:cs="Calibri"/>
+          <w:bCs/>
+          <w:sz w:val="28"/>
+          <w:szCs w:val="28"/>
+          <w:lang w:val="en-GB"/>
+        </w:rPr>
+        <w:t xml:space="preserve"> with a more detailed description using the subcomponents of the system. The diagrams are self-explanatory, eventual additional information that may be useful for a better understanding of the behaviour are inserted as notes inside the diagrams near the concerned operations.</w:t>
+      </w:r>
     </w:p>
     <w:p>
       <w:pPr>
@@ -7051,7 +7434,7 @@
                     <pic:cNvPicPr/>
                   </pic:nvPicPr>
                   <pic:blipFill>
-                    <a:blip r:embed="rId13" cstate="print">
+                    <a:blip r:embed="rId12" cstate="print">
                       <a:extLst>
                         <a:ext uri="{28A0092B-C50C-407E-A947-70E740481C1C}">
                           <a14:useLocalDpi xmlns:a14="http://schemas.microsoft.com/office/drawing/2010/main" val="0"/>
@@ -7155,32 +7538,6 @@
           <w:lang w:val="en-GB"/>
         </w:rPr>
       </w:pPr>
-    </w:p>
-    <w:p>
-      <w:pPr>
-        <w:pStyle w:val="NormaleWeb"/>
-        <w:spacing w:after="0"/>
-        <w:rPr>
-          <w:rFonts w:ascii="Calibri" w:hAnsi="Calibri" w:cs="Calibri"/>
-          <w:b/>
-          <w:sz w:val="44"/>
-          <w:szCs w:val="44"/>
-          <w:lang w:val="en-GB"/>
-        </w:rPr>
-      </w:pPr>
-    </w:p>
-    <w:p>
-      <w:pPr>
-        <w:pStyle w:val="NormaleWeb"/>
-        <w:spacing w:after="0"/>
-        <w:rPr>
-          <w:rFonts w:ascii="Calibri" w:hAnsi="Calibri" w:cs="Calibri"/>
-          <w:b/>
-          <w:sz w:val="44"/>
-          <w:szCs w:val="44"/>
-          <w:lang w:val="en-GB"/>
-        </w:rPr>
-      </w:pPr>
       <w:r>
         <w:rPr>
           <w:rFonts w:ascii="Calibri" w:hAnsi="Calibri" w:cs="Calibri"/>
@@ -7213,7 +7570,7 @@
                     <pic:cNvPicPr/>
                   </pic:nvPicPr>
                   <pic:blipFill>
-                    <a:blip r:embed="rId14" cstate="print">
+                    <a:blip r:embed="rId13" cstate="print">
                       <a:extLst>
                         <a:ext uri="{28A0092B-C50C-407E-A947-70E740481C1C}">
                           <a14:useLocalDpi xmlns:a14="http://schemas.microsoft.com/office/drawing/2010/main" val="0"/>
@@ -7488,7 +7845,7 @@
                     </pic:cNvPicPr>
                   </pic:nvPicPr>
                   <pic:blipFill>
-                    <a:blip r:embed="rId15" cstate="print">
+                    <a:blip r:embed="rId14" cstate="print">
                       <a:extLst>
                         <a:ext uri="{28A0092B-C50C-407E-A947-70E740481C1C}">
                           <a14:useLocalDpi xmlns:a14="http://schemas.microsoft.com/office/drawing/2010/main" val="0"/>
@@ -7592,7 +7949,7 @@
                     <pic:cNvPicPr/>
                   </pic:nvPicPr>
                   <pic:blipFill>
-                    <a:blip r:embed="rId16">
+                    <a:blip r:embed="rId15">
                       <a:extLst>
                         <a:ext uri="{28A0092B-C50C-407E-A947-70E740481C1C}">
                           <a14:useLocalDpi xmlns:a14="http://schemas.microsoft.com/office/drawing/2010/main" val="0"/>
@@ -7703,7 +8060,7 @@
                     <pic:cNvPicPr/>
                   </pic:nvPicPr>
                   <pic:blipFill>
-                    <a:blip r:embed="rId17">
+                    <a:blip r:embed="rId16">
                       <a:extLst>
                         <a:ext uri="{28A0092B-C50C-407E-A947-70E740481C1C}">
                           <a14:useLocalDpi xmlns:a14="http://schemas.microsoft.com/office/drawing/2010/main" val="0"/>
@@ -7834,7 +8191,7 @@
                     <pic:cNvPicPr/>
                   </pic:nvPicPr>
                   <pic:blipFill>
-                    <a:blip r:embed="rId18" cstate="print">
+                    <a:blip r:embed="rId17" cstate="print">
                       <a:extLst>
                         <a:ext uri="{28A0092B-C50C-407E-A947-70E740481C1C}">
                           <a14:useLocalDpi xmlns:a14="http://schemas.microsoft.com/office/drawing/2010/main" val="0"/>
@@ -7860,8 +8217,6 @@
           </wp:inline>
         </w:drawing>
       </w:r>
-      <w:bookmarkStart w:id="0" w:name="_GoBack"/>
-      <w:bookmarkEnd w:id="0"/>
     </w:p>
     <w:p>
       <w:pPr>
@@ -7958,128 +8313,593 @@
         <w:rPr>
           <w:rFonts w:ascii="Calibri" w:hAnsi="Calibri" w:cs="Calibri"/>
           <w:b/>
-          <w:sz w:val="44"/>
-          <w:szCs w:val="44"/>
-          <w:lang w:val="en-GB"/>
-        </w:rPr>
-      </w:pPr>
-    </w:p>
-    <w:p>
-      <w:pPr>
-        <w:pStyle w:val="NormaleWeb"/>
-        <w:spacing w:after="0"/>
+          <w:sz w:val="28"/>
+          <w:szCs w:val="28"/>
+          <w:lang w:val="en-GB"/>
+        </w:rPr>
+      </w:pPr>
+      <w:r>
         <w:rPr>
           <w:rFonts w:ascii="Calibri" w:hAnsi="Calibri" w:cs="Calibri"/>
           <w:b/>
-          <w:sz w:val="44"/>
-          <w:szCs w:val="44"/>
-          <w:lang w:val="en-GB"/>
-        </w:rPr>
-      </w:pPr>
-    </w:p>
-    <w:p>
-      <w:pPr>
-        <w:pStyle w:val="NormaleWeb"/>
-        <w:spacing w:after="0"/>
+          <w:sz w:val="28"/>
+          <w:szCs w:val="28"/>
+          <w:lang w:val="en-GB"/>
+        </w:rPr>
+        <w:t>Picture-</w:t>
+      </w:r>
+      <w:proofErr w:type="spellStart"/>
+      <w:r>
         <w:rPr>
           <w:rFonts w:ascii="Calibri" w:hAnsi="Calibri" w:cs="Calibri"/>
           <w:b/>
-          <w:sz w:val="44"/>
-          <w:szCs w:val="44"/>
-          <w:lang w:val="en-GB"/>
-        </w:rPr>
-      </w:pPr>
-    </w:p>
-    <w:p>
-      <w:pPr>
-        <w:pStyle w:val="NormaleWeb"/>
-        <w:spacing w:after="0"/>
+          <w:sz w:val="28"/>
+          <w:szCs w:val="28"/>
+          <w:lang w:val="en-GB"/>
+        </w:rPr>
+        <w:t>analyzing</w:t>
+      </w:r>
+      <w:proofErr w:type="spellEnd"/>
+      <w:r>
         <w:rPr>
           <w:rFonts w:ascii="Calibri" w:hAnsi="Calibri" w:cs="Calibri"/>
           <w:b/>
-          <w:sz w:val="44"/>
-          <w:szCs w:val="44"/>
-          <w:lang w:val="en-GB"/>
-        </w:rPr>
-      </w:pPr>
-    </w:p>
-    <w:p>
-      <w:pPr>
-        <w:pStyle w:val="NormaleWeb"/>
-        <w:spacing w:after="0"/>
+          <w:sz w:val="28"/>
+          <w:szCs w:val="28"/>
+          <w:lang w:val="en-GB"/>
+        </w:rPr>
+        <w:t xml:space="preserve"> process localized on clients</w:t>
+      </w:r>
+    </w:p>
+    <w:p>
+      <w:pPr>
+        <w:pStyle w:val="NormaleWeb"/>
+        <w:spacing w:after="0"/>
+        <w:rPr>
+          <w:rFonts w:ascii="Calibri" w:hAnsi="Calibri" w:cs="Calibri"/>
+          <w:bCs/>
+          <w:sz w:val="28"/>
+          <w:szCs w:val="28"/>
+          <w:lang w:val="en-GB"/>
+        </w:rPr>
+      </w:pPr>
+      <w:r>
+        <w:rPr>
+          <w:rFonts w:ascii="Calibri" w:hAnsi="Calibri" w:cs="Calibri"/>
+          <w:bCs/>
+          <w:sz w:val="28"/>
+          <w:szCs w:val="28"/>
+          <w:lang w:val="en-GB"/>
+        </w:rPr>
+        <w:t xml:space="preserve">In general, the configuration of the system is a thin client one, but we decided to localize the component for </w:t>
+      </w:r>
+      <w:proofErr w:type="spellStart"/>
+      <w:r>
+        <w:rPr>
+          <w:rFonts w:ascii="Calibri" w:hAnsi="Calibri" w:cs="Calibri"/>
+          <w:bCs/>
+          <w:sz w:val="28"/>
+          <w:szCs w:val="28"/>
+          <w:lang w:val="en-GB"/>
+        </w:rPr>
+        <w:t>analy</w:t>
+      </w:r>
+      <w:r>
+        <w:rPr>
+          <w:rFonts w:ascii="Calibri" w:hAnsi="Calibri" w:cs="Calibri"/>
+          <w:bCs/>
+          <w:sz w:val="28"/>
+          <w:szCs w:val="28"/>
+          <w:lang w:val="en-GB"/>
+        </w:rPr>
+        <w:t>zi</w:t>
+      </w:r>
+      <w:r>
+        <w:rPr>
+          <w:rFonts w:ascii="Calibri" w:hAnsi="Calibri" w:cs="Calibri"/>
+          <w:bCs/>
+          <w:sz w:val="28"/>
+          <w:szCs w:val="28"/>
+          <w:lang w:val="en-GB"/>
+        </w:rPr>
+        <w:t>ng</w:t>
+      </w:r>
+      <w:proofErr w:type="spellEnd"/>
+      <w:r>
+        <w:rPr>
+          <w:rFonts w:ascii="Calibri" w:hAnsi="Calibri" w:cs="Calibri"/>
+          <w:bCs/>
+          <w:sz w:val="28"/>
+          <w:szCs w:val="28"/>
+          <w:lang w:val="en-GB"/>
+        </w:rPr>
+        <w:t xml:space="preserve"> pictures (and only this one) about incoming reports from citizens on the application itself, and not into the server, thus resulting in a</w:t>
+      </w:r>
+      <w:r>
+        <w:rPr>
+          <w:rFonts w:ascii="Calibri" w:hAnsi="Calibri" w:cs="Calibri"/>
+          <w:bCs/>
+          <w:sz w:val="28"/>
+          <w:szCs w:val="28"/>
+          <w:lang w:val="en-GB"/>
+        </w:rPr>
+        <w:t>n</w:t>
+      </w:r>
+      <w:r>
+        <w:rPr>
+          <w:rFonts w:ascii="Calibri" w:hAnsi="Calibri" w:cs="Calibri"/>
+          <w:bCs/>
+          <w:sz w:val="28"/>
+          <w:szCs w:val="28"/>
+          <w:lang w:val="en-GB"/>
+        </w:rPr>
+        <w:t xml:space="preserve"> “impure” thin client configuration. </w:t>
+      </w:r>
+      <w:r>
+        <w:rPr>
+          <w:rFonts w:ascii="Calibri" w:hAnsi="Calibri" w:cs="Calibri"/>
+          <w:bCs/>
+          <w:sz w:val="28"/>
+          <w:szCs w:val="28"/>
+          <w:lang w:val="en-GB"/>
+        </w:rPr>
+        <w:br/>
+        <w:t>This choice is due to multiple reasons:</w:t>
+      </w:r>
+    </w:p>
+    <w:p>
+      <w:pPr>
+        <w:pStyle w:val="NormaleWeb"/>
+        <w:numPr>
+          <w:ilvl w:val="0"/>
+          <w:numId w:val="39"/>
+        </w:numPr>
+        <w:spacing w:after="0"/>
+        <w:rPr>
+          <w:rFonts w:ascii="Calibri" w:hAnsi="Calibri" w:cs="Calibri"/>
+          <w:bCs/>
+          <w:sz w:val="28"/>
+          <w:szCs w:val="28"/>
+          <w:lang w:val="en-GB"/>
+        </w:rPr>
+      </w:pPr>
+      <w:r>
+        <w:rPr>
+          <w:rFonts w:ascii="Calibri" w:hAnsi="Calibri" w:cs="Calibri"/>
+          <w:bCs/>
+          <w:sz w:val="28"/>
+          <w:szCs w:val="28"/>
+          <w:lang w:val="en-GB"/>
+        </w:rPr>
+        <w:t xml:space="preserve">If the component would be localized on the server, each time the citizen who is trying to take a photo of a vehicle to send a report the application should, in order to validate it, send a request to the server every time a photo is taken, thus resulting in a sequence of invocations that, in a bad case, would return a fail check </w:t>
+      </w:r>
+      <w:r>
+        <w:rPr>
+          <w:rFonts w:ascii="Calibri" w:hAnsi="Calibri" w:cs="Calibri"/>
+          <w:bCs/>
+          <w:sz w:val="28"/>
+          <w:szCs w:val="28"/>
+          <w:lang w:val="en-GB"/>
+        </w:rPr>
+        <w:t>and ask the citizen to retry the operation. So, both for avoiding too many calls of this kind and to not rely too much on the Internet network for sending them to the server, we prefer to move the component directly in the client application so that, when a report is received by the server, it is surely ready to be stored without the need of any integrity check.</w:t>
+      </w:r>
+    </w:p>
+    <w:p>
+      <w:pPr>
+        <w:pStyle w:val="NormaleWeb"/>
+        <w:numPr>
+          <w:ilvl w:val="0"/>
+          <w:numId w:val="39"/>
+        </w:numPr>
+        <w:spacing w:after="0"/>
+        <w:rPr>
+          <w:rFonts w:ascii="Calibri" w:hAnsi="Calibri" w:cs="Calibri"/>
+          <w:bCs/>
+          <w:sz w:val="28"/>
+          <w:szCs w:val="28"/>
+          <w:lang w:val="en-GB"/>
+        </w:rPr>
+      </w:pPr>
+      <w:r>
+        <w:rPr>
+          <w:rFonts w:ascii="Calibri" w:hAnsi="Calibri" w:cs="Calibri"/>
+          <w:bCs/>
+          <w:sz w:val="28"/>
+          <w:szCs w:val="28"/>
+          <w:lang w:val="en-GB"/>
+        </w:rPr>
+        <w:t xml:space="preserve">The component is devoted to </w:t>
+      </w:r>
+      <w:proofErr w:type="gramStart"/>
+      <w:r>
+        <w:rPr>
+          <w:rFonts w:ascii="Calibri" w:hAnsi="Calibri" w:cs="Calibri"/>
+          <w:bCs/>
+          <w:sz w:val="28"/>
+          <w:szCs w:val="28"/>
+          <w:lang w:val="en-GB"/>
+        </w:rPr>
+        <w:t>satisfy</w:t>
+      </w:r>
+      <w:proofErr w:type="gramEnd"/>
+      <w:r>
+        <w:rPr>
+          <w:rFonts w:ascii="Calibri" w:hAnsi="Calibri" w:cs="Calibri"/>
+          <w:bCs/>
+          <w:sz w:val="28"/>
+          <w:szCs w:val="28"/>
+          <w:lang w:val="en-GB"/>
+        </w:rPr>
+        <w:t xml:space="preserve"> only this operation, so</w:t>
+      </w:r>
+      <w:r>
+        <w:rPr>
+          <w:rFonts w:ascii="Calibri" w:hAnsi="Calibri" w:cs="Calibri"/>
+          <w:bCs/>
+          <w:sz w:val="28"/>
+          <w:szCs w:val="28"/>
+          <w:lang w:val="en-GB"/>
+        </w:rPr>
+        <w:t xml:space="preserve"> localizing it on the server would result in a waste of computational resources while the task can be efficiently performed by a common smartphone. Moreover, the localization on the server would require it to possibly satisfy many requests from different users in parallel so, for the above reason and as the component doesn’t require any interaction with other components or the DBMS, we prefer to just localize it on the client application. </w:t>
+      </w:r>
+    </w:p>
+    <w:p>
+      <w:pPr>
+        <w:pStyle w:val="NormaleWeb"/>
+        <w:spacing w:after="0"/>
+        <w:rPr>
+          <w:rFonts w:ascii="Calibri" w:hAnsi="Calibri" w:cs="Calibri"/>
+          <w:bCs/>
+          <w:sz w:val="28"/>
+          <w:szCs w:val="28"/>
+          <w:lang w:val="en-GB"/>
+        </w:rPr>
+      </w:pPr>
+    </w:p>
+    <w:p>
+      <w:pPr>
+        <w:pStyle w:val="NormaleWeb"/>
+        <w:spacing w:after="0"/>
+        <w:rPr>
+          <w:rFonts w:ascii="Calibri" w:hAnsi="Calibri" w:cs="Calibri"/>
+          <w:bCs/>
+          <w:sz w:val="28"/>
+          <w:szCs w:val="28"/>
+          <w:lang w:val="en-GB"/>
+        </w:rPr>
+      </w:pPr>
+      <w:r>
         <w:rPr>
           <w:rFonts w:ascii="Calibri" w:hAnsi="Calibri" w:cs="Calibri"/>
           <w:b/>
-          <w:sz w:val="44"/>
-          <w:szCs w:val="44"/>
-          <w:lang w:val="en-GB"/>
-        </w:rPr>
-      </w:pPr>
-    </w:p>
-    <w:p>
-      <w:pPr>
-        <w:pStyle w:val="NormaleWeb"/>
-        <w:spacing w:after="0"/>
+          <w:sz w:val="28"/>
+          <w:szCs w:val="28"/>
+          <w:lang w:val="en-GB"/>
+        </w:rPr>
+        <w:t xml:space="preserve">Machine learning for </w:t>
+      </w:r>
+      <w:proofErr w:type="spellStart"/>
+      <w:r>
         <w:rPr>
           <w:rFonts w:ascii="Calibri" w:hAnsi="Calibri" w:cs="Calibri"/>
           <w:b/>
-          <w:sz w:val="44"/>
-          <w:szCs w:val="44"/>
-          <w:lang w:val="en-GB"/>
-        </w:rPr>
-      </w:pPr>
-    </w:p>
-    <w:p>
-      <w:pPr>
-        <w:pStyle w:val="NormaleWeb"/>
-        <w:spacing w:after="0"/>
+          <w:sz w:val="28"/>
+          <w:szCs w:val="28"/>
+          <w:lang w:val="en-GB"/>
+        </w:rPr>
+        <w:t>analyzing</w:t>
+      </w:r>
+      <w:proofErr w:type="spellEnd"/>
+      <w:r>
         <w:rPr>
           <w:rFonts w:ascii="Calibri" w:hAnsi="Calibri" w:cs="Calibri"/>
           <w:b/>
-          <w:sz w:val="44"/>
-          <w:szCs w:val="44"/>
-          <w:lang w:val="en-GB"/>
-        </w:rPr>
-      </w:pPr>
-    </w:p>
-    <w:p>
-      <w:pPr>
-        <w:pStyle w:val="NormaleWeb"/>
-        <w:spacing w:after="0"/>
-        <w:rPr>
-          <w:rFonts w:ascii="Calibri" w:hAnsi="Calibri" w:cs="Calibri"/>
-          <w:b/>
-          <w:sz w:val="44"/>
-          <w:szCs w:val="44"/>
-          <w:lang w:val="en-GB"/>
-        </w:rPr>
-      </w:pPr>
-    </w:p>
-    <w:p>
-      <w:pPr>
-        <w:pStyle w:val="NormaleWeb"/>
-        <w:spacing w:after="0"/>
-        <w:rPr>
-          <w:rFonts w:ascii="Calibri" w:hAnsi="Calibri" w:cs="Calibri"/>
-          <w:b/>
-          <w:sz w:val="44"/>
-          <w:szCs w:val="44"/>
-          <w:lang w:val="en-GB"/>
-        </w:rPr>
-      </w:pPr>
-    </w:p>
-    <w:p>
-      <w:pPr>
-        <w:pStyle w:val="NormaleWeb"/>
-        <w:spacing w:after="0"/>
-        <w:rPr>
-          <w:rFonts w:ascii="Calibri" w:hAnsi="Calibri" w:cs="Calibri"/>
-          <w:b/>
-          <w:sz w:val="44"/>
-          <w:szCs w:val="44"/>
-          <w:lang w:val="en-GB"/>
-        </w:rPr>
-      </w:pPr>
+          <w:sz w:val="28"/>
+          <w:szCs w:val="28"/>
+          <w:lang w:val="en-GB"/>
+        </w:rPr>
+        <w:t xml:space="preserve"> pictures</w:t>
+      </w:r>
+    </w:p>
+    <w:p>
+      <w:pPr>
+        <w:pStyle w:val="NormaleWeb"/>
+        <w:spacing w:after="0"/>
+        <w:rPr>
+          <w:rFonts w:ascii="Calibri" w:hAnsi="Calibri" w:cs="Calibri"/>
+          <w:bCs/>
+          <w:sz w:val="28"/>
+          <w:szCs w:val="28"/>
+          <w:lang w:val="en-GB"/>
+        </w:rPr>
+      </w:pPr>
+      <w:r>
+        <w:rPr>
+          <w:rFonts w:ascii="Calibri" w:hAnsi="Calibri" w:cs="Calibri"/>
+          <w:bCs/>
+          <w:sz w:val="28"/>
+          <w:szCs w:val="28"/>
+          <w:lang w:val="en-GB"/>
+        </w:rPr>
+        <w:t xml:space="preserve">The component devoted to </w:t>
+      </w:r>
+      <w:proofErr w:type="spellStart"/>
+      <w:r>
+        <w:rPr>
+          <w:rFonts w:ascii="Calibri" w:hAnsi="Calibri" w:cs="Calibri"/>
+          <w:bCs/>
+          <w:sz w:val="28"/>
+          <w:szCs w:val="28"/>
+          <w:lang w:val="en-GB"/>
+        </w:rPr>
+        <w:t>analyze</w:t>
+      </w:r>
+      <w:proofErr w:type="spellEnd"/>
+      <w:r>
+        <w:rPr>
+          <w:rFonts w:ascii="Calibri" w:hAnsi="Calibri" w:cs="Calibri"/>
+          <w:bCs/>
+          <w:sz w:val="28"/>
+          <w:szCs w:val="28"/>
+          <w:lang w:val="en-GB"/>
+        </w:rPr>
+        <w:t xml:space="preserve"> pictures will be implements with a machine learning </w:t>
+      </w:r>
+      <w:r>
+        <w:rPr>
+          <w:rFonts w:ascii="Calibri" w:hAnsi="Calibri" w:cs="Calibri"/>
+          <w:bCs/>
+          <w:sz w:val="28"/>
+          <w:szCs w:val="28"/>
+          <w:lang w:val="en-GB"/>
+        </w:rPr>
+        <w:t>algorithm</w:t>
+      </w:r>
+      <w:r>
+        <w:rPr>
+          <w:rFonts w:ascii="Calibri" w:hAnsi="Calibri" w:cs="Calibri"/>
+          <w:bCs/>
+          <w:sz w:val="28"/>
+          <w:szCs w:val="28"/>
+          <w:lang w:val="en-GB"/>
+        </w:rPr>
+        <w:t>.</w:t>
+      </w:r>
+      <w:r>
+        <w:rPr>
+          <w:rFonts w:ascii="Calibri" w:hAnsi="Calibri" w:cs="Calibri"/>
+          <w:bCs/>
+          <w:sz w:val="28"/>
+          <w:szCs w:val="28"/>
+          <w:lang w:val="en-GB"/>
+        </w:rPr>
+        <w:t xml:space="preserve"> The algorithm takes inspiration from a face recognition algorithm, with license plates as the subject of recognition and not faces. The algorithm will be trained by providing it a series of various pictures representing valid (vehicles with readable license plate) and invalid (the license plate is not readable for any reason) ones. The algorithm will have to learn the shape of a </w:t>
+      </w:r>
+      <w:r>
+        <w:rPr>
+          <w:rFonts w:ascii="Calibri" w:hAnsi="Calibri" w:cs="Calibri"/>
+          <w:bCs/>
+          <w:sz w:val="28"/>
+          <w:szCs w:val="28"/>
+          <w:lang w:val="en-GB"/>
+        </w:rPr>
+        <w:lastRenderedPageBreak/>
+        <w:t xml:space="preserve">license plate (which is rectangular) and to read it by comparing the symbols with </w:t>
+      </w:r>
+      <w:r>
+        <w:rPr>
+          <w:rFonts w:ascii="Calibri" w:hAnsi="Calibri" w:cs="Calibri"/>
+          <w:bCs/>
+          <w:sz w:val="28"/>
+          <w:szCs w:val="28"/>
+          <w:lang w:val="en-GB"/>
+        </w:rPr>
+        <w:t>L</w:t>
+      </w:r>
+      <w:r>
+        <w:rPr>
+          <w:rFonts w:ascii="Calibri" w:hAnsi="Calibri" w:cs="Calibri"/>
+          <w:bCs/>
+          <w:sz w:val="28"/>
+          <w:szCs w:val="28"/>
+          <w:lang w:val="en-GB"/>
+        </w:rPr>
+        <w:t xml:space="preserve">atin alphabet </w:t>
+      </w:r>
+      <w:r>
+        <w:rPr>
+          <w:rFonts w:ascii="Calibri" w:hAnsi="Calibri" w:cs="Calibri"/>
+          <w:bCs/>
+          <w:sz w:val="28"/>
+          <w:szCs w:val="28"/>
+          <w:lang w:val="en-GB"/>
+        </w:rPr>
+        <w:t>and Arabic numbers; for the test pictures which are valid the algorithm will compare the acquired result with the actual solution, which is given, while for invalid ones will have to return a fail.</w:t>
+      </w:r>
+    </w:p>
+    <w:p>
+      <w:pPr>
+        <w:pStyle w:val="NormaleWeb"/>
+        <w:spacing w:after="0"/>
+        <w:rPr>
+          <w:rFonts w:ascii="Calibri" w:hAnsi="Calibri" w:cs="Calibri"/>
+          <w:bCs/>
+          <w:sz w:val="28"/>
+          <w:szCs w:val="28"/>
+          <w:lang w:val="en-GB"/>
+        </w:rPr>
+      </w:pPr>
+    </w:p>
+    <w:p>
+      <w:pPr>
+        <w:pStyle w:val="NormaleWeb"/>
+        <w:spacing w:after="0"/>
+        <w:rPr>
+          <w:rFonts w:ascii="Calibri" w:hAnsi="Calibri" w:cs="Calibri"/>
+          <w:bCs/>
+          <w:sz w:val="28"/>
+          <w:szCs w:val="28"/>
+          <w:lang w:val="en-GB"/>
+        </w:rPr>
+      </w:pPr>
+    </w:p>
+    <w:p>
+      <w:pPr>
+        <w:pStyle w:val="NormaleWeb"/>
+        <w:spacing w:after="0"/>
+        <w:rPr>
+          <w:rFonts w:ascii="Calibri" w:hAnsi="Calibri" w:cs="Calibri"/>
+          <w:bCs/>
+          <w:sz w:val="28"/>
+          <w:szCs w:val="28"/>
+          <w:lang w:val="en-GB"/>
+        </w:rPr>
+      </w:pPr>
+    </w:p>
+    <w:p>
+      <w:pPr>
+        <w:pStyle w:val="NormaleWeb"/>
+        <w:spacing w:after="0"/>
+        <w:rPr>
+          <w:rFonts w:ascii="Calibri" w:hAnsi="Calibri" w:cs="Calibri"/>
+          <w:bCs/>
+          <w:sz w:val="28"/>
+          <w:szCs w:val="28"/>
+          <w:lang w:val="en-GB"/>
+        </w:rPr>
+      </w:pPr>
+    </w:p>
+    <w:p>
+      <w:pPr>
+        <w:pStyle w:val="NormaleWeb"/>
+        <w:spacing w:after="0"/>
+        <w:rPr>
+          <w:rFonts w:ascii="Calibri" w:hAnsi="Calibri" w:cs="Calibri"/>
+          <w:bCs/>
+          <w:sz w:val="28"/>
+          <w:szCs w:val="28"/>
+          <w:lang w:val="en-GB"/>
+        </w:rPr>
+      </w:pPr>
+    </w:p>
+    <w:p>
+      <w:pPr>
+        <w:pStyle w:val="NormaleWeb"/>
+        <w:spacing w:after="0"/>
+        <w:rPr>
+          <w:rFonts w:ascii="Calibri" w:hAnsi="Calibri" w:cs="Calibri"/>
+          <w:bCs/>
+          <w:sz w:val="28"/>
+          <w:szCs w:val="28"/>
+          <w:lang w:val="en-GB"/>
+        </w:rPr>
+      </w:pPr>
+    </w:p>
+    <w:p>
+      <w:pPr>
+        <w:pStyle w:val="NormaleWeb"/>
+        <w:spacing w:after="0"/>
+        <w:rPr>
+          <w:rFonts w:ascii="Calibri" w:hAnsi="Calibri" w:cs="Calibri"/>
+          <w:bCs/>
+          <w:sz w:val="28"/>
+          <w:szCs w:val="28"/>
+          <w:lang w:val="en-GB"/>
+        </w:rPr>
+      </w:pPr>
+    </w:p>
+    <w:p>
+      <w:pPr>
+        <w:pStyle w:val="NormaleWeb"/>
+        <w:spacing w:after="0"/>
+        <w:rPr>
+          <w:rFonts w:ascii="Calibri" w:hAnsi="Calibri" w:cs="Calibri"/>
+          <w:bCs/>
+          <w:sz w:val="28"/>
+          <w:szCs w:val="28"/>
+          <w:lang w:val="en-GB"/>
+        </w:rPr>
+      </w:pPr>
+    </w:p>
+    <w:p>
+      <w:pPr>
+        <w:pStyle w:val="NormaleWeb"/>
+        <w:spacing w:after="0"/>
+        <w:rPr>
+          <w:rFonts w:ascii="Calibri" w:hAnsi="Calibri" w:cs="Calibri"/>
+          <w:bCs/>
+          <w:sz w:val="28"/>
+          <w:szCs w:val="28"/>
+          <w:lang w:val="en-GB"/>
+        </w:rPr>
+      </w:pPr>
+    </w:p>
+    <w:p>
+      <w:pPr>
+        <w:pStyle w:val="NormaleWeb"/>
+        <w:spacing w:after="0"/>
+        <w:rPr>
+          <w:rFonts w:ascii="Calibri" w:hAnsi="Calibri" w:cs="Calibri"/>
+          <w:bCs/>
+          <w:sz w:val="28"/>
+          <w:szCs w:val="28"/>
+          <w:lang w:val="en-GB"/>
+        </w:rPr>
+      </w:pPr>
+    </w:p>
+    <w:p>
+      <w:pPr>
+        <w:pStyle w:val="NormaleWeb"/>
+        <w:spacing w:after="0"/>
+        <w:rPr>
+          <w:rFonts w:ascii="Calibri" w:hAnsi="Calibri" w:cs="Calibri"/>
+          <w:bCs/>
+          <w:sz w:val="28"/>
+          <w:szCs w:val="28"/>
+          <w:lang w:val="en-GB"/>
+        </w:rPr>
+      </w:pPr>
+    </w:p>
+    <w:p>
+      <w:pPr>
+        <w:pStyle w:val="NormaleWeb"/>
+        <w:spacing w:after="0"/>
+        <w:rPr>
+          <w:rFonts w:ascii="Calibri" w:hAnsi="Calibri" w:cs="Calibri"/>
+          <w:bCs/>
+          <w:sz w:val="28"/>
+          <w:szCs w:val="28"/>
+          <w:lang w:val="en-GB"/>
+        </w:rPr>
+      </w:pPr>
+    </w:p>
+    <w:p>
+      <w:pPr>
+        <w:pStyle w:val="NormaleWeb"/>
+        <w:spacing w:after="0"/>
+        <w:rPr>
+          <w:rFonts w:ascii="Calibri" w:hAnsi="Calibri" w:cs="Calibri"/>
+          <w:bCs/>
+          <w:sz w:val="28"/>
+          <w:szCs w:val="28"/>
+          <w:lang w:val="en-GB"/>
+        </w:rPr>
+      </w:pPr>
+    </w:p>
+    <w:p>
+      <w:pPr>
+        <w:pStyle w:val="NormaleWeb"/>
+        <w:spacing w:after="0"/>
+        <w:rPr>
+          <w:rFonts w:ascii="Calibri" w:hAnsi="Calibri" w:cs="Calibri"/>
+          <w:bCs/>
+          <w:sz w:val="28"/>
+          <w:szCs w:val="28"/>
+          <w:lang w:val="en-GB"/>
+        </w:rPr>
+      </w:pPr>
+      <w:bookmarkStart w:id="0" w:name="_GoBack"/>
+      <w:bookmarkEnd w:id="0"/>
     </w:p>
     <w:p>
       <w:pPr>
@@ -8236,7 +9056,7 @@
                     <pic:cNvPicPr/>
                   </pic:nvPicPr>
                   <pic:blipFill>
-                    <a:blip r:embed="rId19" cstate="print">
+                    <a:blip r:embed="rId18" cstate="print">
                       <a:extLst>
                         <a:ext uri="{28A0092B-C50C-407E-A947-70E740481C1C}">
                           <a14:useLocalDpi xmlns:a14="http://schemas.microsoft.com/office/drawing/2010/main" val="0"/>
@@ -8345,7 +9165,7 @@
                     <pic:cNvPicPr/>
                   </pic:nvPicPr>
                   <pic:blipFill>
-                    <a:blip r:embed="rId20">
+                    <a:blip r:embed="rId19">
                       <a:extLst>
                         <a:ext uri="{28A0092B-C50C-407E-A947-70E740481C1C}">
                           <a14:useLocalDpi xmlns:a14="http://schemas.microsoft.com/office/drawing/2010/main" val="0"/>
@@ -8459,7 +9279,7 @@
                     <pic:cNvPicPr/>
                   </pic:nvPicPr>
                   <pic:blipFill>
-                    <a:blip r:embed="rId21" cstate="print">
+                    <a:blip r:embed="rId20" cstate="print">
                       <a:extLst>
                         <a:ext uri="{28A0092B-C50C-407E-A947-70E740481C1C}">
                           <a14:useLocalDpi xmlns:a14="http://schemas.microsoft.com/office/drawing/2010/main" val="0"/>
@@ -8593,7 +9413,7 @@
                     <pic:cNvPicPr/>
                   </pic:nvPicPr>
                   <pic:blipFill>
-                    <a:blip r:embed="rId22" cstate="print">
+                    <a:blip r:embed="rId21" cstate="print">
                       <a:extLst>
                         <a:ext uri="{28A0092B-C50C-407E-A947-70E740481C1C}">
                           <a14:useLocalDpi xmlns:a14="http://schemas.microsoft.com/office/drawing/2010/main" val="0"/>
@@ -8713,7 +9533,25 @@
           <w:szCs w:val="28"/>
           <w:lang w:val="en-US"/>
         </w:rPr>
-        <w:t>In this section we map each one of the requirements identified in the RASD to one or more of the high level components described previously; in particular, each requirement is linked to the list of components which are bestowed with the task of fulfilling said requirement.</w:t>
+        <w:t xml:space="preserve">In this section we map each one of the requirements identified in the RASD to one or more of the </w:t>
+      </w:r>
+      <w:proofErr w:type="gramStart"/>
+      <w:r>
+        <w:rPr>
+          <w:sz w:val="28"/>
+          <w:szCs w:val="28"/>
+          <w:lang w:val="en-US"/>
+        </w:rPr>
+        <w:t>high level</w:t>
+      </w:r>
+      <w:proofErr w:type="gramEnd"/>
+      <w:r>
+        <w:rPr>
+          <w:sz w:val="28"/>
+          <w:szCs w:val="28"/>
+          <w:lang w:val="en-US"/>
+        </w:rPr>
+        <w:t xml:space="preserve"> components described previously; in particular, each requirement is linked to the list of components which are bestowed with the task of fulfilling said requirement.</w:t>
       </w:r>
     </w:p>
     <w:p>
@@ -11298,7 +12136,27 @@
           <w:szCs w:val="28"/>
           <w:lang w:val="en-US"/>
         </w:rPr>
-        <w:t xml:space="preserve"> This strategy allow us to start the integration and its testing without waiting for the complete implementation and the unit testing of each component in the system. In fact</w:t>
+        <w:t xml:space="preserve"> This strategy </w:t>
+      </w:r>
+      <w:proofErr w:type="gramStart"/>
+      <w:r>
+        <w:rPr>
+          <w:rFonts w:ascii="Calibri" w:hAnsi="Calibri" w:cs="Calibri"/>
+          <w:sz w:val="28"/>
+          <w:szCs w:val="28"/>
+          <w:lang w:val="en-US"/>
+        </w:rPr>
+        <w:t>allow</w:t>
+      </w:r>
+      <w:proofErr w:type="gramEnd"/>
+      <w:r>
+        <w:rPr>
+          <w:rFonts w:ascii="Calibri" w:hAnsi="Calibri" w:cs="Calibri"/>
+          <w:sz w:val="28"/>
+          <w:szCs w:val="28"/>
+          <w:lang w:val="en-US"/>
+        </w:rPr>
+        <w:t xml:space="preserve"> us to start the integration and its testing without waiting for the complete implementation and the unit testing of each component in the system. In fact</w:t>
       </w:r>
       <w:r>
         <w:rPr>
@@ -11334,16 +12192,36 @@
           <w:szCs w:val="28"/>
           <w:lang w:val="en-GB"/>
         </w:rPr>
-        <w:t xml:space="preserve"> provides for </w:t>
-      </w:r>
-      <w:r>
-        <w:rPr>
-          <w:rFonts w:ascii="Calibri" w:hAnsi="Calibri" w:cs="Calibri"/>
-          <w:sz w:val="28"/>
-          <w:szCs w:val="28"/>
-          <w:lang w:val="en-GB"/>
-        </w:rPr>
-        <w:t xml:space="preserve"> components at lower hierarchy are tested individually and then the components that rely upon these components are </w:t>
+        <w:t xml:space="preserve"> provides </w:t>
+      </w:r>
+      <w:proofErr w:type="gramStart"/>
+      <w:r>
+        <w:rPr>
+          <w:rFonts w:ascii="Calibri" w:hAnsi="Calibri" w:cs="Calibri"/>
+          <w:sz w:val="28"/>
+          <w:szCs w:val="28"/>
+          <w:lang w:val="en-GB"/>
+        </w:rPr>
+        <w:t xml:space="preserve">for </w:t>
+      </w:r>
+      <w:r>
+        <w:rPr>
+          <w:rFonts w:ascii="Calibri" w:hAnsi="Calibri" w:cs="Calibri"/>
+          <w:sz w:val="28"/>
+          <w:szCs w:val="28"/>
+          <w:lang w:val="en-GB"/>
+        </w:rPr>
+        <w:t xml:space="preserve"> components</w:t>
+      </w:r>
+      <w:proofErr w:type="gramEnd"/>
+      <w:r>
+        <w:rPr>
+          <w:rFonts w:ascii="Calibri" w:hAnsi="Calibri" w:cs="Calibri"/>
+          <w:sz w:val="28"/>
+          <w:szCs w:val="28"/>
+          <w:lang w:val="en-GB"/>
+        </w:rPr>
+        <w:t xml:space="preserve"> at lower hierarchy are tested individually and then the components that rely upon these components are </w:t>
       </w:r>
       <w:r>
         <w:rPr>
@@ -11389,7 +12267,27 @@
           <w:lang w:val="en-GB"/>
         </w:rPr>
         <w:br/>
-        <w:t>One of the reasons why we decided to exploit this inductive strategy is that it facilitates the integration and the unit testing, although the system can’t be tested in its entirety until it’s complete. However it’s more convenient to introduce</w:t>
+        <w:t xml:space="preserve">One of the reasons why we decided to exploit this inductive strategy is that it facilitates the integration and the unit testing, although the system can’t be tested in its entirety until it’s complete. </w:t>
+      </w:r>
+      <w:proofErr w:type="gramStart"/>
+      <w:r>
+        <w:rPr>
+          <w:rFonts w:ascii="Calibri" w:hAnsi="Calibri" w:cs="Calibri"/>
+          <w:sz w:val="28"/>
+          <w:szCs w:val="28"/>
+          <w:lang w:val="en-GB"/>
+        </w:rPr>
+        <w:t>However</w:t>
+      </w:r>
+      <w:proofErr w:type="gramEnd"/>
+      <w:r>
+        <w:rPr>
+          <w:rFonts w:ascii="Calibri" w:hAnsi="Calibri" w:cs="Calibri"/>
+          <w:sz w:val="28"/>
+          <w:szCs w:val="28"/>
+          <w:lang w:val="en-GB"/>
+        </w:rPr>
+        <w:t xml:space="preserve"> it’s more convenient to introduce</w:t>
       </w:r>
       <w:r>
         <w:rPr>
@@ -11438,7 +12336,27 @@
           <w:szCs w:val="28"/>
           <w:lang w:val="en-GB"/>
         </w:rPr>
-        <w:t xml:space="preserve">, we analyse the main features available for SafeStreets users, their significance and we explain the reasons for our choices concerning the implementation, the testing and the integration. First of all, it’s essential to underline that the external systems (DBMS, </w:t>
+        <w:t xml:space="preserve">, we analyse the main features available for SafeStreets users, their significance and we explain the reasons for our choices concerning the implementation, the testing and the integration. </w:t>
+      </w:r>
+      <w:proofErr w:type="gramStart"/>
+      <w:r>
+        <w:rPr>
+          <w:rFonts w:ascii="Calibri" w:hAnsi="Calibri" w:cs="Calibri"/>
+          <w:sz w:val="28"/>
+          <w:szCs w:val="28"/>
+          <w:lang w:val="en-GB"/>
+        </w:rPr>
+        <w:t>First of all</w:t>
+      </w:r>
+      <w:proofErr w:type="gramEnd"/>
+      <w:r>
+        <w:rPr>
+          <w:rFonts w:ascii="Calibri" w:hAnsi="Calibri" w:cs="Calibri"/>
+          <w:sz w:val="28"/>
+          <w:szCs w:val="28"/>
+          <w:lang w:val="en-GB"/>
+        </w:rPr>
+        <w:t xml:space="preserve">, it’s essential to underline that the external systems (DBMS, </w:t>
       </w:r>
       <w:proofErr w:type="spellStart"/>
       <w:r>
@@ -11639,7 +12557,27 @@
           <w:szCs w:val="28"/>
           <w:lang w:val="en-GB"/>
         </w:rPr>
-        <w:t xml:space="preserve"> is responsible for the identification of critical areas and to provide this feature. It has to be implemented, unit test and it has also to be integrated with the </w:t>
+        <w:t xml:space="preserve"> is responsible for the identification of critical areas and to provide this feature. It </w:t>
+      </w:r>
+      <w:proofErr w:type="gramStart"/>
+      <w:r>
+        <w:rPr>
+          <w:rFonts w:ascii="Calibri" w:hAnsi="Calibri" w:cs="Calibri"/>
+          <w:sz w:val="28"/>
+          <w:szCs w:val="28"/>
+          <w:lang w:val="en-GB"/>
+        </w:rPr>
+        <w:t>has to</w:t>
+      </w:r>
+      <w:proofErr w:type="gramEnd"/>
+      <w:r>
+        <w:rPr>
+          <w:rFonts w:ascii="Calibri" w:hAnsi="Calibri" w:cs="Calibri"/>
+          <w:sz w:val="28"/>
+          <w:szCs w:val="28"/>
+          <w:lang w:val="en-GB"/>
+        </w:rPr>
+        <w:t xml:space="preserve"> be implemented, unit test and it has also to be integrated with the </w:t>
       </w:r>
       <w:proofErr w:type="spellStart"/>
       <w:r>
@@ -11715,7 +12653,27 @@
           <w:szCs w:val="28"/>
           <w:lang w:val="en-GB"/>
         </w:rPr>
-        <w:t xml:space="preserve">, that it’s have to be fully implemented. It’s important to integrate it with the </w:t>
+        <w:t xml:space="preserve">, that it’s </w:t>
+      </w:r>
+      <w:proofErr w:type="gramStart"/>
+      <w:r>
+        <w:rPr>
+          <w:rFonts w:ascii="Calibri" w:hAnsi="Calibri" w:cs="Calibri"/>
+          <w:sz w:val="28"/>
+          <w:szCs w:val="28"/>
+          <w:lang w:val="en-GB"/>
+        </w:rPr>
+        <w:t>have</w:t>
+      </w:r>
+      <w:proofErr w:type="gramEnd"/>
+      <w:r>
+        <w:rPr>
+          <w:rFonts w:ascii="Calibri" w:hAnsi="Calibri" w:cs="Calibri"/>
+          <w:sz w:val="28"/>
+          <w:szCs w:val="28"/>
+          <w:lang w:val="en-GB"/>
+        </w:rPr>
+        <w:t xml:space="preserve"> to be fully implemented. It’s important to integrate it with the </w:t>
       </w:r>
       <w:proofErr w:type="spellStart"/>
       <w:r>
@@ -11802,7 +12760,27 @@
           <w:szCs w:val="28"/>
           <w:lang w:val="en-GB"/>
         </w:rPr>
-        <w:t xml:space="preserve">: this feature allows users to view particular statistics concerning most common breaches in a certain area; it’s provided by the </w:t>
+        <w:t xml:space="preserve">: this feature allows users to view </w:t>
+      </w:r>
+      <w:proofErr w:type="gramStart"/>
+      <w:r>
+        <w:rPr>
+          <w:rFonts w:ascii="Calibri" w:hAnsi="Calibri" w:cs="Calibri"/>
+          <w:sz w:val="28"/>
+          <w:szCs w:val="28"/>
+          <w:lang w:val="en-GB"/>
+        </w:rPr>
+        <w:t>particular statistics</w:t>
+      </w:r>
+      <w:proofErr w:type="gramEnd"/>
+      <w:r>
+        <w:rPr>
+          <w:rFonts w:ascii="Calibri" w:hAnsi="Calibri" w:cs="Calibri"/>
+          <w:sz w:val="28"/>
+          <w:szCs w:val="28"/>
+          <w:lang w:val="en-GB"/>
+        </w:rPr>
+        <w:t xml:space="preserve"> concerning most common breaches in a certain area; it’s provided by the </w:t>
       </w:r>
       <w:proofErr w:type="spellStart"/>
       <w:r>
@@ -11900,6 +12878,7 @@
           <w:lang w:val="en-GB"/>
         </w:rPr>
       </w:pPr>
+      <w:proofErr w:type="gramStart"/>
       <w:r>
         <w:rPr>
           <w:rFonts w:ascii="Calibri" w:hAnsi="Calibri" w:cs="Calibri"/>
@@ -11909,7 +12888,19 @@
           <w:szCs w:val="28"/>
           <w:lang w:val="en-GB"/>
         </w:rPr>
-        <w:t>Make a suggestion or mark an area as unsafe</w:t>
+        <w:t>Make a suggestion</w:t>
+      </w:r>
+      <w:proofErr w:type="gramEnd"/>
+      <w:r>
+        <w:rPr>
+          <w:rFonts w:ascii="Calibri" w:hAnsi="Calibri" w:cs="Calibri"/>
+          <w:b/>
+          <w:bCs/>
+          <w:sz w:val="28"/>
+          <w:szCs w:val="28"/>
+          <w:lang w:val="en-GB"/>
+        </w:rPr>
+        <w:t xml:space="preserve"> or mark an area as unsafe</w:t>
       </w:r>
       <w:r>
         <w:rPr>
@@ -12041,7 +13032,47 @@
           <w:szCs w:val="28"/>
           <w:lang w:val="en-GB"/>
         </w:rPr>
-        <w:t xml:space="preserve"> is the Router. It plays a key role because it has to sort all users’ requests to the right component of the server. It interacts with all server components mentioned above; this is why its implementation and its testing are left for last.</w:t>
+        <w:t xml:space="preserve"> is the Router. It plays a key role because it </w:t>
+      </w:r>
+      <w:proofErr w:type="gramStart"/>
+      <w:r>
+        <w:rPr>
+          <w:rFonts w:ascii="Calibri" w:hAnsi="Calibri" w:cs="Calibri"/>
+          <w:sz w:val="28"/>
+          <w:szCs w:val="28"/>
+          <w:lang w:val="en-GB"/>
+        </w:rPr>
+        <w:t>has to</w:t>
+      </w:r>
+      <w:proofErr w:type="gramEnd"/>
+      <w:r>
+        <w:rPr>
+          <w:rFonts w:ascii="Calibri" w:hAnsi="Calibri" w:cs="Calibri"/>
+          <w:sz w:val="28"/>
+          <w:szCs w:val="28"/>
+          <w:lang w:val="en-GB"/>
+        </w:rPr>
+        <w:t xml:space="preserve"> sort all users’ requests to the right component of the server. It interacts with all server components mentioned above; </w:t>
+      </w:r>
+      <w:proofErr w:type="gramStart"/>
+      <w:r>
+        <w:rPr>
+          <w:rFonts w:ascii="Calibri" w:hAnsi="Calibri" w:cs="Calibri"/>
+          <w:sz w:val="28"/>
+          <w:szCs w:val="28"/>
+          <w:lang w:val="en-GB"/>
+        </w:rPr>
+        <w:t>this is why</w:t>
+      </w:r>
+      <w:proofErr w:type="gramEnd"/>
+      <w:r>
+        <w:rPr>
+          <w:rFonts w:ascii="Calibri" w:hAnsi="Calibri" w:cs="Calibri"/>
+          <w:sz w:val="28"/>
+          <w:szCs w:val="28"/>
+          <w:lang w:val="en-GB"/>
+        </w:rPr>
+        <w:t xml:space="preserve"> its implementation and its testing are left for last.</w:t>
       </w:r>
     </w:p>
     <w:p>
@@ -12288,7 +13319,7 @@
                     </pic:cNvPicPr>
                   </pic:nvPicPr>
                   <pic:blipFill>
-                    <a:blip r:embed="rId23">
+                    <a:blip r:embed="rId22">
                       <a:extLst>
                         <a:ext uri="{28A0092B-C50C-407E-A947-70E740481C1C}">
                           <a14:useLocalDpi xmlns:a14="http://schemas.microsoft.com/office/drawing/2010/main" val="0"/>
@@ -12633,7 +13664,7 @@
                     </pic:cNvPicPr>
                   </pic:nvPicPr>
                   <pic:blipFill>
-                    <a:blip r:embed="rId24">
+                    <a:blip r:embed="rId23">
                       <a:extLst>
                         <a:ext uri="{28A0092B-C50C-407E-A947-70E740481C1C}">
                           <a14:useLocalDpi xmlns:a14="http://schemas.microsoft.com/office/drawing/2010/main" val="0"/>
@@ -12941,7 +13972,7 @@
                     </pic:cNvPicPr>
                   </pic:nvPicPr>
                   <pic:blipFill>
-                    <a:blip r:embed="rId25">
+                    <a:blip r:embed="rId24">
                       <a:extLst>
                         <a:ext uri="{28A0092B-C50C-407E-A947-70E740481C1C}">
                           <a14:useLocalDpi xmlns:a14="http://schemas.microsoft.com/office/drawing/2010/main" val="0"/>
@@ -13131,7 +14162,7 @@
       </w:pPr>
     </w:p>
     <w:sectPr>
-      <w:footerReference w:type="default" r:id="rId26"/>
+      <w:footerReference w:type="default" r:id="rId25"/>
       <w:pgSz w:w="11906" w:h="16838"/>
       <w:pgMar w:top="1417" w:right="1134" w:bottom="1134" w:left="1134" w:header="708" w:footer="567" w:gutter="0"/>
       <w:pgNumType w:start="0"/>
@@ -13144,7 +14175,7 @@
 </file>
 
 <file path=word/endnotes.xml><?xml version="1.0" encoding="utf-8"?>
-<w:endnotes xmlns:wpc="http://schemas.microsoft.com/office/word/2010/wordprocessingCanvas" xmlns:mc="http://schemas.openxmlformats.org/markup-compatibility/2006" xmlns:o="urn:schemas-microsoft-com:office:office" xmlns:r="http://schemas.openxmlformats.org/officeDocument/2006/relationships" xmlns:m="http://schemas.openxmlformats.org/officeDocument/2006/math" xmlns:v="urn:schemas-microsoft-com:vml" xmlns:wp14="http://schemas.microsoft.com/office/word/2010/wordprocessingDrawing" xmlns:wp="http://schemas.openxmlformats.org/drawingml/2006/wordprocessingDrawing" xmlns:w10="urn:schemas-microsoft-com:office:word" xmlns:w="http://schemas.openxmlformats.org/wordprocessingml/2006/main" xmlns:w14="http://schemas.microsoft.com/office/word/2010/wordml" xmlns:wpg="http://schemas.microsoft.com/office/word/2010/wordprocessingGroup" xmlns:wpi="http://schemas.microsoft.com/office/word/2010/wordprocessingInk" xmlns:wne="http://schemas.microsoft.com/office/word/2006/wordml" xmlns:wps="http://schemas.microsoft.com/office/word/2010/wordprocessingShape" mc:Ignorable="w14 wp14">
+<w:endnotes xmlns:wpc="http://schemas.microsoft.com/office/word/2010/wordprocessingCanvas" xmlns:cx="http://schemas.microsoft.com/office/drawing/2014/chartex" xmlns:cx1="http://schemas.microsoft.com/office/drawing/2015/9/8/chartex" xmlns:cx2="http://schemas.microsoft.com/office/drawing/2015/10/21/chartex" xmlns:cx3="http://schemas.microsoft.com/office/drawing/2016/5/9/chartex" xmlns:cx4="http://schemas.microsoft.com/office/drawing/2016/5/10/chartex" xmlns:cx5="http://schemas.microsoft.com/office/drawing/2016/5/11/chartex" xmlns:cx6="http://schemas.microsoft.com/office/drawing/2016/5/12/chartex" xmlns:cx7="http://schemas.microsoft.com/office/drawing/2016/5/13/chartex" xmlns:cx8="http://schemas.microsoft.com/office/drawing/2016/5/14/chartex" xmlns:mc="http://schemas.openxmlformats.org/markup-compatibility/2006" xmlns:aink="http://schemas.microsoft.com/office/drawing/2016/ink" xmlns:am3d="http://schemas.microsoft.com/office/drawing/2017/model3d" xmlns:o="urn:schemas-microsoft-com:office:office" xmlns:r="http://schemas.openxmlformats.org/officeDocument/2006/relationships" xmlns:m="http://schemas.openxmlformats.org/officeDocument/2006/math" xmlns:v="urn:schemas-microsoft-com:vml" xmlns:wp14="http://schemas.microsoft.com/office/word/2010/wordprocessingDrawing" xmlns:wp="http://schemas.openxmlformats.org/drawingml/2006/wordprocessingDrawing" xmlns:w10="urn:schemas-microsoft-com:office:word" xmlns:w="http://schemas.openxmlformats.org/wordprocessingml/2006/main" xmlns:w14="http://schemas.microsoft.com/office/word/2010/wordml" xmlns:w15="http://schemas.microsoft.com/office/word/2012/wordml" xmlns:w16cid="http://schemas.microsoft.com/office/word/2016/wordml/cid" xmlns:w16se="http://schemas.microsoft.com/office/word/2015/wordml/symex" xmlns:wpg="http://schemas.microsoft.com/office/word/2010/wordprocessingGroup" xmlns:wpi="http://schemas.microsoft.com/office/word/2010/wordprocessingInk" xmlns:wne="http://schemas.microsoft.com/office/word/2006/wordml" xmlns:wps="http://schemas.microsoft.com/office/word/2010/wordprocessingShape" mc:Ignorable="w14 w15 w16se w16cid wp14">
   <w:endnote w:type="separator" w:id="-1">
     <w:p>
       <w:pPr>
@@ -13169,7 +14200,7 @@
 </file>
 
 <file path=word/footer1.xml><?xml version="1.0" encoding="utf-8"?>
-<w:ftr xmlns:wpc="http://schemas.microsoft.com/office/word/2010/wordprocessingCanvas" xmlns:mc="http://schemas.openxmlformats.org/markup-compatibility/2006" xmlns:o="urn:schemas-microsoft-com:office:office" xmlns:r="http://schemas.openxmlformats.org/officeDocument/2006/relationships" xmlns:m="http://schemas.openxmlformats.org/officeDocument/2006/math" xmlns:v="urn:schemas-microsoft-com:vml" xmlns:wp14="http://schemas.microsoft.com/office/word/2010/wordprocessingDrawing" xmlns:wp="http://schemas.openxmlformats.org/drawingml/2006/wordprocessingDrawing" xmlns:w10="urn:schemas-microsoft-com:office:word" xmlns:w="http://schemas.openxmlformats.org/wordprocessingml/2006/main" xmlns:w14="http://schemas.microsoft.com/office/word/2010/wordml" xmlns:wpg="http://schemas.microsoft.com/office/word/2010/wordprocessingGroup" xmlns:wpi="http://schemas.microsoft.com/office/word/2010/wordprocessingInk" xmlns:wne="http://schemas.microsoft.com/office/word/2006/wordml" xmlns:wps="http://schemas.microsoft.com/office/word/2010/wordprocessingShape" mc:Ignorable="w14 wp14">
+<w:ftr xmlns:wpc="http://schemas.microsoft.com/office/word/2010/wordprocessingCanvas" xmlns:cx="http://schemas.microsoft.com/office/drawing/2014/chartex" xmlns:cx1="http://schemas.microsoft.com/office/drawing/2015/9/8/chartex" xmlns:cx2="http://schemas.microsoft.com/office/drawing/2015/10/21/chartex" xmlns:cx3="http://schemas.microsoft.com/office/drawing/2016/5/9/chartex" xmlns:cx4="http://schemas.microsoft.com/office/drawing/2016/5/10/chartex" xmlns:cx5="http://schemas.microsoft.com/office/drawing/2016/5/11/chartex" xmlns:cx6="http://schemas.microsoft.com/office/drawing/2016/5/12/chartex" xmlns:cx7="http://schemas.microsoft.com/office/drawing/2016/5/13/chartex" xmlns:cx8="http://schemas.microsoft.com/office/drawing/2016/5/14/chartex" xmlns:mc="http://schemas.openxmlformats.org/markup-compatibility/2006" xmlns:aink="http://schemas.microsoft.com/office/drawing/2016/ink" xmlns:am3d="http://schemas.microsoft.com/office/drawing/2017/model3d" xmlns:o="urn:schemas-microsoft-com:office:office" xmlns:r="http://schemas.openxmlformats.org/officeDocument/2006/relationships" xmlns:m="http://schemas.openxmlformats.org/officeDocument/2006/math" xmlns:v="urn:schemas-microsoft-com:vml" xmlns:wp14="http://schemas.microsoft.com/office/word/2010/wordprocessingDrawing" xmlns:wp="http://schemas.openxmlformats.org/drawingml/2006/wordprocessingDrawing" xmlns:w10="urn:schemas-microsoft-com:office:word" xmlns:w="http://schemas.openxmlformats.org/wordprocessingml/2006/main" xmlns:w14="http://schemas.microsoft.com/office/word/2010/wordml" xmlns:w15="http://schemas.microsoft.com/office/word/2012/wordml" xmlns:w16cid="http://schemas.microsoft.com/office/word/2016/wordml/cid" xmlns:w16se="http://schemas.microsoft.com/office/word/2015/wordml/symex" xmlns:wpg="http://schemas.microsoft.com/office/word/2010/wordprocessingGroup" xmlns:wpi="http://schemas.microsoft.com/office/word/2010/wordprocessingInk" xmlns:wne="http://schemas.microsoft.com/office/word/2006/wordml" xmlns:wps="http://schemas.microsoft.com/office/word/2010/wordprocessingShape" mc:Ignorable="w14 w15 w16se w16cid wp14">
   <w:sdt>
     <w:sdtPr>
       <w:id w:val="1357004949"/>
@@ -13215,7 +14246,7 @@
 </file>
 
 <file path=word/footnotes.xml><?xml version="1.0" encoding="utf-8"?>
-<w:footnotes xmlns:wpc="http://schemas.microsoft.com/office/word/2010/wordprocessingCanvas" xmlns:mc="http://schemas.openxmlformats.org/markup-compatibility/2006" xmlns:o="urn:schemas-microsoft-com:office:office" xmlns:r="http://schemas.openxmlformats.org/officeDocument/2006/relationships" xmlns:m="http://schemas.openxmlformats.org/officeDocument/2006/math" xmlns:v="urn:schemas-microsoft-com:vml" xmlns:wp14="http://schemas.microsoft.com/office/word/2010/wordprocessingDrawing" xmlns:wp="http://schemas.openxmlformats.org/drawingml/2006/wordprocessingDrawing" xmlns:w10="urn:schemas-microsoft-com:office:word" xmlns:w="http://schemas.openxmlformats.org/wordprocessingml/2006/main" xmlns:w14="http://schemas.microsoft.com/office/word/2010/wordml" xmlns:wpg="http://schemas.microsoft.com/office/word/2010/wordprocessingGroup" xmlns:wpi="http://schemas.microsoft.com/office/word/2010/wordprocessingInk" xmlns:wne="http://schemas.microsoft.com/office/word/2006/wordml" xmlns:wps="http://schemas.microsoft.com/office/word/2010/wordprocessingShape" mc:Ignorable="w14 wp14">
+<w:footnotes xmlns:wpc="http://schemas.microsoft.com/office/word/2010/wordprocessingCanvas" xmlns:cx="http://schemas.microsoft.com/office/drawing/2014/chartex" xmlns:cx1="http://schemas.microsoft.com/office/drawing/2015/9/8/chartex" xmlns:cx2="http://schemas.microsoft.com/office/drawing/2015/10/21/chartex" xmlns:cx3="http://schemas.microsoft.com/office/drawing/2016/5/9/chartex" xmlns:cx4="http://schemas.microsoft.com/office/drawing/2016/5/10/chartex" xmlns:cx5="http://schemas.microsoft.com/office/drawing/2016/5/11/chartex" xmlns:cx6="http://schemas.microsoft.com/office/drawing/2016/5/12/chartex" xmlns:cx7="http://schemas.microsoft.com/office/drawing/2016/5/13/chartex" xmlns:cx8="http://schemas.microsoft.com/office/drawing/2016/5/14/chartex" xmlns:mc="http://schemas.openxmlformats.org/markup-compatibility/2006" xmlns:aink="http://schemas.microsoft.com/office/drawing/2016/ink" xmlns:am3d="http://schemas.microsoft.com/office/drawing/2017/model3d" xmlns:o="urn:schemas-microsoft-com:office:office" xmlns:r="http://schemas.openxmlformats.org/officeDocument/2006/relationships" xmlns:m="http://schemas.openxmlformats.org/officeDocument/2006/math" xmlns:v="urn:schemas-microsoft-com:vml" xmlns:wp14="http://schemas.microsoft.com/office/word/2010/wordprocessingDrawing" xmlns:wp="http://schemas.openxmlformats.org/drawingml/2006/wordprocessingDrawing" xmlns:w10="urn:schemas-microsoft-com:office:word" xmlns:w="http://schemas.openxmlformats.org/wordprocessingml/2006/main" xmlns:w14="http://schemas.microsoft.com/office/word/2010/wordml" xmlns:w15="http://schemas.microsoft.com/office/word/2012/wordml" xmlns:w16cid="http://schemas.microsoft.com/office/word/2016/wordml/cid" xmlns:w16se="http://schemas.microsoft.com/office/word/2015/wordml/symex" xmlns:wpg="http://schemas.microsoft.com/office/word/2010/wordprocessingGroup" xmlns:wpi="http://schemas.microsoft.com/office/word/2010/wordprocessingInk" xmlns:wne="http://schemas.microsoft.com/office/word/2006/wordml" xmlns:wps="http://schemas.microsoft.com/office/word/2010/wordprocessingShape" mc:Ignorable="w14 w15 w16se w16cid wp14">
   <w:footnote w:type="separator" w:id="-1">
     <w:p>
       <w:pPr>
@@ -13240,8 +14271,8 @@
 </file>
 
 <file path=word/numbering.xml><?xml version="1.0" encoding="utf-8"?>
-<w:numbering xmlns:wpc="http://schemas.microsoft.com/office/word/2010/wordprocessingCanvas" xmlns:mc="http://schemas.openxmlformats.org/markup-compatibility/2006" xmlns:o="urn:schemas-microsoft-com:office:office" xmlns:r="http://schemas.openxmlformats.org/officeDocument/2006/relationships" xmlns:m="http://schemas.openxmlformats.org/officeDocument/2006/math" xmlns:v="urn:schemas-microsoft-com:vml" xmlns:wp14="http://schemas.microsoft.com/office/word/2010/wordprocessingDrawing" xmlns:wp="http://schemas.openxmlformats.org/drawingml/2006/wordprocessingDrawing" xmlns:w10="urn:schemas-microsoft-com:office:word" xmlns:w="http://schemas.openxmlformats.org/wordprocessingml/2006/main" xmlns:w14="http://schemas.microsoft.com/office/word/2010/wordml" xmlns:wpg="http://schemas.microsoft.com/office/word/2010/wordprocessingGroup" xmlns:wpi="http://schemas.microsoft.com/office/word/2010/wordprocessingInk" xmlns:wne="http://schemas.microsoft.com/office/word/2006/wordml" xmlns:wps="http://schemas.microsoft.com/office/word/2010/wordprocessingShape" mc:Ignorable="w14 wp14">
-  <w:abstractNum w:abstractNumId="0">
+<w:numbering xmlns:wpc="http://schemas.microsoft.com/office/word/2010/wordprocessingCanvas" xmlns:cx="http://schemas.microsoft.com/office/drawing/2014/chartex" xmlns:cx1="http://schemas.microsoft.com/office/drawing/2015/9/8/chartex" xmlns:cx2="http://schemas.microsoft.com/office/drawing/2015/10/21/chartex" xmlns:cx3="http://schemas.microsoft.com/office/drawing/2016/5/9/chartex" xmlns:cx4="http://schemas.microsoft.com/office/drawing/2016/5/10/chartex" xmlns:cx5="http://schemas.microsoft.com/office/drawing/2016/5/11/chartex" xmlns:cx6="http://schemas.microsoft.com/office/drawing/2016/5/12/chartex" xmlns:cx7="http://schemas.microsoft.com/office/drawing/2016/5/13/chartex" xmlns:cx8="http://schemas.microsoft.com/office/drawing/2016/5/14/chartex" xmlns:mc="http://schemas.openxmlformats.org/markup-compatibility/2006" xmlns:aink="http://schemas.microsoft.com/office/drawing/2016/ink" xmlns:am3d="http://schemas.microsoft.com/office/drawing/2017/model3d" xmlns:o="urn:schemas-microsoft-com:office:office" xmlns:r="http://schemas.openxmlformats.org/officeDocument/2006/relationships" xmlns:m="http://schemas.openxmlformats.org/officeDocument/2006/math" xmlns:v="urn:schemas-microsoft-com:vml" xmlns:wp14="http://schemas.microsoft.com/office/word/2010/wordprocessingDrawing" xmlns:wp="http://schemas.openxmlformats.org/drawingml/2006/wordprocessingDrawing" xmlns:w10="urn:schemas-microsoft-com:office:word" xmlns:w="http://schemas.openxmlformats.org/wordprocessingml/2006/main" xmlns:w14="http://schemas.microsoft.com/office/word/2010/wordml" xmlns:w15="http://schemas.microsoft.com/office/word/2012/wordml" xmlns:w16cid="http://schemas.microsoft.com/office/word/2016/wordml/cid" xmlns:w16se="http://schemas.microsoft.com/office/word/2015/wordml/symex" xmlns:wpg="http://schemas.microsoft.com/office/word/2010/wordprocessingGroup" xmlns:wpi="http://schemas.microsoft.com/office/word/2010/wordprocessingInk" xmlns:wne="http://schemas.microsoft.com/office/word/2006/wordml" xmlns:wps="http://schemas.microsoft.com/office/word/2010/wordprocessingShape" mc:Ignorable="w14 w15 w16se w16cid wp14">
+  <w:abstractNum w:abstractNumId="0" w15:restartNumberingAfterBreak="0">
     <w:nsid w:val="0B852B59"/>
     <w:multiLevelType w:val="hybridMultilevel"/>
     <w:tmpl w:val="6F5826EE"/>
@@ -13354,7 +14385,7 @@
       </w:rPr>
     </w:lvl>
   </w:abstractNum>
-  <w:abstractNum w:abstractNumId="1">
+  <w:abstractNum w:abstractNumId="1" w15:restartNumberingAfterBreak="0">
     <w:nsid w:val="10A54A8E"/>
     <w:multiLevelType w:val="hybridMultilevel"/>
     <w:tmpl w:val="EAA2CBCC"/>
@@ -13467,7 +14498,7 @@
       </w:rPr>
     </w:lvl>
   </w:abstractNum>
-  <w:abstractNum w:abstractNumId="2">
+  <w:abstractNum w:abstractNumId="2" w15:restartNumberingAfterBreak="0">
     <w:nsid w:val="156A3468"/>
     <w:multiLevelType w:val="hybridMultilevel"/>
     <w:tmpl w:val="725A4212"/>
@@ -13580,7 +14611,7 @@
       </w:rPr>
     </w:lvl>
   </w:abstractNum>
-  <w:abstractNum w:abstractNumId="3">
+  <w:abstractNum w:abstractNumId="3" w15:restartNumberingAfterBreak="0">
     <w:nsid w:val="179432A6"/>
     <w:multiLevelType w:val="multilevel"/>
     <w:tmpl w:val="926E30B0"/>
@@ -13693,7 +14724,7 @@
       </w:rPr>
     </w:lvl>
   </w:abstractNum>
-  <w:abstractNum w:abstractNumId="4">
+  <w:abstractNum w:abstractNumId="4" w15:restartNumberingAfterBreak="0">
     <w:nsid w:val="1A881691"/>
     <w:multiLevelType w:val="hybridMultilevel"/>
     <w:tmpl w:val="CE1E0F30"/>
@@ -13806,7 +14837,7 @@
       </w:rPr>
     </w:lvl>
   </w:abstractNum>
-  <w:abstractNum w:abstractNumId="5">
+  <w:abstractNum w:abstractNumId="5" w15:restartNumberingAfterBreak="0">
     <w:nsid w:val="1C8E234C"/>
     <w:multiLevelType w:val="hybridMultilevel"/>
     <w:tmpl w:val="CBF4DDF2"/>
@@ -13919,7 +14950,7 @@
       </w:rPr>
     </w:lvl>
   </w:abstractNum>
-  <w:abstractNum w:abstractNumId="6">
+  <w:abstractNum w:abstractNumId="6" w15:restartNumberingAfterBreak="0">
     <w:nsid w:val="1D667C2E"/>
     <w:multiLevelType w:val="hybridMultilevel"/>
     <w:tmpl w:val="8A28A6A8"/>
@@ -14032,7 +15063,7 @@
       </w:rPr>
     </w:lvl>
   </w:abstractNum>
-  <w:abstractNum w:abstractNumId="7">
+  <w:abstractNum w:abstractNumId="7" w15:restartNumberingAfterBreak="0">
     <w:nsid w:val="1E5275C4"/>
     <w:multiLevelType w:val="multilevel"/>
     <w:tmpl w:val="855A418C"/>
@@ -14154,7 +15185,7 @@
       </w:rPr>
     </w:lvl>
   </w:abstractNum>
-  <w:abstractNum w:abstractNumId="8">
+  <w:abstractNum w:abstractNumId="8" w15:restartNumberingAfterBreak="0">
     <w:nsid w:val="1FD27A2F"/>
     <w:multiLevelType w:val="hybridMultilevel"/>
     <w:tmpl w:val="0CE86DB8"/>
@@ -14267,7 +15298,7 @@
       </w:rPr>
     </w:lvl>
   </w:abstractNum>
-  <w:abstractNum w:abstractNumId="9">
+  <w:abstractNum w:abstractNumId="9" w15:restartNumberingAfterBreak="0">
     <w:nsid w:val="1FE00880"/>
     <w:multiLevelType w:val="hybridMultilevel"/>
     <w:tmpl w:val="BCB4FC7E"/>
@@ -14380,7 +15411,7 @@
       </w:rPr>
     </w:lvl>
   </w:abstractNum>
-  <w:abstractNum w:abstractNumId="10">
+  <w:abstractNum w:abstractNumId="10" w15:restartNumberingAfterBreak="0">
     <w:nsid w:val="2290223F"/>
     <w:multiLevelType w:val="hybridMultilevel"/>
     <w:tmpl w:val="23A4BDEC"/>
@@ -14493,7 +15524,7 @@
       </w:rPr>
     </w:lvl>
   </w:abstractNum>
-  <w:abstractNum w:abstractNumId="11">
+  <w:abstractNum w:abstractNumId="11" w15:restartNumberingAfterBreak="0">
     <w:nsid w:val="25E57C0B"/>
     <w:multiLevelType w:val="hybridMultilevel"/>
     <w:tmpl w:val="24A06BB6"/>
@@ -14606,7 +15637,7 @@
       </w:rPr>
     </w:lvl>
   </w:abstractNum>
-  <w:abstractNum w:abstractNumId="12">
+  <w:abstractNum w:abstractNumId="12" w15:restartNumberingAfterBreak="0">
     <w:nsid w:val="2AA53D91"/>
     <w:multiLevelType w:val="hybridMultilevel"/>
     <w:tmpl w:val="4DB6C9E0"/>
@@ -14719,7 +15750,7 @@
       </w:rPr>
     </w:lvl>
   </w:abstractNum>
-  <w:abstractNum w:abstractNumId="13">
+  <w:abstractNum w:abstractNumId="13" w15:restartNumberingAfterBreak="0">
     <w:nsid w:val="2AE70B01"/>
     <w:multiLevelType w:val="hybridMultilevel"/>
     <w:tmpl w:val="9FEEE308"/>
@@ -14832,7 +15863,7 @@
       </w:rPr>
     </w:lvl>
   </w:abstractNum>
-  <w:abstractNum w:abstractNumId="14">
+  <w:abstractNum w:abstractNumId="14" w15:restartNumberingAfterBreak="0">
     <w:nsid w:val="2D9851B4"/>
     <w:multiLevelType w:val="hybridMultilevel"/>
     <w:tmpl w:val="0CDCAB42"/>
@@ -14946,7 +15977,7 @@
       </w:rPr>
     </w:lvl>
   </w:abstractNum>
-  <w:abstractNum w:abstractNumId="15">
+  <w:abstractNum w:abstractNumId="15" w15:restartNumberingAfterBreak="0">
     <w:nsid w:val="2E983988"/>
     <w:multiLevelType w:val="hybridMultilevel"/>
     <w:tmpl w:val="96A49268"/>
@@ -15059,7 +16090,7 @@
       </w:rPr>
     </w:lvl>
   </w:abstractNum>
-  <w:abstractNum w:abstractNumId="16">
+  <w:abstractNum w:abstractNumId="16" w15:restartNumberingAfterBreak="0">
     <w:nsid w:val="335D451D"/>
     <w:multiLevelType w:val="hybridMultilevel"/>
     <w:tmpl w:val="7B10A3EC"/>
@@ -15172,7 +16203,7 @@
       </w:rPr>
     </w:lvl>
   </w:abstractNum>
-  <w:abstractNum w:abstractNumId="17">
+  <w:abstractNum w:abstractNumId="17" w15:restartNumberingAfterBreak="0">
     <w:nsid w:val="384205B5"/>
     <w:multiLevelType w:val="hybridMultilevel"/>
     <w:tmpl w:val="8ED4CCA0"/>
@@ -15285,7 +16316,7 @@
       </w:rPr>
     </w:lvl>
   </w:abstractNum>
-  <w:abstractNum w:abstractNumId="18">
+  <w:abstractNum w:abstractNumId="18" w15:restartNumberingAfterBreak="0">
     <w:nsid w:val="38B955CB"/>
     <w:multiLevelType w:val="hybridMultilevel"/>
     <w:tmpl w:val="2D1AB7C0"/>
@@ -15398,7 +16429,7 @@
       </w:rPr>
     </w:lvl>
   </w:abstractNum>
-  <w:abstractNum w:abstractNumId="19">
+  <w:abstractNum w:abstractNumId="19" w15:restartNumberingAfterBreak="0">
     <w:nsid w:val="3C4C7A61"/>
     <w:multiLevelType w:val="hybridMultilevel"/>
     <w:tmpl w:val="67187148"/>
@@ -15511,7 +16542,7 @@
       </w:rPr>
     </w:lvl>
   </w:abstractNum>
-  <w:abstractNum w:abstractNumId="20">
+  <w:abstractNum w:abstractNumId="20" w15:restartNumberingAfterBreak="0">
     <w:nsid w:val="40FC39BB"/>
     <w:multiLevelType w:val="hybridMultilevel"/>
     <w:tmpl w:val="EA6E2BBA"/>
@@ -15624,7 +16655,7 @@
       </w:rPr>
     </w:lvl>
   </w:abstractNum>
-  <w:abstractNum w:abstractNumId="21">
+  <w:abstractNum w:abstractNumId="21" w15:restartNumberingAfterBreak="0">
     <w:nsid w:val="41AC2FDE"/>
     <w:multiLevelType w:val="multilevel"/>
     <w:tmpl w:val="926E30B0"/>
@@ -15737,7 +16768,7 @@
       </w:rPr>
     </w:lvl>
   </w:abstractNum>
-  <w:abstractNum w:abstractNumId="22">
+  <w:abstractNum w:abstractNumId="22" w15:restartNumberingAfterBreak="0">
     <w:nsid w:val="43136EA2"/>
     <w:multiLevelType w:val="hybridMultilevel"/>
     <w:tmpl w:val="01403DC0"/>
@@ -15850,7 +16881,7 @@
       </w:rPr>
     </w:lvl>
   </w:abstractNum>
-  <w:abstractNum w:abstractNumId="23">
+  <w:abstractNum w:abstractNumId="23" w15:restartNumberingAfterBreak="0">
     <w:nsid w:val="442E65EC"/>
     <w:multiLevelType w:val="multilevel"/>
     <w:tmpl w:val="C638D74C"/>
@@ -15963,7 +16994,7 @@
       </w:rPr>
     </w:lvl>
   </w:abstractNum>
-  <w:abstractNum w:abstractNumId="24">
+  <w:abstractNum w:abstractNumId="24" w15:restartNumberingAfterBreak="0">
     <w:nsid w:val="452B3F13"/>
     <w:multiLevelType w:val="hybridMultilevel"/>
     <w:tmpl w:val="DD0EF36A"/>
@@ -16076,7 +17107,7 @@
       </w:rPr>
     </w:lvl>
   </w:abstractNum>
-  <w:abstractNum w:abstractNumId="25">
+  <w:abstractNum w:abstractNumId="25" w15:restartNumberingAfterBreak="0">
     <w:nsid w:val="4A0C6985"/>
     <w:multiLevelType w:val="hybridMultilevel"/>
     <w:tmpl w:val="2ECCA7EA"/>
@@ -16189,7 +17220,7 @@
       </w:rPr>
     </w:lvl>
   </w:abstractNum>
-  <w:abstractNum w:abstractNumId="26">
+  <w:abstractNum w:abstractNumId="26" w15:restartNumberingAfterBreak="0">
     <w:nsid w:val="4BC9127A"/>
     <w:multiLevelType w:val="hybridMultilevel"/>
     <w:tmpl w:val="EDC672CA"/>
@@ -16302,7 +17333,7 @@
       </w:rPr>
     </w:lvl>
   </w:abstractNum>
-  <w:abstractNum w:abstractNumId="27">
+  <w:abstractNum w:abstractNumId="27" w15:restartNumberingAfterBreak="0">
     <w:nsid w:val="5D3625C7"/>
     <w:multiLevelType w:val="hybridMultilevel"/>
     <w:tmpl w:val="08923032"/>
@@ -16415,7 +17446,7 @@
       </w:rPr>
     </w:lvl>
   </w:abstractNum>
-  <w:abstractNum w:abstractNumId="28">
+  <w:abstractNum w:abstractNumId="28" w15:restartNumberingAfterBreak="0">
     <w:nsid w:val="605274DA"/>
     <w:multiLevelType w:val="hybridMultilevel"/>
     <w:tmpl w:val="86341E36"/>
@@ -16528,7 +17559,7 @@
       </w:rPr>
     </w:lvl>
   </w:abstractNum>
-  <w:abstractNum w:abstractNumId="29">
+  <w:abstractNum w:abstractNumId="29" w15:restartNumberingAfterBreak="0">
     <w:nsid w:val="62CA2BBC"/>
     <w:multiLevelType w:val="hybridMultilevel"/>
     <w:tmpl w:val="E9C840D0"/>
@@ -16641,7 +17672,7 @@
       </w:rPr>
     </w:lvl>
   </w:abstractNum>
-  <w:abstractNum w:abstractNumId="30">
+  <w:abstractNum w:abstractNumId="30" w15:restartNumberingAfterBreak="0">
     <w:nsid w:val="6487643A"/>
     <w:multiLevelType w:val="multilevel"/>
     <w:tmpl w:val="855A418C"/>
@@ -16763,7 +17794,93 @@
       </w:rPr>
     </w:lvl>
   </w:abstractNum>
-  <w:abstractNum w:abstractNumId="31">
+  <w:abstractNum w:abstractNumId="31" w15:restartNumberingAfterBreak="0">
+    <w:nsid w:val="678106FC"/>
+    <w:multiLevelType w:val="hybridMultilevel"/>
+    <w:tmpl w:val="4ACCE6DC"/>
+    <w:lvl w:ilvl="0" w:tplc="0410000F">
+      <w:start w:val="1"/>
+      <w:numFmt w:val="decimal"/>
+      <w:lvlText w:val="%1."/>
+      <w:lvlJc w:val="left"/>
+      <w:pPr>
+        <w:ind w:left="720" w:hanging="360"/>
+      </w:pPr>
+    </w:lvl>
+    <w:lvl w:ilvl="1" w:tplc="04100019" w:tentative="1">
+      <w:start w:val="1"/>
+      <w:numFmt w:val="lowerLetter"/>
+      <w:lvlText w:val="%2."/>
+      <w:lvlJc w:val="left"/>
+      <w:pPr>
+        <w:ind w:left="1440" w:hanging="360"/>
+      </w:pPr>
+    </w:lvl>
+    <w:lvl w:ilvl="2" w:tplc="0410001B" w:tentative="1">
+      <w:start w:val="1"/>
+      <w:numFmt w:val="lowerRoman"/>
+      <w:lvlText w:val="%3."/>
+      <w:lvlJc w:val="right"/>
+      <w:pPr>
+        <w:ind w:left="2160" w:hanging="180"/>
+      </w:pPr>
+    </w:lvl>
+    <w:lvl w:ilvl="3" w:tplc="0410000F" w:tentative="1">
+      <w:start w:val="1"/>
+      <w:numFmt w:val="decimal"/>
+      <w:lvlText w:val="%4."/>
+      <w:lvlJc w:val="left"/>
+      <w:pPr>
+        <w:ind w:left="2880" w:hanging="360"/>
+      </w:pPr>
+    </w:lvl>
+    <w:lvl w:ilvl="4" w:tplc="04100019" w:tentative="1">
+      <w:start w:val="1"/>
+      <w:numFmt w:val="lowerLetter"/>
+      <w:lvlText w:val="%5."/>
+      <w:lvlJc w:val="left"/>
+      <w:pPr>
+        <w:ind w:left="3600" w:hanging="360"/>
+      </w:pPr>
+    </w:lvl>
+    <w:lvl w:ilvl="5" w:tplc="0410001B" w:tentative="1">
+      <w:start w:val="1"/>
+      <w:numFmt w:val="lowerRoman"/>
+      <w:lvlText w:val="%6."/>
+      <w:lvlJc w:val="right"/>
+      <w:pPr>
+        <w:ind w:left="4320" w:hanging="180"/>
+      </w:pPr>
+    </w:lvl>
+    <w:lvl w:ilvl="6" w:tplc="0410000F" w:tentative="1">
+      <w:start w:val="1"/>
+      <w:numFmt w:val="decimal"/>
+      <w:lvlText w:val="%7."/>
+      <w:lvlJc w:val="left"/>
+      <w:pPr>
+        <w:ind w:left="5040" w:hanging="360"/>
+      </w:pPr>
+    </w:lvl>
+    <w:lvl w:ilvl="7" w:tplc="04100019" w:tentative="1">
+      <w:start w:val="1"/>
+      <w:numFmt w:val="lowerLetter"/>
+      <w:lvlText w:val="%8."/>
+      <w:lvlJc w:val="left"/>
+      <w:pPr>
+        <w:ind w:left="5760" w:hanging="360"/>
+      </w:pPr>
+    </w:lvl>
+    <w:lvl w:ilvl="8" w:tplc="0410001B" w:tentative="1">
+      <w:start w:val="1"/>
+      <w:numFmt w:val="lowerRoman"/>
+      <w:lvlText w:val="%9."/>
+      <w:lvlJc w:val="right"/>
+      <w:pPr>
+        <w:ind w:left="6480" w:hanging="180"/>
+      </w:pPr>
+    </w:lvl>
+  </w:abstractNum>
+  <w:abstractNum w:abstractNumId="32" w15:restartNumberingAfterBreak="0">
     <w:nsid w:val="6B671059"/>
     <w:multiLevelType w:val="hybridMultilevel"/>
     <w:tmpl w:val="2B06DBA2"/>
@@ -16876,7 +17993,7 @@
       </w:rPr>
     </w:lvl>
   </w:abstractNum>
-  <w:abstractNum w:abstractNumId="32">
+  <w:abstractNum w:abstractNumId="33" w15:restartNumberingAfterBreak="0">
     <w:nsid w:val="77C17C6E"/>
     <w:multiLevelType w:val="hybridMultilevel"/>
     <w:tmpl w:val="B5C26210"/>
@@ -16989,7 +18106,7 @@
       </w:rPr>
     </w:lvl>
   </w:abstractNum>
-  <w:abstractNum w:abstractNumId="33">
+  <w:abstractNum w:abstractNumId="34" w15:restartNumberingAfterBreak="0">
     <w:nsid w:val="796B4746"/>
     <w:multiLevelType w:val="hybridMultilevel"/>
     <w:tmpl w:val="FF18C37E"/>
@@ -17102,7 +18219,7 @@
       </w:rPr>
     </w:lvl>
   </w:abstractNum>
-  <w:abstractNum w:abstractNumId="34">
+  <w:abstractNum w:abstractNumId="35" w15:restartNumberingAfterBreak="0">
     <w:nsid w:val="7AE15E22"/>
     <w:multiLevelType w:val="hybridMultilevel"/>
     <w:tmpl w:val="FD2E99AA"/>
@@ -17215,7 +18332,7 @@
       </w:rPr>
     </w:lvl>
   </w:abstractNum>
-  <w:abstractNum w:abstractNumId="35">
+  <w:abstractNum w:abstractNumId="36" w15:restartNumberingAfterBreak="0">
     <w:nsid w:val="7EC05D8F"/>
     <w:multiLevelType w:val="hybridMultilevel"/>
     <w:tmpl w:val="EDF6A50A"/>
@@ -17328,7 +18445,7 @@
       </w:rPr>
     </w:lvl>
   </w:abstractNum>
-  <w:abstractNum w:abstractNumId="36">
+  <w:abstractNum w:abstractNumId="37" w15:restartNumberingAfterBreak="0">
     <w:nsid w:val="7EDE6816"/>
     <w:multiLevelType w:val="hybridMultilevel"/>
     <w:tmpl w:val="E8685C8C"/>
@@ -17421,7 +18538,7 @@
     <w:abstractNumId w:val="30"/>
   </w:num>
   <w:num w:numId="2">
-    <w:abstractNumId w:val="36"/>
+    <w:abstractNumId w:val="37"/>
   </w:num>
   <w:num w:numId="3">
     <w:abstractNumId w:val="24"/>
@@ -17439,7 +18556,7 @@
     <w:abstractNumId w:val="7"/>
   </w:num>
   <w:num w:numId="8">
-    <w:abstractNumId w:val="32"/>
+    <w:abstractNumId w:val="33"/>
   </w:num>
   <w:num w:numId="9">
     <w:abstractNumId w:val="13"/>
@@ -17451,7 +18568,7 @@
     <w:abstractNumId w:val="6"/>
   </w:num>
   <w:num w:numId="12">
-    <w:abstractNumId w:val="33"/>
+    <w:abstractNumId w:val="34"/>
   </w:num>
   <w:num w:numId="13">
     <w:abstractNumId w:val="18"/>
@@ -17463,7 +18580,7 @@
     <w:abstractNumId w:val="14"/>
   </w:num>
   <w:num w:numId="16">
-    <w:abstractNumId w:val="35"/>
+    <w:abstractNumId w:val="36"/>
   </w:num>
   <w:num w:numId="17">
     <w:abstractNumId w:val="26"/>
@@ -17481,13 +18598,13 @@
     <w:abstractNumId w:val="11"/>
   </w:num>
   <w:num w:numId="22">
-    <w:abstractNumId w:val="34"/>
+    <w:abstractNumId w:val="35"/>
   </w:num>
   <w:num w:numId="23">
     <w:abstractNumId w:val="1"/>
   </w:num>
   <w:num w:numId="24">
-    <w:abstractNumId w:val="31"/>
+    <w:abstractNumId w:val="32"/>
   </w:num>
   <w:num w:numId="25">
     <w:abstractNumId w:val="8"/>
@@ -17531,11 +18648,14 @@
   <w:num w:numId="38">
     <w:abstractNumId w:val="5"/>
   </w:num>
+  <w:num w:numId="39">
+    <w:abstractNumId w:val="31"/>
+  </w:num>
 </w:numbering>
 </file>
 
 <file path=word/styles.xml><?xml version="1.0" encoding="utf-8"?>
-<w:styles xmlns:mc="http://schemas.openxmlformats.org/markup-compatibility/2006" xmlns:r="http://schemas.openxmlformats.org/officeDocument/2006/relationships" xmlns:w="http://schemas.openxmlformats.org/wordprocessingml/2006/main" xmlns:w14="http://schemas.microsoft.com/office/word/2010/wordml" mc:Ignorable="w14">
+<w:styles xmlns:mc="http://schemas.openxmlformats.org/markup-compatibility/2006" xmlns:r="http://schemas.openxmlformats.org/officeDocument/2006/relationships" xmlns:w="http://schemas.openxmlformats.org/wordprocessingml/2006/main" xmlns:w14="http://schemas.microsoft.com/office/word/2010/wordml" xmlns:w15="http://schemas.microsoft.com/office/word/2012/wordml" xmlns:w16cid="http://schemas.microsoft.com/office/word/2016/wordml/cid" xmlns:w16se="http://schemas.microsoft.com/office/word/2015/wordml/symex" mc:Ignorable="w14 w15 w16se w16cid">
   <w:docDefaults>
     <w:rPrDefault>
       <w:rPr>
@@ -17551,459 +18671,383 @@
       </w:pPr>
     </w:pPrDefault>
   </w:docDefaults>
-  <w:latentStyles w:defLockedState="0" w:defUIPriority="99" w:defSemiHidden="1" w:defUnhideWhenUsed="1" w:defQFormat="0" w:count="267">
-    <w:lsdException w:name="Normal" w:semiHidden="0" w:uiPriority="0" w:unhideWhenUsed="0" w:qFormat="1"/>
-    <w:lsdException w:name="heading 1" w:semiHidden="0" w:uiPriority="9" w:unhideWhenUsed="0" w:qFormat="1"/>
-    <w:lsdException w:name="heading 2" w:uiPriority="9" w:qFormat="1"/>
-    <w:lsdException w:name="heading 3" w:uiPriority="9" w:qFormat="1"/>
-    <w:lsdException w:name="heading 4" w:uiPriority="9" w:qFormat="1"/>
-    <w:lsdException w:name="heading 5" w:uiPriority="9" w:qFormat="1"/>
-    <w:lsdException w:name="heading 6" w:uiPriority="9" w:qFormat="1"/>
-    <w:lsdException w:name="heading 7" w:uiPriority="9" w:qFormat="1"/>
-    <w:lsdException w:name="heading 8" w:uiPriority="9" w:qFormat="1"/>
-    <w:lsdException w:name="heading 9" w:uiPriority="9" w:qFormat="1"/>
-    <w:lsdException w:name="toc 1" w:uiPriority="39"/>
-    <w:lsdException w:name="toc 2" w:uiPriority="39"/>
-    <w:lsdException w:name="toc 3" w:uiPriority="39"/>
-    <w:lsdException w:name="toc 4" w:uiPriority="39"/>
-    <w:lsdException w:name="toc 5" w:uiPriority="39"/>
-    <w:lsdException w:name="toc 6" w:uiPriority="39"/>
-    <w:lsdException w:name="toc 7" w:uiPriority="39"/>
-    <w:lsdException w:name="toc 8" w:uiPriority="39"/>
-    <w:lsdException w:name="toc 9" w:uiPriority="39"/>
-    <w:lsdException w:name="caption" w:uiPriority="35" w:qFormat="1"/>
-    <w:lsdException w:name="Title" w:semiHidden="0" w:uiPriority="10" w:unhideWhenUsed="0" w:qFormat="1"/>
-    <w:lsdException w:name="Default Paragraph Font" w:uiPriority="1"/>
-    <w:lsdException w:name="Subtitle" w:semiHidden="0" w:uiPriority="11" w:unhideWhenUsed="0" w:qFormat="1"/>
-    <w:lsdException w:name="Strong" w:semiHidden="0" w:uiPriority="22" w:unhideWhenUsed="0" w:qFormat="1"/>
-    <w:lsdException w:name="Emphasis" w:semiHidden="0" w:uiPriority="20" w:unhideWhenUsed="0" w:qFormat="1"/>
-    <w:lsdException w:name="Table Grid" w:uiPriority="59"/>
-    <w:lsdException w:name="Placeholder Text" w:unhideWhenUsed="0"/>
-    <w:lsdException w:name="No Spacing" w:semiHidden="0" w:uiPriority="1" w:unhideWhenUsed="0" w:qFormat="1"/>
-    <w:lsdException w:name="Light Shading" w:semiHidden="0" w:uiPriority="60" w:unhideWhenUsed="0"/>
-    <w:lsdException w:name="Light List" w:semiHidden="0" w:uiPriority="61" w:unhideWhenUsed="0"/>
-    <w:lsdException w:name="Light Grid" w:semiHidden="0" w:uiPriority="62" w:unhideWhenUsed="0"/>
-    <w:lsdException w:name="Medium Shading 1" w:semiHidden="0" w:uiPriority="63" w:unhideWhenUsed="0"/>
-    <w:lsdException w:name="Medium Shading 2" w:semiHidden="0" w:uiPriority="64" w:unhideWhenUsed="0"/>
-    <w:lsdException w:name="Medium List 1" w:semiHidden="0" w:uiPriority="65" w:unhideWhenUsed="0"/>
-    <w:lsdException w:name="Medium List 2" w:semiHidden="0" w:uiPriority="66" w:unhideWhenUsed="0"/>
-    <w:lsdException w:name="Medium Grid 1" w:semiHidden="0" w:uiPriority="67" w:unhideWhenUsed="0"/>
-    <w:lsdException w:name="Medium Grid 2" w:semiHidden="0" w:uiPriority="68" w:unhideWhenUsed="0"/>
-    <w:lsdException w:name="Medium Grid 3" w:semiHidden="0" w:uiPriority="69" w:unhideWhenUsed="0"/>
-    <w:lsdException w:name="Dark List" w:semiHidden="0" w:uiPriority="70" w:unhideWhenUsed="0"/>
-    <w:lsdException w:name="Colorful Shading" w:semiHidden="0" w:uiPriority="71" w:unhideWhenUsed="0"/>
-    <w:lsdException w:name="Colorful List" w:semiHidden="0" w:uiPriority="72" w:unhideWhenUsed="0"/>
-    <w:lsdException w:name="Colorful Grid" w:semiHidden="0" w:uiPriority="73" w:unhideWhenUsed="0"/>
-    <w:lsdException w:name="Light Shading Accent 1" w:semiHidden="0" w:uiPriority="60" w:unhideWhenUsed="0"/>
-    <w:lsdException w:name="Light List Accent 1" w:semiHidden="0" w:uiPriority="61" w:unhideWhenUsed="0"/>
-    <w:lsdException w:name="Light Grid Accent 1" w:semiHidden="0" w:uiPriority="62" w:unhideWhenUsed="0"/>
-    <w:lsdException w:name="Medium Shading 1 Accent 1" w:semiHidden="0" w:uiPriority="63" w:unhideWhenUsed="0"/>
-    <w:lsdException w:name="Medium Shading 2 Accent 1" w:semiHidden="0" w:uiPriority="64" w:unhideWhenUsed="0"/>
-    <w:lsdException w:name="Medium List 1 Accent 1" w:semiHidden="0" w:uiPriority="65" w:unhideWhenUsed="0"/>
-    <w:lsdException w:name="Revision" w:unhideWhenUsed="0"/>
-    <w:lsdException w:name="List Paragraph" w:semiHidden="0" w:uiPriority="34" w:unhideWhenUsed="0" w:qFormat="1"/>
-    <w:lsdException w:name="Quote" w:semiHidden="0" w:uiPriority="29" w:unhideWhenUsed="0" w:qFormat="1"/>
-    <w:lsdException w:name="Intense Quote" w:semiHidden="0" w:uiPriority="30" w:unhideWhenUsed="0" w:qFormat="1"/>
-    <w:lsdException w:name="Medium List 2 Accent 1" w:semiHidden="0" w:uiPriority="66" w:unhideWhenUsed="0"/>
-    <w:lsdException w:name="Medium Grid 1 Accent 1" w:semiHidden="0" w:uiPriority="67" w:unhideWhenUsed="0"/>
-    <w:lsdException w:name="Medium Grid 2 Accent 1" w:semiHidden="0" w:uiPriority="68" w:unhideWhenUsed="0"/>
-    <w:lsdException w:name="Medium Grid 3 Accent 1" w:semiHidden="0" w:uiPriority="69" w:unhideWhenUsed="0"/>
-    <w:lsdException w:name="Dark List Accent 1" w:semiHidden="0" w:uiPriority="70" w:unhideWhenUsed="0"/>
-    <w:lsdException w:name="Colorful Shading Accent 1" w:semiHidden="0" w:uiPriority="71" w:unhideWhenUsed="0"/>
-    <w:lsdException w:name="Colorful List Accent 1" w:semiHidden="0" w:uiPriority="72" w:unhideWhenUsed="0"/>
-    <w:lsdException w:name="Colorful Grid Accent 1" w:semiHidden="0" w:uiPriority="73" w:unhideWhenUsed="0"/>
-    <w:lsdException w:name="Light Shading Accent 2" w:semiHidden="0" w:uiPriority="60" w:unhideWhenUsed="0"/>
-    <w:lsdException w:name="Light List Accent 2" w:semiHidden="0" w:uiPriority="61" w:unhideWhenUsed="0"/>
-    <w:lsdException w:name="Light Grid Accent 2" w:semiHidden="0" w:uiPriority="62" w:unhideWhenUsed="0"/>
-    <w:lsdException w:name="Medium Shading 1 Accent 2" w:semiHidden="0" w:uiPriority="63" w:unhideWhenUsed="0"/>
-    <w:lsdException w:name="Medium Shading 2 Accent 2" w:semiHidden="0" w:uiPriority="64" w:unhideWhenUsed="0"/>
-    <w:lsdException w:name="Medium List 1 Accent 2" w:semiHidden="0" w:uiPriority="65" w:unhideWhenUsed="0"/>
-    <w:lsdException w:name="Medium List 2 Accent 2" w:semiHidden="0" w:uiPriority="66" w:unhideWhenUsed="0"/>
-    <w:lsdException w:name="Medium Grid 1 Accent 2" w:semiHidden="0" w:uiPriority="67" w:unhideWhenUsed="0"/>
-    <w:lsdException w:name="Medium Grid 2 Accent 2" w:semiHidden="0" w:uiPriority="68" w:unhideWhenUsed="0"/>
-    <w:lsdException w:name="Medium Grid 3 Accent 2" w:semiHidden="0" w:uiPriority="69" w:unhideWhenUsed="0"/>
-    <w:lsdException w:name="Dark List Accent 2" w:semiHidden="0" w:uiPriority="70" w:unhideWhenUsed="0"/>
-    <w:lsdException w:name="Colorful Shading Accent 2" w:semiHidden="0" w:uiPriority="71" w:unhideWhenUsed="0"/>
-    <w:lsdException w:name="Colorful List Accent 2" w:semiHidden="0" w:uiPriority="72" w:unhideWhenUsed="0"/>
-    <w:lsdException w:name="Colorful Grid Accent 2" w:semiHidden="0" w:uiPriority="73" w:unhideWhenUsed="0"/>
-    <w:lsdException w:name="Light Shading Accent 3" w:semiHidden="0" w:uiPriority="60" w:unhideWhenUsed="0"/>
-    <w:lsdException w:name="Light List Accent 3" w:semiHidden="0" w:uiPriority="61" w:unhideWhenUsed="0"/>
-    <w:lsdException w:name="Light Grid Accent 3" w:semiHidden="0" w:uiPriority="62" w:unhideWhenUsed="0"/>
-    <w:lsdException w:name="Medium Shading 1 Accent 3" w:semiHidden="0" w:uiPriority="63" w:unhideWhenUsed="0"/>
-    <w:lsdException w:name="Medium Shading 2 Accent 3" w:semiHidden="0" w:uiPriority="64" w:unhideWhenUsed="0"/>
-    <w:lsdException w:name="Medium List 1 Accent 3" w:semiHidden="0" w:uiPriority="65" w:unhideWhenUsed="0"/>
-    <w:lsdException w:name="Medium List 2 Accent 3" w:semiHidden="0" w:uiPriority="66" w:unhideWhenUsed="0"/>
-    <w:lsdException w:name="Medium Grid 1 Accent 3" w:semiHidden="0" w:uiPriority="67" w:unhideWhenUsed="0"/>
-    <w:lsdException w:name="Medium Grid 2 Accent 3" w:semiHidden="0" w:uiPriority="68" w:unhideWhenUsed="0"/>
-    <w:lsdException w:name="Medium Grid 3 Accent 3" w:semiHidden="0" w:uiPriority="69" w:unhideWhenUsed="0"/>
-    <w:lsdException w:name="Dark List Accent 3" w:semiHidden="0" w:uiPriority="70" w:unhideWhenUsed="0"/>
-    <w:lsdException w:name="Colorful Shading Accent 3" w:semiHidden="0" w:uiPriority="71" w:unhideWhenUsed="0"/>
-    <w:lsdException w:name="Colorful List Accent 3" w:semiHidden="0" w:uiPriority="72" w:unhideWhenUsed="0"/>
-    <w:lsdException w:name="Colorful Grid Accent 3" w:semiHidden="0" w:uiPriority="73" w:unhideWhenUsed="0"/>
-    <w:lsdException w:name="Light Shading Accent 4" w:semiHidden="0" w:uiPriority="60" w:unhideWhenUsed="0"/>
-    <w:lsdException w:name="Light List Accent 4" w:semiHidden="0" w:uiPriority="61" w:unhideWhenUsed="0"/>
-    <w:lsdException w:name="Light Grid Accent 4" w:semiHidden="0" w:uiPriority="62" w:unhideWhenUsed="0"/>
-    <w:lsdException w:name="Medium Shading 1 Accent 4" w:semiHidden="0" w:uiPriority="63" w:unhideWhenUsed="0"/>
-    <w:lsdException w:name="Medium Shading 2 Accent 4" w:semiHidden="0" w:uiPriority="64" w:unhideWhenUsed="0"/>
-    <w:lsdException w:name="Medium List 1 Accent 4" w:semiHidden="0" w:uiPriority="65" w:unhideWhenUsed="0"/>
-    <w:lsdException w:name="Medium List 2 Accent 4" w:semiHidden="0" w:uiPriority="66" w:unhideWhenUsed="0"/>
-    <w:lsdException w:name="Medium Grid 1 Accent 4" w:semiHidden="0" w:uiPriority="67" w:unhideWhenUsed="0"/>
-    <w:lsdException w:name="Medium Grid 2 Accent 4" w:semiHidden="0" w:uiPriority="68" w:unhideWhenUsed="0"/>
-    <w:lsdException w:name="Medium Grid 3 Accent 4" w:semiHidden="0" w:uiPriority="69" w:unhideWhenUsed="0"/>
-    <w:lsdException w:name="Dark List Accent 4" w:semiHidden="0" w:uiPriority="70" w:unhideWhenUsed="0"/>
-    <w:lsdException w:name="Colorful Shading Accent 4" w:semiHidden="0" w:uiPriority="71" w:unhideWhenUsed="0"/>
-    <w:lsdException w:name="Colorful List Accent 4" w:semiHidden="0" w:uiPriority="72" w:unhideWhenUsed="0"/>
-    <w:lsdException w:name="Colorful Grid Accent 4" w:semiHidden="0" w:uiPriority="73" w:unhideWhenUsed="0"/>
-    <w:lsdException w:name="Light Shading Accent 5" w:semiHidden="0" w:uiPriority="60" w:unhideWhenUsed="0"/>
-    <w:lsdException w:name="Light List Accent 5" w:semiHidden="0" w:uiPriority="61" w:unhideWhenUsed="0"/>
-    <w:lsdException w:name="Light Grid Accent 5" w:semiHidden="0" w:uiPriority="62" w:unhideWhenUsed="0"/>
-    <w:lsdException w:name="Medium Shading 1 Accent 5" w:semiHidden="0" w:uiPriority="63" w:unhideWhenUsed="0"/>
-    <w:lsdException w:name="Medium Shading 2 Accent 5" w:semiHidden="0" w:uiPriority="64" w:unhideWhenUsed="0"/>
-    <w:lsdException w:name="Medium List 1 Accent 5" w:semiHidden="0" w:uiPriority="65" w:unhideWhenUsed="0"/>
-    <w:lsdException w:name="Medium List 2 Accent 5" w:semiHidden="0" w:uiPriority="66" w:unhideWhenUsed="0"/>
-    <w:lsdException w:name="Medium Grid 1 Accent 5" w:semiHidden="0" w:uiPriority="67" w:unhideWhenUsed="0"/>
-    <w:lsdException w:name="Medium Grid 2 Accent 5" w:semiHidden="0" w:uiPriority="68" w:unhideWhenUsed="0"/>
-    <w:lsdException w:name="Medium Grid 3 Accent 5" w:semiHidden="0" w:uiPriority="69" w:unhideWhenUsed="0"/>
-    <w:lsdException w:name="Dark List Accent 5" w:semiHidden="0" w:uiPriority="70" w:unhideWhenUsed="0"/>
-    <w:lsdException w:name="Colorful Shading Accent 5" w:semiHidden="0" w:uiPriority="71" w:unhideWhenUsed="0"/>
-    <w:lsdException w:name="Colorful List Accent 5" w:semiHidden="0" w:uiPriority="72" w:unhideWhenUsed="0"/>
-    <w:lsdException w:name="Colorful Grid Accent 5" w:semiHidden="0" w:uiPriority="73" w:unhideWhenUsed="0"/>
-    <w:lsdException w:name="Light Shading Accent 6" w:semiHidden="0" w:uiPriority="60" w:unhideWhenUsed="0"/>
-    <w:lsdException w:name="Light List Accent 6" w:semiHidden="0" w:uiPriority="61" w:unhideWhenUsed="0"/>
-    <w:lsdException w:name="Light Grid Accent 6" w:semiHidden="0" w:uiPriority="62" w:unhideWhenUsed="0"/>
-    <w:lsdException w:name="Medium Shading 1 Accent 6" w:semiHidden="0" w:uiPriority="63" w:unhideWhenUsed="0"/>
-    <w:lsdException w:name="Medium Shading 2 Accent 6" w:semiHidden="0" w:uiPriority="64" w:unhideWhenUsed="0"/>
-    <w:lsdException w:name="Medium List 1 Accent 6" w:semiHidden="0" w:uiPriority="65" w:unhideWhenUsed="0"/>
-    <w:lsdException w:name="Medium List 2 Accent 6" w:semiHidden="0" w:uiPriority="66" w:unhideWhenUsed="0"/>
-    <w:lsdException w:name="Medium Grid 1 Accent 6" w:semiHidden="0" w:uiPriority="67" w:unhideWhenUsed="0"/>
-    <w:lsdException w:name="Medium Grid 2 Accent 6" w:semiHidden="0" w:uiPriority="68" w:unhideWhenUsed="0"/>
-    <w:lsdException w:name="Medium Grid 3 Accent 6" w:semiHidden="0" w:uiPriority="69" w:unhideWhenUsed="0"/>
-    <w:lsdException w:name="Dark List Accent 6" w:semiHidden="0" w:uiPriority="70" w:unhideWhenUsed="0"/>
-    <w:lsdException w:name="Colorful Shading Accent 6" w:semiHidden="0" w:uiPriority="71" w:unhideWhenUsed="0"/>
-    <w:lsdException w:name="Colorful List Accent 6" w:semiHidden="0" w:uiPriority="72" w:unhideWhenUsed="0"/>
-    <w:lsdException w:name="Colorful Grid Accent 6" w:semiHidden="0" w:uiPriority="73" w:unhideWhenUsed="0"/>
-    <w:lsdException w:name="Subtle Emphasis" w:semiHidden="0" w:uiPriority="19" w:unhideWhenUsed="0" w:qFormat="1"/>
-    <w:lsdException w:name="Intense Emphasis" w:semiHidden="0" w:uiPriority="21" w:unhideWhenUsed="0" w:qFormat="1"/>
-    <w:lsdException w:name="Subtle Reference" w:semiHidden="0" w:uiPriority="31" w:unhideWhenUsed="0" w:qFormat="1"/>
-    <w:lsdException w:name="Intense Reference" w:semiHidden="0" w:uiPriority="32" w:unhideWhenUsed="0" w:qFormat="1"/>
-    <w:lsdException w:name="Book Title" w:semiHidden="0" w:uiPriority="33" w:unhideWhenUsed="0" w:qFormat="1"/>
-    <w:lsdException w:name="Bibliography" w:uiPriority="37"/>
-    <w:lsdException w:name="TOC Heading" w:uiPriority="39" w:qFormat="1"/>
-  </w:latentStyles>
-  <w:style w:type="paragraph" w:default="1" w:styleId="Normale">
-    <w:name w:val="Normal"/>
-    <w:qFormat/>
-    <w:rsid w:val="005F235E"/>
-    <w:pPr>
-      <w:spacing w:after="160" w:line="259" w:lineRule="auto"/>
-    </w:pPr>
-  </w:style>
-  <w:style w:type="character" w:default="1" w:styleId="Carpredefinitoparagrafo">
-    <w:name w:val="Default Paragraph Font"/>
-    <w:uiPriority w:val="1"/>
-    <w:semiHidden/>
-    <w:unhideWhenUsed/>
-  </w:style>
-  <w:style w:type="table" w:default="1" w:styleId="Tabellanormale">
-    <w:name w:val="Normal Table"/>
-    <w:uiPriority w:val="99"/>
-    <w:semiHidden/>
-    <w:unhideWhenUsed/>
-    <w:tblPr>
-      <w:tblInd w:w="0" w:type="dxa"/>
-      <w:tblCellMar>
-        <w:top w:w="0" w:type="dxa"/>
-        <w:left w:w="108" w:type="dxa"/>
-        <w:bottom w:w="0" w:type="dxa"/>
-        <w:right w:w="108" w:type="dxa"/>
-      </w:tblCellMar>
-    </w:tblPr>
-  </w:style>
-  <w:style w:type="numbering" w:default="1" w:styleId="Nessunelenco">
-    <w:name w:val="No List"/>
-    <w:uiPriority w:val="99"/>
-    <w:semiHidden/>
-    <w:unhideWhenUsed/>
-  </w:style>
-  <w:style w:type="paragraph" w:styleId="NormaleWeb">
-    <w:name w:val="Normal (Web)"/>
-    <w:basedOn w:val="Normale"/>
-    <w:uiPriority w:val="99"/>
-    <w:unhideWhenUsed/>
-    <w:rsid w:val="005F235E"/>
-    <w:pPr>
-      <w:spacing w:before="100" w:beforeAutospacing="1" w:after="119" w:line="240" w:lineRule="auto"/>
-    </w:pPr>
-    <w:rPr>
-      <w:rFonts w:ascii="Times New Roman" w:eastAsia="Times New Roman" w:hAnsi="Times New Roman" w:cs="Times New Roman"/>
-      <w:sz w:val="24"/>
-      <w:szCs w:val="24"/>
-      <w:lang w:eastAsia="it-IT"/>
-    </w:rPr>
-  </w:style>
-  <w:style w:type="paragraph" w:styleId="Nessunaspaziatura">
-    <w:name w:val="No Spacing"/>
-    <w:uiPriority w:val="1"/>
-    <w:qFormat/>
-    <w:rsid w:val="005F235E"/>
-    <w:pPr>
-      <w:spacing w:after="0" w:line="240" w:lineRule="auto"/>
-    </w:pPr>
-  </w:style>
-  <w:style w:type="character" w:styleId="Collegamentoipertestuale">
-    <w:name w:val="Hyperlink"/>
-    <w:basedOn w:val="Carpredefinitoparagrafo"/>
-    <w:uiPriority w:val="99"/>
-    <w:unhideWhenUsed/>
-    <w:rsid w:val="009B19A6"/>
-    <w:rPr>
-      <w:color w:val="0000FF" w:themeColor="hyperlink"/>
-      <w:u w:val="single"/>
-    </w:rPr>
-  </w:style>
-  <w:style w:type="paragraph" w:styleId="Testofumetto">
-    <w:name w:val="Balloon Text"/>
-    <w:basedOn w:val="Normale"/>
-    <w:link w:val="TestofumettoCarattere"/>
-    <w:uiPriority w:val="99"/>
-    <w:semiHidden/>
-    <w:unhideWhenUsed/>
-    <w:rsid w:val="009B19A6"/>
-    <w:pPr>
-      <w:spacing w:after="0" w:line="240" w:lineRule="auto"/>
-    </w:pPr>
-    <w:rPr>
-      <w:rFonts w:ascii="Tahoma" w:hAnsi="Tahoma" w:cs="Tahoma"/>
-      <w:sz w:val="16"/>
-      <w:szCs w:val="16"/>
-    </w:rPr>
-  </w:style>
-  <w:style w:type="character" w:customStyle="1" w:styleId="TestofumettoCarattere">
-    <w:name w:val="Testo fumetto Carattere"/>
-    <w:basedOn w:val="Carpredefinitoparagrafo"/>
-    <w:link w:val="Testofumetto"/>
-    <w:uiPriority w:val="99"/>
-    <w:semiHidden/>
-    <w:rsid w:val="009B19A6"/>
-    <w:rPr>
-      <w:rFonts w:ascii="Tahoma" w:hAnsi="Tahoma" w:cs="Tahoma"/>
-      <w:sz w:val="16"/>
-      <w:szCs w:val="16"/>
-    </w:rPr>
-  </w:style>
-  <w:style w:type="paragraph" w:styleId="Intestazione">
-    <w:name w:val="header"/>
-    <w:basedOn w:val="Normale"/>
-    <w:link w:val="IntestazioneCarattere"/>
-    <w:uiPriority w:val="99"/>
-    <w:unhideWhenUsed/>
-    <w:rsid w:val="00C00486"/>
-    <w:pPr>
-      <w:tabs>
-        <w:tab w:val="center" w:pos="4819"/>
-        <w:tab w:val="right" w:pos="9638"/>
-      </w:tabs>
-      <w:spacing w:after="0" w:line="240" w:lineRule="auto"/>
-    </w:pPr>
-  </w:style>
-  <w:style w:type="character" w:customStyle="1" w:styleId="IntestazioneCarattere">
-    <w:name w:val="Intestazione Carattere"/>
-    <w:basedOn w:val="Carpredefinitoparagrafo"/>
-    <w:link w:val="Intestazione"/>
-    <w:uiPriority w:val="99"/>
-    <w:rsid w:val="00C00486"/>
-  </w:style>
-  <w:style w:type="paragraph" w:styleId="Pidipagina">
-    <w:name w:val="footer"/>
-    <w:basedOn w:val="Normale"/>
-    <w:link w:val="PidipaginaCarattere"/>
-    <w:uiPriority w:val="99"/>
-    <w:unhideWhenUsed/>
-    <w:rsid w:val="00C00486"/>
-    <w:pPr>
-      <w:tabs>
-        <w:tab w:val="center" w:pos="4819"/>
-        <w:tab w:val="right" w:pos="9638"/>
-      </w:tabs>
-      <w:spacing w:after="0" w:line="240" w:lineRule="auto"/>
-    </w:pPr>
-  </w:style>
-  <w:style w:type="character" w:customStyle="1" w:styleId="PidipaginaCarattere">
-    <w:name w:val="Piè di pagina Carattere"/>
-    <w:basedOn w:val="Carpredefinitoparagrafo"/>
-    <w:link w:val="Pidipagina"/>
-    <w:uiPriority w:val="99"/>
-    <w:rsid w:val="00C00486"/>
-  </w:style>
-  <w:style w:type="paragraph" w:styleId="Paragrafoelenco">
-    <w:name w:val="List Paragraph"/>
-    <w:basedOn w:val="Normale"/>
-    <w:uiPriority w:val="34"/>
-    <w:qFormat/>
-    <w:rsid w:val="000902D0"/>
-    <w:pPr>
-      <w:ind w:left="720"/>
-      <w:contextualSpacing/>
-    </w:pPr>
-  </w:style>
-</w:styles>
-</file>
-
-<file path=word/stylesWithEffects.xml><?xml version="1.0" encoding="utf-8"?>
-<w:styles xmlns:wpc="http://schemas.microsoft.com/office/word/2010/wordprocessingCanvas" xmlns:mc="http://schemas.openxmlformats.org/markup-compatibility/2006" xmlns:o="urn:schemas-microsoft-com:office:office" xmlns:r="http://schemas.openxmlformats.org/officeDocument/2006/relationships" xmlns:m="http://schemas.openxmlformats.org/officeDocument/2006/math" xmlns:v="urn:schemas-microsoft-com:vml" xmlns:wp14="http://schemas.microsoft.com/office/word/2010/wordprocessingDrawing" xmlns:wp="http://schemas.openxmlformats.org/drawingml/2006/wordprocessingDrawing" xmlns:w10="urn:schemas-microsoft-com:office:word" xmlns:w="http://schemas.openxmlformats.org/wordprocessingml/2006/main" xmlns:w14="http://schemas.microsoft.com/office/word/2010/wordml" xmlns:wpg="http://schemas.microsoft.com/office/word/2010/wordprocessingGroup" xmlns:wpi="http://schemas.microsoft.com/office/word/2010/wordprocessingInk" xmlns:wne="http://schemas.microsoft.com/office/word/2006/wordml" xmlns:wps="http://schemas.microsoft.com/office/word/2010/wordprocessingShape" mc:Ignorable="w14 wp14">
-  <w:docDefaults>
-    <w:rPrDefault>
-      <w:rPr>
-        <w:rFonts w:asciiTheme="minorHAnsi" w:eastAsiaTheme="minorHAnsi" w:hAnsiTheme="minorHAnsi" w:cstheme="minorBidi"/>
-        <w:sz w:val="22"/>
-        <w:szCs w:val="22"/>
-        <w:lang w:val="it-IT" w:eastAsia="en-US" w:bidi="ar-SA"/>
-      </w:rPr>
-    </w:rPrDefault>
-    <w:pPrDefault>
-      <w:pPr>
-        <w:spacing w:after="200" w:line="276" w:lineRule="auto"/>
-      </w:pPr>
-    </w:pPrDefault>
-  </w:docDefaults>
-  <w:latentStyles w:defLockedState="0" w:defUIPriority="99" w:defSemiHidden="1" w:defUnhideWhenUsed="1" w:defQFormat="0" w:count="267">
-    <w:lsdException w:name="Normal" w:semiHidden="0" w:uiPriority="0" w:unhideWhenUsed="0" w:qFormat="1"/>
-    <w:lsdException w:name="heading 1" w:semiHidden="0" w:uiPriority="9" w:unhideWhenUsed="0" w:qFormat="1"/>
-    <w:lsdException w:name="heading 2" w:uiPriority="9" w:qFormat="1"/>
-    <w:lsdException w:name="heading 3" w:uiPriority="9" w:qFormat="1"/>
-    <w:lsdException w:name="heading 4" w:uiPriority="9" w:qFormat="1"/>
-    <w:lsdException w:name="heading 5" w:uiPriority="9" w:qFormat="1"/>
-    <w:lsdException w:name="heading 6" w:uiPriority="9" w:qFormat="1"/>
-    <w:lsdException w:name="heading 7" w:uiPriority="9" w:qFormat="1"/>
-    <w:lsdException w:name="heading 8" w:uiPriority="9" w:qFormat="1"/>
-    <w:lsdException w:name="heading 9" w:uiPriority="9" w:qFormat="1"/>
-    <w:lsdException w:name="toc 1" w:uiPriority="39"/>
-    <w:lsdException w:name="toc 2" w:uiPriority="39"/>
-    <w:lsdException w:name="toc 3" w:uiPriority="39"/>
-    <w:lsdException w:name="toc 4" w:uiPriority="39"/>
-    <w:lsdException w:name="toc 5" w:uiPriority="39"/>
-    <w:lsdException w:name="toc 6" w:uiPriority="39"/>
-    <w:lsdException w:name="toc 7" w:uiPriority="39"/>
-    <w:lsdException w:name="toc 8" w:uiPriority="39"/>
-    <w:lsdException w:name="toc 9" w:uiPriority="39"/>
-    <w:lsdException w:name="caption" w:uiPriority="35" w:qFormat="1"/>
-    <w:lsdException w:name="Title" w:semiHidden="0" w:uiPriority="10" w:unhideWhenUsed="0" w:qFormat="1"/>
-    <w:lsdException w:name="Default Paragraph Font" w:uiPriority="1"/>
-    <w:lsdException w:name="Subtitle" w:semiHidden="0" w:uiPriority="11" w:unhideWhenUsed="0" w:qFormat="1"/>
-    <w:lsdException w:name="Strong" w:semiHidden="0" w:uiPriority="22" w:unhideWhenUsed="0" w:qFormat="1"/>
-    <w:lsdException w:name="Emphasis" w:semiHidden="0" w:uiPriority="20" w:unhideWhenUsed="0" w:qFormat="1"/>
-    <w:lsdException w:name="Table Grid" w:uiPriority="59"/>
-    <w:lsdException w:name="Placeholder Text" w:unhideWhenUsed="0"/>
-    <w:lsdException w:name="No Spacing" w:semiHidden="0" w:uiPriority="1" w:unhideWhenUsed="0" w:qFormat="1"/>
-    <w:lsdException w:name="Light Shading" w:semiHidden="0" w:uiPriority="60" w:unhideWhenUsed="0"/>
-    <w:lsdException w:name="Light List" w:semiHidden="0" w:uiPriority="61" w:unhideWhenUsed="0"/>
-    <w:lsdException w:name="Light Grid" w:semiHidden="0" w:uiPriority="62" w:unhideWhenUsed="0"/>
-    <w:lsdException w:name="Medium Shading 1" w:semiHidden="0" w:uiPriority="63" w:unhideWhenUsed="0"/>
-    <w:lsdException w:name="Medium Shading 2" w:semiHidden="0" w:uiPriority="64" w:unhideWhenUsed="0"/>
-    <w:lsdException w:name="Medium List 1" w:semiHidden="0" w:uiPriority="65" w:unhideWhenUsed="0"/>
-    <w:lsdException w:name="Medium List 2" w:semiHidden="0" w:uiPriority="66" w:unhideWhenUsed="0"/>
-    <w:lsdException w:name="Medium Grid 1" w:semiHidden="0" w:uiPriority="67" w:unhideWhenUsed="0"/>
-    <w:lsdException w:name="Medium Grid 2" w:semiHidden="0" w:uiPriority="68" w:unhideWhenUsed="0"/>
-    <w:lsdException w:name="Medium Grid 3" w:semiHidden="0" w:uiPriority="69" w:unhideWhenUsed="0"/>
-    <w:lsdException w:name="Dark List" w:semiHidden="0" w:uiPriority="70" w:unhideWhenUsed="0"/>
-    <w:lsdException w:name="Colorful Shading" w:semiHidden="0" w:uiPriority="71" w:unhideWhenUsed="0"/>
-    <w:lsdException w:name="Colorful List" w:semiHidden="0" w:uiPriority="72" w:unhideWhenUsed="0"/>
-    <w:lsdException w:name="Colorful Grid" w:semiHidden="0" w:uiPriority="73" w:unhideWhenUsed="0"/>
-    <w:lsdException w:name="Light Shading Accent 1" w:semiHidden="0" w:uiPriority="60" w:unhideWhenUsed="0"/>
-    <w:lsdException w:name="Light List Accent 1" w:semiHidden="0" w:uiPriority="61" w:unhideWhenUsed="0"/>
-    <w:lsdException w:name="Light Grid Accent 1" w:semiHidden="0" w:uiPriority="62" w:unhideWhenUsed="0"/>
-    <w:lsdException w:name="Medium Shading 1 Accent 1" w:semiHidden="0" w:uiPriority="63" w:unhideWhenUsed="0"/>
-    <w:lsdException w:name="Medium Shading 2 Accent 1" w:semiHidden="0" w:uiPriority="64" w:unhideWhenUsed="0"/>
-    <w:lsdException w:name="Medium List 1 Accent 1" w:semiHidden="0" w:uiPriority="65" w:unhideWhenUsed="0"/>
-    <w:lsdException w:name="Revision" w:unhideWhenUsed="0"/>
-    <w:lsdException w:name="List Paragraph" w:semiHidden="0" w:uiPriority="34" w:unhideWhenUsed="0" w:qFormat="1"/>
-    <w:lsdException w:name="Quote" w:semiHidden="0" w:uiPriority="29" w:unhideWhenUsed="0" w:qFormat="1"/>
-    <w:lsdException w:name="Intense Quote" w:semiHidden="0" w:uiPriority="30" w:unhideWhenUsed="0" w:qFormat="1"/>
-    <w:lsdException w:name="Medium List 2 Accent 1" w:semiHidden="0" w:uiPriority="66" w:unhideWhenUsed="0"/>
-    <w:lsdException w:name="Medium Grid 1 Accent 1" w:semiHidden="0" w:uiPriority="67" w:unhideWhenUsed="0"/>
-    <w:lsdException w:name="Medium Grid 2 Accent 1" w:semiHidden="0" w:uiPriority="68" w:unhideWhenUsed="0"/>
-    <w:lsdException w:name="Medium Grid 3 Accent 1" w:semiHidden="0" w:uiPriority="69" w:unhideWhenUsed="0"/>
-    <w:lsdException w:name="Dark List Accent 1" w:semiHidden="0" w:uiPriority="70" w:unhideWhenUsed="0"/>
-    <w:lsdException w:name="Colorful Shading Accent 1" w:semiHidden="0" w:uiPriority="71" w:unhideWhenUsed="0"/>
-    <w:lsdException w:name="Colorful List Accent 1" w:semiHidden="0" w:uiPriority="72" w:unhideWhenUsed="0"/>
-    <w:lsdException w:name="Colorful Grid Accent 1" w:semiHidden="0" w:uiPriority="73" w:unhideWhenUsed="0"/>
-    <w:lsdException w:name="Light Shading Accent 2" w:semiHidden="0" w:uiPriority="60" w:unhideWhenUsed="0"/>
-    <w:lsdException w:name="Light List Accent 2" w:semiHidden="0" w:uiPriority="61" w:unhideWhenUsed="0"/>
-    <w:lsdException w:name="Light Grid Accent 2" w:semiHidden="0" w:uiPriority="62" w:unhideWhenUsed="0"/>
-    <w:lsdException w:name="Medium Shading 1 Accent 2" w:semiHidden="0" w:uiPriority="63" w:unhideWhenUsed="0"/>
-    <w:lsdException w:name="Medium Shading 2 Accent 2" w:semiHidden="0" w:uiPriority="64" w:unhideWhenUsed="0"/>
-    <w:lsdException w:name="Medium List 1 Accent 2" w:semiHidden="0" w:uiPriority="65" w:unhideWhenUsed="0"/>
-    <w:lsdException w:name="Medium List 2 Accent 2" w:semiHidden="0" w:uiPriority="66" w:unhideWhenUsed="0"/>
-    <w:lsdException w:name="Medium Grid 1 Accent 2" w:semiHidden="0" w:uiPriority="67" w:unhideWhenUsed="0"/>
-    <w:lsdException w:name="Medium Grid 2 Accent 2" w:semiHidden="0" w:uiPriority="68" w:unhideWhenUsed="0"/>
-    <w:lsdException w:name="Medium Grid 3 Accent 2" w:semiHidden="0" w:uiPriority="69" w:unhideWhenUsed="0"/>
-    <w:lsdException w:name="Dark List Accent 2" w:semiHidden="0" w:uiPriority="70" w:unhideWhenUsed="0"/>
-    <w:lsdException w:name="Colorful Shading Accent 2" w:semiHidden="0" w:uiPriority="71" w:unhideWhenUsed="0"/>
-    <w:lsdException w:name="Colorful List Accent 2" w:semiHidden="0" w:uiPriority="72" w:unhideWhenUsed="0"/>
-    <w:lsdException w:name="Colorful Grid Accent 2" w:semiHidden="0" w:uiPriority="73" w:unhideWhenUsed="0"/>
-    <w:lsdException w:name="Light Shading Accent 3" w:semiHidden="0" w:uiPriority="60" w:unhideWhenUsed="0"/>
-    <w:lsdException w:name="Light List Accent 3" w:semiHidden="0" w:uiPriority="61" w:unhideWhenUsed="0"/>
-    <w:lsdException w:name="Light Grid Accent 3" w:semiHidden="0" w:uiPriority="62" w:unhideWhenUsed="0"/>
-    <w:lsdException w:name="Medium Shading 1 Accent 3" w:semiHidden="0" w:uiPriority="63" w:unhideWhenUsed="0"/>
-    <w:lsdException w:name="Medium Shading 2 Accent 3" w:semiHidden="0" w:uiPriority="64" w:unhideWhenUsed="0"/>
-    <w:lsdException w:name="Medium List 1 Accent 3" w:semiHidden="0" w:uiPriority="65" w:unhideWhenUsed="0"/>
-    <w:lsdException w:name="Medium List 2 Accent 3" w:semiHidden="0" w:uiPriority="66" w:unhideWhenUsed="0"/>
-    <w:lsdException w:name="Medium Grid 1 Accent 3" w:semiHidden="0" w:uiPriority="67" w:unhideWhenUsed="0"/>
-    <w:lsdException w:name="Medium Grid 2 Accent 3" w:semiHidden="0" w:uiPriority="68" w:unhideWhenUsed="0"/>
-    <w:lsdException w:name="Medium Grid 3 Accent 3" w:semiHidden="0" w:uiPriority="69" w:unhideWhenUsed="0"/>
-    <w:lsdException w:name="Dark List Accent 3" w:semiHidden="0" w:uiPriority="70" w:unhideWhenUsed="0"/>
-    <w:lsdException w:name="Colorful Shading Accent 3" w:semiHidden="0" w:uiPriority="71" w:unhideWhenUsed="0"/>
-    <w:lsdException w:name="Colorful List Accent 3" w:semiHidden="0" w:uiPriority="72" w:unhideWhenUsed="0"/>
-    <w:lsdException w:name="Colorful Grid Accent 3" w:semiHidden="0" w:uiPriority="73" w:unhideWhenUsed="0"/>
-    <w:lsdException w:name="Light Shading Accent 4" w:semiHidden="0" w:uiPriority="60" w:unhideWhenUsed="0"/>
-    <w:lsdException w:name="Light List Accent 4" w:semiHidden="0" w:uiPriority="61" w:unhideWhenUsed="0"/>
-    <w:lsdException w:name="Light Grid Accent 4" w:semiHidden="0" w:uiPriority="62" w:unhideWhenUsed="0"/>
-    <w:lsdException w:name="Medium Shading 1 Accent 4" w:semiHidden="0" w:uiPriority="63" w:unhideWhenUsed="0"/>
-    <w:lsdException w:name="Medium Shading 2 Accent 4" w:semiHidden="0" w:uiPriority="64" w:unhideWhenUsed="0"/>
-    <w:lsdException w:name="Medium List 1 Accent 4" w:semiHidden="0" w:uiPriority="65" w:unhideWhenUsed="0"/>
-    <w:lsdException w:name="Medium List 2 Accent 4" w:semiHidden="0" w:uiPriority="66" w:unhideWhenUsed="0"/>
-    <w:lsdException w:name="Medium Grid 1 Accent 4" w:semiHidden="0" w:uiPriority="67" w:unhideWhenUsed="0"/>
-    <w:lsdException w:name="Medium Grid 2 Accent 4" w:semiHidden="0" w:uiPriority="68" w:unhideWhenUsed="0"/>
-    <w:lsdException w:name="Medium Grid 3 Accent 4" w:semiHidden="0" w:uiPriority="69" w:unhideWhenUsed="0"/>
-    <w:lsdException w:name="Dark List Accent 4" w:semiHidden="0" w:uiPriority="70" w:unhideWhenUsed="0"/>
-    <w:lsdException w:name="Colorful Shading Accent 4" w:semiHidden="0" w:uiPriority="71" w:unhideWhenUsed="0"/>
-    <w:lsdException w:name="Colorful List Accent 4" w:semiHidden="0" w:uiPriority="72" w:unhideWhenUsed="0"/>
-    <w:lsdException w:name="Colorful Grid Accent 4" w:semiHidden="0" w:uiPriority="73" w:unhideWhenUsed="0"/>
-    <w:lsdException w:name="Light Shading Accent 5" w:semiHidden="0" w:uiPriority="60" w:unhideWhenUsed="0"/>
-    <w:lsdException w:name="Light List Accent 5" w:semiHidden="0" w:uiPriority="61" w:unhideWhenUsed="0"/>
-    <w:lsdException w:name="Light Grid Accent 5" w:semiHidden="0" w:uiPriority="62" w:unhideWhenUsed="0"/>
-    <w:lsdException w:name="Medium Shading 1 Accent 5" w:semiHidden="0" w:uiPriority="63" w:unhideWhenUsed="0"/>
-    <w:lsdException w:name="Medium Shading 2 Accent 5" w:semiHidden="0" w:uiPriority="64" w:unhideWhenUsed="0"/>
-    <w:lsdException w:name="Medium List 1 Accent 5" w:semiHidden="0" w:uiPriority="65" w:unhideWhenUsed="0"/>
-    <w:lsdException w:name="Medium List 2 Accent 5" w:semiHidden="0" w:uiPriority="66" w:unhideWhenUsed="0"/>
-    <w:lsdException w:name="Medium Grid 1 Accent 5" w:semiHidden="0" w:uiPriority="67" w:unhideWhenUsed="0"/>
-    <w:lsdException w:name="Medium Grid 2 Accent 5" w:semiHidden="0" w:uiPriority="68" w:unhideWhenUsed="0"/>
-    <w:lsdException w:name="Medium Grid 3 Accent 5" w:semiHidden="0" w:uiPriority="69" w:unhideWhenUsed="0"/>
-    <w:lsdException w:name="Dark List Accent 5" w:semiHidden="0" w:uiPriority="70" w:unhideWhenUsed="0"/>
-    <w:lsdException w:name="Colorful Shading Accent 5" w:semiHidden="0" w:uiPriority="71" w:unhideWhenUsed="0"/>
-    <w:lsdException w:name="Colorful List Accent 5" w:semiHidden="0" w:uiPriority="72" w:unhideWhenUsed="0"/>
-    <w:lsdException w:name="Colorful Grid Accent 5" w:semiHidden="0" w:uiPriority="73" w:unhideWhenUsed="0"/>
-    <w:lsdException w:name="Light Shading Accent 6" w:semiHidden="0" w:uiPriority="60" w:unhideWhenUsed="0"/>
-    <w:lsdException w:name="Light List Accent 6" w:semiHidden="0" w:uiPriority="61" w:unhideWhenUsed="0"/>
-    <w:lsdException w:name="Light Grid Accent 6" w:semiHidden="0" w:uiPriority="62" w:unhideWhenUsed="0"/>
-    <w:lsdException w:name="Medium Shading 1 Accent 6" w:semiHidden="0" w:uiPriority="63" w:unhideWhenUsed="0"/>
-    <w:lsdException w:name="Medium Shading 2 Accent 6" w:semiHidden="0" w:uiPriority="64" w:unhideWhenUsed="0"/>
-    <w:lsdException w:name="Medium List 1 Accent 6" w:semiHidden="0" w:uiPriority="65" w:unhideWhenUsed="0"/>
-    <w:lsdException w:name="Medium List 2 Accent 6" w:semiHidden="0" w:uiPriority="66" w:unhideWhenUsed="0"/>
-    <w:lsdException w:name="Medium Grid 1 Accent 6" w:semiHidden="0" w:uiPriority="67" w:unhideWhenUsed="0"/>
-    <w:lsdException w:name="Medium Grid 2 Accent 6" w:semiHidden="0" w:uiPriority="68" w:unhideWhenUsed="0"/>
-    <w:lsdException w:name="Medium Grid 3 Accent 6" w:semiHidden="0" w:uiPriority="69" w:unhideWhenUsed="0"/>
-    <w:lsdException w:name="Dark List Accent 6" w:semiHidden="0" w:uiPriority="70" w:unhideWhenUsed="0"/>
-    <w:lsdException w:name="Colorful Shading Accent 6" w:semiHidden="0" w:uiPriority="71" w:unhideWhenUsed="0"/>
-    <w:lsdException w:name="Colorful List Accent 6" w:semiHidden="0" w:uiPriority="72" w:unhideWhenUsed="0"/>
-    <w:lsdException w:name="Colorful Grid Accent 6" w:semiHidden="0" w:uiPriority="73" w:unhideWhenUsed="0"/>
-    <w:lsdException w:name="Subtle Emphasis" w:semiHidden="0" w:uiPriority="19" w:unhideWhenUsed="0" w:qFormat="1"/>
-    <w:lsdException w:name="Intense Emphasis" w:semiHidden="0" w:uiPriority="21" w:unhideWhenUsed="0" w:qFormat="1"/>
-    <w:lsdException w:name="Subtle Reference" w:semiHidden="0" w:uiPriority="31" w:unhideWhenUsed="0" w:qFormat="1"/>
-    <w:lsdException w:name="Intense Reference" w:semiHidden="0" w:uiPriority="32" w:unhideWhenUsed="0" w:qFormat="1"/>
-    <w:lsdException w:name="Book Title" w:semiHidden="0" w:uiPriority="33" w:unhideWhenUsed="0" w:qFormat="1"/>
-    <w:lsdException w:name="Bibliography" w:uiPriority="37"/>
-    <w:lsdException w:name="TOC Heading" w:uiPriority="39" w:qFormat="1"/>
+  <w:latentStyles w:defLockedState="0" w:defUIPriority="99" w:defSemiHidden="0" w:defUnhideWhenUsed="0" w:defQFormat="0" w:count="376">
+    <w:lsdException w:name="Normal" w:uiPriority="0" w:qFormat="1"/>
+    <w:lsdException w:name="heading 1" w:uiPriority="9" w:qFormat="1"/>
+    <w:lsdException w:name="heading 2" w:semiHidden="1" w:uiPriority="9" w:unhideWhenUsed="1" w:qFormat="1"/>
+    <w:lsdException w:name="heading 3" w:semiHidden="1" w:uiPriority="9" w:unhideWhenUsed="1" w:qFormat="1"/>
+    <w:lsdException w:name="heading 4" w:semiHidden="1" w:uiPriority="9" w:unhideWhenUsed="1" w:qFormat="1"/>
+    <w:lsdException w:name="heading 5" w:semiHidden="1" w:uiPriority="9" w:unhideWhenUsed="1" w:qFormat="1"/>
+    <w:lsdException w:name="heading 6" w:semiHidden="1" w:uiPriority="9" w:unhideWhenUsed="1" w:qFormat="1"/>
+    <w:lsdException w:name="heading 7" w:semiHidden="1" w:uiPriority="9" w:unhideWhenUsed="1" w:qFormat="1"/>
+    <w:lsdException w:name="heading 8" w:semiHidden="1" w:uiPriority="9" w:unhideWhenUsed="1" w:qFormat="1"/>
+    <w:lsdException w:name="heading 9" w:semiHidden="1" w:uiPriority="9" w:unhideWhenUsed="1" w:qFormat="1"/>
+    <w:lsdException w:name="index 1" w:semiHidden="1" w:unhideWhenUsed="1"/>
+    <w:lsdException w:name="index 2" w:semiHidden="1" w:unhideWhenUsed="1"/>
+    <w:lsdException w:name="index 3" w:semiHidden="1" w:unhideWhenUsed="1"/>
+    <w:lsdException w:name="index 4" w:semiHidden="1" w:unhideWhenUsed="1"/>
+    <w:lsdException w:name="index 5" w:semiHidden="1" w:unhideWhenUsed="1"/>
+    <w:lsdException w:name="index 6" w:semiHidden="1" w:unhideWhenUsed="1"/>
+    <w:lsdException w:name="index 7" w:semiHidden="1" w:unhideWhenUsed="1"/>
+    <w:lsdException w:name="index 8" w:semiHidden="1" w:unhideWhenUsed="1"/>
+    <w:lsdException w:name="index 9" w:semiHidden="1" w:unhideWhenUsed="1"/>
+    <w:lsdException w:name="toc 1" w:semiHidden="1" w:uiPriority="39" w:unhideWhenUsed="1"/>
+    <w:lsdException w:name="toc 2" w:semiHidden="1" w:uiPriority="39" w:unhideWhenUsed="1"/>
+    <w:lsdException w:name="toc 3" w:semiHidden="1" w:uiPriority="39" w:unhideWhenUsed="1"/>
+    <w:lsdException w:name="toc 4" w:semiHidden="1" w:uiPriority="39" w:unhideWhenUsed="1"/>
+    <w:lsdException w:name="toc 5" w:semiHidden="1" w:uiPriority="39" w:unhideWhenUsed="1"/>
+    <w:lsdException w:name="toc 6" w:semiHidden="1" w:uiPriority="39" w:unhideWhenUsed="1"/>
+    <w:lsdException w:name="toc 7" w:semiHidden="1" w:uiPriority="39" w:unhideWhenUsed="1"/>
+    <w:lsdException w:name="toc 8" w:semiHidden="1" w:uiPriority="39" w:unhideWhenUsed="1"/>
+    <w:lsdException w:name="toc 9" w:semiHidden="1" w:uiPriority="39" w:unhideWhenUsed="1"/>
+    <w:lsdException w:name="Normal Indent" w:semiHidden="1" w:unhideWhenUsed="1"/>
+    <w:lsdException w:name="footnote text" w:semiHidden="1" w:unhideWhenUsed="1"/>
+    <w:lsdException w:name="annotation text" w:semiHidden="1" w:unhideWhenUsed="1"/>
+    <w:lsdException w:name="header" w:semiHidden="1" w:unhideWhenUsed="1"/>
+    <w:lsdException w:name="footer" w:semiHidden="1" w:unhideWhenUsed="1"/>
+    <w:lsdException w:name="index heading" w:semiHidden="1" w:unhideWhenUsed="1"/>
+    <w:lsdException w:name="caption" w:semiHidden="1" w:uiPriority="35" w:unhideWhenUsed="1" w:qFormat="1"/>
+    <w:lsdException w:name="table of figures" w:semiHidden="1" w:unhideWhenUsed="1"/>
+    <w:lsdException w:name="envelope address" w:semiHidden="1" w:unhideWhenUsed="1"/>
+    <w:lsdException w:name="envelope return" w:semiHidden="1" w:unhideWhenUsed="1"/>
+    <w:lsdException w:name="footnote reference" w:semiHidden="1" w:unhideWhenUsed="1"/>
+    <w:lsdException w:name="annotation reference" w:semiHidden="1" w:unhideWhenUsed="1"/>
+    <w:lsdException w:name="line number" w:semiHidden="1" w:unhideWhenUsed="1"/>
+    <w:lsdException w:name="page number" w:semiHidden="1" w:unhideWhenUsed="1"/>
+    <w:lsdException w:name="endnote reference" w:semiHidden="1" w:unhideWhenUsed="1"/>
+    <w:lsdException w:name="endnote text" w:semiHidden="1" w:unhideWhenUsed="1"/>
+    <w:lsdException w:name="table of authorities" w:semiHidden="1" w:unhideWhenUsed="1"/>
+    <w:lsdException w:name="macro" w:semiHidden="1" w:unhideWhenUsed="1"/>
+    <w:lsdException w:name="toa heading" w:semiHidden="1" w:unhideWhenUsed="1"/>
+    <w:lsdException w:name="List" w:semiHidden="1" w:unhideWhenUsed="1"/>
+    <w:lsdException w:name="List Bullet" w:semiHidden="1" w:unhideWhenUsed="1"/>
+    <w:lsdException w:name="List Number" w:semiHidden="1" w:unhideWhenUsed="1"/>
+    <w:lsdException w:name="List 2" w:semiHidden="1" w:unhideWhenUsed="1"/>
+    <w:lsdException w:name="List 3" w:semiHidden="1" w:unhideWhenUsed="1"/>
+    <w:lsdException w:name="List 4" w:semiHidden="1" w:unhideWhenUsed="1"/>
+    <w:lsdException w:name="List 5" w:semiHidden="1" w:unhideWhenUsed="1"/>
+    <w:lsdException w:name="List Bullet 2" w:semiHidden="1" w:unhideWhenUsed="1"/>
+    <w:lsdException w:name="List Bullet 3" w:semiHidden="1" w:unhideWhenUsed="1"/>
+    <w:lsdException w:name="List Bullet 4" w:semiHidden="1" w:unhideWhenUsed="1"/>
+    <w:lsdException w:name="List Bullet 5" w:semiHidden="1" w:unhideWhenUsed="1"/>
+    <w:lsdException w:name="List Number 2" w:semiHidden="1" w:unhideWhenUsed="1"/>
+    <w:lsdException w:name="List Number 3" w:semiHidden="1" w:unhideWhenUsed="1"/>
+    <w:lsdException w:name="List Number 4" w:semiHidden="1" w:unhideWhenUsed="1"/>
+    <w:lsdException w:name="List Number 5" w:semiHidden="1" w:unhideWhenUsed="1"/>
+    <w:lsdException w:name="Title" w:uiPriority="10" w:qFormat="1"/>
+    <w:lsdException w:name="Closing" w:semiHidden="1" w:unhideWhenUsed="1"/>
+    <w:lsdException w:name="Signature" w:semiHidden="1" w:unhideWhenUsed="1"/>
+    <w:lsdException w:name="Default Paragraph Font" w:semiHidden="1" w:uiPriority="1" w:unhideWhenUsed="1"/>
+    <w:lsdException w:name="Body Text" w:semiHidden="1" w:unhideWhenUsed="1"/>
+    <w:lsdException w:name="Body Text Indent" w:semiHidden="1" w:unhideWhenUsed="1"/>
+    <w:lsdException w:name="List Continue" w:semiHidden="1" w:unhideWhenUsed="1"/>
+    <w:lsdException w:name="List Continue 2" w:semiHidden="1" w:unhideWhenUsed="1"/>
+    <w:lsdException w:name="List Continue 3" w:semiHidden="1" w:unhideWhenUsed="1"/>
+    <w:lsdException w:name="List Continue 4" w:semiHidden="1" w:unhideWhenUsed="1"/>
+    <w:lsdException w:name="List Continue 5" w:semiHidden="1" w:unhideWhenUsed="1"/>
+    <w:lsdException w:name="Message Header" w:semiHidden="1" w:unhideWhenUsed="1"/>
+    <w:lsdException w:name="Subtitle" w:uiPriority="11" w:qFormat="1"/>
+    <w:lsdException w:name="Salutation" w:semiHidden="1" w:unhideWhenUsed="1"/>
+    <w:lsdException w:name="Date" w:semiHidden="1" w:unhideWhenUsed="1"/>
+    <w:lsdException w:name="Body Text First Indent" w:semiHidden="1" w:unhideWhenUsed="1"/>
+    <w:lsdException w:name="Body Text First Indent 2" w:semiHidden="1" w:unhideWhenUsed="1"/>
+    <w:lsdException w:name="Note Heading" w:semiHidden="1" w:unhideWhenUsed="1"/>
+    <w:lsdException w:name="Body Text 2" w:semiHidden="1" w:unhideWhenUsed="1"/>
+    <w:lsdException w:name="Body Text 3" w:semiHidden="1" w:unhideWhenUsed="1"/>
+    <w:lsdException w:name="Body Text Indent 2" w:semiHidden="1" w:unhideWhenUsed="1"/>
+    <w:lsdException w:name="Body Text Indent 3" w:semiHidden="1" w:unhideWhenUsed="1"/>
+    <w:lsdException w:name="Block Text" w:semiHidden="1" w:unhideWhenUsed="1"/>
+    <w:lsdException w:name="Hyperlink" w:semiHidden="1" w:unhideWhenUsed="1"/>
+    <w:lsdException w:name="FollowedHyperlink" w:semiHidden="1" w:unhideWhenUsed="1"/>
+    <w:lsdException w:name="Strong" w:uiPriority="22" w:qFormat="1"/>
+    <w:lsdException w:name="Emphasis" w:uiPriority="20" w:qFormat="1"/>
+    <w:lsdException w:name="Document Map" w:semiHidden="1" w:unhideWhenUsed="1"/>
+    <w:lsdException w:name="Plain Text" w:semiHidden="1" w:unhideWhenUsed="1"/>
+    <w:lsdException w:name="E-mail Signature" w:semiHidden="1" w:unhideWhenUsed="1"/>
+    <w:lsdException w:name="HTML Top of Form" w:semiHidden="1" w:unhideWhenUsed="1"/>
+    <w:lsdException w:name="HTML Bottom of Form" w:semiHidden="1" w:unhideWhenUsed="1"/>
+    <w:lsdException w:name="Normal (Web)" w:semiHidden="1" w:unhideWhenUsed="1"/>
+    <w:lsdException w:name="HTML Acronym" w:semiHidden="1" w:unhideWhenUsed="1"/>
+    <w:lsdException w:name="HTML Address" w:semiHidden="1" w:unhideWhenUsed="1"/>
+    <w:lsdException w:name="HTML Cite" w:semiHidden="1" w:unhideWhenUsed="1"/>
+    <w:lsdException w:name="HTML Code" w:semiHidden="1" w:unhideWhenUsed="1"/>
+    <w:lsdException w:name="HTML Definition" w:semiHidden="1" w:unhideWhenUsed="1"/>
+    <w:lsdException w:name="HTML Keyboard" w:semiHidden="1" w:unhideWhenUsed="1"/>
+    <w:lsdException w:name="HTML Preformatted" w:semiHidden="1" w:unhideWhenUsed="1"/>
+    <w:lsdException w:name="HTML Sample" w:semiHidden="1" w:unhideWhenUsed="1"/>
+    <w:lsdException w:name="HTML Typewriter" w:semiHidden="1" w:unhideWhenUsed="1"/>
+    <w:lsdException w:name="HTML Variable" w:semiHidden="1" w:unhideWhenUsed="1"/>
+    <w:lsdException w:name="Normal Table" w:semiHidden="1" w:unhideWhenUsed="1"/>
+    <w:lsdException w:name="annotation subject" w:semiHidden="1" w:unhideWhenUsed="1"/>
+    <w:lsdException w:name="No List" w:semiHidden="1" w:unhideWhenUsed="1"/>
+    <w:lsdException w:name="Outline List 1" w:semiHidden="1" w:unhideWhenUsed="1"/>
+    <w:lsdException w:name="Outline List 2" w:semiHidden="1" w:unhideWhenUsed="1"/>
+    <w:lsdException w:name="Outline List 3" w:semiHidden="1" w:unhideWhenUsed="1"/>
+    <w:lsdException w:name="Table Simple 1" w:semiHidden="1" w:unhideWhenUsed="1"/>
+    <w:lsdException w:name="Table Simple 2" w:semiHidden="1" w:unhideWhenUsed="1"/>
+    <w:lsdException w:name="Table Simple 3" w:semiHidden="1" w:unhideWhenUsed="1"/>
+    <w:lsdException w:name="Table Classic 1" w:semiHidden="1" w:unhideWhenUsed="1"/>
+    <w:lsdException w:name="Table Classic 2" w:semiHidden="1" w:unhideWhenUsed="1"/>
+    <w:lsdException w:name="Table Classic 3" w:semiHidden="1" w:unhideWhenUsed="1"/>
+    <w:lsdException w:name="Table Classic 4" w:semiHidden="1" w:unhideWhenUsed="1"/>
+    <w:lsdException w:name="Table Colorful 1" w:semiHidden="1" w:unhideWhenUsed="1"/>
+    <w:lsdException w:name="Table Colorful 2" w:semiHidden="1" w:unhideWhenUsed="1"/>
+    <w:lsdException w:name="Table Colorful 3" w:semiHidden="1" w:unhideWhenUsed="1"/>
+    <w:lsdException w:name="Table Columns 1" w:semiHidden="1" w:unhideWhenUsed="1"/>
+    <w:lsdException w:name="Table Columns 2" w:semiHidden="1" w:unhideWhenUsed="1"/>
+    <w:lsdException w:name="Table Columns 3" w:semiHidden="1" w:unhideWhenUsed="1"/>
+    <w:lsdException w:name="Table Columns 4" w:semiHidden="1" w:unhideWhenUsed="1"/>
+    <w:lsdException w:name="Table Columns 5" w:semiHidden="1" w:unhideWhenUsed="1"/>
+    <w:lsdException w:name="Table Grid 1" w:semiHidden="1" w:unhideWhenUsed="1"/>
+    <w:lsdException w:name="Table Grid 2" w:semiHidden="1" w:unhideWhenUsed="1"/>
+    <w:lsdException w:name="Table Grid 3" w:semiHidden="1" w:unhideWhenUsed="1"/>
+    <w:lsdException w:name="Table Grid 4" w:semiHidden="1" w:unhideWhenUsed="1"/>
+    <w:lsdException w:name="Table Grid 5" w:semiHidden="1" w:unhideWhenUsed="1"/>
+    <w:lsdException w:name="Table Grid 6" w:semiHidden="1" w:unhideWhenUsed="1"/>
+    <w:lsdException w:name="Table Grid 7" w:semiHidden="1" w:unhideWhenUsed="1"/>
+    <w:lsdException w:name="Table Grid 8" w:semiHidden="1" w:unhideWhenUsed="1"/>
+    <w:lsdException w:name="Table List 1" w:semiHidden="1" w:unhideWhenUsed="1"/>
+    <w:lsdException w:name="Table List 2" w:semiHidden="1" w:unhideWhenUsed="1"/>
+    <w:lsdException w:name="Table List 3" w:semiHidden="1" w:unhideWhenUsed="1"/>
+    <w:lsdException w:name="Table List 4" w:semiHidden="1" w:unhideWhenUsed="1"/>
+    <w:lsdException w:name="Table List 5" w:semiHidden="1" w:unhideWhenUsed="1"/>
+    <w:lsdException w:name="Table List 6" w:semiHidden="1" w:unhideWhenUsed="1"/>
+    <w:lsdException w:name="Table List 7" w:semiHidden="1" w:unhideWhenUsed="1"/>
+    <w:lsdException w:name="Table List 8" w:semiHidden="1" w:unhideWhenUsed="1"/>
+    <w:lsdException w:name="Table 3D effects 1" w:semiHidden="1" w:unhideWhenUsed="1"/>
+    <w:lsdException w:name="Table 3D effects 2" w:semiHidden="1" w:unhideWhenUsed="1"/>
+    <w:lsdException w:name="Table 3D effects 3" w:semiHidden="1" w:unhideWhenUsed="1"/>
+    <w:lsdException w:name="Table Contemporary" w:semiHidden="1" w:unhideWhenUsed="1"/>
+    <w:lsdException w:name="Table Elegant" w:semiHidden="1" w:unhideWhenUsed="1"/>
+    <w:lsdException w:name="Table Professional" w:semiHidden="1" w:unhideWhenUsed="1"/>
+    <w:lsdException w:name="Table Subtle 1" w:semiHidden="1" w:unhideWhenUsed="1"/>
+    <w:lsdException w:name="Table Subtle 2" w:semiHidden="1" w:unhideWhenUsed="1"/>
+    <w:lsdException w:name="Table Web 1" w:semiHidden="1" w:unhideWhenUsed="1"/>
+    <w:lsdException w:name="Table Web 2" w:semiHidden="1" w:unhideWhenUsed="1"/>
+    <w:lsdException w:name="Table Web 3" w:semiHidden="1" w:unhideWhenUsed="1"/>
+    <w:lsdException w:name="Balloon Text" w:semiHidden="1" w:unhideWhenUsed="1"/>
+    <w:lsdException w:name="Table Grid" w:semiHidden="1" w:uiPriority="59" w:unhideWhenUsed="1"/>
+    <w:lsdException w:name="Table Theme" w:semiHidden="1" w:unhideWhenUsed="1"/>
+    <w:lsdException w:name="Placeholder Text" w:semiHidden="1"/>
+    <w:lsdException w:name="No Spacing" w:uiPriority="1" w:qFormat="1"/>
+    <w:lsdException w:name="Light Shading" w:uiPriority="60"/>
+    <w:lsdException w:name="Light List" w:uiPriority="61"/>
+    <w:lsdException w:name="Light Grid" w:uiPriority="62"/>
+    <w:lsdException w:name="Medium Shading 1" w:uiPriority="63"/>
+    <w:lsdException w:name="Medium Shading 2" w:uiPriority="64"/>
+    <w:lsdException w:name="Medium List 1" w:uiPriority="65"/>
+    <w:lsdException w:name="Medium List 2" w:uiPriority="66"/>
+    <w:lsdException w:name="Medium Grid 1" w:uiPriority="67"/>
+    <w:lsdException w:name="Medium Grid 2" w:uiPriority="68"/>
+    <w:lsdException w:name="Medium Grid 3" w:uiPriority="69"/>
+    <w:lsdException w:name="Dark List" w:uiPriority="70"/>
+    <w:lsdException w:name="Colorful Shading" w:uiPriority="71"/>
+    <w:lsdException w:name="Colorful List" w:uiPriority="72"/>
+    <w:lsdException w:name="Colorful Grid" w:uiPriority="73"/>
+    <w:lsdException w:name="Light Shading Accent 1" w:uiPriority="60"/>
+    <w:lsdException w:name="Light List Accent 1" w:uiPriority="61"/>
+    <w:lsdException w:name="Light Grid Accent 1" w:uiPriority="62"/>
+    <w:lsdException w:name="Medium Shading 1 Accent 1" w:uiPriority="63"/>
+    <w:lsdException w:name="Medium Shading 2 Accent 1" w:uiPriority="64"/>
+    <w:lsdException w:name="Medium List 1 Accent 1" w:uiPriority="65"/>
+    <w:lsdException w:name="Revision" w:semiHidden="1"/>
+    <w:lsdException w:name="List Paragraph" w:uiPriority="34" w:qFormat="1"/>
+    <w:lsdException w:name="Quote" w:uiPriority="29" w:qFormat="1"/>
+    <w:lsdException w:name="Intense Quote" w:uiPriority="30" w:qFormat="1"/>
+    <w:lsdException w:name="Medium List 2 Accent 1" w:uiPriority="66"/>
+    <w:lsdException w:name="Medium Grid 1 Accent 1" w:uiPriority="67"/>
+    <w:lsdException w:name="Medium Grid 2 Accent 1" w:uiPriority="68"/>
+    <w:lsdException w:name="Medium Grid 3 Accent 1" w:uiPriority="69"/>
+    <w:lsdException w:name="Dark List Accent 1" w:uiPriority="70"/>
+    <w:lsdException w:name="Colorful Shading Accent 1" w:uiPriority="71"/>
+    <w:lsdException w:name="Colorful List Accent 1" w:uiPriority="72"/>
+    <w:lsdException w:name="Colorful Grid Accent 1" w:uiPriority="73"/>
+    <w:lsdException w:name="Light Shading Accent 2" w:uiPriority="60"/>
+    <w:lsdException w:name="Light List Accent 2" w:uiPriority="61"/>
+    <w:lsdException w:name="Light Grid Accent 2" w:uiPriority="62"/>
+    <w:lsdException w:name="Medium Shading 1 Accent 2" w:uiPriority="63"/>
+    <w:lsdException w:name="Medium Shading 2 Accent 2" w:uiPriority="64"/>
+    <w:lsdException w:name="Medium List 1 Accent 2" w:uiPriority="65"/>
+    <w:lsdException w:name="Medium List 2 Accent 2" w:uiPriority="66"/>
+    <w:lsdException w:name="Medium Grid 1 Accent 2" w:uiPriority="67"/>
+    <w:lsdException w:name="Medium Grid 2 Accent 2" w:uiPriority="68"/>
+    <w:lsdException w:name="Medium Grid 3 Accent 2" w:uiPriority="69"/>
+    <w:lsdException w:name="Dark List Accent 2" w:uiPriority="70"/>
+    <w:lsdException w:name="Colorful Shading Accent 2" w:uiPriority="71"/>
+    <w:lsdException w:name="Colorful List Accent 2" w:uiPriority="72"/>
+    <w:lsdException w:name="Colorful Grid Accent 2" w:uiPriority="73"/>
+    <w:lsdException w:name="Light Shading Accent 3" w:uiPriority="60"/>
+    <w:lsdException w:name="Light List Accent 3" w:uiPriority="61"/>
+    <w:lsdException w:name="Light Grid Accent 3" w:uiPriority="62"/>
+    <w:lsdException w:name="Medium Shading 1 Accent 3" w:uiPriority="63"/>
+    <w:lsdException w:name="Medium Shading 2 Accent 3" w:uiPriority="64"/>
+    <w:lsdException w:name="Medium List 1 Accent 3" w:uiPriority="65"/>
+    <w:lsdException w:name="Medium List 2 Accent 3" w:uiPriority="66"/>
+    <w:lsdException w:name="Medium Grid 1 Accent 3" w:uiPriority="67"/>
+    <w:lsdException w:name="Medium Grid 2 Accent 3" w:uiPriority="68"/>
+    <w:lsdException w:name="Medium Grid 3 Accent 3" w:uiPriority="69"/>
+    <w:lsdException w:name="Dark List Accent 3" w:uiPriority="70"/>
+    <w:lsdException w:name="Colorful Shading Accent 3" w:uiPriority="71"/>
+    <w:lsdException w:name="Colorful List Accent 3" w:uiPriority="72"/>
+    <w:lsdException w:name="Colorful Grid Accent 3" w:uiPriority="73"/>
+    <w:lsdException w:name="Light Shading Accent 4" w:uiPriority="60"/>
+    <w:lsdException w:name="Light List Accent 4" w:uiPriority="61"/>
+    <w:lsdException w:name="Light Grid Accent 4" w:uiPriority="62"/>
+    <w:lsdException w:name="Medium Shading 1 Accent 4" w:uiPriority="63"/>
+    <w:lsdException w:name="Medium Shading 2 Accent 4" w:uiPriority="64"/>
+    <w:lsdException w:name="Medium List 1 Accent 4" w:uiPriority="65"/>
+    <w:lsdException w:name="Medium List 2 Accent 4" w:uiPriority="66"/>
+    <w:lsdException w:name="Medium Grid 1 Accent 4" w:uiPriority="67"/>
+    <w:lsdException w:name="Medium Grid 2 Accent 4" w:uiPriority="68"/>
+    <w:lsdException w:name="Medium Grid 3 Accent 4" w:uiPriority="69"/>
+    <w:lsdException w:name="Dark List Accent 4" w:uiPriority="70"/>
+    <w:lsdException w:name="Colorful Shading Accent 4" w:uiPriority="71"/>
+    <w:lsdException w:name="Colorful List Accent 4" w:uiPriority="72"/>
+    <w:lsdException w:name="Colorful Grid Accent 4" w:uiPriority="73"/>
+    <w:lsdException w:name="Light Shading Accent 5" w:uiPriority="60"/>
+    <w:lsdException w:name="Light List Accent 5" w:uiPriority="61"/>
+    <w:lsdException w:name="Light Grid Accent 5" w:uiPriority="62"/>
+    <w:lsdException w:name="Medium Shading 1 Accent 5" w:uiPriority="63"/>
+    <w:lsdException w:name="Medium Shading 2 Accent 5" w:uiPriority="64"/>
+    <w:lsdException w:name="Medium List 1 Accent 5" w:uiPriority="65"/>
+    <w:lsdException w:name="Medium List 2 Accent 5" w:uiPriority="66"/>
+    <w:lsdException w:name="Medium Grid 1 Accent 5" w:uiPriority="67"/>
+    <w:lsdException w:name="Medium Grid 2 Accent 5" w:uiPriority="68"/>
+    <w:lsdException w:name="Medium Grid 3 Accent 5" w:uiPriority="69"/>
+    <w:lsdException w:name="Dark List Accent 5" w:uiPriority="70"/>
+    <w:lsdException w:name="Colorful Shading Accent 5" w:uiPriority="71"/>
+    <w:lsdException w:name="Colorful List Accent 5" w:uiPriority="72"/>
+    <w:lsdException w:name="Colorful Grid Accent 5" w:uiPriority="73"/>
+    <w:lsdException w:name="Light Shading Accent 6" w:uiPriority="60"/>
+    <w:lsdException w:name="Light List Accent 6" w:uiPriority="61"/>
+    <w:lsdException w:name="Light Grid Accent 6" w:uiPriority="62"/>
+    <w:lsdException w:name="Medium Shading 1 Accent 6" w:uiPriority="63"/>
+    <w:lsdException w:name="Medium Shading 2 Accent 6" w:uiPriority="64"/>
+    <w:lsdException w:name="Medium List 1 Accent 6" w:uiPriority="65"/>
+    <w:lsdException w:name="Medium List 2 Accent 6" w:uiPriority="66"/>
+    <w:lsdException w:name="Medium Grid 1 Accent 6" w:uiPriority="67"/>
+    <w:lsdException w:name="Medium Grid 2 Accent 6" w:uiPriority="68"/>
+    <w:lsdException w:name="Medium Grid 3 Accent 6" w:uiPriority="69"/>
+    <w:lsdException w:name="Dark List Accent 6" w:uiPriority="70"/>
+    <w:lsdException w:name="Colorful Shading Accent 6" w:uiPriority="71"/>
+    <w:lsdException w:name="Colorful List Accent 6" w:uiPriority="72"/>
+    <w:lsdException w:name="Colorful Grid Accent 6" w:uiPriority="73"/>
+    <w:lsdException w:name="Subtle Emphasis" w:uiPriority="19" w:qFormat="1"/>
+    <w:lsdException w:name="Intense Emphasis" w:uiPriority="21" w:qFormat="1"/>
+    <w:lsdException w:name="Subtle Reference" w:uiPriority="31" w:qFormat="1"/>
+    <w:lsdException w:name="Intense Reference" w:uiPriority="32" w:qFormat="1"/>
+    <w:lsdException w:name="Book Title" w:uiPriority="33" w:qFormat="1"/>
+    <w:lsdException w:name="Bibliography" w:semiHidden="1" w:uiPriority="37" w:unhideWhenUsed="1"/>
+    <w:lsdException w:name="TOC Heading" w:semiHidden="1" w:uiPriority="39" w:unhideWhenUsed="1" w:qFormat="1"/>
+    <w:lsdException w:name="Plain Table 1" w:uiPriority="41"/>
+    <w:lsdException w:name="Plain Table 2" w:uiPriority="42"/>
+    <w:lsdException w:name="Plain Table 3" w:uiPriority="43"/>
+    <w:lsdException w:name="Plain Table 4" w:uiPriority="44"/>
+    <w:lsdException w:name="Plain Table 5" w:uiPriority="45"/>
+    <w:lsdException w:name="Grid Table Light" w:uiPriority="40"/>
+    <w:lsdException w:name="Grid Table 1 Light" w:uiPriority="46"/>
+    <w:lsdException w:name="Grid Table 2" w:uiPriority="47"/>
+    <w:lsdException w:name="Grid Table 3" w:uiPriority="48"/>
+    <w:lsdException w:name="Grid Table 4" w:uiPriority="49"/>
+    <w:lsdException w:name="Grid Table 5 Dark" w:uiPriority="50"/>
+    <w:lsdException w:name="Grid Table 6 Colorful" w:uiPriority="51"/>
+    <w:lsdException w:name="Grid Table 7 Colorful" w:uiPriority="52"/>
+    <w:lsdException w:name="Grid Table 1 Light Accent 1" w:uiPriority="46"/>
+    <w:lsdException w:name="Grid Table 2 Accent 1" w:uiPriority="47"/>
+    <w:lsdException w:name="Grid Table 3 Accent 1" w:uiPriority="48"/>
+    <w:lsdException w:name="Grid Table 4 Accent 1" w:uiPriority="49"/>
+    <w:lsdException w:name="Grid Table 5 Dark Accent 1" w:uiPriority="50"/>
+    <w:lsdException w:name="Grid Table 6 Colorful Accent 1" w:uiPriority="51"/>
+    <w:lsdException w:name="Grid Table 7 Colorful Accent 1" w:uiPriority="52"/>
+    <w:lsdException w:name="Grid Table 1 Light Accent 2" w:uiPriority="46"/>
+    <w:lsdException w:name="Grid Table 2 Accent 2" w:uiPriority="47"/>
+    <w:lsdException w:name="Grid Table 3 Accent 2" w:uiPriority="48"/>
+    <w:lsdException w:name="Grid Table 4 Accent 2" w:uiPriority="49"/>
+    <w:lsdException w:name="Grid Table 5 Dark Accent 2" w:uiPriority="50"/>
+    <w:lsdException w:name="Grid Table 6 Colorful Accent 2" w:uiPriority="51"/>
+    <w:lsdException w:name="Grid Table 7 Colorful Accent 2" w:uiPriority="52"/>
+    <w:lsdException w:name="Grid Table 1 Light Accent 3" w:uiPriority="46"/>
+    <w:lsdException w:name="Grid Table 2 Accent 3" w:uiPriority="47"/>
+    <w:lsdException w:name="Grid Table 3 Accent 3" w:uiPriority="48"/>
+    <w:lsdException w:name="Grid Table 4 Accent 3" w:uiPriority="49"/>
+    <w:lsdException w:name="Grid Table 5 Dark Accent 3" w:uiPriority="50"/>
+    <w:lsdException w:name="Grid Table 6 Colorful Accent 3" w:uiPriority="51"/>
+    <w:lsdException w:name="Grid Table 7 Colorful Accent 3" w:uiPriority="52"/>
+    <w:lsdException w:name="Grid Table 1 Light Accent 4" w:uiPriority="46"/>
+    <w:lsdException w:name="Grid Table 2 Accent 4" w:uiPriority="47"/>
+    <w:lsdException w:name="Grid Table 3 Accent 4" w:uiPriority="48"/>
+    <w:lsdException w:name="Grid Table 4 Accent 4" w:uiPriority="49"/>
+    <w:lsdException w:name="Grid Table 5 Dark Accent 4" w:uiPriority="50"/>
+    <w:lsdException w:name="Grid Table 6 Colorful Accent 4" w:uiPriority="51"/>
+    <w:lsdException w:name="Grid Table 7 Colorful Accent 4" w:uiPriority="52"/>
+    <w:lsdException w:name="Grid Table 1 Light Accent 5" w:uiPriority="46"/>
+    <w:lsdException w:name="Grid Table 2 Accent 5" w:uiPriority="47"/>
+    <w:lsdException w:name="Grid Table 3 Accent 5" w:uiPriority="48"/>
+    <w:lsdException w:name="Grid Table 4 Accent 5" w:uiPriority="49"/>
+    <w:lsdException w:name="Grid Table 5 Dark Accent 5" w:uiPriority="50"/>
+    <w:lsdException w:name="Grid Table 6 Colorful Accent 5" w:uiPriority="51"/>
+    <w:lsdException w:name="Grid Table 7 Colorful Accent 5" w:uiPriority="52"/>
+    <w:lsdException w:name="Grid Table 1 Light Accent 6" w:uiPriority="46"/>
+    <w:lsdException w:name="Grid Table 2 Accent 6" w:uiPriority="47"/>
+    <w:lsdException w:name="Grid Table 3 Accent 6" w:uiPriority="48"/>
+    <w:lsdException w:name="Grid Table 4 Accent 6" w:uiPriority="49"/>
+    <w:lsdException w:name="Grid Table 5 Dark Accent 6" w:uiPriority="50"/>
+    <w:lsdException w:name="Grid Table 6 Colorful Accent 6" w:uiPriority="51"/>
+    <w:lsdException w:name="Grid Table 7 Colorful Accent 6" w:uiPriority="52"/>
+    <w:lsdException w:name="List Table 1 Light" w:uiPriority="46"/>
+    <w:lsdException w:name="List Table 2" w:uiPriority="47"/>
+    <w:lsdException w:name="List Table 3" w:uiPriority="48"/>
+    <w:lsdException w:name="List Table 4" w:uiPriority="49"/>
+    <w:lsdException w:name="List Table 5 Dark" w:uiPriority="50"/>
+    <w:lsdException w:name="List Table 6 Colorful" w:uiPriority="51"/>
+    <w:lsdException w:name="List Table 7 Colorful" w:uiPriority="52"/>
+    <w:lsdException w:name="List Table 1 Light Accent 1" w:uiPriority="46"/>
+    <w:lsdException w:name="List Table 2 Accent 1" w:uiPriority="47"/>
+    <w:lsdException w:name="List Table 3 Accent 1" w:uiPriority="48"/>
+    <w:lsdException w:name="List Table 4 Accent 1" w:uiPriority="49"/>
+    <w:lsdException w:name="List Table 5 Dark Accent 1" w:uiPriority="50"/>
+    <w:lsdException w:name="List Table 6 Colorful Accent 1" w:uiPriority="51"/>
+    <w:lsdException w:name="List Table 7 Colorful Accent 1" w:uiPriority="52"/>
+    <w:lsdException w:name="List Table 1 Light Accent 2" w:uiPriority="46"/>
+    <w:lsdException w:name="List Table 2 Accent 2" w:uiPriority="47"/>
+    <w:lsdException w:name="List Table 3 Accent 2" w:uiPriority="48"/>
+    <w:lsdException w:name="List Table 4 Accent 2" w:uiPriority="49"/>
+    <w:lsdException w:name="List Table 5 Dark Accent 2" w:uiPriority="50"/>
+    <w:lsdException w:name="List Table 6 Colorful Accent 2" w:uiPriority="51"/>
+    <w:lsdException w:name="List Table 7 Colorful Accent 2" w:uiPriority="52"/>
+    <w:lsdException w:name="List Table 1 Light Accent 3" w:uiPriority="46"/>
+    <w:lsdException w:name="List Table 2 Accent 3" w:uiPriority="47"/>
+    <w:lsdException w:name="List Table 3 Accent 3" w:uiPriority="48"/>
+    <w:lsdException w:name="List Table 4 Accent 3" w:uiPriority="49"/>
+    <w:lsdException w:name="List Table 5 Dark Accent 3" w:uiPriority="50"/>
+    <w:lsdException w:name="List Table 6 Colorful Accent 3" w:uiPriority="51"/>
+    <w:lsdException w:name="List Table 7 Colorful Accent 3" w:uiPriority="52"/>
+    <w:lsdException w:name="List Table 1 Light Accent 4" w:uiPriority="46"/>
+    <w:lsdException w:name="List Table 2 Accent 4" w:uiPriority="47"/>
+    <w:lsdException w:name="List Table 3 Accent 4" w:uiPriority="48"/>
+    <w:lsdException w:name="List Table 4 Accent 4" w:uiPriority="49"/>
+    <w:lsdException w:name="List Table 5 Dark Accent 4" w:uiPriority="50"/>
+    <w:lsdException w:name="List Table 6 Colorful Accent 4" w:uiPriority="51"/>
+    <w:lsdException w:name="List Table 7 Colorful Accent 4" w:uiPriority="52"/>
+    <w:lsdException w:name="List Table 1 Light Accent 5" w:uiPriority="46"/>
+    <w:lsdException w:name="List Table 2 Accent 5" w:uiPriority="47"/>
+    <w:lsdException w:name="List Table 3 Accent 5" w:uiPriority="48"/>
+    <w:lsdException w:name="List Table 4 Accent 5" w:uiPriority="49"/>
+    <w:lsdException w:name="List Table 5 Dark Accent 5" w:uiPriority="50"/>
+    <w:lsdException w:name="List Table 6 Colorful Accent 5" w:uiPriority="51"/>
+    <w:lsdException w:name="List Table 7 Colorful Accent 5" w:uiPriority="52"/>
+    <w:lsdException w:name="List Table 1 Light Accent 6" w:uiPriority="46"/>
+    <w:lsdException w:name="List Table 2 Accent 6" w:uiPriority="47"/>
+    <w:lsdException w:name="List Table 3 Accent 6" w:uiPriority="48"/>
+    <w:lsdException w:name="List Table 4 Accent 6" w:uiPriority="49"/>
+    <w:lsdException w:name="List Table 5 Dark Accent 6" w:uiPriority="50"/>
+    <w:lsdException w:name="List Table 6 Colorful Accent 6" w:uiPriority="51"/>
+    <w:lsdException w:name="List Table 7 Colorful Accent 6" w:uiPriority="52"/>
+    <w:lsdException w:name="Mention" w:semiHidden="1" w:unhideWhenUsed="1"/>
+    <w:lsdException w:name="Smart Hyperlink" w:semiHidden="1" w:unhideWhenUsed="1"/>
+    <w:lsdException w:name="Hashtag" w:semiHidden="1" w:unhideWhenUsed="1"/>
+    <w:lsdException w:name="Unresolved Mention" w:semiHidden="1" w:unhideWhenUsed="1"/>
+    <w:lsdException w:name="Smart Link" w:semiHidden="1" w:unhideWhenUsed="1"/>
   </w:latentStyles>
   <w:style w:type="paragraph" w:default="1" w:styleId="Normale">
     <w:name w:val="Normal"/>
@@ -18454,7 +19498,7 @@
 </file>
 
 <file path=customXml/itemProps1.xml><?xml version="1.0" encoding="utf-8"?>
-<ds:datastoreItem xmlns:ds="http://schemas.openxmlformats.org/officeDocument/2006/customXml" ds:itemID="{B80EF95D-DFD1-47C1-A180-51EBB8CBBEE5}">
+<ds:datastoreItem xmlns:ds="http://schemas.openxmlformats.org/officeDocument/2006/customXml" ds:itemID="{95A58074-CDB9-4073-8061-E1FDEBD32F65}">
   <ds:schemaRefs>
     <ds:schemaRef ds:uri="http://schemas.openxmlformats.org/officeDocument/2006/bibliography"/>
   </ds:schemaRefs>

</xml_diff>